<commit_message>
Finished App Description and Intended User sections
</commit_message>
<xml_diff>
--- a/Capstone_Stage1.docx
+++ b/Capstone_Stage1.docx
@@ -4,8 +4,6 @@
   <w:background w:color="FFFFFF"/>
   <w:body>
     <w:p>
-      <w:bookmarkStart w:id="0" w:name="_GoBack"/>
-      <w:bookmarkEnd w:id="0"/>
       <w:r>
         <w:rPr>
           <w:b/>
@@ -420,13 +418,19 @@
         <w:t>GitHub Username</w:t>
       </w:r>
       <w:r>
-        <w:t xml:space="preserve">: </w:t>
-      </w:r>
-      <w:r>
-        <w:rPr>
-          <w:color w:val="38761D"/>
-        </w:rPr>
-        <w:t>Your GitHub username here</w:t>
+        <w:t>:</w:t>
+      </w:r>
+      <w:r>
+        <w:rPr>
+          <w:color w:val="000000" w:themeColor="text1"/>
+        </w:rPr>
+        <w:t xml:space="preserve"> </w:t>
+      </w:r>
+      <w:r>
+        <w:rPr>
+          <w:color w:val="000000" w:themeColor="text1"/>
+        </w:rPr>
+        <w:t>o4wcoder</w:t>
       </w:r>
     </w:p>
     <w:p/>
@@ -434,18 +438,21 @@
       <w:pPr>
         <w:pStyle w:val="Title"/>
         <w:contextualSpacing w:val="0"/>
-      </w:pPr>
-      <w:bookmarkStart w:id="1" w:name="h.cq54i03ftkcu" w:colFirst="0" w:colLast="0"/>
-      <w:bookmarkEnd w:id="1"/>
-      <w:r>
-        <w:rPr>
-          <w:color w:val="38761D"/>
-        </w:rPr>
-        <w:t>Your App Name Here</w:t>
-      </w:r>
-      <w:r>
-        <w:rPr>
-          <w:color w:val="1155CC"/>
+        <w:rPr>
+          <w:color w:val="000000" w:themeColor="text1"/>
+        </w:rPr>
+      </w:pPr>
+      <w:bookmarkStart w:id="0" w:name="h.cq54i03ftkcu" w:colFirst="0" w:colLast="0"/>
+      <w:bookmarkEnd w:id="0"/>
+      <w:r>
+        <w:rPr>
+          <w:color w:val="000000" w:themeColor="text1"/>
+        </w:rPr>
+        <w:t>Volume Manager</w:t>
+      </w:r>
+      <w:r>
+        <w:rPr>
+          <w:color w:val="000000" w:themeColor="text1"/>
         </w:rPr>
         <w:t xml:space="preserve"> </w:t>
       </w:r>
@@ -455,37 +462,163 @@
         <w:pStyle w:val="Heading1"/>
         <w:contextualSpacing w:val="0"/>
       </w:pPr>
-      <w:bookmarkStart w:id="2" w:name="h.sm4ra97uwo11" w:colFirst="0" w:colLast="0"/>
-      <w:bookmarkEnd w:id="2"/>
+      <w:bookmarkStart w:id="1" w:name="h.sm4ra97uwo11" w:colFirst="0" w:colLast="0"/>
+      <w:bookmarkEnd w:id="1"/>
       <w:r>
         <w:t xml:space="preserve">Description </w:t>
       </w:r>
     </w:p>
     <w:p/>
     <w:p>
-      <w:r>
-        <w:rPr>
-          <w:color w:val="38761D"/>
-        </w:rPr>
-        <w:t>Write a brief summary of what you</w:t>
-      </w:r>
-      <w:r>
-        <w:rPr>
-          <w:color w:val="38761D"/>
-        </w:rPr>
-        <w:t xml:space="preserve">r app does. What problem does your app solve? </w:t>
-      </w:r>
-    </w:p>
-    <w:p/>
-    <w:p>
-      <w:r>
-        <w:rPr>
-          <w:color w:val="38761D"/>
-        </w:rPr>
-        <w:t xml:space="preserve">Not sure how to write a good description? Search 5-star apps on the Play Store for inspiration.  </w:t>
-      </w:r>
-    </w:p>
-    <w:p/>
+      <w:pPr>
+        <w:rPr>
+          <w:color w:val="000000" w:themeColor="text1"/>
+        </w:rPr>
+      </w:pPr>
+      <w:r>
+        <w:rPr>
+          <w:color w:val="000000" w:themeColor="text1"/>
+        </w:rPr>
+        <w:t>Don’t you hate it when that one person has their phone loudly go off during a meeting or at the movies? You don’t want to be that guy, right? Well, with the Volume Manager App you won’t!</w:t>
+      </w:r>
+      <w:r>
+        <w:rPr>
+          <w:color w:val="000000" w:themeColor="text1"/>
+        </w:rPr>
+        <w:t xml:space="preserve"> Volume Manager lets you set up time duration when you</w:t>
+      </w:r>
+      <w:r>
+        <w:rPr>
+          <w:color w:val="000000" w:themeColor="text1"/>
+        </w:rPr>
+        <w:t>r</w:t>
+      </w:r>
+      <w:r>
+        <w:rPr>
+          <w:color w:val="000000" w:themeColor="text1"/>
+        </w:rPr>
+        <w:t xml:space="preserve"> system volume settings will automatically change when you entire this time period. So say you have a recurring meeting </w:t>
+      </w:r>
+      <w:r>
+        <w:rPr>
+          <w:color w:val="000000" w:themeColor="text1"/>
+        </w:rPr>
+        <w:lastRenderedPageBreak/>
+        <w:t>from 3 pm to</w:t>
+      </w:r>
+      <w:r>
+        <w:rPr>
+          <w:color w:val="000000" w:themeColor="text1"/>
+        </w:rPr>
+        <w:t xml:space="preserve"> 4 pm every Wednesday at work; y</w:t>
+      </w:r>
+      <w:r>
+        <w:rPr>
+          <w:color w:val="000000" w:themeColor="text1"/>
+        </w:rPr>
+        <w:t>ou can create a profile to repeatedly turn your volume settings to vibrate or off during that period every Wednesday so you won’t disturbed you coworkers if you get a call or any other type of contact. How about having a volume profile where you phone volume turns off every night at a specific time and then comes back on when you wake up? No more annoying email buzzes or beeps in the middle of the night!</w:t>
+      </w:r>
+    </w:p>
+    <w:p>
+      <w:pPr>
+        <w:rPr>
+          <w:color w:val="000000" w:themeColor="text1"/>
+        </w:rPr>
+      </w:pPr>
+    </w:p>
+    <w:p>
+      <w:pPr>
+        <w:rPr>
+          <w:color w:val="000000" w:themeColor="text1"/>
+        </w:rPr>
+      </w:pPr>
+      <w:r>
+        <w:rPr>
+          <w:color w:val="000000" w:themeColor="text1"/>
+        </w:rPr>
+        <w:t>With Volume Manager you can also create a volume profile around a specific location</w:t>
+      </w:r>
+      <w:r>
+        <w:rPr>
+          <w:color w:val="000000" w:themeColor="text1"/>
+        </w:rPr>
+        <w:t>. By selecting your location on a map, you can create a fence around your location, that when entered will change you volume settings to your desired</w:t>
+      </w:r>
+      <w:r>
+        <w:rPr>
+          <w:color w:val="000000" w:themeColor="text1"/>
+        </w:rPr>
+        <w:t xml:space="preserve"> settings when you enter that</w:t>
+      </w:r>
+      <w:r>
+        <w:rPr>
+          <w:color w:val="000000" w:themeColor="text1"/>
+        </w:rPr>
+        <w:t xml:space="preserve"> location. The volume settings will return to the previous setting when you leave the location. This feature can make sure you</w:t>
+      </w:r>
+      <w:r>
+        <w:rPr>
+          <w:color w:val="000000" w:themeColor="text1"/>
+        </w:rPr>
+        <w:t>r</w:t>
+      </w:r>
+      <w:r>
+        <w:rPr>
+          <w:color w:val="000000" w:themeColor="text1"/>
+        </w:rPr>
+        <w:t xml:space="preserve"> phone is quite every time you enter your church or school for instance. You can also search for any location on the map and create your volume settings at locations even if you are not currently there.</w:t>
+      </w:r>
+    </w:p>
+    <w:p>
+      <w:pPr>
+        <w:rPr>
+          <w:color w:val="000000" w:themeColor="text1"/>
+        </w:rPr>
+      </w:pPr>
+    </w:p>
+    <w:p>
+      <w:pPr>
+        <w:rPr>
+          <w:color w:val="000000" w:themeColor="text1"/>
+        </w:rPr>
+      </w:pPr>
+      <w:r>
+        <w:rPr>
+          <w:color w:val="000000" w:themeColor="text1"/>
+        </w:rPr>
+        <w:t>The convenient widget wi</w:t>
+      </w:r>
+      <w:r>
+        <w:rPr>
+          <w:color w:val="000000" w:themeColor="text1"/>
+        </w:rPr>
+        <w:t>ll allow you to fulling control</w:t>
+      </w:r>
+      <w:r>
+        <w:rPr>
+          <w:color w:val="000000" w:themeColor="text1"/>
+        </w:rPr>
+        <w:t xml:space="preserve"> you</w:t>
+      </w:r>
+      <w:r>
+        <w:rPr>
+          <w:color w:val="000000" w:themeColor="text1"/>
+        </w:rPr>
+        <w:t>r</w:t>
+      </w:r>
+      <w:r>
+        <w:rPr>
+          <w:color w:val="000000" w:themeColor="text1"/>
+        </w:rPr>
+        <w:t xml:space="preserve"> volume profiles from your home screen, or simply see if you are currently under one of your pre-defined volume profile</w:t>
+      </w:r>
+      <w:r>
+        <w:rPr>
+          <w:color w:val="000000" w:themeColor="text1"/>
+        </w:rPr>
+        <w:t>’s control.</w:t>
+      </w:r>
+    </w:p>
     <w:p>
       <w:pPr>
         <w:pStyle w:val="Heading1"/>
@@ -496,29 +629,34 @@
           <w:szCs w:val="22"/>
         </w:rPr>
       </w:pPr>
-      <w:bookmarkStart w:id="3" w:name="h.aws88pzfmqca" w:colFirst="0" w:colLast="0"/>
+      <w:bookmarkStart w:id="2" w:name="h.aws88pzfmqca" w:colFirst="0" w:colLast="0"/>
+      <w:bookmarkEnd w:id="2"/>
+      <w:r>
+        <w:t>Intended User</w:t>
+      </w:r>
+    </w:p>
+    <w:p/>
+    <w:p>
+      <w:pPr>
+        <w:rPr>
+          <w:color w:val="000000" w:themeColor="text1"/>
+        </w:rPr>
+      </w:pPr>
+      <w:r>
+        <w:rPr>
+          <w:color w:val="000000" w:themeColor="text1"/>
+        </w:rPr>
+        <w:t xml:space="preserve">Volume Manager could be used by any one, but </w:t>
+      </w:r>
+      <w:bookmarkStart w:id="3" w:name="_GoBack"/>
       <w:bookmarkEnd w:id="3"/>
       <w:r>
-        <w:lastRenderedPageBreak/>
-        <w:t>Intended User</w:t>
-      </w:r>
-    </w:p>
-    <w:p/>
-    <w:p>
-      <w:r>
-        <w:rPr>
-          <w:color w:val="38761D"/>
-        </w:rPr>
-        <w:t>Who is your intended user? (For example, is this an app for dog owners? Families? Students? Tr</w:t>
-      </w:r>
-      <w:r>
-        <w:rPr>
-          <w:color w:val="38761D"/>
-        </w:rPr>
-        <w:t>avelers?)</w:t>
-      </w:r>
-    </w:p>
-    <w:p/>
+        <w:rPr>
+          <w:color w:val="000000" w:themeColor="text1"/>
+        </w:rPr>
+        <w:t>it greatly benefits people that routinely go to places where they should silence their phone like office workers and students.</w:t>
+      </w:r>
+    </w:p>
     <w:p>
       <w:pPr>
         <w:pStyle w:val="Heading1"/>
@@ -629,6 +767,7 @@
       <w:bookmarkStart w:id="6" w:name="h.a4jdupabry3k" w:colFirst="0" w:colLast="0"/>
       <w:bookmarkEnd w:id="6"/>
       <w:r>
+        <w:lastRenderedPageBreak/>
         <w:t>Screen 1</w:t>
       </w:r>
     </w:p>
@@ -717,7 +856,6 @@
       <w:bookmarkStart w:id="7" w:name="h.dpcbbkx5yry" w:colFirst="0" w:colLast="0"/>
       <w:bookmarkEnd w:id="7"/>
       <w:r>
-        <w:lastRenderedPageBreak/>
         <w:t>Screen 2</w:t>
       </w:r>
     </w:p>
@@ -793,6 +931,7 @@
         <w:rPr>
           <w:color w:val="38761D"/>
         </w:rPr>
+        <w:lastRenderedPageBreak/>
         <w:t xml:space="preserve">Provide descriptive text for each screen </w:t>
       </w:r>
     </w:p>
@@ -897,7 +1036,6 @@
       <w:bookmarkStart w:id="12" w:name="h.v518bncmggeg" w:colFirst="0" w:colLast="0"/>
       <w:bookmarkEnd w:id="12"/>
       <w:r>
-        <w:lastRenderedPageBreak/>
         <w:t>Next Steps: Required Tasks</w:t>
       </w:r>
     </w:p>
@@ -1002,6 +1140,7 @@
       <w:bookmarkStart w:id="14" w:name="h.rzllsk6uqztx" w:colFirst="0" w:colLast="0"/>
       <w:bookmarkEnd w:id="14"/>
       <w:r>
+        <w:lastRenderedPageBreak/>
         <w:t>Task 2: Implement UI for Each Activity and Fragment</w:t>
       </w:r>
     </w:p>
@@ -1329,6 +1468,7 @@
         <w:contextualSpacing/>
       </w:pPr>
       <w:r>
+        <w:lastRenderedPageBreak/>
         <w:t>Create a new GitHub repo for the capstone. Name it “</w:t>
       </w:r>
       <w:r>
@@ -1421,7 +1561,7 @@
       <w:rPr>
         <w:noProof/>
       </w:rPr>
-      <w:t>1</w:t>
+      <w:t>2</w:t>
     </w:r>
     <w:r>
       <w:fldChar w:fldCharType="end"/>

</xml_diff>

<commit_message>
Started add details in the Task sections
</commit_message>
<xml_diff>
--- a/Capstone_Stage1.docx
+++ b/Capstone_Stage1.docx
@@ -646,15 +646,7 @@
         <w:rPr>
           <w:color w:val="000000" w:themeColor="text1"/>
         </w:rPr>
-        <w:t xml:space="preserve">Volume Manager could be used by any one, but </w:t>
-      </w:r>
-      <w:bookmarkStart w:id="3" w:name="_GoBack"/>
-      <w:bookmarkEnd w:id="3"/>
-      <w:r>
-        <w:rPr>
-          <w:color w:val="000000" w:themeColor="text1"/>
-        </w:rPr>
-        <w:t>it greatly benefits people that routinely go to places where they should silence their phone like office workers and students.</w:t>
+        <w:t>Volume Manager could be used by any one, but it greatly benefits people that routinely go to places where they should silence their phone like office workers and students.</w:t>
       </w:r>
     </w:p>
     <w:p>
@@ -662,8 +654,8 @@
         <w:pStyle w:val="Heading1"/>
         <w:contextualSpacing w:val="0"/>
       </w:pPr>
-      <w:bookmarkStart w:id="4" w:name="h.zheq5430xrpq" w:colFirst="0" w:colLast="0"/>
-      <w:bookmarkEnd w:id="4"/>
+      <w:bookmarkStart w:id="3" w:name="h.zheq5430xrpq" w:colFirst="0" w:colLast="0"/>
+      <w:bookmarkEnd w:id="3"/>
       <w:r>
         <w:t>Features</w:t>
       </w:r>
@@ -740,8 +732,8 @@
         <w:pStyle w:val="Heading1"/>
         <w:contextualSpacing w:val="0"/>
       </w:pPr>
-      <w:bookmarkStart w:id="5" w:name="h.giquerrw6g46" w:colFirst="0" w:colLast="0"/>
-      <w:bookmarkEnd w:id="5"/>
+      <w:bookmarkStart w:id="4" w:name="h.giquerrw6g46" w:colFirst="0" w:colLast="0"/>
+      <w:bookmarkEnd w:id="4"/>
       <w:r>
         <w:t>User Interface Mocks</w:t>
       </w:r>
@@ -764,8 +756,8 @@
         <w:pStyle w:val="Heading2"/>
         <w:contextualSpacing w:val="0"/>
       </w:pPr>
-      <w:bookmarkStart w:id="6" w:name="h.a4jdupabry3k" w:colFirst="0" w:colLast="0"/>
-      <w:bookmarkEnd w:id="6"/>
+      <w:bookmarkStart w:id="5" w:name="h.a4jdupabry3k" w:colFirst="0" w:colLast="0"/>
+      <w:bookmarkEnd w:id="5"/>
       <w:r>
         <w:lastRenderedPageBreak/>
         <w:t>Screen 1</w:t>
@@ -853,8 +845,8 @@
         <w:pStyle w:val="Heading2"/>
         <w:contextualSpacing w:val="0"/>
       </w:pPr>
-      <w:bookmarkStart w:id="7" w:name="h.dpcbbkx5yry" w:colFirst="0" w:colLast="0"/>
-      <w:bookmarkEnd w:id="7"/>
+      <w:bookmarkStart w:id="6" w:name="h.dpcbbkx5yry" w:colFirst="0" w:colLast="0"/>
+      <w:bookmarkEnd w:id="6"/>
       <w:r>
         <w:t>Screen 2</w:t>
       </w:r>
@@ -947,8 +939,8 @@
         <w:pStyle w:val="Heading1"/>
         <w:contextualSpacing w:val="0"/>
       </w:pPr>
-      <w:bookmarkStart w:id="8" w:name="h.gvcvmae8jn8u" w:colFirst="0" w:colLast="0"/>
-      <w:bookmarkEnd w:id="8"/>
+      <w:bookmarkStart w:id="7" w:name="h.gvcvmae8jn8u" w:colFirst="0" w:colLast="0"/>
+      <w:bookmarkEnd w:id="7"/>
       <w:r>
         <w:t>Key Considerations</w:t>
       </w:r>
@@ -959,31 +951,76 @@
         <w:pStyle w:val="Heading3"/>
         <w:contextualSpacing w:val="0"/>
       </w:pPr>
-      <w:bookmarkStart w:id="9" w:name="h.v8my7nhtvz0m" w:colFirst="0" w:colLast="0"/>
-      <w:bookmarkEnd w:id="9"/>
+      <w:bookmarkStart w:id="8" w:name="h.v8my7nhtvz0m" w:colFirst="0" w:colLast="0"/>
+      <w:bookmarkEnd w:id="8"/>
       <w:r>
         <w:t xml:space="preserve">How will your app handle data persistence? </w:t>
       </w:r>
     </w:p>
     <w:p/>
     <w:p>
-      <w:r>
-        <w:rPr>
-          <w:color w:val="38761D"/>
-        </w:rPr>
-        <w:t>Describe how your app with handle data. (For example, will you build a Content Provider or connect to an existing one?)</w:t>
-      </w:r>
-    </w:p>
-    <w:p/>
+      <w:pPr>
+        <w:rPr>
+          <w:color w:val="000000" w:themeColor="text1"/>
+        </w:rPr>
+      </w:pPr>
+      <w:r>
+        <w:rPr>
+          <w:color w:val="000000" w:themeColor="text1"/>
+        </w:rPr>
+        <w:t xml:space="preserve">Data for each volume profile will be handled with a Content Provider. There will be one table for the main volume control settings. And a second table containing Location information. </w:t>
+      </w:r>
+    </w:p>
+    <w:p/>
+    <w:p>
+      <w:r>
+        <w:t xml:space="preserve">Preference Menu settings will be stored in shared preferences. </w:t>
+      </w:r>
+      <w:r>
+        <w:t>These will be the required settings.</w:t>
+      </w:r>
+    </w:p>
+    <w:p>
+      <w:pPr>
+        <w:pStyle w:val="ListParagraph"/>
+        <w:numPr>
+          <w:ilvl w:val="0"/>
+          <w:numId w:val="7"/>
+        </w:numPr>
+      </w:pPr>
+      <w:r>
+        <w:t>Enable Notifications</w:t>
+      </w:r>
+    </w:p>
+    <w:p>
+      <w:pPr>
+        <w:pStyle w:val="ListParagraph"/>
+        <w:numPr>
+          <w:ilvl w:val="0"/>
+          <w:numId w:val="7"/>
+        </w:numPr>
+      </w:pPr>
+      <w:proofErr w:type="spellStart"/>
+      <w:r>
+        <w:t>Geofence</w:t>
+      </w:r>
+      <w:proofErr w:type="spellEnd"/>
+      <w:r>
+        <w:t xml:space="preserve"> Unit Measurements (meters or feet)</w:t>
+      </w:r>
+    </w:p>
     <w:p>
       <w:pPr>
         <w:pStyle w:val="Heading3"/>
         <w:contextualSpacing w:val="0"/>
       </w:pPr>
-      <w:bookmarkStart w:id="10" w:name="h.gw69vjn1ico0" w:colFirst="0" w:colLast="0"/>
-      <w:bookmarkEnd w:id="10"/>
-      <w:r>
-        <w:t>Descr</w:t>
+      <w:bookmarkStart w:id="9" w:name="h.gw69vjn1ico0" w:colFirst="0" w:colLast="0"/>
+      <w:bookmarkEnd w:id="9"/>
+      <w:r>
+        <w:t>D</w:t>
+      </w:r>
+      <w:r>
+        <w:t>escr</w:t>
       </w:r>
       <w:r>
         <w:t>ibe any corner cases in the UX.</w:t>
@@ -1004,8 +1041,8 @@
         <w:pStyle w:val="Heading3"/>
         <w:contextualSpacing w:val="0"/>
       </w:pPr>
-      <w:bookmarkStart w:id="11" w:name="h.6yqqubmw5bs" w:colFirst="0" w:colLast="0"/>
-      <w:bookmarkEnd w:id="11"/>
+      <w:bookmarkStart w:id="10" w:name="h.6yqqubmw5bs" w:colFirst="0" w:colLast="0"/>
+      <w:bookmarkEnd w:id="10"/>
       <w:r>
         <w:t xml:space="preserve">Describe any libraries you’ll be using and share </w:t>
       </w:r>
@@ -1033,8 +1070,8 @@
         <w:pStyle w:val="Heading1"/>
         <w:contextualSpacing w:val="0"/>
       </w:pPr>
-      <w:bookmarkStart w:id="12" w:name="h.v518bncmggeg" w:colFirst="0" w:colLast="0"/>
-      <w:bookmarkEnd w:id="12"/>
+      <w:bookmarkStart w:id="11" w:name="h.v518bncmggeg" w:colFirst="0" w:colLast="0"/>
+      <w:bookmarkEnd w:id="11"/>
       <w:r>
         <w:t>Next Steps: Required Tasks</w:t>
       </w:r>
@@ -1054,28 +1091,356 @@
         <w:pStyle w:val="Heading2"/>
         <w:contextualSpacing w:val="0"/>
       </w:pPr>
-      <w:bookmarkStart w:id="13" w:name="h.8oe8zpk3qsmp" w:colFirst="0" w:colLast="0"/>
+      <w:bookmarkStart w:id="12" w:name="h.8oe8zpk3qsmp" w:colFirst="0" w:colLast="0"/>
+      <w:bookmarkEnd w:id="12"/>
+      <w:r>
+        <w:t>Task 1: Project Setup</w:t>
+      </w:r>
+    </w:p>
+    <w:p>
+      <w:pPr>
+        <w:rPr>
+          <w:color w:val="000000" w:themeColor="text1"/>
+        </w:rPr>
+      </w:pPr>
+    </w:p>
+    <w:p>
+      <w:pPr>
+        <w:pStyle w:val="ListParagraph"/>
+        <w:numPr>
+          <w:ilvl w:val="0"/>
+          <w:numId w:val="6"/>
+        </w:numPr>
+        <w:rPr>
+          <w:color w:val="000000" w:themeColor="text1"/>
+        </w:rPr>
+      </w:pPr>
+      <w:r>
+        <w:rPr>
+          <w:color w:val="000000" w:themeColor="text1"/>
+        </w:rPr>
+        <w:t xml:space="preserve">Install libraries for Google Play Services in </w:t>
+      </w:r>
+      <w:proofErr w:type="spellStart"/>
+      <w:r>
+        <w:rPr>
+          <w:color w:val="000000" w:themeColor="text1"/>
+        </w:rPr>
+        <w:t>build.gradle</w:t>
+      </w:r>
+      <w:proofErr w:type="spellEnd"/>
+      <w:r>
+        <w:rPr>
+          <w:color w:val="000000" w:themeColor="text1"/>
+        </w:rPr>
+        <w:t xml:space="preserve"> file and AndroidManifest.xml</w:t>
+      </w:r>
+    </w:p>
+    <w:p>
+      <w:pPr>
+        <w:pStyle w:val="ListParagraph"/>
+        <w:numPr>
+          <w:ilvl w:val="0"/>
+          <w:numId w:val="6"/>
+        </w:numPr>
+        <w:rPr>
+          <w:color w:val="000000" w:themeColor="text1"/>
+        </w:rPr>
+      </w:pPr>
+      <w:r>
+        <w:rPr>
+          <w:color w:val="000000" w:themeColor="text1"/>
+        </w:rPr>
+        <w:t>Get and setup required Google API Keys</w:t>
+      </w:r>
+    </w:p>
+    <w:p>
+      <w:pPr>
+        <w:pStyle w:val="ListParagraph"/>
+        <w:numPr>
+          <w:ilvl w:val="0"/>
+          <w:numId w:val="6"/>
+        </w:numPr>
+        <w:rPr>
+          <w:color w:val="000000" w:themeColor="text1"/>
+        </w:rPr>
+      </w:pPr>
+      <w:r>
+        <w:rPr>
+          <w:color w:val="000000" w:themeColor="text1"/>
+        </w:rPr>
+        <w:t xml:space="preserve">Create Profile Model class. This will contain all the settings for a single </w:t>
+      </w:r>
+      <w:proofErr w:type="spellStart"/>
+      <w:r>
+        <w:rPr>
+          <w:color w:val="000000" w:themeColor="text1"/>
+        </w:rPr>
+        <w:t>volulme</w:t>
+      </w:r>
+      <w:proofErr w:type="spellEnd"/>
+      <w:r>
+        <w:rPr>
+          <w:color w:val="000000" w:themeColor="text1"/>
+        </w:rPr>
+        <w:t xml:space="preserve"> control profile.</w:t>
+      </w:r>
+    </w:p>
+    <w:p>
+      <w:pPr>
+        <w:pStyle w:val="ListParagraph"/>
+        <w:numPr>
+          <w:ilvl w:val="0"/>
+          <w:numId w:val="6"/>
+        </w:numPr>
+        <w:rPr>
+          <w:color w:val="000000" w:themeColor="text1"/>
+        </w:rPr>
+      </w:pPr>
+      <w:r>
+        <w:rPr>
+          <w:color w:val="000000" w:themeColor="text1"/>
+        </w:rPr>
+        <w:t>Create Content Provider</w:t>
+      </w:r>
+    </w:p>
+    <w:p>
+      <w:pPr>
+        <w:pStyle w:val="ListParagraph"/>
+        <w:numPr>
+          <w:ilvl w:val="0"/>
+          <w:numId w:val="6"/>
+        </w:numPr>
+        <w:rPr>
+          <w:color w:val="000000" w:themeColor="text1"/>
+        </w:rPr>
+      </w:pPr>
+      <w:r>
+        <w:rPr>
+          <w:color w:val="000000" w:themeColor="text1"/>
+        </w:rPr>
+        <w:t xml:space="preserve">Create </w:t>
+      </w:r>
+      <w:proofErr w:type="spellStart"/>
+      <w:r>
+        <w:rPr>
+          <w:color w:val="000000" w:themeColor="text1"/>
+        </w:rPr>
+        <w:t>AndroidTest</w:t>
+      </w:r>
+      <w:proofErr w:type="spellEnd"/>
+      <w:r>
+        <w:rPr>
+          <w:color w:val="000000" w:themeColor="text1"/>
+        </w:rPr>
+        <w:t xml:space="preserve"> functions to test the Content Provider. Verify it’s working before proceeding. </w:t>
+      </w:r>
+    </w:p>
+    <w:p/>
+    <w:p>
+      <w:pPr>
+        <w:pStyle w:val="Heading2"/>
+        <w:contextualSpacing w:val="0"/>
+      </w:pPr>
+      <w:bookmarkStart w:id="13" w:name="h.rzllsk6uqztx" w:colFirst="0" w:colLast="0"/>
       <w:bookmarkEnd w:id="13"/>
       <w:r>
-        <w:t>Task 1: Project Setup</w:t>
-      </w:r>
-    </w:p>
-    <w:p/>
-    <w:p>
-      <w:r>
-        <w:rPr>
-          <w:color w:val="38761D"/>
-        </w:rPr>
-        <w:t xml:space="preserve">Write out the steps you will take to setup and/or configure this project. See previous implementation guides for an example. </w:t>
-      </w:r>
-    </w:p>
-    <w:p/>
-    <w:p>
-      <w:r>
-        <w:rPr>
-          <w:color w:val="38761D"/>
-        </w:rPr>
-        <w:t>You may want to list the subtasks. For example:</w:t>
+        <w:t xml:space="preserve">Task 2: Implement UI for </w:t>
+      </w:r>
+      <w:r>
+        <w:t xml:space="preserve">Main Activity and Basic Profile </w:t>
+      </w:r>
+      <w:r>
+        <w:t xml:space="preserve">Detail </w:t>
+      </w:r>
+      <w:r>
+        <w:t>Fragment</w:t>
+      </w:r>
+    </w:p>
+    <w:p/>
+    <w:p>
+      <w:r>
+        <w:t xml:space="preserve">The main Activity will consist of </w:t>
+      </w:r>
+      <w:proofErr w:type="spellStart"/>
+      <w:r>
+        <w:t>tow</w:t>
+      </w:r>
+      <w:proofErr w:type="spellEnd"/>
+      <w:r>
+        <w:t xml:space="preserve"> tabs. One for Basic profiles and the other for Location profiles. Each tab will contain a </w:t>
+      </w:r>
+      <w:proofErr w:type="spellStart"/>
+      <w:r>
+        <w:t>ListView</w:t>
+      </w:r>
+      <w:proofErr w:type="spellEnd"/>
+      <w:r>
+        <w:t xml:space="preserve"> that will display the list of profiles that have been created.</w:t>
+      </w:r>
+      <w:r>
+        <w:t xml:space="preserve"> A </w:t>
+      </w:r>
+      <w:proofErr w:type="spellStart"/>
+      <w:r>
+        <w:t>PagerView</w:t>
+      </w:r>
+      <w:proofErr w:type="spellEnd"/>
+      <w:r>
+        <w:t xml:space="preserve"> will connect the two tabs</w:t>
+      </w:r>
+    </w:p>
+    <w:p/>
+    <w:p>
+      <w:pPr>
+        <w:rPr>
+          <w:color w:val="000000" w:themeColor="text1"/>
+        </w:rPr>
+      </w:pPr>
+      <w:r>
+        <w:rPr>
+          <w:color w:val="000000" w:themeColor="text1"/>
+        </w:rPr>
+        <w:t>Tasks:</w:t>
+      </w:r>
+    </w:p>
+    <w:p>
+      <w:pPr>
+        <w:pStyle w:val="ListParagraph"/>
+        <w:numPr>
+          <w:ilvl w:val="0"/>
+          <w:numId w:val="6"/>
+        </w:numPr>
+      </w:pPr>
+      <w:r>
+        <w:rPr>
+          <w:color w:val="000000" w:themeColor="text1"/>
+        </w:rPr>
+        <w:t xml:space="preserve">Create </w:t>
+      </w:r>
+      <w:proofErr w:type="spellStart"/>
+      <w:r>
+        <w:rPr>
+          <w:color w:val="000000" w:themeColor="text1"/>
+        </w:rPr>
+        <w:t>MainActivity</w:t>
+      </w:r>
+      <w:proofErr w:type="spellEnd"/>
+      <w:r>
+        <w:rPr>
+          <w:color w:val="000000" w:themeColor="text1"/>
+        </w:rPr>
+        <w:t xml:space="preserve"> </w:t>
+      </w:r>
+      <w:proofErr w:type="spellStart"/>
+      <w:r>
+        <w:rPr>
+          <w:color w:val="000000" w:themeColor="text1"/>
+        </w:rPr>
+        <w:t>UIthat</w:t>
+      </w:r>
+      <w:proofErr w:type="spellEnd"/>
+      <w:r>
+        <w:rPr>
+          <w:color w:val="000000" w:themeColor="text1"/>
+        </w:rPr>
+        <w:t xml:space="preserve"> contains two tabs and a </w:t>
+      </w:r>
+      <w:proofErr w:type="spellStart"/>
+      <w:r>
+        <w:rPr>
+          <w:color w:val="000000" w:themeColor="text1"/>
+        </w:rPr>
+        <w:t>PagerView</w:t>
+      </w:r>
+      <w:proofErr w:type="spellEnd"/>
+    </w:p>
+    <w:p>
+      <w:pPr>
+        <w:pStyle w:val="ListParagraph"/>
+        <w:numPr>
+          <w:ilvl w:val="0"/>
+          <w:numId w:val="6"/>
+        </w:numPr>
+      </w:pPr>
+      <w:r>
+        <w:rPr>
+          <w:color w:val="000000" w:themeColor="text1"/>
+        </w:rPr>
+        <w:t xml:space="preserve">Add </w:t>
+      </w:r>
+      <w:proofErr w:type="spellStart"/>
+      <w:r>
+        <w:rPr>
+          <w:color w:val="000000" w:themeColor="text1"/>
+        </w:rPr>
+        <w:t>ListView</w:t>
+      </w:r>
+      <w:proofErr w:type="spellEnd"/>
+      <w:r>
+        <w:rPr>
+          <w:color w:val="000000" w:themeColor="text1"/>
+        </w:rPr>
+        <w:t xml:space="preserve"> for the Basic Profiles.</w:t>
+      </w:r>
+    </w:p>
+    <w:p>
+      <w:pPr>
+        <w:pStyle w:val="ListParagraph"/>
+        <w:numPr>
+          <w:ilvl w:val="0"/>
+          <w:numId w:val="6"/>
+        </w:numPr>
+      </w:pPr>
+      <w:r>
+        <w:rPr>
+          <w:color w:val="000000" w:themeColor="text1"/>
+        </w:rPr>
+        <w:t>Create the UI for the Profile Detail Fragment. This is where you will set the start and end times of a profile along with the volume settings at each point</w:t>
+      </w:r>
+    </w:p>
+    <w:p/>
+    <w:p>
+      <w:pPr>
+        <w:pStyle w:val="Heading2"/>
+        <w:contextualSpacing w:val="0"/>
+      </w:pPr>
+      <w:bookmarkStart w:id="14" w:name="h.fdmohs7hes" w:colFirst="0" w:colLast="0"/>
+      <w:bookmarkEnd w:id="14"/>
+      <w:r>
+        <w:t xml:space="preserve">Task 3: </w:t>
+      </w:r>
+      <w:r>
+        <w:rPr>
+          <w:color w:val="274E13"/>
+        </w:rPr>
+        <w:t>Your Next Task</w:t>
+      </w:r>
+    </w:p>
+    <w:p/>
+    <w:p>
+      <w:r>
+        <w:rPr>
+          <w:color w:val="38761D"/>
+        </w:rPr>
+        <w:t>Describe the next task. For example, “Implement Google Play Services,” or “Han</w:t>
+      </w:r>
+      <w:bookmarkStart w:id="15" w:name="_GoBack"/>
+      <w:bookmarkEnd w:id="15"/>
+      <w:r>
+        <w:rPr>
+          <w:color w:val="38761D"/>
+        </w:rPr>
+        <w:t>dle Error Cases,” or “Create Build Variant.”</w:t>
+      </w:r>
+    </w:p>
+    <w:p/>
+    <w:p>
+      <w:r>
+        <w:rPr>
+          <w:color w:val="38761D"/>
+        </w:rPr>
+        <w:t>Describe the next task. List the subtasks. For example:</w:t>
       </w:r>
     </w:p>
     <w:p>
@@ -1094,13 +1459,7 @@
         <w:rPr>
           <w:color w:val="38761D"/>
         </w:rPr>
-        <w:t>Configu</w:t>
-      </w:r>
-      <w:r>
-        <w:rPr>
-          <w:color w:val="38761D"/>
-        </w:rPr>
-        <w:t xml:space="preserve">re libraries </w:t>
+        <w:t xml:space="preserve">Create layout </w:t>
       </w:r>
     </w:p>
     <w:p>
@@ -1123,34 +1482,31 @@
       </w:r>
     </w:p>
     <w:p/>
-    <w:p>
-      <w:r>
-        <w:rPr>
-          <w:color w:val="38761D"/>
-        </w:rPr>
-        <w:t xml:space="preserve">If it helps, imagine you are describing these tasks to a friend who wants to follow along and build this app with you. </w:t>
-      </w:r>
-    </w:p>
     <w:p/>
     <w:p>
       <w:pPr>
         <w:pStyle w:val="Heading2"/>
         <w:contextualSpacing w:val="0"/>
       </w:pPr>
-      <w:bookmarkStart w:id="14" w:name="h.rzllsk6uqztx" w:colFirst="0" w:colLast="0"/>
-      <w:bookmarkEnd w:id="14"/>
-      <w:r>
-        <w:lastRenderedPageBreak/>
-        <w:t>Task 2: Implement UI for Each Activity and Fragment</w:t>
-      </w:r>
-    </w:p>
-    <w:p/>
-    <w:p>
-      <w:r>
-        <w:rPr>
-          <w:color w:val="38761D"/>
-        </w:rPr>
-        <w:t>List the subtasks. For example:</w:t>
+      <w:bookmarkStart w:id="16" w:name="h.umfwsvmx7tpn" w:colFirst="0" w:colLast="0"/>
+      <w:bookmarkEnd w:id="16"/>
+      <w:r>
+        <w:t xml:space="preserve">Task 4: </w:t>
+      </w:r>
+      <w:r>
+        <w:rPr>
+          <w:color w:val="38761D"/>
+        </w:rPr>
+        <w:t>Your Next Task</w:t>
+      </w:r>
+    </w:p>
+    <w:p/>
+    <w:p>
+      <w:r>
+        <w:rPr>
+          <w:color w:val="38761D"/>
+        </w:rPr>
+        <w:t>Describe the next task. List the subtasks. For example:</w:t>
       </w:r>
     </w:p>
     <w:p>
@@ -1169,22 +1525,8 @@
         <w:rPr>
           <w:color w:val="38761D"/>
         </w:rPr>
-        <w:t xml:space="preserve">Build UI for </w:t>
-      </w:r>
-      <w:proofErr w:type="spellStart"/>
-      <w:r>
-        <w:rPr>
-          <w:color w:val="38761D"/>
-        </w:rPr>
-        <w:t>MainAc</w:t>
-      </w:r>
-      <w:r>
-        <w:rPr>
-          <w:color w:val="38761D"/>
-        </w:rPr>
-        <w:t>tivity</w:t>
-      </w:r>
-      <w:proofErr w:type="spellEnd"/>
+        <w:t xml:space="preserve">Create layout </w:t>
+      </w:r>
     </w:p>
     <w:p>
       <w:pPr>
@@ -1202,34 +1544,26 @@
         <w:rPr>
           <w:color w:val="38761D"/>
         </w:rPr>
-        <w:t xml:space="preserve">Build UI for something else  </w:t>
-      </w:r>
-    </w:p>
+        <w:t xml:space="preserve">Something else </w:t>
+      </w:r>
+    </w:p>
+    <w:p/>
     <w:p/>
     <w:p>
       <w:pPr>
         <w:pStyle w:val="Heading2"/>
         <w:contextualSpacing w:val="0"/>
       </w:pPr>
-      <w:bookmarkStart w:id="15" w:name="h.fdmohs7hes" w:colFirst="0" w:colLast="0"/>
-      <w:bookmarkEnd w:id="15"/>
-      <w:r>
-        <w:t xml:space="preserve">Task 3: </w:t>
-      </w:r>
-      <w:r>
-        <w:rPr>
-          <w:color w:val="274E13"/>
+      <w:bookmarkStart w:id="17" w:name="h.kjidlkq4xm3u" w:colFirst="0" w:colLast="0"/>
+      <w:bookmarkEnd w:id="17"/>
+      <w:r>
+        <w:t xml:space="preserve">Task 5: </w:t>
+      </w:r>
+      <w:r>
+        <w:rPr>
+          <w:color w:val="38761D"/>
         </w:rPr>
         <w:t>Your Next Task</w:t>
-      </w:r>
-    </w:p>
-    <w:p/>
-    <w:p>
-      <w:r>
-        <w:rPr>
-          <w:color w:val="38761D"/>
-        </w:rPr>
-        <w:t>Describe the next task. For example, “Implement Google Play Services,” or “Handle Error Cases,” or “Create Build Variant.”</w:t>
       </w:r>
     </w:p>
     <w:p/>
@@ -1281,144 +1615,13 @@
     </w:p>
     <w:p/>
     <w:p/>
-    <w:p>
-      <w:pPr>
-        <w:pStyle w:val="Heading2"/>
-        <w:contextualSpacing w:val="0"/>
-      </w:pPr>
-      <w:bookmarkStart w:id="16" w:name="h.umfwsvmx7tpn" w:colFirst="0" w:colLast="0"/>
-      <w:bookmarkEnd w:id="16"/>
-      <w:r>
-        <w:t xml:space="preserve">Task 4: </w:t>
-      </w:r>
-      <w:r>
-        <w:rPr>
-          <w:color w:val="38761D"/>
-        </w:rPr>
-        <w:t>Your Next Task</w:t>
-      </w:r>
-    </w:p>
-    <w:p/>
-    <w:p>
-      <w:r>
-        <w:rPr>
-          <w:color w:val="38761D"/>
-        </w:rPr>
-        <w:t>Describe the next task. List the subtasks. For example:</w:t>
-      </w:r>
-    </w:p>
-    <w:p>
-      <w:pPr>
-        <w:numPr>
-          <w:ilvl w:val="0"/>
-          <w:numId w:val="3"/>
-        </w:numPr>
-        <w:ind w:hanging="360"/>
-        <w:contextualSpacing/>
-        <w:rPr>
-          <w:color w:val="38761D"/>
-        </w:rPr>
-      </w:pPr>
-      <w:r>
-        <w:rPr>
-          <w:color w:val="38761D"/>
-        </w:rPr>
-        <w:t xml:space="preserve">Create layout </w:t>
-      </w:r>
-    </w:p>
-    <w:p>
-      <w:pPr>
-        <w:numPr>
-          <w:ilvl w:val="0"/>
-          <w:numId w:val="3"/>
-        </w:numPr>
-        <w:ind w:hanging="360"/>
-        <w:contextualSpacing/>
-        <w:rPr>
-          <w:color w:val="38761D"/>
-        </w:rPr>
-      </w:pPr>
-      <w:r>
-        <w:rPr>
-          <w:color w:val="38761D"/>
-        </w:rPr>
-        <w:t xml:space="preserve">Something else </w:t>
-      </w:r>
-    </w:p>
-    <w:p/>
-    <w:p/>
-    <w:p>
-      <w:pPr>
-        <w:pStyle w:val="Heading2"/>
-        <w:contextualSpacing w:val="0"/>
-      </w:pPr>
-      <w:bookmarkStart w:id="17" w:name="h.kjidlkq4xm3u" w:colFirst="0" w:colLast="0"/>
-      <w:bookmarkEnd w:id="17"/>
-      <w:r>
-        <w:t xml:space="preserve">Task 5: </w:t>
-      </w:r>
-      <w:r>
-        <w:rPr>
-          <w:color w:val="38761D"/>
-        </w:rPr>
-        <w:t>Your Next Task</w:t>
-      </w:r>
-    </w:p>
-    <w:p/>
-    <w:p>
-      <w:r>
-        <w:rPr>
-          <w:color w:val="38761D"/>
-        </w:rPr>
-        <w:t>Describe the next task. List the subtasks. For example:</w:t>
-      </w:r>
-    </w:p>
-    <w:p>
-      <w:pPr>
-        <w:numPr>
-          <w:ilvl w:val="0"/>
-          <w:numId w:val="3"/>
-        </w:numPr>
-        <w:ind w:hanging="360"/>
-        <w:contextualSpacing/>
-        <w:rPr>
-          <w:color w:val="38761D"/>
-        </w:rPr>
-      </w:pPr>
-      <w:r>
-        <w:rPr>
-          <w:color w:val="38761D"/>
-        </w:rPr>
-        <w:t xml:space="preserve">Create layout </w:t>
-      </w:r>
-    </w:p>
-    <w:p>
-      <w:pPr>
-        <w:numPr>
-          <w:ilvl w:val="0"/>
-          <w:numId w:val="3"/>
-        </w:numPr>
-        <w:ind w:hanging="360"/>
-        <w:contextualSpacing/>
-        <w:rPr>
-          <w:color w:val="38761D"/>
-        </w:rPr>
-      </w:pPr>
-      <w:r>
-        <w:rPr>
-          <w:color w:val="38761D"/>
-        </w:rPr>
-        <w:t xml:space="preserve">Something else </w:t>
-      </w:r>
-    </w:p>
-    <w:p/>
-    <w:p/>
-    <w:p/>
-    <w:p/>
-    <w:p/>
-    <w:p/>
-    <w:p>
-      <w:r>
+    <w:p/>
+    <w:p/>
+    <w:p/>
+    <w:p/>
+    <w:p>
+      <w:r>
+        <w:lastRenderedPageBreak/>
         <w:t xml:space="preserve">Add as </w:t>
       </w:r>
       <w:r>
@@ -1468,7 +1671,6 @@
         <w:contextualSpacing/>
       </w:pPr>
       <w:r>
-        <w:lastRenderedPageBreak/>
         <w:t>Create a new GitHub repo for the capstone. Name it “</w:t>
       </w:r>
       <w:r>
@@ -1561,7 +1763,7 @@
       <w:rPr>
         <w:noProof/>
       </w:rPr>
-      <w:t>2</w:t>
+      <w:t>5</w:t>
     </w:r>
     <w:r>
       <w:fldChar w:fldCharType="end"/>
@@ -1724,6 +1926,118 @@
     </w:lvl>
   </w:abstractNum>
   <w:abstractNum w:abstractNumId="1" w15:restartNumberingAfterBreak="0">
+    <w:nsid w:val="11842639"/>
+    <w:multiLevelType w:val="hybridMultilevel"/>
+    <w:tmpl w:val="C9066084"/>
+    <w:lvl w:ilvl="0" w:tplc="B93A6610">
+      <w:numFmt w:val="bullet"/>
+      <w:lvlText w:val=""/>
+      <w:lvlJc w:val="left"/>
+      <w:pPr>
+        <w:ind w:left="720" w:hanging="360"/>
+      </w:pPr>
+      <w:rPr>
+        <w:rFonts w:ascii="Symbol" w:eastAsia="Arial" w:hAnsi="Symbol" w:cs="Arial" w:hint="default"/>
+      </w:rPr>
+    </w:lvl>
+    <w:lvl w:ilvl="1" w:tplc="04090003" w:tentative="1">
+      <w:start w:val="1"/>
+      <w:numFmt w:val="bullet"/>
+      <w:lvlText w:val="o"/>
+      <w:lvlJc w:val="left"/>
+      <w:pPr>
+        <w:ind w:left="1440" w:hanging="360"/>
+      </w:pPr>
+      <w:rPr>
+        <w:rFonts w:ascii="Courier New" w:hAnsi="Courier New" w:cs="Courier New" w:hint="default"/>
+      </w:rPr>
+    </w:lvl>
+    <w:lvl w:ilvl="2" w:tplc="04090005" w:tentative="1">
+      <w:start w:val="1"/>
+      <w:numFmt w:val="bullet"/>
+      <w:lvlText w:val=""/>
+      <w:lvlJc w:val="left"/>
+      <w:pPr>
+        <w:ind w:left="2160" w:hanging="360"/>
+      </w:pPr>
+      <w:rPr>
+        <w:rFonts w:ascii="Wingdings" w:hAnsi="Wingdings" w:hint="default"/>
+      </w:rPr>
+    </w:lvl>
+    <w:lvl w:ilvl="3" w:tplc="04090001" w:tentative="1">
+      <w:start w:val="1"/>
+      <w:numFmt w:val="bullet"/>
+      <w:lvlText w:val=""/>
+      <w:lvlJc w:val="left"/>
+      <w:pPr>
+        <w:ind w:left="2880" w:hanging="360"/>
+      </w:pPr>
+      <w:rPr>
+        <w:rFonts w:ascii="Symbol" w:hAnsi="Symbol" w:hint="default"/>
+      </w:rPr>
+    </w:lvl>
+    <w:lvl w:ilvl="4" w:tplc="04090003" w:tentative="1">
+      <w:start w:val="1"/>
+      <w:numFmt w:val="bullet"/>
+      <w:lvlText w:val="o"/>
+      <w:lvlJc w:val="left"/>
+      <w:pPr>
+        <w:ind w:left="3600" w:hanging="360"/>
+      </w:pPr>
+      <w:rPr>
+        <w:rFonts w:ascii="Courier New" w:hAnsi="Courier New" w:cs="Courier New" w:hint="default"/>
+      </w:rPr>
+    </w:lvl>
+    <w:lvl w:ilvl="5" w:tplc="04090005" w:tentative="1">
+      <w:start w:val="1"/>
+      <w:numFmt w:val="bullet"/>
+      <w:lvlText w:val=""/>
+      <w:lvlJc w:val="left"/>
+      <w:pPr>
+        <w:ind w:left="4320" w:hanging="360"/>
+      </w:pPr>
+      <w:rPr>
+        <w:rFonts w:ascii="Wingdings" w:hAnsi="Wingdings" w:hint="default"/>
+      </w:rPr>
+    </w:lvl>
+    <w:lvl w:ilvl="6" w:tplc="04090001" w:tentative="1">
+      <w:start w:val="1"/>
+      <w:numFmt w:val="bullet"/>
+      <w:lvlText w:val=""/>
+      <w:lvlJc w:val="left"/>
+      <w:pPr>
+        <w:ind w:left="5040" w:hanging="360"/>
+      </w:pPr>
+      <w:rPr>
+        <w:rFonts w:ascii="Symbol" w:hAnsi="Symbol" w:hint="default"/>
+      </w:rPr>
+    </w:lvl>
+    <w:lvl w:ilvl="7" w:tplc="04090003" w:tentative="1">
+      <w:start w:val="1"/>
+      <w:numFmt w:val="bullet"/>
+      <w:lvlText w:val="o"/>
+      <w:lvlJc w:val="left"/>
+      <w:pPr>
+        <w:ind w:left="5760" w:hanging="360"/>
+      </w:pPr>
+      <w:rPr>
+        <w:rFonts w:ascii="Courier New" w:hAnsi="Courier New" w:cs="Courier New" w:hint="default"/>
+      </w:rPr>
+    </w:lvl>
+    <w:lvl w:ilvl="8" w:tplc="04090005" w:tentative="1">
+      <w:start w:val="1"/>
+      <w:numFmt w:val="bullet"/>
+      <w:lvlText w:val=""/>
+      <w:lvlJc w:val="left"/>
+      <w:pPr>
+        <w:ind w:left="6480" w:hanging="360"/>
+      </w:pPr>
+      <w:rPr>
+        <w:rFonts w:ascii="Wingdings" w:hAnsi="Wingdings" w:hint="default"/>
+      </w:rPr>
+    </w:lvl>
+  </w:abstractNum>
+  <w:abstractNum w:abstractNumId="2" w15:restartNumberingAfterBreak="0">
     <w:nsid w:val="2E6E7C81"/>
     <w:multiLevelType w:val="multilevel"/>
     <w:tmpl w:val="5114F524"/>
@@ -1836,7 +2150,7 @@
       </w:rPr>
     </w:lvl>
   </w:abstractNum>
-  <w:abstractNum w:abstractNumId="2" w15:restartNumberingAfterBreak="0">
+  <w:abstractNum w:abstractNumId="3" w15:restartNumberingAfterBreak="0">
     <w:nsid w:val="594158B6"/>
     <w:multiLevelType w:val="multilevel"/>
     <w:tmpl w:val="0C569B4E"/>
@@ -1949,7 +2263,120 @@
       </w:rPr>
     </w:lvl>
   </w:abstractNum>
-  <w:abstractNum w:abstractNumId="3" w15:restartNumberingAfterBreak="0">
+  <w:abstractNum w:abstractNumId="4" w15:restartNumberingAfterBreak="0">
+    <w:nsid w:val="59487042"/>
+    <w:multiLevelType w:val="hybridMultilevel"/>
+    <w:tmpl w:val="C0A064B4"/>
+    <w:lvl w:ilvl="0" w:tplc="F2D69A94">
+      <w:numFmt w:val="bullet"/>
+      <w:lvlText w:val=""/>
+      <w:lvlJc w:val="left"/>
+      <w:pPr>
+        <w:ind w:left="720" w:hanging="360"/>
+      </w:pPr>
+      <w:rPr>
+        <w:rFonts w:ascii="Symbol" w:eastAsia="Arial" w:hAnsi="Symbol" w:cs="Arial" w:hint="default"/>
+        <w:color w:val="38761D"/>
+      </w:rPr>
+    </w:lvl>
+    <w:lvl w:ilvl="1" w:tplc="04090003" w:tentative="1">
+      <w:start w:val="1"/>
+      <w:numFmt w:val="bullet"/>
+      <w:lvlText w:val="o"/>
+      <w:lvlJc w:val="left"/>
+      <w:pPr>
+        <w:ind w:left="1440" w:hanging="360"/>
+      </w:pPr>
+      <w:rPr>
+        <w:rFonts w:ascii="Courier New" w:hAnsi="Courier New" w:cs="Courier New" w:hint="default"/>
+      </w:rPr>
+    </w:lvl>
+    <w:lvl w:ilvl="2" w:tplc="04090005" w:tentative="1">
+      <w:start w:val="1"/>
+      <w:numFmt w:val="bullet"/>
+      <w:lvlText w:val=""/>
+      <w:lvlJc w:val="left"/>
+      <w:pPr>
+        <w:ind w:left="2160" w:hanging="360"/>
+      </w:pPr>
+      <w:rPr>
+        <w:rFonts w:ascii="Wingdings" w:hAnsi="Wingdings" w:hint="default"/>
+      </w:rPr>
+    </w:lvl>
+    <w:lvl w:ilvl="3" w:tplc="04090001" w:tentative="1">
+      <w:start w:val="1"/>
+      <w:numFmt w:val="bullet"/>
+      <w:lvlText w:val=""/>
+      <w:lvlJc w:val="left"/>
+      <w:pPr>
+        <w:ind w:left="2880" w:hanging="360"/>
+      </w:pPr>
+      <w:rPr>
+        <w:rFonts w:ascii="Symbol" w:hAnsi="Symbol" w:hint="default"/>
+      </w:rPr>
+    </w:lvl>
+    <w:lvl w:ilvl="4" w:tplc="04090003" w:tentative="1">
+      <w:start w:val="1"/>
+      <w:numFmt w:val="bullet"/>
+      <w:lvlText w:val="o"/>
+      <w:lvlJc w:val="left"/>
+      <w:pPr>
+        <w:ind w:left="3600" w:hanging="360"/>
+      </w:pPr>
+      <w:rPr>
+        <w:rFonts w:ascii="Courier New" w:hAnsi="Courier New" w:cs="Courier New" w:hint="default"/>
+      </w:rPr>
+    </w:lvl>
+    <w:lvl w:ilvl="5" w:tplc="04090005" w:tentative="1">
+      <w:start w:val="1"/>
+      <w:numFmt w:val="bullet"/>
+      <w:lvlText w:val=""/>
+      <w:lvlJc w:val="left"/>
+      <w:pPr>
+        <w:ind w:left="4320" w:hanging="360"/>
+      </w:pPr>
+      <w:rPr>
+        <w:rFonts w:ascii="Wingdings" w:hAnsi="Wingdings" w:hint="default"/>
+      </w:rPr>
+    </w:lvl>
+    <w:lvl w:ilvl="6" w:tplc="04090001" w:tentative="1">
+      <w:start w:val="1"/>
+      <w:numFmt w:val="bullet"/>
+      <w:lvlText w:val=""/>
+      <w:lvlJc w:val="left"/>
+      <w:pPr>
+        <w:ind w:left="5040" w:hanging="360"/>
+      </w:pPr>
+      <w:rPr>
+        <w:rFonts w:ascii="Symbol" w:hAnsi="Symbol" w:hint="default"/>
+      </w:rPr>
+    </w:lvl>
+    <w:lvl w:ilvl="7" w:tplc="04090003" w:tentative="1">
+      <w:start w:val="1"/>
+      <w:numFmt w:val="bullet"/>
+      <w:lvlText w:val="o"/>
+      <w:lvlJc w:val="left"/>
+      <w:pPr>
+        <w:ind w:left="5760" w:hanging="360"/>
+      </w:pPr>
+      <w:rPr>
+        <w:rFonts w:ascii="Courier New" w:hAnsi="Courier New" w:cs="Courier New" w:hint="default"/>
+      </w:rPr>
+    </w:lvl>
+    <w:lvl w:ilvl="8" w:tplc="04090005" w:tentative="1">
+      <w:start w:val="1"/>
+      <w:numFmt w:val="bullet"/>
+      <w:lvlText w:val=""/>
+      <w:lvlJc w:val="left"/>
+      <w:pPr>
+        <w:ind w:left="6480" w:hanging="360"/>
+      </w:pPr>
+      <w:rPr>
+        <w:rFonts w:ascii="Wingdings" w:hAnsi="Wingdings" w:hint="default"/>
+      </w:rPr>
+    </w:lvl>
+  </w:abstractNum>
+  <w:abstractNum w:abstractNumId="5" w15:restartNumberingAfterBreak="0">
     <w:nsid w:val="5AA0799C"/>
     <w:multiLevelType w:val="multilevel"/>
     <w:tmpl w:val="467C86F6"/>
@@ -2062,7 +2489,7 @@
       </w:rPr>
     </w:lvl>
   </w:abstractNum>
-  <w:abstractNum w:abstractNumId="4" w15:restartNumberingAfterBreak="0">
+  <w:abstractNum w:abstractNumId="6" w15:restartNumberingAfterBreak="0">
     <w:nsid w:val="7D4A4D85"/>
     <w:multiLevelType w:val="multilevel"/>
     <w:tmpl w:val="789C714A"/>
@@ -2176,19 +2603,25 @@
     </w:lvl>
   </w:abstractNum>
   <w:num w:numId="1">
-    <w:abstractNumId w:val="3"/>
+    <w:abstractNumId w:val="5"/>
   </w:num>
   <w:num w:numId="2">
     <w:abstractNumId w:val="0"/>
   </w:num>
   <w:num w:numId="3">
-    <w:abstractNumId w:val="1"/>
+    <w:abstractNumId w:val="2"/>
   </w:num>
   <w:num w:numId="4">
+    <w:abstractNumId w:val="6"/>
+  </w:num>
+  <w:num w:numId="5">
+    <w:abstractNumId w:val="3"/>
+  </w:num>
+  <w:num w:numId="6">
     <w:abstractNumId w:val="4"/>
   </w:num>
-  <w:num w:numId="5">
-    <w:abstractNumId w:val="2"/>
+  <w:num w:numId="7">
+    <w:abstractNumId w:val="1"/>
   </w:num>
 </w:numbering>
 </file>
@@ -2751,6 +3184,17 @@
       <w:szCs w:val="26"/>
     </w:rPr>
   </w:style>
+  <w:style w:type="paragraph" w:styleId="ListParagraph">
+    <w:name w:val="List Paragraph"/>
+    <w:basedOn w:val="Normal"/>
+    <w:uiPriority w:val="34"/>
+    <w:qFormat/>
+    <w:rsid w:val="001202AC"/>
+    <w:pPr>
+      <w:ind w:left="720"/>
+      <w:contextualSpacing/>
+    </w:pPr>
+  </w:style>
 </w:styles>
 </file>
 

</xml_diff>

<commit_message>
Added Backend Services and Receivers Task
</commit_message>
<xml_diff>
--- a/Capstone_Stage1.docx
+++ b/Capstone_Stage1.docx
@@ -1,6 +1,6 @@
 
 <file path=word/document.xml><?xml version="1.0" encoding="utf-8"?>
-<w:document xmlns:wpc="http://schemas.microsoft.com/office/word/2010/wordprocessingCanvas" xmlns:mc="http://schemas.openxmlformats.org/markup-compatibility/2006" xmlns:o="urn:schemas-microsoft-com:office:office" xmlns:r="http://schemas.openxmlformats.org/officeDocument/2006/relationships" xmlns:m="http://schemas.openxmlformats.org/officeDocument/2006/math" xmlns:v="urn:schemas-microsoft-com:vml" xmlns:wp14="http://schemas.microsoft.com/office/word/2010/wordprocessingDrawing" xmlns:wp="http://schemas.openxmlformats.org/drawingml/2006/wordprocessingDrawing" xmlns:w10="urn:schemas-microsoft-com:office:word" xmlns:w="http://schemas.openxmlformats.org/wordprocessingml/2006/main" xmlns:w14="http://schemas.microsoft.com/office/word/2010/wordml" xmlns:w15="http://schemas.microsoft.com/office/word/2012/wordml" xmlns:wpg="http://schemas.microsoft.com/office/word/2010/wordprocessingGroup" xmlns:wpi="http://schemas.microsoft.com/office/word/2010/wordprocessingInk" xmlns:wne="http://schemas.microsoft.com/office/word/2006/wordml" xmlns:wps="http://schemas.microsoft.com/office/word/2010/wordprocessingShape" mc:Ignorable="w14 w15 wp14">
+<w:document xmlns:wpc="http://schemas.microsoft.com/office/word/2010/wordprocessingCanvas" xmlns:cx="http://schemas.microsoft.com/office/drawing/2014/chartex" xmlns:cx1="http://schemas.microsoft.com/office/drawing/2015/9/8/chartex" xmlns:mc="http://schemas.openxmlformats.org/markup-compatibility/2006" xmlns:o="urn:schemas-microsoft-com:office:office" xmlns:r="http://schemas.openxmlformats.org/officeDocument/2006/relationships" xmlns:m="http://schemas.openxmlformats.org/officeDocument/2006/math" xmlns:v="urn:schemas-microsoft-com:vml" xmlns:wp14="http://schemas.microsoft.com/office/word/2010/wordprocessingDrawing" xmlns:wp="http://schemas.openxmlformats.org/drawingml/2006/wordprocessingDrawing" xmlns:w10="urn:schemas-microsoft-com:office:word" xmlns:w="http://schemas.openxmlformats.org/wordprocessingml/2006/main" xmlns:w14="http://schemas.microsoft.com/office/word/2010/wordml" xmlns:w15="http://schemas.microsoft.com/office/word/2012/wordml" xmlns:w16se="http://schemas.microsoft.com/office/word/2015/wordml/symex" xmlns:wpg="http://schemas.microsoft.com/office/word/2010/wordprocessingGroup" xmlns:wpi="http://schemas.microsoft.com/office/word/2010/wordprocessingInk" xmlns:wne="http://schemas.microsoft.com/office/word/2006/wordml" xmlns:wps="http://schemas.microsoft.com/office/word/2010/wordprocessingShape" mc:Ignorable="w14 w15 w16se wp14">
   <w:background w:color="FFFFFF"/>
   <w:body>
     <w:p>
@@ -24,21 +24,21 @@
         <w:rPr>
           <w:rFonts w:ascii="Nova Mono" w:eastAsia="Nova Mono" w:hAnsi="Nova Mono" w:cs="Nova Mono"/>
         </w:rPr>
-        <w:t xml:space="preserve">Make a copy </w:t>
+        <w:t>Make a copy [ File → Make a copy</w:t>
       </w:r>
       <w:proofErr w:type="gramStart"/>
       <w:r>
         <w:rPr>
           <w:rFonts w:ascii="Nova Mono" w:eastAsia="Nova Mono" w:hAnsi="Nova Mono" w:cs="Nova Mono"/>
         </w:rPr>
-        <w:t>[ File</w:t>
+        <w:t>... ]</w:t>
       </w:r>
       <w:proofErr w:type="gramEnd"/>
       <w:r>
         <w:rPr>
           <w:rFonts w:ascii="Nova Mono" w:eastAsia="Nova Mono" w:hAnsi="Nova Mono" w:cs="Nova Mono"/>
         </w:rPr>
-        <w:t xml:space="preserve"> → Make a copy... ] </w:t>
+        <w:t xml:space="preserve"> </w:t>
       </w:r>
     </w:p>
     <w:p>
@@ -297,30 +297,7 @@
             <w:color w:val="1155CC"/>
             <w:u w:val="single"/>
           </w:rPr>
-          <w:t xml:space="preserve">Describe any libraries you’ll be using and share </w:t>
-        </w:r>
-        <w:proofErr w:type="gramStart"/>
-        <w:r>
-          <w:rPr>
-            <w:color w:val="1155CC"/>
-            <w:u w:val="single"/>
-          </w:rPr>
-          <w:t>your</w:t>
-        </w:r>
-        <w:proofErr w:type="gramEnd"/>
-        <w:r>
-          <w:rPr>
-            <w:color w:val="1155CC"/>
-            <w:u w:val="single"/>
-          </w:rPr>
-          <w:t xml:space="preserve"> reasoning for including</w:t>
-        </w:r>
-        <w:r>
-          <w:rPr>
-            <w:color w:val="1155CC"/>
-            <w:u w:val="single"/>
-          </w:rPr>
-          <w:t xml:space="preserve"> them.</w:t>
+          <w:t>Describe any libraries you’ll be using and share your reasoning for including them.</w:t>
         </w:r>
       </w:hyperlink>
     </w:p>
@@ -497,26 +474,26 @@
         <w:rPr>
           <w:color w:val="000000" w:themeColor="text1"/>
         </w:rPr>
-        <w:t xml:space="preserve"> system volume settings will automatically change when you entire this time period. So say you have a recurring meeting </w:t>
+        <w:t xml:space="preserve"> system volume settings will automatically change when you entire this time period. So say you have a recurring meeting from 3 pm to</w:t>
+      </w:r>
+      <w:r>
+        <w:rPr>
+          <w:color w:val="000000" w:themeColor="text1"/>
+        </w:rPr>
+        <w:t xml:space="preserve"> 4 pm every Wednesday at work; y</w:t>
+      </w:r>
+      <w:r>
+        <w:rPr>
+          <w:color w:val="000000" w:themeColor="text1"/>
+        </w:rPr>
+        <w:t xml:space="preserve">ou can create a profile to repeatedly turn your </w:t>
       </w:r>
       <w:r>
         <w:rPr>
           <w:color w:val="000000" w:themeColor="text1"/>
         </w:rPr>
         <w:lastRenderedPageBreak/>
-        <w:t>from 3 pm to</w:t>
-      </w:r>
-      <w:r>
-        <w:rPr>
-          <w:color w:val="000000" w:themeColor="text1"/>
-        </w:rPr>
-        <w:t xml:space="preserve"> 4 pm every Wednesday at work; y</w:t>
-      </w:r>
-      <w:r>
-        <w:rPr>
-          <w:color w:val="000000" w:themeColor="text1"/>
-        </w:rPr>
-        <w:t>ou can create a profile to repeatedly turn your volume settings to vibrate or off during that period every Wednesday so you won’t disturbed you coworkers if you get a call or any other type of contact. How about having a volume profile where you phone volume turns off every night at a specific time and then comes back on when you wake up? No more annoying email buzzes or beeps in the middle of the night!</w:t>
+        <w:t>volume settings to vibrate or off during that period every Wednesday so you won’t disturbed you coworkers if you get a call or any other type of contact. How about having a volume profile where you phone volume turns off every night at a specific time and then comes back on when you wake up? No more annoying email buzzes or beeps in the middle of the night!</w:t>
       </w:r>
     </w:p>
     <w:p>
@@ -811,7 +788,7 @@
           <w:rFonts w:ascii="Nova Mono" w:eastAsia="Nova Mono" w:hAnsi="Nova Mono" w:cs="Nova Mono"/>
           <w:color w:val="38761D"/>
         </w:rPr>
-        <w:t xml:space="preserve">Replace the above image with your own mock </w:t>
+        <w:t>Replace the above image with your own mock [ click on the above image, then navigate to Insert → Image</w:t>
       </w:r>
       <w:proofErr w:type="gramStart"/>
       <w:r>
@@ -819,16 +796,9 @@
           <w:rFonts w:ascii="Nova Mono" w:eastAsia="Nova Mono" w:hAnsi="Nova Mono" w:cs="Nova Mono"/>
           <w:color w:val="38761D"/>
         </w:rPr>
-        <w:t>[ click</w:t>
+        <w:t>… ]</w:t>
       </w:r>
       <w:proofErr w:type="gramEnd"/>
-      <w:r>
-        <w:rPr>
-          <w:rFonts w:ascii="Nova Mono" w:eastAsia="Nova Mono" w:hAnsi="Nova Mono" w:cs="Nova Mono"/>
-          <w:color w:val="38761D"/>
-        </w:rPr>
-        <w:t xml:space="preserve"> on the above image, then navigate to Insert → Image… ]</w:t>
-      </w:r>
     </w:p>
     <w:p>
       <w:r>
@@ -899,7 +869,7 @@
           <w:rFonts w:ascii="Nova Mono" w:eastAsia="Nova Mono" w:hAnsi="Nova Mono" w:cs="Nova Mono"/>
           <w:color w:val="38761D"/>
         </w:rPr>
-        <w:t xml:space="preserve">Replace the above image with your own mock </w:t>
+        <w:t>Replace the above image with your own mock [ click on the above image, then navigate to Insert → Image</w:t>
       </w:r>
       <w:proofErr w:type="gramStart"/>
       <w:r>
@@ -907,23 +877,15 @@
           <w:rFonts w:ascii="Nova Mono" w:eastAsia="Nova Mono" w:hAnsi="Nova Mono" w:cs="Nova Mono"/>
           <w:color w:val="38761D"/>
         </w:rPr>
-        <w:t>[ click</w:t>
+        <w:t>… ]</w:t>
       </w:r>
       <w:proofErr w:type="gramEnd"/>
-      <w:r>
-        <w:rPr>
-          <w:rFonts w:ascii="Nova Mono" w:eastAsia="Nova Mono" w:hAnsi="Nova Mono" w:cs="Nova Mono"/>
+    </w:p>
+    <w:p>
+      <w:r>
+        <w:rPr>
           <w:color w:val="38761D"/>
         </w:rPr>
-        <w:t xml:space="preserve"> on the above image, then navigate to Insert → Image… ]</w:t>
-      </w:r>
-    </w:p>
-    <w:p>
-      <w:r>
-        <w:rPr>
-          <w:color w:val="38761D"/>
-        </w:rPr>
-        <w:lastRenderedPageBreak/>
         <w:t xml:space="preserve">Provide descriptive text for each screen </w:t>
       </w:r>
     </w:p>
@@ -1017,13 +979,7 @@
       <w:bookmarkStart w:id="9" w:name="h.gw69vjn1ico0" w:colFirst="0" w:colLast="0"/>
       <w:bookmarkEnd w:id="9"/>
       <w:r>
-        <w:t>D</w:t>
-      </w:r>
-      <w:r>
-        <w:t>escr</w:t>
-      </w:r>
-      <w:r>
-        <w:t>ibe any corner cases in the UX.</w:t>
+        <w:t>Describe any corner cases in the UX.</w:t>
       </w:r>
     </w:p>
     <w:p/>
@@ -1044,15 +1000,7 @@
       <w:bookmarkStart w:id="10" w:name="h.6yqqubmw5bs" w:colFirst="0" w:colLast="0"/>
       <w:bookmarkEnd w:id="10"/>
       <w:r>
-        <w:t xml:space="preserve">Describe any libraries you’ll be using and share </w:t>
-      </w:r>
-      <w:proofErr w:type="gramStart"/>
-      <w:r>
-        <w:t>your</w:t>
-      </w:r>
-      <w:proofErr w:type="gramEnd"/>
-      <w:r>
-        <w:t xml:space="preserve"> reasoning for including them.</w:t>
+        <w:t>Describe any libraries you’ll be using and share your reasoning for including them.</w:t>
       </w:r>
     </w:p>
     <w:p/>
@@ -1079,10 +1027,7 @@
     <w:p/>
     <w:p>
       <w:r>
-        <w:t>This is the section where you can take the main features of your app (declared above) and decompose them into tangible technical tasks that you can comp</w:t>
-      </w:r>
-      <w:r>
-        <w:t>lete incrementally until you have a finished app.</w:t>
+        <w:t>This is the section where you can take the main features of your app (declared above) and decompose them into tangible technical tasks that you can complete incrementally until you have a finished app.</w:t>
       </w:r>
     </w:p>
     <w:p/>
@@ -1245,6 +1190,7 @@
       <w:bookmarkStart w:id="13" w:name="h.rzllsk6uqztx" w:colFirst="0" w:colLast="0"/>
       <w:bookmarkEnd w:id="13"/>
       <w:r>
+        <w:lastRenderedPageBreak/>
         <w:t xml:space="preserve">Task 2: Implement UI for </w:t>
       </w:r>
       <w:r>
@@ -1311,6 +1257,9 @@
           <w:ilvl w:val="0"/>
           <w:numId w:val="6"/>
         </w:numPr>
+        <w:rPr>
+          <w:color w:val="000000" w:themeColor="text1"/>
+        </w:rPr>
       </w:pPr>
       <w:r>
         <w:rPr>
@@ -1362,6 +1311,9 @@
           <w:ilvl w:val="0"/>
           <w:numId w:val="6"/>
         </w:numPr>
+        <w:rPr>
+          <w:color w:val="000000" w:themeColor="text1"/>
+        </w:rPr>
       </w:pPr>
       <w:r>
         <w:rPr>
@@ -1391,12 +1343,41 @@
           <w:ilvl w:val="0"/>
           <w:numId w:val="6"/>
         </w:numPr>
+        <w:rPr>
+          <w:color w:val="000000" w:themeColor="text1"/>
+        </w:rPr>
       </w:pPr>
       <w:r>
         <w:rPr>
           <w:color w:val="000000" w:themeColor="text1"/>
         </w:rPr>
         <w:t>Create the UI for the Profile Detail Fragment. This is where you will set the start and end times of a profile along with the volume settings at each point</w:t>
+      </w:r>
+    </w:p>
+    <w:p>
+      <w:pPr>
+        <w:pStyle w:val="ListParagraph"/>
+        <w:numPr>
+          <w:ilvl w:val="0"/>
+          <w:numId w:val="6"/>
+        </w:numPr>
+        <w:rPr>
+          <w:color w:val="000000" w:themeColor="text1"/>
+        </w:rPr>
+      </w:pPr>
+      <w:r>
+        <w:rPr>
+          <w:color w:val="000000" w:themeColor="text1"/>
+        </w:rPr>
+        <w:t>Link Content Provider to M</w:t>
+      </w:r>
+      <w:bookmarkStart w:id="14" w:name="_GoBack"/>
+      <w:bookmarkEnd w:id="14"/>
+      <w:r>
+        <w:rPr>
+          <w:color w:val="000000" w:themeColor="text1"/>
+        </w:rPr>
+        <w:t>ain Activity and Detail Fragment. The Main Activity will have the ability to add a new Profile Row to the Content Provider and the Delete a Profile Row. From the Detail Fragment you can add, delete and update a Profile row.</w:t>
       </w:r>
     </w:p>
     <w:p/>
@@ -1404,41 +1385,61 @@
       <w:pPr>
         <w:pStyle w:val="Heading2"/>
         <w:contextualSpacing w:val="0"/>
-      </w:pPr>
-      <w:bookmarkStart w:id="14" w:name="h.fdmohs7hes" w:colFirst="0" w:colLast="0"/>
-      <w:bookmarkEnd w:id="14"/>
-      <w:r>
+        <w:rPr>
+          <w:color w:val="000000" w:themeColor="text1"/>
+        </w:rPr>
+      </w:pPr>
+      <w:bookmarkStart w:id="15" w:name="h.fdmohs7hes" w:colFirst="0" w:colLast="0"/>
+      <w:bookmarkEnd w:id="15"/>
+      <w:r>
+        <w:rPr>
+          <w:color w:val="000000" w:themeColor="text1"/>
+        </w:rPr>
         <w:t xml:space="preserve">Task 3: </w:t>
       </w:r>
       <w:r>
         <w:rPr>
-          <w:color w:val="274E13"/>
-        </w:rPr>
-        <w:t>Your Next Task</w:t>
-      </w:r>
-    </w:p>
-    <w:p/>
-    <w:p>
-      <w:r>
-        <w:rPr>
-          <w:color w:val="38761D"/>
-        </w:rPr>
-        <w:t>Describe the next task. For example, “Implement Google Play Services,” or “Han</w:t>
-      </w:r>
-      <w:bookmarkStart w:id="15" w:name="_GoBack"/>
-      <w:bookmarkEnd w:id="15"/>
-      <w:r>
-        <w:rPr>
-          <w:color w:val="38761D"/>
-        </w:rPr>
-        <w:t>dle Error Cases,” or “Create Build Variant.”</w:t>
-      </w:r>
-    </w:p>
-    <w:p/>
-    <w:p>
-      <w:r>
-        <w:rPr>
-          <w:color w:val="38761D"/>
+          <w:color w:val="000000" w:themeColor="text1"/>
+        </w:rPr>
+        <w:t>Create Backend Services and Receivers</w:t>
+      </w:r>
+    </w:p>
+    <w:p>
+      <w:pPr>
+        <w:rPr>
+          <w:color w:val="000000" w:themeColor="text1"/>
+        </w:rPr>
+      </w:pPr>
+    </w:p>
+    <w:p>
+      <w:pPr>
+        <w:rPr>
+          <w:color w:val="000000" w:themeColor="text1"/>
+        </w:rPr>
+      </w:pPr>
+      <w:r>
+        <w:rPr>
+          <w:color w:val="000000" w:themeColor="text1"/>
+        </w:rPr>
+        <w:t>Describe the next task. For example, “Implement Google Play Services,” or “Handle Error Cases,” or “Create Build Variant.”</w:t>
+      </w:r>
+    </w:p>
+    <w:p>
+      <w:pPr>
+        <w:rPr>
+          <w:color w:val="000000" w:themeColor="text1"/>
+        </w:rPr>
+      </w:pPr>
+    </w:p>
+    <w:p>
+      <w:pPr>
+        <w:rPr>
+          <w:color w:val="000000" w:themeColor="text1"/>
+        </w:rPr>
+      </w:pPr>
+      <w:r>
+        <w:rPr>
+          <w:color w:val="000000" w:themeColor="text1"/>
         </w:rPr>
         <w:t>Describe the next task. List the subtasks. For example:</w:t>
       </w:r>
@@ -1452,12 +1453,12 @@
         <w:ind w:hanging="360"/>
         <w:contextualSpacing/>
         <w:rPr>
-          <w:color w:val="38761D"/>
-        </w:rPr>
-      </w:pPr>
-      <w:r>
-        <w:rPr>
-          <w:color w:val="38761D"/>
+          <w:color w:val="000000" w:themeColor="text1"/>
+        </w:rPr>
+      </w:pPr>
+      <w:r>
+        <w:rPr>
+          <w:color w:val="000000" w:themeColor="text1"/>
         </w:rPr>
         <w:t xml:space="preserve">Create layout </w:t>
       </w:r>
@@ -1471,12 +1472,12 @@
         <w:ind w:hanging="360"/>
         <w:contextualSpacing/>
         <w:rPr>
-          <w:color w:val="38761D"/>
-        </w:rPr>
-      </w:pPr>
-      <w:r>
-        <w:rPr>
-          <w:color w:val="38761D"/>
+          <w:color w:val="000000" w:themeColor="text1"/>
+        </w:rPr>
+      </w:pPr>
+      <w:r>
+        <w:rPr>
+          <w:color w:val="000000" w:themeColor="text1"/>
         </w:rPr>
         <w:t xml:space="preserve">Something else </w:t>
       </w:r>
@@ -1621,11 +1622,7 @@
     <w:p/>
     <w:p>
       <w:r>
-        <w:lastRenderedPageBreak/>
-        <w:t xml:space="preserve">Add as </w:t>
-      </w:r>
-      <w:r>
-        <w:t xml:space="preserve">many tasks as you need to complete your app. </w:t>
+        <w:t xml:space="preserve">Add as many tasks as you need to complete your app. </w:t>
       </w:r>
     </w:p>
     <w:p/>
@@ -1720,7 +1717,7 @@
 </file>
 
 <file path=word/endnotes.xml><?xml version="1.0" encoding="utf-8"?>
-<w:endnotes xmlns:wpc="http://schemas.microsoft.com/office/word/2010/wordprocessingCanvas" xmlns:mc="http://schemas.openxmlformats.org/markup-compatibility/2006" xmlns:o="urn:schemas-microsoft-com:office:office" xmlns:r="http://schemas.openxmlformats.org/officeDocument/2006/relationships" xmlns:m="http://schemas.openxmlformats.org/officeDocument/2006/math" xmlns:v="urn:schemas-microsoft-com:vml" xmlns:wp14="http://schemas.microsoft.com/office/word/2010/wordprocessingDrawing" xmlns:wp="http://schemas.openxmlformats.org/drawingml/2006/wordprocessingDrawing" xmlns:w10="urn:schemas-microsoft-com:office:word" xmlns:w="http://schemas.openxmlformats.org/wordprocessingml/2006/main" xmlns:w14="http://schemas.microsoft.com/office/word/2010/wordml" xmlns:w15="http://schemas.microsoft.com/office/word/2012/wordml" xmlns:wpg="http://schemas.microsoft.com/office/word/2010/wordprocessingGroup" xmlns:wpi="http://schemas.microsoft.com/office/word/2010/wordprocessingInk" xmlns:wne="http://schemas.microsoft.com/office/word/2006/wordml" xmlns:wps="http://schemas.microsoft.com/office/word/2010/wordprocessingShape" mc:Ignorable="w14 w15 wp14">
+<w:endnotes xmlns:wpc="http://schemas.microsoft.com/office/word/2010/wordprocessingCanvas" xmlns:cx="http://schemas.microsoft.com/office/drawing/2014/chartex" xmlns:cx1="http://schemas.microsoft.com/office/drawing/2015/9/8/chartex" xmlns:mc="http://schemas.openxmlformats.org/markup-compatibility/2006" xmlns:o="urn:schemas-microsoft-com:office:office" xmlns:r="http://schemas.openxmlformats.org/officeDocument/2006/relationships" xmlns:m="http://schemas.openxmlformats.org/officeDocument/2006/math" xmlns:v="urn:schemas-microsoft-com:vml" xmlns:wp14="http://schemas.microsoft.com/office/word/2010/wordprocessingDrawing" xmlns:wp="http://schemas.openxmlformats.org/drawingml/2006/wordprocessingDrawing" xmlns:w10="urn:schemas-microsoft-com:office:word" xmlns:w="http://schemas.openxmlformats.org/wordprocessingml/2006/main" xmlns:w14="http://schemas.microsoft.com/office/word/2010/wordml" xmlns:w15="http://schemas.microsoft.com/office/word/2012/wordml" xmlns:w16se="http://schemas.microsoft.com/office/word/2015/wordml/symex" xmlns:wpg="http://schemas.microsoft.com/office/word/2010/wordprocessingGroup" xmlns:wpi="http://schemas.microsoft.com/office/word/2010/wordprocessingInk" xmlns:wne="http://schemas.microsoft.com/office/word/2006/wordml" xmlns:wps="http://schemas.microsoft.com/office/word/2010/wordprocessingShape" mc:Ignorable="w14 w15 w16se wp14">
   <w:endnote w:type="separator" w:id="-1">
     <w:p>
       <w:pPr>
@@ -1745,7 +1742,7 @@
 </file>
 
 <file path=word/footer1.xml><?xml version="1.0" encoding="utf-8"?>
-<w:ftr xmlns:wpc="http://schemas.microsoft.com/office/word/2010/wordprocessingCanvas" xmlns:mc="http://schemas.openxmlformats.org/markup-compatibility/2006" xmlns:o="urn:schemas-microsoft-com:office:office" xmlns:r="http://schemas.openxmlformats.org/officeDocument/2006/relationships" xmlns:m="http://schemas.openxmlformats.org/officeDocument/2006/math" xmlns:v="urn:schemas-microsoft-com:vml" xmlns:wp14="http://schemas.microsoft.com/office/word/2010/wordprocessingDrawing" xmlns:wp="http://schemas.openxmlformats.org/drawingml/2006/wordprocessingDrawing" xmlns:w10="urn:schemas-microsoft-com:office:word" xmlns:w="http://schemas.openxmlformats.org/wordprocessingml/2006/main" xmlns:w14="http://schemas.microsoft.com/office/word/2010/wordml" xmlns:w15="http://schemas.microsoft.com/office/word/2012/wordml" xmlns:wpg="http://schemas.microsoft.com/office/word/2010/wordprocessingGroup" xmlns:wpi="http://schemas.microsoft.com/office/word/2010/wordprocessingInk" xmlns:wne="http://schemas.microsoft.com/office/word/2006/wordml" xmlns:wps="http://schemas.microsoft.com/office/word/2010/wordprocessingShape" mc:Ignorable="w14 w15 wp14">
+<w:ftr xmlns:wpc="http://schemas.microsoft.com/office/word/2010/wordprocessingCanvas" xmlns:cx="http://schemas.microsoft.com/office/drawing/2014/chartex" xmlns:cx1="http://schemas.microsoft.com/office/drawing/2015/9/8/chartex" xmlns:mc="http://schemas.openxmlformats.org/markup-compatibility/2006" xmlns:o="urn:schemas-microsoft-com:office:office" xmlns:r="http://schemas.openxmlformats.org/officeDocument/2006/relationships" xmlns:m="http://schemas.openxmlformats.org/officeDocument/2006/math" xmlns:v="urn:schemas-microsoft-com:vml" xmlns:wp14="http://schemas.microsoft.com/office/word/2010/wordprocessingDrawing" xmlns:wp="http://schemas.openxmlformats.org/drawingml/2006/wordprocessingDrawing" xmlns:w10="urn:schemas-microsoft-com:office:word" xmlns:w="http://schemas.openxmlformats.org/wordprocessingml/2006/main" xmlns:w14="http://schemas.microsoft.com/office/word/2010/wordml" xmlns:w15="http://schemas.microsoft.com/office/word/2012/wordml" xmlns:w16se="http://schemas.microsoft.com/office/word/2015/wordml/symex" xmlns:wpg="http://schemas.microsoft.com/office/word/2010/wordprocessingGroup" xmlns:wpi="http://schemas.microsoft.com/office/word/2010/wordprocessingInk" xmlns:wne="http://schemas.microsoft.com/office/word/2006/wordml" xmlns:wps="http://schemas.microsoft.com/office/word/2010/wordprocessingShape" mc:Ignorable="w14 w15 w16se wp14">
   <w:p>
     <w:pPr>
       <w:jc w:val="right"/>
@@ -1773,7 +1770,7 @@
 </file>
 
 <file path=word/footnotes.xml><?xml version="1.0" encoding="utf-8"?>
-<w:footnotes xmlns:wpc="http://schemas.microsoft.com/office/word/2010/wordprocessingCanvas" xmlns:mc="http://schemas.openxmlformats.org/markup-compatibility/2006" xmlns:o="urn:schemas-microsoft-com:office:office" xmlns:r="http://schemas.openxmlformats.org/officeDocument/2006/relationships" xmlns:m="http://schemas.openxmlformats.org/officeDocument/2006/math" xmlns:v="urn:schemas-microsoft-com:vml" xmlns:wp14="http://schemas.microsoft.com/office/word/2010/wordprocessingDrawing" xmlns:wp="http://schemas.openxmlformats.org/drawingml/2006/wordprocessingDrawing" xmlns:w10="urn:schemas-microsoft-com:office:word" xmlns:w="http://schemas.openxmlformats.org/wordprocessingml/2006/main" xmlns:w14="http://schemas.microsoft.com/office/word/2010/wordml" xmlns:w15="http://schemas.microsoft.com/office/word/2012/wordml" xmlns:wpg="http://schemas.microsoft.com/office/word/2010/wordprocessingGroup" xmlns:wpi="http://schemas.microsoft.com/office/word/2010/wordprocessingInk" xmlns:wne="http://schemas.microsoft.com/office/word/2006/wordml" xmlns:wps="http://schemas.microsoft.com/office/word/2010/wordprocessingShape" mc:Ignorable="w14 w15 wp14">
+<w:footnotes xmlns:wpc="http://schemas.microsoft.com/office/word/2010/wordprocessingCanvas" xmlns:cx="http://schemas.microsoft.com/office/drawing/2014/chartex" xmlns:cx1="http://schemas.microsoft.com/office/drawing/2015/9/8/chartex" xmlns:mc="http://schemas.openxmlformats.org/markup-compatibility/2006" xmlns:o="urn:schemas-microsoft-com:office:office" xmlns:r="http://schemas.openxmlformats.org/officeDocument/2006/relationships" xmlns:m="http://schemas.openxmlformats.org/officeDocument/2006/math" xmlns:v="urn:schemas-microsoft-com:vml" xmlns:wp14="http://schemas.microsoft.com/office/word/2010/wordprocessingDrawing" xmlns:wp="http://schemas.openxmlformats.org/drawingml/2006/wordprocessingDrawing" xmlns:w10="urn:schemas-microsoft-com:office:word" xmlns:w="http://schemas.openxmlformats.org/wordprocessingml/2006/main" xmlns:w14="http://schemas.microsoft.com/office/word/2010/wordml" xmlns:w15="http://schemas.microsoft.com/office/word/2012/wordml" xmlns:w16se="http://schemas.microsoft.com/office/word/2015/wordml/symex" xmlns:wpg="http://schemas.microsoft.com/office/word/2010/wordprocessingGroup" xmlns:wpi="http://schemas.microsoft.com/office/word/2010/wordprocessingInk" xmlns:wne="http://schemas.microsoft.com/office/word/2006/wordml" xmlns:wps="http://schemas.microsoft.com/office/word/2010/wordprocessingShape" mc:Ignorable="w14 w15 w16se wp14">
   <w:footnote w:type="separator" w:id="-1">
     <w:p>
       <w:pPr>
@@ -1798,7 +1795,7 @@
 </file>
 
 <file path=word/header1.xml><?xml version="1.0" encoding="utf-8"?>
-<w:hdr xmlns:wpc="http://schemas.microsoft.com/office/word/2010/wordprocessingCanvas" xmlns:mc="http://schemas.openxmlformats.org/markup-compatibility/2006" xmlns:o="urn:schemas-microsoft-com:office:office" xmlns:r="http://schemas.openxmlformats.org/officeDocument/2006/relationships" xmlns:m="http://schemas.openxmlformats.org/officeDocument/2006/math" xmlns:v="urn:schemas-microsoft-com:vml" xmlns:wp14="http://schemas.microsoft.com/office/word/2010/wordprocessingDrawing" xmlns:wp="http://schemas.openxmlformats.org/drawingml/2006/wordprocessingDrawing" xmlns:w10="urn:schemas-microsoft-com:office:word" xmlns:w="http://schemas.openxmlformats.org/wordprocessingml/2006/main" xmlns:w14="http://schemas.microsoft.com/office/word/2010/wordml" xmlns:w15="http://schemas.microsoft.com/office/word/2012/wordml" xmlns:wpg="http://schemas.microsoft.com/office/word/2010/wordprocessingGroup" xmlns:wpi="http://schemas.microsoft.com/office/word/2010/wordprocessingInk" xmlns:wne="http://schemas.microsoft.com/office/word/2006/wordml" xmlns:wps="http://schemas.microsoft.com/office/word/2010/wordprocessingShape" mc:Ignorable="w14 w15 wp14">
+<w:hdr xmlns:wpc="http://schemas.microsoft.com/office/word/2010/wordprocessingCanvas" xmlns:cx="http://schemas.microsoft.com/office/drawing/2014/chartex" xmlns:cx1="http://schemas.microsoft.com/office/drawing/2015/9/8/chartex" xmlns:mc="http://schemas.openxmlformats.org/markup-compatibility/2006" xmlns:o="urn:schemas-microsoft-com:office:office" xmlns:r="http://schemas.openxmlformats.org/officeDocument/2006/relationships" xmlns:m="http://schemas.openxmlformats.org/officeDocument/2006/math" xmlns:v="urn:schemas-microsoft-com:vml" xmlns:wp14="http://schemas.microsoft.com/office/word/2010/wordprocessingDrawing" xmlns:wp="http://schemas.openxmlformats.org/drawingml/2006/wordprocessingDrawing" xmlns:w10="urn:schemas-microsoft-com:office:word" xmlns:w="http://schemas.openxmlformats.org/wordprocessingml/2006/main" xmlns:w14="http://schemas.microsoft.com/office/word/2010/wordml" xmlns:w15="http://schemas.microsoft.com/office/word/2012/wordml" xmlns:w16se="http://schemas.microsoft.com/office/word/2015/wordml/symex" xmlns:wpg="http://schemas.microsoft.com/office/word/2010/wordprocessingGroup" xmlns:wpi="http://schemas.microsoft.com/office/word/2010/wordprocessingInk" xmlns:wne="http://schemas.microsoft.com/office/word/2006/wordml" xmlns:wps="http://schemas.microsoft.com/office/word/2010/wordprocessingShape" mc:Ignorable="w14 w15 w16se wp14">
   <w:p>
     <w:r>
       <w:rPr>
@@ -1811,7 +1808,7 @@
 </file>
 
 <file path=word/numbering.xml><?xml version="1.0" encoding="utf-8"?>
-<w:numbering xmlns:wpc="http://schemas.microsoft.com/office/word/2010/wordprocessingCanvas" xmlns:mc="http://schemas.openxmlformats.org/markup-compatibility/2006" xmlns:o="urn:schemas-microsoft-com:office:office" xmlns:r="http://schemas.openxmlformats.org/officeDocument/2006/relationships" xmlns:m="http://schemas.openxmlformats.org/officeDocument/2006/math" xmlns:v="urn:schemas-microsoft-com:vml" xmlns:wp14="http://schemas.microsoft.com/office/word/2010/wordprocessingDrawing" xmlns:wp="http://schemas.openxmlformats.org/drawingml/2006/wordprocessingDrawing" xmlns:w10="urn:schemas-microsoft-com:office:word" xmlns:w="http://schemas.openxmlformats.org/wordprocessingml/2006/main" xmlns:w14="http://schemas.microsoft.com/office/word/2010/wordml" xmlns:w15="http://schemas.microsoft.com/office/word/2012/wordml" xmlns:wpg="http://schemas.microsoft.com/office/word/2010/wordprocessingGroup" xmlns:wpi="http://schemas.microsoft.com/office/word/2010/wordprocessingInk" xmlns:wne="http://schemas.microsoft.com/office/word/2006/wordml" xmlns:wps="http://schemas.microsoft.com/office/word/2010/wordprocessingShape" mc:Ignorable="w14 w15 wp14">
+<w:numbering xmlns:wpc="http://schemas.microsoft.com/office/word/2010/wordprocessingCanvas" xmlns:cx="http://schemas.microsoft.com/office/drawing/2014/chartex" xmlns:cx1="http://schemas.microsoft.com/office/drawing/2015/9/8/chartex" xmlns:mc="http://schemas.openxmlformats.org/markup-compatibility/2006" xmlns:o="urn:schemas-microsoft-com:office:office" xmlns:r="http://schemas.openxmlformats.org/officeDocument/2006/relationships" xmlns:m="http://schemas.openxmlformats.org/officeDocument/2006/math" xmlns:v="urn:schemas-microsoft-com:vml" xmlns:wp14="http://schemas.microsoft.com/office/word/2010/wordprocessingDrawing" xmlns:wp="http://schemas.openxmlformats.org/drawingml/2006/wordprocessingDrawing" xmlns:w10="urn:schemas-microsoft-com:office:word" xmlns:w="http://schemas.openxmlformats.org/wordprocessingml/2006/main" xmlns:w14="http://schemas.microsoft.com/office/word/2010/wordml" xmlns:w15="http://schemas.microsoft.com/office/word/2012/wordml" xmlns:w16se="http://schemas.microsoft.com/office/word/2015/wordml/symex" xmlns:wpg="http://schemas.microsoft.com/office/word/2010/wordprocessingGroup" xmlns:wpi="http://schemas.microsoft.com/office/word/2010/wordprocessingInk" xmlns:wne="http://schemas.microsoft.com/office/word/2006/wordml" xmlns:wps="http://schemas.microsoft.com/office/word/2010/wordprocessingShape" mc:Ignorable="w14 w15 w16se wp14">
   <w:abstractNum w:abstractNumId="0" w15:restartNumberingAfterBreak="0">
     <w:nsid w:val="0E672606"/>
     <w:multiLevelType w:val="multilevel"/>
@@ -2627,7 +2624,7 @@
 </file>
 
 <file path=word/styles.xml><?xml version="1.0" encoding="utf-8"?>
-<w:styles xmlns:mc="http://schemas.openxmlformats.org/markup-compatibility/2006" xmlns:r="http://schemas.openxmlformats.org/officeDocument/2006/relationships" xmlns:w="http://schemas.openxmlformats.org/wordprocessingml/2006/main" xmlns:w14="http://schemas.microsoft.com/office/word/2010/wordml" xmlns:w15="http://schemas.microsoft.com/office/word/2012/wordml" mc:Ignorable="w14 w15">
+<w:styles xmlns:mc="http://schemas.openxmlformats.org/markup-compatibility/2006" xmlns:r="http://schemas.openxmlformats.org/officeDocument/2006/relationships" xmlns:w="http://schemas.openxmlformats.org/wordprocessingml/2006/main" xmlns:w14="http://schemas.microsoft.com/office/word/2010/wordml" xmlns:w15="http://schemas.microsoft.com/office/word/2012/wordml" xmlns:w16se="http://schemas.microsoft.com/office/word/2015/wordml/symex" mc:Ignorable="w14 w15 w16se">
   <w:docDefaults>
     <w:rPrDefault>
       <w:rPr>

</xml_diff>

<commit_message>
Added and finsihed more Task sections
</commit_message>
<xml_diff>
--- a/Capstone_Stage1.docx
+++ b/Capstone_Stage1.docx
@@ -1,11 +1,17 @@
 
 <file path=word/document.xml><?xml version="1.0" encoding="utf-8"?>
-<w:document xmlns:wpc="http://schemas.microsoft.com/office/word/2010/wordprocessingCanvas" xmlns:cx="http://schemas.microsoft.com/office/drawing/2014/chartex" xmlns:cx1="http://schemas.microsoft.com/office/drawing/2015/9/8/chartex" xmlns:mc="http://schemas.openxmlformats.org/markup-compatibility/2006" xmlns:o="urn:schemas-microsoft-com:office:office" xmlns:r="http://schemas.openxmlformats.org/officeDocument/2006/relationships" xmlns:m="http://schemas.openxmlformats.org/officeDocument/2006/math" xmlns:v="urn:schemas-microsoft-com:vml" xmlns:wp14="http://schemas.microsoft.com/office/word/2010/wordprocessingDrawing" xmlns:wp="http://schemas.openxmlformats.org/drawingml/2006/wordprocessingDrawing" xmlns:w10="urn:schemas-microsoft-com:office:word" xmlns:w="http://schemas.openxmlformats.org/wordprocessingml/2006/main" xmlns:w14="http://schemas.microsoft.com/office/word/2010/wordml" xmlns:w15="http://schemas.microsoft.com/office/word/2012/wordml" xmlns:w16se="http://schemas.microsoft.com/office/word/2015/wordml/symex" xmlns:wpg="http://schemas.microsoft.com/office/word/2010/wordprocessingGroup" xmlns:wpi="http://schemas.microsoft.com/office/word/2010/wordprocessingInk" xmlns:wne="http://schemas.microsoft.com/office/word/2006/wordml" xmlns:wps="http://schemas.microsoft.com/office/word/2010/wordprocessingShape" mc:Ignorable="w14 w15 w16se wp14">
+<w:document xmlns:wpc="http://schemas.microsoft.com/office/word/2010/wordprocessingCanvas" xmlns:mc="http://schemas.openxmlformats.org/markup-compatibility/2006" xmlns:o="urn:schemas-microsoft-com:office:office" xmlns:r="http://schemas.openxmlformats.org/officeDocument/2006/relationships" xmlns:m="http://schemas.openxmlformats.org/officeDocument/2006/math" xmlns:v="urn:schemas-microsoft-com:vml" xmlns:wp14="http://schemas.microsoft.com/office/word/2010/wordprocessingDrawing" xmlns:wp="http://schemas.openxmlformats.org/drawingml/2006/wordprocessingDrawing" xmlns:w10="urn:schemas-microsoft-com:office:word" xmlns:w="http://schemas.openxmlformats.org/wordprocessingml/2006/main" xmlns:w14="http://schemas.microsoft.com/office/word/2010/wordml" xmlns:w15="http://schemas.microsoft.com/office/word/2012/wordml" xmlns:wpg="http://schemas.microsoft.com/office/word/2010/wordprocessingGroup" xmlns:wpi="http://schemas.microsoft.com/office/word/2010/wordprocessingInk" xmlns:wne="http://schemas.microsoft.com/office/word/2006/wordml" xmlns:wps="http://schemas.microsoft.com/office/word/2010/wordprocessingShape" mc:Ignorable="w14 w15 wp14">
   <w:background w:color="FFFFFF"/>
   <w:body>
     <w:p>
-      <w:r>
-        <w:rPr>
+      <w:pPr>
+        <w:rPr>
+          <w:rFonts w:asciiTheme="minorHAnsi" w:hAnsiTheme="minorHAnsi"/>
+        </w:rPr>
+      </w:pPr>
+      <w:r>
+        <w:rPr>
+          <w:rFonts w:asciiTheme="minorHAnsi" w:hAnsiTheme="minorHAnsi"/>
           <w:b/>
         </w:rPr>
         <w:t>How to Use this Template</w:t>
@@ -19,26 +25,29 @@
         </w:numPr>
         <w:ind w:hanging="360"/>
         <w:contextualSpacing/>
-      </w:pPr>
-      <w:r>
-        <w:rPr>
-          <w:rFonts w:ascii="Nova Mono" w:eastAsia="Nova Mono" w:hAnsi="Nova Mono" w:cs="Nova Mono"/>
-        </w:rPr>
-        <w:t>Make a copy [ File → Make a copy</w:t>
+        <w:rPr>
+          <w:rFonts w:asciiTheme="minorHAnsi" w:hAnsiTheme="minorHAnsi"/>
+        </w:rPr>
+      </w:pPr>
+      <w:r>
+        <w:rPr>
+          <w:rFonts w:asciiTheme="minorHAnsi" w:eastAsia="Nova Mono" w:hAnsiTheme="minorHAnsi" w:cs="Nova Mono"/>
+        </w:rPr>
+        <w:t xml:space="preserve">Make a copy </w:t>
       </w:r>
       <w:proofErr w:type="gramStart"/>
       <w:r>
         <w:rPr>
-          <w:rFonts w:ascii="Nova Mono" w:eastAsia="Nova Mono" w:hAnsi="Nova Mono" w:cs="Nova Mono"/>
-        </w:rPr>
-        <w:t>... ]</w:t>
+          <w:rFonts w:asciiTheme="minorHAnsi" w:eastAsia="Nova Mono" w:hAnsiTheme="minorHAnsi" w:cs="Nova Mono"/>
+        </w:rPr>
+        <w:t>[ File</w:t>
       </w:r>
       <w:proofErr w:type="gramEnd"/>
       <w:r>
         <w:rPr>
-          <w:rFonts w:ascii="Nova Mono" w:eastAsia="Nova Mono" w:hAnsi="Nova Mono" w:cs="Nova Mono"/>
-        </w:rPr>
-        <w:t xml:space="preserve"> </w:t>
+          <w:rFonts w:asciiTheme="minorHAnsi" w:eastAsia="Nova Mono" w:hAnsiTheme="minorHAnsi" w:cs="Nova Mono"/>
+        </w:rPr>
+        <w:t xml:space="preserve"> → Make a copy... ] </w:t>
       </w:r>
     </w:p>
     <w:p>
@@ -49,17 +58,27 @@
         </w:numPr>
         <w:ind w:hanging="360"/>
         <w:contextualSpacing/>
-      </w:pPr>
-      <w:r>
+        <w:rPr>
+          <w:rFonts w:asciiTheme="minorHAnsi" w:hAnsiTheme="minorHAnsi"/>
+        </w:rPr>
+      </w:pPr>
+      <w:r>
+        <w:rPr>
+          <w:rFonts w:asciiTheme="minorHAnsi" w:hAnsiTheme="minorHAnsi"/>
+        </w:rPr>
         <w:t>Rename this file: “</w:t>
       </w:r>
       <w:r>
         <w:rPr>
+          <w:rFonts w:asciiTheme="minorHAnsi" w:hAnsiTheme="minorHAnsi"/>
           <w:b/>
         </w:rPr>
         <w:t>Capstone_Stage1</w:t>
       </w:r>
       <w:r>
+        <w:rPr>
+          <w:rFonts w:asciiTheme="minorHAnsi" w:hAnsiTheme="minorHAnsi"/>
+        </w:rPr>
         <w:t xml:space="preserve">” </w:t>
       </w:r>
     </w:p>
@@ -71,21 +90,40 @@
         </w:numPr>
         <w:ind w:hanging="360"/>
         <w:contextualSpacing/>
-      </w:pPr>
-      <w:r>
+        <w:rPr>
+          <w:rFonts w:asciiTheme="minorHAnsi" w:hAnsiTheme="minorHAnsi"/>
+        </w:rPr>
+      </w:pPr>
+      <w:r>
+        <w:rPr>
+          <w:rFonts w:asciiTheme="minorHAnsi" w:hAnsiTheme="minorHAnsi"/>
+        </w:rPr>
         <w:t xml:space="preserve">Replace the text </w:t>
       </w:r>
       <w:r>
         <w:rPr>
+          <w:rFonts w:asciiTheme="minorHAnsi" w:hAnsiTheme="minorHAnsi"/>
           <w:color w:val="38761D"/>
         </w:rPr>
         <w:t>in green</w:t>
       </w:r>
     </w:p>
-    <w:p/>
-    <w:p>
-      <w:r>
-        <w:rPr>
+    <w:p>
+      <w:pPr>
+        <w:rPr>
+          <w:rFonts w:asciiTheme="minorHAnsi" w:hAnsiTheme="minorHAnsi"/>
+        </w:rPr>
+      </w:pPr>
+    </w:p>
+    <w:p>
+      <w:pPr>
+        <w:rPr>
+          <w:rFonts w:asciiTheme="minorHAnsi" w:hAnsiTheme="minorHAnsi"/>
+        </w:rPr>
+      </w:pPr>
+      <w:r>
+        <w:rPr>
+          <w:rFonts w:asciiTheme="minorHAnsi" w:hAnsiTheme="minorHAnsi"/>
           <w:b/>
         </w:rPr>
         <w:t>Submission Instructions</w:t>
@@ -99,10 +137,13 @@
         </w:numPr>
         <w:ind w:hanging="360"/>
         <w:contextualSpacing/>
-      </w:pPr>
-      <w:r>
-        <w:rPr>
-          <w:rFonts w:ascii="Nova Mono" w:eastAsia="Nova Mono" w:hAnsi="Nova Mono" w:cs="Nova Mono"/>
+        <w:rPr>
+          <w:rFonts w:asciiTheme="minorHAnsi" w:hAnsiTheme="minorHAnsi"/>
+        </w:rPr>
+      </w:pPr>
+      <w:r>
+        <w:rPr>
+          <w:rFonts w:asciiTheme="minorHAnsi" w:eastAsia="Nova Mono" w:hAnsiTheme="minorHAnsi" w:cs="Nova Mono"/>
         </w:rPr>
         <w:t>After you’ve completed all the sections, download this document as a PDF [ File → Download as PDF ]</w:t>
       </w:r>
@@ -115,17 +156,27 @@
         </w:numPr>
         <w:ind w:hanging="360"/>
         <w:contextualSpacing/>
-      </w:pPr>
-      <w:r>
+        <w:rPr>
+          <w:rFonts w:asciiTheme="minorHAnsi" w:hAnsiTheme="minorHAnsi"/>
+        </w:rPr>
+      </w:pPr>
+      <w:r>
+        <w:rPr>
+          <w:rFonts w:asciiTheme="minorHAnsi" w:hAnsiTheme="minorHAnsi"/>
+        </w:rPr>
         <w:t>Create a new GitHub repo for the capstone. Name it “</w:t>
       </w:r>
       <w:r>
         <w:rPr>
+          <w:rFonts w:asciiTheme="minorHAnsi" w:hAnsiTheme="minorHAnsi"/>
           <w:b/>
         </w:rPr>
         <w:t>Capstone Project</w:t>
       </w:r>
       <w:r>
+        <w:rPr>
+          <w:rFonts w:asciiTheme="minorHAnsi" w:hAnsiTheme="minorHAnsi"/>
+        </w:rPr>
         <w:t>”</w:t>
       </w:r>
     </w:p>
@@ -137,37 +188,72 @@
         </w:numPr>
         <w:ind w:hanging="360"/>
         <w:contextualSpacing/>
-      </w:pPr>
-      <w:r>
+        <w:rPr>
+          <w:rFonts w:asciiTheme="minorHAnsi" w:hAnsiTheme="minorHAnsi"/>
+        </w:rPr>
+      </w:pPr>
+      <w:r>
+        <w:rPr>
+          <w:rFonts w:asciiTheme="minorHAnsi" w:hAnsiTheme="minorHAnsi"/>
+        </w:rPr>
         <w:t>Add this document to your repo. Make sure it’s named “</w:t>
       </w:r>
       <w:r>
         <w:rPr>
+          <w:rFonts w:asciiTheme="minorHAnsi" w:hAnsiTheme="minorHAnsi"/>
           <w:b/>
         </w:rPr>
         <w:t>Capstone_Stage1.pdf</w:t>
       </w:r>
       <w:r>
+        <w:rPr>
+          <w:rFonts w:asciiTheme="minorHAnsi" w:hAnsiTheme="minorHAnsi"/>
+        </w:rPr>
         <w:t xml:space="preserve">” </w:t>
       </w:r>
     </w:p>
-    <w:p/>
+    <w:p>
+      <w:pPr>
+        <w:rPr>
+          <w:rFonts w:asciiTheme="minorHAnsi" w:hAnsiTheme="minorHAnsi"/>
+        </w:rPr>
+      </w:pPr>
+    </w:p>
     <w:p>
       <w:pPr>
         <w:pBdr>
           <w:top w:val="single" w:sz="4" w:space="1" w:color="auto"/>
         </w:pBdr>
-      </w:pPr>
-    </w:p>
-    <w:p/>
-    <w:p/>
+        <w:rPr>
+          <w:rFonts w:asciiTheme="minorHAnsi" w:hAnsiTheme="minorHAnsi"/>
+        </w:rPr>
+      </w:pPr>
+    </w:p>
+    <w:p>
+      <w:pPr>
+        <w:rPr>
+          <w:rFonts w:asciiTheme="minorHAnsi" w:hAnsiTheme="minorHAnsi"/>
+        </w:rPr>
+      </w:pPr>
+    </w:p>
+    <w:p>
+      <w:pPr>
+        <w:rPr>
+          <w:rFonts w:asciiTheme="minorHAnsi" w:hAnsiTheme="minorHAnsi"/>
+        </w:rPr>
+      </w:pPr>
+    </w:p>
     <w:p>
       <w:pPr>
         <w:ind w:left="360"/>
+        <w:rPr>
+          <w:rFonts w:asciiTheme="minorHAnsi" w:hAnsiTheme="minorHAnsi"/>
+        </w:rPr>
       </w:pPr>
       <w:hyperlink w:anchor="h.sm4ra97uwo11">
         <w:r>
           <w:rPr>
+            <w:rFonts w:asciiTheme="minorHAnsi" w:hAnsiTheme="minorHAnsi"/>
             <w:color w:val="1155CC"/>
             <w:u w:val="single"/>
           </w:rPr>
@@ -178,10 +264,14 @@
     <w:p>
       <w:pPr>
         <w:ind w:left="360"/>
+        <w:rPr>
+          <w:rFonts w:asciiTheme="minorHAnsi" w:hAnsiTheme="minorHAnsi"/>
+        </w:rPr>
       </w:pPr>
       <w:hyperlink w:anchor="h.aws88pzfmqca">
         <w:r>
           <w:rPr>
+            <w:rFonts w:asciiTheme="minorHAnsi" w:hAnsiTheme="minorHAnsi"/>
             <w:color w:val="1155CC"/>
             <w:u w:val="single"/>
           </w:rPr>
@@ -192,10 +282,14 @@
     <w:p>
       <w:pPr>
         <w:ind w:left="360"/>
+        <w:rPr>
+          <w:rFonts w:asciiTheme="minorHAnsi" w:hAnsiTheme="minorHAnsi"/>
+        </w:rPr>
       </w:pPr>
       <w:hyperlink w:anchor="h.zheq5430xrpq">
         <w:r>
           <w:rPr>
+            <w:rFonts w:asciiTheme="minorHAnsi" w:hAnsiTheme="minorHAnsi"/>
             <w:color w:val="1155CC"/>
             <w:u w:val="single"/>
           </w:rPr>
@@ -206,10 +300,14 @@
     <w:p>
       <w:pPr>
         <w:ind w:left="360"/>
+        <w:rPr>
+          <w:rFonts w:asciiTheme="minorHAnsi" w:hAnsiTheme="minorHAnsi"/>
+        </w:rPr>
       </w:pPr>
       <w:hyperlink w:anchor="h.giquerrw6g46">
         <w:r>
           <w:rPr>
+            <w:rFonts w:asciiTheme="minorHAnsi" w:hAnsiTheme="minorHAnsi"/>
             <w:color w:val="1155CC"/>
             <w:u w:val="single"/>
           </w:rPr>
@@ -220,10 +318,14 @@
     <w:p>
       <w:pPr>
         <w:ind w:left="720"/>
+        <w:rPr>
+          <w:rFonts w:asciiTheme="minorHAnsi" w:hAnsiTheme="minorHAnsi"/>
+        </w:rPr>
       </w:pPr>
       <w:hyperlink w:anchor="h.a4jdupabry3k">
         <w:r>
           <w:rPr>
+            <w:rFonts w:asciiTheme="minorHAnsi" w:hAnsiTheme="minorHAnsi"/>
             <w:color w:val="1155CC"/>
             <w:u w:val="single"/>
           </w:rPr>
@@ -234,10 +336,14 @@
     <w:p>
       <w:pPr>
         <w:ind w:left="720"/>
+        <w:rPr>
+          <w:rFonts w:asciiTheme="minorHAnsi" w:hAnsiTheme="minorHAnsi"/>
+        </w:rPr>
       </w:pPr>
       <w:hyperlink w:anchor="h.dpcbbkx5yry">
         <w:r>
           <w:rPr>
+            <w:rFonts w:asciiTheme="minorHAnsi" w:hAnsiTheme="minorHAnsi"/>
             <w:color w:val="1155CC"/>
             <w:u w:val="single"/>
           </w:rPr>
@@ -248,10 +354,14 @@
     <w:p>
       <w:pPr>
         <w:ind w:left="360"/>
+        <w:rPr>
+          <w:rFonts w:asciiTheme="minorHAnsi" w:hAnsiTheme="minorHAnsi"/>
+        </w:rPr>
       </w:pPr>
       <w:hyperlink w:anchor="h.gvcvmae8jn8u">
         <w:r>
           <w:rPr>
+            <w:rFonts w:asciiTheme="minorHAnsi" w:hAnsiTheme="minorHAnsi"/>
             <w:color w:val="1155CC"/>
             <w:u w:val="single"/>
           </w:rPr>
@@ -262,10 +372,14 @@
     <w:p>
       <w:pPr>
         <w:ind w:left="1080"/>
+        <w:rPr>
+          <w:rFonts w:asciiTheme="minorHAnsi" w:hAnsiTheme="minorHAnsi"/>
+        </w:rPr>
       </w:pPr>
       <w:hyperlink w:anchor="h.v8my7nhtvz0m">
         <w:r>
           <w:rPr>
+            <w:rFonts w:asciiTheme="minorHAnsi" w:hAnsiTheme="minorHAnsi"/>
             <w:color w:val="1155CC"/>
             <w:u w:val="single"/>
           </w:rPr>
@@ -276,10 +390,14 @@
     <w:p>
       <w:pPr>
         <w:ind w:left="1080"/>
+        <w:rPr>
+          <w:rFonts w:asciiTheme="minorHAnsi" w:hAnsiTheme="minorHAnsi"/>
+        </w:rPr>
       </w:pPr>
       <w:hyperlink w:anchor="h.gw69vjn1ico0">
         <w:r>
           <w:rPr>
+            <w:rFonts w:asciiTheme="minorHAnsi" w:hAnsiTheme="minorHAnsi"/>
             <w:color w:val="1155CC"/>
             <w:u w:val="single"/>
           </w:rPr>
@@ -290,10 +408,14 @@
     <w:p>
       <w:pPr>
         <w:ind w:left="1080"/>
+        <w:rPr>
+          <w:rFonts w:asciiTheme="minorHAnsi" w:hAnsiTheme="minorHAnsi"/>
+        </w:rPr>
       </w:pPr>
       <w:hyperlink w:anchor="h.6yqqubmw5bs">
         <w:r>
           <w:rPr>
+            <w:rFonts w:asciiTheme="minorHAnsi" w:hAnsiTheme="minorHAnsi"/>
             <w:color w:val="1155CC"/>
             <w:u w:val="single"/>
           </w:rPr>
@@ -304,10 +426,14 @@
     <w:p>
       <w:pPr>
         <w:ind w:left="360"/>
+        <w:rPr>
+          <w:rFonts w:asciiTheme="minorHAnsi" w:hAnsiTheme="minorHAnsi"/>
+        </w:rPr>
       </w:pPr>
       <w:hyperlink w:anchor="h.v518bncmggeg">
         <w:r>
           <w:rPr>
+            <w:rFonts w:asciiTheme="minorHAnsi" w:hAnsiTheme="minorHAnsi"/>
             <w:color w:val="1155CC"/>
             <w:u w:val="single"/>
           </w:rPr>
@@ -318,10 +444,14 @@
     <w:p>
       <w:pPr>
         <w:ind w:left="720"/>
+        <w:rPr>
+          <w:rFonts w:asciiTheme="minorHAnsi" w:hAnsiTheme="minorHAnsi"/>
+        </w:rPr>
       </w:pPr>
       <w:hyperlink w:anchor="h.8oe8zpk3qsmp">
         <w:r>
           <w:rPr>
+            <w:rFonts w:asciiTheme="minorHAnsi" w:hAnsiTheme="minorHAnsi"/>
             <w:color w:val="1155CC"/>
             <w:u w:val="single"/>
           </w:rPr>
@@ -332,10 +462,14 @@
     <w:p>
       <w:pPr>
         <w:ind w:left="720"/>
+        <w:rPr>
+          <w:rFonts w:asciiTheme="minorHAnsi" w:hAnsiTheme="minorHAnsi"/>
+        </w:rPr>
       </w:pPr>
       <w:hyperlink w:anchor="h.rzllsk6uqztx">
         <w:r>
           <w:rPr>
+            <w:rFonts w:asciiTheme="minorHAnsi" w:hAnsiTheme="minorHAnsi"/>
             <w:color w:val="1155CC"/>
             <w:u w:val="single"/>
           </w:rPr>
@@ -346,10 +480,14 @@
     <w:p>
       <w:pPr>
         <w:ind w:left="720"/>
+        <w:rPr>
+          <w:rFonts w:asciiTheme="minorHAnsi" w:hAnsiTheme="minorHAnsi"/>
+        </w:rPr>
       </w:pPr>
       <w:hyperlink w:anchor="h.fdmohs7hes">
         <w:r>
           <w:rPr>
+            <w:rFonts w:asciiTheme="minorHAnsi" w:hAnsiTheme="minorHAnsi"/>
             <w:color w:val="1155CC"/>
             <w:u w:val="single"/>
           </w:rPr>
@@ -360,10 +498,14 @@
     <w:p>
       <w:pPr>
         <w:ind w:left="720"/>
+        <w:rPr>
+          <w:rFonts w:asciiTheme="minorHAnsi" w:hAnsiTheme="minorHAnsi"/>
+        </w:rPr>
       </w:pPr>
       <w:hyperlink w:anchor="h.umfwsvmx7tpn">
         <w:r>
           <w:rPr>
+            <w:rFonts w:asciiTheme="minorHAnsi" w:hAnsiTheme="minorHAnsi"/>
             <w:color w:val="1155CC"/>
             <w:u w:val="single"/>
           </w:rPr>
@@ -374,10 +516,14 @@
     <w:p>
       <w:pPr>
         <w:ind w:left="720"/>
+        <w:rPr>
+          <w:rFonts w:asciiTheme="minorHAnsi" w:hAnsiTheme="minorHAnsi"/>
+        </w:rPr>
       </w:pPr>
       <w:hyperlink w:anchor="h.kjidlkq4xm3u">
         <w:r>
           <w:rPr>
+            <w:rFonts w:asciiTheme="minorHAnsi" w:hAnsiTheme="minorHAnsi"/>
             <w:color w:val="1155CC"/>
             <w:u w:val="single"/>
           </w:rPr>
@@ -385,37 +531,67 @@
         </w:r>
       </w:hyperlink>
     </w:p>
-    <w:p/>
-    <w:p/>
-    <w:p>
-      <w:r>
-        <w:rPr>
+    <w:p>
+      <w:pPr>
+        <w:rPr>
+          <w:rFonts w:asciiTheme="minorHAnsi" w:hAnsiTheme="minorHAnsi"/>
+        </w:rPr>
+      </w:pPr>
+    </w:p>
+    <w:p>
+      <w:pPr>
+        <w:rPr>
+          <w:rFonts w:asciiTheme="minorHAnsi" w:hAnsiTheme="minorHAnsi"/>
+        </w:rPr>
+      </w:pPr>
+    </w:p>
+    <w:p>
+      <w:pPr>
+        <w:rPr>
+          <w:rFonts w:asciiTheme="minorHAnsi" w:hAnsiTheme="minorHAnsi"/>
+        </w:rPr>
+      </w:pPr>
+      <w:r>
+        <w:rPr>
+          <w:rFonts w:asciiTheme="minorHAnsi" w:hAnsiTheme="minorHAnsi"/>
           <w:b/>
         </w:rPr>
         <w:t>GitHub Username</w:t>
       </w:r>
       <w:r>
+        <w:rPr>
+          <w:rFonts w:asciiTheme="minorHAnsi" w:hAnsiTheme="minorHAnsi"/>
+        </w:rPr>
         <w:t>:</w:t>
       </w:r>
       <w:r>
         <w:rPr>
+          <w:rFonts w:asciiTheme="minorHAnsi" w:hAnsiTheme="minorHAnsi"/>
           <w:color w:val="000000" w:themeColor="text1"/>
         </w:rPr>
         <w:t xml:space="preserve"> </w:t>
       </w:r>
       <w:r>
         <w:rPr>
+          <w:rFonts w:asciiTheme="minorHAnsi" w:hAnsiTheme="minorHAnsi"/>
           <w:color w:val="000000" w:themeColor="text1"/>
         </w:rPr>
         <w:t>o4wcoder</w:t>
       </w:r>
     </w:p>
-    <w:p/>
+    <w:p>
+      <w:pPr>
+        <w:rPr>
+          <w:rFonts w:asciiTheme="minorHAnsi" w:hAnsiTheme="minorHAnsi"/>
+        </w:rPr>
+      </w:pPr>
+    </w:p>
     <w:p>
       <w:pPr>
         <w:pStyle w:val="Title"/>
         <w:contextualSpacing w:val="0"/>
         <w:rPr>
+          <w:rFonts w:asciiTheme="minorHAnsi" w:hAnsiTheme="minorHAnsi"/>
           <w:color w:val="000000" w:themeColor="text1"/>
         </w:rPr>
       </w:pPr>
@@ -423,12 +599,14 @@
       <w:bookmarkEnd w:id="0"/>
       <w:r>
         <w:rPr>
+          <w:rFonts w:asciiTheme="minorHAnsi" w:hAnsiTheme="minorHAnsi"/>
           <w:color w:val="000000" w:themeColor="text1"/>
         </w:rPr>
         <w:t>Volume Manager</w:t>
       </w:r>
       <w:r>
         <w:rPr>
+          <w:rFonts w:asciiTheme="minorHAnsi" w:hAnsiTheme="minorHAnsi"/>
           <w:color w:val="000000" w:themeColor="text1"/>
         </w:rPr>
         <w:t xml:space="preserve"> </w:t>
@@ -438,109 +616,137 @@
       <w:pPr>
         <w:pStyle w:val="Heading1"/>
         <w:contextualSpacing w:val="0"/>
+        <w:rPr>
+          <w:rFonts w:asciiTheme="minorHAnsi" w:hAnsiTheme="minorHAnsi"/>
+        </w:rPr>
       </w:pPr>
       <w:bookmarkStart w:id="1" w:name="h.sm4ra97uwo11" w:colFirst="0" w:colLast="0"/>
       <w:bookmarkEnd w:id="1"/>
       <w:r>
+        <w:rPr>
+          <w:rFonts w:asciiTheme="minorHAnsi" w:hAnsiTheme="minorHAnsi"/>
+        </w:rPr>
         <w:t xml:space="preserve">Description </w:t>
       </w:r>
     </w:p>
-    <w:p/>
-    <w:p>
-      <w:pPr>
-        <w:rPr>
-          <w:color w:val="000000" w:themeColor="text1"/>
-        </w:rPr>
-      </w:pPr>
-      <w:r>
-        <w:rPr>
+    <w:p>
+      <w:pPr>
+        <w:rPr>
+          <w:rFonts w:asciiTheme="minorHAnsi" w:hAnsiTheme="minorHAnsi"/>
+        </w:rPr>
+      </w:pPr>
+    </w:p>
+    <w:p>
+      <w:pPr>
+        <w:rPr>
+          <w:rFonts w:asciiTheme="minorHAnsi" w:hAnsiTheme="minorHAnsi"/>
+          <w:color w:val="000000" w:themeColor="text1"/>
+        </w:rPr>
+      </w:pPr>
+      <w:r>
+        <w:rPr>
+          <w:rFonts w:asciiTheme="minorHAnsi" w:hAnsiTheme="minorHAnsi"/>
           <w:color w:val="000000" w:themeColor="text1"/>
         </w:rPr>
         <w:t>Don’t you hate it when that one person has their phone loudly go off during a meeting or at the movies? You don’t want to be that guy, right? Well, with the Volume Manager App you won’t!</w:t>
       </w:r>
       <w:r>
         <w:rPr>
-          <w:color w:val="000000" w:themeColor="text1"/>
-        </w:rPr>
-        <w:t xml:space="preserve"> Volume Manager lets you set up time duration when you</w:t>
-      </w:r>
-      <w:r>
-        <w:rPr>
+          <w:rFonts w:asciiTheme="minorHAnsi" w:hAnsiTheme="minorHAnsi"/>
+          <w:color w:val="000000" w:themeColor="text1"/>
+        </w:rPr>
+        <w:t xml:space="preserve"> Volume Manager </w:t>
+      </w:r>
+      <w:r>
+        <w:rPr>
+          <w:rFonts w:asciiTheme="minorHAnsi" w:hAnsiTheme="minorHAnsi"/>
+          <w:color w:val="000000" w:themeColor="text1"/>
+        </w:rPr>
+        <w:lastRenderedPageBreak/>
+        <w:t>lets you set up time duration when you</w:t>
+      </w:r>
+      <w:r>
+        <w:rPr>
+          <w:rFonts w:asciiTheme="minorHAnsi" w:hAnsiTheme="minorHAnsi"/>
           <w:color w:val="000000" w:themeColor="text1"/>
         </w:rPr>
         <w:t>r</w:t>
       </w:r>
       <w:r>
         <w:rPr>
+          <w:rFonts w:asciiTheme="minorHAnsi" w:hAnsiTheme="minorHAnsi"/>
           <w:color w:val="000000" w:themeColor="text1"/>
         </w:rPr>
         <w:t xml:space="preserve"> system volume settings will automatically change when you entire this time period. So say you have a recurring meeting from 3 pm to</w:t>
       </w:r>
       <w:r>
         <w:rPr>
+          <w:rFonts w:asciiTheme="minorHAnsi" w:hAnsiTheme="minorHAnsi"/>
           <w:color w:val="000000" w:themeColor="text1"/>
         </w:rPr>
         <w:t xml:space="preserve"> 4 pm every Wednesday at work; y</w:t>
       </w:r>
       <w:r>
         <w:rPr>
-          <w:color w:val="000000" w:themeColor="text1"/>
-        </w:rPr>
-        <w:t xml:space="preserve">ou can create a profile to repeatedly turn your </w:t>
-      </w:r>
-      <w:r>
-        <w:rPr>
-          <w:color w:val="000000" w:themeColor="text1"/>
-        </w:rPr>
-        <w:lastRenderedPageBreak/>
-        <w:t>volume settings to vibrate or off during that period every Wednesday so you won’t disturbed you coworkers if you get a call or any other type of contact. How about having a volume profile where you phone volume turns off every night at a specific time and then comes back on when you wake up? No more annoying email buzzes or beeps in the middle of the night!</w:t>
-      </w:r>
-    </w:p>
-    <w:p>
-      <w:pPr>
-        <w:rPr>
-          <w:color w:val="000000" w:themeColor="text1"/>
-        </w:rPr>
-      </w:pPr>
-    </w:p>
-    <w:p>
-      <w:pPr>
-        <w:rPr>
-          <w:color w:val="000000" w:themeColor="text1"/>
-        </w:rPr>
-      </w:pPr>
-      <w:r>
-        <w:rPr>
+          <w:rFonts w:asciiTheme="minorHAnsi" w:hAnsiTheme="minorHAnsi"/>
+          <w:color w:val="000000" w:themeColor="text1"/>
+        </w:rPr>
+        <w:t>ou can create a profile to repeatedly turn your volume settings to vibrate or off during that period every Wednesday so you won’t disturbed you coworkers if you get a call or any other type of contact. How about having a volume profile where you phone volume turns off every night at a specific time and then comes back on when you wake up? No more annoying email buzzes or beeps in the middle of the night!</w:t>
+      </w:r>
+    </w:p>
+    <w:p>
+      <w:pPr>
+        <w:rPr>
+          <w:rFonts w:asciiTheme="minorHAnsi" w:hAnsiTheme="minorHAnsi"/>
+          <w:color w:val="000000" w:themeColor="text1"/>
+        </w:rPr>
+      </w:pPr>
+    </w:p>
+    <w:p>
+      <w:pPr>
+        <w:rPr>
+          <w:rFonts w:asciiTheme="minorHAnsi" w:hAnsiTheme="minorHAnsi"/>
+          <w:color w:val="000000" w:themeColor="text1"/>
+        </w:rPr>
+      </w:pPr>
+      <w:r>
+        <w:rPr>
+          <w:rFonts w:asciiTheme="minorHAnsi" w:hAnsiTheme="minorHAnsi"/>
           <w:color w:val="000000" w:themeColor="text1"/>
         </w:rPr>
         <w:t>With Volume Manager you can also create a volume profile around a specific location</w:t>
       </w:r>
       <w:r>
         <w:rPr>
+          <w:rFonts w:asciiTheme="minorHAnsi" w:hAnsiTheme="minorHAnsi"/>
           <w:color w:val="000000" w:themeColor="text1"/>
         </w:rPr>
         <w:t>. By selecting your location on a map, you can create a fence around your location, that when entered will change you volume settings to your desired</w:t>
       </w:r>
       <w:r>
         <w:rPr>
+          <w:rFonts w:asciiTheme="minorHAnsi" w:hAnsiTheme="minorHAnsi"/>
           <w:color w:val="000000" w:themeColor="text1"/>
         </w:rPr>
         <w:t xml:space="preserve"> settings when you enter that</w:t>
       </w:r>
       <w:r>
         <w:rPr>
+          <w:rFonts w:asciiTheme="minorHAnsi" w:hAnsiTheme="minorHAnsi"/>
           <w:color w:val="000000" w:themeColor="text1"/>
         </w:rPr>
         <w:t xml:space="preserve"> location. The volume settings will return to the previous setting when you leave the location. This feature can make sure you</w:t>
       </w:r>
       <w:r>
         <w:rPr>
+          <w:rFonts w:asciiTheme="minorHAnsi" w:hAnsiTheme="minorHAnsi"/>
           <w:color w:val="000000" w:themeColor="text1"/>
         </w:rPr>
         <w:t>r</w:t>
       </w:r>
       <w:r>
         <w:rPr>
+          <w:rFonts w:asciiTheme="minorHAnsi" w:hAnsiTheme="minorHAnsi"/>
           <w:color w:val="000000" w:themeColor="text1"/>
         </w:rPr>
         <w:t xml:space="preserve"> phone is quite every time you enter your church or school for instance. You can also search for any location on the map and create your volume settings at locations even if you are not currently there.</w:t>
@@ -549,48 +755,56 @@
     <w:p>
       <w:pPr>
         <w:rPr>
-          <w:color w:val="000000" w:themeColor="text1"/>
-        </w:rPr>
-      </w:pPr>
-    </w:p>
-    <w:p>
-      <w:pPr>
-        <w:rPr>
-          <w:color w:val="000000" w:themeColor="text1"/>
-        </w:rPr>
-      </w:pPr>
-      <w:r>
-        <w:rPr>
+          <w:rFonts w:asciiTheme="minorHAnsi" w:hAnsiTheme="minorHAnsi"/>
+          <w:color w:val="000000" w:themeColor="text1"/>
+        </w:rPr>
+      </w:pPr>
+    </w:p>
+    <w:p>
+      <w:pPr>
+        <w:rPr>
+          <w:rFonts w:asciiTheme="minorHAnsi" w:hAnsiTheme="minorHAnsi"/>
+          <w:color w:val="000000" w:themeColor="text1"/>
+        </w:rPr>
+      </w:pPr>
+      <w:r>
+        <w:rPr>
+          <w:rFonts w:asciiTheme="minorHAnsi" w:hAnsiTheme="minorHAnsi"/>
           <w:color w:val="000000" w:themeColor="text1"/>
         </w:rPr>
         <w:t>The convenient widget wi</w:t>
       </w:r>
       <w:r>
         <w:rPr>
+          <w:rFonts w:asciiTheme="minorHAnsi" w:hAnsiTheme="minorHAnsi"/>
           <w:color w:val="000000" w:themeColor="text1"/>
         </w:rPr>
         <w:t>ll allow you to fulling control</w:t>
       </w:r>
       <w:r>
         <w:rPr>
+          <w:rFonts w:asciiTheme="minorHAnsi" w:hAnsiTheme="minorHAnsi"/>
           <w:color w:val="000000" w:themeColor="text1"/>
         </w:rPr>
         <w:t xml:space="preserve"> you</w:t>
       </w:r>
       <w:r>
         <w:rPr>
+          <w:rFonts w:asciiTheme="minorHAnsi" w:hAnsiTheme="minorHAnsi"/>
           <w:color w:val="000000" w:themeColor="text1"/>
         </w:rPr>
         <w:t>r</w:t>
       </w:r>
       <w:r>
         <w:rPr>
+          <w:rFonts w:asciiTheme="minorHAnsi" w:hAnsiTheme="minorHAnsi"/>
           <w:color w:val="000000" w:themeColor="text1"/>
         </w:rPr>
         <w:t xml:space="preserve"> volume profiles from your home screen, or simply see if you are currently under one of your pre-defined volume profile</w:t>
       </w:r>
       <w:r>
         <w:rPr>
+          <w:rFonts w:asciiTheme="minorHAnsi" w:hAnsiTheme="minorHAnsi"/>
           <w:color w:val="000000" w:themeColor="text1"/>
         </w:rPr>
         <w:t>’s control.</w:t>
@@ -601,7 +815,7 @@
         <w:pStyle w:val="Heading1"/>
         <w:contextualSpacing w:val="0"/>
         <w:rPr>
-          <w:rFonts w:ascii="Arial" w:eastAsia="Arial" w:hAnsi="Arial" w:cs="Arial"/>
+          <w:rFonts w:asciiTheme="minorHAnsi" w:eastAsia="Arial" w:hAnsiTheme="minorHAnsi" w:cs="Arial"/>
           <w:sz w:val="22"/>
           <w:szCs w:val="22"/>
         </w:rPr>
@@ -609,18 +823,29 @@
       <w:bookmarkStart w:id="2" w:name="h.aws88pzfmqca" w:colFirst="0" w:colLast="0"/>
       <w:bookmarkEnd w:id="2"/>
       <w:r>
+        <w:rPr>
+          <w:rFonts w:asciiTheme="minorHAnsi" w:hAnsiTheme="minorHAnsi"/>
+        </w:rPr>
         <w:t>Intended User</w:t>
       </w:r>
     </w:p>
-    <w:p/>
-    <w:p>
-      <w:pPr>
-        <w:rPr>
-          <w:color w:val="000000" w:themeColor="text1"/>
-        </w:rPr>
-      </w:pPr>
-      <w:r>
-        <w:rPr>
+    <w:p>
+      <w:pPr>
+        <w:rPr>
+          <w:rFonts w:asciiTheme="minorHAnsi" w:hAnsiTheme="minorHAnsi"/>
+        </w:rPr>
+      </w:pPr>
+    </w:p>
+    <w:p>
+      <w:pPr>
+        <w:rPr>
+          <w:rFonts w:asciiTheme="minorHAnsi" w:hAnsiTheme="minorHAnsi"/>
+          <w:color w:val="000000" w:themeColor="text1"/>
+        </w:rPr>
+      </w:pPr>
+      <w:r>
+        <w:rPr>
+          <w:rFonts w:asciiTheme="minorHAnsi" w:hAnsiTheme="minorHAnsi"/>
           <w:color w:val="000000" w:themeColor="text1"/>
         </w:rPr>
         <w:t>Volume Manager could be used by any one, but it greatly benefits people that routinely go to places where they should silence their phone like office workers and students.</w:t>
@@ -630,17 +855,35 @@
       <w:pPr>
         <w:pStyle w:val="Heading1"/>
         <w:contextualSpacing w:val="0"/>
+        <w:rPr>
+          <w:rFonts w:asciiTheme="minorHAnsi" w:hAnsiTheme="minorHAnsi"/>
+        </w:rPr>
       </w:pPr>
       <w:bookmarkStart w:id="3" w:name="h.zheq5430xrpq" w:colFirst="0" w:colLast="0"/>
       <w:bookmarkEnd w:id="3"/>
       <w:r>
+        <w:rPr>
+          <w:rFonts w:asciiTheme="minorHAnsi" w:hAnsiTheme="minorHAnsi"/>
+        </w:rPr>
         <w:t>Features</w:t>
       </w:r>
     </w:p>
-    <w:p/>
-    <w:p>
-      <w:r>
-        <w:rPr>
+    <w:p>
+      <w:pPr>
+        <w:rPr>
+          <w:rFonts w:asciiTheme="minorHAnsi" w:hAnsiTheme="minorHAnsi"/>
+        </w:rPr>
+      </w:pPr>
+    </w:p>
+    <w:p>
+      <w:pPr>
+        <w:rPr>
+          <w:rFonts w:asciiTheme="minorHAnsi" w:hAnsiTheme="minorHAnsi"/>
+        </w:rPr>
+      </w:pPr>
+      <w:r>
+        <w:rPr>
+          <w:rFonts w:asciiTheme="minorHAnsi" w:hAnsiTheme="minorHAnsi"/>
           <w:color w:val="38761D"/>
         </w:rPr>
         <w:t>List the main features of your app. For example:</w:t>
@@ -655,11 +898,13 @@
         <w:ind w:hanging="360"/>
         <w:contextualSpacing/>
         <w:rPr>
+          <w:rFonts w:asciiTheme="minorHAnsi" w:hAnsiTheme="minorHAnsi"/>
           <w:color w:val="38761D"/>
         </w:rPr>
       </w:pPr>
       <w:r>
         <w:rPr>
+          <w:rFonts w:asciiTheme="minorHAnsi" w:hAnsiTheme="minorHAnsi"/>
           <w:color w:val="38761D"/>
         </w:rPr>
         <w:t xml:space="preserve">Saves information </w:t>
@@ -674,11 +919,13 @@
         <w:ind w:hanging="360"/>
         <w:contextualSpacing/>
         <w:rPr>
+          <w:rFonts w:asciiTheme="minorHAnsi" w:hAnsiTheme="minorHAnsi"/>
           <w:color w:val="38761D"/>
         </w:rPr>
       </w:pPr>
       <w:r>
         <w:rPr>
+          <w:rFonts w:asciiTheme="minorHAnsi" w:hAnsiTheme="minorHAnsi"/>
           <w:color w:val="38761D"/>
         </w:rPr>
         <w:t>Takes pictures</w:t>
@@ -693,38 +940,66 @@
         <w:ind w:hanging="360"/>
         <w:contextualSpacing/>
         <w:rPr>
+          <w:rFonts w:asciiTheme="minorHAnsi" w:hAnsiTheme="minorHAnsi"/>
           <w:color w:val="38761D"/>
         </w:rPr>
       </w:pPr>
       <w:r>
         <w:rPr>
+          <w:rFonts w:asciiTheme="minorHAnsi" w:hAnsiTheme="minorHAnsi"/>
           <w:color w:val="38761D"/>
         </w:rPr>
         <w:t>Other features like that</w:t>
       </w:r>
     </w:p>
-    <w:p/>
+    <w:p>
+      <w:pPr>
+        <w:rPr>
+          <w:rFonts w:asciiTheme="minorHAnsi" w:hAnsiTheme="minorHAnsi"/>
+        </w:rPr>
+      </w:pPr>
+    </w:p>
     <w:p>
       <w:pPr>
         <w:pStyle w:val="Heading1"/>
         <w:contextualSpacing w:val="0"/>
+        <w:rPr>
+          <w:rFonts w:asciiTheme="minorHAnsi" w:hAnsiTheme="minorHAnsi"/>
+        </w:rPr>
       </w:pPr>
       <w:bookmarkStart w:id="4" w:name="h.giquerrw6g46" w:colFirst="0" w:colLast="0"/>
       <w:bookmarkEnd w:id="4"/>
       <w:r>
+        <w:rPr>
+          <w:rFonts w:asciiTheme="minorHAnsi" w:hAnsiTheme="minorHAnsi"/>
+        </w:rPr>
         <w:t>User Interface Mocks</w:t>
       </w:r>
     </w:p>
     <w:p>
-      <w:r>
+      <w:pPr>
+        <w:rPr>
+          <w:rFonts w:asciiTheme="minorHAnsi" w:hAnsiTheme="minorHAnsi"/>
+        </w:rPr>
+      </w:pPr>
+      <w:r>
+        <w:rPr>
+          <w:rFonts w:asciiTheme="minorHAnsi" w:hAnsiTheme="minorHAnsi"/>
+        </w:rPr>
         <w:t xml:space="preserve">These can be created by hand (take a photo of your drawings and insert them in this flow), or using a program like Photoshop or </w:t>
       </w:r>
       <w:proofErr w:type="spellStart"/>
       <w:r>
+        <w:rPr>
+          <w:rFonts w:asciiTheme="minorHAnsi" w:hAnsiTheme="minorHAnsi"/>
+        </w:rPr>
         <w:t>Balsamiq</w:t>
       </w:r>
       <w:proofErr w:type="spellEnd"/>
       <w:r>
+        <w:rPr>
+          <w:rFonts w:asciiTheme="minorHAnsi" w:hAnsiTheme="minorHAnsi"/>
+        </w:rPr>
         <w:t xml:space="preserve">. </w:t>
       </w:r>
     </w:p>
@@ -732,17 +1007,29 @@
       <w:pPr>
         <w:pStyle w:val="Heading2"/>
         <w:contextualSpacing w:val="0"/>
+        <w:rPr>
+          <w:rFonts w:asciiTheme="minorHAnsi" w:hAnsiTheme="minorHAnsi"/>
+        </w:rPr>
       </w:pPr>
       <w:bookmarkStart w:id="5" w:name="h.a4jdupabry3k" w:colFirst="0" w:colLast="0"/>
       <w:bookmarkEnd w:id="5"/>
       <w:r>
+        <w:rPr>
+          <w:rFonts w:asciiTheme="minorHAnsi" w:hAnsiTheme="minorHAnsi"/>
+        </w:rPr>
         <w:lastRenderedPageBreak/>
         <w:t>Screen 1</w:t>
       </w:r>
     </w:p>
     <w:p>
-      <w:r>
-        <w:rPr>
+      <w:pPr>
+        <w:rPr>
+          <w:rFonts w:asciiTheme="minorHAnsi" w:hAnsiTheme="minorHAnsi"/>
+        </w:rPr>
+      </w:pPr>
+      <w:r>
+        <w:rPr>
+          <w:rFonts w:asciiTheme="minorHAnsi" w:hAnsiTheme="minorHAnsi"/>
           <w:noProof/>
         </w:rPr>
         <w:drawing>
@@ -783,47 +1070,89 @@
       </w:r>
     </w:p>
     <w:p>
-      <w:r>
-        <w:rPr>
-          <w:rFonts w:ascii="Nova Mono" w:eastAsia="Nova Mono" w:hAnsi="Nova Mono" w:cs="Nova Mono"/>
+      <w:pPr>
+        <w:rPr>
+          <w:rFonts w:asciiTheme="minorHAnsi" w:hAnsiTheme="minorHAnsi"/>
+        </w:rPr>
+      </w:pPr>
+      <w:r>
+        <w:rPr>
+          <w:rFonts w:asciiTheme="minorHAnsi" w:eastAsia="Nova Mono" w:hAnsiTheme="minorHAnsi" w:cs="Nova Mono"/>
           <w:color w:val="38761D"/>
         </w:rPr>
-        <w:t>Replace the above image with your own mock [ click on the above image, then navigate to Insert → Image</w:t>
+        <w:t xml:space="preserve">Replace the above image with your own mock </w:t>
       </w:r>
       <w:proofErr w:type="gramStart"/>
       <w:r>
         <w:rPr>
-          <w:rFonts w:ascii="Nova Mono" w:eastAsia="Nova Mono" w:hAnsi="Nova Mono" w:cs="Nova Mono"/>
+          <w:rFonts w:asciiTheme="minorHAnsi" w:eastAsia="Nova Mono" w:hAnsiTheme="minorHAnsi" w:cs="Nova Mono"/>
           <w:color w:val="38761D"/>
         </w:rPr>
-        <w:t>… ]</w:t>
+        <w:t>[ click</w:t>
       </w:r>
       <w:proofErr w:type="gramEnd"/>
-    </w:p>
-    <w:p>
-      <w:r>
-        <w:rPr>
+      <w:r>
+        <w:rPr>
+          <w:rFonts w:asciiTheme="minorHAnsi" w:eastAsia="Nova Mono" w:hAnsiTheme="minorHAnsi" w:cs="Nova Mono"/>
           <w:color w:val="38761D"/>
         </w:rPr>
+        <w:t xml:space="preserve"> on the above image, then navigate to Insert → Image… ]</w:t>
+      </w:r>
+    </w:p>
+    <w:p>
+      <w:pPr>
+        <w:rPr>
+          <w:rFonts w:asciiTheme="minorHAnsi" w:hAnsiTheme="minorHAnsi"/>
+        </w:rPr>
+      </w:pPr>
+      <w:r>
+        <w:rPr>
+          <w:rFonts w:asciiTheme="minorHAnsi" w:hAnsiTheme="minorHAnsi"/>
+          <w:color w:val="38761D"/>
+        </w:rPr>
         <w:t xml:space="preserve">Provide descriptive text for each screen </w:t>
       </w:r>
     </w:p>
-    <w:p/>
-    <w:p/>
+    <w:p>
+      <w:pPr>
+        <w:rPr>
+          <w:rFonts w:asciiTheme="minorHAnsi" w:hAnsiTheme="minorHAnsi"/>
+        </w:rPr>
+      </w:pPr>
+    </w:p>
+    <w:p>
+      <w:pPr>
+        <w:rPr>
+          <w:rFonts w:asciiTheme="minorHAnsi" w:hAnsiTheme="minorHAnsi"/>
+        </w:rPr>
+      </w:pPr>
+    </w:p>
     <w:p>
       <w:pPr>
         <w:pStyle w:val="Heading2"/>
         <w:contextualSpacing w:val="0"/>
+        <w:rPr>
+          <w:rFonts w:asciiTheme="minorHAnsi" w:hAnsiTheme="minorHAnsi"/>
+        </w:rPr>
       </w:pPr>
       <w:bookmarkStart w:id="6" w:name="h.dpcbbkx5yry" w:colFirst="0" w:colLast="0"/>
       <w:bookmarkEnd w:id="6"/>
       <w:r>
+        <w:rPr>
+          <w:rFonts w:asciiTheme="minorHAnsi" w:hAnsiTheme="minorHAnsi"/>
+        </w:rPr>
         <w:t>Screen 2</w:t>
       </w:r>
     </w:p>
     <w:p>
-      <w:r>
-        <w:rPr>
+      <w:pPr>
+        <w:rPr>
+          <w:rFonts w:asciiTheme="minorHAnsi" w:hAnsiTheme="minorHAnsi"/>
+        </w:rPr>
+      </w:pPr>
+      <w:r>
+        <w:rPr>
+          <w:rFonts w:asciiTheme="minorHAnsi" w:hAnsiTheme="minorHAnsi"/>
           <w:noProof/>
         </w:rPr>
         <w:drawing>
@@ -864,81 +1193,162 @@
       </w:r>
     </w:p>
     <w:p>
-      <w:r>
-        <w:rPr>
-          <w:rFonts w:ascii="Nova Mono" w:eastAsia="Nova Mono" w:hAnsi="Nova Mono" w:cs="Nova Mono"/>
+      <w:pPr>
+        <w:rPr>
+          <w:rFonts w:asciiTheme="minorHAnsi" w:hAnsiTheme="minorHAnsi"/>
+        </w:rPr>
+      </w:pPr>
+      <w:r>
+        <w:rPr>
+          <w:rFonts w:asciiTheme="minorHAnsi" w:eastAsia="Nova Mono" w:hAnsiTheme="minorHAnsi" w:cs="Nova Mono"/>
           <w:color w:val="38761D"/>
         </w:rPr>
-        <w:t>Replace the above image with your own mock [ click on the above image, then navigate to Insert → Image</w:t>
+        <w:t xml:space="preserve">Replace the above image with your own mock </w:t>
       </w:r>
       <w:proofErr w:type="gramStart"/>
       <w:r>
         <w:rPr>
-          <w:rFonts w:ascii="Nova Mono" w:eastAsia="Nova Mono" w:hAnsi="Nova Mono" w:cs="Nova Mono"/>
+          <w:rFonts w:asciiTheme="minorHAnsi" w:eastAsia="Nova Mono" w:hAnsiTheme="minorHAnsi" w:cs="Nova Mono"/>
           <w:color w:val="38761D"/>
         </w:rPr>
-        <w:t>… ]</w:t>
+        <w:t>[ click</w:t>
       </w:r>
       <w:proofErr w:type="gramEnd"/>
-    </w:p>
-    <w:p>
-      <w:r>
-        <w:rPr>
+      <w:r>
+        <w:rPr>
+          <w:rFonts w:asciiTheme="minorHAnsi" w:eastAsia="Nova Mono" w:hAnsiTheme="minorHAnsi" w:cs="Nova Mono"/>
           <w:color w:val="38761D"/>
         </w:rPr>
+        <w:t xml:space="preserve"> on the above image, then navigate to Insert → Image… ]</w:t>
+      </w:r>
+    </w:p>
+    <w:p>
+      <w:pPr>
+        <w:rPr>
+          <w:rFonts w:asciiTheme="minorHAnsi" w:hAnsiTheme="minorHAnsi"/>
+        </w:rPr>
+      </w:pPr>
+      <w:r>
+        <w:rPr>
+          <w:rFonts w:asciiTheme="minorHAnsi" w:hAnsiTheme="minorHAnsi"/>
+          <w:color w:val="38761D"/>
+        </w:rPr>
         <w:t xml:space="preserve">Provide descriptive text for each screen </w:t>
       </w:r>
     </w:p>
-    <w:p/>
-    <w:p>
-      <w:r>
+    <w:p>
+      <w:pPr>
+        <w:rPr>
+          <w:rFonts w:asciiTheme="minorHAnsi" w:hAnsiTheme="minorHAnsi"/>
+        </w:rPr>
+      </w:pPr>
+    </w:p>
+    <w:p>
+      <w:pPr>
+        <w:rPr>
+          <w:rFonts w:asciiTheme="minorHAnsi" w:hAnsiTheme="minorHAnsi"/>
+        </w:rPr>
+      </w:pPr>
+      <w:r>
+        <w:rPr>
+          <w:rFonts w:asciiTheme="minorHAnsi" w:hAnsiTheme="minorHAnsi"/>
+        </w:rPr>
         <w:t xml:space="preserve">Add as many screens as you need to portray your app’s UI flow. </w:t>
       </w:r>
     </w:p>
-    <w:p/>
+    <w:p>
+      <w:pPr>
+        <w:rPr>
+          <w:rFonts w:asciiTheme="minorHAnsi" w:hAnsiTheme="minorHAnsi"/>
+        </w:rPr>
+      </w:pPr>
+    </w:p>
     <w:p>
       <w:pPr>
         <w:pStyle w:val="Heading1"/>
         <w:contextualSpacing w:val="0"/>
+        <w:rPr>
+          <w:rFonts w:asciiTheme="minorHAnsi" w:hAnsiTheme="minorHAnsi"/>
+        </w:rPr>
       </w:pPr>
       <w:bookmarkStart w:id="7" w:name="h.gvcvmae8jn8u" w:colFirst="0" w:colLast="0"/>
       <w:bookmarkEnd w:id="7"/>
       <w:r>
+        <w:rPr>
+          <w:rFonts w:asciiTheme="minorHAnsi" w:hAnsiTheme="minorHAnsi"/>
+        </w:rPr>
         <w:t>Key Considerations</w:t>
       </w:r>
     </w:p>
-    <w:p/>
+    <w:p>
+      <w:pPr>
+        <w:rPr>
+          <w:rFonts w:asciiTheme="minorHAnsi" w:hAnsiTheme="minorHAnsi"/>
+        </w:rPr>
+      </w:pPr>
+    </w:p>
     <w:p>
       <w:pPr>
         <w:pStyle w:val="Heading3"/>
         <w:contextualSpacing w:val="0"/>
+        <w:rPr>
+          <w:rFonts w:asciiTheme="minorHAnsi" w:hAnsiTheme="minorHAnsi"/>
+        </w:rPr>
       </w:pPr>
       <w:bookmarkStart w:id="8" w:name="h.v8my7nhtvz0m" w:colFirst="0" w:colLast="0"/>
       <w:bookmarkEnd w:id="8"/>
       <w:r>
+        <w:rPr>
+          <w:rFonts w:asciiTheme="minorHAnsi" w:hAnsiTheme="minorHAnsi"/>
+        </w:rPr>
         <w:t xml:space="preserve">How will your app handle data persistence? </w:t>
       </w:r>
     </w:p>
-    <w:p/>
-    <w:p>
-      <w:pPr>
-        <w:rPr>
-          <w:color w:val="000000" w:themeColor="text1"/>
-        </w:rPr>
-      </w:pPr>
-      <w:r>
-        <w:rPr>
+    <w:p>
+      <w:pPr>
+        <w:rPr>
+          <w:rFonts w:asciiTheme="minorHAnsi" w:hAnsiTheme="minorHAnsi"/>
+        </w:rPr>
+      </w:pPr>
+    </w:p>
+    <w:p>
+      <w:pPr>
+        <w:rPr>
+          <w:rFonts w:asciiTheme="minorHAnsi" w:hAnsiTheme="minorHAnsi"/>
+          <w:color w:val="000000" w:themeColor="text1"/>
+        </w:rPr>
+      </w:pPr>
+      <w:r>
+        <w:rPr>
+          <w:rFonts w:asciiTheme="minorHAnsi" w:hAnsiTheme="minorHAnsi"/>
           <w:color w:val="000000" w:themeColor="text1"/>
         </w:rPr>
         <w:t xml:space="preserve">Data for each volume profile will be handled with a Content Provider. There will be one table for the main volume control settings. And a second table containing Location information. </w:t>
       </w:r>
     </w:p>
-    <w:p/>
-    <w:p>
-      <w:r>
+    <w:p>
+      <w:pPr>
+        <w:rPr>
+          <w:rFonts w:asciiTheme="minorHAnsi" w:hAnsiTheme="minorHAnsi"/>
+        </w:rPr>
+      </w:pPr>
+    </w:p>
+    <w:p>
+      <w:pPr>
+        <w:rPr>
+          <w:rFonts w:asciiTheme="minorHAnsi" w:hAnsiTheme="minorHAnsi"/>
+        </w:rPr>
+      </w:pPr>
+      <w:r>
+        <w:rPr>
+          <w:rFonts w:asciiTheme="minorHAnsi" w:hAnsiTheme="minorHAnsi"/>
+        </w:rPr>
         <w:t xml:space="preserve">Preference Menu settings will be stored in shared preferences. </w:t>
       </w:r>
       <w:r>
+        <w:rPr>
+          <w:rFonts w:asciiTheme="minorHAnsi" w:hAnsiTheme="minorHAnsi"/>
+        </w:rPr>
         <w:t>These will be the required settings.</w:t>
       </w:r>
     </w:p>
@@ -949,8 +1359,14 @@
           <w:ilvl w:val="0"/>
           <w:numId w:val="7"/>
         </w:numPr>
-      </w:pPr>
-      <w:r>
+        <w:rPr>
+          <w:rFonts w:asciiTheme="minorHAnsi" w:hAnsiTheme="minorHAnsi"/>
+        </w:rPr>
+      </w:pPr>
+      <w:r>
+        <w:rPr>
+          <w:rFonts w:asciiTheme="minorHAnsi" w:hAnsiTheme="minorHAnsi"/>
+        </w:rPr>
         <w:t>Enable Notifications</w:t>
       </w:r>
     </w:p>
@@ -961,13 +1377,22 @@
           <w:ilvl w:val="0"/>
           <w:numId w:val="7"/>
         </w:numPr>
+        <w:rPr>
+          <w:rFonts w:asciiTheme="minorHAnsi" w:hAnsiTheme="minorHAnsi"/>
+        </w:rPr>
       </w:pPr>
       <w:proofErr w:type="spellStart"/>
       <w:r>
+        <w:rPr>
+          <w:rFonts w:asciiTheme="minorHAnsi" w:hAnsiTheme="minorHAnsi"/>
+        </w:rPr>
         <w:t>Geofence</w:t>
       </w:r>
       <w:proofErr w:type="spellEnd"/>
       <w:r>
+        <w:rPr>
+          <w:rFonts w:asciiTheme="minorHAnsi" w:hAnsiTheme="minorHAnsi"/>
+        </w:rPr>
         <w:t xml:space="preserve"> Unit Measurements (meters or feet)</w:t>
       </w:r>
     </w:p>
@@ -975,76 +1400,137 @@
       <w:pPr>
         <w:pStyle w:val="Heading3"/>
         <w:contextualSpacing w:val="0"/>
+        <w:rPr>
+          <w:rFonts w:asciiTheme="minorHAnsi" w:hAnsiTheme="minorHAnsi"/>
+        </w:rPr>
       </w:pPr>
       <w:bookmarkStart w:id="9" w:name="h.gw69vjn1ico0" w:colFirst="0" w:colLast="0"/>
       <w:bookmarkEnd w:id="9"/>
       <w:r>
+        <w:rPr>
+          <w:rFonts w:asciiTheme="minorHAnsi" w:hAnsiTheme="minorHAnsi"/>
+        </w:rPr>
         <w:t>Describe any corner cases in the UX.</w:t>
       </w:r>
     </w:p>
-    <w:p/>
-    <w:p>
-      <w:r>
-        <w:rPr>
+    <w:p>
+      <w:pPr>
+        <w:rPr>
+          <w:rFonts w:asciiTheme="minorHAnsi" w:hAnsiTheme="minorHAnsi"/>
+        </w:rPr>
+      </w:pPr>
+    </w:p>
+    <w:p>
+      <w:pPr>
+        <w:rPr>
+          <w:rFonts w:asciiTheme="minorHAnsi" w:hAnsiTheme="minorHAnsi"/>
+        </w:rPr>
+      </w:pPr>
+      <w:r>
+        <w:rPr>
+          <w:rFonts w:asciiTheme="minorHAnsi" w:hAnsiTheme="minorHAnsi"/>
           <w:color w:val="38761D"/>
         </w:rPr>
         <w:t>For example, how does the user return to a Now Playing screen in a media player if they hit the back button?</w:t>
       </w:r>
     </w:p>
-    <w:p/>
+    <w:p>
+      <w:pPr>
+        <w:rPr>
+          <w:rFonts w:asciiTheme="minorHAnsi" w:hAnsiTheme="minorHAnsi"/>
+        </w:rPr>
+      </w:pPr>
+    </w:p>
     <w:p>
       <w:pPr>
         <w:pStyle w:val="Heading3"/>
         <w:contextualSpacing w:val="0"/>
+        <w:rPr>
+          <w:rFonts w:asciiTheme="minorHAnsi" w:hAnsiTheme="minorHAnsi"/>
+        </w:rPr>
       </w:pPr>
       <w:bookmarkStart w:id="10" w:name="h.6yqqubmw5bs" w:colFirst="0" w:colLast="0"/>
       <w:bookmarkEnd w:id="10"/>
       <w:r>
+        <w:rPr>
+          <w:rFonts w:asciiTheme="minorHAnsi" w:hAnsiTheme="minorHAnsi"/>
+        </w:rPr>
         <w:t>Describe any libraries you’ll be using and share your reasoning for including them.</w:t>
       </w:r>
     </w:p>
-    <w:p/>
-    <w:p>
-      <w:r>
-        <w:rPr>
+    <w:p>
+      <w:pPr>
+        <w:rPr>
+          <w:rFonts w:asciiTheme="minorHAnsi" w:hAnsiTheme="minorHAnsi"/>
+        </w:rPr>
+      </w:pPr>
+    </w:p>
+    <w:p>
+      <w:pPr>
+        <w:rPr>
+          <w:rFonts w:asciiTheme="minorHAnsi" w:hAnsiTheme="minorHAnsi"/>
+        </w:rPr>
+      </w:pPr>
+      <w:r>
+        <w:rPr>
+          <w:rFonts w:asciiTheme="minorHAnsi" w:hAnsiTheme="minorHAnsi"/>
           <w:color w:val="38761D"/>
         </w:rPr>
         <w:t>For example, Picasso or Glide to handle the loading and caching of images.</w:t>
       </w:r>
     </w:p>
-    <w:p/>
+    <w:p>
+      <w:pPr>
+        <w:rPr>
+          <w:rFonts w:asciiTheme="minorHAnsi" w:hAnsiTheme="minorHAnsi"/>
+        </w:rPr>
+      </w:pPr>
+    </w:p>
     <w:p>
       <w:pPr>
         <w:pStyle w:val="Heading1"/>
         <w:contextualSpacing w:val="0"/>
+        <w:rPr>
+          <w:rFonts w:asciiTheme="minorHAnsi" w:hAnsiTheme="minorHAnsi"/>
+        </w:rPr>
       </w:pPr>
       <w:bookmarkStart w:id="11" w:name="h.v518bncmggeg" w:colFirst="0" w:colLast="0"/>
       <w:bookmarkEnd w:id="11"/>
       <w:r>
+        <w:rPr>
+          <w:rFonts w:asciiTheme="minorHAnsi" w:hAnsiTheme="minorHAnsi"/>
+        </w:rPr>
         <w:t>Next Steps: Required Tasks</w:t>
       </w:r>
     </w:p>
-    <w:p/>
-    <w:p>
-      <w:r>
-        <w:t>This is the section where you can take the main features of your app (declared above) and decompose them into tangible technical tasks that you can complete incrementally until you have a finished app.</w:t>
-      </w:r>
-    </w:p>
-    <w:p/>
+    <w:p>
+      <w:pPr>
+        <w:rPr>
+          <w:rFonts w:asciiTheme="minorHAnsi" w:hAnsiTheme="minorHAnsi"/>
+        </w:rPr>
+      </w:pPr>
+    </w:p>
     <w:p>
       <w:pPr>
         <w:pStyle w:val="Heading2"/>
         <w:contextualSpacing w:val="0"/>
+        <w:rPr>
+          <w:rFonts w:asciiTheme="minorHAnsi" w:hAnsiTheme="minorHAnsi"/>
+        </w:rPr>
       </w:pPr>
       <w:bookmarkStart w:id="12" w:name="h.8oe8zpk3qsmp" w:colFirst="0" w:colLast="0"/>
       <w:bookmarkEnd w:id="12"/>
       <w:r>
+        <w:rPr>
+          <w:rFonts w:asciiTheme="minorHAnsi" w:hAnsiTheme="minorHAnsi"/>
+        </w:rPr>
         <w:t>Task 1: Project Setup</w:t>
       </w:r>
     </w:p>
     <w:p>
       <w:pPr>
         <w:rPr>
+          <w:rFonts w:asciiTheme="minorHAnsi" w:hAnsiTheme="minorHAnsi"/>
           <w:color w:val="000000" w:themeColor="text1"/>
         </w:rPr>
       </w:pPr>
@@ -1057,11 +1543,13 @@
           <w:numId w:val="6"/>
         </w:numPr>
         <w:rPr>
-          <w:color w:val="000000" w:themeColor="text1"/>
-        </w:rPr>
-      </w:pPr>
-      <w:r>
-        <w:rPr>
+          <w:rFonts w:asciiTheme="minorHAnsi" w:hAnsiTheme="minorHAnsi"/>
+          <w:color w:val="000000" w:themeColor="text1"/>
+        </w:rPr>
+      </w:pPr>
+      <w:r>
+        <w:rPr>
+          <w:rFonts w:asciiTheme="minorHAnsi" w:hAnsiTheme="minorHAnsi"/>
           <w:color w:val="000000" w:themeColor="text1"/>
         </w:rPr>
         <w:t xml:space="preserve">Install libraries for Google Play Services in </w:t>
@@ -1069,6 +1557,7 @@
       <w:proofErr w:type="spellStart"/>
       <w:r>
         <w:rPr>
+          <w:rFonts w:asciiTheme="minorHAnsi" w:hAnsiTheme="minorHAnsi"/>
           <w:color w:val="000000" w:themeColor="text1"/>
         </w:rPr>
         <w:t>build.gradle</w:t>
@@ -1076,6 +1565,7 @@
       <w:proofErr w:type="spellEnd"/>
       <w:r>
         <w:rPr>
+          <w:rFonts w:asciiTheme="minorHAnsi" w:hAnsiTheme="minorHAnsi"/>
           <w:color w:val="000000" w:themeColor="text1"/>
         </w:rPr>
         <w:t xml:space="preserve"> file and AndroidManifest.xml</w:t>
@@ -1089,11 +1579,13 @@
           <w:numId w:val="6"/>
         </w:numPr>
         <w:rPr>
-          <w:color w:val="000000" w:themeColor="text1"/>
-        </w:rPr>
-      </w:pPr>
-      <w:r>
-        <w:rPr>
+          <w:rFonts w:asciiTheme="minorHAnsi" w:hAnsiTheme="minorHAnsi"/>
+          <w:color w:val="000000" w:themeColor="text1"/>
+        </w:rPr>
+      </w:pPr>
+      <w:r>
+        <w:rPr>
+          <w:rFonts w:asciiTheme="minorHAnsi" w:hAnsiTheme="minorHAnsi"/>
           <w:color w:val="000000" w:themeColor="text1"/>
         </w:rPr>
         <w:t>Get and setup required Google API Keys</w:t>
@@ -1107,11 +1599,13 @@
           <w:numId w:val="6"/>
         </w:numPr>
         <w:rPr>
-          <w:color w:val="000000" w:themeColor="text1"/>
-        </w:rPr>
-      </w:pPr>
-      <w:r>
-        <w:rPr>
+          <w:rFonts w:asciiTheme="minorHAnsi" w:hAnsiTheme="minorHAnsi"/>
+          <w:color w:val="000000" w:themeColor="text1"/>
+        </w:rPr>
+      </w:pPr>
+      <w:r>
+        <w:rPr>
+          <w:rFonts w:asciiTheme="minorHAnsi" w:hAnsiTheme="minorHAnsi"/>
           <w:color w:val="000000" w:themeColor="text1"/>
         </w:rPr>
         <w:t xml:space="preserve">Create Profile Model class. This will contain all the settings for a single </w:t>
@@ -1119,6 +1613,7 @@
       <w:proofErr w:type="spellStart"/>
       <w:r>
         <w:rPr>
+          <w:rFonts w:asciiTheme="minorHAnsi" w:hAnsiTheme="minorHAnsi"/>
           <w:color w:val="000000" w:themeColor="text1"/>
         </w:rPr>
         <w:t>volulme</w:t>
@@ -1126,6 +1621,7 @@
       <w:proofErr w:type="spellEnd"/>
       <w:r>
         <w:rPr>
+          <w:rFonts w:asciiTheme="minorHAnsi" w:hAnsiTheme="minorHAnsi"/>
           <w:color w:val="000000" w:themeColor="text1"/>
         </w:rPr>
         <w:t xml:space="preserve"> control profile.</w:t>
@@ -1139,11 +1635,13 @@
           <w:numId w:val="6"/>
         </w:numPr>
         <w:rPr>
-          <w:color w:val="000000" w:themeColor="text1"/>
-        </w:rPr>
-      </w:pPr>
-      <w:r>
-        <w:rPr>
+          <w:rFonts w:asciiTheme="minorHAnsi" w:hAnsiTheme="minorHAnsi"/>
+          <w:color w:val="000000" w:themeColor="text1"/>
+        </w:rPr>
+      </w:pPr>
+      <w:r>
+        <w:rPr>
+          <w:rFonts w:asciiTheme="minorHAnsi" w:hAnsiTheme="minorHAnsi"/>
           <w:color w:val="000000" w:themeColor="text1"/>
         </w:rPr>
         <w:t>Create Content Provider</w:t>
@@ -1157,11 +1655,13 @@
           <w:numId w:val="6"/>
         </w:numPr>
         <w:rPr>
-          <w:color w:val="000000" w:themeColor="text1"/>
-        </w:rPr>
-      </w:pPr>
-      <w:r>
-        <w:rPr>
+          <w:rFonts w:asciiTheme="minorHAnsi" w:hAnsiTheme="minorHAnsi"/>
+          <w:color w:val="000000" w:themeColor="text1"/>
+        </w:rPr>
+      </w:pPr>
+      <w:r>
+        <w:rPr>
+          <w:rFonts w:asciiTheme="minorHAnsi" w:hAnsiTheme="minorHAnsi"/>
           <w:color w:val="000000" w:themeColor="text1"/>
         </w:rPr>
         <w:t xml:space="preserve">Create </w:t>
@@ -1169,6 +1669,7 @@
       <w:proofErr w:type="spellStart"/>
       <w:r>
         <w:rPr>
+          <w:rFonts w:asciiTheme="minorHAnsi" w:hAnsiTheme="minorHAnsi"/>
           <w:color w:val="000000" w:themeColor="text1"/>
         </w:rPr>
         <w:t>AndroidTest</w:t>
@@ -1176,75 +1677,140 @@
       <w:proofErr w:type="spellEnd"/>
       <w:r>
         <w:rPr>
+          <w:rFonts w:asciiTheme="minorHAnsi" w:hAnsiTheme="minorHAnsi"/>
           <w:color w:val="000000" w:themeColor="text1"/>
         </w:rPr>
         <w:t xml:space="preserve"> functions to test the Content Provider. Verify it’s working before proceeding. </w:t>
       </w:r>
     </w:p>
-    <w:p/>
+    <w:p>
+      <w:pPr>
+        <w:rPr>
+          <w:rFonts w:asciiTheme="minorHAnsi" w:hAnsiTheme="minorHAnsi"/>
+        </w:rPr>
+      </w:pPr>
+    </w:p>
     <w:p>
       <w:pPr>
         <w:pStyle w:val="Heading2"/>
         <w:contextualSpacing w:val="0"/>
+        <w:rPr>
+          <w:rFonts w:asciiTheme="minorHAnsi" w:hAnsiTheme="minorHAnsi"/>
+        </w:rPr>
       </w:pPr>
       <w:bookmarkStart w:id="13" w:name="h.rzllsk6uqztx" w:colFirst="0" w:colLast="0"/>
       <w:bookmarkEnd w:id="13"/>
       <w:r>
+        <w:rPr>
+          <w:rFonts w:asciiTheme="minorHAnsi" w:hAnsiTheme="minorHAnsi"/>
+        </w:rPr>
+        <w:t xml:space="preserve">Task 2: Implement UI for </w:t>
+      </w:r>
+      <w:r>
+        <w:rPr>
+          <w:rFonts w:asciiTheme="minorHAnsi" w:hAnsiTheme="minorHAnsi"/>
+        </w:rPr>
+        <w:t xml:space="preserve">Main Activity and Basic Profile </w:t>
+      </w:r>
+      <w:r>
+        <w:rPr>
+          <w:rFonts w:asciiTheme="minorHAnsi" w:hAnsiTheme="minorHAnsi"/>
+        </w:rPr>
+        <w:t xml:space="preserve">Detail </w:t>
+      </w:r>
+      <w:r>
+        <w:rPr>
+          <w:rFonts w:asciiTheme="minorHAnsi" w:hAnsiTheme="minorHAnsi"/>
+        </w:rPr>
+        <w:t>Fragment</w:t>
+      </w:r>
+    </w:p>
+    <w:p>
+      <w:pPr>
+        <w:rPr>
+          <w:rFonts w:asciiTheme="minorHAnsi" w:hAnsiTheme="minorHAnsi"/>
+        </w:rPr>
+      </w:pPr>
+    </w:p>
+    <w:p>
+      <w:pPr>
+        <w:rPr>
+          <w:rFonts w:asciiTheme="minorHAnsi" w:hAnsiTheme="minorHAnsi"/>
+        </w:rPr>
+      </w:pPr>
+      <w:r>
+        <w:rPr>
+          <w:rFonts w:asciiTheme="minorHAnsi" w:hAnsiTheme="minorHAnsi"/>
+        </w:rPr>
         <w:lastRenderedPageBreak/>
-        <w:t xml:space="preserve">Task 2: Implement UI for </w:t>
-      </w:r>
-      <w:r>
-        <w:t xml:space="preserve">Main Activity and Basic Profile </w:t>
-      </w:r>
-      <w:r>
-        <w:t xml:space="preserve">Detail </w:t>
-      </w:r>
-      <w:r>
-        <w:t>Fragment</w:t>
-      </w:r>
-    </w:p>
-    <w:p/>
-    <w:p>
-      <w:r>
         <w:t xml:space="preserve">The main Activity will consist of </w:t>
       </w:r>
       <w:proofErr w:type="spellStart"/>
       <w:r>
+        <w:rPr>
+          <w:rFonts w:asciiTheme="minorHAnsi" w:hAnsiTheme="minorHAnsi"/>
+        </w:rPr>
         <w:t>tow</w:t>
       </w:r>
       <w:proofErr w:type="spellEnd"/>
       <w:r>
+        <w:rPr>
+          <w:rFonts w:asciiTheme="minorHAnsi" w:hAnsiTheme="minorHAnsi"/>
+        </w:rPr>
         <w:t xml:space="preserve"> tabs. One for Basic profiles and the other for Location profiles. Each tab will contain a </w:t>
       </w:r>
       <w:proofErr w:type="spellStart"/>
       <w:r>
+        <w:rPr>
+          <w:rFonts w:asciiTheme="minorHAnsi" w:hAnsiTheme="minorHAnsi"/>
+        </w:rPr>
         <w:t>ListView</w:t>
       </w:r>
       <w:proofErr w:type="spellEnd"/>
       <w:r>
+        <w:rPr>
+          <w:rFonts w:asciiTheme="minorHAnsi" w:hAnsiTheme="minorHAnsi"/>
+        </w:rPr>
         <w:t xml:space="preserve"> that will display the list of profiles that have been created.</w:t>
       </w:r>
       <w:r>
+        <w:rPr>
+          <w:rFonts w:asciiTheme="minorHAnsi" w:hAnsiTheme="minorHAnsi"/>
+        </w:rPr>
         <w:t xml:space="preserve"> A </w:t>
       </w:r>
       <w:proofErr w:type="spellStart"/>
       <w:r>
+        <w:rPr>
+          <w:rFonts w:asciiTheme="minorHAnsi" w:hAnsiTheme="minorHAnsi"/>
+        </w:rPr>
         <w:t>PagerView</w:t>
       </w:r>
       <w:proofErr w:type="spellEnd"/>
       <w:r>
+        <w:rPr>
+          <w:rFonts w:asciiTheme="minorHAnsi" w:hAnsiTheme="minorHAnsi"/>
+        </w:rPr>
         <w:t xml:space="preserve"> will connect the two tabs</w:t>
       </w:r>
     </w:p>
-    <w:p/>
-    <w:p>
-      <w:pPr>
-        <w:rPr>
-          <w:color w:val="000000" w:themeColor="text1"/>
-        </w:rPr>
-      </w:pPr>
-      <w:r>
-        <w:rPr>
+    <w:p>
+      <w:pPr>
+        <w:rPr>
+          <w:rFonts w:asciiTheme="minorHAnsi" w:hAnsiTheme="minorHAnsi"/>
+        </w:rPr>
+      </w:pPr>
+    </w:p>
+    <w:p>
+      <w:pPr>
+        <w:rPr>
+          <w:rFonts w:asciiTheme="minorHAnsi" w:hAnsiTheme="minorHAnsi"/>
+          <w:color w:val="000000" w:themeColor="text1"/>
+        </w:rPr>
+      </w:pPr>
+      <w:r>
+        <w:rPr>
+          <w:rFonts w:asciiTheme="minorHAnsi" w:hAnsiTheme="minorHAnsi"/>
           <w:color w:val="000000" w:themeColor="text1"/>
         </w:rPr>
         <w:t>Tasks:</w:t>
@@ -1258,11 +1824,13 @@
           <w:numId w:val="6"/>
         </w:numPr>
         <w:rPr>
-          <w:color w:val="000000" w:themeColor="text1"/>
-        </w:rPr>
-      </w:pPr>
-      <w:r>
-        <w:rPr>
+          <w:rFonts w:asciiTheme="minorHAnsi" w:hAnsiTheme="minorHAnsi"/>
+          <w:color w:val="000000" w:themeColor="text1"/>
+        </w:rPr>
+      </w:pPr>
+      <w:r>
+        <w:rPr>
+          <w:rFonts w:asciiTheme="minorHAnsi" w:hAnsiTheme="minorHAnsi"/>
           <w:color w:val="000000" w:themeColor="text1"/>
         </w:rPr>
         <w:t xml:space="preserve">Create </w:t>
@@ -1270,6 +1838,7 @@
       <w:proofErr w:type="spellStart"/>
       <w:r>
         <w:rPr>
+          <w:rFonts w:asciiTheme="minorHAnsi" w:hAnsiTheme="minorHAnsi"/>
           <w:color w:val="000000" w:themeColor="text1"/>
         </w:rPr>
         <w:t>MainActivity</w:t>
@@ -1277,27 +1846,29 @@
       <w:proofErr w:type="spellEnd"/>
       <w:r>
         <w:rPr>
+          <w:rFonts w:asciiTheme="minorHAnsi" w:hAnsiTheme="minorHAnsi"/>
+          <w:color w:val="000000" w:themeColor="text1"/>
+        </w:rPr>
+        <w:t xml:space="preserve"> UI</w:t>
+      </w:r>
+      <w:r>
+        <w:rPr>
+          <w:rFonts w:asciiTheme="minorHAnsi" w:hAnsiTheme="minorHAnsi"/>
           <w:color w:val="000000" w:themeColor="text1"/>
         </w:rPr>
         <w:t xml:space="preserve"> </w:t>
       </w:r>
+      <w:r>
+        <w:rPr>
+          <w:rFonts w:asciiTheme="minorHAnsi" w:hAnsiTheme="minorHAnsi"/>
+          <w:color w:val="000000" w:themeColor="text1"/>
+        </w:rPr>
+        <w:t xml:space="preserve">that contains two tabs and a </w:t>
+      </w:r>
       <w:proofErr w:type="spellStart"/>
       <w:r>
         <w:rPr>
-          <w:color w:val="000000" w:themeColor="text1"/>
-        </w:rPr>
-        <w:t>UIthat</w:t>
-      </w:r>
-      <w:proofErr w:type="spellEnd"/>
-      <w:r>
-        <w:rPr>
-          <w:color w:val="000000" w:themeColor="text1"/>
-        </w:rPr>
-        <w:t xml:space="preserve"> contains two tabs and a </w:t>
-      </w:r>
-      <w:proofErr w:type="spellStart"/>
-      <w:r>
-        <w:rPr>
+          <w:rFonts w:asciiTheme="minorHAnsi" w:hAnsiTheme="minorHAnsi"/>
           <w:color w:val="000000" w:themeColor="text1"/>
         </w:rPr>
         <w:t>PagerView</w:t>
@@ -1312,11 +1883,13 @@
           <w:numId w:val="6"/>
         </w:numPr>
         <w:rPr>
-          <w:color w:val="000000" w:themeColor="text1"/>
-        </w:rPr>
-      </w:pPr>
-      <w:r>
-        <w:rPr>
+          <w:rFonts w:asciiTheme="minorHAnsi" w:hAnsiTheme="minorHAnsi"/>
+          <w:color w:val="000000" w:themeColor="text1"/>
+        </w:rPr>
+      </w:pPr>
+      <w:r>
+        <w:rPr>
+          <w:rFonts w:asciiTheme="minorHAnsi" w:hAnsiTheme="minorHAnsi"/>
           <w:color w:val="000000" w:themeColor="text1"/>
         </w:rPr>
         <w:t xml:space="preserve">Add </w:t>
@@ -1324,6 +1897,7 @@
       <w:proofErr w:type="spellStart"/>
       <w:r>
         <w:rPr>
+          <w:rFonts w:asciiTheme="minorHAnsi" w:hAnsiTheme="minorHAnsi"/>
           <w:color w:val="000000" w:themeColor="text1"/>
         </w:rPr>
         <w:t>ListView</w:t>
@@ -1331,6 +1905,7 @@
       <w:proofErr w:type="spellEnd"/>
       <w:r>
         <w:rPr>
+          <w:rFonts w:asciiTheme="minorHAnsi" w:hAnsiTheme="minorHAnsi"/>
           <w:color w:val="000000" w:themeColor="text1"/>
         </w:rPr>
         <w:t xml:space="preserve"> for the Basic Profiles.</w:t>
@@ -1344,11 +1919,13 @@
           <w:numId w:val="6"/>
         </w:numPr>
         <w:rPr>
-          <w:color w:val="000000" w:themeColor="text1"/>
-        </w:rPr>
-      </w:pPr>
-      <w:r>
-        <w:rPr>
+          <w:rFonts w:asciiTheme="minorHAnsi" w:hAnsiTheme="minorHAnsi"/>
+          <w:color w:val="000000" w:themeColor="text1"/>
+        </w:rPr>
+      </w:pPr>
+      <w:r>
+        <w:rPr>
+          <w:rFonts w:asciiTheme="minorHAnsi" w:hAnsiTheme="minorHAnsi"/>
           <w:color w:val="000000" w:themeColor="text1"/>
         </w:rPr>
         <w:t>Create the UI for the Profile Detail Fragment. This is where you will set the start and end times of a profile along with the volume settings at each point</w:t>
@@ -1362,344 +1939,999 @@
           <w:numId w:val="6"/>
         </w:numPr>
         <w:rPr>
-          <w:color w:val="000000" w:themeColor="text1"/>
-        </w:rPr>
-      </w:pPr>
-      <w:r>
-        <w:rPr>
-          <w:color w:val="000000" w:themeColor="text1"/>
-        </w:rPr>
-        <w:t>Link Content Provider to M</w:t>
-      </w:r>
-      <w:bookmarkStart w:id="14" w:name="_GoBack"/>
-      <w:bookmarkEnd w:id="14"/>
-      <w:r>
-        <w:rPr>
-          <w:color w:val="000000" w:themeColor="text1"/>
-        </w:rPr>
-        <w:t>ain Activity and Detail Fragment. The Main Activity will have the ability to add a new Profile Row to the Content Provider and the Delete a Profile Row. From the Detail Fragment you can add, delete and update a Profile row.</w:t>
-      </w:r>
-    </w:p>
-    <w:p/>
+          <w:rFonts w:asciiTheme="minorHAnsi" w:hAnsiTheme="minorHAnsi"/>
+          <w:color w:val="000000" w:themeColor="text1"/>
+        </w:rPr>
+      </w:pPr>
+      <w:r>
+        <w:rPr>
+          <w:rFonts w:asciiTheme="minorHAnsi" w:hAnsiTheme="minorHAnsi"/>
+          <w:color w:val="000000" w:themeColor="text1"/>
+        </w:rPr>
+        <w:t>Link Content Provider to Main Activity and Detail Fragment. The Main Activity will have the ability to add a new Profile Row to the Content Provider and the Delete a Profile Row. From the Detail Fragment you can add, delete and update a Profile row.</w:t>
+      </w:r>
+    </w:p>
+    <w:p>
+      <w:pPr>
+        <w:pStyle w:val="ListParagraph"/>
+        <w:numPr>
+          <w:ilvl w:val="0"/>
+          <w:numId w:val="6"/>
+        </w:numPr>
+        <w:rPr>
+          <w:rFonts w:asciiTheme="minorHAnsi" w:hAnsiTheme="minorHAnsi"/>
+          <w:color w:val="000000" w:themeColor="text1"/>
+        </w:rPr>
+      </w:pPr>
+      <w:r>
+        <w:rPr>
+          <w:rFonts w:asciiTheme="minorHAnsi" w:hAnsiTheme="minorHAnsi"/>
+          <w:color w:val="000000" w:themeColor="text1"/>
+        </w:rPr>
+        <w:t xml:space="preserve">Adapt UI for Tablets. Create Main/Detail UI for Landscape Mode using Material Design Elements </w:t>
+      </w:r>
+    </w:p>
+    <w:p>
+      <w:pPr>
+        <w:rPr>
+          <w:rFonts w:asciiTheme="minorHAnsi" w:hAnsiTheme="minorHAnsi"/>
+        </w:rPr>
+      </w:pPr>
+    </w:p>
     <w:p>
       <w:pPr>
         <w:pStyle w:val="Heading2"/>
         <w:contextualSpacing w:val="0"/>
         <w:rPr>
-          <w:color w:val="000000" w:themeColor="text1"/>
-        </w:rPr>
-      </w:pPr>
-      <w:bookmarkStart w:id="15" w:name="h.fdmohs7hes" w:colFirst="0" w:colLast="0"/>
-      <w:bookmarkEnd w:id="15"/>
-      <w:r>
-        <w:rPr>
+          <w:rFonts w:asciiTheme="minorHAnsi" w:hAnsiTheme="minorHAnsi"/>
+          <w:color w:val="000000" w:themeColor="text1"/>
+        </w:rPr>
+      </w:pPr>
+      <w:bookmarkStart w:id="14" w:name="h.fdmohs7hes" w:colFirst="0" w:colLast="0"/>
+      <w:bookmarkEnd w:id="14"/>
+      <w:r>
+        <w:rPr>
+          <w:rFonts w:asciiTheme="minorHAnsi" w:hAnsiTheme="minorHAnsi"/>
           <w:color w:val="000000" w:themeColor="text1"/>
         </w:rPr>
         <w:t xml:space="preserve">Task 3: </w:t>
       </w:r>
       <w:r>
         <w:rPr>
-          <w:color w:val="000000" w:themeColor="text1"/>
-        </w:rPr>
-        <w:t>Create Backend Services and Receivers</w:t>
-      </w:r>
-    </w:p>
-    <w:p>
-      <w:pPr>
-        <w:rPr>
-          <w:color w:val="000000" w:themeColor="text1"/>
-        </w:rPr>
-      </w:pPr>
-    </w:p>
-    <w:p>
-      <w:pPr>
-        <w:rPr>
-          <w:color w:val="000000" w:themeColor="text1"/>
-        </w:rPr>
-      </w:pPr>
-      <w:r>
-        <w:rPr>
-          <w:color w:val="000000" w:themeColor="text1"/>
-        </w:rPr>
-        <w:t>Describe the next task. For example, “Implement Google Play Services,” or “Handle Error Cases,” or “Create Build Variant.”</w:t>
-      </w:r>
-    </w:p>
-    <w:p>
-      <w:pPr>
-        <w:rPr>
-          <w:color w:val="000000" w:themeColor="text1"/>
-        </w:rPr>
-      </w:pPr>
-    </w:p>
-    <w:p>
-      <w:pPr>
-        <w:rPr>
-          <w:color w:val="000000" w:themeColor="text1"/>
-        </w:rPr>
-      </w:pPr>
-      <w:r>
-        <w:rPr>
-          <w:color w:val="000000" w:themeColor="text1"/>
-        </w:rPr>
-        <w:t>Describe the next task. List the subtasks. For example:</w:t>
-      </w:r>
-    </w:p>
-    <w:p>
-      <w:pPr>
+          <w:rFonts w:asciiTheme="minorHAnsi" w:hAnsiTheme="minorHAnsi"/>
+          <w:color w:val="000000" w:themeColor="text1"/>
+        </w:rPr>
+        <w:t xml:space="preserve">Create </w:t>
+      </w:r>
+      <w:r>
+        <w:rPr>
+          <w:rFonts w:asciiTheme="minorHAnsi" w:hAnsiTheme="minorHAnsi"/>
+          <w:color w:val="000000" w:themeColor="text1"/>
+        </w:rPr>
+        <w:t xml:space="preserve">Volume Control </w:t>
+      </w:r>
+      <w:r>
+        <w:rPr>
+          <w:rFonts w:asciiTheme="minorHAnsi" w:hAnsiTheme="minorHAnsi"/>
+          <w:color w:val="000000" w:themeColor="text1"/>
+        </w:rPr>
+        <w:t>Backend Services and Receivers</w:t>
+      </w:r>
+    </w:p>
+    <w:p>
+      <w:pPr>
+        <w:rPr>
+          <w:rFonts w:asciiTheme="minorHAnsi" w:hAnsiTheme="minorHAnsi"/>
+          <w:color w:val="000000" w:themeColor="text1"/>
+        </w:rPr>
+      </w:pPr>
+    </w:p>
+    <w:p>
+      <w:pPr>
+        <w:rPr>
+          <w:rFonts w:asciiTheme="minorHAnsi" w:hAnsiTheme="minorHAnsi"/>
+          <w:color w:val="000000" w:themeColor="text1"/>
+        </w:rPr>
+      </w:pPr>
+      <w:r>
+        <w:rPr>
+          <w:rFonts w:asciiTheme="minorHAnsi" w:hAnsiTheme="minorHAnsi"/>
+          <w:color w:val="000000" w:themeColor="text1"/>
+        </w:rPr>
+        <w:t xml:space="preserve">The Backend of the app will handle the changes in the volume settings. Each volume profile will have a start and stop event for changes in the volume. This will be handled by the </w:t>
+      </w:r>
+      <w:proofErr w:type="spellStart"/>
+      <w:r>
+        <w:rPr>
+          <w:rFonts w:asciiTheme="minorHAnsi" w:hAnsiTheme="minorHAnsi"/>
+          <w:color w:val="000000" w:themeColor="text1"/>
+        </w:rPr>
+        <w:t>AlarmManager</w:t>
+      </w:r>
+      <w:proofErr w:type="spellEnd"/>
+      <w:r>
+        <w:rPr>
+          <w:rFonts w:asciiTheme="minorHAnsi" w:hAnsiTheme="minorHAnsi"/>
+          <w:color w:val="000000" w:themeColor="text1"/>
+        </w:rPr>
+        <w:t xml:space="preserve"> class. Each start and stop times will be registered with the </w:t>
+      </w:r>
+      <w:proofErr w:type="spellStart"/>
+      <w:r>
+        <w:rPr>
+          <w:rFonts w:asciiTheme="minorHAnsi" w:hAnsiTheme="minorHAnsi"/>
+          <w:color w:val="000000" w:themeColor="text1"/>
+        </w:rPr>
+        <w:t>AlarmManager</w:t>
+      </w:r>
+      <w:proofErr w:type="spellEnd"/>
+      <w:r>
+        <w:rPr>
+          <w:rFonts w:asciiTheme="minorHAnsi" w:hAnsiTheme="minorHAnsi"/>
+          <w:color w:val="000000" w:themeColor="text1"/>
+        </w:rPr>
+        <w:t xml:space="preserve"> to be fired off when the times are reached. When the</w:t>
+      </w:r>
+      <w:r>
+        <w:rPr>
+          <w:rFonts w:asciiTheme="minorHAnsi" w:hAnsiTheme="minorHAnsi"/>
+          <w:color w:val="000000" w:themeColor="text1"/>
+        </w:rPr>
+        <w:t>y</w:t>
+      </w:r>
+      <w:r>
+        <w:rPr>
+          <w:rFonts w:asciiTheme="minorHAnsi" w:hAnsiTheme="minorHAnsi"/>
+          <w:color w:val="000000" w:themeColor="text1"/>
+        </w:rPr>
+        <w:t xml:space="preserve"> are fired off, they will be handled in the background by </w:t>
+      </w:r>
+      <w:r>
+        <w:rPr>
+          <w:rFonts w:asciiTheme="minorHAnsi" w:hAnsiTheme="minorHAnsi"/>
+          <w:color w:val="000000" w:themeColor="text1"/>
+        </w:rPr>
+        <w:t>an</w:t>
+      </w:r>
+      <w:r>
+        <w:rPr>
+          <w:rFonts w:asciiTheme="minorHAnsi" w:hAnsiTheme="minorHAnsi"/>
+          <w:color w:val="000000" w:themeColor="text1"/>
+        </w:rPr>
+        <w:t xml:space="preserve"> </w:t>
+      </w:r>
+      <w:proofErr w:type="spellStart"/>
+      <w:r>
+        <w:rPr>
+          <w:rFonts w:asciiTheme="minorHAnsi" w:hAnsiTheme="minorHAnsi"/>
+          <w:color w:val="000000" w:themeColor="text1"/>
+        </w:rPr>
+        <w:t>IntentService</w:t>
+      </w:r>
+      <w:proofErr w:type="spellEnd"/>
+      <w:r>
+        <w:rPr>
+          <w:rFonts w:asciiTheme="minorHAnsi" w:hAnsiTheme="minorHAnsi"/>
+          <w:color w:val="000000" w:themeColor="text1"/>
+        </w:rPr>
+        <w:t xml:space="preserve">. </w:t>
+      </w:r>
+      <w:r>
+        <w:rPr>
+          <w:rFonts w:asciiTheme="minorHAnsi" w:hAnsiTheme="minorHAnsi"/>
+          <w:color w:val="000000" w:themeColor="text1"/>
+        </w:rPr>
+        <w:t xml:space="preserve">It is hear in the </w:t>
+      </w:r>
+      <w:proofErr w:type="spellStart"/>
+      <w:r>
+        <w:rPr>
+          <w:rFonts w:asciiTheme="minorHAnsi" w:hAnsiTheme="minorHAnsi"/>
+          <w:color w:val="000000" w:themeColor="text1"/>
+        </w:rPr>
+        <w:t>IntentService’s</w:t>
+      </w:r>
+      <w:proofErr w:type="spellEnd"/>
+      <w:r>
+        <w:rPr>
+          <w:rFonts w:asciiTheme="minorHAnsi" w:hAnsiTheme="minorHAnsi"/>
+          <w:color w:val="000000" w:themeColor="text1"/>
+        </w:rPr>
+        <w:t xml:space="preserve"> </w:t>
+      </w:r>
+      <w:proofErr w:type="spellStart"/>
+      <w:proofErr w:type="gramStart"/>
+      <w:r>
+        <w:rPr>
+          <w:rFonts w:asciiTheme="minorHAnsi" w:hAnsiTheme="minorHAnsi"/>
+          <w:color w:val="000000" w:themeColor="text1"/>
+        </w:rPr>
+        <w:t>onHandleIntent</w:t>
+      </w:r>
+      <w:proofErr w:type="spellEnd"/>
+      <w:r>
+        <w:rPr>
+          <w:rFonts w:asciiTheme="minorHAnsi" w:hAnsiTheme="minorHAnsi"/>
+          <w:color w:val="000000" w:themeColor="text1"/>
+        </w:rPr>
+        <w:t>(</w:t>
+      </w:r>
+      <w:proofErr w:type="gramEnd"/>
+      <w:r>
+        <w:rPr>
+          <w:rFonts w:asciiTheme="minorHAnsi" w:hAnsiTheme="minorHAnsi"/>
+          <w:color w:val="000000" w:themeColor="text1"/>
+        </w:rPr>
+        <w:t xml:space="preserve">) method that the volume settings will be changed. Also here is </w:t>
+      </w:r>
+      <w:proofErr w:type="spellStart"/>
+      <w:r>
+        <w:rPr>
+          <w:rFonts w:asciiTheme="minorHAnsi" w:hAnsiTheme="minorHAnsi"/>
+          <w:color w:val="000000" w:themeColor="text1"/>
+        </w:rPr>
+        <w:t>wehre</w:t>
+      </w:r>
+      <w:proofErr w:type="spellEnd"/>
+      <w:r>
+        <w:rPr>
+          <w:rFonts w:asciiTheme="minorHAnsi" w:hAnsiTheme="minorHAnsi"/>
+          <w:color w:val="000000" w:themeColor="text1"/>
+        </w:rPr>
+        <w:t xml:space="preserve"> notifications will be sent if enabled.</w:t>
+      </w:r>
+    </w:p>
+    <w:p>
+      <w:pPr>
+        <w:rPr>
+          <w:rFonts w:asciiTheme="minorHAnsi" w:hAnsiTheme="minorHAnsi"/>
+          <w:color w:val="000000" w:themeColor="text1"/>
+        </w:rPr>
+      </w:pPr>
+    </w:p>
+    <w:p>
+      <w:pPr>
+        <w:rPr>
+          <w:rFonts w:asciiTheme="minorHAnsi" w:hAnsiTheme="minorHAnsi"/>
+          <w:color w:val="000000" w:themeColor="text1"/>
+        </w:rPr>
+      </w:pPr>
+      <w:r>
+        <w:rPr>
+          <w:rFonts w:asciiTheme="minorHAnsi" w:hAnsiTheme="minorHAnsi"/>
+          <w:color w:val="000000" w:themeColor="text1"/>
+        </w:rPr>
+        <w:t>Tasks:</w:t>
+      </w:r>
+    </w:p>
+    <w:p>
+      <w:pPr>
+        <w:pStyle w:val="ListParagraph"/>
         <w:numPr>
           <w:ilvl w:val="0"/>
-          <w:numId w:val="3"/>
+          <w:numId w:val="6"/>
         </w:numPr>
-        <w:ind w:hanging="360"/>
-        <w:contextualSpacing/>
-        <w:rPr>
-          <w:color w:val="000000" w:themeColor="text1"/>
-        </w:rPr>
-      </w:pPr>
-      <w:r>
-        <w:rPr>
-          <w:color w:val="000000" w:themeColor="text1"/>
-        </w:rPr>
-        <w:t xml:space="preserve">Create layout </w:t>
-      </w:r>
-    </w:p>
-    <w:p>
-      <w:pPr>
+        <w:rPr>
+          <w:rFonts w:asciiTheme="minorHAnsi" w:hAnsiTheme="minorHAnsi"/>
+        </w:rPr>
+      </w:pPr>
+      <w:r>
+        <w:rPr>
+          <w:rFonts w:asciiTheme="minorHAnsi" w:hAnsiTheme="minorHAnsi"/>
+        </w:rPr>
+        <w:t xml:space="preserve">Create </w:t>
+      </w:r>
+      <w:proofErr w:type="spellStart"/>
+      <w:r>
+        <w:rPr>
+          <w:rFonts w:asciiTheme="minorHAnsi" w:hAnsiTheme="minorHAnsi"/>
+        </w:rPr>
+        <w:t>IntentService</w:t>
+      </w:r>
+      <w:proofErr w:type="spellEnd"/>
+      <w:r>
+        <w:rPr>
+          <w:rFonts w:asciiTheme="minorHAnsi" w:hAnsiTheme="minorHAnsi"/>
+        </w:rPr>
+        <w:t xml:space="preserve"> to handle </w:t>
+      </w:r>
+      <w:r>
+        <w:rPr>
+          <w:rFonts w:asciiTheme="minorHAnsi" w:hAnsiTheme="minorHAnsi"/>
+        </w:rPr>
+        <w:t>the start and stop times of the volume profile</w:t>
+      </w:r>
+    </w:p>
+    <w:p>
+      <w:pPr>
+        <w:pStyle w:val="ListParagraph"/>
         <w:numPr>
           <w:ilvl w:val="0"/>
-          <w:numId w:val="3"/>
+          <w:numId w:val="6"/>
         </w:numPr>
-        <w:ind w:hanging="360"/>
-        <w:contextualSpacing/>
-        <w:rPr>
-          <w:color w:val="000000" w:themeColor="text1"/>
-        </w:rPr>
-      </w:pPr>
-      <w:r>
-        <w:rPr>
-          <w:color w:val="000000" w:themeColor="text1"/>
-        </w:rPr>
-        <w:t xml:space="preserve">Something else </w:t>
-      </w:r>
-    </w:p>
-    <w:p/>
-    <w:p/>
+        <w:rPr>
+          <w:rFonts w:asciiTheme="minorHAnsi" w:hAnsiTheme="minorHAnsi"/>
+        </w:rPr>
+      </w:pPr>
+      <w:r>
+        <w:rPr>
+          <w:rFonts w:asciiTheme="minorHAnsi" w:hAnsiTheme="minorHAnsi"/>
+        </w:rPr>
+        <w:t xml:space="preserve">Create </w:t>
+      </w:r>
+      <w:proofErr w:type="spellStart"/>
+      <w:r>
+        <w:rPr>
+          <w:rFonts w:asciiTheme="minorHAnsi" w:hAnsiTheme="minorHAnsi"/>
+        </w:rPr>
+        <w:t>AlarmManager</w:t>
+      </w:r>
+      <w:proofErr w:type="spellEnd"/>
+      <w:r>
+        <w:rPr>
+          <w:rFonts w:asciiTheme="minorHAnsi" w:hAnsiTheme="minorHAnsi"/>
+        </w:rPr>
+        <w:t xml:space="preserve"> that will register all the volume profiles start and stop times and </w:t>
+      </w:r>
+      <w:proofErr w:type="spellStart"/>
+      <w:r>
+        <w:rPr>
+          <w:rFonts w:asciiTheme="minorHAnsi" w:hAnsiTheme="minorHAnsi"/>
+        </w:rPr>
+        <w:t>resiter</w:t>
+      </w:r>
+      <w:proofErr w:type="spellEnd"/>
+      <w:r>
+        <w:rPr>
+          <w:rFonts w:asciiTheme="minorHAnsi" w:hAnsiTheme="minorHAnsi"/>
+        </w:rPr>
+        <w:t xml:space="preserve"> with the </w:t>
+      </w:r>
+      <w:proofErr w:type="spellStart"/>
+      <w:r>
+        <w:rPr>
+          <w:rFonts w:asciiTheme="minorHAnsi" w:hAnsiTheme="minorHAnsi"/>
+        </w:rPr>
+        <w:t>IntentService</w:t>
+      </w:r>
+      <w:proofErr w:type="spellEnd"/>
+      <w:r>
+        <w:rPr>
+          <w:rFonts w:asciiTheme="minorHAnsi" w:hAnsiTheme="minorHAnsi"/>
+        </w:rPr>
+        <w:t>.</w:t>
+      </w:r>
+    </w:p>
+    <w:p>
+      <w:pPr>
+        <w:pStyle w:val="ListParagraph"/>
+        <w:numPr>
+          <w:ilvl w:val="0"/>
+          <w:numId w:val="6"/>
+        </w:numPr>
+        <w:rPr>
+          <w:rFonts w:asciiTheme="minorHAnsi" w:hAnsiTheme="minorHAnsi"/>
+        </w:rPr>
+      </w:pPr>
+      <w:r>
+        <w:rPr>
+          <w:rFonts w:asciiTheme="minorHAnsi" w:hAnsiTheme="minorHAnsi"/>
+        </w:rPr>
+        <w:t xml:space="preserve">Change volume settings, using the </w:t>
+      </w:r>
+      <w:proofErr w:type="spellStart"/>
+      <w:r>
+        <w:rPr>
+          <w:rFonts w:asciiTheme="minorHAnsi" w:hAnsiTheme="minorHAnsi"/>
+        </w:rPr>
+        <w:t>AudidoManager</w:t>
+      </w:r>
+      <w:proofErr w:type="spellEnd"/>
+      <w:r>
+        <w:rPr>
+          <w:rFonts w:asciiTheme="minorHAnsi" w:hAnsiTheme="minorHAnsi"/>
+        </w:rPr>
+        <w:t xml:space="preserve"> when </w:t>
+      </w:r>
+      <w:proofErr w:type="spellStart"/>
+      <w:r>
+        <w:rPr>
+          <w:rFonts w:asciiTheme="minorHAnsi" w:hAnsiTheme="minorHAnsi"/>
+        </w:rPr>
+        <w:t>IntentService’s</w:t>
+      </w:r>
+      <w:proofErr w:type="spellEnd"/>
+      <w:r>
+        <w:rPr>
+          <w:rFonts w:asciiTheme="minorHAnsi" w:hAnsiTheme="minorHAnsi"/>
+        </w:rPr>
+        <w:t xml:space="preserve"> </w:t>
+      </w:r>
+      <w:proofErr w:type="spellStart"/>
+      <w:proofErr w:type="gramStart"/>
+      <w:r>
+        <w:rPr>
+          <w:rFonts w:asciiTheme="minorHAnsi" w:hAnsiTheme="minorHAnsi"/>
+        </w:rPr>
+        <w:t>onHandleIntent</w:t>
+      </w:r>
+      <w:proofErr w:type="spellEnd"/>
+      <w:r>
+        <w:rPr>
+          <w:rFonts w:asciiTheme="minorHAnsi" w:hAnsiTheme="minorHAnsi"/>
+        </w:rPr>
+        <w:t>(</w:t>
+      </w:r>
+      <w:proofErr w:type="gramEnd"/>
+      <w:r>
+        <w:rPr>
+          <w:rFonts w:asciiTheme="minorHAnsi" w:hAnsiTheme="minorHAnsi"/>
+        </w:rPr>
+        <w:t>) is called.</w:t>
+      </w:r>
+    </w:p>
+    <w:p>
+      <w:pPr>
+        <w:pStyle w:val="ListParagraph"/>
+        <w:numPr>
+          <w:ilvl w:val="0"/>
+          <w:numId w:val="6"/>
+        </w:numPr>
+        <w:rPr>
+          <w:rFonts w:asciiTheme="minorHAnsi" w:hAnsiTheme="minorHAnsi"/>
+        </w:rPr>
+      </w:pPr>
+      <w:r>
+        <w:rPr>
+          <w:rFonts w:asciiTheme="minorHAnsi" w:hAnsiTheme="minorHAnsi"/>
+        </w:rPr>
+        <w:t xml:space="preserve"> </w:t>
+      </w:r>
+      <w:r>
+        <w:rPr>
+          <w:rFonts w:asciiTheme="minorHAnsi" w:hAnsiTheme="minorHAnsi"/>
+        </w:rPr>
+        <w:t>Send out notification of change in volume. This setting will be on always until the Preference Settings Menu is created to be able to turn it off.</w:t>
+      </w:r>
+    </w:p>
+    <w:p>
+      <w:pPr>
+        <w:pStyle w:val="ListParagraph"/>
+        <w:numPr>
+          <w:ilvl w:val="0"/>
+          <w:numId w:val="6"/>
+        </w:numPr>
+        <w:rPr>
+          <w:rFonts w:asciiTheme="minorHAnsi" w:hAnsiTheme="minorHAnsi"/>
+        </w:rPr>
+      </w:pPr>
+      <w:r>
+        <w:rPr>
+          <w:rFonts w:asciiTheme="minorHAnsi" w:hAnsiTheme="minorHAnsi"/>
+        </w:rPr>
+        <w:t xml:space="preserve">Use a </w:t>
+      </w:r>
+      <w:proofErr w:type="spellStart"/>
+      <w:r>
+        <w:rPr>
+          <w:rFonts w:asciiTheme="minorHAnsi" w:hAnsiTheme="minorHAnsi"/>
+        </w:rPr>
+        <w:t>BroadcastReciever</w:t>
+      </w:r>
+      <w:proofErr w:type="spellEnd"/>
+      <w:r>
+        <w:rPr>
+          <w:rFonts w:asciiTheme="minorHAnsi" w:hAnsiTheme="minorHAnsi"/>
+        </w:rPr>
+        <w:t xml:space="preserve"> to reset all the stored profile’s start/end times in the </w:t>
+      </w:r>
+      <w:proofErr w:type="spellStart"/>
+      <w:r>
+        <w:rPr>
+          <w:rFonts w:asciiTheme="minorHAnsi" w:hAnsiTheme="minorHAnsi"/>
+        </w:rPr>
+        <w:t>AlarmManager</w:t>
+      </w:r>
+      <w:proofErr w:type="spellEnd"/>
+      <w:r>
+        <w:rPr>
+          <w:rFonts w:asciiTheme="minorHAnsi" w:hAnsiTheme="minorHAnsi"/>
+        </w:rPr>
+        <w:t>.</w:t>
+      </w:r>
+    </w:p>
+    <w:p>
+      <w:pPr>
+        <w:rPr>
+          <w:rFonts w:asciiTheme="minorHAnsi" w:hAnsiTheme="minorHAnsi"/>
+        </w:rPr>
+      </w:pPr>
+    </w:p>
     <w:p>
       <w:pPr>
         <w:pStyle w:val="Heading2"/>
         <w:contextualSpacing w:val="0"/>
-      </w:pPr>
-      <w:bookmarkStart w:id="16" w:name="h.umfwsvmx7tpn" w:colFirst="0" w:colLast="0"/>
-      <w:bookmarkEnd w:id="16"/>
-      <w:r>
+        <w:rPr>
+          <w:rFonts w:asciiTheme="minorHAnsi" w:hAnsiTheme="minorHAnsi"/>
+          <w:color w:val="000000" w:themeColor="text1"/>
+        </w:rPr>
+      </w:pPr>
+      <w:bookmarkStart w:id="15" w:name="h.umfwsvmx7tpn" w:colFirst="0" w:colLast="0"/>
+      <w:bookmarkEnd w:id="15"/>
+      <w:r>
+        <w:rPr>
+          <w:rFonts w:asciiTheme="minorHAnsi" w:hAnsiTheme="minorHAnsi"/>
+        </w:rPr>
         <w:t xml:space="preserve">Task 4: </w:t>
       </w:r>
       <w:r>
         <w:rPr>
-          <w:color w:val="38761D"/>
-        </w:rPr>
-        <w:t>Your Next Task</w:t>
-      </w:r>
-    </w:p>
-    <w:p/>
-    <w:p>
-      <w:r>
-        <w:rPr>
-          <w:color w:val="38761D"/>
-        </w:rPr>
-        <w:t>Describe the next task. List the subtasks. For example:</w:t>
-      </w:r>
-    </w:p>
-    <w:p>
-      <w:pPr>
+          <w:rFonts w:asciiTheme="minorHAnsi" w:hAnsiTheme="minorHAnsi"/>
+        </w:rPr>
+        <w:t xml:space="preserve">Implement </w:t>
+      </w:r>
+      <w:r>
+        <w:rPr>
+          <w:rFonts w:asciiTheme="minorHAnsi" w:hAnsiTheme="minorHAnsi"/>
+          <w:color w:val="000000" w:themeColor="text1"/>
+        </w:rPr>
+        <w:t>Location UI</w:t>
+      </w:r>
+    </w:p>
+    <w:p>
+      <w:pPr>
+        <w:rPr>
+          <w:rFonts w:asciiTheme="minorHAnsi" w:hAnsiTheme="minorHAnsi"/>
+        </w:rPr>
+      </w:pPr>
+    </w:p>
+    <w:p>
+      <w:pPr>
+        <w:pStyle w:val="ListParagraph"/>
         <w:numPr>
           <w:ilvl w:val="0"/>
-          <w:numId w:val="3"/>
+          <w:numId w:val="6"/>
         </w:numPr>
-        <w:ind w:hanging="360"/>
-        <w:contextualSpacing/>
-        <w:rPr>
-          <w:color w:val="38761D"/>
-        </w:rPr>
-      </w:pPr>
-      <w:r>
-        <w:rPr>
-          <w:color w:val="38761D"/>
-        </w:rPr>
-        <w:t xml:space="preserve">Create layout </w:t>
-      </w:r>
-    </w:p>
-    <w:p>
-      <w:pPr>
+        <w:rPr>
+          <w:rFonts w:asciiTheme="minorHAnsi" w:hAnsiTheme="minorHAnsi"/>
+          <w:color w:val="000000" w:themeColor="text1"/>
+        </w:rPr>
+      </w:pPr>
+      <w:r>
+        <w:rPr>
+          <w:rFonts w:asciiTheme="minorHAnsi" w:hAnsiTheme="minorHAnsi"/>
+          <w:color w:val="000000" w:themeColor="text1"/>
+        </w:rPr>
+        <w:t xml:space="preserve">Adapt UI for Tablets. Create Main/Detail UI for Landscape Mode using Material Design Elements </w:t>
+      </w:r>
+    </w:p>
+    <w:p>
+      <w:pPr>
+        <w:pStyle w:val="ListParagraph"/>
         <w:numPr>
           <w:ilvl w:val="0"/>
-          <w:numId w:val="3"/>
+          <w:numId w:val="6"/>
         </w:numPr>
-        <w:ind w:hanging="360"/>
-        <w:contextualSpacing/>
-        <w:rPr>
-          <w:color w:val="38761D"/>
-        </w:rPr>
-      </w:pPr>
-      <w:r>
-        <w:rPr>
-          <w:color w:val="38761D"/>
-        </w:rPr>
-        <w:t xml:space="preserve">Something else </w:t>
-      </w:r>
-    </w:p>
-    <w:p/>
-    <w:p/>
+        <w:rPr>
+          <w:rFonts w:asciiTheme="minorHAnsi" w:hAnsiTheme="minorHAnsi"/>
+        </w:rPr>
+      </w:pPr>
+    </w:p>
+    <w:p>
+      <w:pPr>
+        <w:rPr>
+          <w:rFonts w:asciiTheme="minorHAnsi" w:hAnsiTheme="minorHAnsi"/>
+        </w:rPr>
+      </w:pPr>
+    </w:p>
     <w:p>
       <w:pPr>
         <w:pStyle w:val="Heading2"/>
         <w:contextualSpacing w:val="0"/>
+        <w:rPr>
+          <w:rFonts w:asciiTheme="minorHAnsi" w:hAnsiTheme="minorHAnsi"/>
+        </w:rPr>
+      </w:pPr>
+      <w:r>
+        <w:rPr>
+          <w:rFonts w:asciiTheme="minorHAnsi" w:hAnsiTheme="minorHAnsi"/>
+        </w:rPr>
+        <w:lastRenderedPageBreak/>
+        <w:t>Task 5</w:t>
+      </w:r>
+      <w:r>
+        <w:rPr>
+          <w:rFonts w:asciiTheme="minorHAnsi" w:hAnsiTheme="minorHAnsi"/>
+        </w:rPr>
+        <w:t xml:space="preserve">: </w:t>
+      </w:r>
+      <w:r>
+        <w:rPr>
+          <w:rFonts w:asciiTheme="minorHAnsi" w:hAnsiTheme="minorHAnsi"/>
+        </w:rPr>
+        <w:t xml:space="preserve">Implement Maps </w:t>
+      </w:r>
+      <w:proofErr w:type="gramStart"/>
+      <w:r>
+        <w:rPr>
+          <w:rFonts w:asciiTheme="minorHAnsi" w:hAnsiTheme="minorHAnsi"/>
+        </w:rPr>
+        <w:t>And</w:t>
+      </w:r>
+      <w:proofErr w:type="gramEnd"/>
+      <w:r>
+        <w:rPr>
+          <w:rFonts w:asciiTheme="minorHAnsi" w:hAnsiTheme="minorHAnsi"/>
+        </w:rPr>
+        <w:t xml:space="preserve"> </w:t>
+      </w:r>
+      <w:proofErr w:type="spellStart"/>
+      <w:r>
+        <w:rPr>
+          <w:rFonts w:asciiTheme="minorHAnsi" w:hAnsiTheme="minorHAnsi"/>
+        </w:rPr>
+        <w:t>Geofencing</w:t>
+      </w:r>
+      <w:proofErr w:type="spellEnd"/>
+      <w:r>
+        <w:rPr>
+          <w:rFonts w:asciiTheme="minorHAnsi" w:hAnsiTheme="minorHAnsi"/>
+        </w:rPr>
+        <w:t xml:space="preserve"> Backend Services</w:t>
+      </w:r>
+    </w:p>
+    <w:p>
+      <w:pPr>
+        <w:pStyle w:val="ListParagraph"/>
+        <w:numPr>
+          <w:ilvl w:val="0"/>
+          <w:numId w:val="6"/>
+        </w:numPr>
+      </w:pPr>
+      <w:r>
+        <w:t xml:space="preserve">Create and </w:t>
+      </w:r>
+      <w:proofErr w:type="spellStart"/>
+      <w:r>
+        <w:t>IntentService</w:t>
+      </w:r>
+      <w:proofErr w:type="spellEnd"/>
+      <w:r>
+        <w:t xml:space="preserve"> to handle enter/exit of Geofence.</w:t>
+      </w:r>
+      <w:bookmarkStart w:id="16" w:name="_GoBack"/>
+      <w:bookmarkEnd w:id="16"/>
+    </w:p>
+    <w:p>
+      <w:pPr>
+        <w:rPr>
+          <w:rFonts w:asciiTheme="minorHAnsi" w:hAnsiTheme="minorHAnsi"/>
+        </w:rPr>
+      </w:pPr>
+    </w:p>
+    <w:p>
+      <w:pPr>
+        <w:pStyle w:val="Heading2"/>
+        <w:contextualSpacing w:val="0"/>
+        <w:rPr>
+          <w:rFonts w:asciiTheme="minorHAnsi" w:hAnsiTheme="minorHAnsi"/>
+        </w:rPr>
       </w:pPr>
       <w:bookmarkStart w:id="17" w:name="h.kjidlkq4xm3u" w:colFirst="0" w:colLast="0"/>
       <w:bookmarkEnd w:id="17"/>
       <w:r>
-        <w:t xml:space="preserve">Task 5: </w:t>
-      </w:r>
-      <w:r>
-        <w:rPr>
-          <w:color w:val="38761D"/>
-        </w:rPr>
-        <w:t>Your Next Task</w:t>
-      </w:r>
-    </w:p>
-    <w:p/>
-    <w:p>
-      <w:r>
-        <w:rPr>
-          <w:color w:val="38761D"/>
-        </w:rPr>
-        <w:t>Describe the next task. List the subtasks. For example:</w:t>
-      </w:r>
-    </w:p>
-    <w:p>
-      <w:pPr>
+        <w:rPr>
+          <w:rFonts w:asciiTheme="minorHAnsi" w:hAnsiTheme="minorHAnsi"/>
+        </w:rPr>
+        <w:t>Task 6</w:t>
+      </w:r>
+      <w:r>
+        <w:rPr>
+          <w:rFonts w:asciiTheme="minorHAnsi" w:hAnsiTheme="minorHAnsi"/>
+        </w:rPr>
+        <w:t>: Final Features</w:t>
+      </w:r>
+      <w:r>
+        <w:rPr>
+          <w:rFonts w:asciiTheme="minorHAnsi" w:hAnsiTheme="minorHAnsi"/>
+        </w:rPr>
+        <w:t xml:space="preserve"> and Miscellaneous Items</w:t>
+      </w:r>
+    </w:p>
+    <w:p>
+      <w:pPr>
+        <w:pStyle w:val="ListParagraph"/>
         <w:numPr>
           <w:ilvl w:val="0"/>
-          <w:numId w:val="3"/>
+          <w:numId w:val="6"/>
         </w:numPr>
-        <w:ind w:hanging="360"/>
-        <w:contextualSpacing/>
-        <w:rPr>
-          <w:color w:val="38761D"/>
-        </w:rPr>
-      </w:pPr>
-      <w:r>
-        <w:rPr>
-          <w:color w:val="38761D"/>
-        </w:rPr>
-        <w:t xml:space="preserve">Create layout </w:t>
-      </w:r>
-    </w:p>
-    <w:p>
-      <w:pPr>
+        <w:rPr>
+          <w:rFonts w:asciiTheme="minorHAnsi" w:hAnsiTheme="minorHAnsi"/>
+          <w:color w:val="000000" w:themeColor="text1"/>
+        </w:rPr>
+      </w:pPr>
+      <w:r>
+        <w:rPr>
+          <w:rFonts w:asciiTheme="minorHAnsi" w:hAnsiTheme="minorHAnsi"/>
+          <w:color w:val="000000" w:themeColor="text1"/>
+        </w:rPr>
+        <w:t>Create Preference Settings menu</w:t>
+      </w:r>
+    </w:p>
+    <w:p>
+      <w:pPr>
+        <w:pStyle w:val="ListParagraph"/>
         <w:numPr>
           <w:ilvl w:val="0"/>
-          <w:numId w:val="3"/>
+          <w:numId w:val="6"/>
         </w:numPr>
-        <w:ind w:hanging="360"/>
-        <w:contextualSpacing/>
-        <w:rPr>
-          <w:color w:val="38761D"/>
-        </w:rPr>
-      </w:pPr>
-      <w:r>
-        <w:rPr>
-          <w:color w:val="38761D"/>
-        </w:rPr>
-        <w:t xml:space="preserve">Something else </w:t>
-      </w:r>
-    </w:p>
-    <w:p/>
-    <w:p/>
-    <w:p/>
-    <w:p/>
-    <w:p/>
-    <w:p/>
-    <w:p>
-      <w:r>
-        <w:t xml:space="preserve">Add as many tasks as you need to complete your app. </w:t>
-      </w:r>
-    </w:p>
-    <w:p/>
-    <w:p>
-      <w:pPr>
-        <w:pBdr>
-          <w:top w:val="single" w:sz="4" w:space="1" w:color="auto"/>
-        </w:pBdr>
-      </w:pPr>
-    </w:p>
-    <w:p/>
-    <w:p>
-      <w:r>
-        <w:rPr>
-          <w:b/>
-        </w:rPr>
-        <w:t>Submission Instructions</w:t>
-      </w:r>
-    </w:p>
-    <w:p>
-      <w:pPr>
+        <w:rPr>
+          <w:rFonts w:asciiTheme="minorHAnsi" w:hAnsiTheme="minorHAnsi"/>
+        </w:rPr>
+      </w:pPr>
+      <w:r>
+        <w:rPr>
+          <w:rFonts w:asciiTheme="minorHAnsi" w:hAnsiTheme="minorHAnsi"/>
+        </w:rPr>
+        <w:t>Verify all strings are located in the strings.xml file and uses RTL</w:t>
+      </w:r>
+    </w:p>
+    <w:p>
+      <w:pPr>
+        <w:pStyle w:val="ListParagraph"/>
         <w:numPr>
           <w:ilvl w:val="0"/>
-          <w:numId w:val="5"/>
+          <w:numId w:val="6"/>
         </w:numPr>
-        <w:ind w:hanging="360"/>
-        <w:contextualSpacing/>
-      </w:pPr>
-      <w:r>
-        <w:rPr>
-          <w:rFonts w:ascii="Nova Mono" w:eastAsia="Nova Mono" w:hAnsi="Nova Mono" w:cs="Nova Mono"/>
-        </w:rPr>
-        <w:t>After you’ve completed all the sections, download this document as a PDF [ File → Download as PDF ]</w:t>
-      </w:r>
-    </w:p>
-    <w:p>
-      <w:pPr>
+        <w:rPr>
+          <w:rFonts w:asciiTheme="minorHAnsi" w:hAnsiTheme="minorHAnsi"/>
+        </w:rPr>
+      </w:pPr>
+      <w:r>
+        <w:rPr>
+          <w:rFonts w:asciiTheme="minorHAnsi" w:hAnsiTheme="minorHAnsi"/>
+        </w:rPr>
+        <w:t xml:space="preserve">Create Content </w:t>
+      </w:r>
+      <w:r>
+        <w:rPr>
+          <w:rFonts w:asciiTheme="minorHAnsi" w:hAnsiTheme="minorHAnsi"/>
+        </w:rPr>
+        <w:t>Descriptions</w:t>
+      </w:r>
+      <w:r>
+        <w:rPr>
+          <w:rFonts w:asciiTheme="minorHAnsi" w:hAnsiTheme="minorHAnsi"/>
+        </w:rPr>
+        <w:t xml:space="preserve"> on relative components on the UI</w:t>
+      </w:r>
+    </w:p>
+    <w:p>
+      <w:pPr>
+        <w:rPr>
+          <w:rFonts w:asciiTheme="minorHAnsi" w:hAnsiTheme="minorHAnsi"/>
+        </w:rPr>
+      </w:pPr>
+    </w:p>
+    <w:p>
+      <w:pPr>
+        <w:pStyle w:val="Heading2"/>
+        <w:contextualSpacing w:val="0"/>
+        <w:rPr>
+          <w:rFonts w:asciiTheme="minorHAnsi" w:hAnsiTheme="minorHAnsi"/>
+        </w:rPr>
+      </w:pPr>
+      <w:r>
+        <w:rPr>
+          <w:rFonts w:asciiTheme="minorHAnsi" w:hAnsiTheme="minorHAnsi"/>
+        </w:rPr>
+        <w:t>Task 7</w:t>
+      </w:r>
+      <w:r>
+        <w:rPr>
+          <w:rFonts w:asciiTheme="minorHAnsi" w:hAnsiTheme="minorHAnsi"/>
+        </w:rPr>
+        <w:t>: Get App Ready for Release</w:t>
+      </w:r>
+    </w:p>
+    <w:p>
+      <w:pPr>
+        <w:pStyle w:val="ListParagraph"/>
         <w:numPr>
           <w:ilvl w:val="0"/>
-          <w:numId w:val="5"/>
+          <w:numId w:val="6"/>
         </w:numPr>
-        <w:ind w:hanging="360"/>
-        <w:contextualSpacing/>
-      </w:pPr>
-      <w:r>
-        <w:t>Create a new GitHub repo for the capstone. Name it “</w:t>
-      </w:r>
-      <w:r>
-        <w:rPr>
-          <w:b/>
-        </w:rPr>
-        <w:t>Capstone Project</w:t>
-      </w:r>
-      <w:r>
-        <w:t>”</w:t>
-      </w:r>
-    </w:p>
-    <w:p>
-      <w:pPr>
+        <w:rPr>
+          <w:rFonts w:asciiTheme="minorHAnsi" w:hAnsiTheme="minorHAnsi"/>
+        </w:rPr>
+      </w:pPr>
+      <w:r>
+        <w:rPr>
+          <w:rFonts w:asciiTheme="minorHAnsi" w:hAnsiTheme="minorHAnsi"/>
+        </w:rPr>
+        <w:t xml:space="preserve">Create Free and Paid Versions. Add </w:t>
+      </w:r>
+      <w:proofErr w:type="spellStart"/>
+      <w:r>
+        <w:rPr>
+          <w:rFonts w:asciiTheme="minorHAnsi" w:hAnsiTheme="minorHAnsi"/>
+        </w:rPr>
+        <w:t>Add</w:t>
+      </w:r>
+      <w:proofErr w:type="spellEnd"/>
+      <w:r>
+        <w:rPr>
+          <w:rFonts w:asciiTheme="minorHAnsi" w:hAnsiTheme="minorHAnsi"/>
+        </w:rPr>
+        <w:t xml:space="preserve"> to the bottom of the </w:t>
+      </w:r>
+      <w:proofErr w:type="spellStart"/>
+      <w:r>
+        <w:rPr>
+          <w:rFonts w:asciiTheme="minorHAnsi" w:hAnsiTheme="minorHAnsi"/>
+        </w:rPr>
+        <w:t>MainActivity</w:t>
+      </w:r>
+      <w:proofErr w:type="spellEnd"/>
+      <w:r>
+        <w:rPr>
+          <w:rFonts w:asciiTheme="minorHAnsi" w:hAnsiTheme="minorHAnsi"/>
+        </w:rPr>
+        <w:t xml:space="preserve"> under the Profile </w:t>
+      </w:r>
+      <w:proofErr w:type="spellStart"/>
+      <w:r>
+        <w:rPr>
+          <w:rFonts w:asciiTheme="minorHAnsi" w:hAnsiTheme="minorHAnsi"/>
+        </w:rPr>
+        <w:t>ListView</w:t>
+      </w:r>
+      <w:proofErr w:type="spellEnd"/>
+    </w:p>
+    <w:p>
+      <w:pPr>
+        <w:pStyle w:val="ListParagraph"/>
         <w:numPr>
           <w:ilvl w:val="0"/>
-          <w:numId w:val="5"/>
+          <w:numId w:val="6"/>
         </w:numPr>
-        <w:ind w:hanging="360"/>
-        <w:contextualSpacing/>
-      </w:pPr>
-      <w:r>
-        <w:t>Add this document to your repo. Make sure it’s named “</w:t>
-      </w:r>
-      <w:r>
-        <w:rPr>
-          <w:b/>
-        </w:rPr>
-        <w:t>Capstone_Stage1.pdf</w:t>
-      </w:r>
-      <w:r>
-        <w:t xml:space="preserve">” </w:t>
+        <w:rPr>
+          <w:rFonts w:asciiTheme="minorHAnsi" w:hAnsiTheme="minorHAnsi"/>
+        </w:rPr>
+      </w:pPr>
+      <w:r>
+        <w:rPr>
+          <w:rFonts w:asciiTheme="minorHAnsi" w:hAnsiTheme="minorHAnsi"/>
+        </w:rPr>
+        <w:t>Create App Icon</w:t>
+      </w:r>
+    </w:p>
+    <w:p>
+      <w:pPr>
+        <w:pStyle w:val="ListParagraph"/>
+        <w:numPr>
+          <w:ilvl w:val="0"/>
+          <w:numId w:val="6"/>
+        </w:numPr>
+        <w:rPr>
+          <w:rFonts w:asciiTheme="minorHAnsi" w:hAnsiTheme="minorHAnsi"/>
+        </w:rPr>
+      </w:pPr>
+      <w:r>
+        <w:rPr>
+          <w:rFonts w:asciiTheme="minorHAnsi" w:hAnsiTheme="minorHAnsi"/>
+        </w:rPr>
+        <w:t>Create Signed APK for App</w:t>
+      </w:r>
+    </w:p>
+    <w:p>
+      <w:pPr>
+        <w:rPr>
+          <w:rFonts w:asciiTheme="minorHAnsi" w:hAnsiTheme="minorHAnsi"/>
+        </w:rPr>
+      </w:pPr>
+    </w:p>
+    <w:p>
+      <w:pPr>
+        <w:pStyle w:val="Heading2"/>
+        <w:contextualSpacing w:val="0"/>
+        <w:rPr>
+          <w:rFonts w:asciiTheme="minorHAnsi" w:hAnsiTheme="minorHAnsi"/>
+        </w:rPr>
+      </w:pPr>
+      <w:r>
+        <w:rPr>
+          <w:rFonts w:asciiTheme="minorHAnsi" w:hAnsiTheme="minorHAnsi"/>
+        </w:rPr>
+        <w:t>Task 8</w:t>
+      </w:r>
+      <w:r>
+        <w:rPr>
+          <w:rFonts w:asciiTheme="minorHAnsi" w:hAnsiTheme="minorHAnsi"/>
+        </w:rPr>
+        <w:t>: Optional Features</w:t>
+      </w:r>
+    </w:p>
+    <w:p/>
+    <w:p>
+      <w:pPr>
+        <w:rPr>
+          <w:rFonts w:asciiTheme="minorHAnsi" w:hAnsiTheme="minorHAnsi"/>
+        </w:rPr>
+      </w:pPr>
+      <w:r>
+        <w:rPr>
+          <w:rFonts w:asciiTheme="minorHAnsi" w:hAnsiTheme="minorHAnsi"/>
+        </w:rPr>
+        <w:t>These are features that are optional and may be put in on this first phase if time permits. If not, they will be moved to Phase II development.</w:t>
+      </w:r>
+    </w:p>
+    <w:p>
+      <w:pPr>
+        <w:pStyle w:val="ListParagraph"/>
+        <w:numPr>
+          <w:ilvl w:val="0"/>
+          <w:numId w:val="6"/>
+        </w:numPr>
+        <w:rPr>
+          <w:rFonts w:asciiTheme="minorHAnsi" w:hAnsiTheme="minorHAnsi"/>
+        </w:rPr>
+      </w:pPr>
+      <w:r>
+        <w:rPr>
+          <w:rFonts w:asciiTheme="minorHAnsi" w:hAnsiTheme="minorHAnsi"/>
+        </w:rPr>
+        <w:t>Extend to Wearable</w:t>
+      </w:r>
+    </w:p>
+    <w:p>
+      <w:pPr>
+        <w:pStyle w:val="ListParagraph"/>
+        <w:numPr>
+          <w:ilvl w:val="0"/>
+          <w:numId w:val="6"/>
+        </w:numPr>
+        <w:rPr>
+          <w:rFonts w:asciiTheme="minorHAnsi" w:hAnsiTheme="minorHAnsi"/>
+        </w:rPr>
+      </w:pPr>
+      <w:r>
+        <w:rPr>
+          <w:rFonts w:asciiTheme="minorHAnsi" w:hAnsiTheme="minorHAnsi"/>
+        </w:rPr>
+        <w:t>Create Intro Tutorial Screens</w:t>
+      </w:r>
+    </w:p>
+    <w:p>
+      <w:pPr>
+        <w:pStyle w:val="ListParagraph"/>
+        <w:numPr>
+          <w:ilvl w:val="0"/>
+          <w:numId w:val="6"/>
+        </w:numPr>
+        <w:rPr>
+          <w:rFonts w:asciiTheme="minorHAnsi" w:hAnsiTheme="minorHAnsi"/>
+        </w:rPr>
+      </w:pPr>
+      <w:r>
+        <w:rPr>
+          <w:rFonts w:asciiTheme="minorHAnsi" w:hAnsiTheme="minorHAnsi"/>
+        </w:rPr>
+        <w:t xml:space="preserve">Create a third type of profile called “Calendar”. This will link to your Google </w:t>
+      </w:r>
+      <w:proofErr w:type="spellStart"/>
+      <w:r>
+        <w:rPr>
+          <w:rFonts w:asciiTheme="minorHAnsi" w:hAnsiTheme="minorHAnsi"/>
+        </w:rPr>
+        <w:t>Calander</w:t>
+      </w:r>
+      <w:proofErr w:type="spellEnd"/>
+      <w:r>
+        <w:rPr>
+          <w:rFonts w:asciiTheme="minorHAnsi" w:hAnsiTheme="minorHAnsi"/>
+        </w:rPr>
+        <w:t xml:space="preserve"> and perhaps other, so you can set volume controls for your meetings and events.</w:t>
       </w:r>
     </w:p>
     <w:p/>
@@ -1717,7 +2949,7 @@
 </file>
 
 <file path=word/endnotes.xml><?xml version="1.0" encoding="utf-8"?>
-<w:endnotes xmlns:wpc="http://schemas.microsoft.com/office/word/2010/wordprocessingCanvas" xmlns:cx="http://schemas.microsoft.com/office/drawing/2014/chartex" xmlns:cx1="http://schemas.microsoft.com/office/drawing/2015/9/8/chartex" xmlns:mc="http://schemas.openxmlformats.org/markup-compatibility/2006" xmlns:o="urn:schemas-microsoft-com:office:office" xmlns:r="http://schemas.openxmlformats.org/officeDocument/2006/relationships" xmlns:m="http://schemas.openxmlformats.org/officeDocument/2006/math" xmlns:v="urn:schemas-microsoft-com:vml" xmlns:wp14="http://schemas.microsoft.com/office/word/2010/wordprocessingDrawing" xmlns:wp="http://schemas.openxmlformats.org/drawingml/2006/wordprocessingDrawing" xmlns:w10="urn:schemas-microsoft-com:office:word" xmlns:w="http://schemas.openxmlformats.org/wordprocessingml/2006/main" xmlns:w14="http://schemas.microsoft.com/office/word/2010/wordml" xmlns:w15="http://schemas.microsoft.com/office/word/2012/wordml" xmlns:w16se="http://schemas.microsoft.com/office/word/2015/wordml/symex" xmlns:wpg="http://schemas.microsoft.com/office/word/2010/wordprocessingGroup" xmlns:wpi="http://schemas.microsoft.com/office/word/2010/wordprocessingInk" xmlns:wne="http://schemas.microsoft.com/office/word/2006/wordml" xmlns:wps="http://schemas.microsoft.com/office/word/2010/wordprocessingShape" mc:Ignorable="w14 w15 w16se wp14">
+<w:endnotes xmlns:wpc="http://schemas.microsoft.com/office/word/2010/wordprocessingCanvas" xmlns:mc="http://schemas.openxmlformats.org/markup-compatibility/2006" xmlns:o="urn:schemas-microsoft-com:office:office" xmlns:r="http://schemas.openxmlformats.org/officeDocument/2006/relationships" xmlns:m="http://schemas.openxmlformats.org/officeDocument/2006/math" xmlns:v="urn:schemas-microsoft-com:vml" xmlns:wp14="http://schemas.microsoft.com/office/word/2010/wordprocessingDrawing" xmlns:wp="http://schemas.openxmlformats.org/drawingml/2006/wordprocessingDrawing" xmlns:w10="urn:schemas-microsoft-com:office:word" xmlns:w="http://schemas.openxmlformats.org/wordprocessingml/2006/main" xmlns:w14="http://schemas.microsoft.com/office/word/2010/wordml" xmlns:w15="http://schemas.microsoft.com/office/word/2012/wordml" xmlns:wpg="http://schemas.microsoft.com/office/word/2010/wordprocessingGroup" xmlns:wpi="http://schemas.microsoft.com/office/word/2010/wordprocessingInk" xmlns:wne="http://schemas.microsoft.com/office/word/2006/wordml" xmlns:wps="http://schemas.microsoft.com/office/word/2010/wordprocessingShape" mc:Ignorable="w14 w15 wp14">
   <w:endnote w:type="separator" w:id="-1">
     <w:p>
       <w:pPr>
@@ -1742,7 +2974,7 @@
 </file>
 
 <file path=word/footer1.xml><?xml version="1.0" encoding="utf-8"?>
-<w:ftr xmlns:wpc="http://schemas.microsoft.com/office/word/2010/wordprocessingCanvas" xmlns:cx="http://schemas.microsoft.com/office/drawing/2014/chartex" xmlns:cx1="http://schemas.microsoft.com/office/drawing/2015/9/8/chartex" xmlns:mc="http://schemas.openxmlformats.org/markup-compatibility/2006" xmlns:o="urn:schemas-microsoft-com:office:office" xmlns:r="http://schemas.openxmlformats.org/officeDocument/2006/relationships" xmlns:m="http://schemas.openxmlformats.org/officeDocument/2006/math" xmlns:v="urn:schemas-microsoft-com:vml" xmlns:wp14="http://schemas.microsoft.com/office/word/2010/wordprocessingDrawing" xmlns:wp="http://schemas.openxmlformats.org/drawingml/2006/wordprocessingDrawing" xmlns:w10="urn:schemas-microsoft-com:office:word" xmlns:w="http://schemas.openxmlformats.org/wordprocessingml/2006/main" xmlns:w14="http://schemas.microsoft.com/office/word/2010/wordml" xmlns:w15="http://schemas.microsoft.com/office/word/2012/wordml" xmlns:w16se="http://schemas.microsoft.com/office/word/2015/wordml/symex" xmlns:wpg="http://schemas.microsoft.com/office/word/2010/wordprocessingGroup" xmlns:wpi="http://schemas.microsoft.com/office/word/2010/wordprocessingInk" xmlns:wne="http://schemas.microsoft.com/office/word/2006/wordml" xmlns:wps="http://schemas.microsoft.com/office/word/2010/wordprocessingShape" mc:Ignorable="w14 w15 w16se wp14">
+<w:ftr xmlns:wpc="http://schemas.microsoft.com/office/word/2010/wordprocessingCanvas" xmlns:mc="http://schemas.openxmlformats.org/markup-compatibility/2006" xmlns:o="urn:schemas-microsoft-com:office:office" xmlns:r="http://schemas.openxmlformats.org/officeDocument/2006/relationships" xmlns:m="http://schemas.openxmlformats.org/officeDocument/2006/math" xmlns:v="urn:schemas-microsoft-com:vml" xmlns:wp14="http://schemas.microsoft.com/office/word/2010/wordprocessingDrawing" xmlns:wp="http://schemas.openxmlformats.org/drawingml/2006/wordprocessingDrawing" xmlns:w10="urn:schemas-microsoft-com:office:word" xmlns:w="http://schemas.openxmlformats.org/wordprocessingml/2006/main" xmlns:w14="http://schemas.microsoft.com/office/word/2010/wordml" xmlns:w15="http://schemas.microsoft.com/office/word/2012/wordml" xmlns:wpg="http://schemas.microsoft.com/office/word/2010/wordprocessingGroup" xmlns:wpi="http://schemas.microsoft.com/office/word/2010/wordprocessingInk" xmlns:wne="http://schemas.microsoft.com/office/word/2006/wordml" xmlns:wps="http://schemas.microsoft.com/office/word/2010/wordprocessingShape" mc:Ignorable="w14 w15 wp14">
   <w:p>
     <w:pPr>
       <w:jc w:val="right"/>
@@ -1760,7 +2992,7 @@
       <w:rPr>
         <w:noProof/>
       </w:rPr>
-      <w:t>5</w:t>
+      <w:t>6</w:t>
     </w:r>
     <w:r>
       <w:fldChar w:fldCharType="end"/>
@@ -1770,7 +3002,7 @@
 </file>
 
 <file path=word/footnotes.xml><?xml version="1.0" encoding="utf-8"?>
-<w:footnotes xmlns:wpc="http://schemas.microsoft.com/office/word/2010/wordprocessingCanvas" xmlns:cx="http://schemas.microsoft.com/office/drawing/2014/chartex" xmlns:cx1="http://schemas.microsoft.com/office/drawing/2015/9/8/chartex" xmlns:mc="http://schemas.openxmlformats.org/markup-compatibility/2006" xmlns:o="urn:schemas-microsoft-com:office:office" xmlns:r="http://schemas.openxmlformats.org/officeDocument/2006/relationships" xmlns:m="http://schemas.openxmlformats.org/officeDocument/2006/math" xmlns:v="urn:schemas-microsoft-com:vml" xmlns:wp14="http://schemas.microsoft.com/office/word/2010/wordprocessingDrawing" xmlns:wp="http://schemas.openxmlformats.org/drawingml/2006/wordprocessingDrawing" xmlns:w10="urn:schemas-microsoft-com:office:word" xmlns:w="http://schemas.openxmlformats.org/wordprocessingml/2006/main" xmlns:w14="http://schemas.microsoft.com/office/word/2010/wordml" xmlns:w15="http://schemas.microsoft.com/office/word/2012/wordml" xmlns:w16se="http://schemas.microsoft.com/office/word/2015/wordml/symex" xmlns:wpg="http://schemas.microsoft.com/office/word/2010/wordprocessingGroup" xmlns:wpi="http://schemas.microsoft.com/office/word/2010/wordprocessingInk" xmlns:wne="http://schemas.microsoft.com/office/word/2006/wordml" xmlns:wps="http://schemas.microsoft.com/office/word/2010/wordprocessingShape" mc:Ignorable="w14 w15 w16se wp14">
+<w:footnotes xmlns:wpc="http://schemas.microsoft.com/office/word/2010/wordprocessingCanvas" xmlns:mc="http://schemas.openxmlformats.org/markup-compatibility/2006" xmlns:o="urn:schemas-microsoft-com:office:office" xmlns:r="http://schemas.openxmlformats.org/officeDocument/2006/relationships" xmlns:m="http://schemas.openxmlformats.org/officeDocument/2006/math" xmlns:v="urn:schemas-microsoft-com:vml" xmlns:wp14="http://schemas.microsoft.com/office/word/2010/wordprocessingDrawing" xmlns:wp="http://schemas.openxmlformats.org/drawingml/2006/wordprocessingDrawing" xmlns:w10="urn:schemas-microsoft-com:office:word" xmlns:w="http://schemas.openxmlformats.org/wordprocessingml/2006/main" xmlns:w14="http://schemas.microsoft.com/office/word/2010/wordml" xmlns:w15="http://schemas.microsoft.com/office/word/2012/wordml" xmlns:wpg="http://schemas.microsoft.com/office/word/2010/wordprocessingGroup" xmlns:wpi="http://schemas.microsoft.com/office/word/2010/wordprocessingInk" xmlns:wne="http://schemas.microsoft.com/office/word/2006/wordml" xmlns:wps="http://schemas.microsoft.com/office/word/2010/wordprocessingShape" mc:Ignorable="w14 w15 wp14">
   <w:footnote w:type="separator" w:id="-1">
     <w:p>
       <w:pPr>
@@ -1795,7 +3027,7 @@
 </file>
 
 <file path=word/header1.xml><?xml version="1.0" encoding="utf-8"?>
-<w:hdr xmlns:wpc="http://schemas.microsoft.com/office/word/2010/wordprocessingCanvas" xmlns:cx="http://schemas.microsoft.com/office/drawing/2014/chartex" xmlns:cx1="http://schemas.microsoft.com/office/drawing/2015/9/8/chartex" xmlns:mc="http://schemas.openxmlformats.org/markup-compatibility/2006" xmlns:o="urn:schemas-microsoft-com:office:office" xmlns:r="http://schemas.openxmlformats.org/officeDocument/2006/relationships" xmlns:m="http://schemas.openxmlformats.org/officeDocument/2006/math" xmlns:v="urn:schemas-microsoft-com:vml" xmlns:wp14="http://schemas.microsoft.com/office/word/2010/wordprocessingDrawing" xmlns:wp="http://schemas.openxmlformats.org/drawingml/2006/wordprocessingDrawing" xmlns:w10="urn:schemas-microsoft-com:office:word" xmlns:w="http://schemas.openxmlformats.org/wordprocessingml/2006/main" xmlns:w14="http://schemas.microsoft.com/office/word/2010/wordml" xmlns:w15="http://schemas.microsoft.com/office/word/2012/wordml" xmlns:w16se="http://schemas.microsoft.com/office/word/2015/wordml/symex" xmlns:wpg="http://schemas.microsoft.com/office/word/2010/wordprocessingGroup" xmlns:wpi="http://schemas.microsoft.com/office/word/2010/wordprocessingInk" xmlns:wne="http://schemas.microsoft.com/office/word/2006/wordml" xmlns:wps="http://schemas.microsoft.com/office/word/2010/wordprocessingShape" mc:Ignorable="w14 w15 w16se wp14">
+<w:hdr xmlns:wpc="http://schemas.microsoft.com/office/word/2010/wordprocessingCanvas" xmlns:mc="http://schemas.openxmlformats.org/markup-compatibility/2006" xmlns:o="urn:schemas-microsoft-com:office:office" xmlns:r="http://schemas.openxmlformats.org/officeDocument/2006/relationships" xmlns:m="http://schemas.openxmlformats.org/officeDocument/2006/math" xmlns:v="urn:schemas-microsoft-com:vml" xmlns:wp14="http://schemas.microsoft.com/office/word/2010/wordprocessingDrawing" xmlns:wp="http://schemas.openxmlformats.org/drawingml/2006/wordprocessingDrawing" xmlns:w10="urn:schemas-microsoft-com:office:word" xmlns:w="http://schemas.openxmlformats.org/wordprocessingml/2006/main" xmlns:w14="http://schemas.microsoft.com/office/word/2010/wordml" xmlns:w15="http://schemas.microsoft.com/office/word/2012/wordml" xmlns:wpg="http://schemas.microsoft.com/office/word/2010/wordprocessingGroup" xmlns:wpi="http://schemas.microsoft.com/office/word/2010/wordprocessingInk" xmlns:wne="http://schemas.microsoft.com/office/word/2006/wordml" xmlns:wps="http://schemas.microsoft.com/office/word/2010/wordprocessingShape" mc:Ignorable="w14 w15 wp14">
   <w:p>
     <w:r>
       <w:rPr>
@@ -1808,7 +3040,7 @@
 </file>
 
 <file path=word/numbering.xml><?xml version="1.0" encoding="utf-8"?>
-<w:numbering xmlns:wpc="http://schemas.microsoft.com/office/word/2010/wordprocessingCanvas" xmlns:cx="http://schemas.microsoft.com/office/drawing/2014/chartex" xmlns:cx1="http://schemas.microsoft.com/office/drawing/2015/9/8/chartex" xmlns:mc="http://schemas.openxmlformats.org/markup-compatibility/2006" xmlns:o="urn:schemas-microsoft-com:office:office" xmlns:r="http://schemas.openxmlformats.org/officeDocument/2006/relationships" xmlns:m="http://schemas.openxmlformats.org/officeDocument/2006/math" xmlns:v="urn:schemas-microsoft-com:vml" xmlns:wp14="http://schemas.microsoft.com/office/word/2010/wordprocessingDrawing" xmlns:wp="http://schemas.openxmlformats.org/drawingml/2006/wordprocessingDrawing" xmlns:w10="urn:schemas-microsoft-com:office:word" xmlns:w="http://schemas.openxmlformats.org/wordprocessingml/2006/main" xmlns:w14="http://schemas.microsoft.com/office/word/2010/wordml" xmlns:w15="http://schemas.microsoft.com/office/word/2012/wordml" xmlns:w16se="http://schemas.microsoft.com/office/word/2015/wordml/symex" xmlns:wpg="http://schemas.microsoft.com/office/word/2010/wordprocessingGroup" xmlns:wpi="http://schemas.microsoft.com/office/word/2010/wordprocessingInk" xmlns:wne="http://schemas.microsoft.com/office/word/2006/wordml" xmlns:wps="http://schemas.microsoft.com/office/word/2010/wordprocessingShape" mc:Ignorable="w14 w15 w16se wp14">
+<w:numbering xmlns:wpc="http://schemas.microsoft.com/office/word/2010/wordprocessingCanvas" xmlns:mc="http://schemas.openxmlformats.org/markup-compatibility/2006" xmlns:o="urn:schemas-microsoft-com:office:office" xmlns:r="http://schemas.openxmlformats.org/officeDocument/2006/relationships" xmlns:m="http://schemas.openxmlformats.org/officeDocument/2006/math" xmlns:v="urn:schemas-microsoft-com:vml" xmlns:wp14="http://schemas.microsoft.com/office/word/2010/wordprocessingDrawing" xmlns:wp="http://schemas.openxmlformats.org/drawingml/2006/wordprocessingDrawing" xmlns:w10="urn:schemas-microsoft-com:office:word" xmlns:w="http://schemas.openxmlformats.org/wordprocessingml/2006/main" xmlns:w14="http://schemas.microsoft.com/office/word/2010/wordml" xmlns:w15="http://schemas.microsoft.com/office/word/2012/wordml" xmlns:wpg="http://schemas.microsoft.com/office/word/2010/wordprocessingGroup" xmlns:wpi="http://schemas.microsoft.com/office/word/2010/wordprocessingInk" xmlns:wne="http://schemas.microsoft.com/office/word/2006/wordml" xmlns:wps="http://schemas.microsoft.com/office/word/2010/wordprocessingShape" mc:Ignorable="w14 w15 wp14">
   <w:abstractNum w:abstractNumId="0" w15:restartNumberingAfterBreak="0">
     <w:nsid w:val="0E672606"/>
     <w:multiLevelType w:val="multilevel"/>
@@ -2624,7 +3856,7 @@
 </file>
 
 <file path=word/styles.xml><?xml version="1.0" encoding="utf-8"?>
-<w:styles xmlns:mc="http://schemas.openxmlformats.org/markup-compatibility/2006" xmlns:r="http://schemas.openxmlformats.org/officeDocument/2006/relationships" xmlns:w="http://schemas.openxmlformats.org/wordprocessingml/2006/main" xmlns:w14="http://schemas.microsoft.com/office/word/2010/wordml" xmlns:w15="http://schemas.microsoft.com/office/word/2012/wordml" xmlns:w16se="http://schemas.microsoft.com/office/word/2015/wordml/symex" mc:Ignorable="w14 w15 w16se">
+<w:styles xmlns:mc="http://schemas.openxmlformats.org/markup-compatibility/2006" xmlns:r="http://schemas.openxmlformats.org/officeDocument/2006/relationships" xmlns:w="http://schemas.openxmlformats.org/wordprocessingml/2006/main" xmlns:w14="http://schemas.microsoft.com/office/word/2010/wordml" xmlns:w15="http://schemas.microsoft.com/office/word/2012/wordml" mc:Ignorable="w14 w15">
   <w:docDefaults>
     <w:rPrDefault>
       <w:rPr>
@@ -3192,6 +4424,36 @@
       <w:contextualSpacing/>
     </w:pPr>
   </w:style>
+  <w:style w:type="paragraph" w:styleId="BalloonText">
+    <w:name w:val="Balloon Text"/>
+    <w:basedOn w:val="Normal"/>
+    <w:link w:val="BalloonTextChar"/>
+    <w:uiPriority w:val="99"/>
+    <w:semiHidden/>
+    <w:unhideWhenUsed/>
+    <w:rsid w:val="009E2008"/>
+    <w:pPr>
+      <w:spacing w:line="240" w:lineRule="auto"/>
+    </w:pPr>
+    <w:rPr>
+      <w:rFonts w:ascii="Segoe UI" w:hAnsi="Segoe UI" w:cs="Segoe UI"/>
+      <w:sz w:val="18"/>
+      <w:szCs w:val="18"/>
+    </w:rPr>
+  </w:style>
+  <w:style w:type="character" w:customStyle="1" w:styleId="BalloonTextChar">
+    <w:name w:val="Balloon Text Char"/>
+    <w:basedOn w:val="DefaultParagraphFont"/>
+    <w:link w:val="BalloonText"/>
+    <w:uiPriority w:val="99"/>
+    <w:semiHidden/>
+    <w:rsid w:val="009E2008"/>
+    <w:rPr>
+      <w:rFonts w:ascii="Segoe UI" w:hAnsi="Segoe UI" w:cs="Segoe UI"/>
+      <w:sz w:val="18"/>
+      <w:szCs w:val="18"/>
+    </w:rPr>
+  </w:style>
 </w:styles>
 </file>
 

</xml_diff>

<commit_message>
Updated more tasks in doc. Added Table of Contents
</commit_message>
<xml_diff>
--- a/Capstone_Stage1.docx
+++ b/Capstone_Stage1.docx
@@ -5,6 +5,23 @@
   <w:body>
     <w:p>
       <w:pPr>
+        <w:pStyle w:val="Title"/>
+        <w:contextualSpacing w:val="0"/>
+        <w:rPr>
+          <w:rFonts w:asciiTheme="minorHAnsi" w:hAnsiTheme="minorHAnsi"/>
+          <w:color w:val="000000" w:themeColor="text1"/>
+        </w:rPr>
+      </w:pPr>
+      <w:r>
+        <w:rPr>
+          <w:rFonts w:asciiTheme="minorHAnsi" w:hAnsiTheme="minorHAnsi"/>
+          <w:color w:val="000000" w:themeColor="text1"/>
+        </w:rPr>
+        <w:t xml:space="preserve">Volume Manager </w:t>
+      </w:r>
+    </w:p>
+    <w:p>
+      <w:pPr>
         <w:rPr>
           <w:rFonts w:asciiTheme="minorHAnsi" w:hAnsiTheme="minorHAnsi"/>
         </w:rPr>
@@ -14,202 +31,20 @@
           <w:rFonts w:asciiTheme="minorHAnsi" w:hAnsiTheme="minorHAnsi"/>
           <w:b/>
         </w:rPr>
-        <w:t>How to Use this Template</w:t>
-      </w:r>
-    </w:p>
-    <w:p>
-      <w:pPr>
-        <w:numPr>
-          <w:ilvl w:val="0"/>
-          <w:numId w:val="4"/>
-        </w:numPr>
-        <w:ind w:hanging="360"/>
-        <w:contextualSpacing/>
-        <w:rPr>
-          <w:rFonts w:asciiTheme="minorHAnsi" w:hAnsiTheme="minorHAnsi"/>
-        </w:rPr>
-      </w:pPr>
-      <w:r>
-        <w:rPr>
-          <w:rFonts w:asciiTheme="minorHAnsi" w:eastAsia="Nova Mono" w:hAnsiTheme="minorHAnsi" w:cs="Nova Mono"/>
-        </w:rPr>
-        <w:t xml:space="preserve">Make a copy </w:t>
-      </w:r>
-      <w:proofErr w:type="gramStart"/>
-      <w:r>
-        <w:rPr>
-          <w:rFonts w:asciiTheme="minorHAnsi" w:eastAsia="Nova Mono" w:hAnsiTheme="minorHAnsi" w:cs="Nova Mono"/>
-        </w:rPr>
-        <w:t>[ File</w:t>
-      </w:r>
-      <w:proofErr w:type="gramEnd"/>
-      <w:r>
-        <w:rPr>
-          <w:rFonts w:asciiTheme="minorHAnsi" w:eastAsia="Nova Mono" w:hAnsiTheme="minorHAnsi" w:cs="Nova Mono"/>
-        </w:rPr>
-        <w:t xml:space="preserve"> → Make a copy... ] </w:t>
-      </w:r>
-    </w:p>
-    <w:p>
-      <w:pPr>
-        <w:numPr>
-          <w:ilvl w:val="0"/>
-          <w:numId w:val="4"/>
-        </w:numPr>
-        <w:ind w:hanging="360"/>
-        <w:contextualSpacing/>
-        <w:rPr>
-          <w:rFonts w:asciiTheme="minorHAnsi" w:hAnsiTheme="minorHAnsi"/>
-        </w:rPr>
-      </w:pPr>
-      <w:r>
-        <w:rPr>
-          <w:rFonts w:asciiTheme="minorHAnsi" w:hAnsiTheme="minorHAnsi"/>
-        </w:rPr>
-        <w:t>Rename this file: “</w:t>
-      </w:r>
-      <w:r>
-        <w:rPr>
-          <w:rFonts w:asciiTheme="minorHAnsi" w:hAnsiTheme="minorHAnsi"/>
-          <w:b/>
-        </w:rPr>
-        <w:t>Capstone_Stage1</w:t>
-      </w:r>
-      <w:r>
-        <w:rPr>
-          <w:rFonts w:asciiTheme="minorHAnsi" w:hAnsiTheme="minorHAnsi"/>
-        </w:rPr>
-        <w:t xml:space="preserve">” </w:t>
-      </w:r>
-    </w:p>
-    <w:p>
-      <w:pPr>
-        <w:numPr>
-          <w:ilvl w:val="0"/>
-          <w:numId w:val="4"/>
-        </w:numPr>
-        <w:ind w:hanging="360"/>
-        <w:contextualSpacing/>
-        <w:rPr>
-          <w:rFonts w:asciiTheme="minorHAnsi" w:hAnsiTheme="minorHAnsi"/>
-        </w:rPr>
-      </w:pPr>
-      <w:r>
-        <w:rPr>
-          <w:rFonts w:asciiTheme="minorHAnsi" w:hAnsiTheme="minorHAnsi"/>
-        </w:rPr>
-        <w:t xml:space="preserve">Replace the text </w:t>
-      </w:r>
-      <w:r>
-        <w:rPr>
-          <w:rFonts w:asciiTheme="minorHAnsi" w:hAnsiTheme="minorHAnsi"/>
-          <w:color w:val="38761D"/>
-        </w:rPr>
-        <w:t>in green</w:t>
-      </w:r>
-    </w:p>
-    <w:p>
-      <w:pPr>
-        <w:rPr>
-          <w:rFonts w:asciiTheme="minorHAnsi" w:hAnsiTheme="minorHAnsi"/>
-        </w:rPr>
-      </w:pPr>
-    </w:p>
-    <w:p>
-      <w:pPr>
-        <w:rPr>
-          <w:rFonts w:asciiTheme="minorHAnsi" w:hAnsiTheme="minorHAnsi"/>
-        </w:rPr>
-      </w:pPr>
-      <w:r>
-        <w:rPr>
-          <w:rFonts w:asciiTheme="minorHAnsi" w:hAnsiTheme="minorHAnsi"/>
-          <w:b/>
-        </w:rPr>
-        <w:t>Submission Instructions</w:t>
-      </w:r>
-    </w:p>
-    <w:p>
-      <w:pPr>
-        <w:numPr>
-          <w:ilvl w:val="0"/>
-          <w:numId w:val="1"/>
-        </w:numPr>
-        <w:ind w:hanging="360"/>
-        <w:contextualSpacing/>
-        <w:rPr>
-          <w:rFonts w:asciiTheme="minorHAnsi" w:hAnsiTheme="minorHAnsi"/>
-        </w:rPr>
-      </w:pPr>
-      <w:r>
-        <w:rPr>
-          <w:rFonts w:asciiTheme="minorHAnsi" w:eastAsia="Nova Mono" w:hAnsiTheme="minorHAnsi" w:cs="Nova Mono"/>
-        </w:rPr>
-        <w:t>After you’ve completed all the sections, download this document as a PDF [ File → Download as PDF ]</w:t>
-      </w:r>
-    </w:p>
-    <w:p>
-      <w:pPr>
-        <w:numPr>
-          <w:ilvl w:val="0"/>
-          <w:numId w:val="1"/>
-        </w:numPr>
-        <w:ind w:hanging="360"/>
-        <w:contextualSpacing/>
-        <w:rPr>
-          <w:rFonts w:asciiTheme="minorHAnsi" w:hAnsiTheme="minorHAnsi"/>
-        </w:rPr>
-      </w:pPr>
-      <w:r>
-        <w:rPr>
-          <w:rFonts w:asciiTheme="minorHAnsi" w:hAnsiTheme="minorHAnsi"/>
-        </w:rPr>
-        <w:t>Create a new GitHub repo for the capstone. Name it “</w:t>
-      </w:r>
-      <w:r>
-        <w:rPr>
-          <w:rFonts w:asciiTheme="minorHAnsi" w:hAnsiTheme="minorHAnsi"/>
-          <w:b/>
-        </w:rPr>
-        <w:t>Capstone Project</w:t>
-      </w:r>
-      <w:r>
-        <w:rPr>
-          <w:rFonts w:asciiTheme="minorHAnsi" w:hAnsiTheme="minorHAnsi"/>
-        </w:rPr>
-        <w:t>”</w:t>
-      </w:r>
-    </w:p>
-    <w:p>
-      <w:pPr>
-        <w:numPr>
-          <w:ilvl w:val="0"/>
-          <w:numId w:val="1"/>
-        </w:numPr>
-        <w:ind w:hanging="360"/>
-        <w:contextualSpacing/>
-        <w:rPr>
-          <w:rFonts w:asciiTheme="minorHAnsi" w:hAnsiTheme="minorHAnsi"/>
-        </w:rPr>
-      </w:pPr>
-      <w:r>
-        <w:rPr>
-          <w:rFonts w:asciiTheme="minorHAnsi" w:hAnsiTheme="minorHAnsi"/>
-        </w:rPr>
-        <w:t>Add this document to your repo. Make sure it’s named “</w:t>
-      </w:r>
-      <w:r>
-        <w:rPr>
-          <w:rFonts w:asciiTheme="minorHAnsi" w:hAnsiTheme="minorHAnsi"/>
-          <w:b/>
-        </w:rPr>
-        <w:t>Capstone_Stage1.pdf</w:t>
-      </w:r>
-      <w:r>
-        <w:rPr>
-          <w:rFonts w:asciiTheme="minorHAnsi" w:hAnsiTheme="minorHAnsi"/>
-        </w:rPr>
-        <w:t xml:space="preserve">” </w:t>
+        <w:t>GitHub Username</w:t>
+      </w:r>
+      <w:r>
+        <w:rPr>
+          <w:rFonts w:asciiTheme="minorHAnsi" w:hAnsiTheme="minorHAnsi"/>
+        </w:rPr>
+        <w:t>:</w:t>
+      </w:r>
+      <w:r>
+        <w:rPr>
+          <w:rFonts w:asciiTheme="minorHAnsi" w:hAnsiTheme="minorHAnsi"/>
+          <w:color w:val="000000" w:themeColor="text1"/>
+        </w:rPr>
+        <w:t xml:space="preserve"> o4wcoder</w:t>
       </w:r>
     </w:p>
     <w:p>
@@ -229,412 +64,1627 @@
         </w:rPr>
       </w:pPr>
     </w:p>
-    <w:p>
-      <w:pPr>
-        <w:rPr>
-          <w:rFonts w:asciiTheme="minorHAnsi" w:hAnsiTheme="minorHAnsi"/>
-        </w:rPr>
-      </w:pPr>
-    </w:p>
-    <w:p>
-      <w:pPr>
-        <w:rPr>
-          <w:rFonts w:asciiTheme="minorHAnsi" w:hAnsiTheme="minorHAnsi"/>
-        </w:rPr>
-      </w:pPr>
-    </w:p>
-    <w:p>
-      <w:pPr>
-        <w:ind w:left="360"/>
-        <w:rPr>
-          <w:rFonts w:asciiTheme="minorHAnsi" w:hAnsiTheme="minorHAnsi"/>
-        </w:rPr>
-      </w:pPr>
-      <w:hyperlink w:anchor="h.sm4ra97uwo11">
-        <w:r>
-          <w:rPr>
-            <w:rFonts w:asciiTheme="minorHAnsi" w:hAnsiTheme="minorHAnsi"/>
-            <w:color w:val="1155CC"/>
-            <w:u w:val="single"/>
-          </w:rPr>
-          <w:t>Description</w:t>
-        </w:r>
-      </w:hyperlink>
-    </w:p>
-    <w:p>
-      <w:pPr>
-        <w:ind w:left="360"/>
-        <w:rPr>
-          <w:rFonts w:asciiTheme="minorHAnsi" w:hAnsiTheme="minorHAnsi"/>
-        </w:rPr>
-      </w:pPr>
-      <w:hyperlink w:anchor="h.aws88pzfmqca">
-        <w:r>
-          <w:rPr>
-            <w:rFonts w:asciiTheme="minorHAnsi" w:hAnsiTheme="minorHAnsi"/>
-            <w:color w:val="1155CC"/>
-            <w:u w:val="single"/>
-          </w:rPr>
-          <w:t>Intended User</w:t>
-        </w:r>
-      </w:hyperlink>
-    </w:p>
-    <w:p>
-      <w:pPr>
-        <w:ind w:left="360"/>
-        <w:rPr>
-          <w:rFonts w:asciiTheme="minorHAnsi" w:hAnsiTheme="minorHAnsi"/>
-        </w:rPr>
-      </w:pPr>
-      <w:hyperlink w:anchor="h.zheq5430xrpq">
-        <w:r>
-          <w:rPr>
-            <w:rFonts w:asciiTheme="minorHAnsi" w:hAnsiTheme="minorHAnsi"/>
-            <w:color w:val="1155CC"/>
-            <w:u w:val="single"/>
-          </w:rPr>
-          <w:t>Features</w:t>
-        </w:r>
-      </w:hyperlink>
-    </w:p>
-    <w:p>
-      <w:pPr>
-        <w:ind w:left="360"/>
-        <w:rPr>
-          <w:rFonts w:asciiTheme="minorHAnsi" w:hAnsiTheme="minorHAnsi"/>
-        </w:rPr>
-      </w:pPr>
-      <w:hyperlink w:anchor="h.giquerrw6g46">
-        <w:r>
-          <w:rPr>
-            <w:rFonts w:asciiTheme="minorHAnsi" w:hAnsiTheme="minorHAnsi"/>
-            <w:color w:val="1155CC"/>
-            <w:u w:val="single"/>
-          </w:rPr>
-          <w:t>User Interface Mocks</w:t>
-        </w:r>
-      </w:hyperlink>
-    </w:p>
-    <w:p>
-      <w:pPr>
-        <w:ind w:left="720"/>
-        <w:rPr>
-          <w:rFonts w:asciiTheme="minorHAnsi" w:hAnsiTheme="minorHAnsi"/>
-        </w:rPr>
-      </w:pPr>
-      <w:hyperlink w:anchor="h.a4jdupabry3k">
-        <w:r>
-          <w:rPr>
-            <w:rFonts w:asciiTheme="minorHAnsi" w:hAnsiTheme="minorHAnsi"/>
-            <w:color w:val="1155CC"/>
-            <w:u w:val="single"/>
-          </w:rPr>
-          <w:t>Screen 1</w:t>
-        </w:r>
-      </w:hyperlink>
-    </w:p>
-    <w:p>
-      <w:pPr>
-        <w:ind w:left="720"/>
-        <w:rPr>
-          <w:rFonts w:asciiTheme="minorHAnsi" w:hAnsiTheme="minorHAnsi"/>
-        </w:rPr>
-      </w:pPr>
-      <w:hyperlink w:anchor="h.dpcbbkx5yry">
-        <w:r>
-          <w:rPr>
-            <w:rFonts w:asciiTheme="minorHAnsi" w:hAnsiTheme="minorHAnsi"/>
-            <w:color w:val="1155CC"/>
-            <w:u w:val="single"/>
-          </w:rPr>
-          <w:t>Screen 2</w:t>
-        </w:r>
-      </w:hyperlink>
-    </w:p>
-    <w:p>
-      <w:pPr>
-        <w:ind w:left="360"/>
-        <w:rPr>
-          <w:rFonts w:asciiTheme="minorHAnsi" w:hAnsiTheme="minorHAnsi"/>
-        </w:rPr>
-      </w:pPr>
-      <w:hyperlink w:anchor="h.gvcvmae8jn8u">
-        <w:r>
-          <w:rPr>
-            <w:rFonts w:asciiTheme="minorHAnsi" w:hAnsiTheme="minorHAnsi"/>
-            <w:color w:val="1155CC"/>
-            <w:u w:val="single"/>
-          </w:rPr>
-          <w:t>Key Considerations</w:t>
-        </w:r>
-      </w:hyperlink>
-    </w:p>
-    <w:p>
-      <w:pPr>
-        <w:ind w:left="1080"/>
-        <w:rPr>
-          <w:rFonts w:asciiTheme="minorHAnsi" w:hAnsiTheme="minorHAnsi"/>
-        </w:rPr>
-      </w:pPr>
-      <w:hyperlink w:anchor="h.v8my7nhtvz0m">
-        <w:r>
-          <w:rPr>
-            <w:rFonts w:asciiTheme="minorHAnsi" w:hAnsiTheme="minorHAnsi"/>
-            <w:color w:val="1155CC"/>
-            <w:u w:val="single"/>
-          </w:rPr>
-          <w:t>How will your app handle data persistence?</w:t>
-        </w:r>
-      </w:hyperlink>
-    </w:p>
-    <w:p>
-      <w:pPr>
-        <w:ind w:left="1080"/>
-        <w:rPr>
-          <w:rFonts w:asciiTheme="minorHAnsi" w:hAnsiTheme="minorHAnsi"/>
-        </w:rPr>
-      </w:pPr>
-      <w:hyperlink w:anchor="h.gw69vjn1ico0">
-        <w:r>
-          <w:rPr>
-            <w:rFonts w:asciiTheme="minorHAnsi" w:hAnsiTheme="minorHAnsi"/>
-            <w:color w:val="1155CC"/>
-            <w:u w:val="single"/>
-          </w:rPr>
-          <w:t>Describe any corner cases in the UX.</w:t>
-        </w:r>
-      </w:hyperlink>
-    </w:p>
-    <w:p>
-      <w:pPr>
-        <w:ind w:left="1080"/>
-        <w:rPr>
-          <w:rFonts w:asciiTheme="minorHAnsi" w:hAnsiTheme="minorHAnsi"/>
-        </w:rPr>
-      </w:pPr>
-      <w:hyperlink w:anchor="h.6yqqubmw5bs">
-        <w:r>
-          <w:rPr>
-            <w:rFonts w:asciiTheme="minorHAnsi" w:hAnsiTheme="minorHAnsi"/>
-            <w:color w:val="1155CC"/>
-            <w:u w:val="single"/>
-          </w:rPr>
-          <w:t>Describe any libraries you’ll be using and share your reasoning for including them.</w:t>
-        </w:r>
-      </w:hyperlink>
-    </w:p>
-    <w:p>
-      <w:pPr>
-        <w:ind w:left="360"/>
-        <w:rPr>
-          <w:rFonts w:asciiTheme="minorHAnsi" w:hAnsiTheme="minorHAnsi"/>
-        </w:rPr>
-      </w:pPr>
-      <w:hyperlink w:anchor="h.v518bncmggeg">
-        <w:r>
-          <w:rPr>
-            <w:rFonts w:asciiTheme="minorHAnsi" w:hAnsiTheme="minorHAnsi"/>
-            <w:color w:val="1155CC"/>
-            <w:u w:val="single"/>
-          </w:rPr>
-          <w:t>Next Steps: Required Tasks</w:t>
-        </w:r>
-      </w:hyperlink>
-    </w:p>
-    <w:p>
-      <w:pPr>
-        <w:ind w:left="720"/>
-        <w:rPr>
-          <w:rFonts w:asciiTheme="minorHAnsi" w:hAnsiTheme="minorHAnsi"/>
-        </w:rPr>
-      </w:pPr>
-      <w:hyperlink w:anchor="h.8oe8zpk3qsmp">
-        <w:r>
-          <w:rPr>
-            <w:rFonts w:asciiTheme="minorHAnsi" w:hAnsiTheme="minorHAnsi"/>
-            <w:color w:val="1155CC"/>
-            <w:u w:val="single"/>
-          </w:rPr>
-          <w:t>Task 1: Project Setup</w:t>
-        </w:r>
-      </w:hyperlink>
-    </w:p>
-    <w:p>
-      <w:pPr>
-        <w:ind w:left="720"/>
-        <w:rPr>
-          <w:rFonts w:asciiTheme="minorHAnsi" w:hAnsiTheme="minorHAnsi"/>
-        </w:rPr>
-      </w:pPr>
-      <w:hyperlink w:anchor="h.rzllsk6uqztx">
-        <w:r>
-          <w:rPr>
-            <w:rFonts w:asciiTheme="minorHAnsi" w:hAnsiTheme="minorHAnsi"/>
-            <w:color w:val="1155CC"/>
-            <w:u w:val="single"/>
-          </w:rPr>
-          <w:t>Task 2: Implement UI for Each Activity and Fragment</w:t>
-        </w:r>
-      </w:hyperlink>
-    </w:p>
-    <w:p>
-      <w:pPr>
-        <w:ind w:left="720"/>
-        <w:rPr>
-          <w:rFonts w:asciiTheme="minorHAnsi" w:hAnsiTheme="minorHAnsi"/>
-        </w:rPr>
-      </w:pPr>
-      <w:hyperlink w:anchor="h.fdmohs7hes">
-        <w:r>
-          <w:rPr>
-            <w:rFonts w:asciiTheme="minorHAnsi" w:hAnsiTheme="minorHAnsi"/>
-            <w:color w:val="1155CC"/>
-            <w:u w:val="single"/>
-          </w:rPr>
-          <w:t>Task 3: Your Next Task</w:t>
-        </w:r>
-      </w:hyperlink>
-    </w:p>
-    <w:p>
-      <w:pPr>
-        <w:ind w:left="720"/>
-        <w:rPr>
-          <w:rFonts w:asciiTheme="minorHAnsi" w:hAnsiTheme="minorHAnsi"/>
-        </w:rPr>
-      </w:pPr>
-      <w:hyperlink w:anchor="h.umfwsvmx7tpn">
-        <w:r>
-          <w:rPr>
-            <w:rFonts w:asciiTheme="minorHAnsi" w:hAnsiTheme="minorHAnsi"/>
-            <w:color w:val="1155CC"/>
-            <w:u w:val="single"/>
-          </w:rPr>
-          <w:t>Task 4: Your Next Task</w:t>
-        </w:r>
-      </w:hyperlink>
-    </w:p>
-    <w:p>
-      <w:pPr>
-        <w:ind w:left="720"/>
-        <w:rPr>
-          <w:rFonts w:asciiTheme="minorHAnsi" w:hAnsiTheme="minorHAnsi"/>
-        </w:rPr>
-      </w:pPr>
-      <w:hyperlink w:anchor="h.kjidlkq4xm3u">
-        <w:r>
-          <w:rPr>
-            <w:rFonts w:asciiTheme="minorHAnsi" w:hAnsiTheme="minorHAnsi"/>
-            <w:color w:val="1155CC"/>
-            <w:u w:val="single"/>
-          </w:rPr>
-          <w:t>Task 5: Your Next Task</w:t>
-        </w:r>
-      </w:hyperlink>
-    </w:p>
-    <w:p>
-      <w:pPr>
-        <w:rPr>
-          <w:rFonts w:asciiTheme="minorHAnsi" w:hAnsiTheme="minorHAnsi"/>
-        </w:rPr>
-      </w:pPr>
-    </w:p>
-    <w:p>
-      <w:pPr>
-        <w:rPr>
-          <w:rFonts w:asciiTheme="minorHAnsi" w:hAnsiTheme="minorHAnsi"/>
-        </w:rPr>
-      </w:pPr>
-    </w:p>
-    <w:p>
-      <w:pPr>
-        <w:rPr>
-          <w:rFonts w:asciiTheme="minorHAnsi" w:hAnsiTheme="minorHAnsi"/>
-        </w:rPr>
-      </w:pPr>
-      <w:r>
-        <w:rPr>
-          <w:rFonts w:asciiTheme="minorHAnsi" w:hAnsiTheme="minorHAnsi"/>
+    <w:sdt>
+      <w:sdtPr>
+        <w:id w:val="1529683950"/>
+        <w:docPartObj>
+          <w:docPartGallery w:val="Table of Contents"/>
+          <w:docPartUnique/>
+        </w:docPartObj>
+      </w:sdtPr>
+      <w:sdtEndPr>
+        <w:rPr>
+          <w:rFonts w:ascii="Arial" w:eastAsia="Arial" w:hAnsi="Arial" w:cs="Arial"/>
           <w:b/>
-        </w:rPr>
-        <w:t>GitHub Username</w:t>
-      </w:r>
-      <w:r>
-        <w:rPr>
-          <w:rFonts w:asciiTheme="minorHAnsi" w:hAnsiTheme="minorHAnsi"/>
-        </w:rPr>
-        <w:t>:</w:t>
-      </w:r>
-      <w:r>
-        <w:rPr>
-          <w:rFonts w:asciiTheme="minorHAnsi" w:hAnsiTheme="minorHAnsi"/>
-          <w:color w:val="000000" w:themeColor="text1"/>
-        </w:rPr>
+          <w:bCs/>
+          <w:noProof/>
+          <w:color w:val="000000"/>
+          <w:sz w:val="22"/>
+          <w:szCs w:val="22"/>
+        </w:rPr>
+      </w:sdtEndPr>
+      <w:sdtContent>
+        <w:p>
+          <w:pPr>
+            <w:pStyle w:val="TOCHeading"/>
+          </w:pPr>
+          <w:r>
+            <w:t>Contents</w:t>
+          </w:r>
+        </w:p>
+        <w:p>
+          <w:pPr>
+            <w:pStyle w:val="TOC1"/>
+            <w:tabs>
+              <w:tab w:val="right" w:leader="dot" w:pos="9350"/>
+            </w:tabs>
+            <w:rPr>
+              <w:rFonts w:asciiTheme="minorHAnsi" w:eastAsiaTheme="minorEastAsia" w:hAnsiTheme="minorHAnsi" w:cstheme="minorBidi"/>
+              <w:noProof/>
+              <w:color w:val="auto"/>
+            </w:rPr>
+          </w:pPr>
+          <w:r>
+            <w:fldChar w:fldCharType="begin"/>
+          </w:r>
+          <w:r>
+            <w:instrText xml:space="preserve"> TOC \o "1-3" \h \z \u </w:instrText>
+          </w:r>
+          <w:r>
+            <w:fldChar w:fldCharType="separate"/>
+          </w:r>
+          <w:hyperlink w:anchor="_Toc442800197" w:history="1">
+            <w:r>
+              <w:rPr>
+                <w:rStyle w:val="Hyperlink"/>
+                <w:noProof/>
+              </w:rPr>
+              <w:t>Description</w:t>
+            </w:r>
+            <w:r>
+              <w:rPr>
+                <w:noProof/>
+                <w:webHidden/>
+              </w:rPr>
+              <w:tab/>
+            </w:r>
+            <w:r>
+              <w:rPr>
+                <w:noProof/>
+                <w:webHidden/>
+              </w:rPr>
+              <w:fldChar w:fldCharType="begin"/>
+            </w:r>
+            <w:r>
+              <w:rPr>
+                <w:noProof/>
+                <w:webHidden/>
+              </w:rPr>
+              <w:instrText xml:space="preserve"> PAGEREF _Toc442800197 \h </w:instrText>
+            </w:r>
+            <w:r>
+              <w:rPr>
+                <w:noProof/>
+                <w:webHidden/>
+              </w:rPr>
+            </w:r>
+            <w:r>
+              <w:rPr>
+                <w:noProof/>
+                <w:webHidden/>
+              </w:rPr>
+              <w:fldChar w:fldCharType="separate"/>
+            </w:r>
+            <w:r>
+              <w:rPr>
+                <w:noProof/>
+                <w:webHidden/>
+              </w:rPr>
+              <w:t>1</w:t>
+            </w:r>
+            <w:r>
+              <w:rPr>
+                <w:noProof/>
+                <w:webHidden/>
+              </w:rPr>
+              <w:fldChar w:fldCharType="end"/>
+            </w:r>
+          </w:hyperlink>
+        </w:p>
+        <w:p>
+          <w:pPr>
+            <w:pStyle w:val="TOC1"/>
+            <w:tabs>
+              <w:tab w:val="right" w:leader="dot" w:pos="9350"/>
+            </w:tabs>
+            <w:rPr>
+              <w:rFonts w:asciiTheme="minorHAnsi" w:eastAsiaTheme="minorEastAsia" w:hAnsiTheme="minorHAnsi" w:cstheme="minorBidi"/>
+              <w:noProof/>
+              <w:color w:val="auto"/>
+            </w:rPr>
+          </w:pPr>
+          <w:hyperlink w:anchor="_Toc442800198" w:history="1">
+            <w:r>
+              <w:rPr>
+                <w:rStyle w:val="Hyperlink"/>
+                <w:noProof/>
+              </w:rPr>
+              <w:t>Intended User</w:t>
+            </w:r>
+            <w:r>
+              <w:rPr>
+                <w:noProof/>
+                <w:webHidden/>
+              </w:rPr>
+              <w:tab/>
+            </w:r>
+            <w:r>
+              <w:rPr>
+                <w:noProof/>
+                <w:webHidden/>
+              </w:rPr>
+              <w:fldChar w:fldCharType="begin"/>
+            </w:r>
+            <w:r>
+              <w:rPr>
+                <w:noProof/>
+                <w:webHidden/>
+              </w:rPr>
+              <w:instrText xml:space="preserve"> PAGEREF _Toc442800198 \h </w:instrText>
+            </w:r>
+            <w:r>
+              <w:rPr>
+                <w:noProof/>
+                <w:webHidden/>
+              </w:rPr>
+            </w:r>
+            <w:r>
+              <w:rPr>
+                <w:noProof/>
+                <w:webHidden/>
+              </w:rPr>
+              <w:fldChar w:fldCharType="separate"/>
+            </w:r>
+            <w:r>
+              <w:rPr>
+                <w:noProof/>
+                <w:webHidden/>
+              </w:rPr>
+              <w:t>2</w:t>
+            </w:r>
+            <w:r>
+              <w:rPr>
+                <w:noProof/>
+                <w:webHidden/>
+              </w:rPr>
+              <w:fldChar w:fldCharType="end"/>
+            </w:r>
+          </w:hyperlink>
+        </w:p>
+        <w:p>
+          <w:pPr>
+            <w:pStyle w:val="TOC1"/>
+            <w:tabs>
+              <w:tab w:val="right" w:leader="dot" w:pos="9350"/>
+            </w:tabs>
+            <w:rPr>
+              <w:rFonts w:asciiTheme="minorHAnsi" w:eastAsiaTheme="minorEastAsia" w:hAnsiTheme="minorHAnsi" w:cstheme="minorBidi"/>
+              <w:noProof/>
+              <w:color w:val="auto"/>
+            </w:rPr>
+          </w:pPr>
+          <w:hyperlink w:anchor="_Toc442800199" w:history="1">
+            <w:r>
+              <w:rPr>
+                <w:rStyle w:val="Hyperlink"/>
+                <w:noProof/>
+              </w:rPr>
+              <w:t>Features</w:t>
+            </w:r>
+            <w:r>
+              <w:rPr>
+                <w:noProof/>
+                <w:webHidden/>
+              </w:rPr>
+              <w:tab/>
+            </w:r>
+            <w:r>
+              <w:rPr>
+                <w:noProof/>
+                <w:webHidden/>
+              </w:rPr>
+              <w:fldChar w:fldCharType="begin"/>
+            </w:r>
+            <w:r>
+              <w:rPr>
+                <w:noProof/>
+                <w:webHidden/>
+              </w:rPr>
+              <w:instrText xml:space="preserve"> PAGEREF _Toc442800199 \h </w:instrText>
+            </w:r>
+            <w:r>
+              <w:rPr>
+                <w:noProof/>
+                <w:webHidden/>
+              </w:rPr>
+            </w:r>
+            <w:r>
+              <w:rPr>
+                <w:noProof/>
+                <w:webHidden/>
+              </w:rPr>
+              <w:fldChar w:fldCharType="separate"/>
+            </w:r>
+            <w:r>
+              <w:rPr>
+                <w:noProof/>
+                <w:webHidden/>
+              </w:rPr>
+              <w:t>2</w:t>
+            </w:r>
+            <w:r>
+              <w:rPr>
+                <w:noProof/>
+                <w:webHidden/>
+              </w:rPr>
+              <w:fldChar w:fldCharType="end"/>
+            </w:r>
+          </w:hyperlink>
+        </w:p>
+        <w:p>
+          <w:pPr>
+            <w:pStyle w:val="TOC1"/>
+            <w:tabs>
+              <w:tab w:val="right" w:leader="dot" w:pos="9350"/>
+            </w:tabs>
+            <w:rPr>
+              <w:rFonts w:asciiTheme="minorHAnsi" w:eastAsiaTheme="minorEastAsia" w:hAnsiTheme="minorHAnsi" w:cstheme="minorBidi"/>
+              <w:noProof/>
+              <w:color w:val="auto"/>
+            </w:rPr>
+          </w:pPr>
+          <w:hyperlink w:anchor="_Toc442800200" w:history="1">
+            <w:r>
+              <w:rPr>
+                <w:rStyle w:val="Hyperlink"/>
+                <w:noProof/>
+              </w:rPr>
+              <w:t>User Interface Mocks</w:t>
+            </w:r>
+            <w:r>
+              <w:rPr>
+                <w:noProof/>
+                <w:webHidden/>
+              </w:rPr>
+              <w:tab/>
+            </w:r>
+            <w:r>
+              <w:rPr>
+                <w:noProof/>
+                <w:webHidden/>
+              </w:rPr>
+              <w:fldChar w:fldCharType="begin"/>
+            </w:r>
+            <w:r>
+              <w:rPr>
+                <w:noProof/>
+                <w:webHidden/>
+              </w:rPr>
+              <w:instrText xml:space="preserve"> PAGEREF _Toc442800200 \h </w:instrText>
+            </w:r>
+            <w:r>
+              <w:rPr>
+                <w:noProof/>
+                <w:webHidden/>
+              </w:rPr>
+            </w:r>
+            <w:r>
+              <w:rPr>
+                <w:noProof/>
+                <w:webHidden/>
+              </w:rPr>
+              <w:fldChar w:fldCharType="separate"/>
+            </w:r>
+            <w:r>
+              <w:rPr>
+                <w:noProof/>
+                <w:webHidden/>
+              </w:rPr>
+              <w:t>2</w:t>
+            </w:r>
+            <w:r>
+              <w:rPr>
+                <w:noProof/>
+                <w:webHidden/>
+              </w:rPr>
+              <w:fldChar w:fldCharType="end"/>
+            </w:r>
+          </w:hyperlink>
+        </w:p>
+        <w:p>
+          <w:pPr>
+            <w:pStyle w:val="TOC2"/>
+            <w:tabs>
+              <w:tab w:val="right" w:leader="dot" w:pos="9350"/>
+            </w:tabs>
+            <w:rPr>
+              <w:rFonts w:asciiTheme="minorHAnsi" w:eastAsiaTheme="minorEastAsia" w:hAnsiTheme="minorHAnsi" w:cstheme="minorBidi"/>
+              <w:noProof/>
+              <w:color w:val="auto"/>
+            </w:rPr>
+          </w:pPr>
+          <w:hyperlink w:anchor="_Toc442800201" w:history="1">
+            <w:r>
+              <w:rPr>
+                <w:rStyle w:val="Hyperlink"/>
+                <w:noProof/>
+              </w:rPr>
+              <w:t>Screen 1</w:t>
+            </w:r>
+            <w:r>
+              <w:rPr>
+                <w:noProof/>
+                <w:webHidden/>
+              </w:rPr>
+              <w:tab/>
+            </w:r>
+            <w:r>
+              <w:rPr>
+                <w:noProof/>
+                <w:webHidden/>
+              </w:rPr>
+              <w:fldChar w:fldCharType="begin"/>
+            </w:r>
+            <w:r>
+              <w:rPr>
+                <w:noProof/>
+                <w:webHidden/>
+              </w:rPr>
+              <w:instrText xml:space="preserve"> PAGEREF _Toc442800201 \h </w:instrText>
+            </w:r>
+            <w:r>
+              <w:rPr>
+                <w:noProof/>
+                <w:webHidden/>
+              </w:rPr>
+            </w:r>
+            <w:r>
+              <w:rPr>
+                <w:noProof/>
+                <w:webHidden/>
+              </w:rPr>
+              <w:fldChar w:fldCharType="separate"/>
+            </w:r>
+            <w:r>
+              <w:rPr>
+                <w:noProof/>
+                <w:webHidden/>
+              </w:rPr>
+              <w:t>3</w:t>
+            </w:r>
+            <w:r>
+              <w:rPr>
+                <w:noProof/>
+                <w:webHidden/>
+              </w:rPr>
+              <w:fldChar w:fldCharType="end"/>
+            </w:r>
+          </w:hyperlink>
+        </w:p>
+        <w:p>
+          <w:pPr>
+            <w:pStyle w:val="TOC2"/>
+            <w:tabs>
+              <w:tab w:val="right" w:leader="dot" w:pos="9350"/>
+            </w:tabs>
+            <w:rPr>
+              <w:rFonts w:asciiTheme="minorHAnsi" w:eastAsiaTheme="minorEastAsia" w:hAnsiTheme="minorHAnsi" w:cstheme="minorBidi"/>
+              <w:noProof/>
+              <w:color w:val="auto"/>
+            </w:rPr>
+          </w:pPr>
+          <w:hyperlink w:anchor="_Toc442800202" w:history="1">
+            <w:r>
+              <w:rPr>
+                <w:rStyle w:val="Hyperlink"/>
+                <w:noProof/>
+              </w:rPr>
+              <w:t>Screen 2</w:t>
+            </w:r>
+            <w:r>
+              <w:rPr>
+                <w:noProof/>
+                <w:webHidden/>
+              </w:rPr>
+              <w:tab/>
+            </w:r>
+            <w:r>
+              <w:rPr>
+                <w:noProof/>
+                <w:webHidden/>
+              </w:rPr>
+              <w:fldChar w:fldCharType="begin"/>
+            </w:r>
+            <w:r>
+              <w:rPr>
+                <w:noProof/>
+                <w:webHidden/>
+              </w:rPr>
+              <w:instrText xml:space="preserve"> PAGEREF _Toc442800202 \h </w:instrText>
+            </w:r>
+            <w:r>
+              <w:rPr>
+                <w:noProof/>
+                <w:webHidden/>
+              </w:rPr>
+            </w:r>
+            <w:r>
+              <w:rPr>
+                <w:noProof/>
+                <w:webHidden/>
+              </w:rPr>
+              <w:fldChar w:fldCharType="separate"/>
+            </w:r>
+            <w:r>
+              <w:rPr>
+                <w:noProof/>
+                <w:webHidden/>
+              </w:rPr>
+              <w:t>3</w:t>
+            </w:r>
+            <w:r>
+              <w:rPr>
+                <w:noProof/>
+                <w:webHidden/>
+              </w:rPr>
+              <w:fldChar w:fldCharType="end"/>
+            </w:r>
+          </w:hyperlink>
+        </w:p>
+        <w:p>
+          <w:pPr>
+            <w:pStyle w:val="TOC1"/>
+            <w:tabs>
+              <w:tab w:val="right" w:leader="dot" w:pos="9350"/>
+            </w:tabs>
+            <w:rPr>
+              <w:rFonts w:asciiTheme="minorHAnsi" w:eastAsiaTheme="minorEastAsia" w:hAnsiTheme="minorHAnsi" w:cstheme="minorBidi"/>
+              <w:noProof/>
+              <w:color w:val="auto"/>
+            </w:rPr>
+          </w:pPr>
+          <w:hyperlink w:anchor="_Toc442800203" w:history="1">
+            <w:r>
+              <w:rPr>
+                <w:rStyle w:val="Hyperlink"/>
+                <w:noProof/>
+              </w:rPr>
+              <w:t>Key Considerations</w:t>
+            </w:r>
+            <w:r>
+              <w:rPr>
+                <w:noProof/>
+                <w:webHidden/>
+              </w:rPr>
+              <w:tab/>
+            </w:r>
+            <w:r>
+              <w:rPr>
+                <w:noProof/>
+                <w:webHidden/>
+              </w:rPr>
+              <w:fldChar w:fldCharType="begin"/>
+            </w:r>
+            <w:r>
+              <w:rPr>
+                <w:noProof/>
+                <w:webHidden/>
+              </w:rPr>
+              <w:instrText xml:space="preserve"> PAGEREF _Toc442800203 \h </w:instrText>
+            </w:r>
+            <w:r>
+              <w:rPr>
+                <w:noProof/>
+                <w:webHidden/>
+              </w:rPr>
+            </w:r>
+            <w:r>
+              <w:rPr>
+                <w:noProof/>
+                <w:webHidden/>
+              </w:rPr>
+              <w:fldChar w:fldCharType="separate"/>
+            </w:r>
+            <w:r>
+              <w:rPr>
+                <w:noProof/>
+                <w:webHidden/>
+              </w:rPr>
+              <w:t>4</w:t>
+            </w:r>
+            <w:r>
+              <w:rPr>
+                <w:noProof/>
+                <w:webHidden/>
+              </w:rPr>
+              <w:fldChar w:fldCharType="end"/>
+            </w:r>
+          </w:hyperlink>
+        </w:p>
+        <w:p>
+          <w:pPr>
+            <w:pStyle w:val="TOC2"/>
+            <w:tabs>
+              <w:tab w:val="right" w:leader="dot" w:pos="9350"/>
+            </w:tabs>
+            <w:rPr>
+              <w:rFonts w:asciiTheme="minorHAnsi" w:eastAsiaTheme="minorEastAsia" w:hAnsiTheme="minorHAnsi" w:cstheme="minorBidi"/>
+              <w:noProof/>
+              <w:color w:val="auto"/>
+            </w:rPr>
+          </w:pPr>
+          <w:hyperlink w:anchor="_Toc442800204" w:history="1">
+            <w:r>
+              <w:rPr>
+                <w:rStyle w:val="Hyperlink"/>
+                <w:noProof/>
+              </w:rPr>
+              <w:t>How will your app handle data persistence?</w:t>
+            </w:r>
+            <w:r>
+              <w:rPr>
+                <w:noProof/>
+                <w:webHidden/>
+              </w:rPr>
+              <w:tab/>
+            </w:r>
+            <w:r>
+              <w:rPr>
+                <w:noProof/>
+                <w:webHidden/>
+              </w:rPr>
+              <w:fldChar w:fldCharType="begin"/>
+            </w:r>
+            <w:r>
+              <w:rPr>
+                <w:noProof/>
+                <w:webHidden/>
+              </w:rPr>
+              <w:instrText xml:space="preserve"> PAGEREF _Toc442800204 \h </w:instrText>
+            </w:r>
+            <w:r>
+              <w:rPr>
+                <w:noProof/>
+                <w:webHidden/>
+              </w:rPr>
+            </w:r>
+            <w:r>
+              <w:rPr>
+                <w:noProof/>
+                <w:webHidden/>
+              </w:rPr>
+              <w:fldChar w:fldCharType="separate"/>
+            </w:r>
+            <w:r>
+              <w:rPr>
+                <w:noProof/>
+                <w:webHidden/>
+              </w:rPr>
+              <w:t>4</w:t>
+            </w:r>
+            <w:r>
+              <w:rPr>
+                <w:noProof/>
+                <w:webHidden/>
+              </w:rPr>
+              <w:fldChar w:fldCharType="end"/>
+            </w:r>
+          </w:hyperlink>
+        </w:p>
+        <w:p>
+          <w:pPr>
+            <w:pStyle w:val="TOC2"/>
+            <w:tabs>
+              <w:tab w:val="right" w:leader="dot" w:pos="9350"/>
+            </w:tabs>
+            <w:rPr>
+              <w:rFonts w:asciiTheme="minorHAnsi" w:eastAsiaTheme="minorEastAsia" w:hAnsiTheme="minorHAnsi" w:cstheme="minorBidi"/>
+              <w:noProof/>
+              <w:color w:val="auto"/>
+            </w:rPr>
+          </w:pPr>
+          <w:hyperlink w:anchor="_Toc442800205" w:history="1">
+            <w:r>
+              <w:rPr>
+                <w:rStyle w:val="Hyperlink"/>
+                <w:noProof/>
+              </w:rPr>
+              <w:t>Describe any corner cases in the UX.</w:t>
+            </w:r>
+            <w:r>
+              <w:rPr>
+                <w:noProof/>
+                <w:webHidden/>
+              </w:rPr>
+              <w:tab/>
+            </w:r>
+            <w:r>
+              <w:rPr>
+                <w:noProof/>
+                <w:webHidden/>
+              </w:rPr>
+              <w:fldChar w:fldCharType="begin"/>
+            </w:r>
+            <w:r>
+              <w:rPr>
+                <w:noProof/>
+                <w:webHidden/>
+              </w:rPr>
+              <w:instrText xml:space="preserve"> PAGEREF _Toc442800205 \h </w:instrText>
+            </w:r>
+            <w:r>
+              <w:rPr>
+                <w:noProof/>
+                <w:webHidden/>
+              </w:rPr>
+            </w:r>
+            <w:r>
+              <w:rPr>
+                <w:noProof/>
+                <w:webHidden/>
+              </w:rPr>
+              <w:fldChar w:fldCharType="separate"/>
+            </w:r>
+            <w:r>
+              <w:rPr>
+                <w:noProof/>
+                <w:webHidden/>
+              </w:rPr>
+              <w:t>4</w:t>
+            </w:r>
+            <w:r>
+              <w:rPr>
+                <w:noProof/>
+                <w:webHidden/>
+              </w:rPr>
+              <w:fldChar w:fldCharType="end"/>
+            </w:r>
+          </w:hyperlink>
+        </w:p>
+        <w:p>
+          <w:pPr>
+            <w:pStyle w:val="TOC2"/>
+            <w:tabs>
+              <w:tab w:val="right" w:leader="dot" w:pos="9350"/>
+            </w:tabs>
+            <w:rPr>
+              <w:rFonts w:asciiTheme="minorHAnsi" w:eastAsiaTheme="minorEastAsia" w:hAnsiTheme="minorHAnsi" w:cstheme="minorBidi"/>
+              <w:noProof/>
+              <w:color w:val="auto"/>
+            </w:rPr>
+          </w:pPr>
+          <w:hyperlink w:anchor="_Toc442800206" w:history="1">
+            <w:r>
+              <w:rPr>
+                <w:rStyle w:val="Hyperlink"/>
+                <w:noProof/>
+              </w:rPr>
+              <w:t>Describe any libraries you’ll be using and share your reasoning for including them.</w:t>
+            </w:r>
+            <w:r>
+              <w:rPr>
+                <w:noProof/>
+                <w:webHidden/>
+              </w:rPr>
+              <w:tab/>
+            </w:r>
+            <w:r>
+              <w:rPr>
+                <w:noProof/>
+                <w:webHidden/>
+              </w:rPr>
+              <w:fldChar w:fldCharType="begin"/>
+            </w:r>
+            <w:r>
+              <w:rPr>
+                <w:noProof/>
+                <w:webHidden/>
+              </w:rPr>
+              <w:instrText xml:space="preserve"> PAGEREF _Toc442800206 \h </w:instrText>
+            </w:r>
+            <w:r>
+              <w:rPr>
+                <w:noProof/>
+                <w:webHidden/>
+              </w:rPr>
+            </w:r>
+            <w:r>
+              <w:rPr>
+                <w:noProof/>
+                <w:webHidden/>
+              </w:rPr>
+              <w:fldChar w:fldCharType="separate"/>
+            </w:r>
+            <w:r>
+              <w:rPr>
+                <w:noProof/>
+                <w:webHidden/>
+              </w:rPr>
+              <w:t>4</w:t>
+            </w:r>
+            <w:r>
+              <w:rPr>
+                <w:noProof/>
+                <w:webHidden/>
+              </w:rPr>
+              <w:fldChar w:fldCharType="end"/>
+            </w:r>
+          </w:hyperlink>
+        </w:p>
+        <w:p>
+          <w:pPr>
+            <w:pStyle w:val="TOC1"/>
+            <w:tabs>
+              <w:tab w:val="right" w:leader="dot" w:pos="9350"/>
+            </w:tabs>
+            <w:rPr>
+              <w:rFonts w:asciiTheme="minorHAnsi" w:eastAsiaTheme="minorEastAsia" w:hAnsiTheme="minorHAnsi" w:cstheme="minorBidi"/>
+              <w:noProof/>
+              <w:color w:val="auto"/>
+            </w:rPr>
+          </w:pPr>
+          <w:hyperlink w:anchor="_Toc442800207" w:history="1">
+            <w:r>
+              <w:rPr>
+                <w:rStyle w:val="Hyperlink"/>
+                <w:noProof/>
+              </w:rPr>
+              <w:t>Next Steps: Required Tasks</w:t>
+            </w:r>
+            <w:r>
+              <w:rPr>
+                <w:noProof/>
+                <w:webHidden/>
+              </w:rPr>
+              <w:tab/>
+            </w:r>
+            <w:r>
+              <w:rPr>
+                <w:noProof/>
+                <w:webHidden/>
+              </w:rPr>
+              <w:fldChar w:fldCharType="begin"/>
+            </w:r>
+            <w:r>
+              <w:rPr>
+                <w:noProof/>
+                <w:webHidden/>
+              </w:rPr>
+              <w:instrText xml:space="preserve"> PAGEREF _Toc442800207 \h </w:instrText>
+            </w:r>
+            <w:r>
+              <w:rPr>
+                <w:noProof/>
+                <w:webHidden/>
+              </w:rPr>
+            </w:r>
+            <w:r>
+              <w:rPr>
+                <w:noProof/>
+                <w:webHidden/>
+              </w:rPr>
+              <w:fldChar w:fldCharType="separate"/>
+            </w:r>
+            <w:r>
+              <w:rPr>
+                <w:noProof/>
+                <w:webHidden/>
+              </w:rPr>
+              <w:t>4</w:t>
+            </w:r>
+            <w:r>
+              <w:rPr>
+                <w:noProof/>
+                <w:webHidden/>
+              </w:rPr>
+              <w:fldChar w:fldCharType="end"/>
+            </w:r>
+          </w:hyperlink>
+        </w:p>
+        <w:p>
+          <w:pPr>
+            <w:pStyle w:val="TOC2"/>
+            <w:tabs>
+              <w:tab w:val="right" w:leader="dot" w:pos="9350"/>
+            </w:tabs>
+            <w:rPr>
+              <w:rFonts w:asciiTheme="minorHAnsi" w:eastAsiaTheme="minorEastAsia" w:hAnsiTheme="minorHAnsi" w:cstheme="minorBidi"/>
+              <w:noProof/>
+              <w:color w:val="auto"/>
+            </w:rPr>
+          </w:pPr>
+          <w:hyperlink w:anchor="_Toc442800208" w:history="1">
+            <w:r>
+              <w:rPr>
+                <w:rStyle w:val="Hyperlink"/>
+                <w:noProof/>
+              </w:rPr>
+              <w:t>Task 1: Project Setup</w:t>
+            </w:r>
+            <w:r>
+              <w:rPr>
+                <w:noProof/>
+                <w:webHidden/>
+              </w:rPr>
+              <w:tab/>
+            </w:r>
+            <w:r>
+              <w:rPr>
+                <w:noProof/>
+                <w:webHidden/>
+              </w:rPr>
+              <w:fldChar w:fldCharType="begin"/>
+            </w:r>
+            <w:r>
+              <w:rPr>
+                <w:noProof/>
+                <w:webHidden/>
+              </w:rPr>
+              <w:instrText xml:space="preserve"> PAGEREF _Toc442800208 \h </w:instrText>
+            </w:r>
+            <w:r>
+              <w:rPr>
+                <w:noProof/>
+                <w:webHidden/>
+              </w:rPr>
+            </w:r>
+            <w:r>
+              <w:rPr>
+                <w:noProof/>
+                <w:webHidden/>
+              </w:rPr>
+              <w:fldChar w:fldCharType="separate"/>
+            </w:r>
+            <w:r>
+              <w:rPr>
+                <w:noProof/>
+                <w:webHidden/>
+              </w:rPr>
+              <w:t>4</w:t>
+            </w:r>
+            <w:r>
+              <w:rPr>
+                <w:noProof/>
+                <w:webHidden/>
+              </w:rPr>
+              <w:fldChar w:fldCharType="end"/>
+            </w:r>
+          </w:hyperlink>
+        </w:p>
+        <w:p>
+          <w:pPr>
+            <w:pStyle w:val="TOC2"/>
+            <w:tabs>
+              <w:tab w:val="right" w:leader="dot" w:pos="9350"/>
+            </w:tabs>
+            <w:rPr>
+              <w:rFonts w:asciiTheme="minorHAnsi" w:eastAsiaTheme="minorEastAsia" w:hAnsiTheme="minorHAnsi" w:cstheme="minorBidi"/>
+              <w:noProof/>
+              <w:color w:val="auto"/>
+            </w:rPr>
+          </w:pPr>
+          <w:hyperlink w:anchor="_Toc442800209" w:history="1">
+            <w:r>
+              <w:rPr>
+                <w:rStyle w:val="Hyperlink"/>
+                <w:noProof/>
+              </w:rPr>
+              <w:t>Task 2: Implement UI for Main Activity and Time Profile Detail Fragment</w:t>
+            </w:r>
+            <w:r>
+              <w:rPr>
+                <w:noProof/>
+                <w:webHidden/>
+              </w:rPr>
+              <w:tab/>
+            </w:r>
+            <w:r>
+              <w:rPr>
+                <w:noProof/>
+                <w:webHidden/>
+              </w:rPr>
+              <w:fldChar w:fldCharType="begin"/>
+            </w:r>
+            <w:r>
+              <w:rPr>
+                <w:noProof/>
+                <w:webHidden/>
+              </w:rPr>
+              <w:instrText xml:space="preserve"> PAGEREF _Toc442800209 \h </w:instrText>
+            </w:r>
+            <w:r>
+              <w:rPr>
+                <w:noProof/>
+                <w:webHidden/>
+              </w:rPr>
+            </w:r>
+            <w:r>
+              <w:rPr>
+                <w:noProof/>
+                <w:webHidden/>
+              </w:rPr>
+              <w:fldChar w:fldCharType="separate"/>
+            </w:r>
+            <w:r>
+              <w:rPr>
+                <w:noProof/>
+                <w:webHidden/>
+              </w:rPr>
+              <w:t>5</w:t>
+            </w:r>
+            <w:r>
+              <w:rPr>
+                <w:noProof/>
+                <w:webHidden/>
+              </w:rPr>
+              <w:fldChar w:fldCharType="end"/>
+            </w:r>
+          </w:hyperlink>
+        </w:p>
+        <w:p>
+          <w:pPr>
+            <w:pStyle w:val="TOC2"/>
+            <w:tabs>
+              <w:tab w:val="right" w:leader="dot" w:pos="9350"/>
+            </w:tabs>
+            <w:rPr>
+              <w:rFonts w:asciiTheme="minorHAnsi" w:eastAsiaTheme="minorEastAsia" w:hAnsiTheme="minorHAnsi" w:cstheme="minorBidi"/>
+              <w:noProof/>
+              <w:color w:val="auto"/>
+            </w:rPr>
+          </w:pPr>
+          <w:hyperlink w:anchor="_Toc442800210" w:history="1">
+            <w:r>
+              <w:rPr>
+                <w:rStyle w:val="Hyperlink"/>
+                <w:noProof/>
+              </w:rPr>
+              <w:t>Task 3: Create Volume Control Backend Services and Receivers</w:t>
+            </w:r>
+            <w:r>
+              <w:rPr>
+                <w:noProof/>
+                <w:webHidden/>
+              </w:rPr>
+              <w:tab/>
+            </w:r>
+            <w:r>
+              <w:rPr>
+                <w:noProof/>
+                <w:webHidden/>
+              </w:rPr>
+              <w:fldChar w:fldCharType="begin"/>
+            </w:r>
+            <w:r>
+              <w:rPr>
+                <w:noProof/>
+                <w:webHidden/>
+              </w:rPr>
+              <w:instrText xml:space="preserve"> PAGEREF _Toc442800210 \h </w:instrText>
+            </w:r>
+            <w:r>
+              <w:rPr>
+                <w:noProof/>
+                <w:webHidden/>
+              </w:rPr>
+            </w:r>
+            <w:r>
+              <w:rPr>
+                <w:noProof/>
+                <w:webHidden/>
+              </w:rPr>
+              <w:fldChar w:fldCharType="separate"/>
+            </w:r>
+            <w:r>
+              <w:rPr>
+                <w:noProof/>
+                <w:webHidden/>
+              </w:rPr>
+              <w:t>5</w:t>
+            </w:r>
+            <w:r>
+              <w:rPr>
+                <w:noProof/>
+                <w:webHidden/>
+              </w:rPr>
+              <w:fldChar w:fldCharType="end"/>
+            </w:r>
+          </w:hyperlink>
+        </w:p>
+        <w:p>
+          <w:pPr>
+            <w:pStyle w:val="TOC2"/>
+            <w:tabs>
+              <w:tab w:val="right" w:leader="dot" w:pos="9350"/>
+            </w:tabs>
+            <w:rPr>
+              <w:rFonts w:asciiTheme="minorHAnsi" w:eastAsiaTheme="minorEastAsia" w:hAnsiTheme="minorHAnsi" w:cstheme="minorBidi"/>
+              <w:noProof/>
+              <w:color w:val="auto"/>
+            </w:rPr>
+          </w:pPr>
+          <w:hyperlink w:anchor="_Toc442800211" w:history="1">
+            <w:r>
+              <w:rPr>
+                <w:rStyle w:val="Hyperlink"/>
+                <w:noProof/>
+              </w:rPr>
+              <w:t>Task 4: Implement Location UI</w:t>
+            </w:r>
+            <w:r>
+              <w:rPr>
+                <w:noProof/>
+                <w:webHidden/>
+              </w:rPr>
+              <w:tab/>
+            </w:r>
+            <w:r>
+              <w:rPr>
+                <w:noProof/>
+                <w:webHidden/>
+              </w:rPr>
+              <w:fldChar w:fldCharType="begin"/>
+            </w:r>
+            <w:r>
+              <w:rPr>
+                <w:noProof/>
+                <w:webHidden/>
+              </w:rPr>
+              <w:instrText xml:space="preserve"> PAGEREF _Toc442800211 \h </w:instrText>
+            </w:r>
+            <w:r>
+              <w:rPr>
+                <w:noProof/>
+                <w:webHidden/>
+              </w:rPr>
+            </w:r>
+            <w:r>
+              <w:rPr>
+                <w:noProof/>
+                <w:webHidden/>
+              </w:rPr>
+              <w:fldChar w:fldCharType="separate"/>
+            </w:r>
+            <w:r>
+              <w:rPr>
+                <w:noProof/>
+                <w:webHidden/>
+              </w:rPr>
+              <w:t>5</w:t>
+            </w:r>
+            <w:r>
+              <w:rPr>
+                <w:noProof/>
+                <w:webHidden/>
+              </w:rPr>
+              <w:fldChar w:fldCharType="end"/>
+            </w:r>
+          </w:hyperlink>
+        </w:p>
+        <w:p>
+          <w:pPr>
+            <w:pStyle w:val="TOC2"/>
+            <w:tabs>
+              <w:tab w:val="right" w:leader="dot" w:pos="9350"/>
+            </w:tabs>
+            <w:rPr>
+              <w:rFonts w:asciiTheme="minorHAnsi" w:eastAsiaTheme="minorEastAsia" w:hAnsiTheme="minorHAnsi" w:cstheme="minorBidi"/>
+              <w:noProof/>
+              <w:color w:val="auto"/>
+            </w:rPr>
+          </w:pPr>
+          <w:hyperlink w:anchor="_Toc442800212" w:history="1">
+            <w:r>
+              <w:rPr>
+                <w:rStyle w:val="Hyperlink"/>
+                <w:noProof/>
+              </w:rPr>
+              <w:t>Task 5: Implement Maps and Geofencing Backend Services</w:t>
+            </w:r>
+            <w:r>
+              <w:rPr>
+                <w:noProof/>
+                <w:webHidden/>
+              </w:rPr>
+              <w:tab/>
+            </w:r>
+            <w:r>
+              <w:rPr>
+                <w:noProof/>
+                <w:webHidden/>
+              </w:rPr>
+              <w:fldChar w:fldCharType="begin"/>
+            </w:r>
+            <w:r>
+              <w:rPr>
+                <w:noProof/>
+                <w:webHidden/>
+              </w:rPr>
+              <w:instrText xml:space="preserve"> PAGEREF _Toc442800212 \h </w:instrText>
+            </w:r>
+            <w:r>
+              <w:rPr>
+                <w:noProof/>
+                <w:webHidden/>
+              </w:rPr>
+            </w:r>
+            <w:r>
+              <w:rPr>
+                <w:noProof/>
+                <w:webHidden/>
+              </w:rPr>
+              <w:fldChar w:fldCharType="separate"/>
+            </w:r>
+            <w:r>
+              <w:rPr>
+                <w:noProof/>
+                <w:webHidden/>
+              </w:rPr>
+              <w:t>6</w:t>
+            </w:r>
+            <w:r>
+              <w:rPr>
+                <w:noProof/>
+                <w:webHidden/>
+              </w:rPr>
+              <w:fldChar w:fldCharType="end"/>
+            </w:r>
+          </w:hyperlink>
+        </w:p>
+        <w:p>
+          <w:pPr>
+            <w:pStyle w:val="TOC2"/>
+            <w:tabs>
+              <w:tab w:val="right" w:leader="dot" w:pos="9350"/>
+            </w:tabs>
+            <w:rPr>
+              <w:rFonts w:asciiTheme="minorHAnsi" w:eastAsiaTheme="minorEastAsia" w:hAnsiTheme="minorHAnsi" w:cstheme="minorBidi"/>
+              <w:noProof/>
+              <w:color w:val="auto"/>
+            </w:rPr>
+          </w:pPr>
+          <w:hyperlink w:anchor="_Toc442800213" w:history="1">
+            <w:r>
+              <w:rPr>
+                <w:rStyle w:val="Hyperlink"/>
+                <w:noProof/>
+              </w:rPr>
+              <w:t>Task 6: Implement Google Places API</w:t>
+            </w:r>
+            <w:r>
+              <w:rPr>
+                <w:noProof/>
+                <w:webHidden/>
+              </w:rPr>
+              <w:tab/>
+            </w:r>
+            <w:r>
+              <w:rPr>
+                <w:noProof/>
+                <w:webHidden/>
+              </w:rPr>
+              <w:fldChar w:fldCharType="begin"/>
+            </w:r>
+            <w:r>
+              <w:rPr>
+                <w:noProof/>
+                <w:webHidden/>
+              </w:rPr>
+              <w:instrText xml:space="preserve"> PAGEREF _Toc442800213 \h </w:instrText>
+            </w:r>
+            <w:r>
+              <w:rPr>
+                <w:noProof/>
+                <w:webHidden/>
+              </w:rPr>
+            </w:r>
+            <w:r>
+              <w:rPr>
+                <w:noProof/>
+                <w:webHidden/>
+              </w:rPr>
+              <w:fldChar w:fldCharType="separate"/>
+            </w:r>
+            <w:r>
+              <w:rPr>
+                <w:noProof/>
+                <w:webHidden/>
+              </w:rPr>
+              <w:t>6</w:t>
+            </w:r>
+            <w:r>
+              <w:rPr>
+                <w:noProof/>
+                <w:webHidden/>
+              </w:rPr>
+              <w:fldChar w:fldCharType="end"/>
+            </w:r>
+          </w:hyperlink>
+        </w:p>
+        <w:p>
+          <w:pPr>
+            <w:pStyle w:val="TOC2"/>
+            <w:tabs>
+              <w:tab w:val="right" w:leader="dot" w:pos="9350"/>
+            </w:tabs>
+            <w:rPr>
+              <w:rFonts w:asciiTheme="minorHAnsi" w:eastAsiaTheme="minorEastAsia" w:hAnsiTheme="minorHAnsi" w:cstheme="minorBidi"/>
+              <w:noProof/>
+              <w:color w:val="auto"/>
+            </w:rPr>
+          </w:pPr>
+          <w:hyperlink w:anchor="_Toc442800214" w:history="1">
+            <w:r>
+              <w:rPr>
+                <w:rStyle w:val="Hyperlink"/>
+                <w:noProof/>
+              </w:rPr>
+              <w:t>Task 7: Create Custom Library</w:t>
+            </w:r>
+            <w:r>
+              <w:rPr>
+                <w:noProof/>
+                <w:webHidden/>
+              </w:rPr>
+              <w:tab/>
+            </w:r>
+            <w:r>
+              <w:rPr>
+                <w:noProof/>
+                <w:webHidden/>
+              </w:rPr>
+              <w:fldChar w:fldCharType="begin"/>
+            </w:r>
+            <w:r>
+              <w:rPr>
+                <w:noProof/>
+                <w:webHidden/>
+              </w:rPr>
+              <w:instrText xml:space="preserve"> PAGEREF _Toc442800214 \h </w:instrText>
+            </w:r>
+            <w:r>
+              <w:rPr>
+                <w:noProof/>
+                <w:webHidden/>
+              </w:rPr>
+            </w:r>
+            <w:r>
+              <w:rPr>
+                <w:noProof/>
+                <w:webHidden/>
+              </w:rPr>
+              <w:fldChar w:fldCharType="separate"/>
+            </w:r>
+            <w:r>
+              <w:rPr>
+                <w:noProof/>
+                <w:webHidden/>
+              </w:rPr>
+              <w:t>6</w:t>
+            </w:r>
+            <w:r>
+              <w:rPr>
+                <w:noProof/>
+                <w:webHidden/>
+              </w:rPr>
+              <w:fldChar w:fldCharType="end"/>
+            </w:r>
+          </w:hyperlink>
+        </w:p>
+        <w:p>
+          <w:pPr>
+            <w:pStyle w:val="TOC2"/>
+            <w:tabs>
+              <w:tab w:val="right" w:leader="dot" w:pos="9350"/>
+            </w:tabs>
+            <w:rPr>
+              <w:rFonts w:asciiTheme="minorHAnsi" w:eastAsiaTheme="minorEastAsia" w:hAnsiTheme="minorHAnsi" w:cstheme="minorBidi"/>
+              <w:noProof/>
+              <w:color w:val="auto"/>
+            </w:rPr>
+          </w:pPr>
+          <w:hyperlink w:anchor="_Toc442800215" w:history="1">
+            <w:r>
+              <w:rPr>
+                <w:rStyle w:val="Hyperlink"/>
+                <w:noProof/>
+              </w:rPr>
+              <w:t>Task 8: Create Custom Widget</w:t>
+            </w:r>
+            <w:r>
+              <w:rPr>
+                <w:noProof/>
+                <w:webHidden/>
+              </w:rPr>
+              <w:tab/>
+            </w:r>
+            <w:r>
+              <w:rPr>
+                <w:noProof/>
+                <w:webHidden/>
+              </w:rPr>
+              <w:fldChar w:fldCharType="begin"/>
+            </w:r>
+            <w:r>
+              <w:rPr>
+                <w:noProof/>
+                <w:webHidden/>
+              </w:rPr>
+              <w:instrText xml:space="preserve"> PAGEREF _Toc442800215 \h </w:instrText>
+            </w:r>
+            <w:r>
+              <w:rPr>
+                <w:noProof/>
+                <w:webHidden/>
+              </w:rPr>
+            </w:r>
+            <w:r>
+              <w:rPr>
+                <w:noProof/>
+                <w:webHidden/>
+              </w:rPr>
+              <w:fldChar w:fldCharType="separate"/>
+            </w:r>
+            <w:r>
+              <w:rPr>
+                <w:noProof/>
+                <w:webHidden/>
+              </w:rPr>
+              <w:t>6</w:t>
+            </w:r>
+            <w:r>
+              <w:rPr>
+                <w:noProof/>
+                <w:webHidden/>
+              </w:rPr>
+              <w:fldChar w:fldCharType="end"/>
+            </w:r>
+          </w:hyperlink>
+        </w:p>
+        <w:p>
+          <w:pPr>
+            <w:pStyle w:val="TOC2"/>
+            <w:tabs>
+              <w:tab w:val="right" w:leader="dot" w:pos="9350"/>
+            </w:tabs>
+            <w:rPr>
+              <w:rFonts w:asciiTheme="minorHAnsi" w:eastAsiaTheme="minorEastAsia" w:hAnsiTheme="minorHAnsi" w:cstheme="minorBidi"/>
+              <w:noProof/>
+              <w:color w:val="auto"/>
+            </w:rPr>
+          </w:pPr>
+          <w:hyperlink w:anchor="_Toc442800216" w:history="1">
+            <w:r>
+              <w:rPr>
+                <w:rStyle w:val="Hyperlink"/>
+                <w:noProof/>
+              </w:rPr>
+              <w:t>Task 9: Final Features and Miscellaneous Items</w:t>
+            </w:r>
+            <w:r>
+              <w:rPr>
+                <w:noProof/>
+                <w:webHidden/>
+              </w:rPr>
+              <w:tab/>
+            </w:r>
+            <w:r>
+              <w:rPr>
+                <w:noProof/>
+                <w:webHidden/>
+              </w:rPr>
+              <w:fldChar w:fldCharType="begin"/>
+            </w:r>
+            <w:r>
+              <w:rPr>
+                <w:noProof/>
+                <w:webHidden/>
+              </w:rPr>
+              <w:instrText xml:space="preserve"> PAGEREF _Toc442800216 \h </w:instrText>
+            </w:r>
+            <w:r>
+              <w:rPr>
+                <w:noProof/>
+                <w:webHidden/>
+              </w:rPr>
+            </w:r>
+            <w:r>
+              <w:rPr>
+                <w:noProof/>
+                <w:webHidden/>
+              </w:rPr>
+              <w:fldChar w:fldCharType="separate"/>
+            </w:r>
+            <w:r>
+              <w:rPr>
+                <w:noProof/>
+                <w:webHidden/>
+              </w:rPr>
+              <w:t>6</w:t>
+            </w:r>
+            <w:r>
+              <w:rPr>
+                <w:noProof/>
+                <w:webHidden/>
+              </w:rPr>
+              <w:fldChar w:fldCharType="end"/>
+            </w:r>
+          </w:hyperlink>
+        </w:p>
+        <w:p>
+          <w:pPr>
+            <w:pStyle w:val="TOC2"/>
+            <w:tabs>
+              <w:tab w:val="right" w:leader="dot" w:pos="9350"/>
+            </w:tabs>
+            <w:rPr>
+              <w:rFonts w:asciiTheme="minorHAnsi" w:eastAsiaTheme="minorEastAsia" w:hAnsiTheme="minorHAnsi" w:cstheme="minorBidi"/>
+              <w:noProof/>
+              <w:color w:val="auto"/>
+            </w:rPr>
+          </w:pPr>
+          <w:hyperlink w:anchor="_Toc442800217" w:history="1">
+            <w:r>
+              <w:rPr>
+                <w:rStyle w:val="Hyperlink"/>
+                <w:noProof/>
+              </w:rPr>
+              <w:t>Task 10: Get App Ready for Release</w:t>
+            </w:r>
+            <w:r>
+              <w:rPr>
+                <w:noProof/>
+                <w:webHidden/>
+              </w:rPr>
+              <w:tab/>
+            </w:r>
+            <w:r>
+              <w:rPr>
+                <w:noProof/>
+                <w:webHidden/>
+              </w:rPr>
+              <w:fldChar w:fldCharType="begin"/>
+            </w:r>
+            <w:r>
+              <w:rPr>
+                <w:noProof/>
+                <w:webHidden/>
+              </w:rPr>
+              <w:instrText xml:space="preserve"> PAGEREF _Toc442800217 \h </w:instrText>
+            </w:r>
+            <w:r>
+              <w:rPr>
+                <w:noProof/>
+                <w:webHidden/>
+              </w:rPr>
+            </w:r>
+            <w:r>
+              <w:rPr>
+                <w:noProof/>
+                <w:webHidden/>
+              </w:rPr>
+              <w:fldChar w:fldCharType="separate"/>
+            </w:r>
+            <w:r>
+              <w:rPr>
+                <w:noProof/>
+                <w:webHidden/>
+              </w:rPr>
+              <w:t>7</w:t>
+            </w:r>
+            <w:r>
+              <w:rPr>
+                <w:noProof/>
+                <w:webHidden/>
+              </w:rPr>
+              <w:fldChar w:fldCharType="end"/>
+            </w:r>
+          </w:hyperlink>
+        </w:p>
+        <w:p>
+          <w:pPr>
+            <w:pStyle w:val="TOC1"/>
+            <w:tabs>
+              <w:tab w:val="right" w:leader="dot" w:pos="9350"/>
+            </w:tabs>
+            <w:rPr>
+              <w:rFonts w:asciiTheme="minorHAnsi" w:eastAsiaTheme="minorEastAsia" w:hAnsiTheme="minorHAnsi" w:cstheme="minorBidi"/>
+              <w:noProof/>
+              <w:color w:val="auto"/>
+            </w:rPr>
+          </w:pPr>
+          <w:hyperlink w:anchor="_Toc442800218" w:history="1">
+            <w:r>
+              <w:rPr>
+                <w:rStyle w:val="Hyperlink"/>
+                <w:noProof/>
+              </w:rPr>
+              <w:t>Optional Features</w:t>
+            </w:r>
+            <w:r>
+              <w:rPr>
+                <w:noProof/>
+                <w:webHidden/>
+              </w:rPr>
+              <w:tab/>
+            </w:r>
+            <w:r>
+              <w:rPr>
+                <w:noProof/>
+                <w:webHidden/>
+              </w:rPr>
+              <w:fldChar w:fldCharType="begin"/>
+            </w:r>
+            <w:r>
+              <w:rPr>
+                <w:noProof/>
+                <w:webHidden/>
+              </w:rPr>
+              <w:instrText xml:space="preserve"> PAGEREF _Toc442800218 \h </w:instrText>
+            </w:r>
+            <w:r>
+              <w:rPr>
+                <w:noProof/>
+                <w:webHidden/>
+              </w:rPr>
+            </w:r>
+            <w:r>
+              <w:rPr>
+                <w:noProof/>
+                <w:webHidden/>
+              </w:rPr>
+              <w:fldChar w:fldCharType="separate"/>
+            </w:r>
+            <w:r>
+              <w:rPr>
+                <w:noProof/>
+                <w:webHidden/>
+              </w:rPr>
+              <w:t>7</w:t>
+            </w:r>
+            <w:r>
+              <w:rPr>
+                <w:noProof/>
+                <w:webHidden/>
+              </w:rPr>
+              <w:fldChar w:fldCharType="end"/>
+            </w:r>
+          </w:hyperlink>
+        </w:p>
+        <w:p>
+          <w:r>
+            <w:rPr>
+              <w:b/>
+              <w:bCs/>
+              <w:noProof/>
+            </w:rPr>
+            <w:fldChar w:fldCharType="end"/>
+          </w:r>
+        </w:p>
+      </w:sdtContent>
+    </w:sdt>
+    <w:p>
+      <w:pPr>
+        <w:rPr>
+          <w:rFonts w:asciiTheme="minorHAnsi" w:hAnsiTheme="minorHAnsi"/>
+        </w:rPr>
+      </w:pPr>
+    </w:p>
+    <w:p>
+      <w:pPr>
+        <w:pStyle w:val="Heading1"/>
+      </w:pPr>
+      <w:bookmarkStart w:id="0" w:name="h.cq54i03ftkcu" w:colFirst="0" w:colLast="0"/>
+      <w:bookmarkStart w:id="1" w:name="h.sm4ra97uwo11" w:colFirst="0" w:colLast="0"/>
+      <w:bookmarkStart w:id="2" w:name="_Toc442800197"/>
+      <w:bookmarkEnd w:id="0"/>
+      <w:bookmarkEnd w:id="1"/>
+      <w:r>
+        <w:t>Description</w:t>
+      </w:r>
+      <w:bookmarkEnd w:id="2"/>
+      <w:r>
         <w:t xml:space="preserve"> </w:t>
       </w:r>
-      <w:r>
-        <w:rPr>
-          <w:rFonts w:asciiTheme="minorHAnsi" w:hAnsiTheme="minorHAnsi"/>
-          <w:color w:val="000000" w:themeColor="text1"/>
-        </w:rPr>
-        <w:t>o4wcoder</w:t>
-      </w:r>
-    </w:p>
-    <w:p>
-      <w:pPr>
-        <w:rPr>
-          <w:rFonts w:asciiTheme="minorHAnsi" w:hAnsiTheme="minorHAnsi"/>
-        </w:rPr>
-      </w:pPr>
-    </w:p>
-    <w:p>
-      <w:pPr>
-        <w:pStyle w:val="Title"/>
-        <w:contextualSpacing w:val="0"/>
-        <w:rPr>
-          <w:rFonts w:asciiTheme="minorHAnsi" w:hAnsiTheme="minorHAnsi"/>
-          <w:color w:val="000000" w:themeColor="text1"/>
-        </w:rPr>
-      </w:pPr>
-      <w:bookmarkStart w:id="0" w:name="h.cq54i03ftkcu" w:colFirst="0" w:colLast="0"/>
-      <w:bookmarkEnd w:id="0"/>
-      <w:r>
-        <w:rPr>
-          <w:rFonts w:asciiTheme="minorHAnsi" w:hAnsiTheme="minorHAnsi"/>
-          <w:color w:val="000000" w:themeColor="text1"/>
-        </w:rPr>
-        <w:t>Volume Manager</w:t>
-      </w:r>
-      <w:r>
-        <w:rPr>
-          <w:rFonts w:asciiTheme="minorHAnsi" w:hAnsiTheme="minorHAnsi"/>
-          <w:color w:val="000000" w:themeColor="text1"/>
-        </w:rPr>
-        <w:t xml:space="preserve"> </w:t>
-      </w:r>
-    </w:p>
-    <w:p>
-      <w:pPr>
-        <w:pStyle w:val="Heading1"/>
-        <w:contextualSpacing w:val="0"/>
-        <w:rPr>
-          <w:rFonts w:asciiTheme="minorHAnsi" w:hAnsiTheme="minorHAnsi"/>
-        </w:rPr>
-      </w:pPr>
-      <w:bookmarkStart w:id="1" w:name="h.sm4ra97uwo11" w:colFirst="0" w:colLast="0"/>
-      <w:bookmarkEnd w:id="1"/>
-      <w:r>
-        <w:rPr>
-          <w:rFonts w:asciiTheme="minorHAnsi" w:hAnsiTheme="minorHAnsi"/>
-        </w:rPr>
-        <w:t xml:space="preserve">Description </w:t>
-      </w:r>
-    </w:p>
-    <w:p>
-      <w:pPr>
-        <w:rPr>
-          <w:rFonts w:asciiTheme="minorHAnsi" w:hAnsiTheme="minorHAnsi"/>
-        </w:rPr>
-      </w:pPr>
+    </w:p>
+    <w:p>
+      <w:pPr>
+        <w:rPr>
+          <w:rFonts w:asciiTheme="minorHAnsi" w:hAnsiTheme="minorHAnsi"/>
+        </w:rPr>
+      </w:pPr>
+      <w:bookmarkStart w:id="3" w:name="_GoBack"/>
+      <w:bookmarkEnd w:id="3"/>
     </w:p>
     <w:p>
       <w:pPr>
@@ -779,7 +1829,14 @@
           <w:rFonts w:asciiTheme="minorHAnsi" w:hAnsiTheme="minorHAnsi"/>
           <w:color w:val="000000" w:themeColor="text1"/>
         </w:rPr>
-        <w:t>ll allow you to fulling control</w:t>
+        <w:t>ll allow you to fully</w:t>
+      </w:r>
+      <w:r>
+        <w:rPr>
+          <w:rFonts w:asciiTheme="minorHAnsi" w:hAnsiTheme="minorHAnsi"/>
+          <w:color w:val="000000" w:themeColor="text1"/>
+        </w:rPr>
+        <w:t xml:space="preserve"> control</w:t>
       </w:r>
       <w:r>
         <w:rPr>
@@ -813,21 +1870,22 @@
     <w:p>
       <w:pPr>
         <w:pStyle w:val="Heading1"/>
-        <w:contextualSpacing w:val="0"/>
-        <w:rPr>
-          <w:rFonts w:asciiTheme="minorHAnsi" w:eastAsia="Arial" w:hAnsiTheme="minorHAnsi" w:cs="Arial"/>
+        <w:rPr>
+          <w:rFonts w:eastAsia="Arial" w:cs="Arial"/>
           <w:sz w:val="22"/>
           <w:szCs w:val="22"/>
         </w:rPr>
       </w:pPr>
-      <w:bookmarkStart w:id="2" w:name="h.aws88pzfmqca" w:colFirst="0" w:colLast="0"/>
-      <w:bookmarkEnd w:id="2"/>
-      <w:r>
-        <w:rPr>
-          <w:rFonts w:asciiTheme="minorHAnsi" w:hAnsiTheme="minorHAnsi"/>
-        </w:rPr>
-        <w:t>Intended User</w:t>
-      </w:r>
+      <w:bookmarkStart w:id="4" w:name="h.aws88pzfmqca" w:colFirst="0" w:colLast="0"/>
+      <w:bookmarkStart w:id="5" w:name="_Toc442800198"/>
+      <w:bookmarkEnd w:id="4"/>
+      <w:r>
+        <w:t>Intended</w:t>
+      </w:r>
+      <w:r>
+        <w:t xml:space="preserve"> User</w:t>
+      </w:r>
+      <w:bookmarkEnd w:id="5"/>
     </w:p>
     <w:p>
       <w:pPr>
@@ -854,19 +1912,14 @@
     <w:p>
       <w:pPr>
         <w:pStyle w:val="Heading1"/>
-        <w:contextualSpacing w:val="0"/>
-        <w:rPr>
-          <w:rFonts w:asciiTheme="minorHAnsi" w:hAnsiTheme="minorHAnsi"/>
-        </w:rPr>
-      </w:pPr>
-      <w:bookmarkStart w:id="3" w:name="h.zheq5430xrpq" w:colFirst="0" w:colLast="0"/>
-      <w:bookmarkEnd w:id="3"/>
-      <w:r>
-        <w:rPr>
-          <w:rFonts w:asciiTheme="minorHAnsi" w:hAnsiTheme="minorHAnsi"/>
-        </w:rPr>
+      </w:pPr>
+      <w:bookmarkStart w:id="6" w:name="h.zheq5430xrpq" w:colFirst="0" w:colLast="0"/>
+      <w:bookmarkStart w:id="7" w:name="_Toc442800199"/>
+      <w:bookmarkEnd w:id="6"/>
+      <w:r>
         <w:t>Features</w:t>
       </w:r>
+      <w:bookmarkEnd w:id="7"/>
     </w:p>
     <w:p>
       <w:pPr>
@@ -962,19 +2015,20 @@
     <w:p>
       <w:pPr>
         <w:pStyle w:val="Heading1"/>
-        <w:contextualSpacing w:val="0"/>
-        <w:rPr>
-          <w:rFonts w:asciiTheme="minorHAnsi" w:hAnsiTheme="minorHAnsi"/>
-        </w:rPr>
-      </w:pPr>
-      <w:bookmarkStart w:id="4" w:name="h.giquerrw6g46" w:colFirst="0" w:colLast="0"/>
-      <w:bookmarkEnd w:id="4"/>
-      <w:r>
-        <w:rPr>
-          <w:rFonts w:asciiTheme="minorHAnsi" w:hAnsiTheme="minorHAnsi"/>
-        </w:rPr>
-        <w:t>User Interface Mocks</w:t>
-      </w:r>
+      </w:pPr>
+      <w:bookmarkStart w:id="8" w:name="h.giquerrw6g46" w:colFirst="0" w:colLast="0"/>
+      <w:bookmarkStart w:id="9" w:name="_Toc442800200"/>
+      <w:bookmarkEnd w:id="8"/>
+      <w:r>
+        <w:t xml:space="preserve">User </w:t>
+      </w:r>
+      <w:r>
+        <w:t>Interface</w:t>
+      </w:r>
+      <w:r>
+        <w:t xml:space="preserve"> Mocks</w:t>
+      </w:r>
+      <w:bookmarkEnd w:id="9"/>
     </w:p>
     <w:p>
       <w:pPr>
@@ -1006,20 +2060,18 @@
     <w:p>
       <w:pPr>
         <w:pStyle w:val="Heading2"/>
-        <w:contextualSpacing w:val="0"/>
-        <w:rPr>
-          <w:rFonts w:asciiTheme="minorHAnsi" w:hAnsiTheme="minorHAnsi"/>
-        </w:rPr>
-      </w:pPr>
-      <w:bookmarkStart w:id="5" w:name="h.a4jdupabry3k" w:colFirst="0" w:colLast="0"/>
-      <w:bookmarkEnd w:id="5"/>
-      <w:r>
-        <w:rPr>
-          <w:rFonts w:asciiTheme="minorHAnsi" w:hAnsiTheme="minorHAnsi"/>
-        </w:rPr>
+      </w:pPr>
+      <w:bookmarkStart w:id="10" w:name="h.a4jdupabry3k" w:colFirst="0" w:colLast="0"/>
+      <w:bookmarkStart w:id="11" w:name="_Toc442800201"/>
+      <w:bookmarkEnd w:id="10"/>
+      <w:r>
         <w:lastRenderedPageBreak/>
-        <w:t>Screen 1</w:t>
-      </w:r>
+        <w:t>Screen</w:t>
+      </w:r>
+      <w:r>
+        <w:t xml:space="preserve"> 1</w:t>
+      </w:r>
+      <w:bookmarkEnd w:id="11"/>
     </w:p>
     <w:p>
       <w:pPr>
@@ -1046,7 +2098,7 @@
                     <pic:cNvPicPr preferRelativeResize="0"/>
                   </pic:nvPicPr>
                   <pic:blipFill>
-                    <a:blip r:embed="rId7"/>
+                    <a:blip r:embed="rId8"/>
                     <a:srcRect/>
                     <a:stretch>
                       <a:fillRect/>
@@ -1130,19 +2182,17 @@
     <w:p>
       <w:pPr>
         <w:pStyle w:val="Heading2"/>
-        <w:contextualSpacing w:val="0"/>
-        <w:rPr>
-          <w:rFonts w:asciiTheme="minorHAnsi" w:hAnsiTheme="minorHAnsi"/>
-        </w:rPr>
-      </w:pPr>
-      <w:bookmarkStart w:id="6" w:name="h.dpcbbkx5yry" w:colFirst="0" w:colLast="0"/>
-      <w:bookmarkEnd w:id="6"/>
-      <w:r>
-        <w:rPr>
-          <w:rFonts w:asciiTheme="minorHAnsi" w:hAnsiTheme="minorHAnsi"/>
-        </w:rPr>
-        <w:t>Screen 2</w:t>
-      </w:r>
+      </w:pPr>
+      <w:bookmarkStart w:id="12" w:name="h.dpcbbkx5yry" w:colFirst="0" w:colLast="0"/>
+      <w:bookmarkStart w:id="13" w:name="_Toc442800202"/>
+      <w:bookmarkEnd w:id="12"/>
+      <w:r>
+        <w:t>Screen</w:t>
+      </w:r>
+      <w:r>
+        <w:t xml:space="preserve"> 2</w:t>
+      </w:r>
+      <w:bookmarkEnd w:id="13"/>
     </w:p>
     <w:p>
       <w:pPr>
@@ -1169,7 +2219,7 @@
                     <pic:cNvPicPr preferRelativeResize="0"/>
                   </pic:nvPicPr>
                   <pic:blipFill>
-                    <a:blip r:embed="rId7"/>
+                    <a:blip r:embed="rId8"/>
                     <a:srcRect/>
                     <a:stretch>
                       <a:fillRect/>
@@ -1266,42 +2316,38 @@
     <w:p>
       <w:pPr>
         <w:pStyle w:val="Heading1"/>
-        <w:contextualSpacing w:val="0"/>
-        <w:rPr>
-          <w:rFonts w:asciiTheme="minorHAnsi" w:hAnsiTheme="minorHAnsi"/>
-        </w:rPr>
-      </w:pPr>
-      <w:bookmarkStart w:id="7" w:name="h.gvcvmae8jn8u" w:colFirst="0" w:colLast="0"/>
-      <w:bookmarkEnd w:id="7"/>
-      <w:r>
-        <w:rPr>
-          <w:rFonts w:asciiTheme="minorHAnsi" w:hAnsiTheme="minorHAnsi"/>
-        </w:rPr>
-        <w:t>Key Considerations</w:t>
-      </w:r>
-    </w:p>
-    <w:p>
-      <w:pPr>
-        <w:rPr>
-          <w:rFonts w:asciiTheme="minorHAnsi" w:hAnsiTheme="minorHAnsi"/>
-        </w:rPr>
-      </w:pPr>
-    </w:p>
-    <w:p>
-      <w:pPr>
-        <w:pStyle w:val="Heading3"/>
-        <w:contextualSpacing w:val="0"/>
-        <w:rPr>
-          <w:rFonts w:asciiTheme="minorHAnsi" w:hAnsiTheme="minorHAnsi"/>
-        </w:rPr>
-      </w:pPr>
-      <w:bookmarkStart w:id="8" w:name="h.v8my7nhtvz0m" w:colFirst="0" w:colLast="0"/>
-      <w:bookmarkEnd w:id="8"/>
-      <w:r>
-        <w:rPr>
-          <w:rFonts w:asciiTheme="minorHAnsi" w:hAnsiTheme="minorHAnsi"/>
-        </w:rPr>
-        <w:t xml:space="preserve">How will your app handle data persistence? </w:t>
+      </w:pPr>
+      <w:bookmarkStart w:id="14" w:name="h.gvcvmae8jn8u" w:colFirst="0" w:colLast="0"/>
+      <w:bookmarkStart w:id="15" w:name="_Toc442800203"/>
+      <w:bookmarkEnd w:id="14"/>
+      <w:r>
+        <w:t xml:space="preserve">Key </w:t>
+      </w:r>
+      <w:r>
+        <w:t>Considerations</w:t>
+      </w:r>
+      <w:bookmarkEnd w:id="15"/>
+    </w:p>
+    <w:p>
+      <w:pPr>
+        <w:rPr>
+          <w:rFonts w:asciiTheme="minorHAnsi" w:hAnsiTheme="minorHAnsi"/>
+        </w:rPr>
+      </w:pPr>
+    </w:p>
+    <w:p>
+      <w:pPr>
+        <w:pStyle w:val="Heading2"/>
+      </w:pPr>
+      <w:bookmarkStart w:id="16" w:name="h.v8my7nhtvz0m" w:colFirst="0" w:colLast="0"/>
+      <w:bookmarkStart w:id="17" w:name="_Toc442800204"/>
+      <w:bookmarkEnd w:id="16"/>
+      <w:r>
+        <w:t>How will your app handle data persistence?</w:t>
+      </w:r>
+      <w:bookmarkEnd w:id="17"/>
+      <w:r>
+        <w:t xml:space="preserve"> </w:t>
       </w:r>
     </w:p>
     <w:p>
@@ -1398,20 +2444,15 @@
     </w:p>
     <w:p>
       <w:pPr>
-        <w:pStyle w:val="Heading3"/>
-        <w:contextualSpacing w:val="0"/>
-        <w:rPr>
-          <w:rFonts w:asciiTheme="minorHAnsi" w:hAnsiTheme="minorHAnsi"/>
-        </w:rPr>
-      </w:pPr>
-      <w:bookmarkStart w:id="9" w:name="h.gw69vjn1ico0" w:colFirst="0" w:colLast="0"/>
-      <w:bookmarkEnd w:id="9"/>
-      <w:r>
-        <w:rPr>
-          <w:rFonts w:asciiTheme="minorHAnsi" w:hAnsiTheme="minorHAnsi"/>
-        </w:rPr>
+        <w:pStyle w:val="Heading2"/>
+      </w:pPr>
+      <w:bookmarkStart w:id="18" w:name="h.gw69vjn1ico0" w:colFirst="0" w:colLast="0"/>
+      <w:bookmarkStart w:id="19" w:name="_Toc442800205"/>
+      <w:bookmarkEnd w:id="18"/>
+      <w:r>
         <w:t>Describe any corner cases in the UX.</w:t>
       </w:r>
+      <w:bookmarkEnd w:id="19"/>
     </w:p>
     <w:p>
       <w:pPr>
@@ -1443,20 +2484,23 @@
     </w:p>
     <w:p>
       <w:pPr>
-        <w:pStyle w:val="Heading3"/>
-        <w:contextualSpacing w:val="0"/>
-        <w:rPr>
-          <w:rFonts w:asciiTheme="minorHAnsi" w:hAnsiTheme="minorHAnsi"/>
-        </w:rPr>
-      </w:pPr>
-      <w:bookmarkStart w:id="10" w:name="h.6yqqubmw5bs" w:colFirst="0" w:colLast="0"/>
-      <w:bookmarkEnd w:id="10"/>
-      <w:r>
-        <w:rPr>
-          <w:rFonts w:asciiTheme="minorHAnsi" w:hAnsiTheme="minorHAnsi"/>
-        </w:rPr>
-        <w:t>Describe any libraries you’ll be using and share your reasoning for including them.</w:t>
-      </w:r>
+        <w:pStyle w:val="Heading2"/>
+      </w:pPr>
+      <w:bookmarkStart w:id="20" w:name="h.6yqqubmw5bs" w:colFirst="0" w:colLast="0"/>
+      <w:bookmarkStart w:id="21" w:name="_Toc442800206"/>
+      <w:bookmarkEnd w:id="20"/>
+      <w:r>
+        <w:t xml:space="preserve">Describe any libraries you’ll be using and share </w:t>
+      </w:r>
+      <w:proofErr w:type="gramStart"/>
+      <w:r>
+        <w:t>your</w:t>
+      </w:r>
+      <w:proofErr w:type="gramEnd"/>
+      <w:r>
+        <w:t xml:space="preserve"> reasoning for including them.</w:t>
+      </w:r>
+      <w:bookmarkEnd w:id="21"/>
     </w:p>
     <w:p>
       <w:pPr>
@@ -1489,19 +2533,20 @@
     <w:p>
       <w:pPr>
         <w:pStyle w:val="Heading1"/>
-        <w:contextualSpacing w:val="0"/>
-        <w:rPr>
-          <w:rFonts w:asciiTheme="minorHAnsi" w:hAnsiTheme="minorHAnsi"/>
-        </w:rPr>
-      </w:pPr>
-      <w:bookmarkStart w:id="11" w:name="h.v518bncmggeg" w:colFirst="0" w:colLast="0"/>
-      <w:bookmarkEnd w:id="11"/>
-      <w:r>
-        <w:rPr>
-          <w:rFonts w:asciiTheme="minorHAnsi" w:hAnsiTheme="minorHAnsi"/>
-        </w:rPr>
-        <w:t>Next Steps: Required Tasks</w:t>
-      </w:r>
+      </w:pPr>
+      <w:bookmarkStart w:id="22" w:name="h.v518bncmggeg" w:colFirst="0" w:colLast="0"/>
+      <w:bookmarkStart w:id="23" w:name="_Toc442800207"/>
+      <w:bookmarkEnd w:id="22"/>
+      <w:r>
+        <w:t xml:space="preserve">Next Steps: </w:t>
+      </w:r>
+      <w:r>
+        <w:t>Required</w:t>
+      </w:r>
+      <w:r>
+        <w:t xml:space="preserve"> Tasks</w:t>
+      </w:r>
+      <w:bookmarkEnd w:id="23"/>
     </w:p>
     <w:p>
       <w:pPr>
@@ -1513,19 +2558,20 @@
     <w:p>
       <w:pPr>
         <w:pStyle w:val="Heading2"/>
-        <w:contextualSpacing w:val="0"/>
-        <w:rPr>
-          <w:rFonts w:asciiTheme="minorHAnsi" w:hAnsiTheme="minorHAnsi"/>
-        </w:rPr>
-      </w:pPr>
-      <w:bookmarkStart w:id="12" w:name="h.8oe8zpk3qsmp" w:colFirst="0" w:colLast="0"/>
-      <w:bookmarkEnd w:id="12"/>
-      <w:r>
-        <w:rPr>
-          <w:rFonts w:asciiTheme="minorHAnsi" w:hAnsiTheme="minorHAnsi"/>
-        </w:rPr>
-        <w:t>Task 1: Project Setup</w:t>
-      </w:r>
+      </w:pPr>
+      <w:bookmarkStart w:id="24" w:name="h.8oe8zpk3qsmp" w:colFirst="0" w:colLast="0"/>
+      <w:bookmarkStart w:id="25" w:name="_Toc442800208"/>
+      <w:bookmarkEnd w:id="24"/>
+      <w:r>
+        <w:t xml:space="preserve">Task 1: </w:t>
+      </w:r>
+      <w:r>
+        <w:t>Project</w:t>
+      </w:r>
+      <w:r>
+        <w:t xml:space="preserve"> Setup</w:t>
+      </w:r>
+      <w:bookmarkEnd w:id="25"/>
     </w:p>
     <w:p>
       <w:pPr>
@@ -1608,23 +2654,21 @@
           <w:rFonts w:asciiTheme="minorHAnsi" w:hAnsiTheme="minorHAnsi"/>
           <w:color w:val="000000" w:themeColor="text1"/>
         </w:rPr>
-        <w:t xml:space="preserve">Create Profile Model class. This will contain all the settings for a single </w:t>
-      </w:r>
-      <w:proofErr w:type="spellStart"/>
-      <w:r>
-        <w:rPr>
-          <w:rFonts w:asciiTheme="minorHAnsi" w:hAnsiTheme="minorHAnsi"/>
-          <w:color w:val="000000" w:themeColor="text1"/>
-        </w:rPr>
-        <w:t>volulme</w:t>
-      </w:r>
-      <w:proofErr w:type="spellEnd"/>
-      <w:r>
-        <w:rPr>
-          <w:rFonts w:asciiTheme="minorHAnsi" w:hAnsiTheme="minorHAnsi"/>
-          <w:color w:val="000000" w:themeColor="text1"/>
-        </w:rPr>
-        <w:t xml:space="preserve"> control profile.</w:t>
+        <w:t>Create Profile Model class. This will contain all</w:t>
+      </w:r>
+      <w:r>
+        <w:rPr>
+          <w:rFonts w:asciiTheme="minorHAnsi" w:hAnsiTheme="minorHAnsi"/>
+          <w:color w:val="000000" w:themeColor="text1"/>
+        </w:rPr>
+        <w:t xml:space="preserve"> the settings for a single volu</w:t>
+      </w:r>
+      <w:r>
+        <w:rPr>
+          <w:rFonts w:asciiTheme="minorHAnsi" w:hAnsiTheme="minorHAnsi"/>
+          <w:color w:val="000000" w:themeColor="text1"/>
+        </w:rPr>
+        <w:t>me control profile.</w:t>
       </w:r>
     </w:p>
     <w:p>
@@ -1693,71 +2737,58 @@
     <w:p>
       <w:pPr>
         <w:pStyle w:val="Heading2"/>
-        <w:contextualSpacing w:val="0"/>
-        <w:rPr>
-          <w:rFonts w:asciiTheme="minorHAnsi" w:hAnsiTheme="minorHAnsi"/>
-        </w:rPr>
-      </w:pPr>
-      <w:bookmarkStart w:id="13" w:name="h.rzllsk6uqztx" w:colFirst="0" w:colLast="0"/>
-      <w:bookmarkEnd w:id="13"/>
-      <w:r>
-        <w:rPr>
-          <w:rFonts w:asciiTheme="minorHAnsi" w:hAnsiTheme="minorHAnsi"/>
-        </w:rPr>
+      </w:pPr>
+      <w:bookmarkStart w:id="26" w:name="h.rzllsk6uqztx" w:colFirst="0" w:colLast="0"/>
+      <w:bookmarkStart w:id="27" w:name="_Toc442800209"/>
+      <w:bookmarkEnd w:id="26"/>
+      <w:r>
+        <w:lastRenderedPageBreak/>
         <w:t xml:space="preserve">Task 2: Implement UI for </w:t>
       </w:r>
       <w:r>
-        <w:rPr>
-          <w:rFonts w:asciiTheme="minorHAnsi" w:hAnsiTheme="minorHAnsi"/>
-        </w:rPr>
-        <w:t xml:space="preserve">Main Activity and Basic Profile </w:t>
-      </w:r>
-      <w:r>
-        <w:rPr>
-          <w:rFonts w:asciiTheme="minorHAnsi" w:hAnsiTheme="minorHAnsi"/>
-        </w:rPr>
+        <w:t>Main Activity and Time</w:t>
+      </w:r>
+      <w:r>
+        <w:t xml:space="preserve"> Profile </w:t>
+      </w:r>
+      <w:r>
         <w:t xml:space="preserve">Detail </w:t>
       </w:r>
       <w:r>
-        <w:rPr>
-          <w:rFonts w:asciiTheme="minorHAnsi" w:hAnsiTheme="minorHAnsi"/>
-        </w:rPr>
         <w:t>Fragment</w:t>
       </w:r>
-    </w:p>
-    <w:p>
-      <w:pPr>
-        <w:rPr>
-          <w:rFonts w:asciiTheme="minorHAnsi" w:hAnsiTheme="minorHAnsi"/>
-        </w:rPr>
-      </w:pPr>
-    </w:p>
-    <w:p>
-      <w:pPr>
-        <w:rPr>
-          <w:rFonts w:asciiTheme="minorHAnsi" w:hAnsiTheme="minorHAnsi"/>
-        </w:rPr>
-      </w:pPr>
-      <w:r>
-        <w:rPr>
-          <w:rFonts w:asciiTheme="minorHAnsi" w:hAnsiTheme="minorHAnsi"/>
-        </w:rPr>
-        <w:lastRenderedPageBreak/>
-        <w:t xml:space="preserve">The main Activity will consist of </w:t>
-      </w:r>
-      <w:proofErr w:type="spellStart"/>
-      <w:r>
-        <w:rPr>
-          <w:rFonts w:asciiTheme="minorHAnsi" w:hAnsiTheme="minorHAnsi"/>
-        </w:rPr>
-        <w:t>tow</w:t>
-      </w:r>
-      <w:proofErr w:type="spellEnd"/>
-      <w:r>
-        <w:rPr>
-          <w:rFonts w:asciiTheme="minorHAnsi" w:hAnsiTheme="minorHAnsi"/>
-        </w:rPr>
-        <w:t xml:space="preserve"> tabs. One for Basic profiles and the other for Location profiles. Each tab will contain a </w:t>
+      <w:bookmarkEnd w:id="27"/>
+    </w:p>
+    <w:p>
+      <w:pPr>
+        <w:rPr>
+          <w:rFonts w:asciiTheme="minorHAnsi" w:hAnsiTheme="minorHAnsi"/>
+        </w:rPr>
+      </w:pPr>
+    </w:p>
+    <w:p>
+      <w:pPr>
+        <w:rPr>
+          <w:rFonts w:asciiTheme="minorHAnsi" w:hAnsiTheme="minorHAnsi"/>
+        </w:rPr>
+      </w:pPr>
+      <w:r>
+        <w:rPr>
+          <w:rFonts w:asciiTheme="minorHAnsi" w:hAnsiTheme="minorHAnsi"/>
+        </w:rPr>
+        <w:t>The m</w:t>
+      </w:r>
+      <w:r>
+        <w:rPr>
+          <w:rFonts w:asciiTheme="minorHAnsi" w:hAnsiTheme="minorHAnsi"/>
+        </w:rPr>
+        <w:t>ain Activity will consist of two tabs. One for Time</w:t>
+      </w:r>
+      <w:r>
+        <w:rPr>
+          <w:rFonts w:asciiTheme="minorHAnsi" w:hAnsiTheme="minorHAnsi"/>
+        </w:rPr>
+        <w:t xml:space="preserve"> profiles and the other for Location profiles. Each tab will contain a </w:t>
       </w:r>
       <w:proofErr w:type="spellStart"/>
       <w:r>
@@ -1908,7 +2939,44 @@
           <w:rFonts w:asciiTheme="minorHAnsi" w:hAnsiTheme="minorHAnsi"/>
           <w:color w:val="000000" w:themeColor="text1"/>
         </w:rPr>
-        <w:t xml:space="preserve"> for the Basic Profiles.</w:t>
+        <w:t xml:space="preserve"> for the Basic </w:t>
+      </w:r>
+      <w:r>
+        <w:rPr>
+          <w:rFonts w:asciiTheme="minorHAnsi" w:hAnsiTheme="minorHAnsi"/>
+          <w:color w:val="000000" w:themeColor="text1"/>
+        </w:rPr>
+        <w:t xml:space="preserve">and Location </w:t>
+      </w:r>
+      <w:r>
+        <w:rPr>
+          <w:rFonts w:asciiTheme="minorHAnsi" w:hAnsiTheme="minorHAnsi"/>
+          <w:color w:val="000000" w:themeColor="text1"/>
+        </w:rPr>
+        <w:t>Profiles.</w:t>
+      </w:r>
+      <w:r>
+        <w:rPr>
+          <w:rFonts w:asciiTheme="minorHAnsi" w:hAnsiTheme="minorHAnsi"/>
+          <w:color w:val="000000" w:themeColor="text1"/>
+        </w:rPr>
+        <w:t xml:space="preserve"> They will share the same </w:t>
+      </w:r>
+      <w:proofErr w:type="spellStart"/>
+      <w:r>
+        <w:rPr>
+          <w:rFonts w:asciiTheme="minorHAnsi" w:hAnsiTheme="minorHAnsi"/>
+          <w:color w:val="000000" w:themeColor="text1"/>
+        </w:rPr>
+        <w:t>ListView</w:t>
+      </w:r>
+      <w:proofErr w:type="spellEnd"/>
+      <w:r>
+        <w:rPr>
+          <w:rFonts w:asciiTheme="minorHAnsi" w:hAnsiTheme="minorHAnsi"/>
+          <w:color w:val="000000" w:themeColor="text1"/>
+        </w:rPr>
+        <w:t>, even though they are on different tabs. However, they will require separate adapters.</w:t>
       </w:r>
     </w:p>
     <w:p>
@@ -1981,42 +3049,26 @@
     <w:p>
       <w:pPr>
         <w:pStyle w:val="Heading2"/>
-        <w:contextualSpacing w:val="0"/>
-        <w:rPr>
-          <w:rFonts w:asciiTheme="minorHAnsi" w:hAnsiTheme="minorHAnsi"/>
-          <w:color w:val="000000" w:themeColor="text1"/>
-        </w:rPr>
-      </w:pPr>
-      <w:bookmarkStart w:id="14" w:name="h.fdmohs7hes" w:colFirst="0" w:colLast="0"/>
-      <w:bookmarkEnd w:id="14"/>
-      <w:r>
-        <w:rPr>
-          <w:rFonts w:asciiTheme="minorHAnsi" w:hAnsiTheme="minorHAnsi"/>
-          <w:color w:val="000000" w:themeColor="text1"/>
-        </w:rPr>
+      </w:pPr>
+      <w:bookmarkStart w:id="28" w:name="h.fdmohs7hes" w:colFirst="0" w:colLast="0"/>
+      <w:bookmarkStart w:id="29" w:name="_Toc442800210"/>
+      <w:bookmarkEnd w:id="28"/>
+      <w:r>
         <w:t xml:space="preserve">Task 3: </w:t>
       </w:r>
       <w:r>
-        <w:rPr>
-          <w:rFonts w:asciiTheme="minorHAnsi" w:hAnsiTheme="minorHAnsi"/>
-          <w:color w:val="000000" w:themeColor="text1"/>
-        </w:rPr>
         <w:t xml:space="preserve">Create </w:t>
       </w:r>
       <w:r>
-        <w:rPr>
-          <w:rFonts w:asciiTheme="minorHAnsi" w:hAnsiTheme="minorHAnsi"/>
-          <w:color w:val="000000" w:themeColor="text1"/>
-        </w:rPr>
-        <w:t xml:space="preserve">Volume Control </w:t>
-      </w:r>
-      <w:r>
-        <w:rPr>
-          <w:rFonts w:asciiTheme="minorHAnsi" w:hAnsiTheme="minorHAnsi"/>
-          <w:color w:val="000000" w:themeColor="text1"/>
-        </w:rPr>
+        <w:t>Volume</w:t>
+      </w:r>
+      <w:r>
+        <w:t xml:space="preserve"> Control </w:t>
+      </w:r>
+      <w:r>
         <w:t>Backend Services and Receivers</w:t>
       </w:r>
+      <w:bookmarkEnd w:id="29"/>
     </w:p>
     <w:p>
       <w:pPr>
@@ -2233,13 +3285,7 @@
         <w:rPr>
           <w:rFonts w:asciiTheme="minorHAnsi" w:hAnsiTheme="minorHAnsi"/>
         </w:rPr>
-        <w:t xml:space="preserve"> to handle </w:t>
-      </w:r>
-      <w:r>
-        <w:rPr>
-          <w:rFonts w:asciiTheme="minorHAnsi" w:hAnsiTheme="minorHAnsi"/>
-        </w:rPr>
-        <w:t>the start and stop times of the volume profile</w:t>
+        <w:t xml:space="preserve"> to handle the start and stop times of the volume profile</w:t>
       </w:r>
     </w:p>
     <w:p>
@@ -2271,21 +3317,19 @@
         <w:rPr>
           <w:rFonts w:asciiTheme="minorHAnsi" w:hAnsiTheme="minorHAnsi"/>
         </w:rPr>
-        <w:t xml:space="preserve"> that will register all the volume profiles start and stop times and </w:t>
-      </w:r>
-      <w:proofErr w:type="spellStart"/>
-      <w:r>
-        <w:rPr>
-          <w:rFonts w:asciiTheme="minorHAnsi" w:hAnsiTheme="minorHAnsi"/>
-        </w:rPr>
-        <w:t>resiter</w:t>
-      </w:r>
-      <w:proofErr w:type="spellEnd"/>
-      <w:r>
-        <w:rPr>
-          <w:rFonts w:asciiTheme="minorHAnsi" w:hAnsiTheme="minorHAnsi"/>
-        </w:rPr>
-        <w:t xml:space="preserve"> with the </w:t>
+        <w:t xml:space="preserve"> that will register all the volume profiles start and stop times and re</w:t>
+      </w:r>
+      <w:r>
+        <w:rPr>
+          <w:rFonts w:asciiTheme="minorHAnsi" w:hAnsiTheme="minorHAnsi"/>
+        </w:rPr>
+        <w:t>gist</w:t>
+      </w:r>
+      <w:r>
+        <w:rPr>
+          <w:rFonts w:asciiTheme="minorHAnsi" w:hAnsiTheme="minorHAnsi"/>
+        </w:rPr>
+        <w:t xml:space="preserve">er with the </w:t>
       </w:r>
       <w:proofErr w:type="spellStart"/>
       <w:r>
@@ -2450,40 +3494,49 @@
     <w:p>
       <w:pPr>
         <w:pStyle w:val="Heading2"/>
-        <w:contextualSpacing w:val="0"/>
-        <w:rPr>
-          <w:rFonts w:asciiTheme="minorHAnsi" w:hAnsiTheme="minorHAnsi"/>
-          <w:color w:val="000000" w:themeColor="text1"/>
-        </w:rPr>
-      </w:pPr>
-      <w:bookmarkStart w:id="15" w:name="h.umfwsvmx7tpn" w:colFirst="0" w:colLast="0"/>
-      <w:bookmarkEnd w:id="15"/>
-      <w:r>
-        <w:rPr>
-          <w:rFonts w:asciiTheme="minorHAnsi" w:hAnsiTheme="minorHAnsi"/>
-        </w:rPr>
+        <w:rPr>
+          <w:color w:val="000000" w:themeColor="text1"/>
+        </w:rPr>
+      </w:pPr>
+      <w:bookmarkStart w:id="30" w:name="h.umfwsvmx7tpn" w:colFirst="0" w:colLast="0"/>
+      <w:bookmarkStart w:id="31" w:name="_Toc442800211"/>
+      <w:bookmarkEnd w:id="30"/>
+      <w:r>
         <w:t xml:space="preserve">Task 4: </w:t>
       </w:r>
       <w:r>
-        <w:rPr>
-          <w:rFonts w:asciiTheme="minorHAnsi" w:hAnsiTheme="minorHAnsi"/>
-        </w:rPr>
-        <w:t xml:space="preserve">Implement </w:t>
-      </w:r>
-      <w:r>
-        <w:rPr>
-          <w:rFonts w:asciiTheme="minorHAnsi" w:hAnsiTheme="minorHAnsi"/>
+        <w:t>Implement</w:t>
+      </w:r>
+      <w:r>
+        <w:t xml:space="preserve"> </w:t>
+      </w:r>
+      <w:r>
+        <w:rPr>
           <w:color w:val="000000" w:themeColor="text1"/>
         </w:rPr>
         <w:t>Location UI</w:t>
       </w:r>
-    </w:p>
-    <w:p>
-      <w:pPr>
-        <w:rPr>
-          <w:rFonts w:asciiTheme="minorHAnsi" w:hAnsiTheme="minorHAnsi"/>
-        </w:rPr>
-      </w:pPr>
+      <w:bookmarkEnd w:id="31"/>
+    </w:p>
+    <w:p>
+      <w:pPr>
+        <w:rPr>
+          <w:rFonts w:asciiTheme="minorHAnsi" w:hAnsiTheme="minorHAnsi"/>
+        </w:rPr>
+      </w:pPr>
+    </w:p>
+    <w:p>
+      <w:pPr>
+        <w:rPr>
+          <w:rFonts w:asciiTheme="minorHAnsi" w:hAnsiTheme="minorHAnsi"/>
+        </w:rPr>
+      </w:pPr>
+      <w:r>
+        <w:rPr>
+          <w:rFonts w:asciiTheme="minorHAnsi" w:hAnsiTheme="minorHAnsi"/>
+        </w:rPr>
+        <w:t>Tasks:</w:t>
+      </w:r>
     </w:p>
     <w:p>
       <w:pPr>
@@ -2502,7 +3555,7 @@
           <w:rFonts w:asciiTheme="minorHAnsi" w:hAnsiTheme="minorHAnsi"/>
           <w:color w:val="000000" w:themeColor="text1"/>
         </w:rPr>
-        <w:t xml:space="preserve">Adapt UI for Tablets. Create Main/Detail UI for Landscape Mode using Material Design Elements </w:t>
+        <w:t>Create Google Maps Activity</w:t>
       </w:r>
     </w:p>
     <w:p>
@@ -2514,6 +3567,23 @@
         </w:numPr>
         <w:rPr>
           <w:rFonts w:asciiTheme="minorHAnsi" w:hAnsiTheme="minorHAnsi"/>
+          <w:color w:val="000000" w:themeColor="text1"/>
+        </w:rPr>
+      </w:pPr>
+      <w:r>
+        <w:rPr>
+          <w:rFonts w:asciiTheme="minorHAnsi" w:hAnsiTheme="minorHAnsi"/>
+          <w:color w:val="000000" w:themeColor="text1"/>
+        </w:rPr>
+        <w:lastRenderedPageBreak/>
+        <w:t xml:space="preserve">Adapt UI for Tablets. Create Main/Detail UI for Landscape Mode using Material Design Elements </w:t>
+      </w:r>
+    </w:p>
+    <w:p>
+      <w:pPr>
+        <w:pStyle w:val="ListParagraph"/>
+        <w:rPr>
+          <w:rFonts w:asciiTheme="minorHAnsi" w:hAnsiTheme="minorHAnsi"/>
         </w:rPr>
       </w:pPr>
     </w:p>
@@ -2527,57 +3597,54 @@
     <w:p>
       <w:pPr>
         <w:pStyle w:val="Heading2"/>
-        <w:contextualSpacing w:val="0"/>
-        <w:rPr>
-          <w:rFonts w:asciiTheme="minorHAnsi" w:hAnsiTheme="minorHAnsi"/>
-        </w:rPr>
-      </w:pPr>
-      <w:r>
-        <w:rPr>
-          <w:rFonts w:asciiTheme="minorHAnsi" w:hAnsiTheme="minorHAnsi"/>
-        </w:rPr>
-        <w:lastRenderedPageBreak/>
+      </w:pPr>
+      <w:bookmarkStart w:id="32" w:name="_Toc442800212"/>
+      <w:r>
         <w:t>Task 5</w:t>
       </w:r>
       <w:r>
-        <w:rPr>
-          <w:rFonts w:asciiTheme="minorHAnsi" w:hAnsiTheme="minorHAnsi"/>
-        </w:rPr>
         <w:t xml:space="preserve">: </w:t>
       </w:r>
       <w:r>
-        <w:rPr>
-          <w:rFonts w:asciiTheme="minorHAnsi" w:hAnsiTheme="minorHAnsi"/>
-        </w:rPr>
-        <w:t xml:space="preserve">Implement Maps </w:t>
-      </w:r>
-      <w:proofErr w:type="gramStart"/>
-      <w:r>
-        <w:rPr>
-          <w:rFonts w:asciiTheme="minorHAnsi" w:hAnsiTheme="minorHAnsi"/>
-        </w:rPr>
-        <w:t>And</w:t>
-      </w:r>
-      <w:proofErr w:type="gramEnd"/>
-      <w:r>
-        <w:rPr>
-          <w:rFonts w:asciiTheme="minorHAnsi" w:hAnsiTheme="minorHAnsi"/>
-        </w:rPr>
+        <w:t>Implement</w:t>
+      </w:r>
+      <w:r>
+        <w:t xml:space="preserve"> Maps </w:t>
+      </w:r>
+      <w:r>
+        <w:t>and</w:t>
+      </w:r>
+      <w:r>
         <w:t xml:space="preserve"> </w:t>
       </w:r>
       <w:proofErr w:type="spellStart"/>
       <w:r>
-        <w:rPr>
-          <w:rFonts w:asciiTheme="minorHAnsi" w:hAnsiTheme="minorHAnsi"/>
-        </w:rPr>
         <w:t>Geofencing</w:t>
       </w:r>
       <w:proofErr w:type="spellEnd"/>
       <w:r>
-        <w:rPr>
-          <w:rFonts w:asciiTheme="minorHAnsi" w:hAnsiTheme="minorHAnsi"/>
-        </w:rPr>
         <w:t xml:space="preserve"> Backend Services</w:t>
+      </w:r>
+      <w:bookmarkEnd w:id="32"/>
+    </w:p>
+    <w:p/>
+    <w:p>
+      <w:pPr>
+        <w:rPr>
+          <w:rFonts w:asciiTheme="minorHAnsi" w:hAnsiTheme="minorHAnsi"/>
+        </w:rPr>
+      </w:pPr>
+      <w:r>
+        <w:rPr>
+          <w:rFonts w:asciiTheme="minorHAnsi" w:hAnsiTheme="minorHAnsi"/>
+        </w:rPr>
+        <w:t>Tasks</w:t>
+      </w:r>
+      <w:r>
+        <w:rPr>
+          <w:rFonts w:asciiTheme="minorHAnsi" w:hAnsiTheme="minorHAnsi"/>
+        </w:rPr>
+        <w:t>:</w:t>
       </w:r>
     </w:p>
     <w:p>
@@ -2587,55 +3654,15 @@
           <w:ilvl w:val="0"/>
           <w:numId w:val="6"/>
         </w:numPr>
-      </w:pPr>
-      <w:r>
-        <w:t xml:space="preserve">Create and </w:t>
-      </w:r>
-      <w:proofErr w:type="spellStart"/>
-      <w:r>
-        <w:t>IntentService</w:t>
-      </w:r>
-      <w:proofErr w:type="spellEnd"/>
-      <w:r>
-        <w:t xml:space="preserve"> to handle enter/exit of Geofence.</w:t>
-      </w:r>
-      <w:bookmarkStart w:id="16" w:name="_GoBack"/>
-      <w:bookmarkEnd w:id="16"/>
-    </w:p>
-    <w:p>
-      <w:pPr>
-        <w:rPr>
-          <w:rFonts w:asciiTheme="minorHAnsi" w:hAnsiTheme="minorHAnsi"/>
-        </w:rPr>
-      </w:pPr>
-    </w:p>
-    <w:p>
-      <w:pPr>
-        <w:pStyle w:val="Heading2"/>
-        <w:contextualSpacing w:val="0"/>
-        <w:rPr>
-          <w:rFonts w:asciiTheme="minorHAnsi" w:hAnsiTheme="minorHAnsi"/>
-        </w:rPr>
-      </w:pPr>
-      <w:bookmarkStart w:id="17" w:name="h.kjidlkq4xm3u" w:colFirst="0" w:colLast="0"/>
-      <w:bookmarkEnd w:id="17"/>
-      <w:r>
-        <w:rPr>
-          <w:rFonts w:asciiTheme="minorHAnsi" w:hAnsiTheme="minorHAnsi"/>
-        </w:rPr>
-        <w:t>Task 6</w:t>
-      </w:r>
-      <w:r>
-        <w:rPr>
-          <w:rFonts w:asciiTheme="minorHAnsi" w:hAnsiTheme="minorHAnsi"/>
-        </w:rPr>
-        <w:t>: Final Features</w:t>
-      </w:r>
-      <w:r>
-        <w:rPr>
-          <w:rFonts w:asciiTheme="minorHAnsi" w:hAnsiTheme="minorHAnsi"/>
-        </w:rPr>
-        <w:t xml:space="preserve"> and Miscellaneous Items</w:t>
+        <w:rPr>
+          <w:rFonts w:asciiTheme="minorHAnsi" w:hAnsiTheme="minorHAnsi"/>
+        </w:rPr>
+      </w:pPr>
+      <w:r>
+        <w:rPr>
+          <w:rFonts w:asciiTheme="minorHAnsi" w:hAnsiTheme="minorHAnsi"/>
+        </w:rPr>
+        <w:t>Add Map Markers to Map when the user presses on a location. Have the title of the profile, given by the user, displayed above the marker.</w:t>
       </w:r>
     </w:p>
     <w:p>
@@ -2647,15 +3674,41 @@
         </w:numPr>
         <w:rPr>
           <w:rFonts w:asciiTheme="minorHAnsi" w:hAnsiTheme="minorHAnsi"/>
-          <w:color w:val="000000" w:themeColor="text1"/>
-        </w:rPr>
-      </w:pPr>
-      <w:r>
-        <w:rPr>
-          <w:rFonts w:asciiTheme="minorHAnsi" w:hAnsiTheme="minorHAnsi"/>
-          <w:color w:val="000000" w:themeColor="text1"/>
-        </w:rPr>
-        <w:t>Create Preference Settings menu</w:t>
+        </w:rPr>
+      </w:pPr>
+      <w:r>
+        <w:rPr>
+          <w:rFonts w:asciiTheme="minorHAnsi" w:hAnsiTheme="minorHAnsi"/>
+        </w:rPr>
+        <w:t xml:space="preserve">Create and </w:t>
+      </w:r>
+      <w:proofErr w:type="spellStart"/>
+      <w:r>
+        <w:rPr>
+          <w:rFonts w:asciiTheme="minorHAnsi" w:hAnsiTheme="minorHAnsi"/>
+        </w:rPr>
+        <w:t>IntentService</w:t>
+      </w:r>
+      <w:proofErr w:type="spellEnd"/>
+      <w:r>
+        <w:rPr>
+          <w:rFonts w:asciiTheme="minorHAnsi" w:hAnsiTheme="minorHAnsi"/>
+        </w:rPr>
+        <w:t xml:space="preserve"> to handle enter/exit of </w:t>
+      </w:r>
+      <w:proofErr w:type="spellStart"/>
+      <w:r>
+        <w:rPr>
+          <w:rFonts w:asciiTheme="minorHAnsi" w:hAnsiTheme="minorHAnsi"/>
+        </w:rPr>
+        <w:t>Geofence</w:t>
+      </w:r>
+      <w:proofErr w:type="spellEnd"/>
+      <w:r>
+        <w:rPr>
+          <w:rFonts w:asciiTheme="minorHAnsi" w:hAnsiTheme="minorHAnsi"/>
+        </w:rPr>
+        <w:t>.</w:t>
       </w:r>
     </w:p>
     <w:p>
@@ -2673,7 +3726,86 @@
         <w:rPr>
           <w:rFonts w:asciiTheme="minorHAnsi" w:hAnsiTheme="minorHAnsi"/>
         </w:rPr>
-        <w:t>Verify all strings are located in the strings.xml file and uses RTL</w:t>
+        <w:t xml:space="preserve">Use </w:t>
+      </w:r>
+      <w:proofErr w:type="spellStart"/>
+      <w:r>
+        <w:rPr>
+          <w:rFonts w:asciiTheme="minorHAnsi" w:hAnsiTheme="minorHAnsi"/>
+        </w:rPr>
+        <w:t>BroadcastReceiver</w:t>
+      </w:r>
+      <w:proofErr w:type="spellEnd"/>
+      <w:r>
+        <w:rPr>
+          <w:rFonts w:asciiTheme="minorHAnsi" w:hAnsiTheme="minorHAnsi"/>
+        </w:rPr>
+        <w:t xml:space="preserve"> to turn back on </w:t>
+      </w:r>
+      <w:proofErr w:type="spellStart"/>
+      <w:r>
+        <w:rPr>
+          <w:rFonts w:asciiTheme="minorHAnsi" w:hAnsiTheme="minorHAnsi"/>
+        </w:rPr>
+        <w:t>Geofences</w:t>
+      </w:r>
+      <w:proofErr w:type="spellEnd"/>
+      <w:r>
+        <w:rPr>
+          <w:rFonts w:asciiTheme="minorHAnsi" w:hAnsiTheme="minorHAnsi"/>
+        </w:rPr>
+        <w:t xml:space="preserve"> when the phone reboots.</w:t>
+      </w:r>
+    </w:p>
+    <w:p>
+      <w:pPr>
+        <w:rPr>
+          <w:rFonts w:asciiTheme="minorHAnsi" w:hAnsiTheme="minorHAnsi"/>
+        </w:rPr>
+      </w:pPr>
+    </w:p>
+    <w:p>
+      <w:pPr>
+        <w:pStyle w:val="Heading2"/>
+      </w:pPr>
+      <w:bookmarkStart w:id="33" w:name="_Toc442800213"/>
+      <w:r>
+        <w:t>Task 6: Implement Google Places API</w:t>
+      </w:r>
+      <w:bookmarkEnd w:id="33"/>
+    </w:p>
+    <w:p/>
+    <w:p>
+      <w:pPr>
+        <w:rPr>
+          <w:rFonts w:asciiTheme="minorHAnsi" w:hAnsiTheme="minorHAnsi"/>
+        </w:rPr>
+      </w:pPr>
+      <w:r>
+        <w:rPr>
+          <w:rFonts w:asciiTheme="minorHAnsi" w:hAnsiTheme="minorHAnsi"/>
+        </w:rPr>
+        <w:t xml:space="preserve">The user will not only be able to set up Location Profiles by selecting a spot on a map, they will also be able to search for any address using Google Places API </w:t>
+      </w:r>
+    </w:p>
+    <w:p>
+      <w:pPr>
+        <w:rPr>
+          <w:rFonts w:asciiTheme="minorHAnsi" w:hAnsiTheme="minorHAnsi"/>
+        </w:rPr>
+      </w:pPr>
+    </w:p>
+    <w:p>
+      <w:pPr>
+        <w:rPr>
+          <w:rFonts w:asciiTheme="minorHAnsi" w:hAnsiTheme="minorHAnsi"/>
+        </w:rPr>
+      </w:pPr>
+      <w:r>
+        <w:rPr>
+          <w:rFonts w:asciiTheme="minorHAnsi" w:hAnsiTheme="minorHAnsi"/>
+        </w:rPr>
+        <w:t>Tasks:</w:t>
       </w:r>
     </w:p>
     <w:p>
@@ -2691,47 +3823,7 @@
         <w:rPr>
           <w:rFonts w:asciiTheme="minorHAnsi" w:hAnsiTheme="minorHAnsi"/>
         </w:rPr>
-        <w:t xml:space="preserve">Create Content </w:t>
-      </w:r>
-      <w:r>
-        <w:rPr>
-          <w:rFonts w:asciiTheme="minorHAnsi" w:hAnsiTheme="minorHAnsi"/>
-        </w:rPr>
-        <w:t>Descriptions</w:t>
-      </w:r>
-      <w:r>
-        <w:rPr>
-          <w:rFonts w:asciiTheme="minorHAnsi" w:hAnsiTheme="minorHAnsi"/>
-        </w:rPr>
-        <w:t xml:space="preserve"> on relative components on the UI</w:t>
-      </w:r>
-    </w:p>
-    <w:p>
-      <w:pPr>
-        <w:rPr>
-          <w:rFonts w:asciiTheme="minorHAnsi" w:hAnsiTheme="minorHAnsi"/>
-        </w:rPr>
-      </w:pPr>
-    </w:p>
-    <w:p>
-      <w:pPr>
-        <w:pStyle w:val="Heading2"/>
-        <w:contextualSpacing w:val="0"/>
-        <w:rPr>
-          <w:rFonts w:asciiTheme="minorHAnsi" w:hAnsiTheme="minorHAnsi"/>
-        </w:rPr>
-      </w:pPr>
-      <w:r>
-        <w:rPr>
-          <w:rFonts w:asciiTheme="minorHAnsi" w:hAnsiTheme="minorHAnsi"/>
-        </w:rPr>
-        <w:t>Task 7</w:t>
-      </w:r>
-      <w:r>
-        <w:rPr>
-          <w:rFonts w:asciiTheme="minorHAnsi" w:hAnsiTheme="minorHAnsi"/>
-        </w:rPr>
-        <w:t>: Get App Ready for Release</w:t>
+        <w:t>Create search bar at the top of the map for entering and address</w:t>
       </w:r>
     </w:p>
     <w:p>
@@ -2749,44 +3841,101 @@
         <w:rPr>
           <w:rFonts w:asciiTheme="minorHAnsi" w:hAnsiTheme="minorHAnsi"/>
         </w:rPr>
-        <w:t xml:space="preserve">Create Free and Paid Versions. Add </w:t>
-      </w:r>
-      <w:proofErr w:type="spellStart"/>
-      <w:r>
-        <w:rPr>
-          <w:rFonts w:asciiTheme="minorHAnsi" w:hAnsiTheme="minorHAnsi"/>
-        </w:rPr>
-        <w:t>Add</w:t>
-      </w:r>
-      <w:proofErr w:type="spellEnd"/>
-      <w:r>
-        <w:rPr>
-          <w:rFonts w:asciiTheme="minorHAnsi" w:hAnsiTheme="minorHAnsi"/>
-        </w:rPr>
-        <w:t xml:space="preserve"> to the bottom of the </w:t>
-      </w:r>
-      <w:proofErr w:type="spellStart"/>
-      <w:r>
-        <w:rPr>
-          <w:rFonts w:asciiTheme="minorHAnsi" w:hAnsiTheme="minorHAnsi"/>
-        </w:rPr>
-        <w:t>MainActivity</w:t>
-      </w:r>
-      <w:proofErr w:type="spellEnd"/>
-      <w:r>
-        <w:rPr>
-          <w:rFonts w:asciiTheme="minorHAnsi" w:hAnsiTheme="minorHAnsi"/>
-        </w:rPr>
-        <w:t xml:space="preserve"> under the Profile </w:t>
-      </w:r>
-      <w:proofErr w:type="spellStart"/>
-      <w:r>
-        <w:rPr>
-          <w:rFonts w:asciiTheme="minorHAnsi" w:hAnsiTheme="minorHAnsi"/>
-        </w:rPr>
-        <w:t>ListView</w:t>
-      </w:r>
-      <w:proofErr w:type="spellEnd"/>
+        <w:t>Implement backend of Google Places API</w:t>
+      </w:r>
+    </w:p>
+    <w:p>
+      <w:pPr>
+        <w:pStyle w:val="Heading2"/>
+      </w:pPr>
+      <w:bookmarkStart w:id="34" w:name="_Toc442800214"/>
+      <w:r>
+        <w:t>Task 7: Create Custom Library</w:t>
+      </w:r>
+      <w:bookmarkEnd w:id="34"/>
+    </w:p>
+    <w:p/>
+    <w:p>
+      <w:pPr>
+        <w:rPr>
+          <w:rFonts w:asciiTheme="minorHAnsi" w:hAnsiTheme="minorHAnsi"/>
+        </w:rPr>
+      </w:pPr>
+      <w:r>
+        <w:rPr>
+          <w:rFonts w:asciiTheme="minorHAnsi" w:hAnsiTheme="minorHAnsi"/>
+        </w:rPr>
+        <w:t>Tasks</w:t>
+      </w:r>
+      <w:r>
+        <w:rPr>
+          <w:rFonts w:asciiTheme="minorHAnsi" w:hAnsiTheme="minorHAnsi"/>
+        </w:rPr>
+        <w:t>:</w:t>
+      </w:r>
+    </w:p>
+    <w:p>
+      <w:pPr>
+        <w:rPr>
+          <w:rFonts w:asciiTheme="minorHAnsi" w:hAnsiTheme="minorHAnsi"/>
+        </w:rPr>
+      </w:pPr>
+    </w:p>
+    <w:p>
+      <w:pPr>
+        <w:pStyle w:val="Heading2"/>
+      </w:pPr>
+      <w:bookmarkStart w:id="35" w:name="_Toc442800215"/>
+      <w:r>
+        <w:t>Task 8: Create Custom Widget</w:t>
+      </w:r>
+      <w:bookmarkEnd w:id="35"/>
+    </w:p>
+    <w:p>
+      <w:pPr>
+        <w:rPr>
+          <w:rFonts w:asciiTheme="minorHAnsi" w:hAnsiTheme="minorHAnsi"/>
+        </w:rPr>
+      </w:pPr>
+    </w:p>
+    <w:p>
+      <w:pPr>
+        <w:rPr>
+          <w:rFonts w:asciiTheme="minorHAnsi" w:hAnsiTheme="minorHAnsi"/>
+        </w:rPr>
+      </w:pPr>
+      <w:r>
+        <w:rPr>
+          <w:rFonts w:asciiTheme="minorHAnsi" w:hAnsiTheme="minorHAnsi"/>
+        </w:rPr>
+        <w:t>There will be two widgets for this app. One small widget to just show if the user is currently under volume control</w:t>
+      </w:r>
+      <w:r>
+        <w:rPr>
+          <w:rFonts w:asciiTheme="minorHAnsi" w:hAnsiTheme="minorHAnsi"/>
+        </w:rPr>
+        <w:t>, and a large widget that will contain the list of time and location profiles.</w:t>
+      </w:r>
+    </w:p>
+    <w:p>
+      <w:pPr>
+        <w:rPr>
+          <w:rFonts w:asciiTheme="minorHAnsi" w:hAnsiTheme="minorHAnsi"/>
+        </w:rPr>
+      </w:pPr>
+    </w:p>
+    <w:p>
+      <w:pPr>
+        <w:rPr>
+          <w:rFonts w:asciiTheme="minorHAnsi" w:hAnsiTheme="minorHAnsi"/>
+        </w:rPr>
+      </w:pPr>
+      <w:r>
+        <w:rPr>
+          <w:rFonts w:asciiTheme="minorHAnsi" w:hAnsiTheme="minorHAnsi"/>
+        </w:rPr>
+        <w:t>Tasks:</w:t>
+      </w:r>
     </w:p>
     <w:p>
       <w:pPr>
@@ -2803,7 +3952,19 @@
         <w:rPr>
           <w:rFonts w:asciiTheme="minorHAnsi" w:hAnsiTheme="minorHAnsi"/>
         </w:rPr>
-        <w:t>Create App Icon</w:t>
+        <w:t xml:space="preserve">Create small widget to show if the </w:t>
+      </w:r>
+      <w:r>
+        <w:rPr>
+          <w:rFonts w:asciiTheme="minorHAnsi" w:hAnsiTheme="minorHAnsi"/>
+        </w:rPr>
+        <w:t>user is currently under volume control</w:t>
+      </w:r>
+      <w:r>
+        <w:rPr>
+          <w:rFonts w:asciiTheme="minorHAnsi" w:hAnsiTheme="minorHAnsi"/>
+        </w:rPr>
+        <w:t>.</w:t>
       </w:r>
     </w:p>
     <w:p>
@@ -2821,36 +3982,41 @@
         <w:rPr>
           <w:rFonts w:asciiTheme="minorHAnsi" w:hAnsiTheme="minorHAnsi"/>
         </w:rPr>
-        <w:t>Create Signed APK for App</w:t>
-      </w:r>
-    </w:p>
-    <w:p>
-      <w:pPr>
-        <w:rPr>
-          <w:rFonts w:asciiTheme="minorHAnsi" w:hAnsiTheme="minorHAnsi"/>
-        </w:rPr>
-      </w:pPr>
+        <w:t xml:space="preserve">Create </w:t>
+      </w:r>
+      <w:r>
+        <w:rPr>
+          <w:rFonts w:asciiTheme="minorHAnsi" w:hAnsiTheme="minorHAnsi"/>
+        </w:rPr>
+        <w:t>large widget that will contain the list of time and location profiles</w:t>
+      </w:r>
+      <w:r>
+        <w:rPr>
+          <w:rFonts w:asciiTheme="minorHAnsi" w:hAnsiTheme="minorHAnsi"/>
+        </w:rPr>
+        <w:t xml:space="preserve">. </w:t>
+      </w:r>
     </w:p>
     <w:p>
       <w:pPr>
         <w:pStyle w:val="Heading2"/>
-        <w:contextualSpacing w:val="0"/>
-        <w:rPr>
-          <w:rFonts w:asciiTheme="minorHAnsi" w:hAnsiTheme="minorHAnsi"/>
-        </w:rPr>
-      </w:pPr>
-      <w:r>
-        <w:rPr>
-          <w:rFonts w:asciiTheme="minorHAnsi" w:hAnsiTheme="minorHAnsi"/>
-        </w:rPr>
-        <w:t>Task 8</w:t>
-      </w:r>
-      <w:r>
-        <w:rPr>
-          <w:rFonts w:asciiTheme="minorHAnsi" w:hAnsiTheme="minorHAnsi"/>
-        </w:rPr>
-        <w:t>: Optional Features</w:t>
-      </w:r>
+      </w:pPr>
+      <w:bookmarkStart w:id="36" w:name="h.kjidlkq4xm3u" w:colFirst="0" w:colLast="0"/>
+      <w:bookmarkStart w:id="37" w:name="_Toc442800216"/>
+      <w:bookmarkEnd w:id="36"/>
+      <w:r>
+        <w:t>T</w:t>
+      </w:r>
+      <w:r>
+        <w:t>ask 9</w:t>
+      </w:r>
+      <w:r>
+        <w:t>: Final Features</w:t>
+      </w:r>
+      <w:r>
+        <w:t xml:space="preserve"> and Miscellaneous Items</w:t>
+      </w:r>
+      <w:bookmarkEnd w:id="37"/>
     </w:p>
     <w:p/>
     <w:p>
@@ -2863,7 +4029,21 @@
         <w:rPr>
           <w:rFonts w:asciiTheme="minorHAnsi" w:hAnsiTheme="minorHAnsi"/>
         </w:rPr>
-        <w:t>These are features that are optional and may be put in on this first phase if time permits. If not, they will be moved to Phase II development.</w:t>
+        <w:t>This section includes and final tasks to make the app production ready.</w:t>
+      </w:r>
+    </w:p>
+    <w:p/>
+    <w:p>
+      <w:pPr>
+        <w:rPr>
+          <w:rFonts w:asciiTheme="minorHAnsi" w:hAnsiTheme="minorHAnsi"/>
+        </w:rPr>
+      </w:pPr>
+      <w:r>
+        <w:rPr>
+          <w:rFonts w:asciiTheme="minorHAnsi" w:hAnsiTheme="minorHAnsi"/>
+        </w:rPr>
+        <w:t>Tasks</w:t>
       </w:r>
     </w:p>
     <w:p>
@@ -2875,13 +4055,15 @@
         </w:numPr>
         <w:rPr>
           <w:rFonts w:asciiTheme="minorHAnsi" w:hAnsiTheme="minorHAnsi"/>
-        </w:rPr>
-      </w:pPr>
-      <w:r>
-        <w:rPr>
-          <w:rFonts w:asciiTheme="minorHAnsi" w:hAnsiTheme="minorHAnsi"/>
-        </w:rPr>
-        <w:t>Extend to Wearable</w:t>
+          <w:color w:val="000000" w:themeColor="text1"/>
+        </w:rPr>
+      </w:pPr>
+      <w:r>
+        <w:rPr>
+          <w:rFonts w:asciiTheme="minorHAnsi" w:hAnsiTheme="minorHAnsi"/>
+          <w:color w:val="000000" w:themeColor="text1"/>
+        </w:rPr>
+        <w:t>Create Preference Settings menu</w:t>
       </w:r>
     </w:p>
     <w:p>
@@ -2899,7 +4081,7 @@
         <w:rPr>
           <w:rFonts w:asciiTheme="minorHAnsi" w:hAnsiTheme="minorHAnsi"/>
         </w:rPr>
-        <w:t>Create Intro Tutorial Screens</w:t>
+        <w:t>Verify all strings are located in the strings.xml file and uses RTL</w:t>
       </w:r>
     </w:p>
     <w:p>
@@ -2917,16 +4099,306 @@
         <w:rPr>
           <w:rFonts w:asciiTheme="minorHAnsi" w:hAnsiTheme="minorHAnsi"/>
         </w:rPr>
+        <w:lastRenderedPageBreak/>
+        <w:t xml:space="preserve">Create Content </w:t>
+      </w:r>
+      <w:r>
+        <w:rPr>
+          <w:rFonts w:asciiTheme="minorHAnsi" w:hAnsiTheme="minorHAnsi"/>
+        </w:rPr>
+        <w:t>Descriptions</w:t>
+      </w:r>
+      <w:r>
+        <w:rPr>
+          <w:rFonts w:asciiTheme="minorHAnsi" w:hAnsiTheme="minorHAnsi"/>
+        </w:rPr>
+        <w:t xml:space="preserve"> on relative components on the UI</w:t>
+      </w:r>
+    </w:p>
+    <w:p>
+      <w:pPr>
+        <w:rPr>
+          <w:rFonts w:asciiTheme="minorHAnsi" w:hAnsiTheme="minorHAnsi"/>
+        </w:rPr>
+      </w:pPr>
+    </w:p>
+    <w:p>
+      <w:pPr>
+        <w:pStyle w:val="Heading2"/>
+      </w:pPr>
+      <w:bookmarkStart w:id="38" w:name="_Toc442800217"/>
+      <w:r>
+        <w:t>Task 10</w:t>
+      </w:r>
+      <w:r>
+        <w:t>: Get App Ready for Release</w:t>
+      </w:r>
+      <w:bookmarkEnd w:id="38"/>
+    </w:p>
+    <w:p/>
+    <w:p>
+      <w:pPr>
+        <w:rPr>
+          <w:rFonts w:asciiTheme="minorHAnsi" w:hAnsiTheme="minorHAnsi"/>
+        </w:rPr>
+      </w:pPr>
+      <w:r>
+        <w:rPr>
+          <w:rFonts w:asciiTheme="minorHAnsi" w:hAnsiTheme="minorHAnsi"/>
+        </w:rPr>
+        <w:t>All tasks that should be done in the final stage for release to the Google Play store.</w:t>
+      </w:r>
+    </w:p>
+    <w:p>
+      <w:pPr>
+        <w:rPr>
+          <w:rFonts w:asciiTheme="minorHAnsi" w:hAnsiTheme="minorHAnsi"/>
+        </w:rPr>
+      </w:pPr>
+      <w:r>
+        <w:rPr>
+          <w:rFonts w:asciiTheme="minorHAnsi" w:hAnsiTheme="minorHAnsi"/>
+        </w:rPr>
+        <w:t>Task</w:t>
+      </w:r>
+      <w:r>
+        <w:rPr>
+          <w:rFonts w:asciiTheme="minorHAnsi" w:hAnsiTheme="minorHAnsi"/>
+        </w:rPr>
+        <w:t>s:</w:t>
+      </w:r>
+    </w:p>
+    <w:p>
+      <w:pPr>
+        <w:pStyle w:val="ListParagraph"/>
+        <w:numPr>
+          <w:ilvl w:val="0"/>
+          <w:numId w:val="6"/>
+        </w:numPr>
+        <w:rPr>
+          <w:rFonts w:asciiTheme="minorHAnsi" w:hAnsiTheme="minorHAnsi"/>
+        </w:rPr>
+      </w:pPr>
+      <w:r>
+        <w:rPr>
+          <w:rFonts w:asciiTheme="minorHAnsi" w:hAnsiTheme="minorHAnsi"/>
+        </w:rPr>
+        <w:t>Create</w:t>
+      </w:r>
+      <w:r>
+        <w:rPr>
+          <w:rFonts w:asciiTheme="minorHAnsi" w:hAnsiTheme="minorHAnsi"/>
+        </w:rPr>
+        <w:t xml:space="preserve"> Free and Paid Versions. Add Ad</w:t>
+      </w:r>
+      <w:r>
+        <w:rPr>
+          <w:rFonts w:asciiTheme="minorHAnsi" w:hAnsiTheme="minorHAnsi"/>
+        </w:rPr>
+        <w:t xml:space="preserve"> to the bottom of the </w:t>
+      </w:r>
+      <w:proofErr w:type="spellStart"/>
+      <w:r>
+        <w:rPr>
+          <w:rFonts w:asciiTheme="minorHAnsi" w:hAnsiTheme="minorHAnsi"/>
+        </w:rPr>
+        <w:t>MainActivity</w:t>
+      </w:r>
+      <w:proofErr w:type="spellEnd"/>
+      <w:r>
+        <w:rPr>
+          <w:rFonts w:asciiTheme="minorHAnsi" w:hAnsiTheme="minorHAnsi"/>
+        </w:rPr>
+        <w:t xml:space="preserve"> under the Profile </w:t>
+      </w:r>
+      <w:proofErr w:type="spellStart"/>
+      <w:r>
+        <w:rPr>
+          <w:rFonts w:asciiTheme="minorHAnsi" w:hAnsiTheme="minorHAnsi"/>
+        </w:rPr>
+        <w:t>ListView</w:t>
+      </w:r>
+      <w:proofErr w:type="spellEnd"/>
+    </w:p>
+    <w:p>
+      <w:pPr>
+        <w:pStyle w:val="ListParagraph"/>
+        <w:numPr>
+          <w:ilvl w:val="0"/>
+          <w:numId w:val="6"/>
+        </w:numPr>
+        <w:rPr>
+          <w:rFonts w:asciiTheme="minorHAnsi" w:hAnsiTheme="minorHAnsi"/>
+        </w:rPr>
+      </w:pPr>
+      <w:r>
+        <w:rPr>
+          <w:rFonts w:asciiTheme="minorHAnsi" w:hAnsiTheme="minorHAnsi"/>
+        </w:rPr>
+        <w:t>Create App Icon</w:t>
+      </w:r>
+    </w:p>
+    <w:p>
+      <w:pPr>
+        <w:pStyle w:val="ListParagraph"/>
+        <w:numPr>
+          <w:ilvl w:val="0"/>
+          <w:numId w:val="6"/>
+        </w:numPr>
+        <w:rPr>
+          <w:rFonts w:asciiTheme="minorHAnsi" w:hAnsiTheme="minorHAnsi"/>
+        </w:rPr>
+      </w:pPr>
+      <w:r>
+        <w:rPr>
+          <w:rFonts w:asciiTheme="minorHAnsi" w:hAnsiTheme="minorHAnsi"/>
+        </w:rPr>
+        <w:t>Create Signed APK for App</w:t>
+      </w:r>
+    </w:p>
+    <w:p>
+      <w:pPr>
+        <w:pStyle w:val="ListParagraph"/>
+        <w:numPr>
+          <w:ilvl w:val="0"/>
+          <w:numId w:val="6"/>
+        </w:numPr>
+        <w:rPr>
+          <w:rFonts w:asciiTheme="minorHAnsi" w:hAnsiTheme="minorHAnsi"/>
+        </w:rPr>
+      </w:pPr>
+      <w:r>
+        <w:rPr>
+          <w:rFonts w:asciiTheme="minorHAnsi" w:hAnsiTheme="minorHAnsi"/>
+        </w:rPr>
+        <w:t>Release Free and Paid versions and release each to the Google Play Store.</w:t>
+      </w:r>
+    </w:p>
+    <w:p>
+      <w:pPr>
+        <w:rPr>
+          <w:rFonts w:asciiTheme="minorHAnsi" w:hAnsiTheme="minorHAnsi"/>
+        </w:rPr>
+      </w:pPr>
+    </w:p>
+    <w:p>
+      <w:pPr>
+        <w:pStyle w:val="Heading1"/>
+      </w:pPr>
+      <w:bookmarkStart w:id="39" w:name="_Toc442800218"/>
+      <w:r>
+        <w:t>Optional</w:t>
+      </w:r>
+      <w:r>
+        <w:t xml:space="preserve"> Features</w:t>
+      </w:r>
+      <w:bookmarkEnd w:id="39"/>
+    </w:p>
+    <w:p/>
+    <w:p>
+      <w:pPr>
+        <w:rPr>
+          <w:rFonts w:asciiTheme="minorHAnsi" w:hAnsiTheme="minorHAnsi"/>
+        </w:rPr>
+      </w:pPr>
+      <w:r>
+        <w:rPr>
+          <w:rFonts w:asciiTheme="minorHAnsi" w:hAnsiTheme="minorHAnsi"/>
+        </w:rPr>
+        <w:t>These are features tha</w:t>
+      </w:r>
+      <w:r>
+        <w:rPr>
+          <w:rFonts w:asciiTheme="minorHAnsi" w:hAnsiTheme="minorHAnsi"/>
+        </w:rPr>
+        <w:t>t are optional and may be implemented</w:t>
+      </w:r>
+      <w:r>
+        <w:rPr>
+          <w:rFonts w:asciiTheme="minorHAnsi" w:hAnsiTheme="minorHAnsi"/>
+        </w:rPr>
+        <w:t xml:space="preserve"> on this first phase if time permits. If not, they will be moved to Phase II development.</w:t>
+      </w:r>
+    </w:p>
+    <w:p>
+      <w:pPr>
+        <w:rPr>
+          <w:rFonts w:asciiTheme="minorHAnsi" w:hAnsiTheme="minorHAnsi"/>
+        </w:rPr>
+      </w:pPr>
+    </w:p>
+    <w:p>
+      <w:pPr>
+        <w:rPr>
+          <w:rFonts w:asciiTheme="minorHAnsi" w:hAnsiTheme="minorHAnsi"/>
+        </w:rPr>
+      </w:pPr>
+      <w:r>
+        <w:rPr>
+          <w:rFonts w:asciiTheme="minorHAnsi" w:hAnsiTheme="minorHAnsi"/>
+        </w:rPr>
+        <w:t>Tasks:</w:t>
+      </w:r>
+    </w:p>
+    <w:p>
+      <w:pPr>
+        <w:pStyle w:val="ListParagraph"/>
+        <w:numPr>
+          <w:ilvl w:val="0"/>
+          <w:numId w:val="6"/>
+        </w:numPr>
+        <w:rPr>
+          <w:rFonts w:asciiTheme="minorHAnsi" w:hAnsiTheme="minorHAnsi"/>
+        </w:rPr>
+      </w:pPr>
+      <w:r>
+        <w:rPr>
+          <w:rFonts w:asciiTheme="minorHAnsi" w:hAnsiTheme="minorHAnsi"/>
+        </w:rPr>
+        <w:t>Extend to Wearable</w:t>
+      </w:r>
+    </w:p>
+    <w:p>
+      <w:pPr>
+        <w:pStyle w:val="ListParagraph"/>
+        <w:numPr>
+          <w:ilvl w:val="0"/>
+          <w:numId w:val="6"/>
+        </w:numPr>
+        <w:rPr>
+          <w:rFonts w:asciiTheme="minorHAnsi" w:hAnsiTheme="minorHAnsi"/>
+        </w:rPr>
+      </w:pPr>
+      <w:r>
+        <w:rPr>
+          <w:rFonts w:asciiTheme="minorHAnsi" w:hAnsiTheme="minorHAnsi"/>
+        </w:rPr>
+        <w:t>Create Intro Tutorial Screens</w:t>
+      </w:r>
+    </w:p>
+    <w:p>
+      <w:pPr>
+        <w:pStyle w:val="ListParagraph"/>
+        <w:numPr>
+          <w:ilvl w:val="0"/>
+          <w:numId w:val="6"/>
+        </w:numPr>
+        <w:rPr>
+          <w:rFonts w:asciiTheme="minorHAnsi" w:hAnsiTheme="minorHAnsi"/>
+        </w:rPr>
+      </w:pPr>
+      <w:r>
+        <w:rPr>
+          <w:rFonts w:asciiTheme="minorHAnsi" w:hAnsiTheme="minorHAnsi"/>
+        </w:rPr>
         <w:t xml:space="preserve">Create a third type of profile called “Calendar”. This will link to your Google </w:t>
       </w:r>
-      <w:proofErr w:type="spellStart"/>
-      <w:r>
-        <w:rPr>
-          <w:rFonts w:asciiTheme="minorHAnsi" w:hAnsiTheme="minorHAnsi"/>
-        </w:rPr>
-        <w:t>Calander</w:t>
-      </w:r>
-      <w:proofErr w:type="spellEnd"/>
+      <w:r>
+        <w:rPr>
+          <w:rFonts w:asciiTheme="minorHAnsi" w:hAnsiTheme="minorHAnsi"/>
+        </w:rPr>
+        <w:t>Calendar</w:t>
+      </w:r>
       <w:r>
         <w:rPr>
           <w:rFonts w:asciiTheme="minorHAnsi" w:hAnsiTheme="minorHAnsi"/>
@@ -2937,8 +4409,8 @@
     <w:p/>
     <w:p/>
     <w:sectPr>
-      <w:headerReference w:type="default" r:id="rId8"/>
-      <w:footerReference w:type="default" r:id="rId9"/>
+      <w:headerReference w:type="default" r:id="rId9"/>
+      <w:footerReference w:type="default" r:id="rId10"/>
       <w:pgSz w:w="12240" w:h="15840"/>
       <w:pgMar w:top="1440" w:right="1440" w:bottom="1440" w:left="1440" w:header="720" w:footer="720" w:gutter="0"/>
       <w:pgNumType w:start="1"/>
@@ -2992,7 +4464,7 @@
       <w:rPr>
         <w:noProof/>
       </w:rPr>
-      <w:t>6</w:t>
+      <w:t>2</w:t>
     </w:r>
     <w:r>
       <w:fldChar w:fldCharType="end"/>
@@ -4253,6 +5725,7 @@
     <w:name w:val="heading 1"/>
     <w:basedOn w:val="Normal"/>
     <w:next w:val="Normal"/>
+    <w:qFormat/>
     <w:pPr>
       <w:keepNext/>
       <w:keepLines/>
@@ -4452,6 +5925,60 @@
       <w:rFonts w:ascii="Segoe UI" w:hAnsi="Segoe UI" w:cs="Segoe UI"/>
       <w:sz w:val="18"/>
       <w:szCs w:val="18"/>
+    </w:rPr>
+  </w:style>
+  <w:style w:type="paragraph" w:styleId="TOCHeading">
+    <w:name w:val="TOC Heading"/>
+    <w:basedOn w:val="Heading1"/>
+    <w:next w:val="Normal"/>
+    <w:uiPriority w:val="39"/>
+    <w:unhideWhenUsed/>
+    <w:qFormat/>
+    <w:rsid w:val="00D70B10"/>
+    <w:pPr>
+      <w:spacing w:before="240" w:line="259" w:lineRule="auto"/>
+      <w:contextualSpacing w:val="0"/>
+      <w:outlineLvl w:val="9"/>
+    </w:pPr>
+    <w:rPr>
+      <w:rFonts w:asciiTheme="majorHAnsi" w:eastAsiaTheme="majorEastAsia" w:hAnsiTheme="majorHAnsi" w:cstheme="majorBidi"/>
+      <w:color w:val="2E74B5" w:themeColor="accent1" w:themeShade="BF"/>
+    </w:rPr>
+  </w:style>
+  <w:style w:type="paragraph" w:styleId="TOC1">
+    <w:name w:val="toc 1"/>
+    <w:basedOn w:val="Normal"/>
+    <w:next w:val="Normal"/>
+    <w:autoRedefine/>
+    <w:uiPriority w:val="39"/>
+    <w:unhideWhenUsed/>
+    <w:rsid w:val="00D70B10"/>
+    <w:pPr>
+      <w:spacing w:after="100"/>
+    </w:pPr>
+  </w:style>
+  <w:style w:type="paragraph" w:styleId="TOC2">
+    <w:name w:val="toc 2"/>
+    <w:basedOn w:val="Normal"/>
+    <w:next w:val="Normal"/>
+    <w:autoRedefine/>
+    <w:uiPriority w:val="39"/>
+    <w:unhideWhenUsed/>
+    <w:rsid w:val="00D70B10"/>
+    <w:pPr>
+      <w:spacing w:after="100"/>
+      <w:ind w:left="220"/>
+    </w:pPr>
+  </w:style>
+  <w:style w:type="character" w:styleId="Hyperlink">
+    <w:name w:val="Hyperlink"/>
+    <w:basedOn w:val="DefaultParagraphFont"/>
+    <w:uiPriority w:val="99"/>
+    <w:unhideWhenUsed/>
+    <w:rsid w:val="00D70B10"/>
+    <w:rPr>
+      <w:color w:val="0563C1" w:themeColor="hyperlink"/>
+      <w:u w:val="single"/>
     </w:rPr>
   </w:style>
 </w:styles>
@@ -4716,4 +6243,16 @@
     </a:ext>
   </a:extLst>
 </a:theme>
+</file>
+
+<file path=customXml/item1.xml><?xml version="1.0" encoding="utf-8"?>
+<b:Sources xmlns:b="http://schemas.openxmlformats.org/officeDocument/2006/bibliography" xmlns="http://schemas.openxmlformats.org/officeDocument/2006/bibliography" SelectedStyle="\APASixthEditionOfficeOnline.xsl" StyleName="APA" Version="6"/>
+</file>
+
+<file path=customXml/itemProps1.xml><?xml version="1.0" encoding="utf-8"?>
+<ds:datastoreItem xmlns:ds="http://schemas.openxmlformats.org/officeDocument/2006/customXml" ds:itemID="{346972CE-90CF-41DD-9A1E-EAC77016C72E}">
+  <ds:schemaRefs>
+    <ds:schemaRef ds:uri="http://schemas.openxmlformats.org/officeDocument/2006/bibliography"/>
+  </ds:schemaRefs>
+</ds:datastoreItem>
 </file>
</xml_diff>

<commit_message>
Began putting in mockup images
</commit_message>
<xml_diff>
--- a/Capstone_Stage1.docx
+++ b/Capstone_Stage1.docx
@@ -1,6 +1,6 @@
 
 <file path=word/document.xml><?xml version="1.0" encoding="utf-8"?>
-<w:document xmlns:wpc="http://schemas.microsoft.com/office/word/2010/wordprocessingCanvas" xmlns:mc="http://schemas.openxmlformats.org/markup-compatibility/2006" xmlns:o="urn:schemas-microsoft-com:office:office" xmlns:r="http://schemas.openxmlformats.org/officeDocument/2006/relationships" xmlns:m="http://schemas.openxmlformats.org/officeDocument/2006/math" xmlns:v="urn:schemas-microsoft-com:vml" xmlns:wp14="http://schemas.microsoft.com/office/word/2010/wordprocessingDrawing" xmlns:wp="http://schemas.openxmlformats.org/drawingml/2006/wordprocessingDrawing" xmlns:w10="urn:schemas-microsoft-com:office:word" xmlns:w="http://schemas.openxmlformats.org/wordprocessingml/2006/main" xmlns:w14="http://schemas.microsoft.com/office/word/2010/wordml" xmlns:w15="http://schemas.microsoft.com/office/word/2012/wordml" xmlns:wpg="http://schemas.microsoft.com/office/word/2010/wordprocessingGroup" xmlns:wpi="http://schemas.microsoft.com/office/word/2010/wordprocessingInk" xmlns:wne="http://schemas.microsoft.com/office/word/2006/wordml" xmlns:wps="http://schemas.microsoft.com/office/word/2010/wordprocessingShape" mc:Ignorable="w14 w15 wp14">
+<w:document xmlns:wpc="http://schemas.microsoft.com/office/word/2010/wordprocessingCanvas" xmlns:cx="http://schemas.microsoft.com/office/drawing/2014/chartex" xmlns:cx1="http://schemas.microsoft.com/office/drawing/2015/9/8/chartex" xmlns:mc="http://schemas.openxmlformats.org/markup-compatibility/2006" xmlns:o="urn:schemas-microsoft-com:office:office" xmlns:r="http://schemas.openxmlformats.org/officeDocument/2006/relationships" xmlns:m="http://schemas.openxmlformats.org/officeDocument/2006/math" xmlns:v="urn:schemas-microsoft-com:vml" xmlns:wp14="http://schemas.microsoft.com/office/word/2010/wordprocessingDrawing" xmlns:wp="http://schemas.openxmlformats.org/drawingml/2006/wordprocessingDrawing" xmlns:w10="urn:schemas-microsoft-com:office:word" xmlns:w="http://schemas.openxmlformats.org/wordprocessingml/2006/main" xmlns:w14="http://schemas.microsoft.com/office/word/2010/wordml" xmlns:w15="http://schemas.microsoft.com/office/word/2012/wordml" xmlns:w16se="http://schemas.microsoft.com/office/word/2015/wordml/symex" xmlns:wpg="http://schemas.microsoft.com/office/word/2010/wordprocessingGroup" xmlns:wpi="http://schemas.microsoft.com/office/word/2010/wordprocessingInk" xmlns:wne="http://schemas.microsoft.com/office/word/2006/wordml" xmlns:wps="http://schemas.microsoft.com/office/word/2010/wordprocessingShape" mc:Ignorable="w14 w15 w16se wp14">
   <w:background w:color="FFFFFF"/>
   <w:body>
     <w:p>
@@ -66,6 +66,12 @@
     </w:p>
     <w:sdt>
       <w:sdtPr>
+        <w:rPr>
+          <w:rFonts w:ascii="Arial" w:eastAsia="Arial" w:hAnsi="Arial" w:cs="Arial"/>
+          <w:color w:val="000000"/>
+          <w:sz w:val="22"/>
+          <w:szCs w:val="22"/>
+        </w:rPr>
         <w:id w:val="1529683950"/>
         <w:docPartObj>
           <w:docPartGallery w:val="Table of Contents"/>
@@ -74,13 +80,9 @@
       </w:sdtPr>
       <w:sdtEndPr>
         <w:rPr>
-          <w:rFonts w:ascii="Arial" w:eastAsia="Arial" w:hAnsi="Arial" w:cs="Arial"/>
           <w:b/>
           <w:bCs/>
           <w:noProof/>
-          <w:color w:val="000000"/>
-          <w:sz w:val="22"/>
-          <w:szCs w:val="22"/>
         </w:rPr>
       </w:sdtEndPr>
       <w:sdtContent>
@@ -1683,8 +1685,6 @@
           <w:rFonts w:asciiTheme="minorHAnsi" w:hAnsiTheme="minorHAnsi"/>
         </w:rPr>
       </w:pPr>
-      <w:bookmarkStart w:id="3" w:name="_GoBack"/>
-      <w:bookmarkEnd w:id="3"/>
     </w:p>
     <w:p>
       <w:pPr>
@@ -1876,50 +1876,50 @@
           <w:szCs w:val="22"/>
         </w:rPr>
       </w:pPr>
-      <w:bookmarkStart w:id="4" w:name="h.aws88pzfmqca" w:colFirst="0" w:colLast="0"/>
-      <w:bookmarkStart w:id="5" w:name="_Toc442800198"/>
+      <w:bookmarkStart w:id="3" w:name="h.aws88pzfmqca" w:colFirst="0" w:colLast="0"/>
+      <w:bookmarkStart w:id="4" w:name="_Toc442800198"/>
+      <w:bookmarkEnd w:id="3"/>
+      <w:r>
+        <w:t>Intended</w:t>
+      </w:r>
+      <w:r>
+        <w:t xml:space="preserve"> User</w:t>
+      </w:r>
       <w:bookmarkEnd w:id="4"/>
-      <w:r>
-        <w:t>Intended</w:t>
-      </w:r>
-      <w:r>
-        <w:t xml:space="preserve"> User</w:t>
-      </w:r>
+    </w:p>
+    <w:p>
+      <w:pPr>
+        <w:rPr>
+          <w:rFonts w:asciiTheme="minorHAnsi" w:hAnsiTheme="minorHAnsi"/>
+        </w:rPr>
+      </w:pPr>
+    </w:p>
+    <w:p>
+      <w:pPr>
+        <w:rPr>
+          <w:rFonts w:asciiTheme="minorHAnsi" w:hAnsiTheme="minorHAnsi"/>
+          <w:color w:val="000000" w:themeColor="text1"/>
+        </w:rPr>
+      </w:pPr>
+      <w:r>
+        <w:rPr>
+          <w:rFonts w:asciiTheme="minorHAnsi" w:hAnsiTheme="minorHAnsi"/>
+          <w:color w:val="000000" w:themeColor="text1"/>
+        </w:rPr>
+        <w:t>Volume Manager could be used by any one, but it greatly benefits people that routinely go to places where they should silence their phone like office workers and students.</w:t>
+      </w:r>
+    </w:p>
+    <w:p>
+      <w:pPr>
+        <w:pStyle w:val="Heading1"/>
+      </w:pPr>
+      <w:bookmarkStart w:id="5" w:name="h.zheq5430xrpq" w:colFirst="0" w:colLast="0"/>
+      <w:bookmarkStart w:id="6" w:name="_Toc442800199"/>
       <w:bookmarkEnd w:id="5"/>
-    </w:p>
-    <w:p>
-      <w:pPr>
-        <w:rPr>
-          <w:rFonts w:asciiTheme="minorHAnsi" w:hAnsiTheme="minorHAnsi"/>
-        </w:rPr>
-      </w:pPr>
-    </w:p>
-    <w:p>
-      <w:pPr>
-        <w:rPr>
-          <w:rFonts w:asciiTheme="minorHAnsi" w:hAnsiTheme="minorHAnsi"/>
-          <w:color w:val="000000" w:themeColor="text1"/>
-        </w:rPr>
-      </w:pPr>
-      <w:r>
-        <w:rPr>
-          <w:rFonts w:asciiTheme="minorHAnsi" w:hAnsiTheme="minorHAnsi"/>
-          <w:color w:val="000000" w:themeColor="text1"/>
-        </w:rPr>
-        <w:t>Volume Manager could be used by any one, but it greatly benefits people that routinely go to places where they should silence their phone like office workers and students.</w:t>
-      </w:r>
-    </w:p>
-    <w:p>
-      <w:pPr>
-        <w:pStyle w:val="Heading1"/>
-      </w:pPr>
-      <w:bookmarkStart w:id="6" w:name="h.zheq5430xrpq" w:colFirst="0" w:colLast="0"/>
-      <w:bookmarkStart w:id="7" w:name="_Toc442800199"/>
+      <w:r>
+        <w:t>Features</w:t>
+      </w:r>
       <w:bookmarkEnd w:id="6"/>
-      <w:r>
-        <w:t>Features</w:t>
-      </w:r>
-      <w:bookmarkEnd w:id="7"/>
     </w:p>
     <w:p>
       <w:pPr>
@@ -2016,62 +2016,57 @@
       <w:pPr>
         <w:pStyle w:val="Heading1"/>
       </w:pPr>
-      <w:bookmarkStart w:id="8" w:name="h.giquerrw6g46" w:colFirst="0" w:colLast="0"/>
-      <w:bookmarkStart w:id="9" w:name="_Toc442800200"/>
+      <w:bookmarkStart w:id="7" w:name="h.giquerrw6g46" w:colFirst="0" w:colLast="0"/>
+      <w:bookmarkStart w:id="8" w:name="_Toc442800200"/>
+      <w:bookmarkEnd w:id="7"/>
+      <w:r>
+        <w:t xml:space="preserve">User </w:t>
+      </w:r>
+      <w:r>
+        <w:t>Interface</w:t>
+      </w:r>
+      <w:r>
+        <w:t xml:space="preserve"> Mocks</w:t>
+      </w:r>
       <w:bookmarkEnd w:id="8"/>
-      <w:r>
-        <w:t xml:space="preserve">User </w:t>
-      </w:r>
-      <w:r>
-        <w:t>Interface</w:t>
-      </w:r>
-      <w:r>
-        <w:t xml:space="preserve"> Mocks</w:t>
-      </w:r>
+    </w:p>
+    <w:p>
+      <w:pPr>
+        <w:rPr>
+          <w:rFonts w:asciiTheme="minorHAnsi" w:hAnsiTheme="minorHAnsi"/>
+        </w:rPr>
+      </w:pPr>
+      <w:r>
+        <w:rPr>
+          <w:rFonts w:asciiTheme="minorHAnsi" w:hAnsiTheme="minorHAnsi"/>
+        </w:rPr>
+        <w:t xml:space="preserve">These can be created by hand (take a photo of your drawings and insert them in this flow), or using a program like Photoshop or </w:t>
+      </w:r>
+      <w:proofErr w:type="spellStart"/>
+      <w:r>
+        <w:rPr>
+          <w:rFonts w:asciiTheme="minorHAnsi" w:hAnsiTheme="minorHAnsi"/>
+        </w:rPr>
+        <w:t>Balsamiq</w:t>
+      </w:r>
+      <w:proofErr w:type="spellEnd"/>
+      <w:r>
+        <w:rPr>
+          <w:rFonts w:asciiTheme="minorHAnsi" w:hAnsiTheme="minorHAnsi"/>
+        </w:rPr>
+        <w:t xml:space="preserve">. </w:t>
+      </w:r>
+    </w:p>
+    <w:p>
+      <w:pPr>
+        <w:pStyle w:val="Heading2"/>
+      </w:pPr>
+      <w:bookmarkStart w:id="9" w:name="h.a4jdupabry3k" w:colFirst="0" w:colLast="0"/>
       <w:bookmarkEnd w:id="9"/>
-    </w:p>
-    <w:p>
-      <w:pPr>
-        <w:rPr>
-          <w:rFonts w:asciiTheme="minorHAnsi" w:hAnsiTheme="minorHAnsi"/>
-        </w:rPr>
-      </w:pPr>
-      <w:r>
-        <w:rPr>
-          <w:rFonts w:asciiTheme="minorHAnsi" w:hAnsiTheme="minorHAnsi"/>
-        </w:rPr>
-        <w:t xml:space="preserve">These can be created by hand (take a photo of your drawings and insert them in this flow), or using a program like Photoshop or </w:t>
-      </w:r>
-      <w:proofErr w:type="spellStart"/>
-      <w:r>
-        <w:rPr>
-          <w:rFonts w:asciiTheme="minorHAnsi" w:hAnsiTheme="minorHAnsi"/>
-        </w:rPr>
-        <w:t>Balsamiq</w:t>
-      </w:r>
-      <w:proofErr w:type="spellEnd"/>
-      <w:r>
-        <w:rPr>
-          <w:rFonts w:asciiTheme="minorHAnsi" w:hAnsiTheme="minorHAnsi"/>
-        </w:rPr>
-        <w:t xml:space="preserve">. </w:t>
-      </w:r>
-    </w:p>
-    <w:p>
-      <w:pPr>
-        <w:pStyle w:val="Heading2"/>
-      </w:pPr>
-      <w:bookmarkStart w:id="10" w:name="h.a4jdupabry3k" w:colFirst="0" w:colLast="0"/>
-      <w:bookmarkStart w:id="11" w:name="_Toc442800201"/>
-      <w:bookmarkEnd w:id="10"/>
       <w:r>
         <w:lastRenderedPageBreak/>
-        <w:t>Screen</w:t>
-      </w:r>
-      <w:r>
-        <w:t xml:space="preserve"> 1</w:t>
-      </w:r>
-      <w:bookmarkEnd w:id="11"/>
+        <w:t>Time Profile List</w:t>
+      </w:r>
     </w:p>
     <w:p>
       <w:pPr>
@@ -2085,21 +2080,28 @@
           <w:noProof/>
         </w:rPr>
         <w:drawing>
-          <wp:inline distT="114300" distB="114300" distL="114300" distR="114300">
-            <wp:extent cx="1905000" cy="3019425"/>
+          <wp:inline distT="0" distB="0" distL="0" distR="0">
+            <wp:extent cx="3038475" cy="5759390"/>
             <wp:effectExtent l="0" t="0" r="0" b="0"/>
-            <wp:docPr id="1" name="image01.png" descr="p0-screen.png"/>
-            <wp:cNvGraphicFramePr/>
+            <wp:docPr id="3" name="Picture 3"/>
+            <wp:cNvGraphicFramePr>
+              <a:graphicFrameLocks xmlns:a="http://schemas.openxmlformats.org/drawingml/2006/main" noChangeAspect="1"/>
+            </wp:cNvGraphicFramePr>
             <a:graphic xmlns:a="http://schemas.openxmlformats.org/drawingml/2006/main">
               <a:graphicData uri="http://schemas.openxmlformats.org/drawingml/2006/picture">
                 <pic:pic xmlns:pic="http://schemas.openxmlformats.org/drawingml/2006/picture">
                   <pic:nvPicPr>
-                    <pic:cNvPr id="0" name="image01.png" descr="p0-screen.png"/>
-                    <pic:cNvPicPr preferRelativeResize="0"/>
+                    <pic:cNvPr id="3" name="Profile List.png"/>
+                    <pic:cNvPicPr/>
                   </pic:nvPicPr>
                   <pic:blipFill>
-                    <a:blip r:embed="rId8"/>
-                    <a:srcRect/>
+                    <a:blip r:embed="rId8">
+                      <a:extLst>
+                        <a:ext uri="{28A0092B-C50C-407E-A947-70E740481C1C}">
+                          <a14:useLocalDpi xmlns:a14="http://schemas.microsoft.com/office/drawing/2010/main" val="0"/>
+                        </a:ext>
+                      </a:extLst>
+                    </a:blip>
                     <a:stretch>
                       <a:fillRect/>
                     </a:stretch>
@@ -2107,12 +2109,11 @@
                   <pic:spPr>
                     <a:xfrm>
                       <a:off x="0" y="0"/>
-                      <a:ext cx="1905000" cy="3019425"/>
+                      <a:ext cx="3056747" cy="5794024"/>
                     </a:xfrm>
                     <a:prstGeom prst="rect">
                       <a:avLst/>
                     </a:prstGeom>
-                    <a:ln/>
                   </pic:spPr>
                 </pic:pic>
               </a:graphicData>
@@ -2120,6 +2121,8 @@
           </wp:inline>
         </w:drawing>
       </w:r>
+      <w:bookmarkStart w:id="10" w:name="_GoBack"/>
+      <w:bookmarkEnd w:id="10"/>
     </w:p>
     <w:p>
       <w:pPr>
@@ -2132,7 +2135,7 @@
           <w:rFonts w:asciiTheme="minorHAnsi" w:eastAsia="Nova Mono" w:hAnsiTheme="minorHAnsi" w:cs="Nova Mono"/>
           <w:color w:val="38761D"/>
         </w:rPr>
-        <w:t xml:space="preserve">Replace the above image with your own mock </w:t>
+        <w:t>Replace the above image with your own mock [ click on the above image, then navigate to Insert → Image</w:t>
       </w:r>
       <w:proofErr w:type="gramStart"/>
       <w:r>
@@ -2140,28 +2143,21 @@
           <w:rFonts w:asciiTheme="minorHAnsi" w:eastAsia="Nova Mono" w:hAnsiTheme="minorHAnsi" w:cs="Nova Mono"/>
           <w:color w:val="38761D"/>
         </w:rPr>
-        <w:t>[ click</w:t>
+        <w:t>… ]</w:t>
       </w:r>
       <w:proofErr w:type="gramEnd"/>
-      <w:r>
-        <w:rPr>
-          <w:rFonts w:asciiTheme="minorHAnsi" w:eastAsia="Nova Mono" w:hAnsiTheme="minorHAnsi" w:cs="Nova Mono"/>
+    </w:p>
+    <w:p>
+      <w:pPr>
+        <w:rPr>
+          <w:rFonts w:asciiTheme="minorHAnsi" w:hAnsiTheme="minorHAnsi"/>
+        </w:rPr>
+      </w:pPr>
+      <w:r>
+        <w:rPr>
+          <w:rFonts w:asciiTheme="minorHAnsi" w:hAnsiTheme="minorHAnsi"/>
           <w:color w:val="38761D"/>
         </w:rPr>
-        <w:t xml:space="preserve"> on the above image, then navigate to Insert → Image… ]</w:t>
-      </w:r>
-    </w:p>
-    <w:p>
-      <w:pPr>
-        <w:rPr>
-          <w:rFonts w:asciiTheme="minorHAnsi" w:hAnsiTheme="minorHAnsi"/>
-        </w:rPr>
-      </w:pPr>
-      <w:r>
-        <w:rPr>
-          <w:rFonts w:asciiTheme="minorHAnsi" w:hAnsiTheme="minorHAnsi"/>
-          <w:color w:val="38761D"/>
-        </w:rPr>
         <w:t xml:space="preserve">Provide descriptive text for each screen </w:t>
       </w:r>
     </w:p>
@@ -2183,16 +2179,12 @@
       <w:pPr>
         <w:pStyle w:val="Heading2"/>
       </w:pPr>
-      <w:bookmarkStart w:id="12" w:name="h.dpcbbkx5yry" w:colFirst="0" w:colLast="0"/>
-      <w:bookmarkStart w:id="13" w:name="_Toc442800202"/>
-      <w:bookmarkEnd w:id="12"/>
-      <w:r>
-        <w:t>Screen</w:t>
-      </w:r>
-      <w:r>
-        <w:t xml:space="preserve"> 2</w:t>
-      </w:r>
-      <w:bookmarkEnd w:id="13"/>
+      <w:bookmarkStart w:id="11" w:name="h.dpcbbkx5yry" w:colFirst="0" w:colLast="0"/>
+      <w:bookmarkEnd w:id="11"/>
+      <w:r>
+        <w:lastRenderedPageBreak/>
+        <w:t xml:space="preserve">Time Profile Detail </w:t>
+      </w:r>
     </w:p>
     <w:p>
       <w:pPr>
@@ -2206,21 +2198,28 @@
           <w:noProof/>
         </w:rPr>
         <w:drawing>
-          <wp:inline distT="114300" distB="114300" distL="114300" distR="114300">
-            <wp:extent cx="1905000" cy="3019425"/>
-            <wp:effectExtent l="0" t="0" r="0" b="0"/>
-            <wp:docPr id="2" name="image02.png" descr="p0-screen.png"/>
-            <wp:cNvGraphicFramePr/>
+          <wp:inline distT="0" distB="0" distL="0" distR="0">
+            <wp:extent cx="3171825" cy="6012153"/>
+            <wp:effectExtent l="0" t="0" r="0" b="8255"/>
+            <wp:docPr id="4" name="Picture 4"/>
+            <wp:cNvGraphicFramePr>
+              <a:graphicFrameLocks xmlns:a="http://schemas.openxmlformats.org/drawingml/2006/main" noChangeAspect="1"/>
+            </wp:cNvGraphicFramePr>
             <a:graphic xmlns:a="http://schemas.openxmlformats.org/drawingml/2006/main">
               <a:graphicData uri="http://schemas.openxmlformats.org/drawingml/2006/picture">
                 <pic:pic xmlns:pic="http://schemas.openxmlformats.org/drawingml/2006/picture">
                   <pic:nvPicPr>
-                    <pic:cNvPr id="0" name="image02.png" descr="p0-screen.png"/>
-                    <pic:cNvPicPr preferRelativeResize="0"/>
+                    <pic:cNvPr id="4" name="Profile Detail.png"/>
+                    <pic:cNvPicPr/>
                   </pic:nvPicPr>
                   <pic:blipFill>
-                    <a:blip r:embed="rId8"/>
-                    <a:srcRect/>
+                    <a:blip r:embed="rId9">
+                      <a:extLst>
+                        <a:ext uri="{28A0092B-C50C-407E-A947-70E740481C1C}">
+                          <a14:useLocalDpi xmlns:a14="http://schemas.microsoft.com/office/drawing/2010/main" val="0"/>
+                        </a:ext>
+                      </a:extLst>
+                    </a:blip>
                     <a:stretch>
                       <a:fillRect/>
                     </a:stretch>
@@ -2228,12 +2227,11 @@
                   <pic:spPr>
                     <a:xfrm>
                       <a:off x="0" y="0"/>
-                      <a:ext cx="1905000" cy="3019425"/>
+                      <a:ext cx="3178601" cy="6024996"/>
                     </a:xfrm>
                     <a:prstGeom prst="rect">
                       <a:avLst/>
                     </a:prstGeom>
-                    <a:ln/>
                   </pic:spPr>
                 </pic:pic>
               </a:graphicData>
@@ -2248,63 +2246,6 @@
           <w:rFonts w:asciiTheme="minorHAnsi" w:hAnsiTheme="minorHAnsi"/>
         </w:rPr>
       </w:pPr>
-      <w:r>
-        <w:rPr>
-          <w:rFonts w:asciiTheme="minorHAnsi" w:eastAsia="Nova Mono" w:hAnsiTheme="minorHAnsi" w:cs="Nova Mono"/>
-          <w:color w:val="38761D"/>
-        </w:rPr>
-        <w:t xml:space="preserve">Replace the above image with your own mock </w:t>
-      </w:r>
-      <w:proofErr w:type="gramStart"/>
-      <w:r>
-        <w:rPr>
-          <w:rFonts w:asciiTheme="minorHAnsi" w:eastAsia="Nova Mono" w:hAnsiTheme="minorHAnsi" w:cs="Nova Mono"/>
-          <w:color w:val="38761D"/>
-        </w:rPr>
-        <w:t>[ click</w:t>
-      </w:r>
-      <w:proofErr w:type="gramEnd"/>
-      <w:r>
-        <w:rPr>
-          <w:rFonts w:asciiTheme="minorHAnsi" w:eastAsia="Nova Mono" w:hAnsiTheme="minorHAnsi" w:cs="Nova Mono"/>
-          <w:color w:val="38761D"/>
-        </w:rPr>
-        <w:t xml:space="preserve"> on the above image, then navigate to Insert → Image… ]</w:t>
-      </w:r>
-    </w:p>
-    <w:p>
-      <w:pPr>
-        <w:rPr>
-          <w:rFonts w:asciiTheme="minorHAnsi" w:hAnsiTheme="minorHAnsi"/>
-        </w:rPr>
-      </w:pPr>
-      <w:r>
-        <w:rPr>
-          <w:rFonts w:asciiTheme="minorHAnsi" w:hAnsiTheme="minorHAnsi"/>
-          <w:color w:val="38761D"/>
-        </w:rPr>
-        <w:t xml:space="preserve">Provide descriptive text for each screen </w:t>
-      </w:r>
-    </w:p>
-    <w:p>
-      <w:pPr>
-        <w:rPr>
-          <w:rFonts w:asciiTheme="minorHAnsi" w:hAnsiTheme="minorHAnsi"/>
-        </w:rPr>
-      </w:pPr>
-    </w:p>
-    <w:p>
-      <w:pPr>
-        <w:rPr>
-          <w:rFonts w:asciiTheme="minorHAnsi" w:hAnsiTheme="minorHAnsi"/>
-        </w:rPr>
-      </w:pPr>
-      <w:r>
-        <w:rPr>
-          <w:rFonts w:asciiTheme="minorHAnsi" w:hAnsiTheme="minorHAnsi"/>
-        </w:rPr>
-        <w:t xml:space="preserve">Add as many screens as you need to portray your app’s UI flow. </w:t>
-      </w:r>
     </w:p>
     <w:p>
       <w:pPr>
@@ -2317,35 +2258,35 @@
       <w:pPr>
         <w:pStyle w:val="Heading1"/>
       </w:pPr>
-      <w:bookmarkStart w:id="14" w:name="h.gvcvmae8jn8u" w:colFirst="0" w:colLast="0"/>
-      <w:bookmarkStart w:id="15" w:name="_Toc442800203"/>
+      <w:bookmarkStart w:id="12" w:name="h.gvcvmae8jn8u" w:colFirst="0" w:colLast="0"/>
+      <w:bookmarkStart w:id="13" w:name="_Toc442800203"/>
+      <w:bookmarkEnd w:id="12"/>
+      <w:r>
+        <w:t xml:space="preserve">Key </w:t>
+      </w:r>
+      <w:r>
+        <w:t>Considerations</w:t>
+      </w:r>
+      <w:bookmarkEnd w:id="13"/>
+    </w:p>
+    <w:p>
+      <w:pPr>
+        <w:rPr>
+          <w:rFonts w:asciiTheme="minorHAnsi" w:hAnsiTheme="minorHAnsi"/>
+        </w:rPr>
+      </w:pPr>
+    </w:p>
+    <w:p>
+      <w:pPr>
+        <w:pStyle w:val="Heading2"/>
+      </w:pPr>
+      <w:bookmarkStart w:id="14" w:name="h.v8my7nhtvz0m" w:colFirst="0" w:colLast="0"/>
+      <w:bookmarkStart w:id="15" w:name="_Toc442800204"/>
       <w:bookmarkEnd w:id="14"/>
       <w:r>
-        <w:t xml:space="preserve">Key </w:t>
-      </w:r>
-      <w:r>
-        <w:t>Considerations</w:t>
+        <w:t>How will your app handle data persistence?</w:t>
       </w:r>
       <w:bookmarkEnd w:id="15"/>
-    </w:p>
-    <w:p>
-      <w:pPr>
-        <w:rPr>
-          <w:rFonts w:asciiTheme="minorHAnsi" w:hAnsiTheme="minorHAnsi"/>
-        </w:rPr>
-      </w:pPr>
-    </w:p>
-    <w:p>
-      <w:pPr>
-        <w:pStyle w:val="Heading2"/>
-      </w:pPr>
-      <w:bookmarkStart w:id="16" w:name="h.v8my7nhtvz0m" w:colFirst="0" w:colLast="0"/>
-      <w:bookmarkStart w:id="17" w:name="_Toc442800204"/>
-      <w:bookmarkEnd w:id="16"/>
-      <w:r>
-        <w:t>How will your app handle data persistence?</w:t>
-      </w:r>
-      <w:bookmarkEnd w:id="17"/>
       <w:r>
         <w:t xml:space="preserve"> </w:t>
       </w:r>
@@ -2446,11 +2387,51 @@
       <w:pPr>
         <w:pStyle w:val="Heading2"/>
       </w:pPr>
-      <w:bookmarkStart w:id="18" w:name="h.gw69vjn1ico0" w:colFirst="0" w:colLast="0"/>
-      <w:bookmarkStart w:id="19" w:name="_Toc442800205"/>
+      <w:bookmarkStart w:id="16" w:name="h.gw69vjn1ico0" w:colFirst="0" w:colLast="0"/>
+      <w:bookmarkStart w:id="17" w:name="_Toc442800205"/>
+      <w:bookmarkEnd w:id="16"/>
+      <w:r>
+        <w:t>Describe any corner cases in the UX.</w:t>
+      </w:r>
+      <w:bookmarkEnd w:id="17"/>
+    </w:p>
+    <w:p>
+      <w:pPr>
+        <w:rPr>
+          <w:rFonts w:asciiTheme="minorHAnsi" w:hAnsiTheme="minorHAnsi"/>
+        </w:rPr>
+      </w:pPr>
+    </w:p>
+    <w:p>
+      <w:pPr>
+        <w:rPr>
+          <w:rFonts w:asciiTheme="minorHAnsi" w:hAnsiTheme="minorHAnsi"/>
+        </w:rPr>
+      </w:pPr>
+      <w:r>
+        <w:rPr>
+          <w:rFonts w:asciiTheme="minorHAnsi" w:hAnsiTheme="minorHAnsi"/>
+          <w:color w:val="38761D"/>
+        </w:rPr>
+        <w:t>For example, how does the user return to a Now Playing screen in a media player if they hit the back button?</w:t>
+      </w:r>
+    </w:p>
+    <w:p>
+      <w:pPr>
+        <w:rPr>
+          <w:rFonts w:asciiTheme="minorHAnsi" w:hAnsiTheme="minorHAnsi"/>
+        </w:rPr>
+      </w:pPr>
+    </w:p>
+    <w:p>
+      <w:pPr>
+        <w:pStyle w:val="Heading2"/>
+      </w:pPr>
+      <w:bookmarkStart w:id="18" w:name="h.6yqqubmw5bs" w:colFirst="0" w:colLast="0"/>
+      <w:bookmarkStart w:id="19" w:name="_Toc442800206"/>
       <w:bookmarkEnd w:id="18"/>
       <w:r>
-        <w:t>Describe any corner cases in the UX.</w:t>
+        <w:t>Describe any libraries you’ll be using and share your reasoning for including them.</w:t>
       </w:r>
       <w:bookmarkEnd w:id="19"/>
     </w:p>
@@ -2472,8 +2453,33 @@
           <w:rFonts w:asciiTheme="minorHAnsi" w:hAnsiTheme="minorHAnsi"/>
           <w:color w:val="38761D"/>
         </w:rPr>
-        <w:t>For example, how does the user return to a Now Playing screen in a media player if they hit the back button?</w:t>
-      </w:r>
+        <w:t>For example, Picasso or Glide to handle the loading and caching of images.</w:t>
+      </w:r>
+    </w:p>
+    <w:p>
+      <w:pPr>
+        <w:rPr>
+          <w:rFonts w:asciiTheme="minorHAnsi" w:hAnsiTheme="minorHAnsi"/>
+        </w:rPr>
+      </w:pPr>
+    </w:p>
+    <w:p>
+      <w:pPr>
+        <w:pStyle w:val="Heading1"/>
+      </w:pPr>
+      <w:bookmarkStart w:id="20" w:name="h.v518bncmggeg" w:colFirst="0" w:colLast="0"/>
+      <w:bookmarkStart w:id="21" w:name="_Toc442800207"/>
+      <w:bookmarkEnd w:id="20"/>
+      <w:r>
+        <w:t xml:space="preserve">Next Steps: </w:t>
+      </w:r>
+      <w:r>
+        <w:t>Required</w:t>
+      </w:r>
+      <w:r>
+        <w:t xml:space="preserve"> Tasks</w:t>
+      </w:r>
+      <w:bookmarkEnd w:id="21"/>
     </w:p>
     <w:p>
       <w:pPr>
@@ -2486,92 +2492,19 @@
       <w:pPr>
         <w:pStyle w:val="Heading2"/>
       </w:pPr>
-      <w:bookmarkStart w:id="20" w:name="h.6yqqubmw5bs" w:colFirst="0" w:colLast="0"/>
-      <w:bookmarkStart w:id="21" w:name="_Toc442800206"/>
-      <w:bookmarkEnd w:id="20"/>
-      <w:r>
-        <w:t xml:space="preserve">Describe any libraries you’ll be using and share </w:t>
-      </w:r>
-      <w:proofErr w:type="gramStart"/>
-      <w:r>
-        <w:t>your</w:t>
-      </w:r>
-      <w:proofErr w:type="gramEnd"/>
-      <w:r>
-        <w:t xml:space="preserve"> reasoning for including them.</w:t>
-      </w:r>
-      <w:bookmarkEnd w:id="21"/>
-    </w:p>
-    <w:p>
-      <w:pPr>
-        <w:rPr>
-          <w:rFonts w:asciiTheme="minorHAnsi" w:hAnsiTheme="minorHAnsi"/>
-        </w:rPr>
-      </w:pPr>
-    </w:p>
-    <w:p>
-      <w:pPr>
-        <w:rPr>
-          <w:rFonts w:asciiTheme="minorHAnsi" w:hAnsiTheme="minorHAnsi"/>
-        </w:rPr>
-      </w:pPr>
-      <w:r>
-        <w:rPr>
-          <w:rFonts w:asciiTheme="minorHAnsi" w:hAnsiTheme="minorHAnsi"/>
-          <w:color w:val="38761D"/>
-        </w:rPr>
-        <w:t>For example, Picasso or Glide to handle the loading and caching of images.</w:t>
-      </w:r>
-    </w:p>
-    <w:p>
-      <w:pPr>
-        <w:rPr>
-          <w:rFonts w:asciiTheme="minorHAnsi" w:hAnsiTheme="minorHAnsi"/>
-        </w:rPr>
-      </w:pPr>
-    </w:p>
-    <w:p>
-      <w:pPr>
-        <w:pStyle w:val="Heading1"/>
-      </w:pPr>
-      <w:bookmarkStart w:id="22" w:name="h.v518bncmggeg" w:colFirst="0" w:colLast="0"/>
-      <w:bookmarkStart w:id="23" w:name="_Toc442800207"/>
+      <w:bookmarkStart w:id="22" w:name="h.8oe8zpk3qsmp" w:colFirst="0" w:colLast="0"/>
+      <w:bookmarkStart w:id="23" w:name="_Toc442800208"/>
       <w:bookmarkEnd w:id="22"/>
       <w:r>
-        <w:t xml:space="preserve">Next Steps: </w:t>
-      </w:r>
-      <w:r>
-        <w:t>Required</w:t>
-      </w:r>
-      <w:r>
-        <w:t xml:space="preserve"> Tasks</w:t>
+        <w:t xml:space="preserve">Task 1: </w:t>
+      </w:r>
+      <w:r>
+        <w:t>Project</w:t>
+      </w:r>
+      <w:r>
+        <w:t xml:space="preserve"> Setup</w:t>
       </w:r>
       <w:bookmarkEnd w:id="23"/>
-    </w:p>
-    <w:p>
-      <w:pPr>
-        <w:rPr>
-          <w:rFonts w:asciiTheme="minorHAnsi" w:hAnsiTheme="minorHAnsi"/>
-        </w:rPr>
-      </w:pPr>
-    </w:p>
-    <w:p>
-      <w:pPr>
-        <w:pStyle w:val="Heading2"/>
-      </w:pPr>
-      <w:bookmarkStart w:id="24" w:name="h.8oe8zpk3qsmp" w:colFirst="0" w:colLast="0"/>
-      <w:bookmarkStart w:id="25" w:name="_Toc442800208"/>
-      <w:bookmarkEnd w:id="24"/>
-      <w:r>
-        <w:t xml:space="preserve">Task 1: </w:t>
-      </w:r>
-      <w:r>
-        <w:t>Project</w:t>
-      </w:r>
-      <w:r>
-        <w:t xml:space="preserve"> Setup</w:t>
-      </w:r>
-      <w:bookmarkEnd w:id="25"/>
     </w:p>
     <w:p>
       <w:pPr>
@@ -2738,11 +2671,10 @@
       <w:pPr>
         <w:pStyle w:val="Heading2"/>
       </w:pPr>
-      <w:bookmarkStart w:id="26" w:name="h.rzllsk6uqztx" w:colFirst="0" w:colLast="0"/>
-      <w:bookmarkStart w:id="27" w:name="_Toc442800209"/>
-      <w:bookmarkEnd w:id="26"/>
-      <w:r>
-        <w:lastRenderedPageBreak/>
+      <w:bookmarkStart w:id="24" w:name="h.rzllsk6uqztx" w:colFirst="0" w:colLast="0"/>
+      <w:bookmarkStart w:id="25" w:name="_Toc442800209"/>
+      <w:bookmarkEnd w:id="24"/>
+      <w:r>
         <w:t xml:space="preserve">Task 2: Implement UI for </w:t>
       </w:r>
       <w:r>
@@ -2757,7 +2689,7 @@
       <w:r>
         <w:t>Fragment</w:t>
       </w:r>
-      <w:bookmarkEnd w:id="27"/>
+      <w:bookmarkEnd w:id="25"/>
     </w:p>
     <w:p>
       <w:pPr>
@@ -3016,6 +2948,7 @@
           <w:rFonts w:asciiTheme="minorHAnsi" w:hAnsiTheme="minorHAnsi"/>
           <w:color w:val="000000" w:themeColor="text1"/>
         </w:rPr>
+        <w:lastRenderedPageBreak/>
         <w:t>Link Content Provider to Main Activity and Detail Fragment. The Main Activity will have the ability to add a new Profile Row to the Content Provider and the Delete a Profile Row. From the Detail Fragment you can add, delete and update a Profile row.</w:t>
       </w:r>
     </w:p>
@@ -3050,9 +2983,9 @@
       <w:pPr>
         <w:pStyle w:val="Heading2"/>
       </w:pPr>
-      <w:bookmarkStart w:id="28" w:name="h.fdmohs7hes" w:colFirst="0" w:colLast="0"/>
-      <w:bookmarkStart w:id="29" w:name="_Toc442800210"/>
-      <w:bookmarkEnd w:id="28"/>
+      <w:bookmarkStart w:id="26" w:name="h.fdmohs7hes" w:colFirst="0" w:colLast="0"/>
+      <w:bookmarkStart w:id="27" w:name="_Toc442800210"/>
+      <w:bookmarkEnd w:id="26"/>
       <w:r>
         <w:t xml:space="preserve">Task 3: </w:t>
       </w:r>
@@ -3068,7 +3001,7 @@
       <w:r>
         <w:t>Backend Services and Receivers</w:t>
       </w:r>
-      <w:bookmarkEnd w:id="29"/>
+      <w:bookmarkEnd w:id="27"/>
     </w:p>
     <w:p>
       <w:pPr>
@@ -3498,9 +3431,9 @@
           <w:color w:val="000000" w:themeColor="text1"/>
         </w:rPr>
       </w:pPr>
-      <w:bookmarkStart w:id="30" w:name="h.umfwsvmx7tpn" w:colFirst="0" w:colLast="0"/>
-      <w:bookmarkStart w:id="31" w:name="_Toc442800211"/>
-      <w:bookmarkEnd w:id="30"/>
+      <w:bookmarkStart w:id="28" w:name="h.umfwsvmx7tpn" w:colFirst="0" w:colLast="0"/>
+      <w:bookmarkStart w:id="29" w:name="_Toc442800211"/>
+      <w:bookmarkEnd w:id="28"/>
       <w:r>
         <w:t xml:space="preserve">Task 4: </w:t>
       </w:r>
@@ -3516,7 +3449,7 @@
         </w:rPr>
         <w:t>Location UI</w:t>
       </w:r>
-      <w:bookmarkEnd w:id="31"/>
+      <w:bookmarkEnd w:id="29"/>
     </w:p>
     <w:p>
       <w:pPr>
@@ -3575,7 +3508,6 @@
           <w:rFonts w:asciiTheme="minorHAnsi" w:hAnsiTheme="minorHAnsi"/>
           <w:color w:val="000000" w:themeColor="text1"/>
         </w:rPr>
-        <w:lastRenderedPageBreak/>
         <w:t xml:space="preserve">Adapt UI for Tablets. Create Main/Detail UI for Landscape Mode using Material Design Elements </w:t>
       </w:r>
     </w:p>
@@ -3598,7 +3530,7 @@
       <w:pPr>
         <w:pStyle w:val="Heading2"/>
       </w:pPr>
-      <w:bookmarkStart w:id="32" w:name="_Toc442800212"/>
+      <w:bookmarkStart w:id="30" w:name="_Toc442800212"/>
       <w:r>
         <w:t>Task 5</w:t>
       </w:r>
@@ -3625,7 +3557,7 @@
       <w:r>
         <w:t xml:space="preserve"> Backend Services</w:t>
       </w:r>
-      <w:bookmarkEnd w:id="32"/>
+      <w:bookmarkEnd w:id="30"/>
     </w:p>
     <w:p/>
     <w:p>
@@ -3768,11 +3700,12 @@
       <w:pPr>
         <w:pStyle w:val="Heading2"/>
       </w:pPr>
-      <w:bookmarkStart w:id="33" w:name="_Toc442800213"/>
-      <w:r>
+      <w:bookmarkStart w:id="31" w:name="_Toc442800213"/>
+      <w:r>
+        <w:lastRenderedPageBreak/>
         <w:t>Task 6: Implement Google Places API</w:t>
       </w:r>
-      <w:bookmarkEnd w:id="33"/>
+      <w:bookmarkEnd w:id="31"/>
     </w:p>
     <w:p/>
     <w:p>
@@ -3848,11 +3781,11 @@
       <w:pPr>
         <w:pStyle w:val="Heading2"/>
       </w:pPr>
-      <w:bookmarkStart w:id="34" w:name="_Toc442800214"/>
+      <w:bookmarkStart w:id="32" w:name="_Toc442800214"/>
       <w:r>
         <w:t>Task 7: Create Custom Library</w:t>
       </w:r>
-      <w:bookmarkEnd w:id="34"/>
+      <w:bookmarkEnd w:id="32"/>
     </w:p>
     <w:p/>
     <w:p>
@@ -3885,11 +3818,11 @@
       <w:pPr>
         <w:pStyle w:val="Heading2"/>
       </w:pPr>
-      <w:bookmarkStart w:id="35" w:name="_Toc442800215"/>
+      <w:bookmarkStart w:id="33" w:name="_Toc442800215"/>
       <w:r>
         <w:t>Task 8: Create Custom Widget</w:t>
       </w:r>
-      <w:bookmarkEnd w:id="35"/>
+      <w:bookmarkEnd w:id="33"/>
     </w:p>
     <w:p>
       <w:pPr>
@@ -3952,19 +3885,7 @@
         <w:rPr>
           <w:rFonts w:asciiTheme="minorHAnsi" w:hAnsiTheme="minorHAnsi"/>
         </w:rPr>
-        <w:t xml:space="preserve">Create small widget to show if the </w:t>
-      </w:r>
-      <w:r>
-        <w:rPr>
-          <w:rFonts w:asciiTheme="minorHAnsi" w:hAnsiTheme="minorHAnsi"/>
-        </w:rPr>
-        <w:t>user is currently under volume control</w:t>
-      </w:r>
-      <w:r>
-        <w:rPr>
-          <w:rFonts w:asciiTheme="minorHAnsi" w:hAnsiTheme="minorHAnsi"/>
-        </w:rPr>
-        <w:t>.</w:t>
+        <w:t>Create small widget to show if the user is currently under volume control.</w:t>
       </w:r>
     </w:p>
     <w:p>
@@ -3982,28 +3903,16 @@
         <w:rPr>
           <w:rFonts w:asciiTheme="minorHAnsi" w:hAnsiTheme="minorHAnsi"/>
         </w:rPr>
-        <w:t xml:space="preserve">Create </w:t>
-      </w:r>
-      <w:r>
-        <w:rPr>
-          <w:rFonts w:asciiTheme="minorHAnsi" w:hAnsiTheme="minorHAnsi"/>
-        </w:rPr>
-        <w:t>large widget that will contain the list of time and location profiles</w:t>
-      </w:r>
-      <w:r>
-        <w:rPr>
-          <w:rFonts w:asciiTheme="minorHAnsi" w:hAnsiTheme="minorHAnsi"/>
-        </w:rPr>
-        <w:t xml:space="preserve">. </w:t>
+        <w:t xml:space="preserve">Create large widget that will contain the list of time and location profiles. </w:t>
       </w:r>
     </w:p>
     <w:p>
       <w:pPr>
         <w:pStyle w:val="Heading2"/>
       </w:pPr>
-      <w:bookmarkStart w:id="36" w:name="h.kjidlkq4xm3u" w:colFirst="0" w:colLast="0"/>
-      <w:bookmarkStart w:id="37" w:name="_Toc442800216"/>
-      <w:bookmarkEnd w:id="36"/>
+      <w:bookmarkStart w:id="34" w:name="h.kjidlkq4xm3u" w:colFirst="0" w:colLast="0"/>
+      <w:bookmarkStart w:id="35" w:name="_Toc442800216"/>
+      <w:bookmarkEnd w:id="34"/>
       <w:r>
         <w:t>T</w:t>
       </w:r>
@@ -4016,7 +3925,7 @@
       <w:r>
         <w:t xml:space="preserve"> and Miscellaneous Items</w:t>
       </w:r>
-      <w:bookmarkEnd w:id="37"/>
+      <w:bookmarkEnd w:id="35"/>
     </w:p>
     <w:p/>
     <w:p>
@@ -4099,7 +4008,6 @@
         <w:rPr>
           <w:rFonts w:asciiTheme="minorHAnsi" w:hAnsiTheme="minorHAnsi"/>
         </w:rPr>
-        <w:lastRenderedPageBreak/>
         <w:t xml:space="preserve">Create Content </w:t>
       </w:r>
       <w:r>
@@ -4126,14 +4034,14 @@
       <w:pPr>
         <w:pStyle w:val="Heading2"/>
       </w:pPr>
-      <w:bookmarkStart w:id="38" w:name="_Toc442800217"/>
+      <w:bookmarkStart w:id="36" w:name="_Toc442800217"/>
       <w:r>
         <w:t>Task 10</w:t>
       </w:r>
       <w:r>
         <w:t>: Get App Ready for Release</w:t>
       </w:r>
-      <w:bookmarkEnd w:id="38"/>
+      <w:bookmarkEnd w:id="36"/>
     </w:p>
     <w:p/>
     <w:p>
@@ -4285,14 +4193,14 @@
       <w:pPr>
         <w:pStyle w:val="Heading1"/>
       </w:pPr>
-      <w:bookmarkStart w:id="39" w:name="_Toc442800218"/>
+      <w:bookmarkStart w:id="37" w:name="_Toc442800218"/>
       <w:r>
         <w:t>Optional</w:t>
       </w:r>
       <w:r>
         <w:t xml:space="preserve"> Features</w:t>
       </w:r>
-      <w:bookmarkEnd w:id="39"/>
+      <w:bookmarkEnd w:id="37"/>
     </w:p>
     <w:p/>
     <w:p>
@@ -4409,8 +4317,8 @@
     <w:p/>
     <w:p/>
     <w:sectPr>
-      <w:headerReference w:type="default" r:id="rId9"/>
-      <w:footerReference w:type="default" r:id="rId10"/>
+      <w:headerReference w:type="default" r:id="rId10"/>
+      <w:footerReference w:type="default" r:id="rId11"/>
       <w:pgSz w:w="12240" w:h="15840"/>
       <w:pgMar w:top="1440" w:right="1440" w:bottom="1440" w:left="1440" w:header="720" w:footer="720" w:gutter="0"/>
       <w:pgNumType w:start="1"/>
@@ -4421,7 +4329,7 @@
 </file>
 
 <file path=word/endnotes.xml><?xml version="1.0" encoding="utf-8"?>
-<w:endnotes xmlns:wpc="http://schemas.microsoft.com/office/word/2010/wordprocessingCanvas" xmlns:mc="http://schemas.openxmlformats.org/markup-compatibility/2006" xmlns:o="urn:schemas-microsoft-com:office:office" xmlns:r="http://schemas.openxmlformats.org/officeDocument/2006/relationships" xmlns:m="http://schemas.openxmlformats.org/officeDocument/2006/math" xmlns:v="urn:schemas-microsoft-com:vml" xmlns:wp14="http://schemas.microsoft.com/office/word/2010/wordprocessingDrawing" xmlns:wp="http://schemas.openxmlformats.org/drawingml/2006/wordprocessingDrawing" xmlns:w10="urn:schemas-microsoft-com:office:word" xmlns:w="http://schemas.openxmlformats.org/wordprocessingml/2006/main" xmlns:w14="http://schemas.microsoft.com/office/word/2010/wordml" xmlns:w15="http://schemas.microsoft.com/office/word/2012/wordml" xmlns:wpg="http://schemas.microsoft.com/office/word/2010/wordprocessingGroup" xmlns:wpi="http://schemas.microsoft.com/office/word/2010/wordprocessingInk" xmlns:wne="http://schemas.microsoft.com/office/word/2006/wordml" xmlns:wps="http://schemas.microsoft.com/office/word/2010/wordprocessingShape" mc:Ignorable="w14 w15 wp14">
+<w:endnotes xmlns:wpc="http://schemas.microsoft.com/office/word/2010/wordprocessingCanvas" xmlns:cx="http://schemas.microsoft.com/office/drawing/2014/chartex" xmlns:cx1="http://schemas.microsoft.com/office/drawing/2015/9/8/chartex" xmlns:mc="http://schemas.openxmlformats.org/markup-compatibility/2006" xmlns:o="urn:schemas-microsoft-com:office:office" xmlns:r="http://schemas.openxmlformats.org/officeDocument/2006/relationships" xmlns:m="http://schemas.openxmlformats.org/officeDocument/2006/math" xmlns:v="urn:schemas-microsoft-com:vml" xmlns:wp14="http://schemas.microsoft.com/office/word/2010/wordprocessingDrawing" xmlns:wp="http://schemas.openxmlformats.org/drawingml/2006/wordprocessingDrawing" xmlns:w10="urn:schemas-microsoft-com:office:word" xmlns:w="http://schemas.openxmlformats.org/wordprocessingml/2006/main" xmlns:w14="http://schemas.microsoft.com/office/word/2010/wordml" xmlns:w15="http://schemas.microsoft.com/office/word/2012/wordml" xmlns:w16se="http://schemas.microsoft.com/office/word/2015/wordml/symex" xmlns:wpg="http://schemas.microsoft.com/office/word/2010/wordprocessingGroup" xmlns:wpi="http://schemas.microsoft.com/office/word/2010/wordprocessingInk" xmlns:wne="http://schemas.microsoft.com/office/word/2006/wordml" xmlns:wps="http://schemas.microsoft.com/office/word/2010/wordprocessingShape" mc:Ignorable="w14 w15 w16se wp14">
   <w:endnote w:type="separator" w:id="-1">
     <w:p>
       <w:pPr>
@@ -4446,7 +4354,7 @@
 </file>
 
 <file path=word/footer1.xml><?xml version="1.0" encoding="utf-8"?>
-<w:ftr xmlns:wpc="http://schemas.microsoft.com/office/word/2010/wordprocessingCanvas" xmlns:mc="http://schemas.openxmlformats.org/markup-compatibility/2006" xmlns:o="urn:schemas-microsoft-com:office:office" xmlns:r="http://schemas.openxmlformats.org/officeDocument/2006/relationships" xmlns:m="http://schemas.openxmlformats.org/officeDocument/2006/math" xmlns:v="urn:schemas-microsoft-com:vml" xmlns:wp14="http://schemas.microsoft.com/office/word/2010/wordprocessingDrawing" xmlns:wp="http://schemas.openxmlformats.org/drawingml/2006/wordprocessingDrawing" xmlns:w10="urn:schemas-microsoft-com:office:word" xmlns:w="http://schemas.openxmlformats.org/wordprocessingml/2006/main" xmlns:w14="http://schemas.microsoft.com/office/word/2010/wordml" xmlns:w15="http://schemas.microsoft.com/office/word/2012/wordml" xmlns:wpg="http://schemas.microsoft.com/office/word/2010/wordprocessingGroup" xmlns:wpi="http://schemas.microsoft.com/office/word/2010/wordprocessingInk" xmlns:wne="http://schemas.microsoft.com/office/word/2006/wordml" xmlns:wps="http://schemas.microsoft.com/office/word/2010/wordprocessingShape" mc:Ignorable="w14 w15 wp14">
+<w:ftr xmlns:wpc="http://schemas.microsoft.com/office/word/2010/wordprocessingCanvas" xmlns:cx="http://schemas.microsoft.com/office/drawing/2014/chartex" xmlns:cx1="http://schemas.microsoft.com/office/drawing/2015/9/8/chartex" xmlns:mc="http://schemas.openxmlformats.org/markup-compatibility/2006" xmlns:o="urn:schemas-microsoft-com:office:office" xmlns:r="http://schemas.openxmlformats.org/officeDocument/2006/relationships" xmlns:m="http://schemas.openxmlformats.org/officeDocument/2006/math" xmlns:v="urn:schemas-microsoft-com:vml" xmlns:wp14="http://schemas.microsoft.com/office/word/2010/wordprocessingDrawing" xmlns:wp="http://schemas.openxmlformats.org/drawingml/2006/wordprocessingDrawing" xmlns:w10="urn:schemas-microsoft-com:office:word" xmlns:w="http://schemas.openxmlformats.org/wordprocessingml/2006/main" xmlns:w14="http://schemas.microsoft.com/office/word/2010/wordml" xmlns:w15="http://schemas.microsoft.com/office/word/2012/wordml" xmlns:w16se="http://schemas.microsoft.com/office/word/2015/wordml/symex" xmlns:wpg="http://schemas.microsoft.com/office/word/2010/wordprocessingGroup" xmlns:wpi="http://schemas.microsoft.com/office/word/2010/wordprocessingInk" xmlns:wne="http://schemas.microsoft.com/office/word/2006/wordml" xmlns:wps="http://schemas.microsoft.com/office/word/2010/wordprocessingShape" mc:Ignorable="w14 w15 w16se wp14">
   <w:p>
     <w:pPr>
       <w:jc w:val="right"/>
@@ -4464,7 +4372,7 @@
       <w:rPr>
         <w:noProof/>
       </w:rPr>
-      <w:t>2</w:t>
+      <w:t>3</w:t>
     </w:r>
     <w:r>
       <w:fldChar w:fldCharType="end"/>
@@ -4474,7 +4382,7 @@
 </file>
 
 <file path=word/footnotes.xml><?xml version="1.0" encoding="utf-8"?>
-<w:footnotes xmlns:wpc="http://schemas.microsoft.com/office/word/2010/wordprocessingCanvas" xmlns:mc="http://schemas.openxmlformats.org/markup-compatibility/2006" xmlns:o="urn:schemas-microsoft-com:office:office" xmlns:r="http://schemas.openxmlformats.org/officeDocument/2006/relationships" xmlns:m="http://schemas.openxmlformats.org/officeDocument/2006/math" xmlns:v="urn:schemas-microsoft-com:vml" xmlns:wp14="http://schemas.microsoft.com/office/word/2010/wordprocessingDrawing" xmlns:wp="http://schemas.openxmlformats.org/drawingml/2006/wordprocessingDrawing" xmlns:w10="urn:schemas-microsoft-com:office:word" xmlns:w="http://schemas.openxmlformats.org/wordprocessingml/2006/main" xmlns:w14="http://schemas.microsoft.com/office/word/2010/wordml" xmlns:w15="http://schemas.microsoft.com/office/word/2012/wordml" xmlns:wpg="http://schemas.microsoft.com/office/word/2010/wordprocessingGroup" xmlns:wpi="http://schemas.microsoft.com/office/word/2010/wordprocessingInk" xmlns:wne="http://schemas.microsoft.com/office/word/2006/wordml" xmlns:wps="http://schemas.microsoft.com/office/word/2010/wordprocessingShape" mc:Ignorable="w14 w15 wp14">
+<w:footnotes xmlns:wpc="http://schemas.microsoft.com/office/word/2010/wordprocessingCanvas" xmlns:cx="http://schemas.microsoft.com/office/drawing/2014/chartex" xmlns:cx1="http://schemas.microsoft.com/office/drawing/2015/9/8/chartex" xmlns:mc="http://schemas.openxmlformats.org/markup-compatibility/2006" xmlns:o="urn:schemas-microsoft-com:office:office" xmlns:r="http://schemas.openxmlformats.org/officeDocument/2006/relationships" xmlns:m="http://schemas.openxmlformats.org/officeDocument/2006/math" xmlns:v="urn:schemas-microsoft-com:vml" xmlns:wp14="http://schemas.microsoft.com/office/word/2010/wordprocessingDrawing" xmlns:wp="http://schemas.openxmlformats.org/drawingml/2006/wordprocessingDrawing" xmlns:w10="urn:schemas-microsoft-com:office:word" xmlns:w="http://schemas.openxmlformats.org/wordprocessingml/2006/main" xmlns:w14="http://schemas.microsoft.com/office/word/2010/wordml" xmlns:w15="http://schemas.microsoft.com/office/word/2012/wordml" xmlns:w16se="http://schemas.microsoft.com/office/word/2015/wordml/symex" xmlns:wpg="http://schemas.microsoft.com/office/word/2010/wordprocessingGroup" xmlns:wpi="http://schemas.microsoft.com/office/word/2010/wordprocessingInk" xmlns:wne="http://schemas.microsoft.com/office/word/2006/wordml" xmlns:wps="http://schemas.microsoft.com/office/word/2010/wordprocessingShape" mc:Ignorable="w14 w15 w16se wp14">
   <w:footnote w:type="separator" w:id="-1">
     <w:p>
       <w:pPr>
@@ -4499,7 +4407,7 @@
 </file>
 
 <file path=word/header1.xml><?xml version="1.0" encoding="utf-8"?>
-<w:hdr xmlns:wpc="http://schemas.microsoft.com/office/word/2010/wordprocessingCanvas" xmlns:mc="http://schemas.openxmlformats.org/markup-compatibility/2006" xmlns:o="urn:schemas-microsoft-com:office:office" xmlns:r="http://schemas.openxmlformats.org/officeDocument/2006/relationships" xmlns:m="http://schemas.openxmlformats.org/officeDocument/2006/math" xmlns:v="urn:schemas-microsoft-com:vml" xmlns:wp14="http://schemas.microsoft.com/office/word/2010/wordprocessingDrawing" xmlns:wp="http://schemas.openxmlformats.org/drawingml/2006/wordprocessingDrawing" xmlns:w10="urn:schemas-microsoft-com:office:word" xmlns:w="http://schemas.openxmlformats.org/wordprocessingml/2006/main" xmlns:w14="http://schemas.microsoft.com/office/word/2010/wordml" xmlns:w15="http://schemas.microsoft.com/office/word/2012/wordml" xmlns:wpg="http://schemas.microsoft.com/office/word/2010/wordprocessingGroup" xmlns:wpi="http://schemas.microsoft.com/office/word/2010/wordprocessingInk" xmlns:wne="http://schemas.microsoft.com/office/word/2006/wordml" xmlns:wps="http://schemas.microsoft.com/office/word/2010/wordprocessingShape" mc:Ignorable="w14 w15 wp14">
+<w:hdr xmlns:wpc="http://schemas.microsoft.com/office/word/2010/wordprocessingCanvas" xmlns:cx="http://schemas.microsoft.com/office/drawing/2014/chartex" xmlns:cx1="http://schemas.microsoft.com/office/drawing/2015/9/8/chartex" xmlns:mc="http://schemas.openxmlformats.org/markup-compatibility/2006" xmlns:o="urn:schemas-microsoft-com:office:office" xmlns:r="http://schemas.openxmlformats.org/officeDocument/2006/relationships" xmlns:m="http://schemas.openxmlformats.org/officeDocument/2006/math" xmlns:v="urn:schemas-microsoft-com:vml" xmlns:wp14="http://schemas.microsoft.com/office/word/2010/wordprocessingDrawing" xmlns:wp="http://schemas.openxmlformats.org/drawingml/2006/wordprocessingDrawing" xmlns:w10="urn:schemas-microsoft-com:office:word" xmlns:w="http://schemas.openxmlformats.org/wordprocessingml/2006/main" xmlns:w14="http://schemas.microsoft.com/office/word/2010/wordml" xmlns:w15="http://schemas.microsoft.com/office/word/2012/wordml" xmlns:w16se="http://schemas.microsoft.com/office/word/2015/wordml/symex" xmlns:wpg="http://schemas.microsoft.com/office/word/2010/wordprocessingGroup" xmlns:wpi="http://schemas.microsoft.com/office/word/2010/wordprocessingInk" xmlns:wne="http://schemas.microsoft.com/office/word/2006/wordml" xmlns:wps="http://schemas.microsoft.com/office/word/2010/wordprocessingShape" mc:Ignorable="w14 w15 w16se wp14">
   <w:p>
     <w:r>
       <w:rPr>
@@ -4512,7 +4420,7 @@
 </file>
 
 <file path=word/numbering.xml><?xml version="1.0" encoding="utf-8"?>
-<w:numbering xmlns:wpc="http://schemas.microsoft.com/office/word/2010/wordprocessingCanvas" xmlns:mc="http://schemas.openxmlformats.org/markup-compatibility/2006" xmlns:o="urn:schemas-microsoft-com:office:office" xmlns:r="http://schemas.openxmlformats.org/officeDocument/2006/relationships" xmlns:m="http://schemas.openxmlformats.org/officeDocument/2006/math" xmlns:v="urn:schemas-microsoft-com:vml" xmlns:wp14="http://schemas.microsoft.com/office/word/2010/wordprocessingDrawing" xmlns:wp="http://schemas.openxmlformats.org/drawingml/2006/wordprocessingDrawing" xmlns:w10="urn:schemas-microsoft-com:office:word" xmlns:w="http://schemas.openxmlformats.org/wordprocessingml/2006/main" xmlns:w14="http://schemas.microsoft.com/office/word/2010/wordml" xmlns:w15="http://schemas.microsoft.com/office/word/2012/wordml" xmlns:wpg="http://schemas.microsoft.com/office/word/2010/wordprocessingGroup" xmlns:wpi="http://schemas.microsoft.com/office/word/2010/wordprocessingInk" xmlns:wne="http://schemas.microsoft.com/office/word/2006/wordml" xmlns:wps="http://schemas.microsoft.com/office/word/2010/wordprocessingShape" mc:Ignorable="w14 w15 wp14">
+<w:numbering xmlns:wpc="http://schemas.microsoft.com/office/word/2010/wordprocessingCanvas" xmlns:cx="http://schemas.microsoft.com/office/drawing/2014/chartex" xmlns:cx1="http://schemas.microsoft.com/office/drawing/2015/9/8/chartex" xmlns:mc="http://schemas.openxmlformats.org/markup-compatibility/2006" xmlns:o="urn:schemas-microsoft-com:office:office" xmlns:r="http://schemas.openxmlformats.org/officeDocument/2006/relationships" xmlns:m="http://schemas.openxmlformats.org/officeDocument/2006/math" xmlns:v="urn:schemas-microsoft-com:vml" xmlns:wp14="http://schemas.microsoft.com/office/word/2010/wordprocessingDrawing" xmlns:wp="http://schemas.openxmlformats.org/drawingml/2006/wordprocessingDrawing" xmlns:w10="urn:schemas-microsoft-com:office:word" xmlns:w="http://schemas.openxmlformats.org/wordprocessingml/2006/main" xmlns:w14="http://schemas.microsoft.com/office/word/2010/wordml" xmlns:w15="http://schemas.microsoft.com/office/word/2012/wordml" xmlns:w16se="http://schemas.microsoft.com/office/word/2015/wordml/symex" xmlns:wpg="http://schemas.microsoft.com/office/word/2010/wordprocessingGroup" xmlns:wpi="http://schemas.microsoft.com/office/word/2010/wordprocessingInk" xmlns:wne="http://schemas.microsoft.com/office/word/2006/wordml" xmlns:wps="http://schemas.microsoft.com/office/word/2010/wordprocessingShape" mc:Ignorable="w14 w15 w16se wp14">
   <w:abstractNum w:abstractNumId="0" w15:restartNumberingAfterBreak="0">
     <w:nsid w:val="0E672606"/>
     <w:multiLevelType w:val="multilevel"/>
@@ -5328,7 +5236,7 @@
 </file>
 
 <file path=word/styles.xml><?xml version="1.0" encoding="utf-8"?>
-<w:styles xmlns:mc="http://schemas.openxmlformats.org/markup-compatibility/2006" xmlns:r="http://schemas.openxmlformats.org/officeDocument/2006/relationships" xmlns:w="http://schemas.openxmlformats.org/wordprocessingml/2006/main" xmlns:w14="http://schemas.microsoft.com/office/word/2010/wordml" xmlns:w15="http://schemas.microsoft.com/office/word/2012/wordml" mc:Ignorable="w14 w15">
+<w:styles xmlns:mc="http://schemas.openxmlformats.org/markup-compatibility/2006" xmlns:r="http://schemas.openxmlformats.org/officeDocument/2006/relationships" xmlns:w="http://schemas.openxmlformats.org/wordprocessingml/2006/main" xmlns:w14="http://schemas.microsoft.com/office/word/2010/wordml" xmlns:w15="http://schemas.microsoft.com/office/word/2012/wordml" xmlns:w16se="http://schemas.microsoft.com/office/word/2015/wordml/symex" mc:Ignorable="w14 w15 w16se">
   <w:docDefaults>
     <w:rPrDefault>
       <w:rPr>
@@ -6250,7 +6158,7 @@
 </file>
 
 <file path=customXml/itemProps1.xml><?xml version="1.0" encoding="utf-8"?>
-<ds:datastoreItem xmlns:ds="http://schemas.openxmlformats.org/officeDocument/2006/customXml" ds:itemID="{346972CE-90CF-41DD-9A1E-EAC77016C72E}">
+<ds:datastoreItem xmlns:ds="http://schemas.openxmlformats.org/officeDocument/2006/customXml" ds:itemID="{FC1FE4FC-DA78-46FD-B67C-DFD48BA27DE7}">
   <ds:schemaRefs>
     <ds:schemaRef ds:uri="http://schemas.openxmlformats.org/officeDocument/2006/bibliography"/>
   </ds:schemaRefs>

</xml_diff>

<commit_message>
Filled in most of the Mockups details
</commit_message>
<xml_diff>
--- a/Capstone_Stage1.docx
+++ b/Capstone_Stage1.docx
@@ -1,6 +1,6 @@
 
 <file path=word/document.xml><?xml version="1.0" encoding="utf-8"?>
-<w:document xmlns:wpc="http://schemas.microsoft.com/office/word/2010/wordprocessingCanvas" xmlns:cx="http://schemas.microsoft.com/office/drawing/2014/chartex" xmlns:cx1="http://schemas.microsoft.com/office/drawing/2015/9/8/chartex" xmlns:mc="http://schemas.openxmlformats.org/markup-compatibility/2006" xmlns:o="urn:schemas-microsoft-com:office:office" xmlns:r="http://schemas.openxmlformats.org/officeDocument/2006/relationships" xmlns:m="http://schemas.openxmlformats.org/officeDocument/2006/math" xmlns:v="urn:schemas-microsoft-com:vml" xmlns:wp14="http://schemas.microsoft.com/office/word/2010/wordprocessingDrawing" xmlns:wp="http://schemas.openxmlformats.org/drawingml/2006/wordprocessingDrawing" xmlns:w10="urn:schemas-microsoft-com:office:word" xmlns:w="http://schemas.openxmlformats.org/wordprocessingml/2006/main" xmlns:w14="http://schemas.microsoft.com/office/word/2010/wordml" xmlns:w15="http://schemas.microsoft.com/office/word/2012/wordml" xmlns:w16se="http://schemas.microsoft.com/office/word/2015/wordml/symex" xmlns:wpg="http://schemas.microsoft.com/office/word/2010/wordprocessingGroup" xmlns:wpi="http://schemas.microsoft.com/office/word/2010/wordprocessingInk" xmlns:wne="http://schemas.microsoft.com/office/word/2006/wordml" xmlns:wps="http://schemas.microsoft.com/office/word/2010/wordprocessingShape" mc:Ignorable="w14 w15 w16se wp14">
+<w:document xmlns:wpc="http://schemas.microsoft.com/office/word/2010/wordprocessingCanvas" xmlns:mc="http://schemas.openxmlformats.org/markup-compatibility/2006" xmlns:o="urn:schemas-microsoft-com:office:office" xmlns:r="http://schemas.openxmlformats.org/officeDocument/2006/relationships" xmlns:m="http://schemas.openxmlformats.org/officeDocument/2006/math" xmlns:v="urn:schemas-microsoft-com:vml" xmlns:wp14="http://schemas.microsoft.com/office/word/2010/wordprocessingDrawing" xmlns:wp="http://schemas.openxmlformats.org/drawingml/2006/wordprocessingDrawing" xmlns:w10="urn:schemas-microsoft-com:office:word" xmlns:w="http://schemas.openxmlformats.org/wordprocessingml/2006/main" xmlns:w14="http://schemas.microsoft.com/office/word/2010/wordml" xmlns:w15="http://schemas.microsoft.com/office/word/2012/wordml" xmlns:wpg="http://schemas.microsoft.com/office/word/2010/wordprocessingGroup" xmlns:wpi="http://schemas.microsoft.com/office/word/2010/wordprocessingInk" xmlns:wne="http://schemas.microsoft.com/office/word/2006/wordml" xmlns:wps="http://schemas.microsoft.com/office/word/2010/wordprocessingShape" mc:Ignorable="w14 w15 wp14">
   <w:background w:color="FFFFFF"/>
   <w:body>
     <w:p>
@@ -10,12 +10,16 @@
         <w:rPr>
           <w:rFonts w:asciiTheme="minorHAnsi" w:hAnsiTheme="minorHAnsi"/>
           <w:color w:val="000000" w:themeColor="text1"/>
-        </w:rPr>
-      </w:pPr>
-      <w:r>
-        <w:rPr>
-          <w:rFonts w:asciiTheme="minorHAnsi" w:hAnsiTheme="minorHAnsi"/>
-          <w:color w:val="000000" w:themeColor="text1"/>
+          <w:sz w:val="52"/>
+          <w:szCs w:val="52"/>
+        </w:rPr>
+      </w:pPr>
+      <w:r>
+        <w:rPr>
+          <w:rFonts w:asciiTheme="minorHAnsi" w:hAnsiTheme="minorHAnsi"/>
+          <w:color w:val="000000" w:themeColor="text1"/>
+          <w:sz w:val="52"/>
+          <w:szCs w:val="52"/>
         </w:rPr>
         <w:t xml:space="preserve">Volume Manager </w:t>
       </w:r>
@@ -31,6 +35,27 @@
           <w:rFonts w:asciiTheme="minorHAnsi" w:hAnsiTheme="minorHAnsi"/>
           <w:b/>
         </w:rPr>
+        <w:t xml:space="preserve">Author: </w:t>
+      </w:r>
+      <w:r>
+        <w:rPr>
+          <w:rFonts w:asciiTheme="minorHAnsi" w:hAnsiTheme="minorHAnsi"/>
+        </w:rPr>
+        <w:t>Chris Hare</w:t>
+      </w:r>
+    </w:p>
+    <w:p>
+      <w:pPr>
+        <w:rPr>
+          <w:rFonts w:asciiTheme="minorHAnsi" w:hAnsiTheme="minorHAnsi"/>
+          <w:color w:val="000000" w:themeColor="text1"/>
+        </w:rPr>
+      </w:pPr>
+      <w:r>
+        <w:rPr>
+          <w:rFonts w:asciiTheme="minorHAnsi" w:hAnsiTheme="minorHAnsi"/>
+          <w:b/>
+        </w:rPr>
         <w:t>GitHub Username</w:t>
       </w:r>
       <w:r>
@@ -45,6 +70,28 @@
           <w:color w:val="000000" w:themeColor="text1"/>
         </w:rPr>
         <w:t xml:space="preserve"> o4wcoder</w:t>
+      </w:r>
+    </w:p>
+    <w:p>
+      <w:pPr>
+        <w:rPr>
+          <w:rFonts w:asciiTheme="minorHAnsi" w:hAnsiTheme="minorHAnsi"/>
+        </w:rPr>
+      </w:pPr>
+      <w:r>
+        <w:rPr>
+          <w:rFonts w:asciiTheme="minorHAnsi" w:hAnsiTheme="minorHAnsi"/>
+          <w:b/>
+          <w:color w:val="000000" w:themeColor="text1"/>
+        </w:rPr>
+        <w:t>Date:</w:t>
+      </w:r>
+      <w:r>
+        <w:rPr>
+          <w:rFonts w:asciiTheme="minorHAnsi" w:hAnsiTheme="minorHAnsi"/>
+          <w:color w:val="000000" w:themeColor="text1"/>
+        </w:rPr>
+        <w:t xml:space="preserve"> 2/10/2016</w:t>
       </w:r>
     </w:p>
     <w:p>
@@ -89,8 +136,18 @@
         <w:p>
           <w:pPr>
             <w:pStyle w:val="TOCHeading"/>
+            <w:rPr>
+              <w:rFonts w:asciiTheme="minorHAnsi" w:hAnsiTheme="minorHAnsi"/>
+              <w:sz w:val="22"/>
+              <w:szCs w:val="22"/>
+            </w:rPr>
           </w:pPr>
           <w:r>
+            <w:rPr>
+              <w:rFonts w:asciiTheme="minorHAnsi" w:hAnsiTheme="minorHAnsi"/>
+              <w:sz w:val="22"/>
+              <w:szCs w:val="22"/>
+            </w:rPr>
             <w:t>Contents</w:t>
           </w:r>
         </w:p>
@@ -107,15 +164,24 @@
             </w:rPr>
           </w:pPr>
           <w:r>
+            <w:rPr>
+              <w:rFonts w:asciiTheme="minorHAnsi" w:hAnsiTheme="minorHAnsi"/>
+            </w:rPr>
             <w:fldChar w:fldCharType="begin"/>
           </w:r>
           <w:r>
+            <w:rPr>
+              <w:rFonts w:asciiTheme="minorHAnsi" w:hAnsiTheme="minorHAnsi"/>
+            </w:rPr>
             <w:instrText xml:space="preserve"> TOC \o "1-3" \h \z \u </w:instrText>
           </w:r>
           <w:r>
+            <w:rPr>
+              <w:rFonts w:asciiTheme="minorHAnsi" w:hAnsiTheme="minorHAnsi"/>
+            </w:rPr>
             <w:fldChar w:fldCharType="separate"/>
           </w:r>
-          <w:hyperlink w:anchor="_Toc442800197" w:history="1">
+          <w:hyperlink w:anchor="_Toc442884155" w:history="1">
             <w:r>
               <w:rPr>
                 <w:rStyle w:val="Hyperlink"/>
@@ -142,7 +208,7 @@
                 <w:noProof/>
                 <w:webHidden/>
               </w:rPr>
-              <w:instrText xml:space="preserve"> PAGEREF _Toc442800197 \h </w:instrText>
+              <w:instrText xml:space="preserve"> PAGEREF _Toc442884155 \h </w:instrText>
             </w:r>
             <w:r>
               <w:rPr>
@@ -162,7 +228,7 @@
                 <w:noProof/>
                 <w:webHidden/>
               </w:rPr>
-              <w:t>1</w:t>
+              <w:t>2</w:t>
             </w:r>
             <w:r>
               <w:rPr>
@@ -185,7 +251,7 @@
               <w:color w:val="auto"/>
             </w:rPr>
           </w:pPr>
-          <w:hyperlink w:anchor="_Toc442800198" w:history="1">
+          <w:hyperlink w:anchor="_Toc442884156" w:history="1">
             <w:r>
               <w:rPr>
                 <w:rStyle w:val="Hyperlink"/>
@@ -212,7 +278,7 @@
                 <w:noProof/>
                 <w:webHidden/>
               </w:rPr>
-              <w:instrText xml:space="preserve"> PAGEREF _Toc442800198 \h </w:instrText>
+              <w:instrText xml:space="preserve"> PAGEREF _Toc442884156 \h </w:instrText>
             </w:r>
             <w:r>
               <w:rPr>
@@ -255,7 +321,7 @@
               <w:color w:val="auto"/>
             </w:rPr>
           </w:pPr>
-          <w:hyperlink w:anchor="_Toc442800199" w:history="1">
+          <w:hyperlink w:anchor="_Toc442884157" w:history="1">
             <w:r>
               <w:rPr>
                 <w:rStyle w:val="Hyperlink"/>
@@ -282,7 +348,7 @@
                 <w:noProof/>
                 <w:webHidden/>
               </w:rPr>
-              <w:instrText xml:space="preserve"> PAGEREF _Toc442800199 \h </w:instrText>
+              <w:instrText xml:space="preserve"> PAGEREF _Toc442884157 \h </w:instrText>
             </w:r>
             <w:r>
               <w:rPr>
@@ -325,7 +391,7 @@
               <w:color w:val="auto"/>
             </w:rPr>
           </w:pPr>
-          <w:hyperlink w:anchor="_Toc442800200" w:history="1">
+          <w:hyperlink w:anchor="_Toc442884158" w:history="1">
             <w:r>
               <w:rPr>
                 <w:rStyle w:val="Hyperlink"/>
@@ -352,7 +418,7 @@
                 <w:noProof/>
                 <w:webHidden/>
               </w:rPr>
-              <w:instrText xml:space="preserve"> PAGEREF _Toc442800200 \h </w:instrText>
+              <w:instrText xml:space="preserve"> PAGEREF _Toc442884158 \h </w:instrText>
             </w:r>
             <w:r>
               <w:rPr>
@@ -372,7 +438,7 @@
                 <w:noProof/>
                 <w:webHidden/>
               </w:rPr>
-              <w:t>2</w:t>
+              <w:t>3</w:t>
             </w:r>
             <w:r>
               <w:rPr>
@@ -395,13 +461,13 @@
               <w:color w:val="auto"/>
             </w:rPr>
           </w:pPr>
-          <w:hyperlink w:anchor="_Toc442800201" w:history="1">
+          <w:hyperlink w:anchor="_Toc442884159" w:history="1">
             <w:r>
               <w:rPr>
                 <w:rStyle w:val="Hyperlink"/>
                 <w:noProof/>
               </w:rPr>
-              <w:t>Screen 1</w:t>
+              <w:t>Time Profile List</w:t>
             </w:r>
             <w:r>
               <w:rPr>
@@ -422,7 +488,7 @@
                 <w:noProof/>
                 <w:webHidden/>
               </w:rPr>
-              <w:instrText xml:space="preserve"> PAGEREF _Toc442800201 \h </w:instrText>
+              <w:instrText xml:space="preserve"> PAGEREF _Toc442884159 \h </w:instrText>
             </w:r>
             <w:r>
               <w:rPr>
@@ -465,13 +531,13 @@
               <w:color w:val="auto"/>
             </w:rPr>
           </w:pPr>
-          <w:hyperlink w:anchor="_Toc442800202" w:history="1">
+          <w:hyperlink w:anchor="_Toc442884160" w:history="1">
             <w:r>
               <w:rPr>
                 <w:rStyle w:val="Hyperlink"/>
                 <w:noProof/>
               </w:rPr>
-              <w:t>Screen 2</w:t>
+              <w:t>Time Profile Detail</w:t>
             </w:r>
             <w:r>
               <w:rPr>
@@ -492,7 +558,7 @@
                 <w:noProof/>
                 <w:webHidden/>
               </w:rPr>
-              <w:instrText xml:space="preserve"> PAGEREF _Toc442800202 \h </w:instrText>
+              <w:instrText xml:space="preserve"> PAGEREF _Toc442884160 \h </w:instrText>
             </w:r>
             <w:r>
               <w:rPr>
@@ -513,6 +579,426 @@
                 <w:webHidden/>
               </w:rPr>
               <w:t>3</w:t>
+            </w:r>
+            <w:r>
+              <w:rPr>
+                <w:noProof/>
+                <w:webHidden/>
+              </w:rPr>
+              <w:fldChar w:fldCharType="end"/>
+            </w:r>
+          </w:hyperlink>
+        </w:p>
+        <w:p>
+          <w:pPr>
+            <w:pStyle w:val="TOC2"/>
+            <w:tabs>
+              <w:tab w:val="right" w:leader="dot" w:pos="9350"/>
+            </w:tabs>
+            <w:rPr>
+              <w:rFonts w:asciiTheme="minorHAnsi" w:eastAsiaTheme="minorEastAsia" w:hAnsiTheme="minorHAnsi" w:cstheme="minorBidi"/>
+              <w:noProof/>
+              <w:color w:val="auto"/>
+            </w:rPr>
+          </w:pPr>
+          <w:hyperlink w:anchor="_Toc442884161" w:history="1">
+            <w:r>
+              <w:rPr>
+                <w:rStyle w:val="Hyperlink"/>
+                <w:noProof/>
+              </w:rPr>
+              <w:t>Edit Volume Control Time</w:t>
+            </w:r>
+            <w:r>
+              <w:rPr>
+                <w:noProof/>
+                <w:webHidden/>
+              </w:rPr>
+              <w:tab/>
+            </w:r>
+            <w:r>
+              <w:rPr>
+                <w:noProof/>
+                <w:webHidden/>
+              </w:rPr>
+              <w:fldChar w:fldCharType="begin"/>
+            </w:r>
+            <w:r>
+              <w:rPr>
+                <w:noProof/>
+                <w:webHidden/>
+              </w:rPr>
+              <w:instrText xml:space="preserve"> PAGEREF _Toc442884161 \h </w:instrText>
+            </w:r>
+            <w:r>
+              <w:rPr>
+                <w:noProof/>
+                <w:webHidden/>
+              </w:rPr>
+            </w:r>
+            <w:r>
+              <w:rPr>
+                <w:noProof/>
+                <w:webHidden/>
+              </w:rPr>
+              <w:fldChar w:fldCharType="separate"/>
+            </w:r>
+            <w:r>
+              <w:rPr>
+                <w:noProof/>
+                <w:webHidden/>
+              </w:rPr>
+              <w:t>4</w:t>
+            </w:r>
+            <w:r>
+              <w:rPr>
+                <w:noProof/>
+                <w:webHidden/>
+              </w:rPr>
+              <w:fldChar w:fldCharType="end"/>
+            </w:r>
+          </w:hyperlink>
+        </w:p>
+        <w:p>
+          <w:pPr>
+            <w:pStyle w:val="TOC2"/>
+            <w:tabs>
+              <w:tab w:val="right" w:leader="dot" w:pos="9350"/>
+            </w:tabs>
+            <w:rPr>
+              <w:rFonts w:asciiTheme="minorHAnsi" w:eastAsiaTheme="minorEastAsia" w:hAnsiTheme="minorHAnsi" w:cstheme="minorBidi"/>
+              <w:noProof/>
+              <w:color w:val="auto"/>
+            </w:rPr>
+          </w:pPr>
+          <w:hyperlink w:anchor="_Toc442884162" w:history="1">
+            <w:r>
+              <w:rPr>
+                <w:rStyle w:val="Hyperlink"/>
+                <w:noProof/>
+              </w:rPr>
+              <w:t>Location Profile List</w:t>
+            </w:r>
+            <w:r>
+              <w:rPr>
+                <w:noProof/>
+                <w:webHidden/>
+              </w:rPr>
+              <w:tab/>
+            </w:r>
+            <w:r>
+              <w:rPr>
+                <w:noProof/>
+                <w:webHidden/>
+              </w:rPr>
+              <w:fldChar w:fldCharType="begin"/>
+            </w:r>
+            <w:r>
+              <w:rPr>
+                <w:noProof/>
+                <w:webHidden/>
+              </w:rPr>
+              <w:instrText xml:space="preserve"> PAGEREF _Toc442884162 \h </w:instrText>
+            </w:r>
+            <w:r>
+              <w:rPr>
+                <w:noProof/>
+                <w:webHidden/>
+              </w:rPr>
+            </w:r>
+            <w:r>
+              <w:rPr>
+                <w:noProof/>
+                <w:webHidden/>
+              </w:rPr>
+              <w:fldChar w:fldCharType="separate"/>
+            </w:r>
+            <w:r>
+              <w:rPr>
+                <w:noProof/>
+                <w:webHidden/>
+              </w:rPr>
+              <w:t>5</w:t>
+            </w:r>
+            <w:r>
+              <w:rPr>
+                <w:noProof/>
+                <w:webHidden/>
+              </w:rPr>
+              <w:fldChar w:fldCharType="end"/>
+            </w:r>
+          </w:hyperlink>
+        </w:p>
+        <w:p>
+          <w:pPr>
+            <w:pStyle w:val="TOC2"/>
+            <w:tabs>
+              <w:tab w:val="right" w:leader="dot" w:pos="9350"/>
+            </w:tabs>
+            <w:rPr>
+              <w:rFonts w:asciiTheme="minorHAnsi" w:eastAsiaTheme="minorEastAsia" w:hAnsiTheme="minorHAnsi" w:cstheme="minorBidi"/>
+              <w:noProof/>
+              <w:color w:val="auto"/>
+            </w:rPr>
+          </w:pPr>
+          <w:hyperlink w:anchor="_Toc442884163" w:history="1">
+            <w:r>
+              <w:rPr>
+                <w:rStyle w:val="Hyperlink"/>
+                <w:noProof/>
+              </w:rPr>
+              <w:t>Location Map</w:t>
+            </w:r>
+            <w:r>
+              <w:rPr>
+                <w:noProof/>
+                <w:webHidden/>
+              </w:rPr>
+              <w:tab/>
+            </w:r>
+            <w:r>
+              <w:rPr>
+                <w:noProof/>
+                <w:webHidden/>
+              </w:rPr>
+              <w:fldChar w:fldCharType="begin"/>
+            </w:r>
+            <w:r>
+              <w:rPr>
+                <w:noProof/>
+                <w:webHidden/>
+              </w:rPr>
+              <w:instrText xml:space="preserve"> PAGEREF _Toc442884163 \h </w:instrText>
+            </w:r>
+            <w:r>
+              <w:rPr>
+                <w:noProof/>
+                <w:webHidden/>
+              </w:rPr>
+            </w:r>
+            <w:r>
+              <w:rPr>
+                <w:noProof/>
+                <w:webHidden/>
+              </w:rPr>
+              <w:fldChar w:fldCharType="separate"/>
+            </w:r>
+            <w:r>
+              <w:rPr>
+                <w:noProof/>
+                <w:webHidden/>
+              </w:rPr>
+              <w:t>6</w:t>
+            </w:r>
+            <w:r>
+              <w:rPr>
+                <w:noProof/>
+                <w:webHidden/>
+              </w:rPr>
+              <w:fldChar w:fldCharType="end"/>
+            </w:r>
+          </w:hyperlink>
+        </w:p>
+        <w:p>
+          <w:pPr>
+            <w:pStyle w:val="TOC2"/>
+            <w:tabs>
+              <w:tab w:val="right" w:leader="dot" w:pos="9350"/>
+            </w:tabs>
+            <w:rPr>
+              <w:rFonts w:asciiTheme="minorHAnsi" w:eastAsiaTheme="minorEastAsia" w:hAnsiTheme="minorHAnsi" w:cstheme="minorBidi"/>
+              <w:noProof/>
+              <w:color w:val="auto"/>
+            </w:rPr>
+          </w:pPr>
+          <w:hyperlink w:anchor="_Toc442884164" w:history="1">
+            <w:r>
+              <w:rPr>
+                <w:rStyle w:val="Hyperlink"/>
+                <w:noProof/>
+              </w:rPr>
+              <w:t>Location Profile Detail</w:t>
+            </w:r>
+            <w:r>
+              <w:rPr>
+                <w:noProof/>
+                <w:webHidden/>
+              </w:rPr>
+              <w:tab/>
+            </w:r>
+            <w:r>
+              <w:rPr>
+                <w:noProof/>
+                <w:webHidden/>
+              </w:rPr>
+              <w:fldChar w:fldCharType="begin"/>
+            </w:r>
+            <w:r>
+              <w:rPr>
+                <w:noProof/>
+                <w:webHidden/>
+              </w:rPr>
+              <w:instrText xml:space="preserve"> PAGEREF _Toc442884164 \h </w:instrText>
+            </w:r>
+            <w:r>
+              <w:rPr>
+                <w:noProof/>
+                <w:webHidden/>
+              </w:rPr>
+            </w:r>
+            <w:r>
+              <w:rPr>
+                <w:noProof/>
+                <w:webHidden/>
+              </w:rPr>
+              <w:fldChar w:fldCharType="separate"/>
+            </w:r>
+            <w:r>
+              <w:rPr>
+                <w:noProof/>
+                <w:webHidden/>
+              </w:rPr>
+              <w:t>7</w:t>
+            </w:r>
+            <w:r>
+              <w:rPr>
+                <w:noProof/>
+                <w:webHidden/>
+              </w:rPr>
+              <w:fldChar w:fldCharType="end"/>
+            </w:r>
+          </w:hyperlink>
+        </w:p>
+        <w:p>
+          <w:pPr>
+            <w:pStyle w:val="TOC2"/>
+            <w:tabs>
+              <w:tab w:val="right" w:leader="dot" w:pos="9350"/>
+            </w:tabs>
+            <w:rPr>
+              <w:rFonts w:asciiTheme="minorHAnsi" w:eastAsiaTheme="minorEastAsia" w:hAnsiTheme="minorHAnsi" w:cstheme="minorBidi"/>
+              <w:noProof/>
+              <w:color w:val="auto"/>
+            </w:rPr>
+          </w:pPr>
+          <w:hyperlink w:anchor="_Toc442884165" w:history="1">
+            <w:r>
+              <w:rPr>
+                <w:rStyle w:val="Hyperlink"/>
+                <w:noProof/>
+              </w:rPr>
+              <w:t>Update Geofence Radius</w:t>
+            </w:r>
+            <w:r>
+              <w:rPr>
+                <w:noProof/>
+                <w:webHidden/>
+              </w:rPr>
+              <w:tab/>
+            </w:r>
+            <w:r>
+              <w:rPr>
+                <w:noProof/>
+                <w:webHidden/>
+              </w:rPr>
+              <w:fldChar w:fldCharType="begin"/>
+            </w:r>
+            <w:r>
+              <w:rPr>
+                <w:noProof/>
+                <w:webHidden/>
+              </w:rPr>
+              <w:instrText xml:space="preserve"> PAGEREF _Toc442884165 \h </w:instrText>
+            </w:r>
+            <w:r>
+              <w:rPr>
+                <w:noProof/>
+                <w:webHidden/>
+              </w:rPr>
+            </w:r>
+            <w:r>
+              <w:rPr>
+                <w:noProof/>
+                <w:webHidden/>
+              </w:rPr>
+              <w:fldChar w:fldCharType="separate"/>
+            </w:r>
+            <w:r>
+              <w:rPr>
+                <w:noProof/>
+                <w:webHidden/>
+              </w:rPr>
+              <w:t>7</w:t>
+            </w:r>
+            <w:r>
+              <w:rPr>
+                <w:noProof/>
+                <w:webHidden/>
+              </w:rPr>
+              <w:fldChar w:fldCharType="end"/>
+            </w:r>
+          </w:hyperlink>
+        </w:p>
+        <w:p>
+          <w:pPr>
+            <w:pStyle w:val="TOC2"/>
+            <w:tabs>
+              <w:tab w:val="right" w:leader="dot" w:pos="9350"/>
+            </w:tabs>
+            <w:rPr>
+              <w:rFonts w:asciiTheme="minorHAnsi" w:eastAsiaTheme="minorEastAsia" w:hAnsiTheme="minorHAnsi" w:cstheme="minorBidi"/>
+              <w:noProof/>
+              <w:color w:val="auto"/>
+            </w:rPr>
+          </w:pPr>
+          <w:hyperlink w:anchor="_Toc442884166" w:history="1">
+            <w:r>
+              <w:rPr>
+                <w:rStyle w:val="Hyperlink"/>
+                <w:noProof/>
+              </w:rPr>
+              <w:t>Preference Settings</w:t>
+            </w:r>
+            <w:r>
+              <w:rPr>
+                <w:noProof/>
+                <w:webHidden/>
+              </w:rPr>
+              <w:tab/>
+            </w:r>
+            <w:r>
+              <w:rPr>
+                <w:noProof/>
+                <w:webHidden/>
+              </w:rPr>
+              <w:fldChar w:fldCharType="begin"/>
+            </w:r>
+            <w:r>
+              <w:rPr>
+                <w:noProof/>
+                <w:webHidden/>
+              </w:rPr>
+              <w:instrText xml:space="preserve"> PAGEREF _Toc442884166 \h </w:instrText>
+            </w:r>
+            <w:r>
+              <w:rPr>
+                <w:noProof/>
+                <w:webHidden/>
+              </w:rPr>
+            </w:r>
+            <w:r>
+              <w:rPr>
+                <w:noProof/>
+                <w:webHidden/>
+              </w:rPr>
+              <w:fldChar w:fldCharType="separate"/>
+            </w:r>
+            <w:r>
+              <w:rPr>
+                <w:noProof/>
+                <w:webHidden/>
+              </w:rPr>
+              <w:t>7</w:t>
             </w:r>
             <w:r>
               <w:rPr>
@@ -535,7 +1021,7 @@
               <w:color w:val="auto"/>
             </w:rPr>
           </w:pPr>
-          <w:hyperlink w:anchor="_Toc442800203" w:history="1">
+          <w:hyperlink w:anchor="_Toc442884167" w:history="1">
             <w:r>
               <w:rPr>
                 <w:rStyle w:val="Hyperlink"/>
@@ -562,7 +1048,7 @@
                 <w:noProof/>
                 <w:webHidden/>
               </w:rPr>
-              <w:instrText xml:space="preserve"> PAGEREF _Toc442800203 \h </w:instrText>
+              <w:instrText xml:space="preserve"> PAGEREF _Toc442884167 \h </w:instrText>
             </w:r>
             <w:r>
               <w:rPr>
@@ -582,7 +1068,7 @@
                 <w:noProof/>
                 <w:webHidden/>
               </w:rPr>
-              <w:t>4</w:t>
+              <w:t>8</w:t>
             </w:r>
             <w:r>
               <w:rPr>
@@ -605,7 +1091,7 @@
               <w:color w:val="auto"/>
             </w:rPr>
           </w:pPr>
-          <w:hyperlink w:anchor="_Toc442800204" w:history="1">
+          <w:hyperlink w:anchor="_Toc442884168" w:history="1">
             <w:r>
               <w:rPr>
                 <w:rStyle w:val="Hyperlink"/>
@@ -632,7 +1118,7 @@
                 <w:noProof/>
                 <w:webHidden/>
               </w:rPr>
-              <w:instrText xml:space="preserve"> PAGEREF _Toc442800204 \h </w:instrText>
+              <w:instrText xml:space="preserve"> PAGEREF _Toc442884168 \h </w:instrText>
             </w:r>
             <w:r>
               <w:rPr>
@@ -652,7 +1138,7 @@
                 <w:noProof/>
                 <w:webHidden/>
               </w:rPr>
-              <w:t>4</w:t>
+              <w:t>8</w:t>
             </w:r>
             <w:r>
               <w:rPr>
@@ -675,7 +1161,7 @@
               <w:color w:val="auto"/>
             </w:rPr>
           </w:pPr>
-          <w:hyperlink w:anchor="_Toc442800205" w:history="1">
+          <w:hyperlink w:anchor="_Toc442884169" w:history="1">
             <w:r>
               <w:rPr>
                 <w:rStyle w:val="Hyperlink"/>
@@ -702,7 +1188,7 @@
                 <w:noProof/>
                 <w:webHidden/>
               </w:rPr>
-              <w:instrText xml:space="preserve"> PAGEREF _Toc442800205 \h </w:instrText>
+              <w:instrText xml:space="preserve"> PAGEREF _Toc442884169 \h </w:instrText>
             </w:r>
             <w:r>
               <w:rPr>
@@ -722,7 +1208,7 @@
                 <w:noProof/>
                 <w:webHidden/>
               </w:rPr>
-              <w:t>4</w:t>
+              <w:t>9</w:t>
             </w:r>
             <w:r>
               <w:rPr>
@@ -745,7 +1231,7 @@
               <w:color w:val="auto"/>
             </w:rPr>
           </w:pPr>
-          <w:hyperlink w:anchor="_Toc442800206" w:history="1">
+          <w:hyperlink w:anchor="_Toc442884170" w:history="1">
             <w:r>
               <w:rPr>
                 <w:rStyle w:val="Hyperlink"/>
@@ -772,7 +1258,7 @@
                 <w:noProof/>
                 <w:webHidden/>
               </w:rPr>
-              <w:instrText xml:space="preserve"> PAGEREF _Toc442800206 \h </w:instrText>
+              <w:instrText xml:space="preserve"> PAGEREF _Toc442884170 \h </w:instrText>
             </w:r>
             <w:r>
               <w:rPr>
@@ -792,7 +1278,7 @@
                 <w:noProof/>
                 <w:webHidden/>
               </w:rPr>
-              <w:t>4</w:t>
+              <w:t>9</w:t>
             </w:r>
             <w:r>
               <w:rPr>
@@ -815,7 +1301,7 @@
               <w:color w:val="auto"/>
             </w:rPr>
           </w:pPr>
-          <w:hyperlink w:anchor="_Toc442800207" w:history="1">
+          <w:hyperlink w:anchor="_Toc442884171" w:history="1">
             <w:r>
               <w:rPr>
                 <w:rStyle w:val="Hyperlink"/>
@@ -842,7 +1328,7 @@
                 <w:noProof/>
                 <w:webHidden/>
               </w:rPr>
-              <w:instrText xml:space="preserve"> PAGEREF _Toc442800207 \h </w:instrText>
+              <w:instrText xml:space="preserve"> PAGEREF _Toc442884171 \h </w:instrText>
             </w:r>
             <w:r>
               <w:rPr>
@@ -862,7 +1348,7 @@
                 <w:noProof/>
                 <w:webHidden/>
               </w:rPr>
-              <w:t>4</w:t>
+              <w:t>9</w:t>
             </w:r>
             <w:r>
               <w:rPr>
@@ -885,7 +1371,7 @@
               <w:color w:val="auto"/>
             </w:rPr>
           </w:pPr>
-          <w:hyperlink w:anchor="_Toc442800208" w:history="1">
+          <w:hyperlink w:anchor="_Toc442884172" w:history="1">
             <w:r>
               <w:rPr>
                 <w:rStyle w:val="Hyperlink"/>
@@ -912,7 +1398,7 @@
                 <w:noProof/>
                 <w:webHidden/>
               </w:rPr>
-              <w:instrText xml:space="preserve"> PAGEREF _Toc442800208 \h </w:instrText>
+              <w:instrText xml:space="preserve"> PAGEREF _Toc442884172 \h </w:instrText>
             </w:r>
             <w:r>
               <w:rPr>
@@ -932,7 +1418,7 @@
                 <w:noProof/>
                 <w:webHidden/>
               </w:rPr>
-              <w:t>4</w:t>
+              <w:t>9</w:t>
             </w:r>
             <w:r>
               <w:rPr>
@@ -955,7 +1441,7 @@
               <w:color w:val="auto"/>
             </w:rPr>
           </w:pPr>
-          <w:hyperlink w:anchor="_Toc442800209" w:history="1">
+          <w:hyperlink w:anchor="_Toc442884173" w:history="1">
             <w:r>
               <w:rPr>
                 <w:rStyle w:val="Hyperlink"/>
@@ -982,7 +1468,7 @@
                 <w:noProof/>
                 <w:webHidden/>
               </w:rPr>
-              <w:instrText xml:space="preserve"> PAGEREF _Toc442800209 \h </w:instrText>
+              <w:instrText xml:space="preserve"> PAGEREF _Toc442884173 \h </w:instrText>
             </w:r>
             <w:r>
               <w:rPr>
@@ -1002,7 +1488,7 @@
                 <w:noProof/>
                 <w:webHidden/>
               </w:rPr>
-              <w:t>5</w:t>
+              <w:t>9</w:t>
             </w:r>
             <w:r>
               <w:rPr>
@@ -1025,7 +1511,7 @@
               <w:color w:val="auto"/>
             </w:rPr>
           </w:pPr>
-          <w:hyperlink w:anchor="_Toc442800210" w:history="1">
+          <w:hyperlink w:anchor="_Toc442884174" w:history="1">
             <w:r>
               <w:rPr>
                 <w:rStyle w:val="Hyperlink"/>
@@ -1052,7 +1538,7 @@
                 <w:noProof/>
                 <w:webHidden/>
               </w:rPr>
-              <w:instrText xml:space="preserve"> PAGEREF _Toc442800210 \h </w:instrText>
+              <w:instrText xml:space="preserve"> PAGEREF _Toc442884174 \h </w:instrText>
             </w:r>
             <w:r>
               <w:rPr>
@@ -1072,7 +1558,7 @@
                 <w:noProof/>
                 <w:webHidden/>
               </w:rPr>
-              <w:t>5</w:t>
+              <w:t>10</w:t>
             </w:r>
             <w:r>
               <w:rPr>
@@ -1095,7 +1581,7 @@
               <w:color w:val="auto"/>
             </w:rPr>
           </w:pPr>
-          <w:hyperlink w:anchor="_Toc442800211" w:history="1">
+          <w:hyperlink w:anchor="_Toc442884175" w:history="1">
             <w:r>
               <w:rPr>
                 <w:rStyle w:val="Hyperlink"/>
@@ -1122,7 +1608,7 @@
                 <w:noProof/>
                 <w:webHidden/>
               </w:rPr>
-              <w:instrText xml:space="preserve"> PAGEREF _Toc442800211 \h </w:instrText>
+              <w:instrText xml:space="preserve"> PAGEREF _Toc442884175 \h </w:instrText>
             </w:r>
             <w:r>
               <w:rPr>
@@ -1142,7 +1628,7 @@
                 <w:noProof/>
                 <w:webHidden/>
               </w:rPr>
-              <w:t>5</w:t>
+              <w:t>10</w:t>
             </w:r>
             <w:r>
               <w:rPr>
@@ -1165,7 +1651,7 @@
               <w:color w:val="auto"/>
             </w:rPr>
           </w:pPr>
-          <w:hyperlink w:anchor="_Toc442800212" w:history="1">
+          <w:hyperlink w:anchor="_Toc442884176" w:history="1">
             <w:r>
               <w:rPr>
                 <w:rStyle w:val="Hyperlink"/>
@@ -1192,7 +1678,7 @@
                 <w:noProof/>
                 <w:webHidden/>
               </w:rPr>
-              <w:instrText xml:space="preserve"> PAGEREF _Toc442800212 \h </w:instrText>
+              <w:instrText xml:space="preserve"> PAGEREF _Toc442884176 \h </w:instrText>
             </w:r>
             <w:r>
               <w:rPr>
@@ -1212,7 +1698,7 @@
                 <w:noProof/>
                 <w:webHidden/>
               </w:rPr>
-              <w:t>6</w:t>
+              <w:t>10</w:t>
             </w:r>
             <w:r>
               <w:rPr>
@@ -1235,7 +1721,7 @@
               <w:color w:val="auto"/>
             </w:rPr>
           </w:pPr>
-          <w:hyperlink w:anchor="_Toc442800213" w:history="1">
+          <w:hyperlink w:anchor="_Toc442884177" w:history="1">
             <w:r>
               <w:rPr>
                 <w:rStyle w:val="Hyperlink"/>
@@ -1262,7 +1748,7 @@
                 <w:noProof/>
                 <w:webHidden/>
               </w:rPr>
-              <w:instrText xml:space="preserve"> PAGEREF _Toc442800213 \h </w:instrText>
+              <w:instrText xml:space="preserve"> PAGEREF _Toc442884177 \h </w:instrText>
             </w:r>
             <w:r>
               <w:rPr>
@@ -1282,7 +1768,7 @@
                 <w:noProof/>
                 <w:webHidden/>
               </w:rPr>
-              <w:t>6</w:t>
+              <w:t>10</w:t>
             </w:r>
             <w:r>
               <w:rPr>
@@ -1305,7 +1791,7 @@
               <w:color w:val="auto"/>
             </w:rPr>
           </w:pPr>
-          <w:hyperlink w:anchor="_Toc442800214" w:history="1">
+          <w:hyperlink w:anchor="_Toc442884178" w:history="1">
             <w:r>
               <w:rPr>
                 <w:rStyle w:val="Hyperlink"/>
@@ -1332,7 +1818,7 @@
                 <w:noProof/>
                 <w:webHidden/>
               </w:rPr>
-              <w:instrText xml:space="preserve"> PAGEREF _Toc442800214 \h </w:instrText>
+              <w:instrText xml:space="preserve"> PAGEREF _Toc442884178 \h </w:instrText>
             </w:r>
             <w:r>
               <w:rPr>
@@ -1352,7 +1838,7 @@
                 <w:noProof/>
                 <w:webHidden/>
               </w:rPr>
-              <w:t>6</w:t>
+              <w:t>11</w:t>
             </w:r>
             <w:r>
               <w:rPr>
@@ -1375,7 +1861,7 @@
               <w:color w:val="auto"/>
             </w:rPr>
           </w:pPr>
-          <w:hyperlink w:anchor="_Toc442800215" w:history="1">
+          <w:hyperlink w:anchor="_Toc442884179" w:history="1">
             <w:r>
               <w:rPr>
                 <w:rStyle w:val="Hyperlink"/>
@@ -1402,7 +1888,7 @@
                 <w:noProof/>
                 <w:webHidden/>
               </w:rPr>
-              <w:instrText xml:space="preserve"> PAGEREF _Toc442800215 \h </w:instrText>
+              <w:instrText xml:space="preserve"> PAGEREF _Toc442884179 \h </w:instrText>
             </w:r>
             <w:r>
               <w:rPr>
@@ -1422,7 +1908,7 @@
                 <w:noProof/>
                 <w:webHidden/>
               </w:rPr>
-              <w:t>6</w:t>
+              <w:t>11</w:t>
             </w:r>
             <w:r>
               <w:rPr>
@@ -1445,7 +1931,7 @@
               <w:color w:val="auto"/>
             </w:rPr>
           </w:pPr>
-          <w:hyperlink w:anchor="_Toc442800216" w:history="1">
+          <w:hyperlink w:anchor="_Toc442884180" w:history="1">
             <w:r>
               <w:rPr>
                 <w:rStyle w:val="Hyperlink"/>
@@ -1472,7 +1958,7 @@
                 <w:noProof/>
                 <w:webHidden/>
               </w:rPr>
-              <w:instrText xml:space="preserve"> PAGEREF _Toc442800216 \h </w:instrText>
+              <w:instrText xml:space="preserve"> PAGEREF _Toc442884180 \h </w:instrText>
             </w:r>
             <w:r>
               <w:rPr>
@@ -1492,7 +1978,7 @@
                 <w:noProof/>
                 <w:webHidden/>
               </w:rPr>
-              <w:t>6</w:t>
+              <w:t>11</w:t>
             </w:r>
             <w:r>
               <w:rPr>
@@ -1515,7 +2001,7 @@
               <w:color w:val="auto"/>
             </w:rPr>
           </w:pPr>
-          <w:hyperlink w:anchor="_Toc442800217" w:history="1">
+          <w:hyperlink w:anchor="_Toc442884181" w:history="1">
             <w:r>
               <w:rPr>
                 <w:rStyle w:val="Hyperlink"/>
@@ -1542,7 +2028,7 @@
                 <w:noProof/>
                 <w:webHidden/>
               </w:rPr>
-              <w:instrText xml:space="preserve"> PAGEREF _Toc442800217 \h </w:instrText>
+              <w:instrText xml:space="preserve"> PAGEREF _Toc442884181 \h </w:instrText>
             </w:r>
             <w:r>
               <w:rPr>
@@ -1562,7 +2048,7 @@
                 <w:noProof/>
                 <w:webHidden/>
               </w:rPr>
-              <w:t>7</w:t>
+              <w:t>11</w:t>
             </w:r>
             <w:r>
               <w:rPr>
@@ -1585,7 +2071,7 @@
               <w:color w:val="auto"/>
             </w:rPr>
           </w:pPr>
-          <w:hyperlink w:anchor="_Toc442800218" w:history="1">
+          <w:hyperlink w:anchor="_Toc442884182" w:history="1">
             <w:r>
               <w:rPr>
                 <w:rStyle w:val="Hyperlink"/>
@@ -1612,7 +2098,7 @@
                 <w:noProof/>
                 <w:webHidden/>
               </w:rPr>
-              <w:instrText xml:space="preserve"> PAGEREF _Toc442800218 \h </w:instrText>
+              <w:instrText xml:space="preserve"> PAGEREF _Toc442884182 \h </w:instrText>
             </w:r>
             <w:r>
               <w:rPr>
@@ -1632,7 +2118,7 @@
                 <w:noProof/>
                 <w:webHidden/>
               </w:rPr>
-              <w:t>7</w:t>
+              <w:t>12</w:t>
             </w:r>
             <w:r>
               <w:rPr>
@@ -1646,6 +2132,7 @@
         <w:p>
           <w:r>
             <w:rPr>
+              <w:rFonts w:asciiTheme="minorHAnsi" w:hAnsiTheme="minorHAnsi"/>
               <w:b/>
               <w:bCs/>
               <w:noProof/>
@@ -1668,7 +2155,7 @@
       </w:pPr>
       <w:bookmarkStart w:id="0" w:name="h.cq54i03ftkcu" w:colFirst="0" w:colLast="0"/>
       <w:bookmarkStart w:id="1" w:name="h.sm4ra97uwo11" w:colFirst="0" w:colLast="0"/>
-      <w:bookmarkStart w:id="2" w:name="_Toc442800197"/>
+      <w:bookmarkStart w:id="2" w:name="_Toc442884155"/>
       <w:bookmarkEnd w:id="0"/>
       <w:bookmarkEnd w:id="1"/>
       <w:r>
@@ -1705,15 +2192,7 @@
           <w:rFonts w:asciiTheme="minorHAnsi" w:hAnsiTheme="minorHAnsi"/>
           <w:color w:val="000000" w:themeColor="text1"/>
         </w:rPr>
-        <w:t xml:space="preserve"> Volume Manager </w:t>
-      </w:r>
-      <w:r>
-        <w:rPr>
-          <w:rFonts w:asciiTheme="minorHAnsi" w:hAnsiTheme="minorHAnsi"/>
-          <w:color w:val="000000" w:themeColor="text1"/>
-        </w:rPr>
-        <w:lastRenderedPageBreak/>
-        <w:t>lets you set up time duration when you</w:t>
+        <w:t xml:space="preserve"> Volume Manager lets you set up time duration when you</w:t>
       </w:r>
       <w:r>
         <w:rPr>
@@ -1877,7 +2356,7 @@
         </w:rPr>
       </w:pPr>
       <w:bookmarkStart w:id="3" w:name="h.aws88pzfmqca" w:colFirst="0" w:colLast="0"/>
-      <w:bookmarkStart w:id="4" w:name="_Toc442800198"/>
+      <w:bookmarkStart w:id="4" w:name="_Toc442884156"/>
       <w:bookmarkEnd w:id="3"/>
       <w:r>
         <w:t>Intended</w:t>
@@ -1914,7 +2393,7 @@
         <w:pStyle w:val="Heading1"/>
       </w:pPr>
       <w:bookmarkStart w:id="5" w:name="h.zheq5430xrpq" w:colFirst="0" w:colLast="0"/>
-      <w:bookmarkStart w:id="6" w:name="_Toc442800199"/>
+      <w:bookmarkStart w:id="6" w:name="_Toc442884157"/>
       <w:bookmarkEnd w:id="5"/>
       <w:r>
         <w:t>Features</w:t>
@@ -1930,96 +2409,117 @@
     </w:p>
     <w:p>
       <w:pPr>
-        <w:rPr>
-          <w:rFonts w:asciiTheme="minorHAnsi" w:hAnsiTheme="minorHAnsi"/>
-        </w:rPr>
-      </w:pPr>
-      <w:r>
-        <w:rPr>
-          <w:rFonts w:asciiTheme="minorHAnsi" w:hAnsiTheme="minorHAnsi"/>
-          <w:color w:val="38761D"/>
-        </w:rPr>
-        <w:t>List the main features of your app. For example:</w:t>
-      </w:r>
-    </w:p>
-    <w:p>
-      <w:pPr>
+        <w:pStyle w:val="ListParagraph"/>
         <w:numPr>
           <w:ilvl w:val="0"/>
-          <w:numId w:val="2"/>
+          <w:numId w:val="9"/>
         </w:numPr>
-        <w:ind w:hanging="360"/>
-        <w:contextualSpacing/>
-        <w:rPr>
-          <w:rFonts w:asciiTheme="minorHAnsi" w:hAnsiTheme="minorHAnsi"/>
-          <w:color w:val="38761D"/>
-        </w:rPr>
-      </w:pPr>
-      <w:r>
-        <w:rPr>
-          <w:rFonts w:asciiTheme="minorHAnsi" w:hAnsiTheme="minorHAnsi"/>
-          <w:color w:val="38761D"/>
-        </w:rPr>
-        <w:t xml:space="preserve">Saves information </w:t>
-      </w:r>
-    </w:p>
-    <w:p>
-      <w:pPr>
+        <w:rPr>
+          <w:rFonts w:asciiTheme="minorHAnsi" w:hAnsiTheme="minorHAnsi"/>
+        </w:rPr>
+      </w:pPr>
+      <w:r>
+        <w:rPr>
+          <w:rFonts w:asciiTheme="minorHAnsi" w:hAnsiTheme="minorHAnsi"/>
+        </w:rPr>
+        <w:t>Create</w:t>
+      </w:r>
+      <w:r>
+        <w:rPr>
+          <w:rFonts w:asciiTheme="minorHAnsi" w:hAnsiTheme="minorHAnsi"/>
+        </w:rPr>
+        <w:t>s volume c</w:t>
+      </w:r>
+      <w:r>
+        <w:rPr>
+          <w:rFonts w:asciiTheme="minorHAnsi" w:hAnsiTheme="minorHAnsi"/>
+        </w:rPr>
+        <w:t>ontrols for pre-defined Time Interfaces, where the volume will change to defined settings when entering t</w:t>
+      </w:r>
+      <w:r>
+        <w:rPr>
+          <w:rFonts w:asciiTheme="minorHAnsi" w:hAnsiTheme="minorHAnsi"/>
+        </w:rPr>
+        <w:t>his time interv</w:t>
+      </w:r>
+      <w:r>
+        <w:rPr>
+          <w:rFonts w:asciiTheme="minorHAnsi" w:hAnsiTheme="minorHAnsi"/>
+        </w:rPr>
+        <w:t>al.</w:t>
+      </w:r>
+    </w:p>
+    <w:p>
+      <w:pPr>
+        <w:pStyle w:val="ListParagraph"/>
         <w:numPr>
           <w:ilvl w:val="0"/>
-          <w:numId w:val="2"/>
+          <w:numId w:val="9"/>
         </w:numPr>
-        <w:ind w:hanging="360"/>
-        <w:contextualSpacing/>
-        <w:rPr>
-          <w:rFonts w:asciiTheme="minorHAnsi" w:hAnsiTheme="minorHAnsi"/>
-          <w:color w:val="38761D"/>
-        </w:rPr>
-      </w:pPr>
-      <w:r>
-        <w:rPr>
-          <w:rFonts w:asciiTheme="minorHAnsi" w:hAnsiTheme="minorHAnsi"/>
-          <w:color w:val="38761D"/>
-        </w:rPr>
-        <w:t>Takes pictures</w:t>
-      </w:r>
-    </w:p>
-    <w:p>
-      <w:pPr>
+        <w:rPr>
+          <w:rFonts w:asciiTheme="minorHAnsi" w:hAnsiTheme="minorHAnsi"/>
+        </w:rPr>
+      </w:pPr>
+      <w:r>
+        <w:rPr>
+          <w:rFonts w:asciiTheme="minorHAnsi" w:hAnsiTheme="minorHAnsi"/>
+        </w:rPr>
+        <w:t>Creates</w:t>
+      </w:r>
+      <w:r>
+        <w:rPr>
+          <w:rFonts w:asciiTheme="minorHAnsi" w:hAnsiTheme="minorHAnsi"/>
+        </w:rPr>
+        <w:t xml:space="preserve"> volume controls for pre-defined Locations, where the volume will change to defined settings when entering a specific radius of that location.</w:t>
+      </w:r>
+    </w:p>
+    <w:p>
+      <w:pPr>
+        <w:pStyle w:val="ListParagraph"/>
         <w:numPr>
           <w:ilvl w:val="0"/>
-          <w:numId w:val="2"/>
+          <w:numId w:val="9"/>
         </w:numPr>
-        <w:ind w:hanging="360"/>
-        <w:contextualSpacing/>
-        <w:rPr>
-          <w:rFonts w:asciiTheme="minorHAnsi" w:hAnsiTheme="minorHAnsi"/>
-          <w:color w:val="38761D"/>
-        </w:rPr>
-      </w:pPr>
-      <w:r>
-        <w:rPr>
-          <w:rFonts w:asciiTheme="minorHAnsi" w:hAnsiTheme="minorHAnsi"/>
-          <w:color w:val="38761D"/>
-        </w:rPr>
-        <w:t>Other features like that</w:t>
-      </w:r>
-    </w:p>
-    <w:p>
-      <w:pPr>
-        <w:rPr>
-          <w:rFonts w:asciiTheme="minorHAnsi" w:hAnsiTheme="minorHAnsi"/>
-        </w:rPr>
-      </w:pPr>
+        <w:rPr>
+          <w:rFonts w:asciiTheme="minorHAnsi" w:hAnsiTheme="minorHAnsi"/>
+        </w:rPr>
+      </w:pPr>
+      <w:r>
+        <w:rPr>
+          <w:rFonts w:asciiTheme="minorHAnsi" w:hAnsiTheme="minorHAnsi"/>
+        </w:rPr>
+        <w:t>All Volume Profiles created are saved locally and are persistent upon reboots.</w:t>
+      </w:r>
+      <w:bookmarkStart w:id="7" w:name="_GoBack"/>
+      <w:bookmarkEnd w:id="7"/>
+    </w:p>
+    <w:p>
+      <w:pPr>
+        <w:pStyle w:val="ListParagraph"/>
+        <w:numPr>
+          <w:ilvl w:val="0"/>
+          <w:numId w:val="9"/>
+        </w:numPr>
+        <w:rPr>
+          <w:rFonts w:asciiTheme="minorHAnsi" w:hAnsiTheme="minorHAnsi"/>
+        </w:rPr>
+      </w:pPr>
+      <w:r>
+        <w:rPr>
+          <w:rFonts w:asciiTheme="minorHAnsi" w:hAnsiTheme="minorHAnsi"/>
+        </w:rPr>
+        <w:t>The volume control is for system level controls only. It does not handle individual volume settings such as Media and Notifications.</w:t>
+      </w:r>
     </w:p>
     <w:p>
       <w:pPr>
         <w:pStyle w:val="Heading1"/>
       </w:pPr>
-      <w:bookmarkStart w:id="7" w:name="h.giquerrw6g46" w:colFirst="0" w:colLast="0"/>
-      <w:bookmarkStart w:id="8" w:name="_Toc442800200"/>
-      <w:bookmarkEnd w:id="7"/>
-      <w:r>
+      <w:bookmarkStart w:id="8" w:name="h.giquerrw6g46" w:colFirst="0" w:colLast="0"/>
+      <w:bookmarkStart w:id="9" w:name="_Toc442884158"/>
+      <w:bookmarkEnd w:id="8"/>
+      <w:r>
+        <w:lastRenderedPageBreak/>
         <w:t xml:space="preserve">User </w:t>
       </w:r>
       <w:r>
@@ -2028,48 +2528,78 @@
       <w:r>
         <w:t xml:space="preserve"> Mocks</w:t>
       </w:r>
-      <w:bookmarkEnd w:id="8"/>
-    </w:p>
-    <w:p>
-      <w:pPr>
-        <w:rPr>
-          <w:rFonts w:asciiTheme="minorHAnsi" w:hAnsiTheme="minorHAnsi"/>
-        </w:rPr>
-      </w:pPr>
-      <w:r>
-        <w:rPr>
-          <w:rFonts w:asciiTheme="minorHAnsi" w:hAnsiTheme="minorHAnsi"/>
-        </w:rPr>
-        <w:t xml:space="preserve">These can be created by hand (take a photo of your drawings and insert them in this flow), or using a program like Photoshop or </w:t>
+      <w:bookmarkEnd w:id="9"/>
+    </w:p>
+    <w:p>
+      <w:pPr>
+        <w:pStyle w:val="Heading2"/>
+      </w:pPr>
+      <w:bookmarkStart w:id="10" w:name="h.a4jdupabry3k" w:colFirst="0" w:colLast="0"/>
+      <w:bookmarkStart w:id="11" w:name="_Toc442884159"/>
+      <w:bookmarkEnd w:id="10"/>
+      <w:r>
+        <w:t xml:space="preserve">Time </w:t>
+      </w:r>
+      <w:r>
+        <w:t>Profile</w:t>
+      </w:r>
+      <w:r>
+        <w:t xml:space="preserve"> List</w:t>
+      </w:r>
+      <w:bookmarkEnd w:id="11"/>
+    </w:p>
+    <w:p/>
+    <w:p>
+      <w:pPr>
+        <w:rPr>
+          <w:rFonts w:asciiTheme="minorHAnsi" w:hAnsiTheme="minorHAnsi"/>
+        </w:rPr>
+      </w:pPr>
+      <w:r>
+        <w:rPr>
+          <w:rFonts w:asciiTheme="minorHAnsi" w:hAnsiTheme="minorHAnsi"/>
+        </w:rPr>
+        <w:t xml:space="preserve">The main screen contains a </w:t>
       </w:r>
       <w:proofErr w:type="spellStart"/>
       <w:r>
         <w:rPr>
           <w:rFonts w:asciiTheme="minorHAnsi" w:hAnsiTheme="minorHAnsi"/>
         </w:rPr>
-        <w:t>Balsamiq</w:t>
+        <w:t>TabView</w:t>
       </w:r>
       <w:proofErr w:type="spellEnd"/>
       <w:r>
         <w:rPr>
           <w:rFonts w:asciiTheme="minorHAnsi" w:hAnsiTheme="minorHAnsi"/>
         </w:rPr>
-        <w:t xml:space="preserve">. </w:t>
-      </w:r>
-    </w:p>
-    <w:p>
-      <w:pPr>
-        <w:pStyle w:val="Heading2"/>
-      </w:pPr>
-      <w:bookmarkStart w:id="9" w:name="h.a4jdupabry3k" w:colFirst="0" w:colLast="0"/>
-      <w:bookmarkEnd w:id="9"/>
-      <w:r>
-        <w:lastRenderedPageBreak/>
-        <w:t>Time Profile List</w:t>
-      </w:r>
-    </w:p>
-    <w:p>
-      <w:pPr>
+        <w:t xml:space="preserve"> containing the two types of Volume controls profiles; Time and Location. Here is an example of the Time Profile List. It contains a list of all created Time Profiles which show the time range and days of the week it is activated. It also has a switch to turn the control on/off. Note, this switch component may be changed into an animated icon to toggle the state of the time profile. A </w:t>
+      </w:r>
+      <w:proofErr w:type="spellStart"/>
+      <w:r>
+        <w:rPr>
+          <w:rFonts w:asciiTheme="minorHAnsi" w:hAnsiTheme="minorHAnsi"/>
+        </w:rPr>
+        <w:t>FloatingActionButton</w:t>
+      </w:r>
+      <w:proofErr w:type="spellEnd"/>
+      <w:r>
+        <w:rPr>
+          <w:rFonts w:asciiTheme="minorHAnsi" w:hAnsiTheme="minorHAnsi"/>
+        </w:rPr>
+        <w:t xml:space="preserve"> at the bottom right is used to create a new profile.</w:t>
+      </w:r>
+    </w:p>
+    <w:p>
+      <w:pPr>
+        <w:rPr>
+          <w:rFonts w:asciiTheme="minorHAnsi" w:hAnsiTheme="minorHAnsi"/>
+        </w:rPr>
+      </w:pPr>
+    </w:p>
+    <w:p>
+      <w:pPr>
+        <w:jc w:val="center"/>
         <w:rPr>
           <w:rFonts w:asciiTheme="minorHAnsi" w:hAnsiTheme="minorHAnsi"/>
         </w:rPr>
@@ -2081,8 +2611,8 @@
         </w:rPr>
         <w:drawing>
           <wp:inline distT="0" distB="0" distL="0" distR="0">
-            <wp:extent cx="3038475" cy="5759390"/>
-            <wp:effectExtent l="0" t="0" r="0" b="0"/>
+            <wp:extent cx="2743200" cy="5199700"/>
+            <wp:effectExtent l="0" t="0" r="0" b="1270"/>
             <wp:docPr id="3" name="Picture 3"/>
             <wp:cNvGraphicFramePr>
               <a:graphicFrameLocks xmlns:a="http://schemas.openxmlformats.org/drawingml/2006/main" noChangeAspect="1"/>
@@ -2109,7 +2639,7 @@
                   <pic:spPr>
                     <a:xfrm>
                       <a:off x="0" y="0"/>
-                      <a:ext cx="3056747" cy="5794024"/>
+                      <a:ext cx="2743200" cy="5199700"/>
                     </a:xfrm>
                     <a:prstGeom prst="rect">
                       <a:avLst/>
@@ -2121,45 +2651,6 @@
           </wp:inline>
         </w:drawing>
       </w:r>
-      <w:bookmarkStart w:id="10" w:name="_GoBack"/>
-      <w:bookmarkEnd w:id="10"/>
-    </w:p>
-    <w:p>
-      <w:pPr>
-        <w:rPr>
-          <w:rFonts w:asciiTheme="minorHAnsi" w:hAnsiTheme="minorHAnsi"/>
-        </w:rPr>
-      </w:pPr>
-      <w:r>
-        <w:rPr>
-          <w:rFonts w:asciiTheme="minorHAnsi" w:eastAsia="Nova Mono" w:hAnsiTheme="minorHAnsi" w:cs="Nova Mono"/>
-          <w:color w:val="38761D"/>
-        </w:rPr>
-        <w:t>Replace the above image with your own mock [ click on the above image, then navigate to Insert → Image</w:t>
-      </w:r>
-      <w:proofErr w:type="gramStart"/>
-      <w:r>
-        <w:rPr>
-          <w:rFonts w:asciiTheme="minorHAnsi" w:eastAsia="Nova Mono" w:hAnsiTheme="minorHAnsi" w:cs="Nova Mono"/>
-          <w:color w:val="38761D"/>
-        </w:rPr>
-        <w:t>… ]</w:t>
-      </w:r>
-      <w:proofErr w:type="gramEnd"/>
-    </w:p>
-    <w:p>
-      <w:pPr>
-        <w:rPr>
-          <w:rFonts w:asciiTheme="minorHAnsi" w:hAnsiTheme="minorHAnsi"/>
-        </w:rPr>
-      </w:pPr>
-      <w:r>
-        <w:rPr>
-          <w:rFonts w:asciiTheme="minorHAnsi" w:hAnsiTheme="minorHAnsi"/>
-          <w:color w:val="38761D"/>
-        </w:rPr>
-        <w:t xml:space="preserve">Provide descriptive text for each screen </w:t>
-      </w:r>
     </w:p>
     <w:p>
       <w:pPr>
@@ -2179,15 +2670,78 @@
       <w:pPr>
         <w:pStyle w:val="Heading2"/>
       </w:pPr>
-      <w:bookmarkStart w:id="11" w:name="h.dpcbbkx5yry" w:colFirst="0" w:colLast="0"/>
-      <w:bookmarkEnd w:id="11"/>
-      <w:r>
+      <w:bookmarkStart w:id="12" w:name="h.dpcbbkx5yry" w:colFirst="0" w:colLast="0"/>
+      <w:bookmarkStart w:id="13" w:name="_Toc442884160"/>
+      <w:bookmarkEnd w:id="12"/>
+      <w:r>
+        <w:t xml:space="preserve">Time </w:t>
+      </w:r>
+      <w:r>
+        <w:t>Profile</w:t>
+      </w:r>
+      <w:r>
+        <w:t xml:space="preserve"> Detail</w:t>
+      </w:r>
+      <w:bookmarkEnd w:id="13"/>
+      <w:r>
+        <w:t xml:space="preserve"> </w:t>
+      </w:r>
+    </w:p>
+    <w:p/>
+    <w:p>
+      <w:pPr>
+        <w:rPr>
+          <w:rFonts w:asciiTheme="minorHAnsi" w:hAnsiTheme="minorHAnsi"/>
+        </w:rPr>
+      </w:pPr>
+      <w:r>
+        <w:rPr>
+          <w:rFonts w:asciiTheme="minorHAnsi" w:hAnsiTheme="minorHAnsi"/>
+        </w:rPr>
         <w:lastRenderedPageBreak/>
-        <w:t xml:space="preserve">Time Profile Detail </w:t>
-      </w:r>
-    </w:p>
-    <w:p>
-      <w:pPr>
+        <w:t>The Profile Details screen is used when a new Time Profile</w:t>
+      </w:r>
+      <w:r>
+        <w:rPr>
+          <w:rFonts w:asciiTheme="minorHAnsi" w:hAnsiTheme="minorHAnsi"/>
+        </w:rPr>
+        <w:t xml:space="preserve"> is created or an existing one is selected. Here you create the settings for the volume controls of that profile.</w:t>
+      </w:r>
+      <w:r>
+        <w:rPr>
+          <w:rFonts w:asciiTheme="minorHAnsi" w:hAnsiTheme="minorHAnsi"/>
+        </w:rPr>
+        <w:t xml:space="preserve"> From the top going down, we start with the title of the profile. In this example it’s “Overnight”. It can be entered here in the text box. There must be a title before the “SAVE” button on the top of the Toolbar is activated. Next we have the days of the week, using </w:t>
+      </w:r>
+      <w:r>
+        <w:rPr>
+          <w:rFonts w:asciiTheme="minorHAnsi" w:hAnsiTheme="minorHAnsi"/>
+        </w:rPr>
+        <w:t>custom</w:t>
+      </w:r>
+      <w:r>
+        <w:rPr>
+          <w:rFonts w:asciiTheme="minorHAnsi" w:hAnsiTheme="minorHAnsi"/>
+        </w:rPr>
+        <w:t xml:space="preserve"> on/off toggle buttons, the volume control will be triggered. </w:t>
+      </w:r>
+      <w:r>
+        <w:rPr>
+          <w:rFonts w:asciiTheme="minorHAnsi" w:hAnsiTheme="minorHAnsi"/>
+        </w:rPr>
+        <w:t>Below that is the time the volume controls starts, followed by the type of volume control and then the ring volume (if ring is used). These controls are repeat next with the end of the volume control settings.</w:t>
+      </w:r>
+    </w:p>
+    <w:p>
+      <w:pPr>
+        <w:rPr>
+          <w:rFonts w:asciiTheme="minorHAnsi" w:hAnsiTheme="minorHAnsi"/>
+        </w:rPr>
+      </w:pPr>
+    </w:p>
+    <w:p>
+      <w:pPr>
+        <w:jc w:val="center"/>
         <w:rPr>
           <w:rFonts w:asciiTheme="minorHAnsi" w:hAnsiTheme="minorHAnsi"/>
         </w:rPr>
@@ -2199,8 +2753,8 @@
         </w:rPr>
         <w:drawing>
           <wp:inline distT="0" distB="0" distL="0" distR="0">
-            <wp:extent cx="3171825" cy="6012153"/>
-            <wp:effectExtent l="0" t="0" r="0" b="8255"/>
+            <wp:extent cx="2743200" cy="5199700"/>
+            <wp:effectExtent l="0" t="0" r="0" b="1270"/>
             <wp:docPr id="4" name="Picture 4"/>
             <wp:cNvGraphicFramePr>
               <a:graphicFrameLocks xmlns:a="http://schemas.openxmlformats.org/drawingml/2006/main" noChangeAspect="1"/>
@@ -2227,7 +2781,7 @@
                   <pic:spPr>
                     <a:xfrm>
                       <a:off x="0" y="0"/>
-                      <a:ext cx="3178601" cy="6024996"/>
+                      <a:ext cx="2743200" cy="5199700"/>
                     </a:xfrm>
                     <a:prstGeom prst="rect">
                       <a:avLst/>
@@ -2249,25 +2803,642 @@
     </w:p>
     <w:p>
       <w:pPr>
-        <w:rPr>
-          <w:rFonts w:asciiTheme="minorHAnsi" w:hAnsiTheme="minorHAnsi"/>
-        </w:rPr>
+        <w:pStyle w:val="Heading2"/>
+      </w:pPr>
+      <w:bookmarkStart w:id="14" w:name="_Toc442884161"/>
+      <w:r>
+        <w:t>Edit Volume Control Time</w:t>
+      </w:r>
+      <w:bookmarkEnd w:id="14"/>
+    </w:p>
+    <w:p/>
+    <w:p>
+      <w:pPr>
+        <w:jc w:val="center"/>
+      </w:pPr>
+      <w:r>
+        <w:rPr>
+          <w:noProof/>
+        </w:rPr>
+        <w:lastRenderedPageBreak/>
+        <w:drawing>
+          <wp:inline distT="0" distB="0" distL="0" distR="0">
+            <wp:extent cx="2743200" cy="5199700"/>
+            <wp:effectExtent l="0" t="0" r="0" b="1270"/>
+            <wp:docPr id="5" name="Picture 5"/>
+            <wp:cNvGraphicFramePr>
+              <a:graphicFrameLocks xmlns:a="http://schemas.openxmlformats.org/drawingml/2006/main" noChangeAspect="1"/>
+            </wp:cNvGraphicFramePr>
+            <a:graphic xmlns:a="http://schemas.openxmlformats.org/drawingml/2006/main">
+              <a:graphicData uri="http://schemas.openxmlformats.org/drawingml/2006/picture">
+                <pic:pic xmlns:pic="http://schemas.openxmlformats.org/drawingml/2006/picture">
+                  <pic:nvPicPr>
+                    <pic:cNvPr id="5" name="Set Time.png"/>
+                    <pic:cNvPicPr/>
+                  </pic:nvPicPr>
+                  <pic:blipFill>
+                    <a:blip r:embed="rId10">
+                      <a:extLst>
+                        <a:ext uri="{28A0092B-C50C-407E-A947-70E740481C1C}">
+                          <a14:useLocalDpi xmlns:a14="http://schemas.microsoft.com/office/drawing/2010/main" val="0"/>
+                        </a:ext>
+                      </a:extLst>
+                    </a:blip>
+                    <a:stretch>
+                      <a:fillRect/>
+                    </a:stretch>
+                  </pic:blipFill>
+                  <pic:spPr>
+                    <a:xfrm>
+                      <a:off x="0" y="0"/>
+                      <a:ext cx="2743200" cy="5199700"/>
+                    </a:xfrm>
+                    <a:prstGeom prst="rect">
+                      <a:avLst/>
+                    </a:prstGeom>
+                  </pic:spPr>
+                </pic:pic>
+              </a:graphicData>
+            </a:graphic>
+          </wp:inline>
+        </w:drawing>
+      </w:r>
+    </w:p>
+    <w:p>
+      <w:pPr>
+        <w:pStyle w:val="Heading2"/>
+      </w:pPr>
+      <w:bookmarkStart w:id="15" w:name="_Toc442884162"/>
+      <w:r>
+        <w:t>Location Profile List</w:t>
+      </w:r>
+      <w:bookmarkEnd w:id="15"/>
+    </w:p>
+    <w:p/>
+    <w:p>
+      <w:pPr>
+        <w:rPr>
+          <w:rFonts w:asciiTheme="minorHAnsi" w:hAnsiTheme="minorHAnsi"/>
+        </w:rPr>
+      </w:pPr>
+      <w:r>
+        <w:rPr>
+          <w:rFonts w:asciiTheme="minorHAnsi" w:hAnsiTheme="minorHAnsi"/>
+        </w:rPr>
+        <w:t xml:space="preserve">The second tab on the main screen is for Location Profiles. </w:t>
+      </w:r>
+      <w:r>
+        <w:rPr>
+          <w:rFonts w:asciiTheme="minorHAnsi" w:hAnsiTheme="minorHAnsi"/>
+        </w:rPr>
+        <w:t xml:space="preserve">It contains a list of </w:t>
+      </w:r>
+      <w:r>
+        <w:rPr>
+          <w:rFonts w:asciiTheme="minorHAnsi" w:hAnsiTheme="minorHAnsi"/>
+        </w:rPr>
+        <w:t>all created Location</w:t>
+      </w:r>
+      <w:r>
+        <w:rPr>
+          <w:rFonts w:asciiTheme="minorHAnsi" w:hAnsiTheme="minorHAnsi"/>
+        </w:rPr>
+        <w:t xml:space="preserve"> Profiles which show the </w:t>
+      </w:r>
+      <w:r>
+        <w:rPr>
+          <w:rFonts w:asciiTheme="minorHAnsi" w:hAnsiTheme="minorHAnsi"/>
+        </w:rPr>
+        <w:t xml:space="preserve">address where the volume </w:t>
+      </w:r>
+      <w:r>
+        <w:rPr>
+          <w:rFonts w:asciiTheme="minorHAnsi" w:hAnsiTheme="minorHAnsi"/>
+        </w:rPr>
+        <w:t>control</w:t>
+      </w:r>
+      <w:r>
+        <w:rPr>
+          <w:rFonts w:asciiTheme="minorHAnsi" w:hAnsiTheme="minorHAnsi"/>
+        </w:rPr>
+        <w:t xml:space="preserve"> will be triggered</w:t>
+      </w:r>
+      <w:r>
+        <w:rPr>
+          <w:rFonts w:asciiTheme="minorHAnsi" w:hAnsiTheme="minorHAnsi"/>
+        </w:rPr>
+        <w:t xml:space="preserve">. It also has a switch to turn the control on/off. Note, this switch component may be changed into an animated icon to toggle the state of the time profile. A </w:t>
+      </w:r>
+      <w:proofErr w:type="spellStart"/>
+      <w:r>
+        <w:rPr>
+          <w:rFonts w:asciiTheme="minorHAnsi" w:hAnsiTheme="minorHAnsi"/>
+        </w:rPr>
+        <w:t>FloatingActionButton</w:t>
+      </w:r>
+      <w:proofErr w:type="spellEnd"/>
+      <w:r>
+        <w:rPr>
+          <w:rFonts w:asciiTheme="minorHAnsi" w:hAnsiTheme="minorHAnsi"/>
+        </w:rPr>
+        <w:t xml:space="preserve"> at the bottom right is used to create a new profile.</w:t>
+      </w:r>
+    </w:p>
+    <w:p>
+      <w:pPr>
+        <w:rPr>
+          <w:rFonts w:asciiTheme="minorHAnsi" w:hAnsiTheme="minorHAnsi"/>
+        </w:rPr>
+      </w:pPr>
+    </w:p>
+    <w:p>
+      <w:pPr>
+        <w:jc w:val="center"/>
+        <w:rPr>
+          <w:rFonts w:asciiTheme="minorHAnsi" w:hAnsiTheme="minorHAnsi"/>
+        </w:rPr>
+      </w:pPr>
+      <w:r>
+        <w:rPr>
+          <w:rFonts w:asciiTheme="minorHAnsi" w:hAnsiTheme="minorHAnsi"/>
+          <w:noProof/>
+        </w:rPr>
+        <w:lastRenderedPageBreak/>
+        <w:drawing>
+          <wp:inline distT="0" distB="0" distL="0" distR="0">
+            <wp:extent cx="2743200" cy="5199700"/>
+            <wp:effectExtent l="0" t="0" r="0" b="1270"/>
+            <wp:docPr id="1" name="Picture 1"/>
+            <wp:cNvGraphicFramePr>
+              <a:graphicFrameLocks xmlns:a="http://schemas.openxmlformats.org/drawingml/2006/main" noChangeAspect="1"/>
+            </wp:cNvGraphicFramePr>
+            <a:graphic xmlns:a="http://schemas.openxmlformats.org/drawingml/2006/main">
+              <a:graphicData uri="http://schemas.openxmlformats.org/drawingml/2006/picture">
+                <pic:pic xmlns:pic="http://schemas.openxmlformats.org/drawingml/2006/picture">
+                  <pic:nvPicPr>
+                    <pic:cNvPr id="1" name="Location Profile List.png"/>
+                    <pic:cNvPicPr/>
+                  </pic:nvPicPr>
+                  <pic:blipFill>
+                    <a:blip r:embed="rId11">
+                      <a:extLst>
+                        <a:ext uri="{28A0092B-C50C-407E-A947-70E740481C1C}">
+                          <a14:useLocalDpi xmlns:a14="http://schemas.microsoft.com/office/drawing/2010/main" val="0"/>
+                        </a:ext>
+                      </a:extLst>
+                    </a:blip>
+                    <a:stretch>
+                      <a:fillRect/>
+                    </a:stretch>
+                  </pic:blipFill>
+                  <pic:spPr>
+                    <a:xfrm>
+                      <a:off x="0" y="0"/>
+                      <a:ext cx="2743200" cy="5199700"/>
+                    </a:xfrm>
+                    <a:prstGeom prst="rect">
+                      <a:avLst/>
+                    </a:prstGeom>
+                  </pic:spPr>
+                </pic:pic>
+              </a:graphicData>
+            </a:graphic>
+          </wp:inline>
+        </w:drawing>
+      </w:r>
+    </w:p>
+    <w:p>
+      <w:pPr>
+        <w:jc w:val="center"/>
+        <w:rPr>
+          <w:rFonts w:asciiTheme="minorHAnsi" w:hAnsiTheme="minorHAnsi"/>
+        </w:rPr>
+      </w:pPr>
+    </w:p>
+    <w:p>
+      <w:pPr>
+        <w:pStyle w:val="Heading2"/>
+      </w:pPr>
+      <w:bookmarkStart w:id="16" w:name="_Toc442884163"/>
+      <w:r>
+        <w:t>Location Map</w:t>
+      </w:r>
+      <w:bookmarkEnd w:id="16"/>
+    </w:p>
+    <w:p/>
+    <w:p>
+      <w:pPr>
+        <w:jc w:val="center"/>
+      </w:pPr>
+      <w:r>
+        <w:rPr>
+          <w:noProof/>
+        </w:rPr>
+        <w:lastRenderedPageBreak/>
+        <w:drawing>
+          <wp:inline distT="0" distB="0" distL="0" distR="0" wp14:anchorId="12D48DEA" wp14:editId="7F54FAA2">
+            <wp:extent cx="2743200" cy="5199700"/>
+            <wp:effectExtent l="0" t="0" r="0" b="1270"/>
+            <wp:docPr id="2" name="Picture 2"/>
+            <wp:cNvGraphicFramePr>
+              <a:graphicFrameLocks xmlns:a="http://schemas.openxmlformats.org/drawingml/2006/main" noChangeAspect="1"/>
+            </wp:cNvGraphicFramePr>
+            <a:graphic xmlns:a="http://schemas.openxmlformats.org/drawingml/2006/main">
+              <a:graphicData uri="http://schemas.openxmlformats.org/drawingml/2006/picture">
+                <pic:pic xmlns:pic="http://schemas.openxmlformats.org/drawingml/2006/picture">
+                  <pic:nvPicPr>
+                    <pic:cNvPr id="2" name="Location Map.png"/>
+                    <pic:cNvPicPr/>
+                  </pic:nvPicPr>
+                  <pic:blipFill>
+                    <a:blip r:embed="rId12">
+                      <a:extLst>
+                        <a:ext uri="{28A0092B-C50C-407E-A947-70E740481C1C}">
+                          <a14:useLocalDpi xmlns:a14="http://schemas.microsoft.com/office/drawing/2010/main" val="0"/>
+                        </a:ext>
+                      </a:extLst>
+                    </a:blip>
+                    <a:stretch>
+                      <a:fillRect/>
+                    </a:stretch>
+                  </pic:blipFill>
+                  <pic:spPr>
+                    <a:xfrm>
+                      <a:off x="0" y="0"/>
+                      <a:ext cx="2743200" cy="5199700"/>
+                    </a:xfrm>
+                    <a:prstGeom prst="rect">
+                      <a:avLst/>
+                    </a:prstGeom>
+                  </pic:spPr>
+                </pic:pic>
+              </a:graphicData>
+            </a:graphic>
+          </wp:inline>
+        </w:drawing>
+      </w:r>
+      <w:bookmarkStart w:id="17" w:name="h.gvcvmae8jn8u" w:colFirst="0" w:colLast="0"/>
+      <w:bookmarkEnd w:id="17"/>
+    </w:p>
+    <w:p/>
+    <w:p>
+      <w:pPr>
+        <w:pStyle w:val="Heading2"/>
+      </w:pPr>
+      <w:bookmarkStart w:id="18" w:name="_Toc442884164"/>
+      <w:r>
+        <w:t>Location Profile Detail</w:t>
+      </w:r>
+      <w:bookmarkEnd w:id="18"/>
+    </w:p>
+    <w:p/>
+    <w:p>
+      <w:pPr>
+        <w:pStyle w:val="Heading2"/>
+      </w:pPr>
+      <w:bookmarkStart w:id="19" w:name="_Toc442884165"/>
+      <w:r>
+        <w:t xml:space="preserve">Update </w:t>
+      </w:r>
+      <w:proofErr w:type="spellStart"/>
+      <w:r>
+        <w:t>Geofence</w:t>
+      </w:r>
+      <w:proofErr w:type="spellEnd"/>
+      <w:r>
+        <w:t xml:space="preserve"> Radius</w:t>
+      </w:r>
+      <w:bookmarkEnd w:id="19"/>
+    </w:p>
+    <w:p/>
+    <w:p>
+      <w:pPr>
+        <w:pStyle w:val="Heading2"/>
+      </w:pPr>
+      <w:bookmarkStart w:id="20" w:name="_Toc442884166"/>
+      <w:r>
+        <w:t>Preference Settings</w:t>
+      </w:r>
+      <w:bookmarkEnd w:id="20"/>
+    </w:p>
+    <w:p/>
+    <w:p>
+      <w:pPr>
+        <w:rPr>
+          <w:rFonts w:asciiTheme="minorHAnsi" w:hAnsiTheme="minorHAnsi"/>
+        </w:rPr>
+      </w:pPr>
+      <w:r>
+        <w:rPr>
+          <w:rFonts w:asciiTheme="minorHAnsi" w:hAnsiTheme="minorHAnsi"/>
+        </w:rPr>
+        <w:t xml:space="preserve">The Settings menu can be reached on any Screen from the overflow menu on the top right of the Toolbar. The values here will be stored in </w:t>
+      </w:r>
+      <w:proofErr w:type="spellStart"/>
+      <w:r>
+        <w:rPr>
+          <w:rFonts w:asciiTheme="minorHAnsi" w:hAnsiTheme="minorHAnsi"/>
+        </w:rPr>
+        <w:t>SharedPreferences</w:t>
+      </w:r>
+      <w:proofErr w:type="spellEnd"/>
+      <w:r>
+        <w:rPr>
+          <w:rFonts w:asciiTheme="minorHAnsi" w:hAnsiTheme="minorHAnsi"/>
+        </w:rPr>
+        <w:t xml:space="preserve"> and will consist of the following settings.</w:t>
+      </w:r>
+    </w:p>
+    <w:p>
+      <w:pPr>
+        <w:pStyle w:val="ListParagraph"/>
+        <w:numPr>
+          <w:ilvl w:val="0"/>
+          <w:numId w:val="8"/>
+        </w:numPr>
+        <w:rPr>
+          <w:rFonts w:asciiTheme="minorHAnsi" w:hAnsiTheme="minorHAnsi"/>
+        </w:rPr>
+      </w:pPr>
+      <w:r>
+        <w:rPr>
+          <w:rFonts w:asciiTheme="minorHAnsi" w:hAnsiTheme="minorHAnsi"/>
+          <w:i/>
+        </w:rPr>
+        <w:t>Time Profile Notifications</w:t>
+      </w:r>
+      <w:r>
+        <w:rPr>
+          <w:rFonts w:asciiTheme="minorHAnsi" w:hAnsiTheme="minorHAnsi"/>
+        </w:rPr>
+        <w:t>: Turn notifications on/off</w:t>
+      </w:r>
+      <w:r>
+        <w:rPr>
+          <w:rFonts w:asciiTheme="minorHAnsi" w:hAnsiTheme="minorHAnsi"/>
+        </w:rPr>
+        <w:t xml:space="preserve"> for Time Profile </w:t>
+      </w:r>
+      <w:r>
+        <w:rPr>
+          <w:rFonts w:asciiTheme="minorHAnsi" w:hAnsiTheme="minorHAnsi"/>
+        </w:rPr>
+        <w:t>start and end times. When enabled, each profile will get two notifications for start and end times.</w:t>
+      </w:r>
+      <w:r>
+        <w:rPr>
+          <w:rFonts w:asciiTheme="minorHAnsi" w:hAnsiTheme="minorHAnsi"/>
+        </w:rPr>
+        <w:t xml:space="preserve"> Default is </w:t>
+      </w:r>
+      <w:proofErr w:type="gramStart"/>
+      <w:r>
+        <w:rPr>
+          <w:rFonts w:asciiTheme="minorHAnsi" w:hAnsiTheme="minorHAnsi"/>
+        </w:rPr>
+        <w:t>Disabled</w:t>
+      </w:r>
+      <w:proofErr w:type="gramEnd"/>
+      <w:r>
+        <w:rPr>
+          <w:rFonts w:asciiTheme="minorHAnsi" w:hAnsiTheme="minorHAnsi"/>
+        </w:rPr>
+        <w:t>.</w:t>
+      </w:r>
+    </w:p>
+    <w:p>
+      <w:pPr>
+        <w:pStyle w:val="ListParagraph"/>
+        <w:numPr>
+          <w:ilvl w:val="0"/>
+          <w:numId w:val="8"/>
+        </w:numPr>
+        <w:rPr>
+          <w:rFonts w:asciiTheme="minorHAnsi" w:hAnsiTheme="minorHAnsi"/>
+        </w:rPr>
+      </w:pPr>
+      <w:r>
+        <w:rPr>
+          <w:rFonts w:asciiTheme="minorHAnsi" w:hAnsiTheme="minorHAnsi"/>
+          <w:i/>
+        </w:rPr>
+        <w:lastRenderedPageBreak/>
+        <w:t>Location Profile Notifications</w:t>
+      </w:r>
+      <w:r>
+        <w:rPr>
+          <w:rFonts w:asciiTheme="minorHAnsi" w:hAnsiTheme="minorHAnsi"/>
+        </w:rPr>
+        <w:t>:</w:t>
+      </w:r>
+      <w:r>
+        <w:rPr>
+          <w:rFonts w:asciiTheme="minorHAnsi" w:hAnsiTheme="minorHAnsi"/>
+        </w:rPr>
+        <w:t xml:space="preserve"> Turn notifications on/off for Location Profile enter and exit </w:t>
+      </w:r>
+      <w:proofErr w:type="spellStart"/>
+      <w:r>
+        <w:rPr>
+          <w:rFonts w:asciiTheme="minorHAnsi" w:hAnsiTheme="minorHAnsi"/>
+        </w:rPr>
+        <w:t>Geofence</w:t>
+      </w:r>
+      <w:proofErr w:type="spellEnd"/>
+      <w:r>
+        <w:rPr>
+          <w:rFonts w:asciiTheme="minorHAnsi" w:hAnsiTheme="minorHAnsi"/>
+        </w:rPr>
+        <w:t xml:space="preserve"> boundary. When enabled, each profile will get two notifications for enter and exit boundary events.</w:t>
+      </w:r>
+      <w:r>
+        <w:rPr>
+          <w:rFonts w:asciiTheme="minorHAnsi" w:hAnsiTheme="minorHAnsi"/>
+        </w:rPr>
+        <w:t xml:space="preserve"> Default is Disabled</w:t>
+      </w:r>
+    </w:p>
+    <w:p>
+      <w:pPr>
+        <w:pStyle w:val="ListParagraph"/>
+        <w:numPr>
+          <w:ilvl w:val="0"/>
+          <w:numId w:val="8"/>
+        </w:numPr>
+        <w:rPr>
+          <w:rFonts w:asciiTheme="minorHAnsi" w:hAnsiTheme="minorHAnsi"/>
+        </w:rPr>
+      </w:pPr>
+      <w:proofErr w:type="spellStart"/>
+      <w:r>
+        <w:rPr>
+          <w:rFonts w:asciiTheme="minorHAnsi" w:hAnsiTheme="minorHAnsi"/>
+          <w:i/>
+        </w:rPr>
+        <w:t>Geofence</w:t>
+      </w:r>
+      <w:proofErr w:type="spellEnd"/>
+      <w:r>
+        <w:rPr>
+          <w:rFonts w:asciiTheme="minorHAnsi" w:hAnsiTheme="minorHAnsi"/>
+          <w:i/>
+        </w:rPr>
+        <w:t xml:space="preserve"> Radius Units</w:t>
+      </w:r>
+      <w:r>
+        <w:rPr>
+          <w:rFonts w:asciiTheme="minorHAnsi" w:hAnsiTheme="minorHAnsi"/>
+        </w:rPr>
+        <w:t>:</w:t>
+      </w:r>
+      <w:r>
+        <w:rPr>
+          <w:rFonts w:asciiTheme="minorHAnsi" w:hAnsiTheme="minorHAnsi"/>
+        </w:rPr>
+        <w:t xml:space="preserve"> Change the </w:t>
+      </w:r>
+      <w:r>
+        <w:rPr>
+          <w:rFonts w:asciiTheme="minorHAnsi" w:hAnsiTheme="minorHAnsi"/>
+        </w:rPr>
+        <w:t xml:space="preserve">units of the </w:t>
+      </w:r>
+      <w:proofErr w:type="spellStart"/>
+      <w:r>
+        <w:rPr>
+          <w:rFonts w:asciiTheme="minorHAnsi" w:hAnsiTheme="minorHAnsi"/>
+        </w:rPr>
+        <w:t>Geofence</w:t>
+      </w:r>
+      <w:proofErr w:type="spellEnd"/>
+      <w:r>
+        <w:rPr>
+          <w:rFonts w:asciiTheme="minorHAnsi" w:hAnsiTheme="minorHAnsi"/>
+        </w:rPr>
+        <w:t xml:space="preserve"> radius, around a location from meters to feet. Default is meters.</w:t>
+      </w:r>
+    </w:p>
+    <w:p>
+      <w:pPr>
+        <w:pStyle w:val="ListParagraph"/>
+        <w:numPr>
+          <w:ilvl w:val="0"/>
+          <w:numId w:val="8"/>
+        </w:numPr>
+        <w:rPr>
+          <w:rFonts w:asciiTheme="minorHAnsi" w:hAnsiTheme="minorHAnsi"/>
+        </w:rPr>
+      </w:pPr>
+      <w:r>
+        <w:rPr>
+          <w:rFonts w:asciiTheme="minorHAnsi" w:hAnsiTheme="minorHAnsi"/>
+          <w:i/>
+        </w:rPr>
+        <w:t>24h Clock</w:t>
+      </w:r>
+      <w:r>
+        <w:rPr>
+          <w:rFonts w:asciiTheme="minorHAnsi" w:hAnsiTheme="minorHAnsi"/>
+        </w:rPr>
+        <w:t>:</w:t>
+      </w:r>
+      <w:r>
+        <w:rPr>
+          <w:rFonts w:asciiTheme="minorHAnsi" w:hAnsiTheme="minorHAnsi"/>
+        </w:rPr>
+        <w:t xml:space="preserve"> Use a 24 or 12 hour clock. Default is </w:t>
+      </w:r>
+      <w:proofErr w:type="gramStart"/>
+      <w:r>
+        <w:rPr>
+          <w:rFonts w:asciiTheme="minorHAnsi" w:hAnsiTheme="minorHAnsi"/>
+        </w:rPr>
+        <w:t>Disabled</w:t>
+      </w:r>
+      <w:proofErr w:type="gramEnd"/>
+      <w:r>
+        <w:rPr>
+          <w:rFonts w:asciiTheme="minorHAnsi" w:hAnsiTheme="minorHAnsi"/>
+        </w:rPr>
+        <w:t>.</w:t>
+      </w:r>
+    </w:p>
+    <w:p>
+      <w:pPr>
+        <w:pStyle w:val="ListParagraph"/>
+        <w:rPr>
+          <w:rFonts w:asciiTheme="minorHAnsi" w:hAnsiTheme="minorHAnsi"/>
+        </w:rPr>
+      </w:pPr>
+    </w:p>
+    <w:p>
+      <w:pPr>
+        <w:jc w:val="center"/>
+      </w:pPr>
+      <w:r>
+        <w:rPr>
+          <w:noProof/>
+        </w:rPr>
+        <w:drawing>
+          <wp:inline distT="0" distB="0" distL="0" distR="0">
+            <wp:extent cx="2743200" cy="5199700"/>
+            <wp:effectExtent l="0" t="0" r="0" b="1270"/>
+            <wp:docPr id="6" name="Picture 6"/>
+            <wp:cNvGraphicFramePr>
+              <a:graphicFrameLocks xmlns:a="http://schemas.openxmlformats.org/drawingml/2006/main" noChangeAspect="1"/>
+            </wp:cNvGraphicFramePr>
+            <a:graphic xmlns:a="http://schemas.openxmlformats.org/drawingml/2006/main">
+              <a:graphicData uri="http://schemas.openxmlformats.org/drawingml/2006/picture">
+                <pic:pic xmlns:pic="http://schemas.openxmlformats.org/drawingml/2006/picture">
+                  <pic:nvPicPr>
+                    <pic:cNvPr id="6" name="Preference Settings.png"/>
+                    <pic:cNvPicPr/>
+                  </pic:nvPicPr>
+                  <pic:blipFill>
+                    <a:blip r:embed="rId13">
+                      <a:extLst>
+                        <a:ext uri="{28A0092B-C50C-407E-A947-70E740481C1C}">
+                          <a14:useLocalDpi xmlns:a14="http://schemas.microsoft.com/office/drawing/2010/main" val="0"/>
+                        </a:ext>
+                      </a:extLst>
+                    </a:blip>
+                    <a:stretch>
+                      <a:fillRect/>
+                    </a:stretch>
+                  </pic:blipFill>
+                  <pic:spPr>
+                    <a:xfrm>
+                      <a:off x="0" y="0"/>
+                      <a:ext cx="2743200" cy="5199700"/>
+                    </a:xfrm>
+                    <a:prstGeom prst="rect">
+                      <a:avLst/>
+                    </a:prstGeom>
+                  </pic:spPr>
+                </pic:pic>
+              </a:graphicData>
+            </a:graphic>
+          </wp:inline>
+        </w:drawing>
+      </w:r>
+    </w:p>
+    <w:p>
+      <w:pPr>
+        <w:jc w:val="center"/>
       </w:pPr>
     </w:p>
     <w:p>
       <w:pPr>
         <w:pStyle w:val="Heading1"/>
       </w:pPr>
-      <w:bookmarkStart w:id="12" w:name="h.gvcvmae8jn8u" w:colFirst="0" w:colLast="0"/>
-      <w:bookmarkStart w:id="13" w:name="_Toc442800203"/>
-      <w:bookmarkEnd w:id="12"/>
+      <w:bookmarkStart w:id="21" w:name="_Toc442884167"/>
       <w:r>
         <w:t xml:space="preserve">Key </w:t>
       </w:r>
       <w:r>
         <w:t>Considerations</w:t>
       </w:r>
-      <w:bookmarkEnd w:id="13"/>
+      <w:bookmarkEnd w:id="21"/>
     </w:p>
     <w:p>
       <w:pPr>
@@ -2280,13 +3451,13 @@
       <w:pPr>
         <w:pStyle w:val="Heading2"/>
       </w:pPr>
-      <w:bookmarkStart w:id="14" w:name="h.v8my7nhtvz0m" w:colFirst="0" w:colLast="0"/>
-      <w:bookmarkStart w:id="15" w:name="_Toc442800204"/>
-      <w:bookmarkEnd w:id="14"/>
+      <w:bookmarkStart w:id="22" w:name="h.v8my7nhtvz0m" w:colFirst="0" w:colLast="0"/>
+      <w:bookmarkStart w:id="23" w:name="_Toc442884168"/>
+      <w:bookmarkEnd w:id="22"/>
       <w:r>
         <w:t>How will your app handle data persistence?</w:t>
       </w:r>
-      <w:bookmarkEnd w:id="15"/>
+      <w:bookmarkEnd w:id="23"/>
       <w:r>
         <w:t xml:space="preserve"> </w:t>
       </w:r>
@@ -2310,6 +3481,7 @@
           <w:rFonts w:asciiTheme="minorHAnsi" w:hAnsiTheme="minorHAnsi"/>
           <w:color w:val="000000" w:themeColor="text1"/>
         </w:rPr>
+        <w:lastRenderedPageBreak/>
         <w:t xml:space="preserve">Data for each volume profile will be handled with a Content Provider. There will be one table for the main volume control settings. And a second table containing Location information. </w:t>
       </w:r>
     </w:p>
@@ -2356,6 +3528,12 @@
         </w:rPr>
         <w:t>Enable Notifications</w:t>
       </w:r>
+      <w:r>
+        <w:rPr>
+          <w:rFonts w:asciiTheme="minorHAnsi" w:hAnsiTheme="minorHAnsi"/>
+        </w:rPr>
+        <w:t xml:space="preserve"> for Time and Location start/end volume settings.</w:t>
+      </w:r>
     </w:p>
     <w:p>
       <w:pPr>
@@ -2382,37 +3560,62 @@
         </w:rPr>
         <w:t xml:space="preserve"> Unit Measurements (meters or feet)</w:t>
       </w:r>
+      <w:r>
+        <w:rPr>
+          <w:rFonts w:asciiTheme="minorHAnsi" w:hAnsiTheme="minorHAnsi"/>
+        </w:rPr>
+        <w:t>.</w:t>
+      </w:r>
+    </w:p>
+    <w:p>
+      <w:pPr>
+        <w:pStyle w:val="ListParagraph"/>
+        <w:numPr>
+          <w:ilvl w:val="0"/>
+          <w:numId w:val="7"/>
+        </w:numPr>
+        <w:rPr>
+          <w:rFonts w:asciiTheme="minorHAnsi" w:hAnsiTheme="minorHAnsi"/>
+        </w:rPr>
+      </w:pPr>
+      <w:r>
+        <w:rPr>
+          <w:rFonts w:asciiTheme="minorHAnsi" w:hAnsiTheme="minorHAnsi"/>
+        </w:rPr>
+        <w:t>24 or 12 hour clock.</w:t>
+      </w:r>
     </w:p>
     <w:p>
       <w:pPr>
         <w:pStyle w:val="Heading2"/>
       </w:pPr>
-      <w:bookmarkStart w:id="16" w:name="h.gw69vjn1ico0" w:colFirst="0" w:colLast="0"/>
-      <w:bookmarkStart w:id="17" w:name="_Toc442800205"/>
-      <w:bookmarkEnd w:id="16"/>
+      <w:bookmarkStart w:id="24" w:name="h.gw69vjn1ico0" w:colFirst="0" w:colLast="0"/>
+      <w:bookmarkStart w:id="25" w:name="_Toc442884169"/>
+      <w:bookmarkEnd w:id="24"/>
       <w:r>
         <w:t>Describe any corner cases in the UX.</w:t>
       </w:r>
-      <w:bookmarkEnd w:id="17"/>
-    </w:p>
-    <w:p>
-      <w:pPr>
-        <w:rPr>
-          <w:rFonts w:asciiTheme="minorHAnsi" w:hAnsiTheme="minorHAnsi"/>
-        </w:rPr>
-      </w:pPr>
-    </w:p>
-    <w:p>
-      <w:pPr>
-        <w:rPr>
-          <w:rFonts w:asciiTheme="minorHAnsi" w:hAnsiTheme="minorHAnsi"/>
-        </w:rPr>
-      </w:pPr>
-      <w:r>
+      <w:bookmarkEnd w:id="25"/>
+    </w:p>
+    <w:p>
+      <w:pPr>
+        <w:rPr>
+          <w:rFonts w:asciiTheme="minorHAnsi" w:hAnsiTheme="minorHAnsi"/>
+        </w:rPr>
+      </w:pPr>
+    </w:p>
+    <w:p>
+      <w:pPr>
         <w:rPr>
           <w:rFonts w:asciiTheme="minorHAnsi" w:hAnsiTheme="minorHAnsi"/>
           <w:color w:val="38761D"/>
         </w:rPr>
+      </w:pPr>
+      <w:r>
+        <w:rPr>
+          <w:rFonts w:asciiTheme="minorHAnsi" w:hAnsiTheme="minorHAnsi"/>
+          <w:color w:val="38761D"/>
+        </w:rPr>
         <w:t>For example, how does the user return to a Now Playing screen in a media player if they hit the back button?</w:t>
       </w:r>
     </w:p>
@@ -2420,6 +3623,44 @@
       <w:pPr>
         <w:rPr>
           <w:rFonts w:asciiTheme="minorHAnsi" w:hAnsiTheme="minorHAnsi"/>
+          <w:color w:val="38761D"/>
+        </w:rPr>
+      </w:pPr>
+    </w:p>
+    <w:p>
+      <w:pPr>
+        <w:rPr>
+          <w:rFonts w:asciiTheme="minorHAnsi" w:hAnsiTheme="minorHAnsi"/>
+        </w:rPr>
+      </w:pPr>
+      <w:r>
+        <w:rPr>
+          <w:rFonts w:asciiTheme="minorHAnsi" w:hAnsiTheme="minorHAnsi"/>
+          <w:color w:val="38761D"/>
+        </w:rPr>
+        <w:t xml:space="preserve">Explain saving </w:t>
+      </w:r>
+      <w:proofErr w:type="spellStart"/>
+      <w:r>
+        <w:rPr>
+          <w:rFonts w:asciiTheme="minorHAnsi" w:hAnsiTheme="minorHAnsi"/>
+          <w:color w:val="38761D"/>
+        </w:rPr>
+        <w:t>requirments</w:t>
+      </w:r>
+      <w:proofErr w:type="spellEnd"/>
+      <w:r>
+        <w:rPr>
+          <w:rFonts w:asciiTheme="minorHAnsi" w:hAnsiTheme="minorHAnsi"/>
+          <w:color w:val="38761D"/>
+        </w:rPr>
+        <w:t xml:space="preserve"> for Location Profile.</w:t>
+      </w:r>
+    </w:p>
+    <w:p>
+      <w:pPr>
+        <w:rPr>
+          <w:rFonts w:asciiTheme="minorHAnsi" w:hAnsiTheme="minorHAnsi"/>
         </w:rPr>
       </w:pPr>
     </w:p>
@@ -2427,13 +3668,13 @@
       <w:pPr>
         <w:pStyle w:val="Heading2"/>
       </w:pPr>
-      <w:bookmarkStart w:id="18" w:name="h.6yqqubmw5bs" w:colFirst="0" w:colLast="0"/>
-      <w:bookmarkStart w:id="19" w:name="_Toc442800206"/>
-      <w:bookmarkEnd w:id="18"/>
+      <w:bookmarkStart w:id="26" w:name="h.6yqqubmw5bs" w:colFirst="0" w:colLast="0"/>
+      <w:bookmarkStart w:id="27" w:name="_Toc442884170"/>
+      <w:bookmarkEnd w:id="26"/>
       <w:r>
         <w:t>Describe any libraries you’ll be using and share your reasoning for including them.</w:t>
       </w:r>
-      <w:bookmarkEnd w:id="19"/>
+      <w:bookmarkEnd w:id="27"/>
     </w:p>
     <w:p>
       <w:pPr>
@@ -2467,9 +3708,9 @@
       <w:pPr>
         <w:pStyle w:val="Heading1"/>
       </w:pPr>
-      <w:bookmarkStart w:id="20" w:name="h.v518bncmggeg" w:colFirst="0" w:colLast="0"/>
-      <w:bookmarkStart w:id="21" w:name="_Toc442800207"/>
-      <w:bookmarkEnd w:id="20"/>
+      <w:bookmarkStart w:id="28" w:name="h.v518bncmggeg" w:colFirst="0" w:colLast="0"/>
+      <w:bookmarkStart w:id="29" w:name="_Toc442884171"/>
+      <w:bookmarkEnd w:id="28"/>
       <w:r>
         <w:t xml:space="preserve">Next Steps: </w:t>
       </w:r>
@@ -2479,7 +3720,7 @@
       <w:r>
         <w:t xml:space="preserve"> Tasks</w:t>
       </w:r>
-      <w:bookmarkEnd w:id="21"/>
+      <w:bookmarkEnd w:id="29"/>
     </w:p>
     <w:p>
       <w:pPr>
@@ -2492,9 +3733,9 @@
       <w:pPr>
         <w:pStyle w:val="Heading2"/>
       </w:pPr>
-      <w:bookmarkStart w:id="22" w:name="h.8oe8zpk3qsmp" w:colFirst="0" w:colLast="0"/>
-      <w:bookmarkStart w:id="23" w:name="_Toc442800208"/>
-      <w:bookmarkEnd w:id="22"/>
+      <w:bookmarkStart w:id="30" w:name="h.8oe8zpk3qsmp" w:colFirst="0" w:colLast="0"/>
+      <w:bookmarkStart w:id="31" w:name="_Toc442884172"/>
+      <w:bookmarkEnd w:id="30"/>
       <w:r>
         <w:t xml:space="preserve">Task 1: </w:t>
       </w:r>
@@ -2504,7 +3745,7 @@
       <w:r>
         <w:t xml:space="preserve"> Setup</w:t>
       </w:r>
-      <w:bookmarkEnd w:id="23"/>
+      <w:bookmarkEnd w:id="31"/>
     </w:p>
     <w:p>
       <w:pPr>
@@ -2671,9 +3912,9 @@
       <w:pPr>
         <w:pStyle w:val="Heading2"/>
       </w:pPr>
-      <w:bookmarkStart w:id="24" w:name="h.rzllsk6uqztx" w:colFirst="0" w:colLast="0"/>
-      <w:bookmarkStart w:id="25" w:name="_Toc442800209"/>
-      <w:bookmarkEnd w:id="24"/>
+      <w:bookmarkStart w:id="32" w:name="h.rzllsk6uqztx" w:colFirst="0" w:colLast="0"/>
+      <w:bookmarkStart w:id="33" w:name="_Toc442884173"/>
+      <w:bookmarkEnd w:id="32"/>
       <w:r>
         <w:t xml:space="preserve">Task 2: Implement UI for </w:t>
       </w:r>
@@ -2689,7 +3930,7 @@
       <w:r>
         <w:t>Fragment</w:t>
       </w:r>
-      <w:bookmarkEnd w:id="25"/>
+      <w:bookmarkEnd w:id="33"/>
     </w:p>
     <w:p>
       <w:pPr>
@@ -2796,6 +4037,7 @@
           <w:rFonts w:asciiTheme="minorHAnsi" w:hAnsiTheme="minorHAnsi"/>
           <w:color w:val="000000" w:themeColor="text1"/>
         </w:rPr>
+        <w:lastRenderedPageBreak/>
         <w:t xml:space="preserve">Create </w:t>
       </w:r>
       <w:proofErr w:type="spellStart"/>
@@ -2948,7 +4190,6 @@
           <w:rFonts w:asciiTheme="minorHAnsi" w:hAnsiTheme="minorHAnsi"/>
           <w:color w:val="000000" w:themeColor="text1"/>
         </w:rPr>
-        <w:lastRenderedPageBreak/>
         <w:t>Link Content Provider to Main Activity and Detail Fragment. The Main Activity will have the ability to add a new Profile Row to the Content Provider and the Delete a Profile Row. From the Detail Fragment you can add, delete and update a Profile row.</w:t>
       </w:r>
     </w:p>
@@ -2983,9 +4224,9 @@
       <w:pPr>
         <w:pStyle w:val="Heading2"/>
       </w:pPr>
-      <w:bookmarkStart w:id="26" w:name="h.fdmohs7hes" w:colFirst="0" w:colLast="0"/>
-      <w:bookmarkStart w:id="27" w:name="_Toc442800210"/>
-      <w:bookmarkEnd w:id="26"/>
+      <w:bookmarkStart w:id="34" w:name="h.fdmohs7hes" w:colFirst="0" w:colLast="0"/>
+      <w:bookmarkStart w:id="35" w:name="_Toc442884174"/>
+      <w:bookmarkEnd w:id="34"/>
       <w:r>
         <w:t xml:space="preserve">Task 3: </w:t>
       </w:r>
@@ -3001,7 +4242,7 @@
       <w:r>
         <w:t>Backend Services and Receivers</w:t>
       </w:r>
-      <w:bookmarkEnd w:id="27"/>
+      <w:bookmarkEnd w:id="35"/>
     </w:p>
     <w:p>
       <w:pPr>
@@ -3431,9 +4672,9 @@
           <w:color w:val="000000" w:themeColor="text1"/>
         </w:rPr>
       </w:pPr>
-      <w:bookmarkStart w:id="28" w:name="h.umfwsvmx7tpn" w:colFirst="0" w:colLast="0"/>
-      <w:bookmarkStart w:id="29" w:name="_Toc442800211"/>
-      <w:bookmarkEnd w:id="28"/>
+      <w:bookmarkStart w:id="36" w:name="h.umfwsvmx7tpn" w:colFirst="0" w:colLast="0"/>
+      <w:bookmarkStart w:id="37" w:name="_Toc442884175"/>
+      <w:bookmarkEnd w:id="36"/>
       <w:r>
         <w:t xml:space="preserve">Task 4: </w:t>
       </w:r>
@@ -3449,7 +4690,7 @@
         </w:rPr>
         <w:t>Location UI</w:t>
       </w:r>
-      <w:bookmarkEnd w:id="29"/>
+      <w:bookmarkEnd w:id="37"/>
     </w:p>
     <w:p>
       <w:pPr>
@@ -3530,7 +4771,7 @@
       <w:pPr>
         <w:pStyle w:val="Heading2"/>
       </w:pPr>
-      <w:bookmarkStart w:id="30" w:name="_Toc442800212"/>
+      <w:bookmarkStart w:id="38" w:name="_Toc442884176"/>
       <w:r>
         <w:t>Task 5</w:t>
       </w:r>
@@ -3557,7 +4798,7 @@
       <w:r>
         <w:t xml:space="preserve"> Backend Services</w:t>
       </w:r>
-      <w:bookmarkEnd w:id="30"/>
+      <w:bookmarkEnd w:id="38"/>
     </w:p>
     <w:p/>
     <w:p>
@@ -3594,6 +4835,7 @@
         <w:rPr>
           <w:rFonts w:asciiTheme="minorHAnsi" w:hAnsiTheme="minorHAnsi"/>
         </w:rPr>
+        <w:lastRenderedPageBreak/>
         <w:t>Add Map Markers to Map when the user presses on a location. Have the title of the profile, given by the user, displayed above the marker.</w:t>
       </w:r>
     </w:p>
@@ -3642,6 +4884,54 @@
         </w:rPr>
         <w:t>.</w:t>
       </w:r>
+      <w:r>
+        <w:rPr>
+          <w:rFonts w:asciiTheme="minorHAnsi" w:hAnsiTheme="minorHAnsi"/>
+        </w:rPr>
+        <w:t xml:space="preserve"> Put </w:t>
+      </w:r>
+      <w:proofErr w:type="spellStart"/>
+      <w:r>
+        <w:rPr>
+          <w:rFonts w:asciiTheme="minorHAnsi" w:hAnsiTheme="minorHAnsi"/>
+        </w:rPr>
+        <w:t>Geofence</w:t>
+      </w:r>
+      <w:proofErr w:type="spellEnd"/>
+      <w:r>
+        <w:rPr>
+          <w:rFonts w:asciiTheme="minorHAnsi" w:hAnsiTheme="minorHAnsi"/>
+        </w:rPr>
+        <w:t xml:space="preserve"> code in </w:t>
+      </w:r>
+      <w:proofErr w:type="gramStart"/>
+      <w:r>
+        <w:rPr>
+          <w:rFonts w:asciiTheme="minorHAnsi" w:hAnsiTheme="minorHAnsi"/>
+        </w:rPr>
+        <w:t>it’s</w:t>
+      </w:r>
+      <w:proofErr w:type="gramEnd"/>
+      <w:r>
+        <w:rPr>
+          <w:rFonts w:asciiTheme="minorHAnsi" w:hAnsiTheme="minorHAnsi"/>
+        </w:rPr>
+        <w:t xml:space="preserve"> on class (</w:t>
+      </w:r>
+      <w:proofErr w:type="spellStart"/>
+      <w:r>
+        <w:rPr>
+          <w:rFonts w:asciiTheme="minorHAnsi" w:hAnsiTheme="minorHAnsi"/>
+        </w:rPr>
+        <w:t>GeofenceManager</w:t>
+      </w:r>
+      <w:proofErr w:type="spellEnd"/>
+      <w:r>
+        <w:rPr>
+          <w:rFonts w:asciiTheme="minorHAnsi" w:hAnsiTheme="minorHAnsi"/>
+        </w:rPr>
+        <w:t>) so it can be accessed from not only the Activity with the Map, but from the Activity with the list of locations.</w:t>
+      </w:r>
     </w:p>
     <w:p>
       <w:pPr>
@@ -3700,12 +4990,11 @@
       <w:pPr>
         <w:pStyle w:val="Heading2"/>
       </w:pPr>
-      <w:bookmarkStart w:id="31" w:name="_Toc442800213"/>
-      <w:r>
-        <w:lastRenderedPageBreak/>
+      <w:bookmarkStart w:id="39" w:name="_Toc442884177"/>
+      <w:r>
         <w:t>Task 6: Implement Google Places API</w:t>
       </w:r>
-      <w:bookmarkEnd w:id="31"/>
+      <w:bookmarkEnd w:id="39"/>
     </w:p>
     <w:p/>
     <w:p>
@@ -3781,11 +5070,11 @@
       <w:pPr>
         <w:pStyle w:val="Heading2"/>
       </w:pPr>
-      <w:bookmarkStart w:id="32" w:name="_Toc442800214"/>
+      <w:bookmarkStart w:id="40" w:name="_Toc442884178"/>
       <w:r>
         <w:t>Task 7: Create Custom Library</w:t>
       </w:r>
-      <w:bookmarkEnd w:id="32"/>
+      <w:bookmarkEnd w:id="40"/>
     </w:p>
     <w:p/>
     <w:p>
@@ -3818,11 +5107,11 @@
       <w:pPr>
         <w:pStyle w:val="Heading2"/>
       </w:pPr>
-      <w:bookmarkStart w:id="33" w:name="_Toc442800215"/>
+      <w:bookmarkStart w:id="41" w:name="_Toc442884179"/>
       <w:r>
         <w:t>Task 8: Create Custom Widget</w:t>
       </w:r>
-      <w:bookmarkEnd w:id="33"/>
+      <w:bookmarkEnd w:id="41"/>
     </w:p>
     <w:p>
       <w:pPr>
@@ -3910,9 +5199,9 @@
       <w:pPr>
         <w:pStyle w:val="Heading2"/>
       </w:pPr>
-      <w:bookmarkStart w:id="34" w:name="h.kjidlkq4xm3u" w:colFirst="0" w:colLast="0"/>
-      <w:bookmarkStart w:id="35" w:name="_Toc442800216"/>
-      <w:bookmarkEnd w:id="34"/>
+      <w:bookmarkStart w:id="42" w:name="h.kjidlkq4xm3u" w:colFirst="0" w:colLast="0"/>
+      <w:bookmarkStart w:id="43" w:name="_Toc442884180"/>
+      <w:bookmarkEnd w:id="42"/>
       <w:r>
         <w:t>T</w:t>
       </w:r>
@@ -3925,7 +5214,7 @@
       <w:r>
         <w:t xml:space="preserve"> and Miscellaneous Items</w:t>
       </w:r>
-      <w:bookmarkEnd w:id="35"/>
+      <w:bookmarkEnd w:id="43"/>
     </w:p>
     <w:p/>
     <w:p>
@@ -4034,14 +5323,14 @@
       <w:pPr>
         <w:pStyle w:val="Heading2"/>
       </w:pPr>
-      <w:bookmarkStart w:id="36" w:name="_Toc442800217"/>
+      <w:bookmarkStart w:id="44" w:name="_Toc442884181"/>
       <w:r>
         <w:t>Task 10</w:t>
       </w:r>
       <w:r>
         <w:t>: Get App Ready for Release</w:t>
       </w:r>
-      <w:bookmarkEnd w:id="36"/>
+      <w:bookmarkEnd w:id="44"/>
     </w:p>
     <w:p/>
     <w:p>
@@ -4054,6 +5343,7 @@
         <w:rPr>
           <w:rFonts w:asciiTheme="minorHAnsi" w:hAnsiTheme="minorHAnsi"/>
         </w:rPr>
+        <w:lastRenderedPageBreak/>
         <w:t>All tasks that should be done in the final stage for release to the Google Play store.</w:t>
       </w:r>
     </w:p>
@@ -4193,14 +5483,14 @@
       <w:pPr>
         <w:pStyle w:val="Heading1"/>
       </w:pPr>
-      <w:bookmarkStart w:id="37" w:name="_Toc442800218"/>
+      <w:bookmarkStart w:id="45" w:name="_Toc442884182"/>
       <w:r>
         <w:t>Optional</w:t>
       </w:r>
       <w:r>
         <w:t xml:space="preserve"> Features</w:t>
       </w:r>
-      <w:bookmarkEnd w:id="37"/>
+      <w:bookmarkEnd w:id="45"/>
     </w:p>
     <w:p/>
     <w:p>
@@ -4311,14 +5601,20 @@
         <w:rPr>
           <w:rFonts w:asciiTheme="minorHAnsi" w:hAnsiTheme="minorHAnsi"/>
         </w:rPr>
-        <w:t xml:space="preserve"> and perhaps other, so you can set volume controls for your meetings and events.</w:t>
+        <w:t xml:space="preserve"> and perhaps and Exchange Calendar</w:t>
+      </w:r>
+      <w:r>
+        <w:rPr>
+          <w:rFonts w:asciiTheme="minorHAnsi" w:hAnsiTheme="minorHAnsi"/>
+        </w:rPr>
+        <w:t>, so you can set volume controls for your meetings and events.</w:t>
       </w:r>
     </w:p>
     <w:p/>
     <w:p/>
     <w:sectPr>
-      <w:headerReference w:type="default" r:id="rId10"/>
-      <w:footerReference w:type="default" r:id="rId11"/>
+      <w:headerReference w:type="default" r:id="rId14"/>
+      <w:footerReference w:type="default" r:id="rId15"/>
       <w:pgSz w:w="12240" w:h="15840"/>
       <w:pgMar w:top="1440" w:right="1440" w:bottom="1440" w:left="1440" w:header="720" w:footer="720" w:gutter="0"/>
       <w:pgNumType w:start="1"/>
@@ -4329,7 +5625,7 @@
 </file>
 
 <file path=word/endnotes.xml><?xml version="1.0" encoding="utf-8"?>
-<w:endnotes xmlns:wpc="http://schemas.microsoft.com/office/word/2010/wordprocessingCanvas" xmlns:cx="http://schemas.microsoft.com/office/drawing/2014/chartex" xmlns:cx1="http://schemas.microsoft.com/office/drawing/2015/9/8/chartex" xmlns:mc="http://schemas.openxmlformats.org/markup-compatibility/2006" xmlns:o="urn:schemas-microsoft-com:office:office" xmlns:r="http://schemas.openxmlformats.org/officeDocument/2006/relationships" xmlns:m="http://schemas.openxmlformats.org/officeDocument/2006/math" xmlns:v="urn:schemas-microsoft-com:vml" xmlns:wp14="http://schemas.microsoft.com/office/word/2010/wordprocessingDrawing" xmlns:wp="http://schemas.openxmlformats.org/drawingml/2006/wordprocessingDrawing" xmlns:w10="urn:schemas-microsoft-com:office:word" xmlns:w="http://schemas.openxmlformats.org/wordprocessingml/2006/main" xmlns:w14="http://schemas.microsoft.com/office/word/2010/wordml" xmlns:w15="http://schemas.microsoft.com/office/word/2012/wordml" xmlns:w16se="http://schemas.microsoft.com/office/word/2015/wordml/symex" xmlns:wpg="http://schemas.microsoft.com/office/word/2010/wordprocessingGroup" xmlns:wpi="http://schemas.microsoft.com/office/word/2010/wordprocessingInk" xmlns:wne="http://schemas.microsoft.com/office/word/2006/wordml" xmlns:wps="http://schemas.microsoft.com/office/word/2010/wordprocessingShape" mc:Ignorable="w14 w15 w16se wp14">
+<w:endnotes xmlns:wpc="http://schemas.microsoft.com/office/word/2010/wordprocessingCanvas" xmlns:mc="http://schemas.openxmlformats.org/markup-compatibility/2006" xmlns:o="urn:schemas-microsoft-com:office:office" xmlns:r="http://schemas.openxmlformats.org/officeDocument/2006/relationships" xmlns:m="http://schemas.openxmlformats.org/officeDocument/2006/math" xmlns:v="urn:schemas-microsoft-com:vml" xmlns:wp14="http://schemas.microsoft.com/office/word/2010/wordprocessingDrawing" xmlns:wp="http://schemas.openxmlformats.org/drawingml/2006/wordprocessingDrawing" xmlns:w10="urn:schemas-microsoft-com:office:word" xmlns:w="http://schemas.openxmlformats.org/wordprocessingml/2006/main" xmlns:w14="http://schemas.microsoft.com/office/word/2010/wordml" xmlns:w15="http://schemas.microsoft.com/office/word/2012/wordml" xmlns:wpg="http://schemas.microsoft.com/office/word/2010/wordprocessingGroup" xmlns:wpi="http://schemas.microsoft.com/office/word/2010/wordprocessingInk" xmlns:wne="http://schemas.microsoft.com/office/word/2006/wordml" xmlns:wps="http://schemas.microsoft.com/office/word/2010/wordprocessingShape" mc:Ignorable="w14 w15 wp14">
   <w:endnote w:type="separator" w:id="-1">
     <w:p>
       <w:pPr>
@@ -4354,7 +5650,7 @@
 </file>
 
 <file path=word/footer1.xml><?xml version="1.0" encoding="utf-8"?>
-<w:ftr xmlns:wpc="http://schemas.microsoft.com/office/word/2010/wordprocessingCanvas" xmlns:cx="http://schemas.microsoft.com/office/drawing/2014/chartex" xmlns:cx1="http://schemas.microsoft.com/office/drawing/2015/9/8/chartex" xmlns:mc="http://schemas.openxmlformats.org/markup-compatibility/2006" xmlns:o="urn:schemas-microsoft-com:office:office" xmlns:r="http://schemas.openxmlformats.org/officeDocument/2006/relationships" xmlns:m="http://schemas.openxmlformats.org/officeDocument/2006/math" xmlns:v="urn:schemas-microsoft-com:vml" xmlns:wp14="http://schemas.microsoft.com/office/word/2010/wordprocessingDrawing" xmlns:wp="http://schemas.openxmlformats.org/drawingml/2006/wordprocessingDrawing" xmlns:w10="urn:schemas-microsoft-com:office:word" xmlns:w="http://schemas.openxmlformats.org/wordprocessingml/2006/main" xmlns:w14="http://schemas.microsoft.com/office/word/2010/wordml" xmlns:w15="http://schemas.microsoft.com/office/word/2012/wordml" xmlns:w16se="http://schemas.microsoft.com/office/word/2015/wordml/symex" xmlns:wpg="http://schemas.microsoft.com/office/word/2010/wordprocessingGroup" xmlns:wpi="http://schemas.microsoft.com/office/word/2010/wordprocessingInk" xmlns:wne="http://schemas.microsoft.com/office/word/2006/wordml" xmlns:wps="http://schemas.microsoft.com/office/word/2010/wordprocessingShape" mc:Ignorable="w14 w15 w16se wp14">
+<w:ftr xmlns:wpc="http://schemas.microsoft.com/office/word/2010/wordprocessingCanvas" xmlns:mc="http://schemas.openxmlformats.org/markup-compatibility/2006" xmlns:o="urn:schemas-microsoft-com:office:office" xmlns:r="http://schemas.openxmlformats.org/officeDocument/2006/relationships" xmlns:m="http://schemas.openxmlformats.org/officeDocument/2006/math" xmlns:v="urn:schemas-microsoft-com:vml" xmlns:wp14="http://schemas.microsoft.com/office/word/2010/wordprocessingDrawing" xmlns:wp="http://schemas.openxmlformats.org/drawingml/2006/wordprocessingDrawing" xmlns:w10="urn:schemas-microsoft-com:office:word" xmlns:w="http://schemas.openxmlformats.org/wordprocessingml/2006/main" xmlns:w14="http://schemas.microsoft.com/office/word/2010/wordml" xmlns:w15="http://schemas.microsoft.com/office/word/2012/wordml" xmlns:wpg="http://schemas.microsoft.com/office/word/2010/wordprocessingGroup" xmlns:wpi="http://schemas.microsoft.com/office/word/2010/wordprocessingInk" xmlns:wne="http://schemas.microsoft.com/office/word/2006/wordml" xmlns:wps="http://schemas.microsoft.com/office/word/2010/wordprocessingShape" mc:Ignorable="w14 w15 wp14">
   <w:p>
     <w:pPr>
       <w:jc w:val="right"/>
@@ -4382,7 +5678,7 @@
 </file>
 
 <file path=word/footnotes.xml><?xml version="1.0" encoding="utf-8"?>
-<w:footnotes xmlns:wpc="http://schemas.microsoft.com/office/word/2010/wordprocessingCanvas" xmlns:cx="http://schemas.microsoft.com/office/drawing/2014/chartex" xmlns:cx1="http://schemas.microsoft.com/office/drawing/2015/9/8/chartex" xmlns:mc="http://schemas.openxmlformats.org/markup-compatibility/2006" xmlns:o="urn:schemas-microsoft-com:office:office" xmlns:r="http://schemas.openxmlformats.org/officeDocument/2006/relationships" xmlns:m="http://schemas.openxmlformats.org/officeDocument/2006/math" xmlns:v="urn:schemas-microsoft-com:vml" xmlns:wp14="http://schemas.microsoft.com/office/word/2010/wordprocessingDrawing" xmlns:wp="http://schemas.openxmlformats.org/drawingml/2006/wordprocessingDrawing" xmlns:w10="urn:schemas-microsoft-com:office:word" xmlns:w="http://schemas.openxmlformats.org/wordprocessingml/2006/main" xmlns:w14="http://schemas.microsoft.com/office/word/2010/wordml" xmlns:w15="http://schemas.microsoft.com/office/word/2012/wordml" xmlns:w16se="http://schemas.microsoft.com/office/word/2015/wordml/symex" xmlns:wpg="http://schemas.microsoft.com/office/word/2010/wordprocessingGroup" xmlns:wpi="http://schemas.microsoft.com/office/word/2010/wordprocessingInk" xmlns:wne="http://schemas.microsoft.com/office/word/2006/wordml" xmlns:wps="http://schemas.microsoft.com/office/word/2010/wordprocessingShape" mc:Ignorable="w14 w15 w16se wp14">
+<w:footnotes xmlns:wpc="http://schemas.microsoft.com/office/word/2010/wordprocessingCanvas" xmlns:mc="http://schemas.openxmlformats.org/markup-compatibility/2006" xmlns:o="urn:schemas-microsoft-com:office:office" xmlns:r="http://schemas.openxmlformats.org/officeDocument/2006/relationships" xmlns:m="http://schemas.openxmlformats.org/officeDocument/2006/math" xmlns:v="urn:schemas-microsoft-com:vml" xmlns:wp14="http://schemas.microsoft.com/office/word/2010/wordprocessingDrawing" xmlns:wp="http://schemas.openxmlformats.org/drawingml/2006/wordprocessingDrawing" xmlns:w10="urn:schemas-microsoft-com:office:word" xmlns:w="http://schemas.openxmlformats.org/wordprocessingml/2006/main" xmlns:w14="http://schemas.microsoft.com/office/word/2010/wordml" xmlns:w15="http://schemas.microsoft.com/office/word/2012/wordml" xmlns:wpg="http://schemas.microsoft.com/office/word/2010/wordprocessingGroup" xmlns:wpi="http://schemas.microsoft.com/office/word/2010/wordprocessingInk" xmlns:wne="http://schemas.microsoft.com/office/word/2006/wordml" xmlns:wps="http://schemas.microsoft.com/office/word/2010/wordprocessingShape" mc:Ignorable="w14 w15 wp14">
   <w:footnote w:type="separator" w:id="-1">
     <w:p>
       <w:pPr>
@@ -4407,7 +5703,7 @@
 </file>
 
 <file path=word/header1.xml><?xml version="1.0" encoding="utf-8"?>
-<w:hdr xmlns:wpc="http://schemas.microsoft.com/office/word/2010/wordprocessingCanvas" xmlns:cx="http://schemas.microsoft.com/office/drawing/2014/chartex" xmlns:cx1="http://schemas.microsoft.com/office/drawing/2015/9/8/chartex" xmlns:mc="http://schemas.openxmlformats.org/markup-compatibility/2006" xmlns:o="urn:schemas-microsoft-com:office:office" xmlns:r="http://schemas.openxmlformats.org/officeDocument/2006/relationships" xmlns:m="http://schemas.openxmlformats.org/officeDocument/2006/math" xmlns:v="urn:schemas-microsoft-com:vml" xmlns:wp14="http://schemas.microsoft.com/office/word/2010/wordprocessingDrawing" xmlns:wp="http://schemas.openxmlformats.org/drawingml/2006/wordprocessingDrawing" xmlns:w10="urn:schemas-microsoft-com:office:word" xmlns:w="http://schemas.openxmlformats.org/wordprocessingml/2006/main" xmlns:w14="http://schemas.microsoft.com/office/word/2010/wordml" xmlns:w15="http://schemas.microsoft.com/office/word/2012/wordml" xmlns:w16se="http://schemas.microsoft.com/office/word/2015/wordml/symex" xmlns:wpg="http://schemas.microsoft.com/office/word/2010/wordprocessingGroup" xmlns:wpi="http://schemas.microsoft.com/office/word/2010/wordprocessingInk" xmlns:wne="http://schemas.microsoft.com/office/word/2006/wordml" xmlns:wps="http://schemas.microsoft.com/office/word/2010/wordprocessingShape" mc:Ignorable="w14 w15 w16se wp14">
+<w:hdr xmlns:wpc="http://schemas.microsoft.com/office/word/2010/wordprocessingCanvas" xmlns:mc="http://schemas.openxmlformats.org/markup-compatibility/2006" xmlns:o="urn:schemas-microsoft-com:office:office" xmlns:r="http://schemas.openxmlformats.org/officeDocument/2006/relationships" xmlns:m="http://schemas.openxmlformats.org/officeDocument/2006/math" xmlns:v="urn:schemas-microsoft-com:vml" xmlns:wp14="http://schemas.microsoft.com/office/word/2010/wordprocessingDrawing" xmlns:wp="http://schemas.openxmlformats.org/drawingml/2006/wordprocessingDrawing" xmlns:w10="urn:schemas-microsoft-com:office:word" xmlns:w="http://schemas.openxmlformats.org/wordprocessingml/2006/main" xmlns:w14="http://schemas.microsoft.com/office/word/2010/wordml" xmlns:w15="http://schemas.microsoft.com/office/word/2012/wordml" xmlns:wpg="http://schemas.microsoft.com/office/word/2010/wordprocessingGroup" xmlns:wpi="http://schemas.microsoft.com/office/word/2010/wordprocessingInk" xmlns:wne="http://schemas.microsoft.com/office/word/2006/wordml" xmlns:wps="http://schemas.microsoft.com/office/word/2010/wordprocessingShape" mc:Ignorable="w14 w15 wp14">
   <w:p>
     <w:r>
       <w:rPr>
@@ -4420,7 +5716,7 @@
 </file>
 
 <file path=word/numbering.xml><?xml version="1.0" encoding="utf-8"?>
-<w:numbering xmlns:wpc="http://schemas.microsoft.com/office/word/2010/wordprocessingCanvas" xmlns:cx="http://schemas.microsoft.com/office/drawing/2014/chartex" xmlns:cx1="http://schemas.microsoft.com/office/drawing/2015/9/8/chartex" xmlns:mc="http://schemas.openxmlformats.org/markup-compatibility/2006" xmlns:o="urn:schemas-microsoft-com:office:office" xmlns:r="http://schemas.openxmlformats.org/officeDocument/2006/relationships" xmlns:m="http://schemas.openxmlformats.org/officeDocument/2006/math" xmlns:v="urn:schemas-microsoft-com:vml" xmlns:wp14="http://schemas.microsoft.com/office/word/2010/wordprocessingDrawing" xmlns:wp="http://schemas.openxmlformats.org/drawingml/2006/wordprocessingDrawing" xmlns:w10="urn:schemas-microsoft-com:office:word" xmlns:w="http://schemas.openxmlformats.org/wordprocessingml/2006/main" xmlns:w14="http://schemas.microsoft.com/office/word/2010/wordml" xmlns:w15="http://schemas.microsoft.com/office/word/2012/wordml" xmlns:w16se="http://schemas.microsoft.com/office/word/2015/wordml/symex" xmlns:wpg="http://schemas.microsoft.com/office/word/2010/wordprocessingGroup" xmlns:wpi="http://schemas.microsoft.com/office/word/2010/wordprocessingInk" xmlns:wne="http://schemas.microsoft.com/office/word/2006/wordml" xmlns:wps="http://schemas.microsoft.com/office/word/2010/wordprocessingShape" mc:Ignorable="w14 w15 w16se wp14">
+<w:numbering xmlns:wpc="http://schemas.microsoft.com/office/word/2010/wordprocessingCanvas" xmlns:mc="http://schemas.openxmlformats.org/markup-compatibility/2006" xmlns:o="urn:schemas-microsoft-com:office:office" xmlns:r="http://schemas.openxmlformats.org/officeDocument/2006/relationships" xmlns:m="http://schemas.openxmlformats.org/officeDocument/2006/math" xmlns:v="urn:schemas-microsoft-com:vml" xmlns:wp14="http://schemas.microsoft.com/office/word/2010/wordprocessingDrawing" xmlns:wp="http://schemas.openxmlformats.org/drawingml/2006/wordprocessingDrawing" xmlns:w10="urn:schemas-microsoft-com:office:word" xmlns:w="http://schemas.openxmlformats.org/wordprocessingml/2006/main" xmlns:w14="http://schemas.microsoft.com/office/word/2010/wordml" xmlns:w15="http://schemas.microsoft.com/office/word/2012/wordml" xmlns:wpg="http://schemas.microsoft.com/office/word/2010/wordprocessingGroup" xmlns:wpi="http://schemas.microsoft.com/office/word/2010/wordprocessingInk" xmlns:wne="http://schemas.microsoft.com/office/word/2006/wordml" xmlns:wps="http://schemas.microsoft.com/office/word/2010/wordprocessingShape" mc:Ignorable="w14 w15 wp14">
   <w:abstractNum w:abstractNumId="0" w15:restartNumberingAfterBreak="0">
     <w:nsid w:val="0E672606"/>
     <w:multiLevelType w:val="multilevel"/>
@@ -5099,6 +6395,231 @@
     </w:lvl>
   </w:abstractNum>
   <w:abstractNum w:abstractNumId="6" w15:restartNumberingAfterBreak="0">
+    <w:nsid w:val="5F772EAD"/>
+    <w:multiLevelType w:val="hybridMultilevel"/>
+    <w:tmpl w:val="801296EA"/>
+    <w:lvl w:ilvl="0" w:tplc="D6389EAA">
+      <w:numFmt w:val="bullet"/>
+      <w:lvlText w:val=""/>
+      <w:lvlJc w:val="left"/>
+      <w:pPr>
+        <w:ind w:left="720" w:hanging="360"/>
+      </w:pPr>
+      <w:rPr>
+        <w:rFonts w:ascii="Symbol" w:eastAsia="Arial" w:hAnsi="Symbol" w:cs="Arial" w:hint="default"/>
+      </w:rPr>
+    </w:lvl>
+    <w:lvl w:ilvl="1" w:tplc="04090003" w:tentative="1">
+      <w:start w:val="1"/>
+      <w:numFmt w:val="bullet"/>
+      <w:lvlText w:val="o"/>
+      <w:lvlJc w:val="left"/>
+      <w:pPr>
+        <w:ind w:left="1440" w:hanging="360"/>
+      </w:pPr>
+      <w:rPr>
+        <w:rFonts w:ascii="Courier New" w:hAnsi="Courier New" w:cs="Courier New" w:hint="default"/>
+      </w:rPr>
+    </w:lvl>
+    <w:lvl w:ilvl="2" w:tplc="04090005" w:tentative="1">
+      <w:start w:val="1"/>
+      <w:numFmt w:val="bullet"/>
+      <w:lvlText w:val=""/>
+      <w:lvlJc w:val="left"/>
+      <w:pPr>
+        <w:ind w:left="2160" w:hanging="360"/>
+      </w:pPr>
+      <w:rPr>
+        <w:rFonts w:ascii="Wingdings" w:hAnsi="Wingdings" w:hint="default"/>
+      </w:rPr>
+    </w:lvl>
+    <w:lvl w:ilvl="3" w:tplc="04090001" w:tentative="1">
+      <w:start w:val="1"/>
+      <w:numFmt w:val="bullet"/>
+      <w:lvlText w:val=""/>
+      <w:lvlJc w:val="left"/>
+      <w:pPr>
+        <w:ind w:left="2880" w:hanging="360"/>
+      </w:pPr>
+      <w:rPr>
+        <w:rFonts w:ascii="Symbol" w:hAnsi="Symbol" w:hint="default"/>
+      </w:rPr>
+    </w:lvl>
+    <w:lvl w:ilvl="4" w:tplc="04090003" w:tentative="1">
+      <w:start w:val="1"/>
+      <w:numFmt w:val="bullet"/>
+      <w:lvlText w:val="o"/>
+      <w:lvlJc w:val="left"/>
+      <w:pPr>
+        <w:ind w:left="3600" w:hanging="360"/>
+      </w:pPr>
+      <w:rPr>
+        <w:rFonts w:ascii="Courier New" w:hAnsi="Courier New" w:cs="Courier New" w:hint="default"/>
+      </w:rPr>
+    </w:lvl>
+    <w:lvl w:ilvl="5" w:tplc="04090005" w:tentative="1">
+      <w:start w:val="1"/>
+      <w:numFmt w:val="bullet"/>
+      <w:lvlText w:val=""/>
+      <w:lvlJc w:val="left"/>
+      <w:pPr>
+        <w:ind w:left="4320" w:hanging="360"/>
+      </w:pPr>
+      <w:rPr>
+        <w:rFonts w:ascii="Wingdings" w:hAnsi="Wingdings" w:hint="default"/>
+      </w:rPr>
+    </w:lvl>
+    <w:lvl w:ilvl="6" w:tplc="04090001" w:tentative="1">
+      <w:start w:val="1"/>
+      <w:numFmt w:val="bullet"/>
+      <w:lvlText w:val=""/>
+      <w:lvlJc w:val="left"/>
+      <w:pPr>
+        <w:ind w:left="5040" w:hanging="360"/>
+      </w:pPr>
+      <w:rPr>
+        <w:rFonts w:ascii="Symbol" w:hAnsi="Symbol" w:hint="default"/>
+      </w:rPr>
+    </w:lvl>
+    <w:lvl w:ilvl="7" w:tplc="04090003" w:tentative="1">
+      <w:start w:val="1"/>
+      <w:numFmt w:val="bullet"/>
+      <w:lvlText w:val="o"/>
+      <w:lvlJc w:val="left"/>
+      <w:pPr>
+        <w:ind w:left="5760" w:hanging="360"/>
+      </w:pPr>
+      <w:rPr>
+        <w:rFonts w:ascii="Courier New" w:hAnsi="Courier New" w:cs="Courier New" w:hint="default"/>
+      </w:rPr>
+    </w:lvl>
+    <w:lvl w:ilvl="8" w:tplc="04090005" w:tentative="1">
+      <w:start w:val="1"/>
+      <w:numFmt w:val="bullet"/>
+      <w:lvlText w:val=""/>
+      <w:lvlJc w:val="left"/>
+      <w:pPr>
+        <w:ind w:left="6480" w:hanging="360"/>
+      </w:pPr>
+      <w:rPr>
+        <w:rFonts w:ascii="Wingdings" w:hAnsi="Wingdings" w:hint="default"/>
+      </w:rPr>
+    </w:lvl>
+  </w:abstractNum>
+  <w:abstractNum w:abstractNumId="7" w15:restartNumberingAfterBreak="0">
+    <w:nsid w:val="61EB4CBB"/>
+    <w:multiLevelType w:val="hybridMultilevel"/>
+    <w:tmpl w:val="52EC7A36"/>
+    <w:lvl w:ilvl="0" w:tplc="1638DA0A">
+      <w:numFmt w:val="bullet"/>
+      <w:lvlText w:val=""/>
+      <w:lvlJc w:val="left"/>
+      <w:pPr>
+        <w:ind w:left="720" w:hanging="360"/>
+      </w:pPr>
+      <w:rPr>
+        <w:rFonts w:ascii="Symbol" w:eastAsia="Arial" w:hAnsi="Symbol" w:cs="Arial" w:hint="default"/>
+        <w:color w:val="38761D"/>
+      </w:rPr>
+    </w:lvl>
+    <w:lvl w:ilvl="1" w:tplc="04090003" w:tentative="1">
+      <w:start w:val="1"/>
+      <w:numFmt w:val="bullet"/>
+      <w:lvlText w:val="o"/>
+      <w:lvlJc w:val="left"/>
+      <w:pPr>
+        <w:ind w:left="1440" w:hanging="360"/>
+      </w:pPr>
+      <w:rPr>
+        <w:rFonts w:ascii="Courier New" w:hAnsi="Courier New" w:cs="Courier New" w:hint="default"/>
+      </w:rPr>
+    </w:lvl>
+    <w:lvl w:ilvl="2" w:tplc="04090005" w:tentative="1">
+      <w:start w:val="1"/>
+      <w:numFmt w:val="bullet"/>
+      <w:lvlText w:val=""/>
+      <w:lvlJc w:val="left"/>
+      <w:pPr>
+        <w:ind w:left="2160" w:hanging="360"/>
+      </w:pPr>
+      <w:rPr>
+        <w:rFonts w:ascii="Wingdings" w:hAnsi="Wingdings" w:hint="default"/>
+      </w:rPr>
+    </w:lvl>
+    <w:lvl w:ilvl="3" w:tplc="04090001" w:tentative="1">
+      <w:start w:val="1"/>
+      <w:numFmt w:val="bullet"/>
+      <w:lvlText w:val=""/>
+      <w:lvlJc w:val="left"/>
+      <w:pPr>
+        <w:ind w:left="2880" w:hanging="360"/>
+      </w:pPr>
+      <w:rPr>
+        <w:rFonts w:ascii="Symbol" w:hAnsi="Symbol" w:hint="default"/>
+      </w:rPr>
+    </w:lvl>
+    <w:lvl w:ilvl="4" w:tplc="04090003" w:tentative="1">
+      <w:start w:val="1"/>
+      <w:numFmt w:val="bullet"/>
+      <w:lvlText w:val="o"/>
+      <w:lvlJc w:val="left"/>
+      <w:pPr>
+        <w:ind w:left="3600" w:hanging="360"/>
+      </w:pPr>
+      <w:rPr>
+        <w:rFonts w:ascii="Courier New" w:hAnsi="Courier New" w:cs="Courier New" w:hint="default"/>
+      </w:rPr>
+    </w:lvl>
+    <w:lvl w:ilvl="5" w:tplc="04090005" w:tentative="1">
+      <w:start w:val="1"/>
+      <w:numFmt w:val="bullet"/>
+      <w:lvlText w:val=""/>
+      <w:lvlJc w:val="left"/>
+      <w:pPr>
+        <w:ind w:left="4320" w:hanging="360"/>
+      </w:pPr>
+      <w:rPr>
+        <w:rFonts w:ascii="Wingdings" w:hAnsi="Wingdings" w:hint="default"/>
+      </w:rPr>
+    </w:lvl>
+    <w:lvl w:ilvl="6" w:tplc="04090001" w:tentative="1">
+      <w:start w:val="1"/>
+      <w:numFmt w:val="bullet"/>
+      <w:lvlText w:val=""/>
+      <w:lvlJc w:val="left"/>
+      <w:pPr>
+        <w:ind w:left="5040" w:hanging="360"/>
+      </w:pPr>
+      <w:rPr>
+        <w:rFonts w:ascii="Symbol" w:hAnsi="Symbol" w:hint="default"/>
+      </w:rPr>
+    </w:lvl>
+    <w:lvl w:ilvl="7" w:tplc="04090003" w:tentative="1">
+      <w:start w:val="1"/>
+      <w:numFmt w:val="bullet"/>
+      <w:lvlText w:val="o"/>
+      <w:lvlJc w:val="left"/>
+      <w:pPr>
+        <w:ind w:left="5760" w:hanging="360"/>
+      </w:pPr>
+      <w:rPr>
+        <w:rFonts w:ascii="Courier New" w:hAnsi="Courier New" w:cs="Courier New" w:hint="default"/>
+      </w:rPr>
+    </w:lvl>
+    <w:lvl w:ilvl="8" w:tplc="04090005" w:tentative="1">
+      <w:start w:val="1"/>
+      <w:numFmt w:val="bullet"/>
+      <w:lvlText w:val=""/>
+      <w:lvlJc w:val="left"/>
+      <w:pPr>
+        <w:ind w:left="6480" w:hanging="360"/>
+      </w:pPr>
+      <w:rPr>
+        <w:rFonts w:ascii="Wingdings" w:hAnsi="Wingdings" w:hint="default"/>
+      </w:rPr>
+    </w:lvl>
+  </w:abstractNum>
+  <w:abstractNum w:abstractNumId="8" w15:restartNumberingAfterBreak="0">
     <w:nsid w:val="7D4A4D85"/>
     <w:multiLevelType w:val="multilevel"/>
     <w:tmpl w:val="789C714A"/>
@@ -5221,7 +6742,7 @@
     <w:abstractNumId w:val="2"/>
   </w:num>
   <w:num w:numId="4">
-    <w:abstractNumId w:val="6"/>
+    <w:abstractNumId w:val="8"/>
   </w:num>
   <w:num w:numId="5">
     <w:abstractNumId w:val="3"/>
@@ -5232,11 +6753,17 @@
   <w:num w:numId="7">
     <w:abstractNumId w:val="1"/>
   </w:num>
+  <w:num w:numId="8">
+    <w:abstractNumId w:val="6"/>
+  </w:num>
+  <w:num w:numId="9">
+    <w:abstractNumId w:val="7"/>
+  </w:num>
 </w:numbering>
 </file>
 
 <file path=word/styles.xml><?xml version="1.0" encoding="utf-8"?>
-<w:styles xmlns:mc="http://schemas.openxmlformats.org/markup-compatibility/2006" xmlns:r="http://schemas.openxmlformats.org/officeDocument/2006/relationships" xmlns:w="http://schemas.openxmlformats.org/wordprocessingml/2006/main" xmlns:w14="http://schemas.microsoft.com/office/word/2010/wordml" xmlns:w15="http://schemas.microsoft.com/office/word/2012/wordml" xmlns:w16se="http://schemas.microsoft.com/office/word/2015/wordml/symex" mc:Ignorable="w14 w15 w16se">
+<w:styles xmlns:mc="http://schemas.openxmlformats.org/markup-compatibility/2006" xmlns:r="http://schemas.openxmlformats.org/officeDocument/2006/relationships" xmlns:w="http://schemas.openxmlformats.org/wordprocessingml/2006/main" xmlns:w14="http://schemas.microsoft.com/office/word/2010/wordml" xmlns:w15="http://schemas.microsoft.com/office/word/2012/wordml" mc:Ignorable="w14 w15">
   <w:docDefaults>
     <w:rPrDefault>
       <w:rPr>
@@ -6158,7 +7685,7 @@
 </file>
 
 <file path=customXml/itemProps1.xml><?xml version="1.0" encoding="utf-8"?>
-<ds:datastoreItem xmlns:ds="http://schemas.openxmlformats.org/officeDocument/2006/customXml" ds:itemID="{FC1FE4FC-DA78-46FD-B67C-DFD48BA27DE7}">
+<ds:datastoreItem xmlns:ds="http://schemas.openxmlformats.org/officeDocument/2006/customXml" ds:itemID="{0341C61F-1BF3-4C79-8A62-DF1C1045AAE3}">
   <ds:schemaRefs>
     <ds:schemaRef ds:uri="http://schemas.openxmlformats.org/officeDocument/2006/bibliography"/>
   </ds:schemaRefs>

</xml_diff>

<commit_message>
Redid all of the mockups to have descriptive text pointing to controls
</commit_message>
<xml_diff>
--- a/Capstone_Stage1.docx
+++ b/Capstone_Stage1.docx
@@ -1,6 +1,6 @@
 
 <file path=word/document.xml><?xml version="1.0" encoding="utf-8"?>
-<w:document xmlns:wpc="http://schemas.microsoft.com/office/word/2010/wordprocessingCanvas" xmlns:mc="http://schemas.openxmlformats.org/markup-compatibility/2006" xmlns:o="urn:schemas-microsoft-com:office:office" xmlns:r="http://schemas.openxmlformats.org/officeDocument/2006/relationships" xmlns:m="http://schemas.openxmlformats.org/officeDocument/2006/math" xmlns:v="urn:schemas-microsoft-com:vml" xmlns:wp14="http://schemas.microsoft.com/office/word/2010/wordprocessingDrawing" xmlns:wp="http://schemas.openxmlformats.org/drawingml/2006/wordprocessingDrawing" xmlns:w10="urn:schemas-microsoft-com:office:word" xmlns:w="http://schemas.openxmlformats.org/wordprocessingml/2006/main" xmlns:w14="http://schemas.microsoft.com/office/word/2010/wordml" xmlns:w15="http://schemas.microsoft.com/office/word/2012/wordml" xmlns:wpg="http://schemas.microsoft.com/office/word/2010/wordprocessingGroup" xmlns:wpi="http://schemas.microsoft.com/office/word/2010/wordprocessingInk" xmlns:wne="http://schemas.microsoft.com/office/word/2006/wordml" xmlns:wps="http://schemas.microsoft.com/office/word/2010/wordprocessingShape" mc:Ignorable="w14 w15 wp14">
+<w:document xmlns:wpc="http://schemas.microsoft.com/office/word/2010/wordprocessingCanvas" xmlns:cx="http://schemas.microsoft.com/office/drawing/2014/chartex" xmlns:cx1="http://schemas.microsoft.com/office/drawing/2015/9/8/chartex" xmlns:mc="http://schemas.openxmlformats.org/markup-compatibility/2006" xmlns:o="urn:schemas-microsoft-com:office:office" xmlns:r="http://schemas.openxmlformats.org/officeDocument/2006/relationships" xmlns:m="http://schemas.openxmlformats.org/officeDocument/2006/math" xmlns:v="urn:schemas-microsoft-com:vml" xmlns:wp14="http://schemas.microsoft.com/office/word/2010/wordprocessingDrawing" xmlns:wp="http://schemas.openxmlformats.org/drawingml/2006/wordprocessingDrawing" xmlns:w10="urn:schemas-microsoft-com:office:word" xmlns:w="http://schemas.openxmlformats.org/wordprocessingml/2006/main" xmlns:w14="http://schemas.microsoft.com/office/word/2010/wordml" xmlns:w15="http://schemas.microsoft.com/office/word/2012/wordml" xmlns:w16se="http://schemas.microsoft.com/office/word/2015/wordml/symex" xmlns:wpg="http://schemas.microsoft.com/office/word/2010/wordprocessingGroup" xmlns:wpi="http://schemas.microsoft.com/office/word/2010/wordprocessingInk" xmlns:wne="http://schemas.microsoft.com/office/word/2006/wordml" xmlns:wps="http://schemas.microsoft.com/office/word/2010/wordprocessingShape" mc:Ignorable="w14 w15 w16se wp14">
   <w:background w:color="FFFFFF"/>
   <w:body>
     <w:p>
@@ -2490,8 +2490,6 @@
         </w:rPr>
         <w:t>All Volume Profiles created are saved locally and are persistent upon reboots.</w:t>
       </w:r>
-      <w:bookmarkStart w:id="7" w:name="_GoBack"/>
-      <w:bookmarkEnd w:id="7"/>
     </w:p>
     <w:p>
       <w:pPr>
@@ -2515,9 +2513,9 @@
       <w:pPr>
         <w:pStyle w:val="Heading1"/>
       </w:pPr>
-      <w:bookmarkStart w:id="8" w:name="h.giquerrw6g46" w:colFirst="0" w:colLast="0"/>
-      <w:bookmarkStart w:id="9" w:name="_Toc442884158"/>
-      <w:bookmarkEnd w:id="8"/>
+      <w:bookmarkStart w:id="7" w:name="h.giquerrw6g46" w:colFirst="0" w:colLast="0"/>
+      <w:bookmarkStart w:id="8" w:name="_Toc442884158"/>
+      <w:bookmarkEnd w:id="7"/>
       <w:r>
         <w:lastRenderedPageBreak/>
         <w:t xml:space="preserve">User </w:t>
@@ -2528,25 +2526,25 @@
       <w:r>
         <w:t xml:space="preserve"> Mocks</w:t>
       </w:r>
+      <w:bookmarkEnd w:id="8"/>
+    </w:p>
+    <w:p>
+      <w:pPr>
+        <w:pStyle w:val="Heading2"/>
+      </w:pPr>
+      <w:bookmarkStart w:id="9" w:name="h.a4jdupabry3k" w:colFirst="0" w:colLast="0"/>
+      <w:bookmarkStart w:id="10" w:name="_Toc442884159"/>
       <w:bookmarkEnd w:id="9"/>
-    </w:p>
-    <w:p>
-      <w:pPr>
-        <w:pStyle w:val="Heading2"/>
-      </w:pPr>
-      <w:bookmarkStart w:id="10" w:name="h.a4jdupabry3k" w:colFirst="0" w:colLast="0"/>
-      <w:bookmarkStart w:id="11" w:name="_Toc442884159"/>
+      <w:r>
+        <w:t xml:space="preserve">Time </w:t>
+      </w:r>
+      <w:r>
+        <w:t>Profile</w:t>
+      </w:r>
+      <w:r>
+        <w:t xml:space="preserve"> List</w:t>
+      </w:r>
       <w:bookmarkEnd w:id="10"/>
-      <w:r>
-        <w:t xml:space="preserve">Time </w:t>
-      </w:r>
-      <w:r>
-        <w:t>Profile</w:t>
-      </w:r>
-      <w:r>
-        <w:t xml:space="preserve"> List</w:t>
-      </w:r>
-      <w:bookmarkEnd w:id="11"/>
     </w:p>
     <w:p/>
     <w:p>
@@ -2611,9 +2609,9 @@
         </w:rPr>
         <w:drawing>
           <wp:inline distT="0" distB="0" distL="0" distR="0">
-            <wp:extent cx="2743200" cy="5199700"/>
-            <wp:effectExtent l="0" t="0" r="0" b="1270"/>
-            <wp:docPr id="3" name="Picture 3"/>
+            <wp:extent cx="5191337" cy="5486400"/>
+            <wp:effectExtent l="0" t="0" r="9525" b="0"/>
+            <wp:docPr id="9" name="Picture 9"/>
             <wp:cNvGraphicFramePr>
               <a:graphicFrameLocks xmlns:a="http://schemas.openxmlformats.org/drawingml/2006/main" noChangeAspect="1"/>
             </wp:cNvGraphicFramePr>
@@ -2621,7 +2619,7 @@
               <a:graphicData uri="http://schemas.openxmlformats.org/drawingml/2006/picture">
                 <pic:pic xmlns:pic="http://schemas.openxmlformats.org/drawingml/2006/picture">
                   <pic:nvPicPr>
-                    <pic:cNvPr id="3" name="Profile List.png"/>
+                    <pic:cNvPr id="9" name="Profile List.png"/>
                     <pic:cNvPicPr/>
                   </pic:nvPicPr>
                   <pic:blipFill>
@@ -2639,7 +2637,7 @@
                   <pic:spPr>
                     <a:xfrm>
                       <a:off x="0" y="0"/>
-                      <a:ext cx="2743200" cy="5199700"/>
+                      <a:ext cx="5191337" cy="5486400"/>
                     </a:xfrm>
                     <a:prstGeom prst="rect">
                       <a:avLst/>
@@ -2670,20 +2668,21 @@
       <w:pPr>
         <w:pStyle w:val="Heading2"/>
       </w:pPr>
-      <w:bookmarkStart w:id="12" w:name="h.dpcbbkx5yry" w:colFirst="0" w:colLast="0"/>
-      <w:bookmarkStart w:id="13" w:name="_Toc442884160"/>
+      <w:bookmarkStart w:id="11" w:name="h.dpcbbkx5yry" w:colFirst="0" w:colLast="0"/>
+      <w:bookmarkStart w:id="12" w:name="_Toc442884160"/>
+      <w:bookmarkEnd w:id="11"/>
+      <w:r>
+        <w:lastRenderedPageBreak/>
+        <w:t xml:space="preserve">Time </w:t>
+      </w:r>
+      <w:r>
+        <w:t>Profile</w:t>
+      </w:r>
+      <w:r>
+        <w:t xml:space="preserve"> Detail</w:t>
+      </w:r>
       <w:bookmarkEnd w:id="12"/>
       <w:r>
-        <w:t xml:space="preserve">Time </w:t>
-      </w:r>
-      <w:r>
-        <w:t>Profile</w:t>
-      </w:r>
-      <w:r>
-        <w:t xml:space="preserve"> Detail</w:t>
-      </w:r>
-      <w:bookmarkEnd w:id="13"/>
-      <w:r>
         <w:t xml:space="preserve"> </w:t>
       </w:r>
     </w:p>
@@ -2698,7 +2697,6 @@
         <w:rPr>
           <w:rFonts w:asciiTheme="minorHAnsi" w:hAnsiTheme="minorHAnsi"/>
         </w:rPr>
-        <w:lastRenderedPageBreak/>
         <w:t>The Profile Details screen is used when a new Time Profile</w:t>
       </w:r>
       <w:r>
@@ -2753,9 +2751,9 @@
         </w:rPr>
         <w:drawing>
           <wp:inline distT="0" distB="0" distL="0" distR="0">
-            <wp:extent cx="2743200" cy="5199700"/>
-            <wp:effectExtent l="0" t="0" r="0" b="1270"/>
-            <wp:docPr id="4" name="Picture 4"/>
+            <wp:extent cx="5169909" cy="5486400"/>
+            <wp:effectExtent l="0" t="0" r="0" b="0"/>
+            <wp:docPr id="10" name="Picture 10"/>
             <wp:cNvGraphicFramePr>
               <a:graphicFrameLocks xmlns:a="http://schemas.openxmlformats.org/drawingml/2006/main" noChangeAspect="1"/>
             </wp:cNvGraphicFramePr>
@@ -2763,7 +2761,7 @@
               <a:graphicData uri="http://schemas.openxmlformats.org/drawingml/2006/picture">
                 <pic:pic xmlns:pic="http://schemas.openxmlformats.org/drawingml/2006/picture">
                   <pic:nvPicPr>
-                    <pic:cNvPr id="4" name="Profile Detail.png"/>
+                    <pic:cNvPr id="10" name="Profile Detail.png"/>
                     <pic:cNvPicPr/>
                   </pic:nvPicPr>
                   <pic:blipFill>
@@ -2781,7 +2779,7 @@
                   <pic:spPr>
                     <a:xfrm>
                       <a:off x="0" y="0"/>
-                      <a:ext cx="2743200" cy="5199700"/>
+                      <a:ext cx="5169909" cy="5486400"/>
                     </a:xfrm>
                     <a:prstGeom prst="rect">
                       <a:avLst/>
@@ -2805,11 +2803,11 @@
       <w:pPr>
         <w:pStyle w:val="Heading2"/>
       </w:pPr>
-      <w:bookmarkStart w:id="14" w:name="_Toc442884161"/>
+      <w:bookmarkStart w:id="13" w:name="_Toc442884161"/>
       <w:r>
         <w:t>Edit Volume Control Time</w:t>
       </w:r>
-      <w:bookmarkEnd w:id="14"/>
+      <w:bookmarkEnd w:id="13"/>
     </w:p>
     <w:p/>
     <w:p>
@@ -2823,9 +2821,9 @@
         <w:lastRenderedPageBreak/>
         <w:drawing>
           <wp:inline distT="0" distB="0" distL="0" distR="0">
-            <wp:extent cx="2743200" cy="5199700"/>
-            <wp:effectExtent l="0" t="0" r="0" b="1270"/>
-            <wp:docPr id="5" name="Picture 5"/>
+            <wp:extent cx="2890607" cy="5486400"/>
+            <wp:effectExtent l="0" t="0" r="5080" b="0"/>
+            <wp:docPr id="11" name="Picture 11"/>
             <wp:cNvGraphicFramePr>
               <a:graphicFrameLocks xmlns:a="http://schemas.openxmlformats.org/drawingml/2006/main" noChangeAspect="1"/>
             </wp:cNvGraphicFramePr>
@@ -2833,7 +2831,7 @@
               <a:graphicData uri="http://schemas.openxmlformats.org/drawingml/2006/picture">
                 <pic:pic xmlns:pic="http://schemas.openxmlformats.org/drawingml/2006/picture">
                   <pic:nvPicPr>
-                    <pic:cNvPr id="5" name="Set Time.png"/>
+                    <pic:cNvPr id="11" name="Set Time.png"/>
                     <pic:cNvPicPr/>
                   </pic:nvPicPr>
                   <pic:blipFill>
@@ -2851,7 +2849,7 @@
                   <pic:spPr>
                     <a:xfrm>
                       <a:off x="0" y="0"/>
-                      <a:ext cx="2743200" cy="5199700"/>
+                      <a:ext cx="2890607" cy="5486400"/>
                     </a:xfrm>
                     <a:prstGeom prst="rect">
                       <a:avLst/>
@@ -2868,11 +2866,11 @@
       <w:pPr>
         <w:pStyle w:val="Heading2"/>
       </w:pPr>
-      <w:bookmarkStart w:id="15" w:name="_Toc442884162"/>
+      <w:bookmarkStart w:id="14" w:name="_Toc442884162"/>
       <w:r>
         <w:t>Location Profile List</w:t>
       </w:r>
-      <w:bookmarkEnd w:id="15"/>
+      <w:bookmarkEnd w:id="14"/>
     </w:p>
     <w:p/>
     <w:p>
@@ -2966,9 +2964,9 @@
         <w:lastRenderedPageBreak/>
         <w:drawing>
           <wp:inline distT="0" distB="0" distL="0" distR="0">
-            <wp:extent cx="2743200" cy="5199700"/>
-            <wp:effectExtent l="0" t="0" r="0" b="1270"/>
-            <wp:docPr id="1" name="Picture 1"/>
+            <wp:extent cx="5191337" cy="5486400"/>
+            <wp:effectExtent l="0" t="0" r="9525" b="0"/>
+            <wp:docPr id="12" name="Picture 12"/>
             <wp:cNvGraphicFramePr>
               <a:graphicFrameLocks xmlns:a="http://schemas.openxmlformats.org/drawingml/2006/main" noChangeAspect="1"/>
             </wp:cNvGraphicFramePr>
@@ -2976,7 +2974,7 @@
               <a:graphicData uri="http://schemas.openxmlformats.org/drawingml/2006/picture">
                 <pic:pic xmlns:pic="http://schemas.openxmlformats.org/drawingml/2006/picture">
                   <pic:nvPicPr>
-                    <pic:cNvPr id="1" name="Location Profile List.png"/>
+                    <pic:cNvPr id="12" name="Location Profile List.png"/>
                     <pic:cNvPicPr/>
                   </pic:nvPicPr>
                   <pic:blipFill>
@@ -2994,7 +2992,7 @@
                   <pic:spPr>
                     <a:xfrm>
                       <a:off x="0" y="0"/>
-                      <a:ext cx="2743200" cy="5199700"/>
+                      <a:ext cx="5191337" cy="5486400"/>
                     </a:xfrm>
                     <a:prstGeom prst="rect">
                       <a:avLst/>
@@ -3019,27 +3017,29 @@
       <w:pPr>
         <w:pStyle w:val="Heading2"/>
       </w:pPr>
-      <w:bookmarkStart w:id="16" w:name="_Toc442884163"/>
+      <w:bookmarkStart w:id="15" w:name="_Toc442884163"/>
       <w:r>
         <w:t>Location Map</w:t>
       </w:r>
+      <w:bookmarkEnd w:id="15"/>
+    </w:p>
+    <w:p/>
+    <w:p>
+      <w:pPr>
+        <w:jc w:val="center"/>
+      </w:pPr>
+      <w:bookmarkStart w:id="16" w:name="h.gvcvmae8jn8u" w:colFirst="0" w:colLast="0"/>
       <w:bookmarkEnd w:id="16"/>
-    </w:p>
-    <w:p/>
-    <w:p>
-      <w:pPr>
-        <w:jc w:val="center"/>
-      </w:pPr>
       <w:r>
         <w:rPr>
           <w:noProof/>
         </w:rPr>
         <w:lastRenderedPageBreak/>
         <w:drawing>
-          <wp:inline distT="0" distB="0" distL="0" distR="0" wp14:anchorId="12D48DEA" wp14:editId="7F54FAA2">
-            <wp:extent cx="2743200" cy="5199700"/>
-            <wp:effectExtent l="0" t="0" r="0" b="1270"/>
-            <wp:docPr id="2" name="Picture 2"/>
+          <wp:inline distT="0" distB="0" distL="0" distR="0">
+            <wp:extent cx="5184523" cy="5486400"/>
+            <wp:effectExtent l="0" t="0" r="0" b="0"/>
+            <wp:docPr id="13" name="Picture 13"/>
             <wp:cNvGraphicFramePr>
               <a:graphicFrameLocks xmlns:a="http://schemas.openxmlformats.org/drawingml/2006/main" noChangeAspect="1"/>
             </wp:cNvGraphicFramePr>
@@ -3047,7 +3047,7 @@
               <a:graphicData uri="http://schemas.openxmlformats.org/drawingml/2006/picture">
                 <pic:pic xmlns:pic="http://schemas.openxmlformats.org/drawingml/2006/picture">
                   <pic:nvPicPr>
-                    <pic:cNvPr id="2" name="Location Map.png"/>
+                    <pic:cNvPr id="13" name="Location Map.png"/>
                     <pic:cNvPicPr/>
                   </pic:nvPicPr>
                   <pic:blipFill>
@@ -3065,7 +3065,7 @@
                   <pic:spPr>
                     <a:xfrm>
                       <a:off x="0" y="0"/>
-                      <a:ext cx="2743200" cy="5199700"/>
+                      <a:ext cx="5184523" cy="5486400"/>
                     </a:xfrm>
                     <a:prstGeom prst="rect">
                       <a:avLst/>
@@ -3077,7 +3077,16 @@
           </wp:inline>
         </w:drawing>
       </w:r>
-      <w:bookmarkStart w:id="17" w:name="h.gvcvmae8jn8u" w:colFirst="0" w:colLast="0"/>
+    </w:p>
+    <w:p/>
+    <w:p>
+      <w:pPr>
+        <w:pStyle w:val="Heading2"/>
+      </w:pPr>
+      <w:bookmarkStart w:id="17" w:name="_Toc442884164"/>
+      <w:r>
+        <w:t>Location Profile Detail</w:t>
+      </w:r>
       <w:bookmarkEnd w:id="17"/>
     </w:p>
     <w:p/>
@@ -3085,9 +3094,17 @@
       <w:pPr>
         <w:pStyle w:val="Heading2"/>
       </w:pPr>
-      <w:bookmarkStart w:id="18" w:name="_Toc442884164"/>
-      <w:r>
-        <w:t>Location Profile Detail</w:t>
+      <w:bookmarkStart w:id="18" w:name="_Toc442884165"/>
+      <w:r>
+        <w:t xml:space="preserve">Update </w:t>
+      </w:r>
+      <w:proofErr w:type="spellStart"/>
+      <w:r>
+        <w:t>Geofence</w:t>
+      </w:r>
+      <w:proofErr w:type="spellEnd"/>
+      <w:r>
+        <w:t xml:space="preserve"> Radius</w:t>
       </w:r>
       <w:bookmarkEnd w:id="18"/>
     </w:p>
@@ -3096,30 +3113,11 @@
       <w:pPr>
         <w:pStyle w:val="Heading2"/>
       </w:pPr>
-      <w:bookmarkStart w:id="19" w:name="_Toc442884165"/>
-      <w:r>
-        <w:t xml:space="preserve">Update </w:t>
-      </w:r>
-      <w:proofErr w:type="spellStart"/>
-      <w:r>
-        <w:t>Geofence</w:t>
-      </w:r>
-      <w:proofErr w:type="spellEnd"/>
-      <w:r>
-        <w:t xml:space="preserve"> Radius</w:t>
+      <w:bookmarkStart w:id="19" w:name="_Toc442884166"/>
+      <w:r>
+        <w:t>Preference Settings</w:t>
       </w:r>
       <w:bookmarkEnd w:id="19"/>
-    </w:p>
-    <w:p/>
-    <w:p>
-      <w:pPr>
-        <w:pStyle w:val="Heading2"/>
-      </w:pPr>
-      <w:bookmarkStart w:id="20" w:name="_Toc442884166"/>
-      <w:r>
-        <w:t>Preference Settings</w:t>
-      </w:r>
-      <w:bookmarkEnd w:id="20"/>
     </w:p>
     <w:p/>
     <w:p>
@@ -3189,21 +3187,7 @@
         <w:rPr>
           <w:rFonts w:asciiTheme="minorHAnsi" w:hAnsiTheme="minorHAnsi"/>
         </w:rPr>
-        <w:t xml:space="preserve"> Default is </w:t>
-      </w:r>
-      <w:proofErr w:type="gramStart"/>
-      <w:r>
-        <w:rPr>
-          <w:rFonts w:asciiTheme="minorHAnsi" w:hAnsiTheme="minorHAnsi"/>
-        </w:rPr>
-        <w:t>Disabled</w:t>
-      </w:r>
-      <w:proofErr w:type="gramEnd"/>
-      <w:r>
-        <w:rPr>
-          <w:rFonts w:asciiTheme="minorHAnsi" w:hAnsiTheme="minorHAnsi"/>
-        </w:rPr>
-        <w:t>.</w:t>
+        <w:t xml:space="preserve"> Default is Disabled.</w:t>
       </w:r>
     </w:p>
     <w:p>
@@ -3235,7 +3219,15 @@
         <w:rPr>
           <w:rFonts w:asciiTheme="minorHAnsi" w:hAnsiTheme="minorHAnsi"/>
         </w:rPr>
-        <w:t xml:space="preserve"> Turn notifications on/off for Location Profile enter and exit </w:t>
+        <w:t xml:space="preserve"> Turn notification</w:t>
+      </w:r>
+      <w:bookmarkStart w:id="20" w:name="_GoBack"/>
+      <w:bookmarkEnd w:id="20"/>
+      <w:r>
+        <w:rPr>
+          <w:rFonts w:asciiTheme="minorHAnsi" w:hAnsiTheme="minorHAnsi"/>
+        </w:rPr>
+        <w:t xml:space="preserve">s on/off for Location Profile enter and exit </w:t>
       </w:r>
       <w:proofErr w:type="spellStart"/>
       <w:r>
@@ -3269,15 +3261,13 @@
           <w:rFonts w:asciiTheme="minorHAnsi" w:hAnsiTheme="minorHAnsi"/>
         </w:rPr>
       </w:pPr>
-      <w:proofErr w:type="spellStart"/>
       <w:r>
         <w:rPr>
           <w:rFonts w:asciiTheme="minorHAnsi" w:hAnsiTheme="minorHAnsi"/>
           <w:i/>
         </w:rPr>
-        <w:t>Geofence</w:t>
-      </w:r>
-      <w:proofErr w:type="spellEnd"/>
+        <w:t>Location</w:t>
+      </w:r>
       <w:r>
         <w:rPr>
           <w:rFonts w:asciiTheme="minorHAnsi" w:hAnsiTheme="minorHAnsi"/>
@@ -3346,21 +3336,7 @@
         <w:rPr>
           <w:rFonts w:asciiTheme="minorHAnsi" w:hAnsiTheme="minorHAnsi"/>
         </w:rPr>
-        <w:t xml:space="preserve"> Use a 24 or 12 hour clock. Default is </w:t>
-      </w:r>
-      <w:proofErr w:type="gramStart"/>
-      <w:r>
-        <w:rPr>
-          <w:rFonts w:asciiTheme="minorHAnsi" w:hAnsiTheme="minorHAnsi"/>
-        </w:rPr>
-        <w:t>Disabled</w:t>
-      </w:r>
-      <w:proofErr w:type="gramEnd"/>
-      <w:r>
-        <w:rPr>
-          <w:rFonts w:asciiTheme="minorHAnsi" w:hAnsiTheme="minorHAnsi"/>
-        </w:rPr>
-        <w:t>.</w:t>
+        <w:t xml:space="preserve"> Use a 24 or 12 hour clock. Default is Disabled.</w:t>
       </w:r>
     </w:p>
     <w:p>
@@ -3381,9 +3357,9 @@
         </w:rPr>
         <w:drawing>
           <wp:inline distT="0" distB="0" distL="0" distR="0">
-            <wp:extent cx="2743200" cy="5199700"/>
-            <wp:effectExtent l="0" t="0" r="0" b="1270"/>
-            <wp:docPr id="6" name="Picture 6"/>
+            <wp:extent cx="2890607" cy="5486400"/>
+            <wp:effectExtent l="0" t="0" r="5080" b="0"/>
+            <wp:docPr id="14" name="Picture 14"/>
             <wp:cNvGraphicFramePr>
               <a:graphicFrameLocks xmlns:a="http://schemas.openxmlformats.org/drawingml/2006/main" noChangeAspect="1"/>
             </wp:cNvGraphicFramePr>
@@ -3391,7 +3367,7 @@
               <a:graphicData uri="http://schemas.openxmlformats.org/drawingml/2006/picture">
                 <pic:pic xmlns:pic="http://schemas.openxmlformats.org/drawingml/2006/picture">
                   <pic:nvPicPr>
-                    <pic:cNvPr id="6" name="Preference Settings.png"/>
+                    <pic:cNvPr id="14" name="Preference Settings.png"/>
                     <pic:cNvPicPr/>
                   </pic:nvPicPr>
                   <pic:blipFill>
@@ -3409,7 +3385,7 @@
                   <pic:spPr>
                     <a:xfrm>
                       <a:off x="0" y="0"/>
-                      <a:ext cx="2743200" cy="5199700"/>
+                      <a:ext cx="2890607" cy="5486400"/>
                     </a:xfrm>
                     <a:prstGeom prst="rect">
                       <a:avLst/>
@@ -4902,21 +4878,7 @@
         <w:rPr>
           <w:rFonts w:asciiTheme="minorHAnsi" w:hAnsiTheme="minorHAnsi"/>
         </w:rPr>
-        <w:t xml:space="preserve"> code in </w:t>
-      </w:r>
-      <w:proofErr w:type="gramStart"/>
-      <w:r>
-        <w:rPr>
-          <w:rFonts w:asciiTheme="minorHAnsi" w:hAnsiTheme="minorHAnsi"/>
-        </w:rPr>
-        <w:t>it’s</w:t>
-      </w:r>
-      <w:proofErr w:type="gramEnd"/>
-      <w:r>
-        <w:rPr>
-          <w:rFonts w:asciiTheme="minorHAnsi" w:hAnsiTheme="minorHAnsi"/>
-        </w:rPr>
-        <w:t xml:space="preserve"> on class (</w:t>
+        <w:t xml:space="preserve"> code in it’s on class (</w:t>
       </w:r>
       <w:proofErr w:type="spellStart"/>
       <w:r>
@@ -5625,7 +5587,7 @@
 </file>
 
 <file path=word/endnotes.xml><?xml version="1.0" encoding="utf-8"?>
-<w:endnotes xmlns:wpc="http://schemas.microsoft.com/office/word/2010/wordprocessingCanvas" xmlns:mc="http://schemas.openxmlformats.org/markup-compatibility/2006" xmlns:o="urn:schemas-microsoft-com:office:office" xmlns:r="http://schemas.openxmlformats.org/officeDocument/2006/relationships" xmlns:m="http://schemas.openxmlformats.org/officeDocument/2006/math" xmlns:v="urn:schemas-microsoft-com:vml" xmlns:wp14="http://schemas.microsoft.com/office/word/2010/wordprocessingDrawing" xmlns:wp="http://schemas.openxmlformats.org/drawingml/2006/wordprocessingDrawing" xmlns:w10="urn:schemas-microsoft-com:office:word" xmlns:w="http://schemas.openxmlformats.org/wordprocessingml/2006/main" xmlns:w14="http://schemas.microsoft.com/office/word/2010/wordml" xmlns:w15="http://schemas.microsoft.com/office/word/2012/wordml" xmlns:wpg="http://schemas.microsoft.com/office/word/2010/wordprocessingGroup" xmlns:wpi="http://schemas.microsoft.com/office/word/2010/wordprocessingInk" xmlns:wne="http://schemas.microsoft.com/office/word/2006/wordml" xmlns:wps="http://schemas.microsoft.com/office/word/2010/wordprocessingShape" mc:Ignorable="w14 w15 wp14">
+<w:endnotes xmlns:wpc="http://schemas.microsoft.com/office/word/2010/wordprocessingCanvas" xmlns:cx="http://schemas.microsoft.com/office/drawing/2014/chartex" xmlns:cx1="http://schemas.microsoft.com/office/drawing/2015/9/8/chartex" xmlns:mc="http://schemas.openxmlformats.org/markup-compatibility/2006" xmlns:o="urn:schemas-microsoft-com:office:office" xmlns:r="http://schemas.openxmlformats.org/officeDocument/2006/relationships" xmlns:m="http://schemas.openxmlformats.org/officeDocument/2006/math" xmlns:v="urn:schemas-microsoft-com:vml" xmlns:wp14="http://schemas.microsoft.com/office/word/2010/wordprocessingDrawing" xmlns:wp="http://schemas.openxmlformats.org/drawingml/2006/wordprocessingDrawing" xmlns:w10="urn:schemas-microsoft-com:office:word" xmlns:w="http://schemas.openxmlformats.org/wordprocessingml/2006/main" xmlns:w14="http://schemas.microsoft.com/office/word/2010/wordml" xmlns:w15="http://schemas.microsoft.com/office/word/2012/wordml" xmlns:w16se="http://schemas.microsoft.com/office/word/2015/wordml/symex" xmlns:wpg="http://schemas.microsoft.com/office/word/2010/wordprocessingGroup" xmlns:wpi="http://schemas.microsoft.com/office/word/2010/wordprocessingInk" xmlns:wne="http://schemas.microsoft.com/office/word/2006/wordml" xmlns:wps="http://schemas.microsoft.com/office/word/2010/wordprocessingShape" mc:Ignorable="w14 w15 w16se wp14">
   <w:endnote w:type="separator" w:id="-1">
     <w:p>
       <w:pPr>
@@ -5650,7 +5612,7 @@
 </file>
 
 <file path=word/footer1.xml><?xml version="1.0" encoding="utf-8"?>
-<w:ftr xmlns:wpc="http://schemas.microsoft.com/office/word/2010/wordprocessingCanvas" xmlns:mc="http://schemas.openxmlformats.org/markup-compatibility/2006" xmlns:o="urn:schemas-microsoft-com:office:office" xmlns:r="http://schemas.openxmlformats.org/officeDocument/2006/relationships" xmlns:m="http://schemas.openxmlformats.org/officeDocument/2006/math" xmlns:v="urn:schemas-microsoft-com:vml" xmlns:wp14="http://schemas.microsoft.com/office/word/2010/wordprocessingDrawing" xmlns:wp="http://schemas.openxmlformats.org/drawingml/2006/wordprocessingDrawing" xmlns:w10="urn:schemas-microsoft-com:office:word" xmlns:w="http://schemas.openxmlformats.org/wordprocessingml/2006/main" xmlns:w14="http://schemas.microsoft.com/office/word/2010/wordml" xmlns:w15="http://schemas.microsoft.com/office/word/2012/wordml" xmlns:wpg="http://schemas.microsoft.com/office/word/2010/wordprocessingGroup" xmlns:wpi="http://schemas.microsoft.com/office/word/2010/wordprocessingInk" xmlns:wne="http://schemas.microsoft.com/office/word/2006/wordml" xmlns:wps="http://schemas.microsoft.com/office/word/2010/wordprocessingShape" mc:Ignorable="w14 w15 wp14">
+<w:ftr xmlns:wpc="http://schemas.microsoft.com/office/word/2010/wordprocessingCanvas" xmlns:cx="http://schemas.microsoft.com/office/drawing/2014/chartex" xmlns:cx1="http://schemas.microsoft.com/office/drawing/2015/9/8/chartex" xmlns:mc="http://schemas.openxmlformats.org/markup-compatibility/2006" xmlns:o="urn:schemas-microsoft-com:office:office" xmlns:r="http://schemas.openxmlformats.org/officeDocument/2006/relationships" xmlns:m="http://schemas.openxmlformats.org/officeDocument/2006/math" xmlns:v="urn:schemas-microsoft-com:vml" xmlns:wp14="http://schemas.microsoft.com/office/word/2010/wordprocessingDrawing" xmlns:wp="http://schemas.openxmlformats.org/drawingml/2006/wordprocessingDrawing" xmlns:w10="urn:schemas-microsoft-com:office:word" xmlns:w="http://schemas.openxmlformats.org/wordprocessingml/2006/main" xmlns:w14="http://schemas.microsoft.com/office/word/2010/wordml" xmlns:w15="http://schemas.microsoft.com/office/word/2012/wordml" xmlns:w16se="http://schemas.microsoft.com/office/word/2015/wordml/symex" xmlns:wpg="http://schemas.microsoft.com/office/word/2010/wordprocessingGroup" xmlns:wpi="http://schemas.microsoft.com/office/word/2010/wordprocessingInk" xmlns:wne="http://schemas.microsoft.com/office/word/2006/wordml" xmlns:wps="http://schemas.microsoft.com/office/word/2010/wordprocessingShape" mc:Ignorable="w14 w15 w16se wp14">
   <w:p>
     <w:pPr>
       <w:jc w:val="right"/>
@@ -5668,7 +5630,7 @@
       <w:rPr>
         <w:noProof/>
       </w:rPr>
-      <w:t>3</w:t>
+      <w:t>12</w:t>
     </w:r>
     <w:r>
       <w:fldChar w:fldCharType="end"/>
@@ -5678,7 +5640,7 @@
 </file>
 
 <file path=word/footnotes.xml><?xml version="1.0" encoding="utf-8"?>
-<w:footnotes xmlns:wpc="http://schemas.microsoft.com/office/word/2010/wordprocessingCanvas" xmlns:mc="http://schemas.openxmlformats.org/markup-compatibility/2006" xmlns:o="urn:schemas-microsoft-com:office:office" xmlns:r="http://schemas.openxmlformats.org/officeDocument/2006/relationships" xmlns:m="http://schemas.openxmlformats.org/officeDocument/2006/math" xmlns:v="urn:schemas-microsoft-com:vml" xmlns:wp14="http://schemas.microsoft.com/office/word/2010/wordprocessingDrawing" xmlns:wp="http://schemas.openxmlformats.org/drawingml/2006/wordprocessingDrawing" xmlns:w10="urn:schemas-microsoft-com:office:word" xmlns:w="http://schemas.openxmlformats.org/wordprocessingml/2006/main" xmlns:w14="http://schemas.microsoft.com/office/word/2010/wordml" xmlns:w15="http://schemas.microsoft.com/office/word/2012/wordml" xmlns:wpg="http://schemas.microsoft.com/office/word/2010/wordprocessingGroup" xmlns:wpi="http://schemas.microsoft.com/office/word/2010/wordprocessingInk" xmlns:wne="http://schemas.microsoft.com/office/word/2006/wordml" xmlns:wps="http://schemas.microsoft.com/office/word/2010/wordprocessingShape" mc:Ignorable="w14 w15 wp14">
+<w:footnotes xmlns:wpc="http://schemas.microsoft.com/office/word/2010/wordprocessingCanvas" xmlns:cx="http://schemas.microsoft.com/office/drawing/2014/chartex" xmlns:cx1="http://schemas.microsoft.com/office/drawing/2015/9/8/chartex" xmlns:mc="http://schemas.openxmlformats.org/markup-compatibility/2006" xmlns:o="urn:schemas-microsoft-com:office:office" xmlns:r="http://schemas.openxmlformats.org/officeDocument/2006/relationships" xmlns:m="http://schemas.openxmlformats.org/officeDocument/2006/math" xmlns:v="urn:schemas-microsoft-com:vml" xmlns:wp14="http://schemas.microsoft.com/office/word/2010/wordprocessingDrawing" xmlns:wp="http://schemas.openxmlformats.org/drawingml/2006/wordprocessingDrawing" xmlns:w10="urn:schemas-microsoft-com:office:word" xmlns:w="http://schemas.openxmlformats.org/wordprocessingml/2006/main" xmlns:w14="http://schemas.microsoft.com/office/word/2010/wordml" xmlns:w15="http://schemas.microsoft.com/office/word/2012/wordml" xmlns:w16se="http://schemas.microsoft.com/office/word/2015/wordml/symex" xmlns:wpg="http://schemas.microsoft.com/office/word/2010/wordprocessingGroup" xmlns:wpi="http://schemas.microsoft.com/office/word/2010/wordprocessingInk" xmlns:wne="http://schemas.microsoft.com/office/word/2006/wordml" xmlns:wps="http://schemas.microsoft.com/office/word/2010/wordprocessingShape" mc:Ignorable="w14 w15 w16se wp14">
   <w:footnote w:type="separator" w:id="-1">
     <w:p>
       <w:pPr>
@@ -5703,7 +5665,7 @@
 </file>
 
 <file path=word/header1.xml><?xml version="1.0" encoding="utf-8"?>
-<w:hdr xmlns:wpc="http://schemas.microsoft.com/office/word/2010/wordprocessingCanvas" xmlns:mc="http://schemas.openxmlformats.org/markup-compatibility/2006" xmlns:o="urn:schemas-microsoft-com:office:office" xmlns:r="http://schemas.openxmlformats.org/officeDocument/2006/relationships" xmlns:m="http://schemas.openxmlformats.org/officeDocument/2006/math" xmlns:v="urn:schemas-microsoft-com:vml" xmlns:wp14="http://schemas.microsoft.com/office/word/2010/wordprocessingDrawing" xmlns:wp="http://schemas.openxmlformats.org/drawingml/2006/wordprocessingDrawing" xmlns:w10="urn:schemas-microsoft-com:office:word" xmlns:w="http://schemas.openxmlformats.org/wordprocessingml/2006/main" xmlns:w14="http://schemas.microsoft.com/office/word/2010/wordml" xmlns:w15="http://schemas.microsoft.com/office/word/2012/wordml" xmlns:wpg="http://schemas.microsoft.com/office/word/2010/wordprocessingGroup" xmlns:wpi="http://schemas.microsoft.com/office/word/2010/wordprocessingInk" xmlns:wne="http://schemas.microsoft.com/office/word/2006/wordml" xmlns:wps="http://schemas.microsoft.com/office/word/2010/wordprocessingShape" mc:Ignorable="w14 w15 wp14">
+<w:hdr xmlns:wpc="http://schemas.microsoft.com/office/word/2010/wordprocessingCanvas" xmlns:cx="http://schemas.microsoft.com/office/drawing/2014/chartex" xmlns:cx1="http://schemas.microsoft.com/office/drawing/2015/9/8/chartex" xmlns:mc="http://schemas.openxmlformats.org/markup-compatibility/2006" xmlns:o="urn:schemas-microsoft-com:office:office" xmlns:r="http://schemas.openxmlformats.org/officeDocument/2006/relationships" xmlns:m="http://schemas.openxmlformats.org/officeDocument/2006/math" xmlns:v="urn:schemas-microsoft-com:vml" xmlns:wp14="http://schemas.microsoft.com/office/word/2010/wordprocessingDrawing" xmlns:wp="http://schemas.openxmlformats.org/drawingml/2006/wordprocessingDrawing" xmlns:w10="urn:schemas-microsoft-com:office:word" xmlns:w="http://schemas.openxmlformats.org/wordprocessingml/2006/main" xmlns:w14="http://schemas.microsoft.com/office/word/2010/wordml" xmlns:w15="http://schemas.microsoft.com/office/word/2012/wordml" xmlns:w16se="http://schemas.microsoft.com/office/word/2015/wordml/symex" xmlns:wpg="http://schemas.microsoft.com/office/word/2010/wordprocessingGroup" xmlns:wpi="http://schemas.microsoft.com/office/word/2010/wordprocessingInk" xmlns:wne="http://schemas.microsoft.com/office/word/2006/wordml" xmlns:wps="http://schemas.microsoft.com/office/word/2010/wordprocessingShape" mc:Ignorable="w14 w15 w16se wp14">
   <w:p>
     <w:r>
       <w:rPr>
@@ -5716,7 +5678,7 @@
 </file>
 
 <file path=word/numbering.xml><?xml version="1.0" encoding="utf-8"?>
-<w:numbering xmlns:wpc="http://schemas.microsoft.com/office/word/2010/wordprocessingCanvas" xmlns:mc="http://schemas.openxmlformats.org/markup-compatibility/2006" xmlns:o="urn:schemas-microsoft-com:office:office" xmlns:r="http://schemas.openxmlformats.org/officeDocument/2006/relationships" xmlns:m="http://schemas.openxmlformats.org/officeDocument/2006/math" xmlns:v="urn:schemas-microsoft-com:vml" xmlns:wp14="http://schemas.microsoft.com/office/word/2010/wordprocessingDrawing" xmlns:wp="http://schemas.openxmlformats.org/drawingml/2006/wordprocessingDrawing" xmlns:w10="urn:schemas-microsoft-com:office:word" xmlns:w="http://schemas.openxmlformats.org/wordprocessingml/2006/main" xmlns:w14="http://schemas.microsoft.com/office/word/2010/wordml" xmlns:w15="http://schemas.microsoft.com/office/word/2012/wordml" xmlns:wpg="http://schemas.microsoft.com/office/word/2010/wordprocessingGroup" xmlns:wpi="http://schemas.microsoft.com/office/word/2010/wordprocessingInk" xmlns:wne="http://schemas.microsoft.com/office/word/2006/wordml" xmlns:wps="http://schemas.microsoft.com/office/word/2010/wordprocessingShape" mc:Ignorable="w14 w15 wp14">
+<w:numbering xmlns:wpc="http://schemas.microsoft.com/office/word/2010/wordprocessingCanvas" xmlns:cx="http://schemas.microsoft.com/office/drawing/2014/chartex" xmlns:cx1="http://schemas.microsoft.com/office/drawing/2015/9/8/chartex" xmlns:mc="http://schemas.openxmlformats.org/markup-compatibility/2006" xmlns:o="urn:schemas-microsoft-com:office:office" xmlns:r="http://schemas.openxmlformats.org/officeDocument/2006/relationships" xmlns:m="http://schemas.openxmlformats.org/officeDocument/2006/math" xmlns:v="urn:schemas-microsoft-com:vml" xmlns:wp14="http://schemas.microsoft.com/office/word/2010/wordprocessingDrawing" xmlns:wp="http://schemas.openxmlformats.org/drawingml/2006/wordprocessingDrawing" xmlns:w10="urn:schemas-microsoft-com:office:word" xmlns:w="http://schemas.openxmlformats.org/wordprocessingml/2006/main" xmlns:w14="http://schemas.microsoft.com/office/word/2010/wordml" xmlns:w15="http://schemas.microsoft.com/office/word/2012/wordml" xmlns:w16se="http://schemas.microsoft.com/office/word/2015/wordml/symex" xmlns:wpg="http://schemas.microsoft.com/office/word/2010/wordprocessingGroup" xmlns:wpi="http://schemas.microsoft.com/office/word/2010/wordprocessingInk" xmlns:wne="http://schemas.microsoft.com/office/word/2006/wordml" xmlns:wps="http://schemas.microsoft.com/office/word/2010/wordprocessingShape" mc:Ignorable="w14 w15 w16se wp14">
   <w:abstractNum w:abstractNumId="0" w15:restartNumberingAfterBreak="0">
     <w:nsid w:val="0E672606"/>
     <w:multiLevelType w:val="multilevel"/>
@@ -6763,7 +6725,7 @@
 </file>
 
 <file path=word/styles.xml><?xml version="1.0" encoding="utf-8"?>
-<w:styles xmlns:mc="http://schemas.openxmlformats.org/markup-compatibility/2006" xmlns:r="http://schemas.openxmlformats.org/officeDocument/2006/relationships" xmlns:w="http://schemas.openxmlformats.org/wordprocessingml/2006/main" xmlns:w14="http://schemas.microsoft.com/office/word/2010/wordml" xmlns:w15="http://schemas.microsoft.com/office/word/2012/wordml" mc:Ignorable="w14 w15">
+<w:styles xmlns:mc="http://schemas.openxmlformats.org/markup-compatibility/2006" xmlns:r="http://schemas.openxmlformats.org/officeDocument/2006/relationships" xmlns:w="http://schemas.openxmlformats.org/wordprocessingml/2006/main" xmlns:w14="http://schemas.microsoft.com/office/word/2010/wordml" xmlns:w15="http://schemas.microsoft.com/office/word/2012/wordml" xmlns:w16se="http://schemas.microsoft.com/office/word/2015/wordml/symex" mc:Ignorable="w14 w15 w16se">
   <w:docDefaults>
     <w:rPrDefault>
       <w:rPr>
@@ -7685,7 +7647,7 @@
 </file>
 
 <file path=customXml/itemProps1.xml><?xml version="1.0" encoding="utf-8"?>
-<ds:datastoreItem xmlns:ds="http://schemas.openxmlformats.org/officeDocument/2006/customXml" ds:itemID="{0341C61F-1BF3-4C79-8A62-DF1C1045AAE3}">
+<ds:datastoreItem xmlns:ds="http://schemas.openxmlformats.org/officeDocument/2006/customXml" ds:itemID="{70C9121E-FC64-43F6-BC02-BD8B83F0AA1B}">
   <ds:schemaRefs>
     <ds:schemaRef ds:uri="http://schemas.openxmlformats.org/officeDocument/2006/bibliography"/>
   </ds:schemaRefs>

</xml_diff>

<commit_message>
Filled in last sections
</commit_message>
<xml_diff>
--- a/Capstone_Stage1.docx
+++ b/Capstone_Stage1.docx
@@ -1,6 +1,6 @@
 
 <file path=word/document.xml><?xml version="1.0" encoding="utf-8"?>
-<w:document xmlns:wpc="http://schemas.microsoft.com/office/word/2010/wordprocessingCanvas" xmlns:cx="http://schemas.microsoft.com/office/drawing/2014/chartex" xmlns:cx1="http://schemas.microsoft.com/office/drawing/2015/9/8/chartex" xmlns:mc="http://schemas.openxmlformats.org/markup-compatibility/2006" xmlns:o="urn:schemas-microsoft-com:office:office" xmlns:r="http://schemas.openxmlformats.org/officeDocument/2006/relationships" xmlns:m="http://schemas.openxmlformats.org/officeDocument/2006/math" xmlns:v="urn:schemas-microsoft-com:vml" xmlns:wp14="http://schemas.microsoft.com/office/word/2010/wordprocessingDrawing" xmlns:wp="http://schemas.openxmlformats.org/drawingml/2006/wordprocessingDrawing" xmlns:w10="urn:schemas-microsoft-com:office:word" xmlns:w="http://schemas.openxmlformats.org/wordprocessingml/2006/main" xmlns:w14="http://schemas.microsoft.com/office/word/2010/wordml" xmlns:w15="http://schemas.microsoft.com/office/word/2012/wordml" xmlns:w16se="http://schemas.microsoft.com/office/word/2015/wordml/symex" xmlns:wpg="http://schemas.microsoft.com/office/word/2010/wordprocessingGroup" xmlns:wpi="http://schemas.microsoft.com/office/word/2010/wordprocessingInk" xmlns:wne="http://schemas.microsoft.com/office/word/2006/wordml" xmlns:wps="http://schemas.microsoft.com/office/word/2010/wordprocessingShape" mc:Ignorable="w14 w15 w16se wp14">
+<w:document xmlns:wpc="http://schemas.microsoft.com/office/word/2010/wordprocessingCanvas" xmlns:mc="http://schemas.openxmlformats.org/markup-compatibility/2006" xmlns:o="urn:schemas-microsoft-com:office:office" xmlns:r="http://schemas.openxmlformats.org/officeDocument/2006/relationships" xmlns:m="http://schemas.openxmlformats.org/officeDocument/2006/math" xmlns:v="urn:schemas-microsoft-com:vml" xmlns:wp14="http://schemas.microsoft.com/office/word/2010/wordprocessingDrawing" xmlns:wp="http://schemas.openxmlformats.org/drawingml/2006/wordprocessingDrawing" xmlns:w10="urn:schemas-microsoft-com:office:word" xmlns:w="http://schemas.openxmlformats.org/wordprocessingml/2006/main" xmlns:w14="http://schemas.microsoft.com/office/word/2010/wordml" xmlns:w15="http://schemas.microsoft.com/office/word/2012/wordml" xmlns:wpg="http://schemas.microsoft.com/office/word/2010/wordprocessingGroup" xmlns:wpi="http://schemas.microsoft.com/office/word/2010/wordprocessingInk" xmlns:wne="http://schemas.microsoft.com/office/word/2006/wordml" xmlns:wps="http://schemas.microsoft.com/office/word/2010/wordprocessingShape" mc:Ignorable="w14 w15 wp14">
   <w:background w:color="FFFFFF"/>
   <w:body>
     <w:p>
@@ -181,7 +181,7 @@
             </w:rPr>
             <w:fldChar w:fldCharType="separate"/>
           </w:r>
-          <w:hyperlink w:anchor="_Toc442884155" w:history="1">
+          <w:hyperlink w:anchor="_Toc442970568" w:history="1">
             <w:r>
               <w:rPr>
                 <w:rStyle w:val="Hyperlink"/>
@@ -208,7 +208,7 @@
                 <w:noProof/>
                 <w:webHidden/>
               </w:rPr>
-              <w:instrText xml:space="preserve"> PAGEREF _Toc442884155 \h </w:instrText>
+              <w:instrText xml:space="preserve"> PAGEREF _Toc442970568 \h </w:instrText>
             </w:r>
             <w:r>
               <w:rPr>
@@ -251,7 +251,7 @@
               <w:color w:val="auto"/>
             </w:rPr>
           </w:pPr>
-          <w:hyperlink w:anchor="_Toc442884156" w:history="1">
+          <w:hyperlink w:anchor="_Toc442970569" w:history="1">
             <w:r>
               <w:rPr>
                 <w:rStyle w:val="Hyperlink"/>
@@ -278,7 +278,7 @@
                 <w:noProof/>
                 <w:webHidden/>
               </w:rPr>
-              <w:instrText xml:space="preserve"> PAGEREF _Toc442884156 \h </w:instrText>
+              <w:instrText xml:space="preserve"> PAGEREF _Toc442970569 \h </w:instrText>
             </w:r>
             <w:r>
               <w:rPr>
@@ -321,7 +321,7 @@
               <w:color w:val="auto"/>
             </w:rPr>
           </w:pPr>
-          <w:hyperlink w:anchor="_Toc442884157" w:history="1">
+          <w:hyperlink w:anchor="_Toc442970570" w:history="1">
             <w:r>
               <w:rPr>
                 <w:rStyle w:val="Hyperlink"/>
@@ -348,7 +348,7 @@
                 <w:noProof/>
                 <w:webHidden/>
               </w:rPr>
-              <w:instrText xml:space="preserve"> PAGEREF _Toc442884157 \h </w:instrText>
+              <w:instrText xml:space="preserve"> PAGEREF _Toc442970570 \h </w:instrText>
             </w:r>
             <w:r>
               <w:rPr>
@@ -391,7 +391,7 @@
               <w:color w:val="auto"/>
             </w:rPr>
           </w:pPr>
-          <w:hyperlink w:anchor="_Toc442884158" w:history="1">
+          <w:hyperlink w:anchor="_Toc442970571" w:history="1">
             <w:r>
               <w:rPr>
                 <w:rStyle w:val="Hyperlink"/>
@@ -418,7 +418,7 @@
                 <w:noProof/>
                 <w:webHidden/>
               </w:rPr>
-              <w:instrText xml:space="preserve"> PAGEREF _Toc442884158 \h </w:instrText>
+              <w:instrText xml:space="preserve"> PAGEREF _Toc442970571 \h </w:instrText>
             </w:r>
             <w:r>
               <w:rPr>
@@ -461,7 +461,7 @@
               <w:color w:val="auto"/>
             </w:rPr>
           </w:pPr>
-          <w:hyperlink w:anchor="_Toc442884159" w:history="1">
+          <w:hyperlink w:anchor="_Toc442970572" w:history="1">
             <w:r>
               <w:rPr>
                 <w:rStyle w:val="Hyperlink"/>
@@ -488,7 +488,7 @@
                 <w:noProof/>
                 <w:webHidden/>
               </w:rPr>
-              <w:instrText xml:space="preserve"> PAGEREF _Toc442884159 \h </w:instrText>
+              <w:instrText xml:space="preserve"> PAGEREF _Toc442970572 \h </w:instrText>
             </w:r>
             <w:r>
               <w:rPr>
@@ -531,7 +531,7 @@
               <w:color w:val="auto"/>
             </w:rPr>
           </w:pPr>
-          <w:hyperlink w:anchor="_Toc442884160" w:history="1">
+          <w:hyperlink w:anchor="_Toc442970573" w:history="1">
             <w:r>
               <w:rPr>
                 <w:rStyle w:val="Hyperlink"/>
@@ -558,7 +558,7 @@
                 <w:noProof/>
                 <w:webHidden/>
               </w:rPr>
-              <w:instrText xml:space="preserve"> PAGEREF _Toc442884160 \h </w:instrText>
+              <w:instrText xml:space="preserve"> PAGEREF _Toc442970573 \h </w:instrText>
             </w:r>
             <w:r>
               <w:rPr>
@@ -578,7 +578,7 @@
                 <w:noProof/>
                 <w:webHidden/>
               </w:rPr>
-              <w:t>3</w:t>
+              <w:t>4</w:t>
             </w:r>
             <w:r>
               <w:rPr>
@@ -601,7 +601,7 @@
               <w:color w:val="auto"/>
             </w:rPr>
           </w:pPr>
-          <w:hyperlink w:anchor="_Toc442884161" w:history="1">
+          <w:hyperlink w:anchor="_Toc442970574" w:history="1">
             <w:r>
               <w:rPr>
                 <w:rStyle w:val="Hyperlink"/>
@@ -628,7 +628,7 @@
                 <w:noProof/>
                 <w:webHidden/>
               </w:rPr>
-              <w:instrText xml:space="preserve"> PAGEREF _Toc442884161 \h </w:instrText>
+              <w:instrText xml:space="preserve"> PAGEREF _Toc442970574 \h </w:instrText>
             </w:r>
             <w:r>
               <w:rPr>
@@ -648,7 +648,7 @@
                 <w:noProof/>
                 <w:webHidden/>
               </w:rPr>
-              <w:t>4</w:t>
+              <w:t>5</w:t>
             </w:r>
             <w:r>
               <w:rPr>
@@ -671,7 +671,7 @@
               <w:color w:val="auto"/>
             </w:rPr>
           </w:pPr>
-          <w:hyperlink w:anchor="_Toc442884162" w:history="1">
+          <w:hyperlink w:anchor="_Toc442970575" w:history="1">
             <w:r>
               <w:rPr>
                 <w:rStyle w:val="Hyperlink"/>
@@ -698,7 +698,7 @@
                 <w:noProof/>
                 <w:webHidden/>
               </w:rPr>
-              <w:instrText xml:space="preserve"> PAGEREF _Toc442884162 \h </w:instrText>
+              <w:instrText xml:space="preserve"> PAGEREF _Toc442970575 \h </w:instrText>
             </w:r>
             <w:r>
               <w:rPr>
@@ -718,7 +718,7 @@
                 <w:noProof/>
                 <w:webHidden/>
               </w:rPr>
-              <w:t>5</w:t>
+              <w:t>6</w:t>
             </w:r>
             <w:r>
               <w:rPr>
@@ -741,7 +741,7 @@
               <w:color w:val="auto"/>
             </w:rPr>
           </w:pPr>
-          <w:hyperlink w:anchor="_Toc442884163" w:history="1">
+          <w:hyperlink w:anchor="_Toc442970576" w:history="1">
             <w:r>
               <w:rPr>
                 <w:rStyle w:val="Hyperlink"/>
@@ -768,7 +768,7 @@
                 <w:noProof/>
                 <w:webHidden/>
               </w:rPr>
-              <w:instrText xml:space="preserve"> PAGEREF _Toc442884163 \h </w:instrText>
+              <w:instrText xml:space="preserve"> PAGEREF _Toc442970576 \h </w:instrText>
             </w:r>
             <w:r>
               <w:rPr>
@@ -788,7 +788,7 @@
                 <w:noProof/>
                 <w:webHidden/>
               </w:rPr>
-              <w:t>6</w:t>
+              <w:t>7</w:t>
             </w:r>
             <w:r>
               <w:rPr>
@@ -811,7 +811,7 @@
               <w:color w:val="auto"/>
             </w:rPr>
           </w:pPr>
-          <w:hyperlink w:anchor="_Toc442884164" w:history="1">
+          <w:hyperlink w:anchor="_Toc442970577" w:history="1">
             <w:r>
               <w:rPr>
                 <w:rStyle w:val="Hyperlink"/>
@@ -838,7 +838,7 @@
                 <w:noProof/>
                 <w:webHidden/>
               </w:rPr>
-              <w:instrText xml:space="preserve"> PAGEREF _Toc442884164 \h </w:instrText>
+              <w:instrText xml:space="preserve"> PAGEREF _Toc442970577 \h </w:instrText>
             </w:r>
             <w:r>
               <w:rPr>
@@ -858,7 +858,7 @@
                 <w:noProof/>
                 <w:webHidden/>
               </w:rPr>
-              <w:t>7</w:t>
+              <w:t>8</w:t>
             </w:r>
             <w:r>
               <w:rPr>
@@ -881,7 +881,7 @@
               <w:color w:val="auto"/>
             </w:rPr>
           </w:pPr>
-          <w:hyperlink w:anchor="_Toc442884165" w:history="1">
+          <w:hyperlink w:anchor="_Toc442970578" w:history="1">
             <w:r>
               <w:rPr>
                 <w:rStyle w:val="Hyperlink"/>
@@ -908,7 +908,7 @@
                 <w:noProof/>
                 <w:webHidden/>
               </w:rPr>
-              <w:instrText xml:space="preserve"> PAGEREF _Toc442884165 \h </w:instrText>
+              <w:instrText xml:space="preserve"> PAGEREF _Toc442970578 \h </w:instrText>
             </w:r>
             <w:r>
               <w:rPr>
@@ -928,7 +928,7 @@
                 <w:noProof/>
                 <w:webHidden/>
               </w:rPr>
-              <w:t>7</w:t>
+              <w:t>8</w:t>
             </w:r>
             <w:r>
               <w:rPr>
@@ -951,7 +951,7 @@
               <w:color w:val="auto"/>
             </w:rPr>
           </w:pPr>
-          <w:hyperlink w:anchor="_Toc442884166" w:history="1">
+          <w:hyperlink w:anchor="_Toc442970579" w:history="1">
             <w:r>
               <w:rPr>
                 <w:rStyle w:val="Hyperlink"/>
@@ -978,7 +978,7 @@
                 <w:noProof/>
                 <w:webHidden/>
               </w:rPr>
-              <w:instrText xml:space="preserve"> PAGEREF _Toc442884166 \h </w:instrText>
+              <w:instrText xml:space="preserve"> PAGEREF _Toc442970579 \h </w:instrText>
             </w:r>
             <w:r>
               <w:rPr>
@@ -998,7 +998,77 @@
                 <w:noProof/>
                 <w:webHidden/>
               </w:rPr>
-              <w:t>7</w:t>
+              <w:t>8</w:t>
+            </w:r>
+            <w:r>
+              <w:rPr>
+                <w:noProof/>
+                <w:webHidden/>
+              </w:rPr>
+              <w:fldChar w:fldCharType="end"/>
+            </w:r>
+          </w:hyperlink>
+        </w:p>
+        <w:p>
+          <w:pPr>
+            <w:pStyle w:val="TOC2"/>
+            <w:tabs>
+              <w:tab w:val="right" w:leader="dot" w:pos="9350"/>
+            </w:tabs>
+            <w:rPr>
+              <w:rFonts w:asciiTheme="minorHAnsi" w:eastAsiaTheme="minorEastAsia" w:hAnsiTheme="minorHAnsi" w:cstheme="minorBidi"/>
+              <w:noProof/>
+              <w:color w:val="auto"/>
+            </w:rPr>
+          </w:pPr>
+          <w:hyperlink w:anchor="_Toc442970580" w:history="1">
+            <w:r>
+              <w:rPr>
+                <w:rStyle w:val="Hyperlink"/>
+                <w:noProof/>
+              </w:rPr>
+              <w:t>Tablet Layout</w:t>
+            </w:r>
+            <w:r>
+              <w:rPr>
+                <w:noProof/>
+                <w:webHidden/>
+              </w:rPr>
+              <w:tab/>
+            </w:r>
+            <w:r>
+              <w:rPr>
+                <w:noProof/>
+                <w:webHidden/>
+              </w:rPr>
+              <w:fldChar w:fldCharType="begin"/>
+            </w:r>
+            <w:r>
+              <w:rPr>
+                <w:noProof/>
+                <w:webHidden/>
+              </w:rPr>
+              <w:instrText xml:space="preserve"> PAGEREF _Toc442970580 \h </w:instrText>
+            </w:r>
+            <w:r>
+              <w:rPr>
+                <w:noProof/>
+                <w:webHidden/>
+              </w:rPr>
+            </w:r>
+            <w:r>
+              <w:rPr>
+                <w:noProof/>
+                <w:webHidden/>
+              </w:rPr>
+              <w:fldChar w:fldCharType="separate"/>
+            </w:r>
+            <w:r>
+              <w:rPr>
+                <w:noProof/>
+                <w:webHidden/>
+              </w:rPr>
+              <w:t>9</w:t>
             </w:r>
             <w:r>
               <w:rPr>
@@ -1021,7 +1091,7 @@
               <w:color w:val="auto"/>
             </w:rPr>
           </w:pPr>
-          <w:hyperlink w:anchor="_Toc442884167" w:history="1">
+          <w:hyperlink w:anchor="_Toc442970581" w:history="1">
             <w:r>
               <w:rPr>
                 <w:rStyle w:val="Hyperlink"/>
@@ -1048,7 +1118,7 @@
                 <w:noProof/>
                 <w:webHidden/>
               </w:rPr>
-              <w:instrText xml:space="preserve"> PAGEREF _Toc442884167 \h </w:instrText>
+              <w:instrText xml:space="preserve"> PAGEREF _Toc442970581 \h </w:instrText>
             </w:r>
             <w:r>
               <w:rPr>
@@ -1068,7 +1138,7 @@
                 <w:noProof/>
                 <w:webHidden/>
               </w:rPr>
-              <w:t>8</w:t>
+              <w:t>9</w:t>
             </w:r>
             <w:r>
               <w:rPr>
@@ -1091,7 +1161,7 @@
               <w:color w:val="auto"/>
             </w:rPr>
           </w:pPr>
-          <w:hyperlink w:anchor="_Toc442884168" w:history="1">
+          <w:hyperlink w:anchor="_Toc442970582" w:history="1">
             <w:r>
               <w:rPr>
                 <w:rStyle w:val="Hyperlink"/>
@@ -1118,7 +1188,7 @@
                 <w:noProof/>
                 <w:webHidden/>
               </w:rPr>
-              <w:instrText xml:space="preserve"> PAGEREF _Toc442884168 \h </w:instrText>
+              <w:instrText xml:space="preserve"> PAGEREF _Toc442970582 \h </w:instrText>
             </w:r>
             <w:r>
               <w:rPr>
@@ -1138,7 +1208,7 @@
                 <w:noProof/>
                 <w:webHidden/>
               </w:rPr>
-              <w:t>8</w:t>
+              <w:t>10</w:t>
             </w:r>
             <w:r>
               <w:rPr>
@@ -1161,7 +1231,7 @@
               <w:color w:val="auto"/>
             </w:rPr>
           </w:pPr>
-          <w:hyperlink w:anchor="_Toc442884169" w:history="1">
+          <w:hyperlink w:anchor="_Toc442970583" w:history="1">
             <w:r>
               <w:rPr>
                 <w:rStyle w:val="Hyperlink"/>
@@ -1188,7 +1258,7 @@
                 <w:noProof/>
                 <w:webHidden/>
               </w:rPr>
-              <w:instrText xml:space="preserve"> PAGEREF _Toc442884169 \h </w:instrText>
+              <w:instrText xml:space="preserve"> PAGEREF _Toc442970583 \h </w:instrText>
             </w:r>
             <w:r>
               <w:rPr>
@@ -1208,7 +1278,7 @@
                 <w:noProof/>
                 <w:webHidden/>
               </w:rPr>
-              <w:t>9</w:t>
+              <w:t>10</w:t>
             </w:r>
             <w:r>
               <w:rPr>
@@ -1231,7 +1301,7 @@
               <w:color w:val="auto"/>
             </w:rPr>
           </w:pPr>
-          <w:hyperlink w:anchor="_Toc442884170" w:history="1">
+          <w:hyperlink w:anchor="_Toc442970584" w:history="1">
             <w:r>
               <w:rPr>
                 <w:rStyle w:val="Hyperlink"/>
@@ -1258,7 +1328,7 @@
                 <w:noProof/>
                 <w:webHidden/>
               </w:rPr>
-              <w:instrText xml:space="preserve"> PAGEREF _Toc442884170 \h </w:instrText>
+              <w:instrText xml:space="preserve"> PAGEREF _Toc442970584 \h </w:instrText>
             </w:r>
             <w:r>
               <w:rPr>
@@ -1278,7 +1348,7 @@
                 <w:noProof/>
                 <w:webHidden/>
               </w:rPr>
-              <w:t>9</w:t>
+              <w:t>10</w:t>
             </w:r>
             <w:r>
               <w:rPr>
@@ -1301,7 +1371,7 @@
               <w:color w:val="auto"/>
             </w:rPr>
           </w:pPr>
-          <w:hyperlink w:anchor="_Toc442884171" w:history="1">
+          <w:hyperlink w:anchor="_Toc442970585" w:history="1">
             <w:r>
               <w:rPr>
                 <w:rStyle w:val="Hyperlink"/>
@@ -1328,7 +1398,7 @@
                 <w:noProof/>
                 <w:webHidden/>
               </w:rPr>
-              <w:instrText xml:space="preserve"> PAGEREF _Toc442884171 \h </w:instrText>
+              <w:instrText xml:space="preserve"> PAGEREF _Toc442970585 \h </w:instrText>
             </w:r>
             <w:r>
               <w:rPr>
@@ -1348,7 +1418,7 @@
                 <w:noProof/>
                 <w:webHidden/>
               </w:rPr>
-              <w:t>9</w:t>
+              <w:t>10</w:t>
             </w:r>
             <w:r>
               <w:rPr>
@@ -1371,7 +1441,7 @@
               <w:color w:val="auto"/>
             </w:rPr>
           </w:pPr>
-          <w:hyperlink w:anchor="_Toc442884172" w:history="1">
+          <w:hyperlink w:anchor="_Toc442970586" w:history="1">
             <w:r>
               <w:rPr>
                 <w:rStyle w:val="Hyperlink"/>
@@ -1398,7 +1468,7 @@
                 <w:noProof/>
                 <w:webHidden/>
               </w:rPr>
-              <w:instrText xml:space="preserve"> PAGEREF _Toc442884172 \h </w:instrText>
+              <w:instrText xml:space="preserve"> PAGEREF _Toc442970586 \h </w:instrText>
             </w:r>
             <w:r>
               <w:rPr>
@@ -1418,7 +1488,7 @@
                 <w:noProof/>
                 <w:webHidden/>
               </w:rPr>
-              <w:t>9</w:t>
+              <w:t>10</w:t>
             </w:r>
             <w:r>
               <w:rPr>
@@ -1441,7 +1511,7 @@
               <w:color w:val="auto"/>
             </w:rPr>
           </w:pPr>
-          <w:hyperlink w:anchor="_Toc442884173" w:history="1">
+          <w:hyperlink w:anchor="_Toc442970587" w:history="1">
             <w:r>
               <w:rPr>
                 <w:rStyle w:val="Hyperlink"/>
@@ -1468,7 +1538,7 @@
                 <w:noProof/>
                 <w:webHidden/>
               </w:rPr>
-              <w:instrText xml:space="preserve"> PAGEREF _Toc442884173 \h </w:instrText>
+              <w:instrText xml:space="preserve"> PAGEREF _Toc442970587 \h </w:instrText>
             </w:r>
             <w:r>
               <w:rPr>
@@ -1488,7 +1558,7 @@
                 <w:noProof/>
                 <w:webHidden/>
               </w:rPr>
-              <w:t>9</w:t>
+              <w:t>11</w:t>
             </w:r>
             <w:r>
               <w:rPr>
@@ -1511,7 +1581,7 @@
               <w:color w:val="auto"/>
             </w:rPr>
           </w:pPr>
-          <w:hyperlink w:anchor="_Toc442884174" w:history="1">
+          <w:hyperlink w:anchor="_Toc442970588" w:history="1">
             <w:r>
               <w:rPr>
                 <w:rStyle w:val="Hyperlink"/>
@@ -1538,7 +1608,7 @@
                 <w:noProof/>
                 <w:webHidden/>
               </w:rPr>
-              <w:instrText xml:space="preserve"> PAGEREF _Toc442884174 \h </w:instrText>
+              <w:instrText xml:space="preserve"> PAGEREF _Toc442970588 \h </w:instrText>
             </w:r>
             <w:r>
               <w:rPr>
@@ -1558,7 +1628,7 @@
                 <w:noProof/>
                 <w:webHidden/>
               </w:rPr>
-              <w:t>10</w:t>
+              <w:t>11</w:t>
             </w:r>
             <w:r>
               <w:rPr>
@@ -1581,7 +1651,7 @@
               <w:color w:val="auto"/>
             </w:rPr>
           </w:pPr>
-          <w:hyperlink w:anchor="_Toc442884175" w:history="1">
+          <w:hyperlink w:anchor="_Toc442970589" w:history="1">
             <w:r>
               <w:rPr>
                 <w:rStyle w:val="Hyperlink"/>
@@ -1608,7 +1678,7 @@
                 <w:noProof/>
                 <w:webHidden/>
               </w:rPr>
-              <w:instrText xml:space="preserve"> PAGEREF _Toc442884175 \h </w:instrText>
+              <w:instrText xml:space="preserve"> PAGEREF _Toc442970589 \h </w:instrText>
             </w:r>
             <w:r>
               <w:rPr>
@@ -1628,7 +1698,7 @@
                 <w:noProof/>
                 <w:webHidden/>
               </w:rPr>
-              <w:t>10</w:t>
+              <w:t>12</w:t>
             </w:r>
             <w:r>
               <w:rPr>
@@ -1651,7 +1721,7 @@
               <w:color w:val="auto"/>
             </w:rPr>
           </w:pPr>
-          <w:hyperlink w:anchor="_Toc442884176" w:history="1">
+          <w:hyperlink w:anchor="_Toc442970590" w:history="1">
             <w:r>
               <w:rPr>
                 <w:rStyle w:val="Hyperlink"/>
@@ -1678,7 +1748,7 @@
                 <w:noProof/>
                 <w:webHidden/>
               </w:rPr>
-              <w:instrText xml:space="preserve"> PAGEREF _Toc442884176 \h </w:instrText>
+              <w:instrText xml:space="preserve"> PAGEREF _Toc442970590 \h </w:instrText>
             </w:r>
             <w:r>
               <w:rPr>
@@ -1698,7 +1768,7 @@
                 <w:noProof/>
                 <w:webHidden/>
               </w:rPr>
-              <w:t>10</w:t>
+              <w:t>12</w:t>
             </w:r>
             <w:r>
               <w:rPr>
@@ -1721,7 +1791,7 @@
               <w:color w:val="auto"/>
             </w:rPr>
           </w:pPr>
-          <w:hyperlink w:anchor="_Toc442884177" w:history="1">
+          <w:hyperlink w:anchor="_Toc442970591" w:history="1">
             <w:r>
               <w:rPr>
                 <w:rStyle w:val="Hyperlink"/>
@@ -1748,7 +1818,7 @@
                 <w:noProof/>
                 <w:webHidden/>
               </w:rPr>
-              <w:instrText xml:space="preserve"> PAGEREF _Toc442884177 \h </w:instrText>
+              <w:instrText xml:space="preserve"> PAGEREF _Toc442970591 \h </w:instrText>
             </w:r>
             <w:r>
               <w:rPr>
@@ -1768,7 +1838,7 @@
                 <w:noProof/>
                 <w:webHidden/>
               </w:rPr>
-              <w:t>10</w:t>
+              <w:t>12</w:t>
             </w:r>
             <w:r>
               <w:rPr>
@@ -1791,7 +1861,7 @@
               <w:color w:val="auto"/>
             </w:rPr>
           </w:pPr>
-          <w:hyperlink w:anchor="_Toc442884178" w:history="1">
+          <w:hyperlink w:anchor="_Toc442970592" w:history="1">
             <w:r>
               <w:rPr>
                 <w:rStyle w:val="Hyperlink"/>
@@ -1818,7 +1888,7 @@
                 <w:noProof/>
                 <w:webHidden/>
               </w:rPr>
-              <w:instrText xml:space="preserve"> PAGEREF _Toc442884178 \h </w:instrText>
+              <w:instrText xml:space="preserve"> PAGEREF _Toc442970592 \h </w:instrText>
             </w:r>
             <w:r>
               <w:rPr>
@@ -1838,7 +1908,7 @@
                 <w:noProof/>
                 <w:webHidden/>
               </w:rPr>
-              <w:t>11</w:t>
+              <w:t>12</w:t>
             </w:r>
             <w:r>
               <w:rPr>
@@ -1861,7 +1931,7 @@
               <w:color w:val="auto"/>
             </w:rPr>
           </w:pPr>
-          <w:hyperlink w:anchor="_Toc442884179" w:history="1">
+          <w:hyperlink w:anchor="_Toc442970593" w:history="1">
             <w:r>
               <w:rPr>
                 <w:rStyle w:val="Hyperlink"/>
@@ -1888,7 +1958,7 @@
                 <w:noProof/>
                 <w:webHidden/>
               </w:rPr>
-              <w:instrText xml:space="preserve"> PAGEREF _Toc442884179 \h </w:instrText>
+              <w:instrText xml:space="preserve"> PAGEREF _Toc442970593 \h </w:instrText>
             </w:r>
             <w:r>
               <w:rPr>
@@ -1908,7 +1978,7 @@
                 <w:noProof/>
                 <w:webHidden/>
               </w:rPr>
-              <w:t>11</w:t>
+              <w:t>12</w:t>
             </w:r>
             <w:r>
               <w:rPr>
@@ -1931,7 +2001,7 @@
               <w:color w:val="auto"/>
             </w:rPr>
           </w:pPr>
-          <w:hyperlink w:anchor="_Toc442884180" w:history="1">
+          <w:hyperlink w:anchor="_Toc442970594" w:history="1">
             <w:r>
               <w:rPr>
                 <w:rStyle w:val="Hyperlink"/>
@@ -1958,7 +2028,7 @@
                 <w:noProof/>
                 <w:webHidden/>
               </w:rPr>
-              <w:instrText xml:space="preserve"> PAGEREF _Toc442884180 \h </w:instrText>
+              <w:instrText xml:space="preserve"> PAGEREF _Toc442970594 \h </w:instrText>
             </w:r>
             <w:r>
               <w:rPr>
@@ -1978,7 +2048,7 @@
                 <w:noProof/>
                 <w:webHidden/>
               </w:rPr>
-              <w:t>11</w:t>
+              <w:t>13</w:t>
             </w:r>
             <w:r>
               <w:rPr>
@@ -2001,7 +2071,7 @@
               <w:color w:val="auto"/>
             </w:rPr>
           </w:pPr>
-          <w:hyperlink w:anchor="_Toc442884181" w:history="1">
+          <w:hyperlink w:anchor="_Toc442970595" w:history="1">
             <w:r>
               <w:rPr>
                 <w:rStyle w:val="Hyperlink"/>
@@ -2028,7 +2098,7 @@
                 <w:noProof/>
                 <w:webHidden/>
               </w:rPr>
-              <w:instrText xml:space="preserve"> PAGEREF _Toc442884181 \h </w:instrText>
+              <w:instrText xml:space="preserve"> PAGEREF _Toc442970595 \h </w:instrText>
             </w:r>
             <w:r>
               <w:rPr>
@@ -2048,7 +2118,7 @@
                 <w:noProof/>
                 <w:webHidden/>
               </w:rPr>
-              <w:t>11</w:t>
+              <w:t>13</w:t>
             </w:r>
             <w:r>
               <w:rPr>
@@ -2071,7 +2141,7 @@
               <w:color w:val="auto"/>
             </w:rPr>
           </w:pPr>
-          <w:hyperlink w:anchor="_Toc442884182" w:history="1">
+          <w:hyperlink w:anchor="_Toc442970596" w:history="1">
             <w:r>
               <w:rPr>
                 <w:rStyle w:val="Hyperlink"/>
@@ -2098,7 +2168,7 @@
                 <w:noProof/>
                 <w:webHidden/>
               </w:rPr>
-              <w:instrText xml:space="preserve"> PAGEREF _Toc442884182 \h </w:instrText>
+              <w:instrText xml:space="preserve"> PAGEREF _Toc442970596 \h </w:instrText>
             </w:r>
             <w:r>
               <w:rPr>
@@ -2118,7 +2188,7 @@
                 <w:noProof/>
                 <w:webHidden/>
               </w:rPr>
-              <w:t>12</w:t>
+              <w:t>13</w:t>
             </w:r>
             <w:r>
               <w:rPr>
@@ -2155,7 +2225,7 @@
       </w:pPr>
       <w:bookmarkStart w:id="0" w:name="h.cq54i03ftkcu" w:colFirst="0" w:colLast="0"/>
       <w:bookmarkStart w:id="1" w:name="h.sm4ra97uwo11" w:colFirst="0" w:colLast="0"/>
-      <w:bookmarkStart w:id="2" w:name="_Toc442884155"/>
+      <w:bookmarkStart w:id="2" w:name="_Toc442970568"/>
       <w:bookmarkEnd w:id="0"/>
       <w:bookmarkEnd w:id="1"/>
       <w:r>
@@ -2356,7 +2426,7 @@
         </w:rPr>
       </w:pPr>
       <w:bookmarkStart w:id="3" w:name="h.aws88pzfmqca" w:colFirst="0" w:colLast="0"/>
-      <w:bookmarkStart w:id="4" w:name="_Toc442884156"/>
+      <w:bookmarkStart w:id="4" w:name="_Toc442970569"/>
       <w:bookmarkEnd w:id="3"/>
       <w:r>
         <w:t>Intended</w:t>
@@ -2393,7 +2463,7 @@
         <w:pStyle w:val="Heading1"/>
       </w:pPr>
       <w:bookmarkStart w:id="5" w:name="h.zheq5430xrpq" w:colFirst="0" w:colLast="0"/>
-      <w:bookmarkStart w:id="6" w:name="_Toc442884157"/>
+      <w:bookmarkStart w:id="6" w:name="_Toc442970570"/>
       <w:bookmarkEnd w:id="5"/>
       <w:r>
         <w:t>Features</w:t>
@@ -2506,6 +2576,7 @@
         <w:rPr>
           <w:rFonts w:asciiTheme="minorHAnsi" w:hAnsiTheme="minorHAnsi"/>
         </w:rPr>
+        <w:lastRenderedPageBreak/>
         <w:t>The volume control is for system level controls only. It does not handle individual volume settings such as Media and Notifications.</w:t>
       </w:r>
     </w:p>
@@ -2514,99 +2585,117 @@
         <w:pStyle w:val="Heading1"/>
       </w:pPr>
       <w:bookmarkStart w:id="7" w:name="h.giquerrw6g46" w:colFirst="0" w:colLast="0"/>
-      <w:bookmarkStart w:id="8" w:name="_Toc442884158"/>
+      <w:bookmarkStart w:id="8" w:name="_Toc442970571"/>
       <w:bookmarkEnd w:id="7"/>
       <w:r>
+        <w:t xml:space="preserve">User </w:t>
+      </w:r>
+      <w:r>
+        <w:t>Interface</w:t>
+      </w:r>
+      <w:r>
+        <w:t xml:space="preserve"> Mocks</w:t>
+      </w:r>
+      <w:bookmarkEnd w:id="8"/>
+    </w:p>
+    <w:p>
+      <w:pPr>
+        <w:pStyle w:val="Heading2"/>
+      </w:pPr>
+      <w:bookmarkStart w:id="9" w:name="h.a4jdupabry3k" w:colFirst="0" w:colLast="0"/>
+      <w:bookmarkStart w:id="10" w:name="_Toc442970572"/>
+      <w:bookmarkEnd w:id="9"/>
+      <w:r>
+        <w:t xml:space="preserve">Time </w:t>
+      </w:r>
+      <w:r>
+        <w:t>Profile</w:t>
+      </w:r>
+      <w:r>
+        <w:t xml:space="preserve"> List</w:t>
+      </w:r>
+      <w:bookmarkEnd w:id="10"/>
+    </w:p>
+    <w:p/>
+    <w:p>
+      <w:pPr>
+        <w:rPr>
+          <w:rFonts w:asciiTheme="minorHAnsi" w:hAnsiTheme="minorHAnsi"/>
+        </w:rPr>
+      </w:pPr>
+      <w:r>
+        <w:rPr>
+          <w:rFonts w:asciiTheme="minorHAnsi" w:hAnsiTheme="minorHAnsi"/>
+        </w:rPr>
+        <w:t xml:space="preserve">The main screen contains a </w:t>
+      </w:r>
+      <w:proofErr w:type="spellStart"/>
+      <w:r>
+        <w:rPr>
+          <w:rFonts w:asciiTheme="minorHAnsi" w:hAnsiTheme="minorHAnsi"/>
+        </w:rPr>
+        <w:t>TabView</w:t>
+      </w:r>
+      <w:proofErr w:type="spellEnd"/>
+      <w:r>
+        <w:rPr>
+          <w:rFonts w:asciiTheme="minorHAnsi" w:hAnsiTheme="minorHAnsi"/>
+        </w:rPr>
+        <w:t xml:space="preserve"> containing the two types of Volume controls profiles; Time and Location. Here is an example of the Time Profile List. It contains a list of all created Time Profiles which show the time range and days of the week it is activated. It also has a switch to turn the control on/off. Note, this switch component may be changed into an animated icon to toggle the state of the time profile. A </w:t>
+      </w:r>
+      <w:proofErr w:type="spellStart"/>
+      <w:r>
+        <w:rPr>
+          <w:rFonts w:asciiTheme="minorHAnsi" w:hAnsiTheme="minorHAnsi"/>
+        </w:rPr>
+        <w:t>FloatingActionButton</w:t>
+      </w:r>
+      <w:proofErr w:type="spellEnd"/>
+      <w:r>
+        <w:rPr>
+          <w:rFonts w:asciiTheme="minorHAnsi" w:hAnsiTheme="minorHAnsi"/>
+        </w:rPr>
+        <w:t xml:space="preserve"> at the bottom right is used to create a new profile.</w:t>
+      </w:r>
+      <w:r>
+        <w:rPr>
+          <w:rFonts w:asciiTheme="minorHAnsi" w:hAnsiTheme="minorHAnsi"/>
+        </w:rPr>
+        <w:t xml:space="preserve"> Also, a shared element transition will be used for the </w:t>
+      </w:r>
+      <w:r>
+        <w:rPr>
+          <w:rFonts w:asciiTheme="minorHAnsi" w:hAnsiTheme="minorHAnsi"/>
+        </w:rPr>
+        <w:t>t</w:t>
+      </w:r>
+      <w:r>
+        <w:rPr>
+          <w:rFonts w:asciiTheme="minorHAnsi" w:hAnsiTheme="minorHAnsi"/>
+        </w:rPr>
+        <w:t>itle of the profile between the list and the Time Profile Details seen in the next mockup.</w:t>
+      </w:r>
+    </w:p>
+    <w:p>
+      <w:pPr>
+        <w:rPr>
+          <w:rFonts w:asciiTheme="minorHAnsi" w:hAnsiTheme="minorHAnsi"/>
+        </w:rPr>
+      </w:pPr>
+    </w:p>
+    <w:p>
+      <w:pPr>
+        <w:jc w:val="center"/>
+        <w:rPr>
+          <w:rFonts w:asciiTheme="minorHAnsi" w:hAnsiTheme="minorHAnsi"/>
+        </w:rPr>
+      </w:pPr>
+      <w:r>
+        <w:rPr>
+          <w:rFonts w:asciiTheme="minorHAnsi" w:hAnsiTheme="minorHAnsi"/>
+          <w:noProof/>
+        </w:rPr>
         <w:lastRenderedPageBreak/>
-        <w:t xml:space="preserve">User </w:t>
-      </w:r>
-      <w:r>
-        <w:t>Interface</w:t>
-      </w:r>
-      <w:r>
-        <w:t xml:space="preserve"> Mocks</w:t>
-      </w:r>
-      <w:bookmarkEnd w:id="8"/>
-    </w:p>
-    <w:p>
-      <w:pPr>
-        <w:pStyle w:val="Heading2"/>
-      </w:pPr>
-      <w:bookmarkStart w:id="9" w:name="h.a4jdupabry3k" w:colFirst="0" w:colLast="0"/>
-      <w:bookmarkStart w:id="10" w:name="_Toc442884159"/>
-      <w:bookmarkEnd w:id="9"/>
-      <w:r>
-        <w:t xml:space="preserve">Time </w:t>
-      </w:r>
-      <w:r>
-        <w:t>Profile</w:t>
-      </w:r>
-      <w:r>
-        <w:t xml:space="preserve"> List</w:t>
-      </w:r>
-      <w:bookmarkEnd w:id="10"/>
-    </w:p>
-    <w:p/>
-    <w:p>
-      <w:pPr>
-        <w:rPr>
-          <w:rFonts w:asciiTheme="minorHAnsi" w:hAnsiTheme="minorHAnsi"/>
-        </w:rPr>
-      </w:pPr>
-      <w:r>
-        <w:rPr>
-          <w:rFonts w:asciiTheme="minorHAnsi" w:hAnsiTheme="minorHAnsi"/>
-        </w:rPr>
-        <w:t xml:space="preserve">The main screen contains a </w:t>
-      </w:r>
-      <w:proofErr w:type="spellStart"/>
-      <w:r>
-        <w:rPr>
-          <w:rFonts w:asciiTheme="minorHAnsi" w:hAnsiTheme="minorHAnsi"/>
-        </w:rPr>
-        <w:t>TabView</w:t>
-      </w:r>
-      <w:proofErr w:type="spellEnd"/>
-      <w:r>
-        <w:rPr>
-          <w:rFonts w:asciiTheme="minorHAnsi" w:hAnsiTheme="minorHAnsi"/>
-        </w:rPr>
-        <w:t xml:space="preserve"> containing the two types of Volume controls profiles; Time and Location. Here is an example of the Time Profile List. It contains a list of all created Time Profiles which show the time range and days of the week it is activated. It also has a switch to turn the control on/off. Note, this switch component may be changed into an animated icon to toggle the state of the time profile. A </w:t>
-      </w:r>
-      <w:proofErr w:type="spellStart"/>
-      <w:r>
-        <w:rPr>
-          <w:rFonts w:asciiTheme="minorHAnsi" w:hAnsiTheme="minorHAnsi"/>
-        </w:rPr>
-        <w:t>FloatingActionButton</w:t>
-      </w:r>
-      <w:proofErr w:type="spellEnd"/>
-      <w:r>
-        <w:rPr>
-          <w:rFonts w:asciiTheme="minorHAnsi" w:hAnsiTheme="minorHAnsi"/>
-        </w:rPr>
-        <w:t xml:space="preserve"> at the bottom right is used to create a new profile.</w:t>
-      </w:r>
-    </w:p>
-    <w:p>
-      <w:pPr>
-        <w:rPr>
-          <w:rFonts w:asciiTheme="minorHAnsi" w:hAnsiTheme="minorHAnsi"/>
-        </w:rPr>
-      </w:pPr>
-    </w:p>
-    <w:p>
-      <w:pPr>
-        <w:jc w:val="center"/>
-        <w:rPr>
-          <w:rFonts w:asciiTheme="minorHAnsi" w:hAnsiTheme="minorHAnsi"/>
-        </w:rPr>
-      </w:pPr>
-      <w:r>
-        <w:rPr>
-          <w:rFonts w:asciiTheme="minorHAnsi" w:hAnsiTheme="minorHAnsi"/>
-          <w:noProof/>
-        </w:rPr>
         <w:drawing>
           <wp:inline distT="0" distB="0" distL="0" distR="0">
             <wp:extent cx="5191337" cy="5486400"/>
@@ -2669,86 +2758,86 @@
         <w:pStyle w:val="Heading2"/>
       </w:pPr>
       <w:bookmarkStart w:id="11" w:name="h.dpcbbkx5yry" w:colFirst="0" w:colLast="0"/>
-      <w:bookmarkStart w:id="12" w:name="_Toc442884160"/>
+      <w:bookmarkStart w:id="12" w:name="_Toc442970573"/>
       <w:bookmarkEnd w:id="11"/>
       <w:r>
+        <w:t xml:space="preserve">Time </w:t>
+      </w:r>
+      <w:r>
+        <w:t>Profile</w:t>
+      </w:r>
+      <w:r>
+        <w:t xml:space="preserve"> Detail</w:t>
+      </w:r>
+      <w:bookmarkEnd w:id="12"/>
+      <w:r>
+        <w:t xml:space="preserve"> </w:t>
+      </w:r>
+    </w:p>
+    <w:p/>
+    <w:p>
+      <w:pPr>
+        <w:rPr>
+          <w:rFonts w:asciiTheme="minorHAnsi" w:hAnsiTheme="minorHAnsi"/>
+        </w:rPr>
+      </w:pPr>
+      <w:r>
+        <w:rPr>
+          <w:rFonts w:asciiTheme="minorHAnsi" w:hAnsiTheme="minorHAnsi"/>
+        </w:rPr>
+        <w:t>The Profile Details screen is used when a new Time Profile</w:t>
+      </w:r>
+      <w:r>
+        <w:rPr>
+          <w:rFonts w:asciiTheme="minorHAnsi" w:hAnsiTheme="minorHAnsi"/>
+        </w:rPr>
+        <w:t xml:space="preserve"> is created or an existing one is selected. Here you create the settings for the volume controls of that profile.</w:t>
+      </w:r>
+      <w:r>
+        <w:rPr>
+          <w:rFonts w:asciiTheme="minorHAnsi" w:hAnsiTheme="minorHAnsi"/>
+        </w:rPr>
+        <w:t xml:space="preserve"> From the top going down, we start with the title of the profile. In this example it’s “Overnight”. It can be entered here in the text box. There must be a title before the “SAVE” button on the top of the Toolbar is activated. Next we have the days of the week, using </w:t>
+      </w:r>
+      <w:r>
+        <w:rPr>
+          <w:rFonts w:asciiTheme="minorHAnsi" w:hAnsiTheme="minorHAnsi"/>
+        </w:rPr>
+        <w:t>custom</w:t>
+      </w:r>
+      <w:r>
+        <w:rPr>
+          <w:rFonts w:asciiTheme="minorHAnsi" w:hAnsiTheme="minorHAnsi"/>
+        </w:rPr>
+        <w:t xml:space="preserve"> on/off toggle buttons, the volume control will be triggered. </w:t>
+      </w:r>
+      <w:r>
+        <w:rPr>
+          <w:rFonts w:asciiTheme="minorHAnsi" w:hAnsiTheme="minorHAnsi"/>
+        </w:rPr>
+        <w:t>Below that is the time the volume controls starts, followed by the type of volume control and then the ring volume (if ring is used). These controls are repeat next with the end of the volume control settings.</w:t>
+      </w:r>
+    </w:p>
+    <w:p>
+      <w:pPr>
+        <w:rPr>
+          <w:rFonts w:asciiTheme="minorHAnsi" w:hAnsiTheme="minorHAnsi"/>
+        </w:rPr>
+      </w:pPr>
+    </w:p>
+    <w:p>
+      <w:pPr>
+        <w:jc w:val="center"/>
+        <w:rPr>
+          <w:rFonts w:asciiTheme="minorHAnsi" w:hAnsiTheme="minorHAnsi"/>
+        </w:rPr>
+      </w:pPr>
+      <w:r>
+        <w:rPr>
+          <w:rFonts w:asciiTheme="minorHAnsi" w:hAnsiTheme="minorHAnsi"/>
+          <w:noProof/>
+        </w:rPr>
         <w:lastRenderedPageBreak/>
-        <w:t xml:space="preserve">Time </w:t>
-      </w:r>
-      <w:r>
-        <w:t>Profile</w:t>
-      </w:r>
-      <w:r>
-        <w:t xml:space="preserve"> Detail</w:t>
-      </w:r>
-      <w:bookmarkEnd w:id="12"/>
-      <w:r>
-        <w:t xml:space="preserve"> </w:t>
-      </w:r>
-    </w:p>
-    <w:p/>
-    <w:p>
-      <w:pPr>
-        <w:rPr>
-          <w:rFonts w:asciiTheme="minorHAnsi" w:hAnsiTheme="minorHAnsi"/>
-        </w:rPr>
-      </w:pPr>
-      <w:r>
-        <w:rPr>
-          <w:rFonts w:asciiTheme="minorHAnsi" w:hAnsiTheme="minorHAnsi"/>
-        </w:rPr>
-        <w:t>The Profile Details screen is used when a new Time Profile</w:t>
-      </w:r>
-      <w:r>
-        <w:rPr>
-          <w:rFonts w:asciiTheme="minorHAnsi" w:hAnsiTheme="minorHAnsi"/>
-        </w:rPr>
-        <w:t xml:space="preserve"> is created or an existing one is selected. Here you create the settings for the volume controls of that profile.</w:t>
-      </w:r>
-      <w:r>
-        <w:rPr>
-          <w:rFonts w:asciiTheme="minorHAnsi" w:hAnsiTheme="minorHAnsi"/>
-        </w:rPr>
-        <w:t xml:space="preserve"> From the top going down, we start with the title of the profile. In this example it’s “Overnight”. It can be entered here in the text box. There must be a title before the “SAVE” button on the top of the Toolbar is activated. Next we have the days of the week, using </w:t>
-      </w:r>
-      <w:r>
-        <w:rPr>
-          <w:rFonts w:asciiTheme="minorHAnsi" w:hAnsiTheme="minorHAnsi"/>
-        </w:rPr>
-        <w:t>custom</w:t>
-      </w:r>
-      <w:r>
-        <w:rPr>
-          <w:rFonts w:asciiTheme="minorHAnsi" w:hAnsiTheme="minorHAnsi"/>
-        </w:rPr>
-        <w:t xml:space="preserve"> on/off toggle buttons, the volume control will be triggered. </w:t>
-      </w:r>
-      <w:r>
-        <w:rPr>
-          <w:rFonts w:asciiTheme="minorHAnsi" w:hAnsiTheme="minorHAnsi"/>
-        </w:rPr>
-        <w:t>Below that is the time the volume controls starts, followed by the type of volume control and then the ring volume (if ring is used). These controls are repeat next with the end of the volume control settings.</w:t>
-      </w:r>
-    </w:p>
-    <w:p>
-      <w:pPr>
-        <w:rPr>
-          <w:rFonts w:asciiTheme="minorHAnsi" w:hAnsiTheme="minorHAnsi"/>
-        </w:rPr>
-      </w:pPr>
-    </w:p>
-    <w:p>
-      <w:pPr>
-        <w:jc w:val="center"/>
-        <w:rPr>
-          <w:rFonts w:asciiTheme="minorHAnsi" w:hAnsiTheme="minorHAnsi"/>
-        </w:rPr>
-      </w:pPr>
-      <w:r>
-        <w:rPr>
-          <w:rFonts w:asciiTheme="minorHAnsi" w:hAnsiTheme="minorHAnsi"/>
-          <w:noProof/>
-        </w:rPr>
         <w:drawing>
           <wp:inline distT="0" distB="0" distL="0" distR="0">
             <wp:extent cx="5169909" cy="5486400"/>
@@ -2803,7 +2892,7 @@
       <w:pPr>
         <w:pStyle w:val="Heading2"/>
       </w:pPr>
-      <w:bookmarkStart w:id="13" w:name="_Toc442884161"/>
+      <w:bookmarkStart w:id="13" w:name="_Toc442970574"/>
       <w:r>
         <w:t>Edit Volume Control Time</w:t>
       </w:r>
@@ -2866,7 +2955,7 @@
       <w:pPr>
         <w:pStyle w:val="Heading2"/>
       </w:pPr>
-      <w:bookmarkStart w:id="14" w:name="_Toc442884162"/>
+      <w:bookmarkStart w:id="14" w:name="_Toc442970575"/>
       <w:r>
         <w:t>Location Profile List</w:t>
       </w:r>
@@ -2941,6 +3030,37 @@
         </w:rPr>
         <w:t xml:space="preserve"> at the bottom right is used to create a new profile.</w:t>
       </w:r>
+      <w:r>
+        <w:rPr>
+          <w:rFonts w:asciiTheme="minorHAnsi" w:hAnsiTheme="minorHAnsi"/>
+        </w:rPr>
+        <w:t xml:space="preserve"> </w:t>
+      </w:r>
+      <w:r>
+        <w:rPr>
+          <w:rFonts w:asciiTheme="minorHAnsi" w:hAnsiTheme="minorHAnsi"/>
+        </w:rPr>
+        <w:t xml:space="preserve">Also, a shared element transition will be used for the </w:t>
+      </w:r>
+      <w:r>
+        <w:rPr>
+          <w:rFonts w:asciiTheme="minorHAnsi" w:hAnsiTheme="minorHAnsi"/>
+        </w:rPr>
+        <w:t>t</w:t>
+      </w:r>
+      <w:r>
+        <w:rPr>
+          <w:rFonts w:asciiTheme="minorHAnsi" w:hAnsiTheme="minorHAnsi"/>
+        </w:rPr>
+        <w:t>itle of the profile between the list and the Time Profile Details seen in the next mockup.</w:t>
+      </w:r>
+    </w:p>
+    <w:p>
+      <w:pPr>
+        <w:rPr>
+          <w:rFonts w:asciiTheme="minorHAnsi" w:hAnsiTheme="minorHAnsi"/>
+        </w:rPr>
+      </w:pPr>
     </w:p>
     <w:p>
       <w:pPr>
@@ -3017,7 +3137,7 @@
       <w:pPr>
         <w:pStyle w:val="Heading2"/>
       </w:pPr>
-      <w:bookmarkStart w:id="15" w:name="_Toc442884163"/>
+      <w:bookmarkStart w:id="15" w:name="_Toc442970576"/>
       <w:r>
         <w:t>Location Map</w:t>
       </w:r>
@@ -3026,10 +3146,103 @@
     <w:p/>
     <w:p>
       <w:pPr>
+        <w:rPr>
+          <w:rFonts w:asciiTheme="minorHAnsi" w:hAnsiTheme="minorHAnsi"/>
+        </w:rPr>
+      </w:pPr>
+      <w:r>
+        <w:rPr>
+          <w:rFonts w:asciiTheme="minorHAnsi" w:hAnsiTheme="minorHAnsi"/>
+        </w:rPr>
+        <w:t xml:space="preserve">The location map screen is a Google Map that lets you </w:t>
+      </w:r>
+      <w:proofErr w:type="spellStart"/>
+      <w:r>
+        <w:rPr>
+          <w:rFonts w:asciiTheme="minorHAnsi" w:hAnsiTheme="minorHAnsi"/>
+        </w:rPr>
+        <w:t>slecet</w:t>
+      </w:r>
+      <w:proofErr w:type="spellEnd"/>
+      <w:r>
+        <w:rPr>
+          <w:rFonts w:asciiTheme="minorHAnsi" w:hAnsiTheme="minorHAnsi"/>
+        </w:rPr>
+        <w:t xml:space="preserve"> the location to set a volume control. When the screen is shown after cr</w:t>
+      </w:r>
+      <w:r>
+        <w:rPr>
+          <w:rFonts w:asciiTheme="minorHAnsi" w:hAnsiTheme="minorHAnsi"/>
+        </w:rPr>
+        <w:t>eating a</w:t>
+      </w:r>
+      <w:r>
+        <w:rPr>
+          <w:rFonts w:asciiTheme="minorHAnsi" w:hAnsiTheme="minorHAnsi"/>
+        </w:rPr>
+        <w:t xml:space="preserve"> new location profile, it will show your current location on the map.</w:t>
+      </w:r>
+      <w:r>
+        <w:rPr>
+          <w:rFonts w:asciiTheme="minorHAnsi" w:hAnsiTheme="minorHAnsi"/>
+        </w:rPr>
+        <w:t xml:space="preserve"> If the current location is not what you want, you can search for an address in the search bar at the top using the Google Places API. They map will then zoom to that loca</w:t>
+      </w:r>
+      <w:bookmarkStart w:id="16" w:name="_GoBack"/>
+      <w:bookmarkEnd w:id="16"/>
+      <w:r>
+        <w:rPr>
+          <w:rFonts w:asciiTheme="minorHAnsi" w:hAnsiTheme="minorHAnsi"/>
+        </w:rPr>
+        <w:t>tion.</w:t>
+      </w:r>
+    </w:p>
+    <w:p>
+      <w:pPr>
+        <w:rPr>
+          <w:rFonts w:asciiTheme="minorHAnsi" w:hAnsiTheme="minorHAnsi"/>
+        </w:rPr>
+      </w:pPr>
+    </w:p>
+    <w:p>
+      <w:pPr>
+        <w:rPr>
+          <w:rFonts w:asciiTheme="minorHAnsi" w:hAnsiTheme="minorHAnsi"/>
+        </w:rPr>
+      </w:pPr>
+      <w:r>
+        <w:rPr>
+          <w:rFonts w:asciiTheme="minorHAnsi" w:hAnsiTheme="minorHAnsi"/>
+        </w:rPr>
+        <w:t xml:space="preserve">A marker is used to show the location. The title give to the location profile will be displayed above it. The user can press anywhere on the screen to have the marker move to a new location. A red circle around the location will show the radius of the </w:t>
+      </w:r>
+      <w:proofErr w:type="spellStart"/>
+      <w:r>
+        <w:rPr>
+          <w:rFonts w:asciiTheme="minorHAnsi" w:hAnsiTheme="minorHAnsi"/>
+        </w:rPr>
+        <w:t>Geofence</w:t>
+      </w:r>
+      <w:proofErr w:type="spellEnd"/>
+      <w:r>
+        <w:rPr>
+          <w:rFonts w:asciiTheme="minorHAnsi" w:hAnsiTheme="minorHAnsi"/>
+        </w:rPr>
+        <w:t xml:space="preserve"> around the location. The radius can be increased or decreased by the controls on the bottom right of the screen.</w:t>
+      </w:r>
+      <w:r>
+        <w:rPr>
+          <w:rFonts w:asciiTheme="minorHAnsi" w:hAnsiTheme="minorHAnsi"/>
+        </w:rPr>
+        <w:t xml:space="preserve"> The default radius is 50 meters.</w:t>
+      </w:r>
+    </w:p>
+    <w:p>
+      <w:pPr>
         <w:jc w:val="center"/>
       </w:pPr>
-      <w:bookmarkStart w:id="16" w:name="h.gvcvmae8jn8u" w:colFirst="0" w:colLast="0"/>
-      <w:bookmarkEnd w:id="16"/>
+      <w:bookmarkStart w:id="17" w:name="h.gvcvmae8jn8u" w:colFirst="0" w:colLast="0"/>
+      <w:bookmarkEnd w:id="17"/>
       <w:r>
         <w:rPr>
           <w:noProof/>
@@ -3083,18 +3296,18 @@
       <w:pPr>
         <w:pStyle w:val="Heading2"/>
       </w:pPr>
-      <w:bookmarkStart w:id="17" w:name="_Toc442884164"/>
+      <w:bookmarkStart w:id="18" w:name="_Toc442970577"/>
       <w:r>
         <w:t>Location Profile Detail</w:t>
       </w:r>
-      <w:bookmarkEnd w:id="17"/>
+      <w:bookmarkEnd w:id="18"/>
     </w:p>
     <w:p/>
     <w:p>
       <w:pPr>
         <w:pStyle w:val="Heading2"/>
       </w:pPr>
-      <w:bookmarkStart w:id="18" w:name="_Toc442884165"/>
+      <w:bookmarkStart w:id="19" w:name="_Toc442970578"/>
       <w:r>
         <w:t xml:space="preserve">Update </w:t>
       </w:r>
@@ -3106,18 +3319,18 @@
       <w:r>
         <w:t xml:space="preserve"> Radius</w:t>
       </w:r>
-      <w:bookmarkEnd w:id="18"/>
+      <w:bookmarkEnd w:id="19"/>
     </w:p>
     <w:p/>
     <w:p>
       <w:pPr>
         <w:pStyle w:val="Heading2"/>
       </w:pPr>
-      <w:bookmarkStart w:id="19" w:name="_Toc442884166"/>
+      <w:bookmarkStart w:id="20" w:name="_Toc442970579"/>
       <w:r>
         <w:t>Preference Settings</w:t>
       </w:r>
-      <w:bookmarkEnd w:id="19"/>
+      <w:bookmarkEnd w:id="20"/>
     </w:p>
     <w:p/>
     <w:p>
@@ -3219,15 +3432,7 @@
         <w:rPr>
           <w:rFonts w:asciiTheme="minorHAnsi" w:hAnsiTheme="minorHAnsi"/>
         </w:rPr>
-        <w:t xml:space="preserve"> Turn notification</w:t>
-      </w:r>
-      <w:bookmarkStart w:id="20" w:name="_GoBack"/>
-      <w:bookmarkEnd w:id="20"/>
-      <w:r>
-        <w:rPr>
-          <w:rFonts w:asciiTheme="minorHAnsi" w:hAnsiTheme="minorHAnsi"/>
-        </w:rPr>
-        <w:t xml:space="preserve">s on/off for Location Profile enter and exit </w:t>
+        <w:t xml:space="preserve"> Turn notifications on/off for Location Profile enter and exit </w:t>
       </w:r>
       <w:proofErr w:type="spellStart"/>
       <w:r>
@@ -3405,16 +3610,44 @@
     </w:p>
     <w:p>
       <w:pPr>
+        <w:pStyle w:val="Heading2"/>
+      </w:pPr>
+      <w:bookmarkStart w:id="21" w:name="_Toc442970580"/>
+      <w:r>
+        <w:t xml:space="preserve">Tablet </w:t>
+      </w:r>
+      <w:r>
+        <w:t>Layout</w:t>
+      </w:r>
+      <w:bookmarkEnd w:id="21"/>
+    </w:p>
+    <w:p/>
+    <w:p>
+      <w:pPr>
+        <w:rPr>
+          <w:rFonts w:asciiTheme="minorHAnsi" w:hAnsiTheme="minorHAnsi"/>
+        </w:rPr>
+      </w:pPr>
+      <w:r>
+        <w:rPr>
+          <w:rFonts w:asciiTheme="minorHAnsi" w:hAnsiTheme="minorHAnsi"/>
+        </w:rPr>
+        <w:t>The tablet UI will follow the basic master/detail layout; with the list of profiles on the left and the detail of the selected profile on the right. The final look will be a bit different than this mockup as Material Design principles are applied.</w:t>
+      </w:r>
+    </w:p>
+    <w:p>
+      <w:pPr>
         <w:pStyle w:val="Heading1"/>
       </w:pPr>
-      <w:bookmarkStart w:id="21" w:name="_Toc442884167"/>
-      <w:r>
+      <w:bookmarkStart w:id="22" w:name="_Toc442970581"/>
+      <w:r>
+        <w:lastRenderedPageBreak/>
         <w:t xml:space="preserve">Key </w:t>
       </w:r>
       <w:r>
         <w:t>Considerations</w:t>
       </w:r>
-      <w:bookmarkEnd w:id="21"/>
+      <w:bookmarkEnd w:id="22"/>
     </w:p>
     <w:p>
       <w:pPr>
@@ -3427,13 +3660,13 @@
       <w:pPr>
         <w:pStyle w:val="Heading2"/>
       </w:pPr>
-      <w:bookmarkStart w:id="22" w:name="h.v8my7nhtvz0m" w:colFirst="0" w:colLast="0"/>
-      <w:bookmarkStart w:id="23" w:name="_Toc442884168"/>
-      <w:bookmarkEnd w:id="22"/>
+      <w:bookmarkStart w:id="23" w:name="h.v8my7nhtvz0m" w:colFirst="0" w:colLast="0"/>
+      <w:bookmarkStart w:id="24" w:name="_Toc442970582"/>
+      <w:bookmarkEnd w:id="23"/>
       <w:r>
         <w:t>How will your app handle data persistence?</w:t>
       </w:r>
-      <w:bookmarkEnd w:id="23"/>
+      <w:bookmarkEnd w:id="24"/>
       <w:r>
         <w:t xml:space="preserve"> </w:t>
       </w:r>
@@ -3457,7 +3690,6 @@
           <w:rFonts w:asciiTheme="minorHAnsi" w:hAnsiTheme="minorHAnsi"/>
           <w:color w:val="000000" w:themeColor="text1"/>
         </w:rPr>
-        <w:lastRenderedPageBreak/>
         <w:t xml:space="preserve">Data for each volume profile will be handled with a Content Provider. There will be one table for the main volume control settings. And a second table containing Location information. </w:t>
       </w:r>
     </w:p>
@@ -3565,73 +3797,231 @@
       <w:pPr>
         <w:pStyle w:val="Heading2"/>
       </w:pPr>
-      <w:bookmarkStart w:id="24" w:name="h.gw69vjn1ico0" w:colFirst="0" w:colLast="0"/>
-      <w:bookmarkStart w:id="25" w:name="_Toc442884169"/>
-      <w:bookmarkEnd w:id="24"/>
+      <w:bookmarkStart w:id="25" w:name="h.gw69vjn1ico0" w:colFirst="0" w:colLast="0"/>
+      <w:bookmarkStart w:id="26" w:name="_Toc442970583"/>
+      <w:bookmarkEnd w:id="25"/>
       <w:r>
         <w:t>Describe any corner cases in the UX.</w:t>
       </w:r>
-      <w:bookmarkEnd w:id="25"/>
-    </w:p>
-    <w:p>
-      <w:pPr>
-        <w:rPr>
-          <w:rFonts w:asciiTheme="minorHAnsi" w:hAnsiTheme="minorHAnsi"/>
-        </w:rPr>
-      </w:pPr>
-    </w:p>
-    <w:p>
-      <w:pPr>
-        <w:rPr>
-          <w:rFonts w:asciiTheme="minorHAnsi" w:hAnsiTheme="minorHAnsi"/>
-          <w:color w:val="38761D"/>
-        </w:rPr>
-      </w:pPr>
-      <w:r>
-        <w:rPr>
-          <w:rFonts w:asciiTheme="minorHAnsi" w:hAnsiTheme="minorHAnsi"/>
-          <w:color w:val="38761D"/>
-        </w:rPr>
-        <w:t>For example, how does the user return to a Now Playing screen in a media player if they hit the back button?</w:t>
-      </w:r>
-    </w:p>
-    <w:p>
-      <w:pPr>
-        <w:rPr>
-          <w:rFonts w:asciiTheme="minorHAnsi" w:hAnsiTheme="minorHAnsi"/>
-          <w:color w:val="38761D"/>
-        </w:rPr>
-      </w:pPr>
-    </w:p>
-    <w:p>
-      <w:pPr>
-        <w:rPr>
-          <w:rFonts w:asciiTheme="minorHAnsi" w:hAnsiTheme="minorHAnsi"/>
-        </w:rPr>
-      </w:pPr>
-      <w:r>
-        <w:rPr>
-          <w:rFonts w:asciiTheme="minorHAnsi" w:hAnsiTheme="minorHAnsi"/>
-          <w:color w:val="38761D"/>
-        </w:rPr>
-        <w:t xml:space="preserve">Explain saving </w:t>
+      <w:bookmarkEnd w:id="26"/>
+    </w:p>
+    <w:p>
+      <w:pPr>
+        <w:rPr>
+          <w:rFonts w:asciiTheme="minorHAnsi" w:hAnsiTheme="minorHAnsi"/>
+        </w:rPr>
+      </w:pPr>
+    </w:p>
+    <w:p>
+      <w:pPr>
+        <w:rPr>
+          <w:rFonts w:asciiTheme="minorHAnsi" w:hAnsiTheme="minorHAnsi"/>
+          <w:color w:val="000000" w:themeColor="text1"/>
+        </w:rPr>
+      </w:pPr>
+      <w:r>
+        <w:rPr>
+          <w:rFonts w:asciiTheme="minorHAnsi" w:hAnsiTheme="minorHAnsi"/>
+          <w:color w:val="000000" w:themeColor="text1"/>
+        </w:rPr>
+        <w:t>Both the Time and Location Profile’s require the user to add a title before the SAVE button becomes enabled. Profiles with no title will not be allowed to be saved in the Database.</w:t>
+      </w:r>
+    </w:p>
+    <w:p>
+      <w:pPr>
+        <w:rPr>
+          <w:rFonts w:asciiTheme="minorHAnsi" w:hAnsiTheme="minorHAnsi"/>
+        </w:rPr>
+      </w:pPr>
+    </w:p>
+    <w:p>
+      <w:pPr>
+        <w:pStyle w:val="Heading2"/>
+      </w:pPr>
+      <w:bookmarkStart w:id="27" w:name="h.6yqqubmw5bs" w:colFirst="0" w:colLast="0"/>
+      <w:bookmarkStart w:id="28" w:name="_Toc442970584"/>
+      <w:bookmarkEnd w:id="27"/>
+      <w:r>
+        <w:t xml:space="preserve">Describe any libraries you’ll be using and share </w:t>
+      </w:r>
+      <w:proofErr w:type="gramStart"/>
+      <w:r>
+        <w:t>your</w:t>
+      </w:r>
+      <w:proofErr w:type="gramEnd"/>
+      <w:r>
+        <w:t xml:space="preserve"> reasoning for including them.</w:t>
+      </w:r>
+      <w:bookmarkEnd w:id="28"/>
+    </w:p>
+    <w:p>
+      <w:pPr>
+        <w:rPr>
+          <w:rFonts w:asciiTheme="minorHAnsi" w:hAnsiTheme="minorHAnsi"/>
+        </w:rPr>
+      </w:pPr>
+    </w:p>
+    <w:p>
+      <w:pPr>
+        <w:rPr>
+          <w:rFonts w:asciiTheme="minorHAnsi" w:hAnsiTheme="minorHAnsi"/>
+          <w:color w:val="000000" w:themeColor="text1"/>
+        </w:rPr>
+      </w:pPr>
+      <w:r>
+        <w:rPr>
+          <w:rFonts w:asciiTheme="minorHAnsi" w:hAnsiTheme="minorHAnsi"/>
+          <w:color w:val="000000" w:themeColor="text1"/>
+        </w:rPr>
+        <w:t>For this project I’ve decided to create my own library that contains a custom view. This will take care of both the Library requirement as well as the optional custom view requirement.</w:t>
+      </w:r>
+    </w:p>
+    <w:p>
+      <w:pPr>
+        <w:rPr>
+          <w:rFonts w:asciiTheme="minorHAnsi" w:hAnsiTheme="minorHAnsi"/>
+          <w:color w:val="000000" w:themeColor="text1"/>
+        </w:rPr>
+      </w:pPr>
+    </w:p>
+    <w:p>
+      <w:pPr>
+        <w:rPr>
+          <w:rFonts w:asciiTheme="minorHAnsi" w:hAnsiTheme="minorHAnsi"/>
+          <w:color w:val="000000" w:themeColor="text1"/>
+        </w:rPr>
+      </w:pPr>
+      <w:r>
+        <w:rPr>
+          <w:rFonts w:asciiTheme="minorHAnsi" w:hAnsiTheme="minorHAnsi"/>
+          <w:color w:val="000000" w:themeColor="text1"/>
+        </w:rPr>
+        <w:t xml:space="preserve">The purpose of this library is to create a custom view for the “Empty” state of both the Time and Location </w:t>
       </w:r>
       <w:proofErr w:type="spellStart"/>
       <w:r>
         <w:rPr>
           <w:rFonts w:asciiTheme="minorHAnsi" w:hAnsiTheme="minorHAnsi"/>
-          <w:color w:val="38761D"/>
-        </w:rPr>
-        <w:t>requirments</w:t>
+          <w:color w:val="000000" w:themeColor="text1"/>
+        </w:rPr>
+        <w:t>ListViews</w:t>
       </w:r>
       <w:proofErr w:type="spellEnd"/>
       <w:r>
         <w:rPr>
           <w:rFonts w:asciiTheme="minorHAnsi" w:hAnsiTheme="minorHAnsi"/>
-          <w:color w:val="38761D"/>
-        </w:rPr>
-        <w:t xml:space="preserve"> for Location Profile.</w:t>
-      </w:r>
+          <w:color w:val="000000" w:themeColor="text1"/>
+        </w:rPr>
+        <w:t>. When shown it will contain an image and a message that says to create a “New Profile”. See the section “New Profile Screen” above.</w:t>
+      </w:r>
+      <w:r>
+        <w:rPr>
+          <w:rFonts w:asciiTheme="minorHAnsi" w:hAnsiTheme="minorHAnsi"/>
+          <w:color w:val="000000" w:themeColor="text1"/>
+        </w:rPr>
+        <w:t xml:space="preserve"> </w:t>
+      </w:r>
+    </w:p>
+    <w:p>
+      <w:pPr>
+        <w:rPr>
+          <w:rFonts w:asciiTheme="minorHAnsi" w:hAnsiTheme="minorHAnsi"/>
+          <w:color w:val="000000" w:themeColor="text1"/>
+        </w:rPr>
+      </w:pPr>
+    </w:p>
+    <w:p>
+      <w:pPr>
+        <w:rPr>
+          <w:rFonts w:asciiTheme="minorHAnsi" w:hAnsiTheme="minorHAnsi"/>
+          <w:color w:val="000000" w:themeColor="text1"/>
+        </w:rPr>
+      </w:pPr>
+      <w:r>
+        <w:rPr>
+          <w:rFonts w:asciiTheme="minorHAnsi" w:hAnsiTheme="minorHAnsi"/>
+          <w:color w:val="000000" w:themeColor="text1"/>
+        </w:rPr>
+        <w:t xml:space="preserve">For API 5.0 and higher, the clickable view will contain a Vector </w:t>
+      </w:r>
+      <w:proofErr w:type="spellStart"/>
+      <w:r>
+        <w:rPr>
+          <w:rFonts w:asciiTheme="minorHAnsi" w:hAnsiTheme="minorHAnsi"/>
+          <w:color w:val="000000" w:themeColor="text1"/>
+        </w:rPr>
+        <w:t>Drawable</w:t>
+      </w:r>
+      <w:proofErr w:type="spellEnd"/>
+      <w:r>
+        <w:rPr>
+          <w:rFonts w:asciiTheme="minorHAnsi" w:hAnsiTheme="minorHAnsi"/>
+          <w:color w:val="000000" w:themeColor="text1"/>
+        </w:rPr>
+        <w:t xml:space="preserve"> animation. When selected an animation will trigger and the Time or Location Profile Detail UI will be loaded (See Mockups above). The animation will be a quick fade and spiral. My goal is to create several different types of </w:t>
+      </w:r>
+      <w:r>
+        <w:rPr>
+          <w:rFonts w:asciiTheme="minorHAnsi" w:hAnsiTheme="minorHAnsi"/>
+          <w:color w:val="000000" w:themeColor="text1"/>
+        </w:rPr>
+        <w:t>animations</w:t>
+      </w:r>
+      <w:r>
+        <w:rPr>
+          <w:rFonts w:asciiTheme="minorHAnsi" w:hAnsiTheme="minorHAnsi"/>
+          <w:color w:val="000000" w:themeColor="text1"/>
+        </w:rPr>
+        <w:t xml:space="preserve"> that the user can select when using the custom view in their XML Layouts. </w:t>
+      </w:r>
+      <w:r>
+        <w:rPr>
+          <w:rFonts w:asciiTheme="minorHAnsi" w:hAnsiTheme="minorHAnsi"/>
+          <w:color w:val="000000" w:themeColor="text1"/>
+        </w:rPr>
+        <w:t>However for this project, and time requirements, only one type of animation will be done.</w:t>
+      </w:r>
+    </w:p>
+    <w:p>
+      <w:pPr>
+        <w:rPr>
+          <w:rFonts w:asciiTheme="minorHAnsi" w:hAnsiTheme="minorHAnsi"/>
+          <w:color w:val="000000" w:themeColor="text1"/>
+        </w:rPr>
+      </w:pPr>
+    </w:p>
+    <w:p>
+      <w:pPr>
+        <w:rPr>
+          <w:rFonts w:asciiTheme="minorHAnsi" w:hAnsiTheme="minorHAnsi"/>
+          <w:color w:val="000000" w:themeColor="text1"/>
+        </w:rPr>
+      </w:pPr>
+      <w:r>
+        <w:rPr>
+          <w:rFonts w:asciiTheme="minorHAnsi" w:hAnsiTheme="minorHAnsi"/>
+          <w:color w:val="000000" w:themeColor="text1"/>
+        </w:rPr>
+        <w:t>For APIs lower than 5.0, a simple image will be used as the clickable view. No animation.</w:t>
+      </w:r>
+    </w:p>
+    <w:p>
+      <w:pPr>
+        <w:pStyle w:val="Heading1"/>
+      </w:pPr>
+      <w:bookmarkStart w:id="29" w:name="h.v518bncmggeg" w:colFirst="0" w:colLast="0"/>
+      <w:bookmarkStart w:id="30" w:name="_Toc442970585"/>
+      <w:bookmarkEnd w:id="29"/>
+      <w:r>
+        <w:t xml:space="preserve">Next Steps: </w:t>
+      </w:r>
+      <w:r>
+        <w:t>Required</w:t>
+      </w:r>
+      <w:r>
+        <w:t xml:space="preserve"> Tasks</w:t>
+      </w:r>
+      <w:bookmarkEnd w:id="30"/>
     </w:p>
     <w:p>
       <w:pPr>
@@ -3644,74 +4034,9 @@
       <w:pPr>
         <w:pStyle w:val="Heading2"/>
       </w:pPr>
-      <w:bookmarkStart w:id="26" w:name="h.6yqqubmw5bs" w:colFirst="0" w:colLast="0"/>
-      <w:bookmarkStart w:id="27" w:name="_Toc442884170"/>
-      <w:bookmarkEnd w:id="26"/>
-      <w:r>
-        <w:t>Describe any libraries you’ll be using and share your reasoning for including them.</w:t>
-      </w:r>
-      <w:bookmarkEnd w:id="27"/>
-    </w:p>
-    <w:p>
-      <w:pPr>
-        <w:rPr>
-          <w:rFonts w:asciiTheme="minorHAnsi" w:hAnsiTheme="minorHAnsi"/>
-        </w:rPr>
-      </w:pPr>
-    </w:p>
-    <w:p>
-      <w:pPr>
-        <w:rPr>
-          <w:rFonts w:asciiTheme="minorHAnsi" w:hAnsiTheme="minorHAnsi"/>
-        </w:rPr>
-      </w:pPr>
-      <w:r>
-        <w:rPr>
-          <w:rFonts w:asciiTheme="minorHAnsi" w:hAnsiTheme="minorHAnsi"/>
-          <w:color w:val="38761D"/>
-        </w:rPr>
-        <w:t>For example, Picasso or Glide to handle the loading and caching of images.</w:t>
-      </w:r>
-    </w:p>
-    <w:p>
-      <w:pPr>
-        <w:rPr>
-          <w:rFonts w:asciiTheme="minorHAnsi" w:hAnsiTheme="minorHAnsi"/>
-        </w:rPr>
-      </w:pPr>
-    </w:p>
-    <w:p>
-      <w:pPr>
-        <w:pStyle w:val="Heading1"/>
-      </w:pPr>
-      <w:bookmarkStart w:id="28" w:name="h.v518bncmggeg" w:colFirst="0" w:colLast="0"/>
-      <w:bookmarkStart w:id="29" w:name="_Toc442884171"/>
-      <w:bookmarkEnd w:id="28"/>
-      <w:r>
-        <w:t xml:space="preserve">Next Steps: </w:t>
-      </w:r>
-      <w:r>
-        <w:t>Required</w:t>
-      </w:r>
-      <w:r>
-        <w:t xml:space="preserve"> Tasks</w:t>
-      </w:r>
-      <w:bookmarkEnd w:id="29"/>
-    </w:p>
-    <w:p>
-      <w:pPr>
-        <w:rPr>
-          <w:rFonts w:asciiTheme="minorHAnsi" w:hAnsiTheme="minorHAnsi"/>
-        </w:rPr>
-      </w:pPr>
-    </w:p>
-    <w:p>
-      <w:pPr>
-        <w:pStyle w:val="Heading2"/>
-      </w:pPr>
-      <w:bookmarkStart w:id="30" w:name="h.8oe8zpk3qsmp" w:colFirst="0" w:colLast="0"/>
-      <w:bookmarkStart w:id="31" w:name="_Toc442884172"/>
-      <w:bookmarkEnd w:id="30"/>
+      <w:bookmarkStart w:id="31" w:name="h.8oe8zpk3qsmp" w:colFirst="0" w:colLast="0"/>
+      <w:bookmarkStart w:id="32" w:name="_Toc442970586"/>
+      <w:bookmarkEnd w:id="31"/>
       <w:r>
         <w:t xml:space="preserve">Task 1: </w:t>
       </w:r>
@@ -3721,7 +4046,7 @@
       <w:r>
         <w:t xml:space="preserve"> Setup</w:t>
       </w:r>
-      <w:bookmarkEnd w:id="31"/>
+      <w:bookmarkEnd w:id="32"/>
     </w:p>
     <w:p>
       <w:pPr>
@@ -3748,6 +4073,7 @@
           <w:rFonts w:asciiTheme="minorHAnsi" w:hAnsiTheme="minorHAnsi"/>
           <w:color w:val="000000" w:themeColor="text1"/>
         </w:rPr>
+        <w:lastRenderedPageBreak/>
         <w:t xml:space="preserve">Install libraries for Google Play Services in </w:t>
       </w:r>
       <w:proofErr w:type="spellStart"/>
@@ -3888,9 +4214,9 @@
       <w:pPr>
         <w:pStyle w:val="Heading2"/>
       </w:pPr>
-      <w:bookmarkStart w:id="32" w:name="h.rzllsk6uqztx" w:colFirst="0" w:colLast="0"/>
-      <w:bookmarkStart w:id="33" w:name="_Toc442884173"/>
-      <w:bookmarkEnd w:id="32"/>
+      <w:bookmarkStart w:id="33" w:name="h.rzllsk6uqztx" w:colFirst="0" w:colLast="0"/>
+      <w:bookmarkStart w:id="34" w:name="_Toc442970587"/>
+      <w:bookmarkEnd w:id="33"/>
       <w:r>
         <w:t xml:space="preserve">Task 2: Implement UI for </w:t>
       </w:r>
@@ -3906,7 +4232,7 @@
       <w:r>
         <w:t>Fragment</w:t>
       </w:r>
-      <w:bookmarkEnd w:id="33"/>
+      <w:bookmarkEnd w:id="34"/>
     </w:p>
     <w:p>
       <w:pPr>
@@ -4013,7 +4339,6 @@
           <w:rFonts w:asciiTheme="minorHAnsi" w:hAnsiTheme="minorHAnsi"/>
           <w:color w:val="000000" w:themeColor="text1"/>
         </w:rPr>
-        <w:lastRenderedPageBreak/>
         <w:t xml:space="preserve">Create </w:t>
       </w:r>
       <w:proofErr w:type="spellStart"/>
@@ -4200,9 +4525,9 @@
       <w:pPr>
         <w:pStyle w:val="Heading2"/>
       </w:pPr>
-      <w:bookmarkStart w:id="34" w:name="h.fdmohs7hes" w:colFirst="0" w:colLast="0"/>
-      <w:bookmarkStart w:id="35" w:name="_Toc442884174"/>
-      <w:bookmarkEnd w:id="34"/>
+      <w:bookmarkStart w:id="35" w:name="h.fdmohs7hes" w:colFirst="0" w:colLast="0"/>
+      <w:bookmarkStart w:id="36" w:name="_Toc442970588"/>
+      <w:bookmarkEnd w:id="35"/>
       <w:r>
         <w:t xml:space="preserve">Task 3: </w:t>
       </w:r>
@@ -4218,7 +4543,7 @@
       <w:r>
         <w:t>Backend Services and Receivers</w:t>
       </w:r>
-      <w:bookmarkEnd w:id="35"/>
+      <w:bookmarkEnd w:id="36"/>
     </w:p>
     <w:p>
       <w:pPr>
@@ -4579,12 +4904,7 @@
         <w:rPr>
           <w:rFonts w:asciiTheme="minorHAnsi" w:hAnsiTheme="minorHAnsi"/>
         </w:rPr>
-        <w:t xml:space="preserve"> </w:t>
-      </w:r>
-      <w:r>
-        <w:rPr>
-          <w:rFonts w:asciiTheme="minorHAnsi" w:hAnsiTheme="minorHAnsi"/>
-        </w:rPr>
+        <w:lastRenderedPageBreak/>
         <w:t>Send out notification of change in volume. This setting will be on always until the Preference Settings Menu is created to be able to turn it off.</w:t>
       </w:r>
     </w:p>
@@ -4648,9 +4968,9 @@
           <w:color w:val="000000" w:themeColor="text1"/>
         </w:rPr>
       </w:pPr>
-      <w:bookmarkStart w:id="36" w:name="h.umfwsvmx7tpn" w:colFirst="0" w:colLast="0"/>
-      <w:bookmarkStart w:id="37" w:name="_Toc442884175"/>
-      <w:bookmarkEnd w:id="36"/>
+      <w:bookmarkStart w:id="37" w:name="h.umfwsvmx7tpn" w:colFirst="0" w:colLast="0"/>
+      <w:bookmarkStart w:id="38" w:name="_Toc442970589"/>
+      <w:bookmarkEnd w:id="37"/>
       <w:r>
         <w:t xml:space="preserve">Task 4: </w:t>
       </w:r>
@@ -4666,7 +4986,7 @@
         </w:rPr>
         <w:t>Location UI</w:t>
       </w:r>
-      <w:bookmarkEnd w:id="37"/>
+      <w:bookmarkEnd w:id="38"/>
     </w:p>
     <w:p>
       <w:pPr>
@@ -4725,75 +5045,7 @@
           <w:rFonts w:asciiTheme="minorHAnsi" w:hAnsiTheme="minorHAnsi"/>
           <w:color w:val="000000" w:themeColor="text1"/>
         </w:rPr>
-        <w:t xml:space="preserve">Adapt UI for Tablets. Create Main/Detail UI for Landscape Mode using Material Design Elements </w:t>
-      </w:r>
-    </w:p>
-    <w:p>
-      <w:pPr>
-        <w:pStyle w:val="ListParagraph"/>
-        <w:rPr>
-          <w:rFonts w:asciiTheme="minorHAnsi" w:hAnsiTheme="minorHAnsi"/>
-        </w:rPr>
-      </w:pPr>
-    </w:p>
-    <w:p>
-      <w:pPr>
-        <w:rPr>
-          <w:rFonts w:asciiTheme="minorHAnsi" w:hAnsiTheme="minorHAnsi"/>
-        </w:rPr>
-      </w:pPr>
-    </w:p>
-    <w:p>
-      <w:pPr>
-        <w:pStyle w:val="Heading2"/>
-      </w:pPr>
-      <w:bookmarkStart w:id="38" w:name="_Toc442884176"/>
-      <w:r>
-        <w:t>Task 5</w:t>
-      </w:r>
-      <w:r>
-        <w:t xml:space="preserve">: </w:t>
-      </w:r>
-      <w:r>
-        <w:t>Implement</w:t>
-      </w:r>
-      <w:r>
-        <w:t xml:space="preserve"> Maps </w:t>
-      </w:r>
-      <w:r>
-        <w:t>and</w:t>
-      </w:r>
-      <w:r>
-        <w:t xml:space="preserve"> </w:t>
-      </w:r>
-      <w:proofErr w:type="spellStart"/>
-      <w:r>
-        <w:t>Geofencing</w:t>
-      </w:r>
-      <w:proofErr w:type="spellEnd"/>
-      <w:r>
-        <w:t xml:space="preserve"> Backend Services</w:t>
-      </w:r>
-      <w:bookmarkEnd w:id="38"/>
-    </w:p>
-    <w:p/>
-    <w:p>
-      <w:pPr>
-        <w:rPr>
-          <w:rFonts w:asciiTheme="minorHAnsi" w:hAnsiTheme="minorHAnsi"/>
-        </w:rPr>
-      </w:pPr>
-      <w:r>
-        <w:rPr>
-          <w:rFonts w:asciiTheme="minorHAnsi" w:hAnsiTheme="minorHAnsi"/>
-        </w:rPr>
-        <w:t>Tasks</w:t>
-      </w:r>
-      <w:r>
-        <w:rPr>
-          <w:rFonts w:asciiTheme="minorHAnsi" w:hAnsiTheme="minorHAnsi"/>
-        </w:rPr>
-        <w:t>:</w:t>
+        <w:t>Pull thumbnail of current/stored location to show on Location Detail UI.</w:t>
       </w:r>
     </w:p>
     <w:p>
@@ -4805,14 +5057,83 @@
         </w:numPr>
         <w:rPr>
           <w:rFonts w:asciiTheme="minorHAnsi" w:hAnsiTheme="minorHAnsi"/>
-        </w:rPr>
-      </w:pPr>
-      <w:r>
-        <w:rPr>
-          <w:rFonts w:asciiTheme="minorHAnsi" w:hAnsiTheme="minorHAnsi"/>
-        </w:rPr>
-        <w:lastRenderedPageBreak/>
-        <w:t>Add Map Markers to Map when the user presses on a location. Have the title of the profile, given by the user, displayed above the marker.</w:t>
+          <w:color w:val="000000" w:themeColor="text1"/>
+        </w:rPr>
+      </w:pPr>
+      <w:r>
+        <w:rPr>
+          <w:rFonts w:asciiTheme="minorHAnsi" w:hAnsiTheme="minorHAnsi"/>
+          <w:color w:val="000000" w:themeColor="text1"/>
+        </w:rPr>
+        <w:t xml:space="preserve">Adapt UI for Tablets. Create Main/Detail UI for Landscape Mode using Material Design Elements </w:t>
+      </w:r>
+    </w:p>
+    <w:p>
+      <w:pPr>
+        <w:pStyle w:val="ListParagraph"/>
+        <w:rPr>
+          <w:rFonts w:asciiTheme="minorHAnsi" w:hAnsiTheme="minorHAnsi"/>
+        </w:rPr>
+      </w:pPr>
+    </w:p>
+    <w:p>
+      <w:pPr>
+        <w:rPr>
+          <w:rFonts w:asciiTheme="minorHAnsi" w:hAnsiTheme="minorHAnsi"/>
+        </w:rPr>
+      </w:pPr>
+    </w:p>
+    <w:p>
+      <w:pPr>
+        <w:pStyle w:val="Heading2"/>
+      </w:pPr>
+      <w:bookmarkStart w:id="39" w:name="_Toc442970590"/>
+      <w:r>
+        <w:t>Task 5</w:t>
+      </w:r>
+      <w:r>
+        <w:t xml:space="preserve">: </w:t>
+      </w:r>
+      <w:r>
+        <w:t>Implement</w:t>
+      </w:r>
+      <w:r>
+        <w:t xml:space="preserve"> Maps </w:t>
+      </w:r>
+      <w:r>
+        <w:t>and</w:t>
+      </w:r>
+      <w:r>
+        <w:t xml:space="preserve"> </w:t>
+      </w:r>
+      <w:proofErr w:type="spellStart"/>
+      <w:r>
+        <w:t>Geofencing</w:t>
+      </w:r>
+      <w:proofErr w:type="spellEnd"/>
+      <w:r>
+        <w:t xml:space="preserve"> Backend Services</w:t>
+      </w:r>
+      <w:bookmarkEnd w:id="39"/>
+    </w:p>
+    <w:p/>
+    <w:p>
+      <w:pPr>
+        <w:rPr>
+          <w:rFonts w:asciiTheme="minorHAnsi" w:hAnsiTheme="minorHAnsi"/>
+        </w:rPr>
+      </w:pPr>
+      <w:r>
+        <w:rPr>
+          <w:rFonts w:asciiTheme="minorHAnsi" w:hAnsiTheme="minorHAnsi"/>
+        </w:rPr>
+        <w:t>Tasks</w:t>
+      </w:r>
+      <w:r>
+        <w:rPr>
+          <w:rFonts w:asciiTheme="minorHAnsi" w:hAnsiTheme="minorHAnsi"/>
+        </w:rPr>
+        <w:t>:</w:t>
       </w:r>
     </w:p>
     <w:p>
@@ -4830,69 +5151,7 @@
         <w:rPr>
           <w:rFonts w:asciiTheme="minorHAnsi" w:hAnsiTheme="minorHAnsi"/>
         </w:rPr>
-        <w:t xml:space="preserve">Create and </w:t>
-      </w:r>
-      <w:proofErr w:type="spellStart"/>
-      <w:r>
-        <w:rPr>
-          <w:rFonts w:asciiTheme="minorHAnsi" w:hAnsiTheme="minorHAnsi"/>
-        </w:rPr>
-        <w:t>IntentService</w:t>
-      </w:r>
-      <w:proofErr w:type="spellEnd"/>
-      <w:r>
-        <w:rPr>
-          <w:rFonts w:asciiTheme="minorHAnsi" w:hAnsiTheme="minorHAnsi"/>
-        </w:rPr>
-        <w:t xml:space="preserve"> to handle enter/exit of </w:t>
-      </w:r>
-      <w:proofErr w:type="spellStart"/>
-      <w:r>
-        <w:rPr>
-          <w:rFonts w:asciiTheme="minorHAnsi" w:hAnsiTheme="minorHAnsi"/>
-        </w:rPr>
-        <w:t>Geofence</w:t>
-      </w:r>
-      <w:proofErr w:type="spellEnd"/>
-      <w:r>
-        <w:rPr>
-          <w:rFonts w:asciiTheme="minorHAnsi" w:hAnsiTheme="minorHAnsi"/>
-        </w:rPr>
-        <w:t>.</w:t>
-      </w:r>
-      <w:r>
-        <w:rPr>
-          <w:rFonts w:asciiTheme="minorHAnsi" w:hAnsiTheme="minorHAnsi"/>
-        </w:rPr>
-        <w:t xml:space="preserve"> Put </w:t>
-      </w:r>
-      <w:proofErr w:type="spellStart"/>
-      <w:r>
-        <w:rPr>
-          <w:rFonts w:asciiTheme="minorHAnsi" w:hAnsiTheme="minorHAnsi"/>
-        </w:rPr>
-        <w:t>Geofence</w:t>
-      </w:r>
-      <w:proofErr w:type="spellEnd"/>
-      <w:r>
-        <w:rPr>
-          <w:rFonts w:asciiTheme="minorHAnsi" w:hAnsiTheme="minorHAnsi"/>
-        </w:rPr>
-        <w:t xml:space="preserve"> code in it’s on class (</w:t>
-      </w:r>
-      <w:proofErr w:type="spellStart"/>
-      <w:r>
-        <w:rPr>
-          <w:rFonts w:asciiTheme="minorHAnsi" w:hAnsiTheme="minorHAnsi"/>
-        </w:rPr>
-        <w:t>GeofenceManager</w:t>
-      </w:r>
-      <w:proofErr w:type="spellEnd"/>
-      <w:r>
-        <w:rPr>
-          <w:rFonts w:asciiTheme="minorHAnsi" w:hAnsiTheme="minorHAnsi"/>
-        </w:rPr>
-        <w:t>) so it can be accessed from not only the Activity with the Map, but from the Activity with the list of locations.</w:t>
+        <w:t>Add Map Markers to Map when the user presses on a location. Have the title of the profile, given by the user, displayed above the marker.</w:t>
       </w:r>
     </w:p>
     <w:p>
@@ -4910,86 +5169,69 @@
         <w:rPr>
           <w:rFonts w:asciiTheme="minorHAnsi" w:hAnsiTheme="minorHAnsi"/>
         </w:rPr>
-        <w:t xml:space="preserve">Use </w:t>
+        <w:t xml:space="preserve">Create and </w:t>
       </w:r>
       <w:proofErr w:type="spellStart"/>
       <w:r>
         <w:rPr>
           <w:rFonts w:asciiTheme="minorHAnsi" w:hAnsiTheme="minorHAnsi"/>
         </w:rPr>
-        <w:t>BroadcastReceiver</w:t>
+        <w:t>IntentService</w:t>
       </w:r>
       <w:proofErr w:type="spellEnd"/>
       <w:r>
         <w:rPr>
           <w:rFonts w:asciiTheme="minorHAnsi" w:hAnsiTheme="minorHAnsi"/>
         </w:rPr>
-        <w:t xml:space="preserve"> to turn back on </w:t>
+        <w:t xml:space="preserve"> to handle enter/exit of </w:t>
       </w:r>
       <w:proofErr w:type="spellStart"/>
       <w:r>
         <w:rPr>
           <w:rFonts w:asciiTheme="minorHAnsi" w:hAnsiTheme="minorHAnsi"/>
         </w:rPr>
-        <w:t>Geofences</w:t>
+        <w:t>Geofence</w:t>
       </w:r>
       <w:proofErr w:type="spellEnd"/>
       <w:r>
         <w:rPr>
           <w:rFonts w:asciiTheme="minorHAnsi" w:hAnsiTheme="minorHAnsi"/>
         </w:rPr>
-        <w:t xml:space="preserve"> when the phone reboots.</w:t>
-      </w:r>
-    </w:p>
-    <w:p>
-      <w:pPr>
-        <w:rPr>
-          <w:rFonts w:asciiTheme="minorHAnsi" w:hAnsiTheme="minorHAnsi"/>
-        </w:rPr>
-      </w:pPr>
-    </w:p>
-    <w:p>
-      <w:pPr>
-        <w:pStyle w:val="Heading2"/>
-      </w:pPr>
-      <w:bookmarkStart w:id="39" w:name="_Toc442884177"/>
-      <w:r>
-        <w:t>Task 6: Implement Google Places API</w:t>
-      </w:r>
-      <w:bookmarkEnd w:id="39"/>
-    </w:p>
-    <w:p/>
-    <w:p>
-      <w:pPr>
-        <w:rPr>
-          <w:rFonts w:asciiTheme="minorHAnsi" w:hAnsiTheme="minorHAnsi"/>
-        </w:rPr>
-      </w:pPr>
-      <w:r>
-        <w:rPr>
-          <w:rFonts w:asciiTheme="minorHAnsi" w:hAnsiTheme="minorHAnsi"/>
-        </w:rPr>
-        <w:t xml:space="preserve">The user will not only be able to set up Location Profiles by selecting a spot on a map, they will also be able to search for any address using Google Places API </w:t>
-      </w:r>
-    </w:p>
-    <w:p>
-      <w:pPr>
-        <w:rPr>
-          <w:rFonts w:asciiTheme="minorHAnsi" w:hAnsiTheme="minorHAnsi"/>
-        </w:rPr>
-      </w:pPr>
-    </w:p>
-    <w:p>
-      <w:pPr>
-        <w:rPr>
-          <w:rFonts w:asciiTheme="minorHAnsi" w:hAnsiTheme="minorHAnsi"/>
-        </w:rPr>
-      </w:pPr>
-      <w:r>
-        <w:rPr>
-          <w:rFonts w:asciiTheme="minorHAnsi" w:hAnsiTheme="minorHAnsi"/>
-        </w:rPr>
-        <w:t>Tasks:</w:t>
+        <w:t>.</w:t>
+      </w:r>
+      <w:r>
+        <w:rPr>
+          <w:rFonts w:asciiTheme="minorHAnsi" w:hAnsiTheme="minorHAnsi"/>
+        </w:rPr>
+        <w:t xml:space="preserve"> Put </w:t>
+      </w:r>
+      <w:proofErr w:type="spellStart"/>
+      <w:r>
+        <w:rPr>
+          <w:rFonts w:asciiTheme="minorHAnsi" w:hAnsiTheme="minorHAnsi"/>
+        </w:rPr>
+        <w:t>Geofence</w:t>
+      </w:r>
+      <w:proofErr w:type="spellEnd"/>
+      <w:r>
+        <w:rPr>
+          <w:rFonts w:asciiTheme="minorHAnsi" w:hAnsiTheme="minorHAnsi"/>
+        </w:rPr>
+        <w:t xml:space="preserve"> code in it’s on class (</w:t>
+      </w:r>
+      <w:proofErr w:type="spellStart"/>
+      <w:r>
+        <w:rPr>
+          <w:rFonts w:asciiTheme="minorHAnsi" w:hAnsiTheme="minorHAnsi"/>
+        </w:rPr>
+        <w:t>GeofenceManager</w:t>
+      </w:r>
+      <w:proofErr w:type="spellEnd"/>
+      <w:r>
+        <w:rPr>
+          <w:rFonts w:asciiTheme="minorHAnsi" w:hAnsiTheme="minorHAnsi"/>
+        </w:rPr>
+        <w:t>) so it can be accessed from not only the Activity with the Map, but from the Activity with the list of locations.</w:t>
       </w:r>
     </w:p>
     <w:p>
@@ -5007,7 +5249,86 @@
         <w:rPr>
           <w:rFonts w:asciiTheme="minorHAnsi" w:hAnsiTheme="minorHAnsi"/>
         </w:rPr>
-        <w:t>Create search bar at the top of the map for entering and address</w:t>
+        <w:t xml:space="preserve">Use </w:t>
+      </w:r>
+      <w:proofErr w:type="spellStart"/>
+      <w:r>
+        <w:rPr>
+          <w:rFonts w:asciiTheme="minorHAnsi" w:hAnsiTheme="minorHAnsi"/>
+        </w:rPr>
+        <w:t>BroadcastReceiver</w:t>
+      </w:r>
+      <w:proofErr w:type="spellEnd"/>
+      <w:r>
+        <w:rPr>
+          <w:rFonts w:asciiTheme="minorHAnsi" w:hAnsiTheme="minorHAnsi"/>
+        </w:rPr>
+        <w:t xml:space="preserve"> to turn back on </w:t>
+      </w:r>
+      <w:proofErr w:type="spellStart"/>
+      <w:r>
+        <w:rPr>
+          <w:rFonts w:asciiTheme="minorHAnsi" w:hAnsiTheme="minorHAnsi"/>
+        </w:rPr>
+        <w:t>Geofences</w:t>
+      </w:r>
+      <w:proofErr w:type="spellEnd"/>
+      <w:r>
+        <w:rPr>
+          <w:rFonts w:asciiTheme="minorHAnsi" w:hAnsiTheme="minorHAnsi"/>
+        </w:rPr>
+        <w:t xml:space="preserve"> when the phone reboots.</w:t>
+      </w:r>
+    </w:p>
+    <w:p>
+      <w:pPr>
+        <w:rPr>
+          <w:rFonts w:asciiTheme="minorHAnsi" w:hAnsiTheme="minorHAnsi"/>
+        </w:rPr>
+      </w:pPr>
+    </w:p>
+    <w:p>
+      <w:pPr>
+        <w:pStyle w:val="Heading2"/>
+      </w:pPr>
+      <w:bookmarkStart w:id="40" w:name="_Toc442970591"/>
+      <w:r>
+        <w:t>Task 6: Implement Google Places API</w:t>
+      </w:r>
+      <w:bookmarkEnd w:id="40"/>
+    </w:p>
+    <w:p/>
+    <w:p>
+      <w:pPr>
+        <w:rPr>
+          <w:rFonts w:asciiTheme="minorHAnsi" w:hAnsiTheme="minorHAnsi"/>
+        </w:rPr>
+      </w:pPr>
+      <w:r>
+        <w:rPr>
+          <w:rFonts w:asciiTheme="minorHAnsi" w:hAnsiTheme="minorHAnsi"/>
+        </w:rPr>
+        <w:t xml:space="preserve">The user will not only be able to set up Location Profiles by selecting a spot on a map, they will also be able to search for any address using Google Places API </w:t>
+      </w:r>
+    </w:p>
+    <w:p>
+      <w:pPr>
+        <w:rPr>
+          <w:rFonts w:asciiTheme="minorHAnsi" w:hAnsiTheme="minorHAnsi"/>
+        </w:rPr>
+      </w:pPr>
+    </w:p>
+    <w:p>
+      <w:pPr>
+        <w:rPr>
+          <w:rFonts w:asciiTheme="minorHAnsi" w:hAnsiTheme="minorHAnsi"/>
+        </w:rPr>
+      </w:pPr>
+      <w:r>
+        <w:rPr>
+          <w:rFonts w:asciiTheme="minorHAnsi" w:hAnsiTheme="minorHAnsi"/>
+        </w:rPr>
+        <w:t>Tasks:</w:t>
       </w:r>
     </w:p>
     <w:p>
@@ -5025,100 +5346,7 @@
         <w:rPr>
           <w:rFonts w:asciiTheme="minorHAnsi" w:hAnsiTheme="minorHAnsi"/>
         </w:rPr>
-        <w:t>Implement backend of Google Places API</w:t>
-      </w:r>
-    </w:p>
-    <w:p>
-      <w:pPr>
-        <w:pStyle w:val="Heading2"/>
-      </w:pPr>
-      <w:bookmarkStart w:id="40" w:name="_Toc442884178"/>
-      <w:r>
-        <w:t>Task 7: Create Custom Library</w:t>
-      </w:r>
-      <w:bookmarkEnd w:id="40"/>
-    </w:p>
-    <w:p/>
-    <w:p>
-      <w:pPr>
-        <w:rPr>
-          <w:rFonts w:asciiTheme="minorHAnsi" w:hAnsiTheme="minorHAnsi"/>
-        </w:rPr>
-      </w:pPr>
-      <w:r>
-        <w:rPr>
-          <w:rFonts w:asciiTheme="minorHAnsi" w:hAnsiTheme="minorHAnsi"/>
-        </w:rPr>
-        <w:t>Tasks</w:t>
-      </w:r>
-      <w:r>
-        <w:rPr>
-          <w:rFonts w:asciiTheme="minorHAnsi" w:hAnsiTheme="minorHAnsi"/>
-        </w:rPr>
-        <w:t>:</w:t>
-      </w:r>
-    </w:p>
-    <w:p>
-      <w:pPr>
-        <w:rPr>
-          <w:rFonts w:asciiTheme="minorHAnsi" w:hAnsiTheme="minorHAnsi"/>
-        </w:rPr>
-      </w:pPr>
-    </w:p>
-    <w:p>
-      <w:pPr>
-        <w:pStyle w:val="Heading2"/>
-      </w:pPr>
-      <w:bookmarkStart w:id="41" w:name="_Toc442884179"/>
-      <w:r>
-        <w:t>Task 8: Create Custom Widget</w:t>
-      </w:r>
-      <w:bookmarkEnd w:id="41"/>
-    </w:p>
-    <w:p>
-      <w:pPr>
-        <w:rPr>
-          <w:rFonts w:asciiTheme="minorHAnsi" w:hAnsiTheme="minorHAnsi"/>
-        </w:rPr>
-      </w:pPr>
-    </w:p>
-    <w:p>
-      <w:pPr>
-        <w:rPr>
-          <w:rFonts w:asciiTheme="minorHAnsi" w:hAnsiTheme="minorHAnsi"/>
-        </w:rPr>
-      </w:pPr>
-      <w:r>
-        <w:rPr>
-          <w:rFonts w:asciiTheme="minorHAnsi" w:hAnsiTheme="minorHAnsi"/>
-        </w:rPr>
-        <w:t>There will be two widgets for this app. One small widget to just show if the user is currently under volume control</w:t>
-      </w:r>
-      <w:r>
-        <w:rPr>
-          <w:rFonts w:asciiTheme="minorHAnsi" w:hAnsiTheme="minorHAnsi"/>
-        </w:rPr>
-        <w:t>, and a large widget that will contain the list of time and location profiles.</w:t>
-      </w:r>
-    </w:p>
-    <w:p>
-      <w:pPr>
-        <w:rPr>
-          <w:rFonts w:asciiTheme="minorHAnsi" w:hAnsiTheme="minorHAnsi"/>
-        </w:rPr>
-      </w:pPr>
-    </w:p>
-    <w:p>
-      <w:pPr>
-        <w:rPr>
-          <w:rFonts w:asciiTheme="minorHAnsi" w:hAnsiTheme="minorHAnsi"/>
-        </w:rPr>
-      </w:pPr>
-      <w:r>
-        <w:rPr>
-          <w:rFonts w:asciiTheme="minorHAnsi" w:hAnsiTheme="minorHAnsi"/>
-        </w:rPr>
-        <w:t>Tasks:</w:t>
+        <w:t>Create search bar at the top of the map for entering and address</w:t>
       </w:r>
     </w:p>
     <w:p>
@@ -5136,7 +5364,37 @@
         <w:rPr>
           <w:rFonts w:asciiTheme="minorHAnsi" w:hAnsiTheme="minorHAnsi"/>
         </w:rPr>
-        <w:t>Create small widget to show if the user is currently under volume control.</w:t>
+        <w:t>Implement backend of Google Places API</w:t>
+      </w:r>
+    </w:p>
+    <w:p>
+      <w:pPr>
+        <w:pStyle w:val="Heading2"/>
+      </w:pPr>
+      <w:bookmarkStart w:id="41" w:name="_Toc442970592"/>
+      <w:r>
+        <w:t>Task 7: Create Custom Library</w:t>
+      </w:r>
+      <w:bookmarkEnd w:id="41"/>
+    </w:p>
+    <w:p/>
+    <w:p>
+      <w:pPr>
+        <w:rPr>
+          <w:rFonts w:asciiTheme="minorHAnsi" w:hAnsiTheme="minorHAnsi"/>
+        </w:rPr>
+      </w:pPr>
+      <w:r>
+        <w:rPr>
+          <w:rFonts w:asciiTheme="minorHAnsi" w:hAnsiTheme="minorHAnsi"/>
+        </w:rPr>
+        <w:t>Tasks</w:t>
+      </w:r>
+      <w:r>
+        <w:rPr>
+          <w:rFonts w:asciiTheme="minorHAnsi" w:hAnsiTheme="minorHAnsi"/>
+        </w:rPr>
+        <w:t>:</w:t>
       </w:r>
     </w:p>
     <w:p>
@@ -5154,56 +5412,7 @@
         <w:rPr>
           <w:rFonts w:asciiTheme="minorHAnsi" w:hAnsiTheme="minorHAnsi"/>
         </w:rPr>
-        <w:t xml:space="preserve">Create large widget that will contain the list of time and location profiles. </w:t>
-      </w:r>
-    </w:p>
-    <w:p>
-      <w:pPr>
-        <w:pStyle w:val="Heading2"/>
-      </w:pPr>
-      <w:bookmarkStart w:id="42" w:name="h.kjidlkq4xm3u" w:colFirst="0" w:colLast="0"/>
-      <w:bookmarkStart w:id="43" w:name="_Toc442884180"/>
-      <w:bookmarkEnd w:id="42"/>
-      <w:r>
-        <w:t>T</w:t>
-      </w:r>
-      <w:r>
-        <w:t>ask 9</w:t>
-      </w:r>
-      <w:r>
-        <w:t>: Final Features</w:t>
-      </w:r>
-      <w:r>
-        <w:t xml:space="preserve"> and Miscellaneous Items</w:t>
-      </w:r>
-      <w:bookmarkEnd w:id="43"/>
-    </w:p>
-    <w:p/>
-    <w:p>
-      <w:pPr>
-        <w:rPr>
-          <w:rFonts w:asciiTheme="minorHAnsi" w:hAnsiTheme="minorHAnsi"/>
-        </w:rPr>
-      </w:pPr>
-      <w:r>
-        <w:rPr>
-          <w:rFonts w:asciiTheme="minorHAnsi" w:hAnsiTheme="minorHAnsi"/>
-        </w:rPr>
-        <w:t>This section includes and final tasks to make the app production ready.</w:t>
-      </w:r>
-    </w:p>
-    <w:p/>
-    <w:p>
-      <w:pPr>
-        <w:rPr>
-          <w:rFonts w:asciiTheme="minorHAnsi" w:hAnsiTheme="minorHAnsi"/>
-        </w:rPr>
-      </w:pPr>
-      <w:r>
-        <w:rPr>
-          <w:rFonts w:asciiTheme="minorHAnsi" w:hAnsiTheme="minorHAnsi"/>
-        </w:rPr>
-        <w:t>Tasks</w:t>
+        <w:t>Create custom view library.</w:t>
       </w:r>
     </w:p>
     <w:p>
@@ -5215,15 +5424,27 @@
         </w:numPr>
         <w:rPr>
           <w:rFonts w:asciiTheme="minorHAnsi" w:hAnsiTheme="minorHAnsi"/>
-          <w:color w:val="000000" w:themeColor="text1"/>
-        </w:rPr>
-      </w:pPr>
-      <w:r>
-        <w:rPr>
-          <w:rFonts w:asciiTheme="minorHAnsi" w:hAnsiTheme="minorHAnsi"/>
-          <w:color w:val="000000" w:themeColor="text1"/>
-        </w:rPr>
-        <w:t>Create Preference Settings menu</w:t>
+        </w:rPr>
+      </w:pPr>
+      <w:r>
+        <w:rPr>
+          <w:rFonts w:asciiTheme="minorHAnsi" w:hAnsiTheme="minorHAnsi"/>
+        </w:rPr>
+        <w:t xml:space="preserve">Custom view contains a vector </w:t>
+      </w:r>
+      <w:proofErr w:type="spellStart"/>
+      <w:r>
+        <w:rPr>
+          <w:rFonts w:asciiTheme="minorHAnsi" w:hAnsiTheme="minorHAnsi"/>
+        </w:rPr>
+        <w:t>drawable</w:t>
+      </w:r>
+      <w:proofErr w:type="spellEnd"/>
+      <w:r>
+        <w:rPr>
+          <w:rFonts w:asciiTheme="minorHAnsi" w:hAnsiTheme="minorHAnsi"/>
+        </w:rPr>
+        <w:t xml:space="preserve"> animation for APIs 5.0 and great</w:t>
       </w:r>
     </w:p>
     <w:p>
@@ -5241,7 +5462,7 @@
         <w:rPr>
           <w:rFonts w:asciiTheme="minorHAnsi" w:hAnsiTheme="minorHAnsi"/>
         </w:rPr>
-        <w:t>Verify all strings are located in the strings.xml file and uses RTL</w:t>
+        <w:t>Create static image for APIs lower than 5.0</w:t>
       </w:r>
     </w:p>
     <w:p>
@@ -5259,73 +5480,64 @@
         <w:rPr>
           <w:rFonts w:asciiTheme="minorHAnsi" w:hAnsiTheme="minorHAnsi"/>
         </w:rPr>
-        <w:t xml:space="preserve">Create Content </w:t>
-      </w:r>
-      <w:r>
-        <w:rPr>
-          <w:rFonts w:asciiTheme="minorHAnsi" w:hAnsiTheme="minorHAnsi"/>
-        </w:rPr>
-        <w:t>Descriptions</w:t>
-      </w:r>
-      <w:r>
-        <w:rPr>
-          <w:rFonts w:asciiTheme="minorHAnsi" w:hAnsiTheme="minorHAnsi"/>
-        </w:rPr>
-        <w:t xml:space="preserve"> on relative components on the UI</w:t>
-      </w:r>
-    </w:p>
-    <w:p>
-      <w:pPr>
-        <w:rPr>
-          <w:rFonts w:asciiTheme="minorHAnsi" w:hAnsiTheme="minorHAnsi"/>
-        </w:rPr>
-      </w:pPr>
+        <w:t>View is clickable and title on custom view programmable.</w:t>
+      </w:r>
     </w:p>
     <w:p>
       <w:pPr>
         <w:pStyle w:val="Heading2"/>
       </w:pPr>
-      <w:bookmarkStart w:id="44" w:name="_Toc442884181"/>
-      <w:r>
-        <w:t>Task 10</w:t>
-      </w:r>
-      <w:r>
-        <w:t>: Get App Ready for Release</w:t>
-      </w:r>
-      <w:bookmarkEnd w:id="44"/>
-    </w:p>
-    <w:p/>
-    <w:p>
-      <w:pPr>
-        <w:rPr>
-          <w:rFonts w:asciiTheme="minorHAnsi" w:hAnsiTheme="minorHAnsi"/>
-        </w:rPr>
-      </w:pPr>
-      <w:r>
-        <w:rPr>
-          <w:rFonts w:asciiTheme="minorHAnsi" w:hAnsiTheme="minorHAnsi"/>
-        </w:rPr>
+      <w:bookmarkStart w:id="42" w:name="_Toc442970593"/>
+      <w:r>
         <w:lastRenderedPageBreak/>
-        <w:t>All tasks that should be done in the final stage for release to the Google Play store.</w:t>
-      </w:r>
-    </w:p>
-    <w:p>
-      <w:pPr>
-        <w:rPr>
-          <w:rFonts w:asciiTheme="minorHAnsi" w:hAnsiTheme="minorHAnsi"/>
-        </w:rPr>
-      </w:pPr>
-      <w:r>
-        <w:rPr>
-          <w:rFonts w:asciiTheme="minorHAnsi" w:hAnsiTheme="minorHAnsi"/>
-        </w:rPr>
-        <w:t>Task</w:t>
-      </w:r>
-      <w:r>
-        <w:rPr>
-          <w:rFonts w:asciiTheme="minorHAnsi" w:hAnsiTheme="minorHAnsi"/>
-        </w:rPr>
-        <w:t>s:</w:t>
+        <w:t>Task 8: Create Custom Widget</w:t>
+      </w:r>
+      <w:bookmarkEnd w:id="42"/>
+    </w:p>
+    <w:p>
+      <w:pPr>
+        <w:rPr>
+          <w:rFonts w:asciiTheme="minorHAnsi" w:hAnsiTheme="minorHAnsi"/>
+        </w:rPr>
+      </w:pPr>
+    </w:p>
+    <w:p>
+      <w:pPr>
+        <w:rPr>
+          <w:rFonts w:asciiTheme="minorHAnsi" w:hAnsiTheme="minorHAnsi"/>
+        </w:rPr>
+      </w:pPr>
+      <w:r>
+        <w:rPr>
+          <w:rFonts w:asciiTheme="minorHAnsi" w:hAnsiTheme="minorHAnsi"/>
+        </w:rPr>
+        <w:t>There will be two widgets for this app. One small widget to just show if the user is currently under volume control</w:t>
+      </w:r>
+      <w:r>
+        <w:rPr>
+          <w:rFonts w:asciiTheme="minorHAnsi" w:hAnsiTheme="minorHAnsi"/>
+        </w:rPr>
+        <w:t>, and a large widget that will contain the list of time and location profiles.</w:t>
+      </w:r>
+    </w:p>
+    <w:p>
+      <w:pPr>
+        <w:rPr>
+          <w:rFonts w:asciiTheme="minorHAnsi" w:hAnsiTheme="minorHAnsi"/>
+        </w:rPr>
+      </w:pPr>
+    </w:p>
+    <w:p>
+      <w:pPr>
+        <w:rPr>
+          <w:rFonts w:asciiTheme="minorHAnsi" w:hAnsiTheme="minorHAnsi"/>
+        </w:rPr>
+      </w:pPr>
+      <w:r>
+        <w:rPr>
+          <w:rFonts w:asciiTheme="minorHAnsi" w:hAnsiTheme="minorHAnsi"/>
+        </w:rPr>
+        <w:t>Tasks:</w:t>
       </w:r>
     </w:p>
     <w:p>
@@ -5343,42 +5555,8 @@
         <w:rPr>
           <w:rFonts w:asciiTheme="minorHAnsi" w:hAnsiTheme="minorHAnsi"/>
         </w:rPr>
-        <w:t>Create</w:t>
-      </w:r>
-      <w:r>
-        <w:rPr>
-          <w:rFonts w:asciiTheme="minorHAnsi" w:hAnsiTheme="minorHAnsi"/>
-        </w:rPr>
-        <w:t xml:space="preserve"> Free and Paid Versions. Add Ad</w:t>
-      </w:r>
-      <w:r>
-        <w:rPr>
-          <w:rFonts w:asciiTheme="minorHAnsi" w:hAnsiTheme="minorHAnsi"/>
-        </w:rPr>
-        <w:t xml:space="preserve"> to the bottom of the </w:t>
-      </w:r>
-      <w:proofErr w:type="spellStart"/>
-      <w:r>
-        <w:rPr>
-          <w:rFonts w:asciiTheme="minorHAnsi" w:hAnsiTheme="minorHAnsi"/>
-        </w:rPr>
-        <w:t>MainActivity</w:t>
-      </w:r>
-      <w:proofErr w:type="spellEnd"/>
-      <w:r>
-        <w:rPr>
-          <w:rFonts w:asciiTheme="minorHAnsi" w:hAnsiTheme="minorHAnsi"/>
-        </w:rPr>
-        <w:t xml:space="preserve"> under the Profile </w:t>
-      </w:r>
-      <w:proofErr w:type="spellStart"/>
-      <w:r>
-        <w:rPr>
-          <w:rFonts w:asciiTheme="minorHAnsi" w:hAnsiTheme="minorHAnsi"/>
-        </w:rPr>
-        <w:t>ListView</w:t>
-      </w:r>
-      <w:proofErr w:type="spellEnd"/>
+        <w:t>Create small widget to show if the user is currently under volume control.</w:t>
+      </w:r>
     </w:p>
     <w:p>
       <w:pPr>
@@ -5395,7 +5573,56 @@
         <w:rPr>
           <w:rFonts w:asciiTheme="minorHAnsi" w:hAnsiTheme="minorHAnsi"/>
         </w:rPr>
-        <w:t>Create App Icon</w:t>
+        <w:t xml:space="preserve">Create large widget that will contain the list of time and location profiles. </w:t>
+      </w:r>
+    </w:p>
+    <w:p>
+      <w:pPr>
+        <w:pStyle w:val="Heading2"/>
+      </w:pPr>
+      <w:bookmarkStart w:id="43" w:name="h.kjidlkq4xm3u" w:colFirst="0" w:colLast="0"/>
+      <w:bookmarkStart w:id="44" w:name="_Toc442970594"/>
+      <w:bookmarkEnd w:id="43"/>
+      <w:r>
+        <w:t>T</w:t>
+      </w:r>
+      <w:r>
+        <w:t>ask 9</w:t>
+      </w:r>
+      <w:r>
+        <w:t>: Final Features</w:t>
+      </w:r>
+      <w:r>
+        <w:t xml:space="preserve"> and Miscellaneous Items</w:t>
+      </w:r>
+      <w:bookmarkEnd w:id="44"/>
+    </w:p>
+    <w:p/>
+    <w:p>
+      <w:pPr>
+        <w:rPr>
+          <w:rFonts w:asciiTheme="minorHAnsi" w:hAnsiTheme="minorHAnsi"/>
+        </w:rPr>
+      </w:pPr>
+      <w:r>
+        <w:rPr>
+          <w:rFonts w:asciiTheme="minorHAnsi" w:hAnsiTheme="minorHAnsi"/>
+        </w:rPr>
+        <w:t>This section includes and final tasks to make the app production ready.</w:t>
+      </w:r>
+    </w:p>
+    <w:p/>
+    <w:p>
+      <w:pPr>
+        <w:rPr>
+          <w:rFonts w:asciiTheme="minorHAnsi" w:hAnsiTheme="minorHAnsi"/>
+        </w:rPr>
+      </w:pPr>
+      <w:r>
+        <w:rPr>
+          <w:rFonts w:asciiTheme="minorHAnsi" w:hAnsiTheme="minorHAnsi"/>
+        </w:rPr>
+        <w:t>Tasks</w:t>
       </w:r>
     </w:p>
     <w:p>
@@ -5407,13 +5634,15 @@
         </w:numPr>
         <w:rPr>
           <w:rFonts w:asciiTheme="minorHAnsi" w:hAnsiTheme="minorHAnsi"/>
-        </w:rPr>
-      </w:pPr>
-      <w:r>
-        <w:rPr>
-          <w:rFonts w:asciiTheme="minorHAnsi" w:hAnsiTheme="minorHAnsi"/>
-        </w:rPr>
-        <w:t>Create Signed APK for App</w:t>
+          <w:color w:val="000000" w:themeColor="text1"/>
+        </w:rPr>
+      </w:pPr>
+      <w:r>
+        <w:rPr>
+          <w:rFonts w:asciiTheme="minorHAnsi" w:hAnsiTheme="minorHAnsi"/>
+          <w:color w:val="000000" w:themeColor="text1"/>
+        </w:rPr>
+        <w:t>Create Preference Settings menu</w:t>
       </w:r>
     </w:p>
     <w:p>
@@ -5431,6 +5660,195 @@
         <w:rPr>
           <w:rFonts w:asciiTheme="minorHAnsi" w:hAnsiTheme="minorHAnsi"/>
         </w:rPr>
+        <w:t>Verify all strings are located in the strings.xml file and uses RTL</w:t>
+      </w:r>
+    </w:p>
+    <w:p>
+      <w:pPr>
+        <w:pStyle w:val="ListParagraph"/>
+        <w:numPr>
+          <w:ilvl w:val="0"/>
+          <w:numId w:val="6"/>
+        </w:numPr>
+        <w:rPr>
+          <w:rFonts w:asciiTheme="minorHAnsi" w:hAnsiTheme="minorHAnsi"/>
+        </w:rPr>
+      </w:pPr>
+      <w:r>
+        <w:rPr>
+          <w:rFonts w:asciiTheme="minorHAnsi" w:hAnsiTheme="minorHAnsi"/>
+        </w:rPr>
+        <w:t xml:space="preserve">Create Content </w:t>
+      </w:r>
+      <w:r>
+        <w:rPr>
+          <w:rFonts w:asciiTheme="minorHAnsi" w:hAnsiTheme="minorHAnsi"/>
+        </w:rPr>
+        <w:t>Descriptions</w:t>
+      </w:r>
+      <w:r>
+        <w:rPr>
+          <w:rFonts w:asciiTheme="minorHAnsi" w:hAnsiTheme="minorHAnsi"/>
+        </w:rPr>
+        <w:t xml:space="preserve"> on relative components on the UI</w:t>
+      </w:r>
+    </w:p>
+    <w:p>
+      <w:pPr>
+        <w:rPr>
+          <w:rFonts w:asciiTheme="minorHAnsi" w:hAnsiTheme="minorHAnsi"/>
+        </w:rPr>
+      </w:pPr>
+    </w:p>
+    <w:p>
+      <w:pPr>
+        <w:pStyle w:val="Heading2"/>
+      </w:pPr>
+      <w:bookmarkStart w:id="45" w:name="_Toc442970595"/>
+      <w:r>
+        <w:t>Task 10</w:t>
+      </w:r>
+      <w:r>
+        <w:t>: Get App Ready for Release</w:t>
+      </w:r>
+      <w:bookmarkEnd w:id="45"/>
+    </w:p>
+    <w:p/>
+    <w:p>
+      <w:pPr>
+        <w:rPr>
+          <w:rFonts w:asciiTheme="minorHAnsi" w:hAnsiTheme="minorHAnsi"/>
+        </w:rPr>
+      </w:pPr>
+      <w:r>
+        <w:rPr>
+          <w:rFonts w:asciiTheme="minorHAnsi" w:hAnsiTheme="minorHAnsi"/>
+        </w:rPr>
+        <w:t>All tasks that should be done in the final stage for release to the Google Play store.</w:t>
+      </w:r>
+    </w:p>
+    <w:p>
+      <w:pPr>
+        <w:rPr>
+          <w:rFonts w:asciiTheme="minorHAnsi" w:hAnsiTheme="minorHAnsi"/>
+        </w:rPr>
+      </w:pPr>
+      <w:r>
+        <w:rPr>
+          <w:rFonts w:asciiTheme="minorHAnsi" w:hAnsiTheme="minorHAnsi"/>
+        </w:rPr>
+        <w:t>Task</w:t>
+      </w:r>
+      <w:r>
+        <w:rPr>
+          <w:rFonts w:asciiTheme="minorHAnsi" w:hAnsiTheme="minorHAnsi"/>
+        </w:rPr>
+        <w:t>s:</w:t>
+      </w:r>
+    </w:p>
+    <w:p>
+      <w:pPr>
+        <w:pStyle w:val="ListParagraph"/>
+        <w:numPr>
+          <w:ilvl w:val="0"/>
+          <w:numId w:val="6"/>
+        </w:numPr>
+        <w:rPr>
+          <w:rFonts w:asciiTheme="minorHAnsi" w:hAnsiTheme="minorHAnsi"/>
+        </w:rPr>
+      </w:pPr>
+      <w:r>
+        <w:rPr>
+          <w:rFonts w:asciiTheme="minorHAnsi" w:hAnsiTheme="minorHAnsi"/>
+        </w:rPr>
+        <w:t>Create</w:t>
+      </w:r>
+      <w:r>
+        <w:rPr>
+          <w:rFonts w:asciiTheme="minorHAnsi" w:hAnsiTheme="minorHAnsi"/>
+        </w:rPr>
+        <w:t xml:space="preserve"> Free and Paid Versions. Add Ad</w:t>
+      </w:r>
+      <w:r>
+        <w:rPr>
+          <w:rFonts w:asciiTheme="minorHAnsi" w:hAnsiTheme="minorHAnsi"/>
+        </w:rPr>
+        <w:t xml:space="preserve"> to the bottom of the </w:t>
+      </w:r>
+      <w:proofErr w:type="spellStart"/>
+      <w:r>
+        <w:rPr>
+          <w:rFonts w:asciiTheme="minorHAnsi" w:hAnsiTheme="minorHAnsi"/>
+        </w:rPr>
+        <w:t>MainActivity</w:t>
+      </w:r>
+      <w:proofErr w:type="spellEnd"/>
+      <w:r>
+        <w:rPr>
+          <w:rFonts w:asciiTheme="minorHAnsi" w:hAnsiTheme="minorHAnsi"/>
+        </w:rPr>
+        <w:t xml:space="preserve"> under the Profile </w:t>
+      </w:r>
+      <w:proofErr w:type="spellStart"/>
+      <w:r>
+        <w:rPr>
+          <w:rFonts w:asciiTheme="minorHAnsi" w:hAnsiTheme="minorHAnsi"/>
+        </w:rPr>
+        <w:t>ListView</w:t>
+      </w:r>
+      <w:proofErr w:type="spellEnd"/>
+    </w:p>
+    <w:p>
+      <w:pPr>
+        <w:pStyle w:val="ListParagraph"/>
+        <w:numPr>
+          <w:ilvl w:val="0"/>
+          <w:numId w:val="6"/>
+        </w:numPr>
+        <w:rPr>
+          <w:rFonts w:asciiTheme="minorHAnsi" w:hAnsiTheme="minorHAnsi"/>
+        </w:rPr>
+      </w:pPr>
+      <w:r>
+        <w:rPr>
+          <w:rFonts w:asciiTheme="minorHAnsi" w:hAnsiTheme="minorHAnsi"/>
+        </w:rPr>
+        <w:t>Create App Icon</w:t>
+      </w:r>
+    </w:p>
+    <w:p>
+      <w:pPr>
+        <w:pStyle w:val="ListParagraph"/>
+        <w:numPr>
+          <w:ilvl w:val="0"/>
+          <w:numId w:val="6"/>
+        </w:numPr>
+        <w:rPr>
+          <w:rFonts w:asciiTheme="minorHAnsi" w:hAnsiTheme="minorHAnsi"/>
+        </w:rPr>
+      </w:pPr>
+      <w:r>
+        <w:rPr>
+          <w:rFonts w:asciiTheme="minorHAnsi" w:hAnsiTheme="minorHAnsi"/>
+        </w:rPr>
+        <w:t>Create Signed APK for App</w:t>
+      </w:r>
+    </w:p>
+    <w:p>
+      <w:pPr>
+        <w:pStyle w:val="ListParagraph"/>
+        <w:numPr>
+          <w:ilvl w:val="0"/>
+          <w:numId w:val="6"/>
+        </w:numPr>
+        <w:rPr>
+          <w:rFonts w:asciiTheme="minorHAnsi" w:hAnsiTheme="minorHAnsi"/>
+        </w:rPr>
+      </w:pPr>
+      <w:r>
+        <w:rPr>
+          <w:rFonts w:asciiTheme="minorHAnsi" w:hAnsiTheme="minorHAnsi"/>
+        </w:rPr>
         <w:t>Release Free and Paid versions and release each to the Google Play Store.</w:t>
       </w:r>
     </w:p>
@@ -5445,14 +5863,14 @@
       <w:pPr>
         <w:pStyle w:val="Heading1"/>
       </w:pPr>
-      <w:bookmarkStart w:id="45" w:name="_Toc442884182"/>
+      <w:bookmarkStart w:id="46" w:name="_Toc442970596"/>
       <w:r>
         <w:t>Optional</w:t>
       </w:r>
       <w:r>
         <w:t xml:space="preserve"> Features</w:t>
       </w:r>
-      <w:bookmarkEnd w:id="45"/>
+      <w:bookmarkEnd w:id="46"/>
     </w:p>
     <w:p/>
     <w:p>
@@ -5587,7 +6005,7 @@
 </file>
 
 <file path=word/endnotes.xml><?xml version="1.0" encoding="utf-8"?>
-<w:endnotes xmlns:wpc="http://schemas.microsoft.com/office/word/2010/wordprocessingCanvas" xmlns:cx="http://schemas.microsoft.com/office/drawing/2014/chartex" xmlns:cx1="http://schemas.microsoft.com/office/drawing/2015/9/8/chartex" xmlns:mc="http://schemas.openxmlformats.org/markup-compatibility/2006" xmlns:o="urn:schemas-microsoft-com:office:office" xmlns:r="http://schemas.openxmlformats.org/officeDocument/2006/relationships" xmlns:m="http://schemas.openxmlformats.org/officeDocument/2006/math" xmlns:v="urn:schemas-microsoft-com:vml" xmlns:wp14="http://schemas.microsoft.com/office/word/2010/wordprocessingDrawing" xmlns:wp="http://schemas.openxmlformats.org/drawingml/2006/wordprocessingDrawing" xmlns:w10="urn:schemas-microsoft-com:office:word" xmlns:w="http://schemas.openxmlformats.org/wordprocessingml/2006/main" xmlns:w14="http://schemas.microsoft.com/office/word/2010/wordml" xmlns:w15="http://schemas.microsoft.com/office/word/2012/wordml" xmlns:w16se="http://schemas.microsoft.com/office/word/2015/wordml/symex" xmlns:wpg="http://schemas.microsoft.com/office/word/2010/wordprocessingGroup" xmlns:wpi="http://schemas.microsoft.com/office/word/2010/wordprocessingInk" xmlns:wne="http://schemas.microsoft.com/office/word/2006/wordml" xmlns:wps="http://schemas.microsoft.com/office/word/2010/wordprocessingShape" mc:Ignorable="w14 w15 w16se wp14">
+<w:endnotes xmlns:wpc="http://schemas.microsoft.com/office/word/2010/wordprocessingCanvas" xmlns:mc="http://schemas.openxmlformats.org/markup-compatibility/2006" xmlns:o="urn:schemas-microsoft-com:office:office" xmlns:r="http://schemas.openxmlformats.org/officeDocument/2006/relationships" xmlns:m="http://schemas.openxmlformats.org/officeDocument/2006/math" xmlns:v="urn:schemas-microsoft-com:vml" xmlns:wp14="http://schemas.microsoft.com/office/word/2010/wordprocessingDrawing" xmlns:wp="http://schemas.openxmlformats.org/drawingml/2006/wordprocessingDrawing" xmlns:w10="urn:schemas-microsoft-com:office:word" xmlns:w="http://schemas.openxmlformats.org/wordprocessingml/2006/main" xmlns:w14="http://schemas.microsoft.com/office/word/2010/wordml" xmlns:w15="http://schemas.microsoft.com/office/word/2012/wordml" xmlns:wpg="http://schemas.microsoft.com/office/word/2010/wordprocessingGroup" xmlns:wpi="http://schemas.microsoft.com/office/word/2010/wordprocessingInk" xmlns:wne="http://schemas.microsoft.com/office/word/2006/wordml" xmlns:wps="http://schemas.microsoft.com/office/word/2010/wordprocessingShape" mc:Ignorable="w14 w15 wp14">
   <w:endnote w:type="separator" w:id="-1">
     <w:p>
       <w:pPr>
@@ -5612,7 +6030,7 @@
 </file>
 
 <file path=word/footer1.xml><?xml version="1.0" encoding="utf-8"?>
-<w:ftr xmlns:wpc="http://schemas.microsoft.com/office/word/2010/wordprocessingCanvas" xmlns:cx="http://schemas.microsoft.com/office/drawing/2014/chartex" xmlns:cx1="http://schemas.microsoft.com/office/drawing/2015/9/8/chartex" xmlns:mc="http://schemas.openxmlformats.org/markup-compatibility/2006" xmlns:o="urn:schemas-microsoft-com:office:office" xmlns:r="http://schemas.openxmlformats.org/officeDocument/2006/relationships" xmlns:m="http://schemas.openxmlformats.org/officeDocument/2006/math" xmlns:v="urn:schemas-microsoft-com:vml" xmlns:wp14="http://schemas.microsoft.com/office/word/2010/wordprocessingDrawing" xmlns:wp="http://schemas.openxmlformats.org/drawingml/2006/wordprocessingDrawing" xmlns:w10="urn:schemas-microsoft-com:office:word" xmlns:w="http://schemas.openxmlformats.org/wordprocessingml/2006/main" xmlns:w14="http://schemas.microsoft.com/office/word/2010/wordml" xmlns:w15="http://schemas.microsoft.com/office/word/2012/wordml" xmlns:w16se="http://schemas.microsoft.com/office/word/2015/wordml/symex" xmlns:wpg="http://schemas.microsoft.com/office/word/2010/wordprocessingGroup" xmlns:wpi="http://schemas.microsoft.com/office/word/2010/wordprocessingInk" xmlns:wne="http://schemas.microsoft.com/office/word/2006/wordml" xmlns:wps="http://schemas.microsoft.com/office/word/2010/wordprocessingShape" mc:Ignorable="w14 w15 w16se wp14">
+<w:ftr xmlns:wpc="http://schemas.microsoft.com/office/word/2010/wordprocessingCanvas" xmlns:mc="http://schemas.openxmlformats.org/markup-compatibility/2006" xmlns:o="urn:schemas-microsoft-com:office:office" xmlns:r="http://schemas.openxmlformats.org/officeDocument/2006/relationships" xmlns:m="http://schemas.openxmlformats.org/officeDocument/2006/math" xmlns:v="urn:schemas-microsoft-com:vml" xmlns:wp14="http://schemas.microsoft.com/office/word/2010/wordprocessingDrawing" xmlns:wp="http://schemas.openxmlformats.org/drawingml/2006/wordprocessingDrawing" xmlns:w10="urn:schemas-microsoft-com:office:word" xmlns:w="http://schemas.openxmlformats.org/wordprocessingml/2006/main" xmlns:w14="http://schemas.microsoft.com/office/word/2010/wordml" xmlns:w15="http://schemas.microsoft.com/office/word/2012/wordml" xmlns:wpg="http://schemas.microsoft.com/office/word/2010/wordprocessingGroup" xmlns:wpi="http://schemas.microsoft.com/office/word/2010/wordprocessingInk" xmlns:wne="http://schemas.microsoft.com/office/word/2006/wordml" xmlns:wps="http://schemas.microsoft.com/office/word/2010/wordprocessingShape" mc:Ignorable="w14 w15 wp14">
   <w:p>
     <w:pPr>
       <w:jc w:val="right"/>
@@ -5630,7 +6048,7 @@
       <w:rPr>
         <w:noProof/>
       </w:rPr>
-      <w:t>12</w:t>
+      <w:t>8</w:t>
     </w:r>
     <w:r>
       <w:fldChar w:fldCharType="end"/>
@@ -5640,7 +6058,7 @@
 </file>
 
 <file path=word/footnotes.xml><?xml version="1.0" encoding="utf-8"?>
-<w:footnotes xmlns:wpc="http://schemas.microsoft.com/office/word/2010/wordprocessingCanvas" xmlns:cx="http://schemas.microsoft.com/office/drawing/2014/chartex" xmlns:cx1="http://schemas.microsoft.com/office/drawing/2015/9/8/chartex" xmlns:mc="http://schemas.openxmlformats.org/markup-compatibility/2006" xmlns:o="urn:schemas-microsoft-com:office:office" xmlns:r="http://schemas.openxmlformats.org/officeDocument/2006/relationships" xmlns:m="http://schemas.openxmlformats.org/officeDocument/2006/math" xmlns:v="urn:schemas-microsoft-com:vml" xmlns:wp14="http://schemas.microsoft.com/office/word/2010/wordprocessingDrawing" xmlns:wp="http://schemas.openxmlformats.org/drawingml/2006/wordprocessingDrawing" xmlns:w10="urn:schemas-microsoft-com:office:word" xmlns:w="http://schemas.openxmlformats.org/wordprocessingml/2006/main" xmlns:w14="http://schemas.microsoft.com/office/word/2010/wordml" xmlns:w15="http://schemas.microsoft.com/office/word/2012/wordml" xmlns:w16se="http://schemas.microsoft.com/office/word/2015/wordml/symex" xmlns:wpg="http://schemas.microsoft.com/office/word/2010/wordprocessingGroup" xmlns:wpi="http://schemas.microsoft.com/office/word/2010/wordprocessingInk" xmlns:wne="http://schemas.microsoft.com/office/word/2006/wordml" xmlns:wps="http://schemas.microsoft.com/office/word/2010/wordprocessingShape" mc:Ignorable="w14 w15 w16se wp14">
+<w:footnotes xmlns:wpc="http://schemas.microsoft.com/office/word/2010/wordprocessingCanvas" xmlns:mc="http://schemas.openxmlformats.org/markup-compatibility/2006" xmlns:o="urn:schemas-microsoft-com:office:office" xmlns:r="http://schemas.openxmlformats.org/officeDocument/2006/relationships" xmlns:m="http://schemas.openxmlformats.org/officeDocument/2006/math" xmlns:v="urn:schemas-microsoft-com:vml" xmlns:wp14="http://schemas.microsoft.com/office/word/2010/wordprocessingDrawing" xmlns:wp="http://schemas.openxmlformats.org/drawingml/2006/wordprocessingDrawing" xmlns:w10="urn:schemas-microsoft-com:office:word" xmlns:w="http://schemas.openxmlformats.org/wordprocessingml/2006/main" xmlns:w14="http://schemas.microsoft.com/office/word/2010/wordml" xmlns:w15="http://schemas.microsoft.com/office/word/2012/wordml" xmlns:wpg="http://schemas.microsoft.com/office/word/2010/wordprocessingGroup" xmlns:wpi="http://schemas.microsoft.com/office/word/2010/wordprocessingInk" xmlns:wne="http://schemas.microsoft.com/office/word/2006/wordml" xmlns:wps="http://schemas.microsoft.com/office/word/2010/wordprocessingShape" mc:Ignorable="w14 w15 wp14">
   <w:footnote w:type="separator" w:id="-1">
     <w:p>
       <w:pPr>
@@ -5665,7 +6083,7 @@
 </file>
 
 <file path=word/header1.xml><?xml version="1.0" encoding="utf-8"?>
-<w:hdr xmlns:wpc="http://schemas.microsoft.com/office/word/2010/wordprocessingCanvas" xmlns:cx="http://schemas.microsoft.com/office/drawing/2014/chartex" xmlns:cx1="http://schemas.microsoft.com/office/drawing/2015/9/8/chartex" xmlns:mc="http://schemas.openxmlformats.org/markup-compatibility/2006" xmlns:o="urn:schemas-microsoft-com:office:office" xmlns:r="http://schemas.openxmlformats.org/officeDocument/2006/relationships" xmlns:m="http://schemas.openxmlformats.org/officeDocument/2006/math" xmlns:v="urn:schemas-microsoft-com:vml" xmlns:wp14="http://schemas.microsoft.com/office/word/2010/wordprocessingDrawing" xmlns:wp="http://schemas.openxmlformats.org/drawingml/2006/wordprocessingDrawing" xmlns:w10="urn:schemas-microsoft-com:office:word" xmlns:w="http://schemas.openxmlformats.org/wordprocessingml/2006/main" xmlns:w14="http://schemas.microsoft.com/office/word/2010/wordml" xmlns:w15="http://schemas.microsoft.com/office/word/2012/wordml" xmlns:w16se="http://schemas.microsoft.com/office/word/2015/wordml/symex" xmlns:wpg="http://schemas.microsoft.com/office/word/2010/wordprocessingGroup" xmlns:wpi="http://schemas.microsoft.com/office/word/2010/wordprocessingInk" xmlns:wne="http://schemas.microsoft.com/office/word/2006/wordml" xmlns:wps="http://schemas.microsoft.com/office/word/2010/wordprocessingShape" mc:Ignorable="w14 w15 w16se wp14">
+<w:hdr xmlns:wpc="http://schemas.microsoft.com/office/word/2010/wordprocessingCanvas" xmlns:mc="http://schemas.openxmlformats.org/markup-compatibility/2006" xmlns:o="urn:schemas-microsoft-com:office:office" xmlns:r="http://schemas.openxmlformats.org/officeDocument/2006/relationships" xmlns:m="http://schemas.openxmlformats.org/officeDocument/2006/math" xmlns:v="urn:schemas-microsoft-com:vml" xmlns:wp14="http://schemas.microsoft.com/office/word/2010/wordprocessingDrawing" xmlns:wp="http://schemas.openxmlformats.org/drawingml/2006/wordprocessingDrawing" xmlns:w10="urn:schemas-microsoft-com:office:word" xmlns:w="http://schemas.openxmlformats.org/wordprocessingml/2006/main" xmlns:w14="http://schemas.microsoft.com/office/word/2010/wordml" xmlns:w15="http://schemas.microsoft.com/office/word/2012/wordml" xmlns:wpg="http://schemas.microsoft.com/office/word/2010/wordprocessingGroup" xmlns:wpi="http://schemas.microsoft.com/office/word/2010/wordprocessingInk" xmlns:wne="http://schemas.microsoft.com/office/word/2006/wordml" xmlns:wps="http://schemas.microsoft.com/office/word/2010/wordprocessingShape" mc:Ignorable="w14 w15 wp14">
   <w:p>
     <w:r>
       <w:rPr>
@@ -5678,7 +6096,7 @@
 </file>
 
 <file path=word/numbering.xml><?xml version="1.0" encoding="utf-8"?>
-<w:numbering xmlns:wpc="http://schemas.microsoft.com/office/word/2010/wordprocessingCanvas" xmlns:cx="http://schemas.microsoft.com/office/drawing/2014/chartex" xmlns:cx1="http://schemas.microsoft.com/office/drawing/2015/9/8/chartex" xmlns:mc="http://schemas.openxmlformats.org/markup-compatibility/2006" xmlns:o="urn:schemas-microsoft-com:office:office" xmlns:r="http://schemas.openxmlformats.org/officeDocument/2006/relationships" xmlns:m="http://schemas.openxmlformats.org/officeDocument/2006/math" xmlns:v="urn:schemas-microsoft-com:vml" xmlns:wp14="http://schemas.microsoft.com/office/word/2010/wordprocessingDrawing" xmlns:wp="http://schemas.openxmlformats.org/drawingml/2006/wordprocessingDrawing" xmlns:w10="urn:schemas-microsoft-com:office:word" xmlns:w="http://schemas.openxmlformats.org/wordprocessingml/2006/main" xmlns:w14="http://schemas.microsoft.com/office/word/2010/wordml" xmlns:w15="http://schemas.microsoft.com/office/word/2012/wordml" xmlns:w16se="http://schemas.microsoft.com/office/word/2015/wordml/symex" xmlns:wpg="http://schemas.microsoft.com/office/word/2010/wordprocessingGroup" xmlns:wpi="http://schemas.microsoft.com/office/word/2010/wordprocessingInk" xmlns:wne="http://schemas.microsoft.com/office/word/2006/wordml" xmlns:wps="http://schemas.microsoft.com/office/word/2010/wordprocessingShape" mc:Ignorable="w14 w15 w16se wp14">
+<w:numbering xmlns:wpc="http://schemas.microsoft.com/office/word/2010/wordprocessingCanvas" xmlns:mc="http://schemas.openxmlformats.org/markup-compatibility/2006" xmlns:o="urn:schemas-microsoft-com:office:office" xmlns:r="http://schemas.openxmlformats.org/officeDocument/2006/relationships" xmlns:m="http://schemas.openxmlformats.org/officeDocument/2006/math" xmlns:v="urn:schemas-microsoft-com:vml" xmlns:wp14="http://schemas.microsoft.com/office/word/2010/wordprocessingDrawing" xmlns:wp="http://schemas.openxmlformats.org/drawingml/2006/wordprocessingDrawing" xmlns:w10="urn:schemas-microsoft-com:office:word" xmlns:w="http://schemas.openxmlformats.org/wordprocessingml/2006/main" xmlns:w14="http://schemas.microsoft.com/office/word/2010/wordml" xmlns:w15="http://schemas.microsoft.com/office/word/2012/wordml" xmlns:wpg="http://schemas.microsoft.com/office/word/2010/wordprocessingGroup" xmlns:wpi="http://schemas.microsoft.com/office/word/2010/wordprocessingInk" xmlns:wne="http://schemas.microsoft.com/office/word/2006/wordml" xmlns:wps="http://schemas.microsoft.com/office/word/2010/wordprocessingShape" mc:Ignorable="w14 w15 wp14">
   <w:abstractNum w:abstractNumId="0" w15:restartNumberingAfterBreak="0">
     <w:nsid w:val="0E672606"/>
     <w:multiLevelType w:val="multilevel"/>
@@ -6725,7 +7143,7 @@
 </file>
 
 <file path=word/styles.xml><?xml version="1.0" encoding="utf-8"?>
-<w:styles xmlns:mc="http://schemas.openxmlformats.org/markup-compatibility/2006" xmlns:r="http://schemas.openxmlformats.org/officeDocument/2006/relationships" xmlns:w="http://schemas.openxmlformats.org/wordprocessingml/2006/main" xmlns:w14="http://schemas.microsoft.com/office/word/2010/wordml" xmlns:w15="http://schemas.microsoft.com/office/word/2012/wordml" xmlns:w16se="http://schemas.microsoft.com/office/word/2015/wordml/symex" mc:Ignorable="w14 w15 w16se">
+<w:styles xmlns:mc="http://schemas.openxmlformats.org/markup-compatibility/2006" xmlns:r="http://schemas.openxmlformats.org/officeDocument/2006/relationships" xmlns:w="http://schemas.openxmlformats.org/wordprocessingml/2006/main" xmlns:w14="http://schemas.microsoft.com/office/word/2010/wordml" xmlns:w15="http://schemas.microsoft.com/office/word/2012/wordml" mc:Ignorable="w14 w15">
   <w:docDefaults>
     <w:rPrDefault>
       <w:rPr>
@@ -7647,7 +8065,7 @@
 </file>
 
 <file path=customXml/itemProps1.xml><?xml version="1.0" encoding="utf-8"?>
-<ds:datastoreItem xmlns:ds="http://schemas.openxmlformats.org/officeDocument/2006/customXml" ds:itemID="{70C9121E-FC64-43F6-BC02-BD8B83F0AA1B}">
+<ds:datastoreItem xmlns:ds="http://schemas.openxmlformats.org/officeDocument/2006/customXml" ds:itemID="{D8964CDD-F044-4422-ABC9-19F80D463642}">
   <ds:schemaRefs>
     <ds:schemaRef ds:uri="http://schemas.openxmlformats.org/officeDocument/2006/bibliography"/>
   </ds:schemaRefs>

</xml_diff>